<commit_message>
Complete Preface of the document
</commit_message>
<xml_diff>
--- a/Documents/phoeniX RISC-V Core V0.1.docx
+++ b/Documents/phoeniX RISC-V Core V0.1.docx
@@ -578,8 +578,493 @@
           <w:sz w:val="28"/>
           <w:szCs w:val="28"/>
         </w:rPr>
-        <w:t xml:space="preserve"> 32-bit RISC-V processor written in Verilog. This project was started in summer of 2023 in Digital Design Laboratory of Electronics Research Center at Iran University of Science and Technology. This document contains technical specifications and user manual for version 0.1 of phoeniX processor. This version </w:t>
-      </w:r>
+        <w:t xml:space="preserve"> 32-bit RISC-V processor written in Verilog</w:t>
+      </w:r>
+      <w:r>
+        <w:rPr>
+          <w:rFonts w:asciiTheme="majorBidi" w:hAnsiTheme="majorBidi" w:cstheme="majorBidi"/>
+          <w:sz w:val="28"/>
+          <w:szCs w:val="28"/>
+        </w:rPr>
+        <w:t xml:space="preserve"> HDL</w:t>
+      </w:r>
+      <w:r>
+        <w:rPr>
+          <w:rFonts w:asciiTheme="majorBidi" w:hAnsiTheme="majorBidi" w:cstheme="majorBidi"/>
+          <w:sz w:val="28"/>
+          <w:szCs w:val="28"/>
+        </w:rPr>
+        <w:t xml:space="preserve">. This project was started in summer of 2023 in Digital Design Laboratory of Electronics Research Center at Iran University of Science and Technology. This document contains technical specifications and user manual for version 0.1 of phoeniX processor. This version </w:t>
+      </w:r>
+      <w:r>
+        <w:rPr>
+          <w:rFonts w:asciiTheme="majorBidi" w:hAnsiTheme="majorBidi" w:cstheme="majorBidi"/>
+          <w:sz w:val="28"/>
+          <w:szCs w:val="28"/>
+        </w:rPr>
+        <w:t xml:space="preserve">of the processor is able to execute RV32I (integer operations extension) instructions of official RISC-V instruction set manual [1]. </w:t>
+      </w:r>
+      <w:r>
+        <w:rPr>
+          <w:rFonts w:asciiTheme="majorBidi" w:hAnsiTheme="majorBidi" w:cstheme="majorBidi"/>
+          <w:sz w:val="28"/>
+          <w:szCs w:val="28"/>
+        </w:rPr>
+        <w:t>Other extensions will be supported by the core in the future updates.</w:t>
+      </w:r>
+    </w:p>
+    <w:p>
+      <w:pPr>
+        <w:jc w:val="both"/>
+        <w:rPr>
+          <w:rFonts w:asciiTheme="majorBidi" w:hAnsiTheme="majorBidi" w:cstheme="majorBidi"/>
+          <w:sz w:val="28"/>
+          <w:szCs w:val="28"/>
+        </w:rPr>
+      </w:pPr>
+      <w:r>
+        <w:rPr>
+          <w:rFonts w:asciiTheme="majorBidi" w:hAnsiTheme="majorBidi" w:cstheme="majorBidi"/>
+          <w:sz w:val="28"/>
+          <w:szCs w:val="28"/>
+        </w:rPr>
+        <w:t>phoeniX core is capable of execution of assembly and C codes using iverilog simulator.</w:t>
+      </w:r>
+      <w:r>
+        <w:rPr>
+          <w:rFonts w:asciiTheme="majorBidi" w:hAnsiTheme="majorBidi" w:cstheme="majorBidi"/>
+          <w:sz w:val="28"/>
+          <w:szCs w:val="28"/>
+        </w:rPr>
+        <w:t xml:space="preserve"> </w:t>
+      </w:r>
+      <w:r>
+        <w:rPr>
+          <w:rFonts w:asciiTheme="majorBidi" w:hAnsiTheme="majorBidi" w:cstheme="majorBidi"/>
+          <w:sz w:val="28"/>
+          <w:szCs w:val="28"/>
+        </w:rPr>
+        <w:t>Guidance is included in this document for the flow of code execution in this processor.</w:t>
+      </w:r>
+      <w:r>
+        <w:rPr>
+          <w:rFonts w:asciiTheme="majorBidi" w:hAnsiTheme="majorBidi" w:cstheme="majorBidi"/>
+          <w:sz w:val="28"/>
+          <w:szCs w:val="28"/>
+        </w:rPr>
+        <w:t xml:space="preserve"> For execution of C codes, the processor will </w:t>
+      </w:r>
+      <w:r>
+        <w:rPr>
+          <w:rFonts w:asciiTheme="majorBidi" w:hAnsiTheme="majorBidi" w:cstheme="majorBidi"/>
+          <w:sz w:val="28"/>
+          <w:szCs w:val="28"/>
+        </w:rPr>
+        <w:t xml:space="preserve">use </w:t>
+      </w:r>
+      <w:r>
+        <w:rPr>
+          <w:rFonts w:asciiTheme="majorBidi" w:hAnsiTheme="majorBidi" w:cstheme="majorBidi"/>
+          <w:sz w:val="28"/>
+          <w:szCs w:val="28"/>
+        </w:rPr>
+        <w:t>RISC-V GCC compiler toolchain and for assembly codes, you can use GCC compiler or Venus simulator which is a free extension for the recognized code editor, Microsoft Visual Studio Code.</w:t>
+      </w:r>
+      <w:r>
+        <w:rPr>
+          <w:rFonts w:asciiTheme="majorBidi" w:hAnsiTheme="majorBidi" w:cstheme="majorBidi"/>
+          <w:sz w:val="28"/>
+          <w:szCs w:val="28"/>
+        </w:rPr>
+        <w:t xml:space="preserve"> </w:t>
+      </w:r>
+      <w:r>
+        <w:rPr>
+          <w:rFonts w:asciiTheme="majorBidi" w:hAnsiTheme="majorBidi" w:cstheme="majorBidi"/>
+          <w:sz w:val="28"/>
+          <w:szCs w:val="28"/>
+        </w:rPr>
+        <w:t xml:space="preserve">Further descriptions </w:t>
+      </w:r>
+      <w:r>
+        <w:rPr>
+          <w:rFonts w:asciiTheme="majorBidi" w:hAnsiTheme="majorBidi" w:cstheme="majorBidi"/>
+          <w:sz w:val="28"/>
+          <w:szCs w:val="28"/>
+        </w:rPr>
+        <w:t>are included to relative sections of this document.</w:t>
+      </w:r>
+    </w:p>
+    <w:p>
+      <w:pPr>
+        <w:jc w:val="both"/>
+        <w:rPr>
+          <w:rFonts w:asciiTheme="majorBidi" w:hAnsiTheme="majorBidi" w:cstheme="majorBidi"/>
+          <w:sz w:val="28"/>
+          <w:szCs w:val="28"/>
+        </w:rPr>
+      </w:pPr>
+      <w:r>
+        <w:rPr>
+          <w:rFonts w:asciiTheme="majorBidi" w:hAnsiTheme="majorBidi" w:cstheme="majorBidi"/>
+          <w:sz w:val="28"/>
+          <w:szCs w:val="28"/>
+        </w:rPr>
+        <w:t>This project</w:t>
+      </w:r>
+      <w:r>
+        <w:rPr>
+          <w:rFonts w:asciiTheme="majorBidi" w:hAnsiTheme="majorBidi" w:cstheme="majorBidi"/>
+          <w:sz w:val="28"/>
+          <w:szCs w:val="28"/>
+        </w:rPr>
+        <w:t xml:space="preserve"> is</w:t>
+      </w:r>
+      <w:r>
+        <w:rPr>
+          <w:rFonts w:asciiTheme="majorBidi" w:hAnsiTheme="majorBidi" w:cstheme="majorBidi"/>
+          <w:sz w:val="28"/>
+          <w:szCs w:val="28"/>
+        </w:rPr>
+        <w:t xml:space="preserve"> an open source CPU under the GNU V3.0</w:t>
+      </w:r>
+      <w:r>
+        <w:rPr>
+          <w:rFonts w:asciiTheme="majorBidi" w:hAnsiTheme="majorBidi" w:cstheme="majorBidi"/>
+          <w:sz w:val="28"/>
+          <w:szCs w:val="28"/>
+        </w:rPr>
+        <w:t xml:space="preserve"> </w:t>
+      </w:r>
+      <w:r>
+        <w:rPr>
+          <w:rFonts w:asciiTheme="majorBidi" w:hAnsiTheme="majorBidi" w:cstheme="majorBidi"/>
+          <w:sz w:val="28"/>
+          <w:szCs w:val="28"/>
+        </w:rPr>
+        <w:t>license</w:t>
+      </w:r>
+      <w:r>
+        <w:rPr>
+          <w:rFonts w:asciiTheme="majorBidi" w:hAnsiTheme="majorBidi" w:cstheme="majorBidi"/>
+          <w:sz w:val="28"/>
+          <w:szCs w:val="28"/>
+        </w:rPr>
+        <w:t xml:space="preserve"> [2]</w:t>
+      </w:r>
+      <w:r>
+        <w:rPr>
+          <w:rFonts w:asciiTheme="majorBidi" w:hAnsiTheme="majorBidi" w:cstheme="majorBidi"/>
+          <w:sz w:val="28"/>
+          <w:szCs w:val="28"/>
+        </w:rPr>
+        <w:t xml:space="preserve"> and is free to use</w:t>
+      </w:r>
+      <w:r>
+        <w:rPr>
+          <w:rFonts w:asciiTheme="majorBidi" w:hAnsiTheme="majorBidi" w:cstheme="majorBidi"/>
+          <w:sz w:val="28"/>
+          <w:szCs w:val="28"/>
+        </w:rPr>
+        <w:t>. You can find source codes and documentations in the following GitHub repository:</w:t>
+      </w:r>
+    </w:p>
+    <w:p>
+      <w:pPr>
+        <w:jc w:val="both"/>
+        <w:rPr>
+          <w:rFonts w:asciiTheme="majorBidi" w:hAnsiTheme="majorBidi" w:cstheme="majorBidi"/>
+          <w:sz w:val="28"/>
+          <w:szCs w:val="28"/>
+        </w:rPr>
+      </w:pPr>
+      <w:hyperlink r:id="rId8" w:history="1">
+        <w:r>
+          <w:rPr>
+            <w:rStyle w:val="Hyperlink"/>
+            <w:rFonts w:asciiTheme="majorBidi" w:hAnsiTheme="majorBidi" w:cstheme="majorBidi"/>
+            <w:sz w:val="28"/>
+            <w:szCs w:val="28"/>
+          </w:rPr>
+          <w:t>https://github.com/ArvinDelavari/PHOENIX-CORE</w:t>
+        </w:r>
+      </w:hyperlink>
+    </w:p>
+    <w:p>
+      <w:pPr>
+        <w:rPr>
+          <w:rFonts w:asciiTheme="majorBidi" w:hAnsiTheme="majorBidi" w:cstheme="majorBidi"/>
+          <w:sz w:val="28"/>
+          <w:szCs w:val="28"/>
+        </w:rPr>
+      </w:pPr>
+      <w:r>
+        <w:rPr>
+          <w:rFonts w:asciiTheme="majorBidi" w:hAnsiTheme="majorBidi" w:cstheme="majorBidi"/>
+          <w:sz w:val="28"/>
+          <w:szCs w:val="28"/>
+        </w:rPr>
+        <w:t>We</w:t>
+      </w:r>
+      <w:r>
+        <w:rPr>
+          <w:rFonts w:asciiTheme="majorBidi" w:hAnsiTheme="majorBidi" w:cstheme="majorBidi"/>
+          <w:sz w:val="28"/>
+          <w:szCs w:val="28"/>
+        </w:rPr>
+        <w:t xml:space="preserve"> would like to express </w:t>
+      </w:r>
+      <w:r>
+        <w:rPr>
+          <w:rFonts w:asciiTheme="majorBidi" w:hAnsiTheme="majorBidi" w:cstheme="majorBidi"/>
+          <w:sz w:val="28"/>
+          <w:szCs w:val="28"/>
+        </w:rPr>
+        <w:t>our</w:t>
+      </w:r>
+      <w:r>
+        <w:rPr>
+          <w:rFonts w:asciiTheme="majorBidi" w:hAnsiTheme="majorBidi" w:cstheme="majorBidi"/>
+          <w:sz w:val="28"/>
+          <w:szCs w:val="28"/>
+        </w:rPr>
+        <w:t xml:space="preserve"> sincere gratitude to the following individuals for their invaluable guidance and remarkable insights, which played a pivotal role in the </w:t>
+      </w:r>
+      <w:r>
+        <w:rPr>
+          <w:rFonts w:asciiTheme="majorBidi" w:hAnsiTheme="majorBidi" w:cstheme="majorBidi"/>
+          <w:sz w:val="28"/>
+          <w:szCs w:val="28"/>
+        </w:rPr>
+        <w:t>completion of this project:</w:t>
+      </w:r>
+    </w:p>
+    <w:p>
+      <w:pPr>
+        <w:pStyle w:val="ListParagraph"/>
+        <w:numPr>
+          <w:ilvl w:val="0"/>
+          <w:numId w:val="1"/>
+        </w:numPr>
+        <w:rPr>
+          <w:rFonts w:asciiTheme="majorBidi" w:hAnsiTheme="majorBidi" w:cstheme="majorBidi"/>
+          <w:sz w:val="28"/>
+          <w:szCs w:val="28"/>
+        </w:rPr>
+      </w:pPr>
+      <w:r>
+        <w:rPr>
+          <w:rFonts w:asciiTheme="majorBidi" w:hAnsiTheme="majorBidi" w:cstheme="majorBidi"/>
+          <w:sz w:val="28"/>
+          <w:szCs w:val="28"/>
+        </w:rPr>
+        <w:t>Professor Sattar Mirzakuchaki</w:t>
+      </w:r>
+      <w:r>
+        <w:rPr>
+          <w:rFonts w:asciiTheme="majorBidi" w:hAnsiTheme="majorBidi" w:cstheme="majorBidi"/>
+          <w:sz w:val="28"/>
+          <w:szCs w:val="28"/>
+        </w:rPr>
+        <w:t xml:space="preserve"> PhD</w:t>
+      </w:r>
+    </w:p>
+    <w:p>
+      <w:pPr>
+        <w:pStyle w:val="ListParagraph"/>
+        <w:rPr>
+          <w:rFonts w:asciiTheme="majorBidi" w:hAnsiTheme="majorBidi" w:cstheme="majorBidi"/>
+          <w:sz w:val="28"/>
+          <w:szCs w:val="28"/>
+        </w:rPr>
+      </w:pPr>
+      <w:r>
+        <w:rPr>
+          <w:rFonts w:asciiTheme="majorBidi" w:hAnsiTheme="majorBidi" w:cstheme="majorBidi"/>
+          <w:sz w:val="28"/>
+          <w:szCs w:val="28"/>
+        </w:rPr>
+        <w:t>Iran University of Science and Technology</w:t>
+      </w:r>
+    </w:p>
+    <w:p>
+      <w:pPr>
+        <w:pStyle w:val="ListParagraph"/>
+        <w:numPr>
+          <w:ilvl w:val="0"/>
+          <w:numId w:val="1"/>
+        </w:numPr>
+        <w:rPr>
+          <w:rFonts w:asciiTheme="majorBidi" w:hAnsiTheme="majorBidi" w:cstheme="majorBidi"/>
+          <w:sz w:val="28"/>
+          <w:szCs w:val="28"/>
+        </w:rPr>
+      </w:pPr>
+      <w:r>
+        <w:rPr>
+          <w:rFonts w:asciiTheme="majorBidi" w:hAnsiTheme="majorBidi" w:cstheme="majorBidi"/>
+          <w:sz w:val="28"/>
+          <w:szCs w:val="28"/>
+        </w:rPr>
+        <w:t>Professor Hadi Shahriar Shahhoseini</w:t>
+      </w:r>
+      <w:r>
+        <w:rPr>
+          <w:rFonts w:asciiTheme="majorBidi" w:hAnsiTheme="majorBidi" w:cstheme="majorBidi"/>
+          <w:sz w:val="28"/>
+          <w:szCs w:val="28"/>
+        </w:rPr>
+        <w:t xml:space="preserve"> PhD</w:t>
+      </w:r>
+    </w:p>
+    <w:p>
+      <w:pPr>
+        <w:pStyle w:val="ListParagraph"/>
+        <w:rPr>
+          <w:rFonts w:asciiTheme="majorBidi" w:hAnsiTheme="majorBidi" w:cstheme="majorBidi"/>
+          <w:sz w:val="28"/>
+          <w:szCs w:val="28"/>
+        </w:rPr>
+      </w:pPr>
+      <w:r>
+        <w:rPr>
+          <w:rFonts w:asciiTheme="majorBidi" w:hAnsiTheme="majorBidi" w:cstheme="majorBidi"/>
+          <w:sz w:val="28"/>
+          <w:szCs w:val="28"/>
+        </w:rPr>
+        <w:t>Iran University of Science and Technology</w:t>
+      </w:r>
+    </w:p>
+    <w:p>
+      <w:pPr>
+        <w:pStyle w:val="ListParagraph"/>
+        <w:numPr>
+          <w:ilvl w:val="0"/>
+          <w:numId w:val="1"/>
+        </w:numPr>
+        <w:rPr>
+          <w:rFonts w:asciiTheme="majorBidi" w:hAnsiTheme="majorBidi" w:cstheme="majorBidi"/>
+          <w:sz w:val="28"/>
+          <w:szCs w:val="28"/>
+        </w:rPr>
+      </w:pPr>
+      <w:r>
+        <w:rPr>
+          <w:rFonts w:asciiTheme="majorBidi" w:hAnsiTheme="majorBidi" w:cstheme="majorBidi"/>
+          <w:sz w:val="28"/>
+          <w:szCs w:val="28"/>
+        </w:rPr>
+        <w:t>Nima Amirafshar MSc</w:t>
+      </w:r>
+    </w:p>
+    <w:p>
+      <w:pPr>
+        <w:pStyle w:val="ListParagraph"/>
+        <w:rPr>
+          <w:rFonts w:asciiTheme="majorBidi" w:hAnsiTheme="majorBidi" w:cstheme="majorBidi"/>
+          <w:sz w:val="28"/>
+          <w:szCs w:val="28"/>
+        </w:rPr>
+      </w:pPr>
+      <w:r>
+        <w:rPr>
+          <w:rFonts w:asciiTheme="majorBidi" w:hAnsiTheme="majorBidi" w:cstheme="majorBidi"/>
+          <w:sz w:val="28"/>
+          <w:szCs w:val="28"/>
+        </w:rPr>
+        <w:t>Iran University of Science and Technology</w:t>
+      </w:r>
+    </w:p>
+    <w:p>
+      <w:pPr>
+        <w:rPr>
+          <w:rFonts w:asciiTheme="majorBidi" w:hAnsiTheme="majorBidi" w:cstheme="majorBidi"/>
+          <w:sz w:val="28"/>
+          <w:szCs w:val="28"/>
+        </w:rPr>
+      </w:pPr>
+    </w:p>
+    <w:p>
+      <w:pPr>
+        <w:jc w:val="right"/>
+        <w:rPr>
+          <w:rFonts w:asciiTheme="majorBidi" w:hAnsiTheme="majorBidi" w:cstheme="majorBidi"/>
+          <w:sz w:val="28"/>
+          <w:szCs w:val="28"/>
+        </w:rPr>
+      </w:pPr>
+      <w:r>
+        <w:rPr>
+          <w:rFonts w:asciiTheme="majorBidi" w:hAnsiTheme="majorBidi" w:cstheme="majorBidi"/>
+          <w:sz w:val="28"/>
+          <w:szCs w:val="28"/>
+        </w:rPr>
+        <w:t>Arvin Delavari – Faraz Ghoreishy</w:t>
+      </w:r>
+    </w:p>
+    <w:p>
+      <w:pPr>
+        <w:jc w:val="right"/>
+        <w:rPr>
+          <w:rFonts w:asciiTheme="majorBidi" w:hAnsiTheme="majorBidi" w:cstheme="majorBidi"/>
+          <w:sz w:val="28"/>
+          <w:szCs w:val="28"/>
+        </w:rPr>
+      </w:pPr>
+      <w:r>
+        <w:rPr>
+          <w:rFonts w:asciiTheme="majorBidi" w:hAnsiTheme="majorBidi" w:cstheme="majorBidi"/>
+          <w:sz w:val="28"/>
+          <w:szCs w:val="28"/>
+        </w:rPr>
+        <w:t>Iran University of Science and Technology – Summer 2023</w:t>
+      </w:r>
+    </w:p>
+    <w:p>
+      <w:pPr>
+        <w:jc w:val="right"/>
+        <w:rPr>
+          <w:rFonts w:asciiTheme="majorBidi" w:hAnsiTheme="majorBidi" w:cstheme="majorBidi"/>
+          <w:sz w:val="28"/>
+          <w:szCs w:val="28"/>
+        </w:rPr>
+      </w:pPr>
+    </w:p>
+    <w:p>
+      <w:pPr>
+        <w:rPr>
+          <w:rFonts w:asciiTheme="majorBidi" w:hAnsiTheme="majorBidi" w:cstheme="majorBidi"/>
+          <w:sz w:val="36"/>
+          <w:szCs w:val="36"/>
+        </w:rPr>
+      </w:pPr>
+      <w:r>
+        <w:rPr>
+          <w:rFonts w:asciiTheme="majorBidi" w:hAnsiTheme="majorBidi" w:cstheme="majorBidi"/>
+          <w:sz w:val="36"/>
+          <w:szCs w:val="36"/>
+        </w:rPr>
+        <w:lastRenderedPageBreak/>
+        <w:t>Contents:</w:t>
+      </w:r>
+    </w:p>
+    <w:p>
+      <w:pPr>
+        <w:rPr>
+          <w:rFonts w:asciiTheme="majorBidi" w:hAnsiTheme="majorBidi" w:cstheme="majorBidi"/>
+          <w:sz w:val="36"/>
+          <w:szCs w:val="36"/>
+        </w:rPr>
+      </w:pPr>
+    </w:p>
+    <w:p>
+      <w:pPr>
+        <w:rPr>
+          <w:rFonts w:asciiTheme="majorBidi" w:hAnsiTheme="majorBidi" w:cstheme="majorBidi"/>
+          <w:sz w:val="28"/>
+          <w:szCs w:val="28"/>
+        </w:rPr>
+      </w:pPr>
       <w:bookmarkStart w:id="0" w:name="_GoBack"/>
       <w:bookmarkEnd w:id="0"/>
     </w:p>
@@ -587,243 +1072,266 @@
       <w:pPr>
         <w:rPr>
           <w:rFonts w:asciiTheme="majorBidi" w:hAnsiTheme="majorBidi" w:cstheme="majorBidi"/>
-          <w:sz w:val="28"/>
-          <w:szCs w:val="28"/>
-        </w:rPr>
-      </w:pPr>
-    </w:p>
-    <w:p>
-      <w:pPr>
-        <w:rPr>
-          <w:rFonts w:asciiTheme="majorBidi" w:hAnsiTheme="majorBidi" w:cstheme="majorBidi"/>
-          <w:sz w:val="28"/>
-          <w:szCs w:val="28"/>
-        </w:rPr>
-      </w:pPr>
-    </w:p>
-    <w:p>
-      <w:pPr>
-        <w:rPr>
-          <w:rFonts w:asciiTheme="majorBidi" w:hAnsiTheme="majorBidi" w:cstheme="majorBidi"/>
-          <w:sz w:val="28"/>
-          <w:szCs w:val="28"/>
-        </w:rPr>
-      </w:pPr>
-    </w:p>
-    <w:p>
-      <w:pPr>
-        <w:rPr>
-          <w:rFonts w:asciiTheme="majorBidi" w:hAnsiTheme="majorBidi" w:cstheme="majorBidi"/>
-          <w:sz w:val="28"/>
-          <w:szCs w:val="28"/>
-        </w:rPr>
-      </w:pPr>
-    </w:p>
-    <w:p>
-      <w:pPr>
-        <w:rPr>
-          <w:rFonts w:asciiTheme="majorBidi" w:hAnsiTheme="majorBidi" w:cstheme="majorBidi"/>
-          <w:sz w:val="28"/>
-          <w:szCs w:val="28"/>
-        </w:rPr>
-      </w:pPr>
-    </w:p>
-    <w:p>
-      <w:pPr>
-        <w:rPr>
-          <w:rFonts w:asciiTheme="majorBidi" w:hAnsiTheme="majorBidi" w:cstheme="majorBidi"/>
-          <w:sz w:val="28"/>
-          <w:szCs w:val="28"/>
-        </w:rPr>
-      </w:pPr>
-    </w:p>
-    <w:p>
-      <w:pPr>
-        <w:rPr>
-          <w:rFonts w:asciiTheme="majorBidi" w:hAnsiTheme="majorBidi" w:cstheme="majorBidi"/>
-          <w:sz w:val="28"/>
-          <w:szCs w:val="28"/>
-        </w:rPr>
-      </w:pPr>
-    </w:p>
-    <w:p>
-      <w:pPr>
-        <w:rPr>
-          <w:rFonts w:asciiTheme="majorBidi" w:hAnsiTheme="majorBidi" w:cstheme="majorBidi"/>
-          <w:sz w:val="28"/>
-          <w:szCs w:val="28"/>
-        </w:rPr>
-      </w:pPr>
-    </w:p>
-    <w:p>
-      <w:pPr>
-        <w:rPr>
-          <w:rFonts w:asciiTheme="majorBidi" w:hAnsiTheme="majorBidi" w:cstheme="majorBidi"/>
-          <w:sz w:val="28"/>
-          <w:szCs w:val="28"/>
-        </w:rPr>
-      </w:pPr>
-    </w:p>
-    <w:p>
-      <w:pPr>
-        <w:rPr>
-          <w:rFonts w:asciiTheme="majorBidi" w:hAnsiTheme="majorBidi" w:cstheme="majorBidi"/>
-          <w:sz w:val="28"/>
-          <w:szCs w:val="28"/>
-        </w:rPr>
-      </w:pPr>
-    </w:p>
-    <w:p>
-      <w:pPr>
-        <w:rPr>
-          <w:rFonts w:asciiTheme="majorBidi" w:hAnsiTheme="majorBidi" w:cstheme="majorBidi"/>
-          <w:sz w:val="28"/>
-          <w:szCs w:val="28"/>
-        </w:rPr>
-      </w:pPr>
-    </w:p>
-    <w:p>
-      <w:pPr>
-        <w:rPr>
-          <w:rFonts w:asciiTheme="majorBidi" w:hAnsiTheme="majorBidi" w:cstheme="majorBidi"/>
-          <w:sz w:val="28"/>
-          <w:szCs w:val="28"/>
-        </w:rPr>
-      </w:pPr>
-    </w:p>
-    <w:p>
-      <w:pPr>
-        <w:rPr>
-          <w:rFonts w:asciiTheme="majorBidi" w:hAnsiTheme="majorBidi" w:cstheme="majorBidi"/>
-          <w:sz w:val="28"/>
-          <w:szCs w:val="28"/>
-        </w:rPr>
-      </w:pPr>
-    </w:p>
-    <w:p>
-      <w:pPr>
-        <w:rPr>
-          <w:rFonts w:asciiTheme="majorBidi" w:hAnsiTheme="majorBidi" w:cstheme="majorBidi"/>
-          <w:sz w:val="28"/>
-          <w:szCs w:val="28"/>
-        </w:rPr>
-      </w:pPr>
-    </w:p>
-    <w:p>
-      <w:pPr>
-        <w:rPr>
-          <w:rFonts w:asciiTheme="majorBidi" w:hAnsiTheme="majorBidi" w:cstheme="majorBidi"/>
-          <w:sz w:val="28"/>
-          <w:szCs w:val="28"/>
-        </w:rPr>
-      </w:pPr>
-    </w:p>
-    <w:p>
-      <w:pPr>
-        <w:rPr>
-          <w:rFonts w:asciiTheme="majorBidi" w:hAnsiTheme="majorBidi" w:cstheme="majorBidi"/>
-          <w:sz w:val="28"/>
-          <w:szCs w:val="28"/>
-        </w:rPr>
-      </w:pPr>
-    </w:p>
-    <w:p>
-      <w:pPr>
-        <w:rPr>
-          <w:rFonts w:asciiTheme="majorBidi" w:hAnsiTheme="majorBidi" w:cstheme="majorBidi"/>
-          <w:sz w:val="28"/>
-          <w:szCs w:val="28"/>
-        </w:rPr>
-      </w:pPr>
-    </w:p>
-    <w:p>
-      <w:pPr>
-        <w:rPr>
-          <w:rFonts w:asciiTheme="majorBidi" w:hAnsiTheme="majorBidi" w:cstheme="majorBidi"/>
-          <w:sz w:val="28"/>
-          <w:szCs w:val="28"/>
-        </w:rPr>
-      </w:pPr>
-    </w:p>
-    <w:p>
-      <w:pPr>
-        <w:rPr>
-          <w:rFonts w:asciiTheme="majorBidi" w:hAnsiTheme="majorBidi" w:cstheme="majorBidi"/>
-          <w:sz w:val="28"/>
-          <w:szCs w:val="28"/>
-        </w:rPr>
-      </w:pPr>
-    </w:p>
-    <w:p>
-      <w:pPr>
-        <w:rPr>
-          <w:rFonts w:asciiTheme="majorBidi" w:hAnsiTheme="majorBidi" w:cstheme="majorBidi"/>
-          <w:sz w:val="28"/>
-          <w:szCs w:val="28"/>
-        </w:rPr>
-      </w:pPr>
-    </w:p>
-    <w:p>
-      <w:pPr>
-        <w:rPr>
-          <w:rFonts w:asciiTheme="majorBidi" w:hAnsiTheme="majorBidi" w:cstheme="majorBidi"/>
-          <w:sz w:val="28"/>
-          <w:szCs w:val="28"/>
-        </w:rPr>
-      </w:pPr>
-    </w:p>
-    <w:p>
-      <w:pPr>
-        <w:rPr>
-          <w:rFonts w:asciiTheme="majorBidi" w:hAnsiTheme="majorBidi" w:cstheme="majorBidi"/>
-          <w:sz w:val="28"/>
-          <w:szCs w:val="28"/>
-        </w:rPr>
-      </w:pPr>
-    </w:p>
-    <w:p>
-      <w:pPr>
-        <w:rPr>
-          <w:rFonts w:asciiTheme="majorBidi" w:hAnsiTheme="majorBidi" w:cstheme="majorBidi"/>
-          <w:sz w:val="28"/>
-          <w:szCs w:val="28"/>
-        </w:rPr>
-      </w:pPr>
-    </w:p>
-    <w:p>
-      <w:pPr>
-        <w:rPr>
-          <w:rFonts w:asciiTheme="majorBidi" w:hAnsiTheme="majorBidi" w:cstheme="majorBidi"/>
-          <w:sz w:val="28"/>
-          <w:szCs w:val="28"/>
-        </w:rPr>
-      </w:pPr>
-    </w:p>
-    <w:p>
-      <w:pPr>
-        <w:rPr>
-          <w:rFonts w:asciiTheme="majorBidi" w:hAnsiTheme="majorBidi" w:cstheme="majorBidi"/>
-          <w:sz w:val="36"/>
-          <w:szCs w:val="36"/>
-        </w:rPr>
-      </w:pPr>
-      <w:r>
-        <w:rPr>
-          <w:rFonts w:asciiTheme="majorBidi" w:hAnsiTheme="majorBidi" w:cstheme="majorBidi"/>
-          <w:sz w:val="36"/>
-          <w:szCs w:val="36"/>
-        </w:rPr>
-        <w:t>Contents:</w:t>
-      </w:r>
-    </w:p>
-    <w:p>
-      <w:pPr>
-        <w:rPr>
-          <w:rFonts w:asciiTheme="majorBidi" w:hAnsiTheme="majorBidi" w:cstheme="majorBidi"/>
-          <w:sz w:val="36"/>
-          <w:szCs w:val="36"/>
-        </w:rPr>
-      </w:pPr>
+          <w:sz w:val="36"/>
+          <w:szCs w:val="36"/>
+        </w:rPr>
+      </w:pPr>
+    </w:p>
+    <w:p>
+      <w:pPr>
+        <w:rPr>
+          <w:rFonts w:asciiTheme="majorBidi" w:hAnsiTheme="majorBidi" w:cstheme="majorBidi"/>
+          <w:sz w:val="36"/>
+          <w:szCs w:val="36"/>
+        </w:rPr>
+      </w:pPr>
+    </w:p>
+    <w:p>
+      <w:pPr>
+        <w:rPr>
+          <w:rFonts w:asciiTheme="majorBidi" w:hAnsiTheme="majorBidi" w:cstheme="majorBidi"/>
+          <w:sz w:val="36"/>
+          <w:szCs w:val="36"/>
+        </w:rPr>
+      </w:pPr>
+    </w:p>
+    <w:p>
+      <w:pPr>
+        <w:rPr>
+          <w:rFonts w:asciiTheme="majorBidi" w:hAnsiTheme="majorBidi" w:cstheme="majorBidi"/>
+          <w:sz w:val="36"/>
+          <w:szCs w:val="36"/>
+        </w:rPr>
+      </w:pPr>
+    </w:p>
+    <w:p>
+      <w:pPr>
+        <w:rPr>
+          <w:rFonts w:asciiTheme="majorBidi" w:hAnsiTheme="majorBidi" w:cstheme="majorBidi"/>
+          <w:sz w:val="36"/>
+          <w:szCs w:val="36"/>
+        </w:rPr>
+      </w:pPr>
+    </w:p>
+    <w:p>
+      <w:pPr>
+        <w:rPr>
+          <w:rFonts w:asciiTheme="majorBidi" w:hAnsiTheme="majorBidi" w:cstheme="majorBidi"/>
+          <w:sz w:val="36"/>
+          <w:szCs w:val="36"/>
+        </w:rPr>
+      </w:pPr>
+    </w:p>
+    <w:p>
+      <w:pPr>
+        <w:rPr>
+          <w:rFonts w:asciiTheme="majorBidi" w:hAnsiTheme="majorBidi" w:cstheme="majorBidi"/>
+          <w:sz w:val="36"/>
+          <w:szCs w:val="36"/>
+        </w:rPr>
+      </w:pPr>
+    </w:p>
+    <w:p>
+      <w:pPr>
+        <w:rPr>
+          <w:rFonts w:asciiTheme="majorBidi" w:hAnsiTheme="majorBidi" w:cstheme="majorBidi"/>
+          <w:sz w:val="36"/>
+          <w:szCs w:val="36"/>
+        </w:rPr>
+      </w:pPr>
+    </w:p>
+    <w:p>
+      <w:pPr>
+        <w:rPr>
+          <w:rFonts w:asciiTheme="majorBidi" w:hAnsiTheme="majorBidi" w:cstheme="majorBidi"/>
+          <w:sz w:val="36"/>
+          <w:szCs w:val="36"/>
+        </w:rPr>
+      </w:pPr>
+    </w:p>
+    <w:p>
+      <w:pPr>
+        <w:rPr>
+          <w:rFonts w:asciiTheme="majorBidi" w:hAnsiTheme="majorBidi" w:cstheme="majorBidi"/>
+          <w:sz w:val="36"/>
+          <w:szCs w:val="36"/>
+        </w:rPr>
+      </w:pPr>
+    </w:p>
+    <w:p>
+      <w:pPr>
+        <w:rPr>
+          <w:rFonts w:asciiTheme="majorBidi" w:hAnsiTheme="majorBidi" w:cstheme="majorBidi"/>
+          <w:sz w:val="36"/>
+          <w:szCs w:val="36"/>
+        </w:rPr>
+      </w:pPr>
+    </w:p>
+    <w:p>
+      <w:pPr>
+        <w:rPr>
+          <w:rFonts w:asciiTheme="majorBidi" w:hAnsiTheme="majorBidi" w:cstheme="majorBidi"/>
+          <w:sz w:val="36"/>
+          <w:szCs w:val="36"/>
+        </w:rPr>
+      </w:pPr>
+    </w:p>
+    <w:p>
+      <w:pPr>
+        <w:rPr>
+          <w:rFonts w:asciiTheme="majorBidi" w:hAnsiTheme="majorBidi" w:cstheme="majorBidi"/>
+          <w:sz w:val="36"/>
+          <w:szCs w:val="36"/>
+        </w:rPr>
+      </w:pPr>
+    </w:p>
+    <w:p>
+      <w:pPr>
+        <w:rPr>
+          <w:rFonts w:asciiTheme="majorBidi" w:hAnsiTheme="majorBidi" w:cstheme="majorBidi"/>
+          <w:sz w:val="36"/>
+          <w:szCs w:val="36"/>
+        </w:rPr>
+      </w:pPr>
+    </w:p>
+    <w:p>
+      <w:pPr>
+        <w:rPr>
+          <w:rFonts w:asciiTheme="majorBidi" w:hAnsiTheme="majorBidi" w:cstheme="majorBidi"/>
+          <w:sz w:val="36"/>
+          <w:szCs w:val="36"/>
+        </w:rPr>
+      </w:pPr>
+    </w:p>
+    <w:p>
+      <w:pPr>
+        <w:rPr>
+          <w:rFonts w:asciiTheme="majorBidi" w:hAnsiTheme="majorBidi" w:cstheme="majorBidi"/>
+          <w:sz w:val="36"/>
+          <w:szCs w:val="36"/>
+        </w:rPr>
+      </w:pPr>
+    </w:p>
+    <w:p>
+      <w:pPr>
+        <w:rPr>
+          <w:rFonts w:asciiTheme="majorBidi" w:hAnsiTheme="majorBidi" w:cstheme="majorBidi"/>
+          <w:sz w:val="36"/>
+          <w:szCs w:val="36"/>
+        </w:rPr>
+      </w:pPr>
+    </w:p>
+    <w:p>
+      <w:pPr>
+        <w:rPr>
+          <w:rFonts w:asciiTheme="majorBidi" w:hAnsiTheme="majorBidi" w:cstheme="majorBidi"/>
+          <w:sz w:val="36"/>
+          <w:szCs w:val="36"/>
+        </w:rPr>
+      </w:pPr>
+    </w:p>
+    <w:p>
+      <w:pPr>
+        <w:rPr>
+          <w:rFonts w:asciiTheme="majorBidi" w:hAnsiTheme="majorBidi" w:cstheme="majorBidi"/>
+          <w:sz w:val="36"/>
+          <w:szCs w:val="36"/>
+        </w:rPr>
+      </w:pPr>
+      <w:r>
+        <w:rPr>
+          <w:rFonts w:asciiTheme="majorBidi" w:hAnsiTheme="majorBidi" w:cstheme="majorBidi"/>
+          <w:sz w:val="36"/>
+          <w:szCs w:val="36"/>
+        </w:rPr>
+        <w:lastRenderedPageBreak/>
+        <w:t>References:</w:t>
+      </w:r>
+    </w:p>
+    <w:p>
+      <w:pPr>
+        <w:rPr>
+          <w:rFonts w:asciiTheme="majorBidi" w:hAnsiTheme="majorBidi" w:cstheme="majorBidi"/>
+          <w:sz w:val="28"/>
+          <w:szCs w:val="28"/>
+        </w:rPr>
+      </w:pPr>
+    </w:p>
+    <w:p>
+      <w:pPr>
+        <w:rPr>
+          <w:rFonts w:asciiTheme="majorBidi" w:hAnsiTheme="majorBidi" w:cstheme="majorBidi"/>
+          <w:sz w:val="28"/>
+          <w:szCs w:val="28"/>
+        </w:rPr>
+      </w:pPr>
+      <w:r>
+        <w:rPr>
+          <w:rFonts w:asciiTheme="majorBidi" w:hAnsiTheme="majorBidi" w:cstheme="majorBidi"/>
+          <w:sz w:val="28"/>
+          <w:szCs w:val="28"/>
+        </w:rPr>
+        <w:t>[1]</w:t>
+      </w:r>
+      <w:r>
+        <w:rPr>
+          <w:rFonts w:asciiTheme="majorBidi" w:hAnsiTheme="majorBidi" w:cstheme="majorBidi"/>
+          <w:sz w:val="28"/>
+          <w:szCs w:val="28"/>
+        </w:rPr>
+        <w:t xml:space="preserve"> </w:t>
+      </w:r>
+    </w:p>
+    <w:p>
+      <w:pPr>
+        <w:rPr>
+          <w:rFonts w:asciiTheme="majorBidi" w:hAnsiTheme="majorBidi" w:cstheme="majorBidi"/>
+          <w:sz w:val="28"/>
+          <w:szCs w:val="28"/>
+        </w:rPr>
+      </w:pPr>
+      <w:r>
+        <w:rPr>
+          <w:rFonts w:asciiTheme="majorBidi" w:hAnsiTheme="majorBidi" w:cstheme="majorBidi"/>
+          <w:sz w:val="28"/>
+          <w:szCs w:val="28"/>
+        </w:rPr>
+        <w:t>[2]</w:t>
+      </w:r>
+    </w:p>
+    <w:p>
+      <w:pPr>
+        <w:rPr>
+          <w:rFonts w:asciiTheme="majorBidi" w:hAnsiTheme="majorBidi" w:cstheme="majorBidi"/>
+          <w:sz w:val="28"/>
+          <w:szCs w:val="28"/>
+        </w:rPr>
+      </w:pPr>
+      <w:r>
+        <w:rPr>
+          <w:rFonts w:asciiTheme="majorBidi" w:hAnsiTheme="majorBidi" w:cstheme="majorBidi"/>
+          <w:sz w:val="28"/>
+          <w:szCs w:val="28"/>
+        </w:rPr>
+        <w:t>[3]</w:t>
+      </w:r>
+    </w:p>
+    <w:p>
+      <w:pPr>
+        <w:rPr>
+          <w:rFonts w:asciiTheme="majorBidi" w:hAnsiTheme="majorBidi" w:cstheme="majorBidi"/>
+          <w:sz w:val="28"/>
+          <w:szCs w:val="28"/>
+        </w:rPr>
+      </w:pPr>
+      <w:r>
+        <w:rPr>
+          <w:rFonts w:asciiTheme="majorBidi" w:hAnsiTheme="majorBidi" w:cstheme="majorBidi"/>
+          <w:sz w:val="28"/>
+          <w:szCs w:val="28"/>
+        </w:rPr>
+        <w:t>[4]</w:t>
+      </w:r>
     </w:p>
     <w:sectPr>
       <w:pgSz w:w="12240" w:h="15840"/>
@@ -883,6 +1391,127 @@
     </w:p>
   </w:footnote>
 </w:footnotes>
+</file>
+
+<file path=word/numbering.xml><?xml version="1.0" encoding="utf-8"?>
+<w:numbering xmlns:wpc="http://schemas.microsoft.com/office/word/2010/wordprocessingCanvas" xmlns:cx="http://schemas.microsoft.com/office/drawing/2014/chartex" xmlns:mc="http://schemas.openxmlformats.org/markup-compatibility/2006" xmlns:o="urn:schemas-microsoft-com:office:office" xmlns:r="http://schemas.openxmlformats.org/officeDocument/2006/relationships" xmlns:m="http://schemas.openxmlformats.org/officeDocument/2006/math" xmlns:v="urn:schemas-microsoft-com:vml" xmlns:wp14="http://schemas.microsoft.com/office/word/2010/wordprocessingDrawing" xmlns:wp="http://schemas.openxmlformats.org/drawingml/2006/wordprocessingDrawing" xmlns:w10="urn:schemas-microsoft-com:office:word" xmlns:w="http://schemas.openxmlformats.org/wordprocessingml/2006/main" xmlns:w14="http://schemas.microsoft.com/office/word/2010/wordml" xmlns:w15="http://schemas.microsoft.com/office/word/2012/wordml" xmlns:w16se="http://schemas.microsoft.com/office/word/2015/wordml/symex" xmlns:wpg="http://schemas.microsoft.com/office/word/2010/wordprocessingGroup" xmlns:wpi="http://schemas.microsoft.com/office/word/2010/wordprocessingInk" xmlns:wne="http://schemas.microsoft.com/office/word/2006/wordml" xmlns:wps="http://schemas.microsoft.com/office/word/2010/wordprocessingShape" mc:Ignorable="w14 w15 w16se wp14">
+  <w:abstractNum w:abstractNumId="0" w15:restartNumberingAfterBreak="0">
+    <w:nsid w:val="488B44BD"/>
+    <w:multiLevelType w:val="hybridMultilevel"/>
+    <w:tmpl w:val="73B4389C"/>
+    <w:lvl w:ilvl="0" w:tplc="14A4265A">
+      <w:start w:val="1"/>
+      <w:numFmt w:val="bullet"/>
+      <w:lvlText w:val=""/>
+      <w:lvlJc w:val="left"/>
+      <w:pPr>
+        <w:ind w:left="720" w:hanging="360"/>
+      </w:pPr>
+      <w:rPr>
+        <w:rFonts w:ascii="Symbol" w:hAnsi="Symbol" w:hint="default"/>
+      </w:rPr>
+    </w:lvl>
+    <w:lvl w:ilvl="1" w:tplc="04090003" w:tentative="1">
+      <w:start w:val="1"/>
+      <w:numFmt w:val="bullet"/>
+      <w:lvlText w:val="o"/>
+      <w:lvlJc w:val="left"/>
+      <w:pPr>
+        <w:ind w:left="1440" w:hanging="360"/>
+      </w:pPr>
+      <w:rPr>
+        <w:rFonts w:ascii="Courier New" w:hAnsi="Courier New" w:cs="Courier New" w:hint="default"/>
+      </w:rPr>
+    </w:lvl>
+    <w:lvl w:ilvl="2" w:tplc="04090005" w:tentative="1">
+      <w:start w:val="1"/>
+      <w:numFmt w:val="bullet"/>
+      <w:lvlText w:val=""/>
+      <w:lvlJc w:val="left"/>
+      <w:pPr>
+        <w:ind w:left="2160" w:hanging="360"/>
+      </w:pPr>
+      <w:rPr>
+        <w:rFonts w:ascii="Wingdings" w:hAnsi="Wingdings" w:hint="default"/>
+      </w:rPr>
+    </w:lvl>
+    <w:lvl w:ilvl="3" w:tplc="04090001" w:tentative="1">
+      <w:start w:val="1"/>
+      <w:numFmt w:val="bullet"/>
+      <w:lvlText w:val=""/>
+      <w:lvlJc w:val="left"/>
+      <w:pPr>
+        <w:ind w:left="2880" w:hanging="360"/>
+      </w:pPr>
+      <w:rPr>
+        <w:rFonts w:ascii="Symbol" w:hAnsi="Symbol" w:hint="default"/>
+      </w:rPr>
+    </w:lvl>
+    <w:lvl w:ilvl="4" w:tplc="04090003" w:tentative="1">
+      <w:start w:val="1"/>
+      <w:numFmt w:val="bullet"/>
+      <w:lvlText w:val="o"/>
+      <w:lvlJc w:val="left"/>
+      <w:pPr>
+        <w:ind w:left="3600" w:hanging="360"/>
+      </w:pPr>
+      <w:rPr>
+        <w:rFonts w:ascii="Courier New" w:hAnsi="Courier New" w:cs="Courier New" w:hint="default"/>
+      </w:rPr>
+    </w:lvl>
+    <w:lvl w:ilvl="5" w:tplc="04090005" w:tentative="1">
+      <w:start w:val="1"/>
+      <w:numFmt w:val="bullet"/>
+      <w:lvlText w:val=""/>
+      <w:lvlJc w:val="left"/>
+      <w:pPr>
+        <w:ind w:left="4320" w:hanging="360"/>
+      </w:pPr>
+      <w:rPr>
+        <w:rFonts w:ascii="Wingdings" w:hAnsi="Wingdings" w:hint="default"/>
+      </w:rPr>
+    </w:lvl>
+    <w:lvl w:ilvl="6" w:tplc="04090001" w:tentative="1">
+      <w:start w:val="1"/>
+      <w:numFmt w:val="bullet"/>
+      <w:lvlText w:val=""/>
+      <w:lvlJc w:val="left"/>
+      <w:pPr>
+        <w:ind w:left="5040" w:hanging="360"/>
+      </w:pPr>
+      <w:rPr>
+        <w:rFonts w:ascii="Symbol" w:hAnsi="Symbol" w:hint="default"/>
+      </w:rPr>
+    </w:lvl>
+    <w:lvl w:ilvl="7" w:tplc="04090003" w:tentative="1">
+      <w:start w:val="1"/>
+      <w:numFmt w:val="bullet"/>
+      <w:lvlText w:val="o"/>
+      <w:lvlJc w:val="left"/>
+      <w:pPr>
+        <w:ind w:left="5760" w:hanging="360"/>
+      </w:pPr>
+      <w:rPr>
+        <w:rFonts w:ascii="Courier New" w:hAnsi="Courier New" w:cs="Courier New" w:hint="default"/>
+      </w:rPr>
+    </w:lvl>
+    <w:lvl w:ilvl="8" w:tplc="04090005" w:tentative="1">
+      <w:start w:val="1"/>
+      <w:numFmt w:val="bullet"/>
+      <w:lvlText w:val=""/>
+      <w:lvlJc w:val="left"/>
+      <w:pPr>
+        <w:ind w:left="6480" w:hanging="360"/>
+      </w:pPr>
+      <w:rPr>
+        <w:rFonts w:ascii="Wingdings" w:hAnsi="Wingdings" w:hint="default"/>
+      </w:rPr>
+    </w:lvl>
+  </w:abstractNum>
+  <w:num w:numId="1">
+    <w:abstractNumId w:val="0"/>
+  </w:num>
+</w:numbering>
 </file>
 
 <file path=word/styles.xml><?xml version="1.0" encoding="utf-8"?>
@@ -1361,6 +1990,17 @@
       <w:u w:val="single"/>
     </w:rPr>
   </w:style>
+  <w:style w:type="paragraph" w:styleId="ListParagraph">
+    <w:name w:val="List Paragraph"/>
+    <w:basedOn w:val="Normal"/>
+    <w:uiPriority w:val="34"/>
+    <w:qFormat/>
+    <w:rsid w:val="00A40ABD"/>
+    <w:pPr>
+      <w:ind w:left="720"/>
+      <w:contextualSpacing/>
+    </w:pPr>
+  </w:style>
 </w:styles>
 </file>
 
@@ -1623,4 +2263,16 @@
     </a:ext>
   </a:extLst>
 </a:theme>
+</file>
+
+<file path=customXml/item1.xml><?xml version="1.0" encoding="utf-8"?>
+<b:Sources xmlns:b="http://schemas.openxmlformats.org/officeDocument/2006/bibliography" xmlns="http://schemas.openxmlformats.org/officeDocument/2006/bibliography" SelectedStyle="\IEEE2006OfficeOnline.xsl" StyleName="IEEE" Version="2006"/>
+</file>
+
+<file path=customXml/itemProps1.xml><?xml version="1.0" encoding="utf-8"?>
+<ds:datastoreItem xmlns:ds="http://schemas.openxmlformats.org/officeDocument/2006/customXml" ds:itemID="{C736720D-6509-47C1-84D1-1953F073DB5D}">
+  <ds:schemaRefs>
+    <ds:schemaRef ds:uri="http://schemas.openxmlformats.org/officeDocument/2006/bibliography"/>
+  </ds:schemaRefs>
+</ds:datastoreItem>
 </file>
</xml_diff>

<commit_message>
📝 Update Document (introduction)
</commit_message>
<xml_diff>
--- a/Documents/phoeniX RISC-V Core V0.1.docx
+++ b/Documents/phoeniX RISC-V Core V0.1.docx
@@ -1030,8 +1030,633 @@
         </w:rPr>
       </w:pPr>
     </w:p>
-    <w:p>
-      <w:pPr>
+    <w:sdt>
+      <w:sdtPr>
+        <w:id w:val="1056354519"/>
+        <w:docPartObj>
+          <w:docPartGallery w:val="Table of Contents"/>
+          <w:docPartUnique/>
+        </w:docPartObj>
+      </w:sdtPr>
+      <w:sdtEndPr>
+        <w:rPr>
+          <w:rFonts w:asciiTheme="minorHAnsi" w:eastAsiaTheme="minorHAnsi" w:hAnsiTheme="minorHAnsi" w:cstheme="minorBidi"/>
+          <w:b/>
+          <w:bCs/>
+          <w:noProof/>
+          <w:color w:val="auto"/>
+          <w:sz w:val="22"/>
+          <w:szCs w:val="22"/>
+        </w:rPr>
+      </w:sdtEndPr>
+      <w:sdtContent>
+        <w:p>
+          <w:pPr>
+            <w:pStyle w:val="TOCHeading"/>
+            <w:rPr>
+              <w:rFonts w:asciiTheme="majorBidi" w:hAnsiTheme="majorBidi"/>
+              <w:color w:val="auto"/>
+            </w:rPr>
+          </w:pPr>
+          <w:r>
+            <w:rPr>
+              <w:rFonts w:asciiTheme="majorBidi" w:hAnsiTheme="majorBidi"/>
+              <w:color w:val="auto"/>
+            </w:rPr>
+            <w:t>Contents</w:t>
+          </w:r>
+          <w:r>
+            <w:rPr>
+              <w:rFonts w:asciiTheme="majorBidi" w:hAnsiTheme="majorBidi"/>
+              <w:color w:val="auto"/>
+            </w:rPr>
+            <w:t>:</w:t>
+          </w:r>
+        </w:p>
+        <w:p/>
+        <w:p>
+          <w:pPr>
+            <w:pStyle w:val="ListParagraph"/>
+            <w:numPr>
+              <w:ilvl w:val="0"/>
+              <w:numId w:val="2"/>
+            </w:numPr>
+            <w:rPr>
+              <w:rFonts w:asciiTheme="majorBidi" w:hAnsiTheme="majorBidi" w:cstheme="majorBidi"/>
+              <w:sz w:val="28"/>
+              <w:szCs w:val="28"/>
+            </w:rPr>
+          </w:pPr>
+          <w:r>
+            <w:rPr>
+              <w:rFonts w:asciiTheme="majorBidi" w:hAnsiTheme="majorBidi" w:cstheme="majorBidi"/>
+              <w:sz w:val="28"/>
+              <w:szCs w:val="28"/>
+            </w:rPr>
+            <w:t>Introduction</w:t>
+          </w:r>
+        </w:p>
+        <w:p>
+          <w:pPr>
+            <w:pStyle w:val="ListParagraph"/>
+            <w:numPr>
+              <w:ilvl w:val="1"/>
+              <w:numId w:val="2"/>
+            </w:numPr>
+            <w:rPr>
+              <w:rFonts w:asciiTheme="majorBidi" w:hAnsiTheme="majorBidi" w:cstheme="majorBidi"/>
+              <w:sz w:val="28"/>
+              <w:szCs w:val="28"/>
+            </w:rPr>
+          </w:pPr>
+          <w:r>
+            <w:rPr>
+              <w:rFonts w:asciiTheme="majorBidi" w:hAnsiTheme="majorBidi" w:cstheme="majorBidi"/>
+              <w:sz w:val="28"/>
+              <w:szCs w:val="28"/>
+            </w:rPr>
+            <w:t xml:space="preserve"> phoeniX core structure</w:t>
+          </w:r>
+        </w:p>
+        <w:p>
+          <w:pPr>
+            <w:pStyle w:val="ListParagraph"/>
+            <w:numPr>
+              <w:ilvl w:val="1"/>
+              <w:numId w:val="2"/>
+            </w:numPr>
+            <w:rPr>
+              <w:rFonts w:asciiTheme="majorBidi" w:hAnsiTheme="majorBidi" w:cstheme="majorBidi"/>
+              <w:sz w:val="28"/>
+              <w:szCs w:val="28"/>
+            </w:rPr>
+          </w:pPr>
+          <w:r>
+            <w:rPr>
+              <w:rFonts w:asciiTheme="majorBidi" w:hAnsiTheme="majorBidi" w:cstheme="majorBidi"/>
+              <w:sz w:val="28"/>
+              <w:szCs w:val="28"/>
+            </w:rPr>
+            <w:t xml:space="preserve"> phoeniX software interface</w:t>
+          </w:r>
+        </w:p>
+        <w:p>
+          <w:pPr>
+            <w:pStyle w:val="ListParagraph"/>
+            <w:numPr>
+              <w:ilvl w:val="1"/>
+              <w:numId w:val="2"/>
+            </w:numPr>
+            <w:rPr>
+              <w:rFonts w:asciiTheme="majorBidi" w:hAnsiTheme="majorBidi" w:cstheme="majorBidi"/>
+              <w:sz w:val="28"/>
+              <w:szCs w:val="28"/>
+            </w:rPr>
+          </w:pPr>
+          <w:r>
+            <w:rPr>
+              <w:rFonts w:asciiTheme="majorBidi" w:hAnsiTheme="majorBidi" w:cstheme="majorBidi"/>
+              <w:sz w:val="28"/>
+              <w:szCs w:val="28"/>
+            </w:rPr>
+            <w:t xml:space="preserve"> Required software</w:t>
+          </w:r>
+        </w:p>
+        <w:p>
+          <w:pPr>
+            <w:pStyle w:val="ListParagraph"/>
+            <w:numPr>
+              <w:ilvl w:val="0"/>
+              <w:numId w:val="2"/>
+            </w:numPr>
+            <w:rPr>
+              <w:rFonts w:asciiTheme="majorBidi" w:hAnsiTheme="majorBidi" w:cstheme="majorBidi"/>
+              <w:sz w:val="28"/>
+              <w:szCs w:val="28"/>
+            </w:rPr>
+          </w:pPr>
+          <w:r>
+            <w:rPr>
+              <w:rFonts w:asciiTheme="majorBidi" w:hAnsiTheme="majorBidi" w:cstheme="majorBidi"/>
+              <w:sz w:val="28"/>
+              <w:szCs w:val="28"/>
+            </w:rPr>
+            <w:t>Building Blocks (Modules)</w:t>
+          </w:r>
+        </w:p>
+        <w:p>
+          <w:pPr>
+            <w:pStyle w:val="ListParagraph"/>
+            <w:numPr>
+              <w:ilvl w:val="1"/>
+              <w:numId w:val="2"/>
+            </w:numPr>
+            <w:rPr>
+              <w:rFonts w:asciiTheme="majorBidi" w:hAnsiTheme="majorBidi" w:cstheme="majorBidi"/>
+              <w:sz w:val="28"/>
+              <w:szCs w:val="28"/>
+            </w:rPr>
+          </w:pPr>
+          <w:r>
+            <w:rPr>
+              <w:rFonts w:asciiTheme="majorBidi" w:hAnsiTheme="majorBidi" w:cstheme="majorBidi"/>
+              <w:sz w:val="28"/>
+              <w:szCs w:val="28"/>
+            </w:rPr>
+            <w:t xml:space="preserve"> Fetch Unit</w:t>
+          </w:r>
+        </w:p>
+        <w:p>
+          <w:pPr>
+            <w:pStyle w:val="ListParagraph"/>
+            <w:numPr>
+              <w:ilvl w:val="1"/>
+              <w:numId w:val="2"/>
+            </w:numPr>
+            <w:rPr>
+              <w:rFonts w:asciiTheme="majorBidi" w:hAnsiTheme="majorBidi" w:cstheme="majorBidi"/>
+              <w:sz w:val="28"/>
+              <w:szCs w:val="28"/>
+            </w:rPr>
+          </w:pPr>
+          <w:r>
+            <w:rPr>
+              <w:rFonts w:asciiTheme="majorBidi" w:hAnsiTheme="majorBidi" w:cstheme="majorBidi"/>
+              <w:sz w:val="28"/>
+              <w:szCs w:val="28"/>
+            </w:rPr>
+            <w:t xml:space="preserve"> Instruction Decoder</w:t>
+          </w:r>
+        </w:p>
+        <w:p>
+          <w:pPr>
+            <w:pStyle w:val="ListParagraph"/>
+            <w:numPr>
+              <w:ilvl w:val="1"/>
+              <w:numId w:val="2"/>
+            </w:numPr>
+            <w:rPr>
+              <w:rFonts w:asciiTheme="majorBidi" w:hAnsiTheme="majorBidi" w:cstheme="majorBidi"/>
+              <w:sz w:val="28"/>
+              <w:szCs w:val="28"/>
+            </w:rPr>
+          </w:pPr>
+          <w:r>
+            <w:rPr>
+              <w:rFonts w:asciiTheme="majorBidi" w:hAnsiTheme="majorBidi" w:cstheme="majorBidi"/>
+              <w:sz w:val="28"/>
+              <w:szCs w:val="28"/>
+            </w:rPr>
+            <w:t xml:space="preserve"> Immediate Generator</w:t>
+          </w:r>
+        </w:p>
+        <w:p>
+          <w:pPr>
+            <w:pStyle w:val="ListParagraph"/>
+            <w:numPr>
+              <w:ilvl w:val="1"/>
+              <w:numId w:val="2"/>
+            </w:numPr>
+            <w:rPr>
+              <w:rFonts w:asciiTheme="majorBidi" w:hAnsiTheme="majorBidi" w:cstheme="majorBidi"/>
+              <w:sz w:val="28"/>
+              <w:szCs w:val="28"/>
+            </w:rPr>
+          </w:pPr>
+          <w:r>
+            <w:rPr>
+              <w:rFonts w:asciiTheme="majorBidi" w:hAnsiTheme="majorBidi" w:cstheme="majorBidi"/>
+              <w:sz w:val="28"/>
+              <w:szCs w:val="28"/>
+            </w:rPr>
+            <w:t xml:space="preserve"> Address Generator</w:t>
+          </w:r>
+        </w:p>
+        <w:p>
+          <w:pPr>
+            <w:pStyle w:val="ListParagraph"/>
+            <w:numPr>
+              <w:ilvl w:val="1"/>
+              <w:numId w:val="2"/>
+            </w:numPr>
+            <w:rPr>
+              <w:rFonts w:asciiTheme="majorBidi" w:hAnsiTheme="majorBidi" w:cstheme="majorBidi"/>
+              <w:sz w:val="28"/>
+              <w:szCs w:val="28"/>
+            </w:rPr>
+          </w:pPr>
+          <w:r>
+            <w:rPr>
+              <w:rFonts w:asciiTheme="majorBidi" w:hAnsiTheme="majorBidi" w:cstheme="majorBidi"/>
+              <w:sz w:val="28"/>
+              <w:szCs w:val="28"/>
+            </w:rPr>
+            <w:t xml:space="preserve"> Arithmetic Logic Unit</w:t>
+          </w:r>
+        </w:p>
+        <w:p>
+          <w:pPr>
+            <w:pStyle w:val="ListParagraph"/>
+            <w:numPr>
+              <w:ilvl w:val="1"/>
+              <w:numId w:val="2"/>
+            </w:numPr>
+            <w:rPr>
+              <w:rFonts w:asciiTheme="majorBidi" w:hAnsiTheme="majorBidi" w:cstheme="majorBidi"/>
+              <w:sz w:val="28"/>
+              <w:szCs w:val="28"/>
+            </w:rPr>
+          </w:pPr>
+          <w:r>
+            <w:rPr>
+              <w:rFonts w:asciiTheme="majorBidi" w:hAnsiTheme="majorBidi" w:cstheme="majorBidi"/>
+              <w:sz w:val="28"/>
+              <w:szCs w:val="28"/>
+            </w:rPr>
+            <w:t xml:space="preserve"> Register File</w:t>
+          </w:r>
+        </w:p>
+        <w:p>
+          <w:pPr>
+            <w:pStyle w:val="ListParagraph"/>
+            <w:numPr>
+              <w:ilvl w:val="1"/>
+              <w:numId w:val="2"/>
+            </w:numPr>
+            <w:rPr>
+              <w:rFonts w:asciiTheme="majorBidi" w:hAnsiTheme="majorBidi" w:cstheme="majorBidi"/>
+              <w:sz w:val="28"/>
+              <w:szCs w:val="28"/>
+            </w:rPr>
+          </w:pPr>
+          <w:r>
+            <w:rPr>
+              <w:rFonts w:asciiTheme="majorBidi" w:hAnsiTheme="majorBidi" w:cstheme="majorBidi"/>
+              <w:sz w:val="28"/>
+              <w:szCs w:val="28"/>
+            </w:rPr>
+            <w:t xml:space="preserve"> Hazard Detection and Forwarding Unit</w:t>
+          </w:r>
+        </w:p>
+        <w:p>
+          <w:pPr>
+            <w:pStyle w:val="ListParagraph"/>
+            <w:numPr>
+              <w:ilvl w:val="1"/>
+              <w:numId w:val="2"/>
+            </w:numPr>
+            <w:rPr>
+              <w:rFonts w:asciiTheme="majorBidi" w:hAnsiTheme="majorBidi" w:cstheme="majorBidi"/>
+              <w:sz w:val="28"/>
+              <w:szCs w:val="28"/>
+            </w:rPr>
+          </w:pPr>
+          <w:r>
+            <w:rPr>
+              <w:rFonts w:asciiTheme="majorBidi" w:hAnsiTheme="majorBidi" w:cstheme="majorBidi"/>
+              <w:sz w:val="28"/>
+              <w:szCs w:val="28"/>
+            </w:rPr>
+            <w:t xml:space="preserve"> Jump and Branch Unit</w:t>
+          </w:r>
+        </w:p>
+        <w:p>
+          <w:pPr>
+            <w:pStyle w:val="ListParagraph"/>
+            <w:numPr>
+              <w:ilvl w:val="1"/>
+              <w:numId w:val="2"/>
+            </w:numPr>
+            <w:rPr>
+              <w:rFonts w:asciiTheme="majorBidi" w:hAnsiTheme="majorBidi" w:cstheme="majorBidi"/>
+              <w:sz w:val="28"/>
+              <w:szCs w:val="28"/>
+            </w:rPr>
+          </w:pPr>
+          <w:r>
+            <w:rPr>
+              <w:rFonts w:asciiTheme="majorBidi" w:hAnsiTheme="majorBidi" w:cstheme="majorBidi"/>
+              <w:sz w:val="28"/>
+              <w:szCs w:val="28"/>
+            </w:rPr>
+            <w:t xml:space="preserve"> Load Store Unit</w:t>
+          </w:r>
+        </w:p>
+        <w:p>
+          <w:pPr>
+            <w:pStyle w:val="ListParagraph"/>
+            <w:numPr>
+              <w:ilvl w:val="0"/>
+              <w:numId w:val="2"/>
+            </w:numPr>
+            <w:rPr>
+              <w:rFonts w:asciiTheme="majorBidi" w:hAnsiTheme="majorBidi" w:cstheme="majorBidi"/>
+              <w:sz w:val="28"/>
+              <w:szCs w:val="28"/>
+            </w:rPr>
+          </w:pPr>
+          <w:r>
+            <w:rPr>
+              <w:rFonts w:asciiTheme="majorBidi" w:hAnsiTheme="majorBidi" w:cstheme="majorBidi"/>
+              <w:sz w:val="28"/>
+              <w:szCs w:val="28"/>
+            </w:rPr>
+            <w:t>Memory Interface Logic</w:t>
+          </w:r>
+        </w:p>
+        <w:p>
+          <w:pPr>
+            <w:pStyle w:val="ListParagraph"/>
+            <w:numPr>
+              <w:ilvl w:val="0"/>
+              <w:numId w:val="2"/>
+            </w:numPr>
+            <w:rPr>
+              <w:rFonts w:asciiTheme="majorBidi" w:hAnsiTheme="majorBidi" w:cstheme="majorBidi"/>
+              <w:sz w:val="28"/>
+              <w:szCs w:val="28"/>
+            </w:rPr>
+          </w:pPr>
+          <w:r>
+            <w:rPr>
+              <w:rFonts w:asciiTheme="majorBidi" w:hAnsiTheme="majorBidi" w:cstheme="majorBidi"/>
+              <w:sz w:val="28"/>
+              <w:szCs w:val="28"/>
+            </w:rPr>
+            <w:t>Code Executant Software</w:t>
+          </w:r>
+        </w:p>
+        <w:p>
+          <w:pPr>
+            <w:pStyle w:val="ListParagraph"/>
+            <w:numPr>
+              <w:ilvl w:val="1"/>
+              <w:numId w:val="2"/>
+            </w:numPr>
+            <w:rPr>
+              <w:rFonts w:asciiTheme="majorBidi" w:hAnsiTheme="majorBidi" w:cstheme="majorBidi"/>
+              <w:sz w:val="28"/>
+              <w:szCs w:val="28"/>
+            </w:rPr>
+          </w:pPr>
+          <w:r>
+            <w:rPr>
+              <w:rFonts w:asciiTheme="majorBidi" w:hAnsiTheme="majorBidi" w:cstheme="majorBidi"/>
+              <w:sz w:val="28"/>
+              <w:szCs w:val="28"/>
+            </w:rPr>
+            <w:t xml:space="preserve"> Code execution and simulation flow</w:t>
+          </w:r>
+        </w:p>
+        <w:p>
+          <w:pPr>
+            <w:pStyle w:val="ListParagraph"/>
+            <w:numPr>
+              <w:ilvl w:val="1"/>
+              <w:numId w:val="2"/>
+            </w:numPr>
+            <w:rPr>
+              <w:rFonts w:asciiTheme="majorBidi" w:hAnsiTheme="majorBidi" w:cstheme="majorBidi"/>
+              <w:sz w:val="28"/>
+              <w:szCs w:val="28"/>
+            </w:rPr>
+          </w:pPr>
+          <w:r>
+            <w:rPr>
+              <w:rFonts w:asciiTheme="majorBidi" w:hAnsiTheme="majorBidi" w:cstheme="majorBidi"/>
+              <w:sz w:val="28"/>
+              <w:szCs w:val="28"/>
+            </w:rPr>
+            <w:t xml:space="preserve"> Windows (Venus Simulator)</w:t>
+          </w:r>
+        </w:p>
+        <w:p>
+          <w:pPr>
+            <w:pStyle w:val="ListParagraph"/>
+            <w:numPr>
+              <w:ilvl w:val="1"/>
+              <w:numId w:val="2"/>
+            </w:numPr>
+            <w:rPr>
+              <w:rFonts w:asciiTheme="majorBidi" w:hAnsiTheme="majorBidi" w:cstheme="majorBidi"/>
+              <w:sz w:val="28"/>
+              <w:szCs w:val="28"/>
+            </w:rPr>
+          </w:pPr>
+          <w:r>
+            <w:rPr>
+              <w:rFonts w:asciiTheme="majorBidi" w:hAnsiTheme="majorBidi" w:cstheme="majorBidi"/>
+              <w:sz w:val="28"/>
+              <w:szCs w:val="28"/>
+            </w:rPr>
+            <w:t xml:space="preserve"> Linux (RISC-V GCC toolchain)</w:t>
+          </w:r>
+        </w:p>
+        <w:p>
+          <w:pPr>
+            <w:pStyle w:val="ListParagraph"/>
+            <w:numPr>
+              <w:ilvl w:val="0"/>
+              <w:numId w:val="2"/>
+            </w:numPr>
+            <w:rPr>
+              <w:rFonts w:asciiTheme="majorBidi" w:hAnsiTheme="majorBidi" w:cstheme="majorBidi"/>
+              <w:sz w:val="28"/>
+              <w:szCs w:val="28"/>
+            </w:rPr>
+          </w:pPr>
+          <w:r>
+            <w:rPr>
+              <w:rFonts w:asciiTheme="majorBidi" w:hAnsiTheme="majorBidi" w:cstheme="majorBidi"/>
+              <w:sz w:val="28"/>
+              <w:szCs w:val="28"/>
+            </w:rPr>
+            <w:t>Synthesis Result</w:t>
+          </w:r>
+        </w:p>
+        <w:p>
+          <w:pPr>
+            <w:pStyle w:val="ListParagraph"/>
+            <w:numPr>
+              <w:ilvl w:val="1"/>
+              <w:numId w:val="2"/>
+            </w:numPr>
+            <w:rPr>
+              <w:rFonts w:asciiTheme="majorBidi" w:hAnsiTheme="majorBidi" w:cstheme="majorBidi"/>
+              <w:sz w:val="28"/>
+              <w:szCs w:val="28"/>
+            </w:rPr>
+          </w:pPr>
+          <w:r>
+            <w:rPr>
+              <w:rFonts w:asciiTheme="majorBidi" w:hAnsiTheme="majorBidi" w:cstheme="majorBidi"/>
+              <w:sz w:val="28"/>
+              <w:szCs w:val="28"/>
+            </w:rPr>
+            <w:t xml:space="preserve"> Qflow toolchain</w:t>
+          </w:r>
+        </w:p>
+        <w:p>
+          <w:pPr>
+            <w:pStyle w:val="ListParagraph"/>
+            <w:numPr>
+              <w:ilvl w:val="1"/>
+              <w:numId w:val="2"/>
+            </w:numPr>
+            <w:rPr>
+              <w:rFonts w:asciiTheme="majorBidi" w:hAnsiTheme="majorBidi" w:cstheme="majorBidi"/>
+              <w:sz w:val="28"/>
+              <w:szCs w:val="28"/>
+            </w:rPr>
+          </w:pPr>
+          <w:r>
+            <w:rPr>
+              <w:rFonts w:asciiTheme="majorBidi" w:hAnsiTheme="majorBidi" w:cstheme="majorBidi"/>
+              <w:sz w:val="28"/>
+              <w:szCs w:val="28"/>
+            </w:rPr>
+            <w:t xml:space="preserve"> TSMC 180nm PDK</w:t>
+          </w:r>
+        </w:p>
+        <w:p>
+          <w:pPr>
+            <w:pStyle w:val="ListParagraph"/>
+            <w:numPr>
+              <w:ilvl w:val="1"/>
+              <w:numId w:val="2"/>
+            </w:numPr>
+            <w:rPr>
+              <w:rFonts w:asciiTheme="majorBidi" w:hAnsiTheme="majorBidi" w:cstheme="majorBidi"/>
+              <w:sz w:val="28"/>
+              <w:szCs w:val="28"/>
+            </w:rPr>
+          </w:pPr>
+          <w:r>
+            <w:rPr>
+              <w:rFonts w:asciiTheme="majorBidi" w:hAnsiTheme="majorBidi" w:cstheme="majorBidi"/>
+              <w:sz w:val="28"/>
+              <w:szCs w:val="28"/>
+            </w:rPr>
+            <w:t xml:space="preserve"> phoeniX ASIC result</w:t>
+          </w:r>
+        </w:p>
+        <w:p>
+          <w:pPr>
+            <w:pStyle w:val="ListParagraph"/>
+            <w:numPr>
+              <w:ilvl w:val="0"/>
+              <w:numId w:val="2"/>
+            </w:numPr>
+            <w:rPr>
+              <w:rFonts w:asciiTheme="majorBidi" w:hAnsiTheme="majorBidi" w:cstheme="majorBidi"/>
+              <w:sz w:val="28"/>
+              <w:szCs w:val="28"/>
+            </w:rPr>
+          </w:pPr>
+          <w:r>
+            <w:rPr>
+              <w:rFonts w:asciiTheme="majorBidi" w:hAnsiTheme="majorBidi" w:cstheme="majorBidi"/>
+              <w:sz w:val="28"/>
+              <w:szCs w:val="28"/>
+            </w:rPr>
+            <w:t>References</w:t>
+          </w:r>
+        </w:p>
+        <w:p/>
+      </w:sdtContent>
+    </w:sdt>
+    <w:p>
+      <w:pPr>
+        <w:rPr>
+          <w:rFonts w:asciiTheme="majorBidi" w:hAnsiTheme="majorBidi" w:cstheme="majorBidi"/>
+          <w:sz w:val="36"/>
+          <w:szCs w:val="36"/>
+        </w:rPr>
+      </w:pPr>
+    </w:p>
+    <w:p>
+      <w:pPr>
+        <w:rPr>
+          <w:rFonts w:asciiTheme="majorBidi" w:hAnsiTheme="majorBidi" w:cstheme="majorBidi"/>
+          <w:sz w:val="36"/>
+          <w:szCs w:val="36"/>
+        </w:rPr>
+      </w:pPr>
+    </w:p>
+    <w:p>
+      <w:pPr>
+        <w:rPr>
+          <w:rFonts w:asciiTheme="majorBidi" w:hAnsiTheme="majorBidi" w:cstheme="majorBidi"/>
+          <w:sz w:val="36"/>
+          <w:szCs w:val="36"/>
+        </w:rPr>
+      </w:pPr>
+    </w:p>
+    <w:p>
+      <w:pPr>
+        <w:rPr>
+          <w:rFonts w:asciiTheme="majorBidi" w:hAnsiTheme="majorBidi" w:cstheme="majorBidi"/>
+          <w:sz w:val="36"/>
+          <w:szCs w:val="36"/>
+        </w:rPr>
+      </w:pPr>
+    </w:p>
+    <w:p>
+      <w:pPr>
+        <w:rPr>
+          <w:rFonts w:asciiTheme="majorBidi" w:hAnsiTheme="majorBidi" w:cstheme="majorBidi"/>
+          <w:sz w:val="36"/>
+          <w:szCs w:val="36"/>
+        </w:rPr>
+      </w:pPr>
+    </w:p>
+    <w:p>
+      <w:pPr>
+        <w:pStyle w:val="ListParagraph"/>
+        <w:numPr>
+          <w:ilvl w:val="0"/>
+          <w:numId w:val="3"/>
+        </w:numPr>
         <w:rPr>
           <w:rFonts w:asciiTheme="majorBidi" w:hAnsiTheme="majorBidi" w:cstheme="majorBidi"/>
           <w:sz w:val="36"/>
@@ -1045,190 +1670,255 @@
           <w:szCs w:val="36"/>
         </w:rPr>
         <w:lastRenderedPageBreak/>
-        <w:t>Contents:</w:t>
-      </w:r>
-    </w:p>
-    <w:p>
-      <w:pPr>
-        <w:rPr>
-          <w:rFonts w:asciiTheme="majorBidi" w:hAnsiTheme="majorBidi" w:cstheme="majorBidi"/>
-          <w:sz w:val="36"/>
-          <w:szCs w:val="36"/>
-        </w:rPr>
-      </w:pPr>
-    </w:p>
-    <w:p>
-      <w:pPr>
-        <w:rPr>
-          <w:rFonts w:asciiTheme="majorBidi" w:hAnsiTheme="majorBidi" w:cstheme="majorBidi"/>
-          <w:sz w:val="28"/>
-          <w:szCs w:val="28"/>
+        <w:t>Introduction</w:t>
+      </w:r>
+    </w:p>
+    <w:p>
+      <w:pPr>
+        <w:ind w:left="360"/>
+        <w:jc w:val="both"/>
+        <w:rPr>
+          <w:rFonts w:asciiTheme="majorBidi" w:hAnsiTheme="majorBidi" w:cstheme="majorBidi"/>
+          <w:sz w:val="28"/>
+          <w:szCs w:val="28"/>
+        </w:rPr>
+      </w:pPr>
+      <w:r>
+        <w:rPr>
+          <w:rFonts w:asciiTheme="majorBidi" w:hAnsiTheme="majorBidi" w:cstheme="majorBidi"/>
+          <w:sz w:val="28"/>
+          <w:szCs w:val="28"/>
+        </w:rPr>
+        <w:t xml:space="preserve">The </w:t>
+      </w:r>
+      <w:r>
+        <w:rPr>
+          <w:rFonts w:asciiTheme="majorBidi" w:hAnsiTheme="majorBidi" w:cstheme="majorBidi"/>
+          <w:sz w:val="28"/>
+          <w:szCs w:val="28"/>
+        </w:rPr>
+        <w:t xml:space="preserve">phoeniX project was </w:t>
+      </w:r>
+      <w:r>
+        <w:rPr>
+          <w:rFonts w:asciiTheme="majorBidi" w:hAnsiTheme="majorBidi" w:cstheme="majorBidi"/>
+          <w:sz w:val="28"/>
+          <w:szCs w:val="28"/>
+        </w:rPr>
+        <w:t>initiated</w:t>
+      </w:r>
+      <w:r>
+        <w:rPr>
+          <w:rFonts w:asciiTheme="majorBidi" w:hAnsiTheme="majorBidi" w:cstheme="majorBidi"/>
+          <w:sz w:val="28"/>
+          <w:szCs w:val="28"/>
+        </w:rPr>
+        <w:t xml:space="preserve"> in summer of 2023 in Electronics Research Center at Iran University of Science and Technology</w:t>
+      </w:r>
+      <w:r>
+        <w:rPr>
+          <w:rFonts w:asciiTheme="majorBidi" w:hAnsiTheme="majorBidi" w:cstheme="majorBidi"/>
+          <w:sz w:val="28"/>
+          <w:szCs w:val="28"/>
+        </w:rPr>
+        <w:t xml:space="preserve"> [3]</w:t>
+      </w:r>
+      <w:r>
+        <w:rPr>
+          <w:rFonts w:asciiTheme="majorBidi" w:hAnsiTheme="majorBidi" w:cstheme="majorBidi"/>
+          <w:sz w:val="28"/>
+          <w:szCs w:val="28"/>
+        </w:rPr>
+        <w:t>. This RISC-V processor was designed in order to be an original base processor with acceptable performance and specification</w:t>
+      </w:r>
+      <w:r>
+        <w:rPr>
+          <w:rFonts w:asciiTheme="majorBidi" w:hAnsiTheme="majorBidi" w:cstheme="majorBidi"/>
+          <w:sz w:val="28"/>
+          <w:szCs w:val="28"/>
+        </w:rPr>
+        <w:t xml:space="preserve"> which</w:t>
+      </w:r>
+      <w:r>
+        <w:rPr>
+          <w:rFonts w:asciiTheme="majorBidi" w:hAnsiTheme="majorBidi" w:cstheme="majorBidi"/>
+          <w:sz w:val="28"/>
+          <w:szCs w:val="28"/>
+        </w:rPr>
+        <w:t xml:space="preserve"> aims to lay a solid groundwork</w:t>
+      </w:r>
+      <w:r>
+        <w:rPr>
+          <w:rFonts w:asciiTheme="majorBidi" w:hAnsiTheme="majorBidi" w:cstheme="majorBidi"/>
+          <w:sz w:val="28"/>
+          <w:szCs w:val="28"/>
+        </w:rPr>
+        <w:t xml:space="preserve"> and foundation</w:t>
+      </w:r>
+      <w:r>
+        <w:rPr>
+          <w:rFonts w:asciiTheme="majorBidi" w:hAnsiTheme="majorBidi" w:cstheme="majorBidi"/>
+          <w:sz w:val="28"/>
+          <w:szCs w:val="28"/>
+        </w:rPr>
+        <w:t xml:space="preserve"> for future computer architecture research and development endeavors.</w:t>
+      </w:r>
+    </w:p>
+    <w:p>
+      <w:pPr>
+        <w:ind w:left="360"/>
+        <w:jc w:val="both"/>
+        <w:rPr>
+          <w:rFonts w:asciiTheme="majorBidi" w:hAnsiTheme="majorBidi" w:cstheme="majorBidi"/>
+          <w:sz w:val="28"/>
+          <w:szCs w:val="28"/>
+        </w:rPr>
+      </w:pPr>
+      <w:r>
+        <w:rPr>
+          <w:rFonts w:asciiTheme="majorBidi" w:hAnsiTheme="majorBidi" w:cstheme="majorBidi"/>
+          <w:sz w:val="28"/>
+          <w:szCs w:val="28"/>
+        </w:rPr>
+        <w:t>The processor uses RISC-V open source Instruction Set Architecture (ISA) with a custom designed microarchitecture. The core is written in Verilog HDL and it is synthesizable for both FPGA and ASIC targets. Building blocks of this core were all written in separate modules which would help developers to add features and test computer architecture techniques on the base core. This modular design leads to a simpler way of debugging and also extending the core.</w:t>
+      </w:r>
+    </w:p>
+    <w:p>
+      <w:pPr>
+        <w:ind w:left="360"/>
+        <w:jc w:val="both"/>
+        <w:rPr>
+          <w:rFonts w:asciiTheme="majorBidi" w:hAnsiTheme="majorBidi" w:cstheme="majorBidi"/>
+          <w:sz w:val="28"/>
+          <w:szCs w:val="28"/>
+        </w:rPr>
+      </w:pPr>
+      <w:r>
+        <w:rPr>
+          <w:rFonts w:asciiTheme="majorBidi" w:hAnsiTheme="majorBidi" w:cstheme="majorBidi"/>
+          <w:sz w:val="28"/>
+          <w:szCs w:val="28"/>
+        </w:rPr>
+        <w:t>In the following version (V0.1), phoeniX is a 5 stage pipelined RV32I processor which supports “I-Extension” of RISC-V ISA. Other extensions will be added to the core in the upcoming updates soon.</w:t>
+      </w:r>
+    </w:p>
+    <w:p>
+      <w:pPr>
+        <w:ind w:left="360"/>
+        <w:jc w:val="both"/>
+        <w:rPr>
+          <w:rFonts w:asciiTheme="majorBidi" w:hAnsiTheme="majorBidi" w:cstheme="majorBidi"/>
+          <w:sz w:val="28"/>
+          <w:szCs w:val="28"/>
+        </w:rPr>
+      </w:pPr>
+      <w:r>
+        <w:rPr>
+          <w:rFonts w:asciiTheme="majorBidi" w:hAnsiTheme="majorBidi" w:cstheme="majorBidi"/>
+          <w:sz w:val="28"/>
+          <w:szCs w:val="28"/>
+        </w:rPr>
+        <w:t xml:space="preserve">phoeniX stands out with its user-friendly and straightforward flow for simulating and executing C and assembly codes on the processor. Unlike many other open-source processors, phoeniX offers a simplified approach that is easier to follow. The repository of this project provides comprehensive documentation, offering step-by-step guidance on executing codes on the core. This resource is highly accessible and designed to facilitate a seamless </w:t>
+      </w:r>
+      <w:r>
+        <w:rPr>
+          <w:rFonts w:asciiTheme="majorBidi" w:hAnsiTheme="majorBidi" w:cstheme="majorBidi"/>
+          <w:sz w:val="28"/>
+          <w:szCs w:val="28"/>
+        </w:rPr>
+        <w:t>development</w:t>
+      </w:r>
+      <w:r>
+        <w:rPr>
+          <w:rFonts w:asciiTheme="majorBidi" w:hAnsiTheme="majorBidi" w:cstheme="majorBidi"/>
+          <w:sz w:val="28"/>
+          <w:szCs w:val="28"/>
+        </w:rPr>
+        <w:t xml:space="preserve"> experience</w:t>
+      </w:r>
+      <w:r>
+        <w:rPr>
+          <w:rFonts w:asciiTheme="majorBidi" w:hAnsiTheme="majorBidi" w:cstheme="majorBidi"/>
+          <w:sz w:val="28"/>
+          <w:szCs w:val="28"/>
+        </w:rPr>
+        <w:t xml:space="preserve"> in computer architecture and digital design field</w:t>
+      </w:r>
+      <w:r>
+        <w:rPr>
+          <w:rFonts w:asciiTheme="majorBidi" w:hAnsiTheme="majorBidi" w:cstheme="majorBidi"/>
+          <w:sz w:val="28"/>
+          <w:szCs w:val="28"/>
+        </w:rPr>
+        <w:t>.</w:t>
+      </w:r>
+    </w:p>
+    <w:p>
+      <w:pPr>
+        <w:ind w:left="360"/>
+        <w:jc w:val="both"/>
+        <w:rPr>
+          <w:rFonts w:asciiTheme="majorBidi" w:hAnsiTheme="majorBidi" w:cstheme="majorBidi"/>
+          <w:sz w:val="28"/>
+          <w:szCs w:val="28"/>
+        </w:rPr>
+      </w:pPr>
+    </w:p>
+    <w:p>
+      <w:pPr>
+        <w:rPr>
+          <w:rFonts w:asciiTheme="majorBidi" w:hAnsiTheme="majorBidi" w:cstheme="majorBidi"/>
+          <w:sz w:val="36"/>
+          <w:szCs w:val="36"/>
+        </w:rPr>
+      </w:pPr>
+    </w:p>
+    <w:p>
+      <w:pPr>
+        <w:rPr>
+          <w:rFonts w:asciiTheme="majorBidi" w:hAnsiTheme="majorBidi" w:cstheme="majorBidi"/>
+          <w:sz w:val="36"/>
+          <w:szCs w:val="36"/>
+        </w:rPr>
+      </w:pPr>
+    </w:p>
+    <w:p>
+      <w:pPr>
+        <w:rPr>
+          <w:rFonts w:asciiTheme="majorBidi" w:hAnsiTheme="majorBidi" w:cstheme="majorBidi"/>
+          <w:sz w:val="36"/>
+          <w:szCs w:val="36"/>
+        </w:rPr>
+      </w:pPr>
+    </w:p>
+    <w:p>
+      <w:pPr>
+        <w:rPr>
+          <w:rFonts w:asciiTheme="majorBidi" w:hAnsiTheme="majorBidi" w:cstheme="majorBidi"/>
+          <w:sz w:val="36"/>
+          <w:szCs w:val="36"/>
+        </w:rPr>
+      </w:pPr>
+    </w:p>
+    <w:p>
+      <w:pPr>
+        <w:rPr>
+          <w:rFonts w:asciiTheme="majorBidi" w:hAnsiTheme="majorBidi" w:cstheme="majorBidi"/>
+          <w:sz w:val="36"/>
+          <w:szCs w:val="36"/>
+        </w:rPr>
+      </w:pPr>
+    </w:p>
+    <w:p>
+      <w:pPr>
+        <w:rPr>
+          <w:rFonts w:asciiTheme="majorBidi" w:hAnsiTheme="majorBidi" w:cstheme="majorBidi"/>
+          <w:sz w:val="36"/>
+          <w:szCs w:val="36"/>
         </w:rPr>
       </w:pPr>
       <w:bookmarkStart w:id="0" w:name="_GoBack"/>
       <w:bookmarkEnd w:id="0"/>
-    </w:p>
-    <w:p>
-      <w:pPr>
-        <w:rPr>
-          <w:rFonts w:asciiTheme="majorBidi" w:hAnsiTheme="majorBidi" w:cstheme="majorBidi"/>
-          <w:sz w:val="36"/>
-          <w:szCs w:val="36"/>
-        </w:rPr>
-      </w:pPr>
-    </w:p>
-    <w:p>
-      <w:pPr>
-        <w:rPr>
-          <w:rFonts w:asciiTheme="majorBidi" w:hAnsiTheme="majorBidi" w:cstheme="majorBidi"/>
-          <w:sz w:val="36"/>
-          <w:szCs w:val="36"/>
-        </w:rPr>
-      </w:pPr>
-    </w:p>
-    <w:p>
-      <w:pPr>
-        <w:rPr>
-          <w:rFonts w:asciiTheme="majorBidi" w:hAnsiTheme="majorBidi" w:cstheme="majorBidi"/>
-          <w:sz w:val="36"/>
-          <w:szCs w:val="36"/>
-        </w:rPr>
-      </w:pPr>
-    </w:p>
-    <w:p>
-      <w:pPr>
-        <w:rPr>
-          <w:rFonts w:asciiTheme="majorBidi" w:hAnsiTheme="majorBidi" w:cstheme="majorBidi"/>
-          <w:sz w:val="36"/>
-          <w:szCs w:val="36"/>
-        </w:rPr>
-      </w:pPr>
-    </w:p>
-    <w:p>
-      <w:pPr>
-        <w:rPr>
-          <w:rFonts w:asciiTheme="majorBidi" w:hAnsiTheme="majorBidi" w:cstheme="majorBidi"/>
-          <w:sz w:val="36"/>
-          <w:szCs w:val="36"/>
-        </w:rPr>
-      </w:pPr>
-    </w:p>
-    <w:p>
-      <w:pPr>
-        <w:rPr>
-          <w:rFonts w:asciiTheme="majorBidi" w:hAnsiTheme="majorBidi" w:cstheme="majorBidi"/>
-          <w:sz w:val="36"/>
-          <w:szCs w:val="36"/>
-        </w:rPr>
-      </w:pPr>
-    </w:p>
-    <w:p>
-      <w:pPr>
-        <w:rPr>
-          <w:rFonts w:asciiTheme="majorBidi" w:hAnsiTheme="majorBidi" w:cstheme="majorBidi"/>
-          <w:sz w:val="36"/>
-          <w:szCs w:val="36"/>
-        </w:rPr>
-      </w:pPr>
-    </w:p>
-    <w:p>
-      <w:pPr>
-        <w:rPr>
-          <w:rFonts w:asciiTheme="majorBidi" w:hAnsiTheme="majorBidi" w:cstheme="majorBidi"/>
-          <w:sz w:val="36"/>
-          <w:szCs w:val="36"/>
-        </w:rPr>
-      </w:pPr>
-    </w:p>
-    <w:p>
-      <w:pPr>
-        <w:rPr>
-          <w:rFonts w:asciiTheme="majorBidi" w:hAnsiTheme="majorBidi" w:cstheme="majorBidi"/>
-          <w:sz w:val="36"/>
-          <w:szCs w:val="36"/>
-        </w:rPr>
-      </w:pPr>
-    </w:p>
-    <w:p>
-      <w:pPr>
-        <w:rPr>
-          <w:rFonts w:asciiTheme="majorBidi" w:hAnsiTheme="majorBidi" w:cstheme="majorBidi"/>
-          <w:sz w:val="36"/>
-          <w:szCs w:val="36"/>
-        </w:rPr>
-      </w:pPr>
-    </w:p>
-    <w:p>
-      <w:pPr>
-        <w:rPr>
-          <w:rFonts w:asciiTheme="majorBidi" w:hAnsiTheme="majorBidi" w:cstheme="majorBidi"/>
-          <w:sz w:val="36"/>
-          <w:szCs w:val="36"/>
-        </w:rPr>
-      </w:pPr>
-    </w:p>
-    <w:p>
-      <w:pPr>
-        <w:rPr>
-          <w:rFonts w:asciiTheme="majorBidi" w:hAnsiTheme="majorBidi" w:cstheme="majorBidi"/>
-          <w:sz w:val="36"/>
-          <w:szCs w:val="36"/>
-        </w:rPr>
-      </w:pPr>
-    </w:p>
-    <w:p>
-      <w:pPr>
-        <w:rPr>
-          <w:rFonts w:asciiTheme="majorBidi" w:hAnsiTheme="majorBidi" w:cstheme="majorBidi"/>
-          <w:sz w:val="36"/>
-          <w:szCs w:val="36"/>
-        </w:rPr>
-      </w:pPr>
-    </w:p>
-    <w:p>
-      <w:pPr>
-        <w:rPr>
-          <w:rFonts w:asciiTheme="majorBidi" w:hAnsiTheme="majorBidi" w:cstheme="majorBidi"/>
-          <w:sz w:val="36"/>
-          <w:szCs w:val="36"/>
-        </w:rPr>
-      </w:pPr>
-    </w:p>
-    <w:p>
-      <w:pPr>
-        <w:rPr>
-          <w:rFonts w:asciiTheme="majorBidi" w:hAnsiTheme="majorBidi" w:cstheme="majorBidi"/>
-          <w:sz w:val="36"/>
-          <w:szCs w:val="36"/>
-        </w:rPr>
-      </w:pPr>
-    </w:p>
-    <w:p>
-      <w:pPr>
-        <w:rPr>
-          <w:rFonts w:asciiTheme="majorBidi" w:hAnsiTheme="majorBidi" w:cstheme="majorBidi"/>
-          <w:sz w:val="36"/>
-          <w:szCs w:val="36"/>
-        </w:rPr>
-      </w:pPr>
-    </w:p>
-    <w:p>
-      <w:pPr>
-        <w:rPr>
-          <w:rFonts w:asciiTheme="majorBidi" w:hAnsiTheme="majorBidi" w:cstheme="majorBidi"/>
-          <w:sz w:val="36"/>
-          <w:szCs w:val="36"/>
-        </w:rPr>
-      </w:pPr>
-    </w:p>
-    <w:p>
-      <w:pPr>
-        <w:rPr>
-          <w:rFonts w:asciiTheme="majorBidi" w:hAnsiTheme="majorBidi" w:cstheme="majorBidi"/>
-          <w:sz w:val="36"/>
-          <w:szCs w:val="36"/>
-        </w:rPr>
-      </w:pPr>
     </w:p>
     <w:p>
       <w:pPr>
@@ -1396,6 +2086,184 @@
 <file path=word/numbering.xml><?xml version="1.0" encoding="utf-8"?>
 <w:numbering xmlns:wpc="http://schemas.microsoft.com/office/word/2010/wordprocessingCanvas" xmlns:cx="http://schemas.microsoft.com/office/drawing/2014/chartex" xmlns:mc="http://schemas.openxmlformats.org/markup-compatibility/2006" xmlns:o="urn:schemas-microsoft-com:office:office" xmlns:r="http://schemas.openxmlformats.org/officeDocument/2006/relationships" xmlns:m="http://schemas.openxmlformats.org/officeDocument/2006/math" xmlns:v="urn:schemas-microsoft-com:vml" xmlns:wp14="http://schemas.microsoft.com/office/word/2010/wordprocessingDrawing" xmlns:wp="http://schemas.openxmlformats.org/drawingml/2006/wordprocessingDrawing" xmlns:w10="urn:schemas-microsoft-com:office:word" xmlns:w="http://schemas.openxmlformats.org/wordprocessingml/2006/main" xmlns:w14="http://schemas.microsoft.com/office/word/2010/wordml" xmlns:w15="http://schemas.microsoft.com/office/word/2012/wordml" xmlns:w16se="http://schemas.microsoft.com/office/word/2015/wordml/symex" xmlns:wpg="http://schemas.microsoft.com/office/word/2010/wordprocessingGroup" xmlns:wpi="http://schemas.microsoft.com/office/word/2010/wordprocessingInk" xmlns:wne="http://schemas.microsoft.com/office/word/2006/wordml" xmlns:wps="http://schemas.microsoft.com/office/word/2010/wordprocessingShape" mc:Ignorable="w14 w15 w16se wp14">
   <w:abstractNum w:abstractNumId="0" w15:restartNumberingAfterBreak="0">
+    <w:nsid w:val="118B3CB9"/>
+    <w:multiLevelType w:val="multilevel"/>
+    <w:tmpl w:val="0409001F"/>
+    <w:lvl w:ilvl="0">
+      <w:start w:val="1"/>
+      <w:numFmt w:val="decimal"/>
+      <w:lvlText w:val="%1."/>
+      <w:lvlJc w:val="left"/>
+      <w:pPr>
+        <w:ind w:left="360" w:hanging="360"/>
+      </w:pPr>
+      <w:rPr>
+        <w:rFonts w:hint="default"/>
+      </w:rPr>
+    </w:lvl>
+    <w:lvl w:ilvl="1">
+      <w:start w:val="1"/>
+      <w:numFmt w:val="decimal"/>
+      <w:lvlText w:val="%1.%2."/>
+      <w:lvlJc w:val="left"/>
+      <w:pPr>
+        <w:ind w:left="792" w:hanging="432"/>
+      </w:pPr>
+    </w:lvl>
+    <w:lvl w:ilvl="2">
+      <w:start w:val="1"/>
+      <w:numFmt w:val="decimal"/>
+      <w:lvlText w:val="%1.%2.%3."/>
+      <w:lvlJc w:val="left"/>
+      <w:pPr>
+        <w:ind w:left="1224" w:hanging="504"/>
+      </w:pPr>
+    </w:lvl>
+    <w:lvl w:ilvl="3">
+      <w:start w:val="1"/>
+      <w:numFmt w:val="decimal"/>
+      <w:lvlText w:val="%1.%2.%3.%4."/>
+      <w:lvlJc w:val="left"/>
+      <w:pPr>
+        <w:ind w:left="1728" w:hanging="648"/>
+      </w:pPr>
+    </w:lvl>
+    <w:lvl w:ilvl="4">
+      <w:start w:val="1"/>
+      <w:numFmt w:val="decimal"/>
+      <w:lvlText w:val="%1.%2.%3.%4.%5."/>
+      <w:lvlJc w:val="left"/>
+      <w:pPr>
+        <w:ind w:left="2232" w:hanging="792"/>
+      </w:pPr>
+    </w:lvl>
+    <w:lvl w:ilvl="5">
+      <w:start w:val="1"/>
+      <w:numFmt w:val="decimal"/>
+      <w:lvlText w:val="%1.%2.%3.%4.%5.%6."/>
+      <w:lvlJc w:val="left"/>
+      <w:pPr>
+        <w:ind w:left="2736" w:hanging="936"/>
+      </w:pPr>
+    </w:lvl>
+    <w:lvl w:ilvl="6">
+      <w:start w:val="1"/>
+      <w:numFmt w:val="decimal"/>
+      <w:lvlText w:val="%1.%2.%3.%4.%5.%6.%7."/>
+      <w:lvlJc w:val="left"/>
+      <w:pPr>
+        <w:ind w:left="3240" w:hanging="1080"/>
+      </w:pPr>
+    </w:lvl>
+    <w:lvl w:ilvl="7">
+      <w:start w:val="1"/>
+      <w:numFmt w:val="decimal"/>
+      <w:lvlText w:val="%1.%2.%3.%4.%5.%6.%7.%8."/>
+      <w:lvlJc w:val="left"/>
+      <w:pPr>
+        <w:ind w:left="3744" w:hanging="1224"/>
+      </w:pPr>
+    </w:lvl>
+    <w:lvl w:ilvl="8">
+      <w:start w:val="1"/>
+      <w:numFmt w:val="decimal"/>
+      <w:lvlText w:val="%1.%2.%3.%4.%5.%6.%7.%8.%9."/>
+      <w:lvlJc w:val="left"/>
+      <w:pPr>
+        <w:ind w:left="4320" w:hanging="1440"/>
+      </w:pPr>
+    </w:lvl>
+  </w:abstractNum>
+  <w:abstractNum w:abstractNumId="1" w15:restartNumberingAfterBreak="0">
+    <w:nsid w:val="19063161"/>
+    <w:multiLevelType w:val="hybridMultilevel"/>
+    <w:tmpl w:val="94B68B48"/>
+    <w:lvl w:ilvl="0" w:tplc="0409000F">
+      <w:start w:val="1"/>
+      <w:numFmt w:val="decimal"/>
+      <w:lvlText w:val="%1."/>
+      <w:lvlJc w:val="left"/>
+      <w:pPr>
+        <w:ind w:left="720" w:hanging="360"/>
+      </w:pPr>
+      <w:rPr>
+        <w:rFonts w:hint="default"/>
+      </w:rPr>
+    </w:lvl>
+    <w:lvl w:ilvl="1" w:tplc="04090019" w:tentative="1">
+      <w:start w:val="1"/>
+      <w:numFmt w:val="lowerLetter"/>
+      <w:lvlText w:val="%2."/>
+      <w:lvlJc w:val="left"/>
+      <w:pPr>
+        <w:ind w:left="1440" w:hanging="360"/>
+      </w:pPr>
+    </w:lvl>
+    <w:lvl w:ilvl="2" w:tplc="0409001B" w:tentative="1">
+      <w:start w:val="1"/>
+      <w:numFmt w:val="lowerRoman"/>
+      <w:lvlText w:val="%3."/>
+      <w:lvlJc w:val="right"/>
+      <w:pPr>
+        <w:ind w:left="2160" w:hanging="180"/>
+      </w:pPr>
+    </w:lvl>
+    <w:lvl w:ilvl="3" w:tplc="0409000F" w:tentative="1">
+      <w:start w:val="1"/>
+      <w:numFmt w:val="decimal"/>
+      <w:lvlText w:val="%4."/>
+      <w:lvlJc w:val="left"/>
+      <w:pPr>
+        <w:ind w:left="2880" w:hanging="360"/>
+      </w:pPr>
+    </w:lvl>
+    <w:lvl w:ilvl="4" w:tplc="04090019" w:tentative="1">
+      <w:start w:val="1"/>
+      <w:numFmt w:val="lowerLetter"/>
+      <w:lvlText w:val="%5."/>
+      <w:lvlJc w:val="left"/>
+      <w:pPr>
+        <w:ind w:left="3600" w:hanging="360"/>
+      </w:pPr>
+    </w:lvl>
+    <w:lvl w:ilvl="5" w:tplc="0409001B" w:tentative="1">
+      <w:start w:val="1"/>
+      <w:numFmt w:val="lowerRoman"/>
+      <w:lvlText w:val="%6."/>
+      <w:lvlJc w:val="right"/>
+      <w:pPr>
+        <w:ind w:left="4320" w:hanging="180"/>
+      </w:pPr>
+    </w:lvl>
+    <w:lvl w:ilvl="6" w:tplc="0409000F" w:tentative="1">
+      <w:start w:val="1"/>
+      <w:numFmt w:val="decimal"/>
+      <w:lvlText w:val="%7."/>
+      <w:lvlJc w:val="left"/>
+      <w:pPr>
+        <w:ind w:left="5040" w:hanging="360"/>
+      </w:pPr>
+    </w:lvl>
+    <w:lvl w:ilvl="7" w:tplc="04090019" w:tentative="1">
+      <w:start w:val="1"/>
+      <w:numFmt w:val="lowerLetter"/>
+      <w:lvlText w:val="%8."/>
+      <w:lvlJc w:val="left"/>
+      <w:pPr>
+        <w:ind w:left="5760" w:hanging="360"/>
+      </w:pPr>
+    </w:lvl>
+    <w:lvl w:ilvl="8" w:tplc="0409001B" w:tentative="1">
+      <w:start w:val="1"/>
+      <w:numFmt w:val="lowerRoman"/>
+      <w:lvlText w:val="%9."/>
+      <w:lvlJc w:val="right"/>
+      <w:pPr>
+        <w:ind w:left="6480" w:hanging="180"/>
+      </w:pPr>
+    </w:lvl>
+  </w:abstractNum>
+  <w:abstractNum w:abstractNumId="2" w15:restartNumberingAfterBreak="0">
     <w:nsid w:val="488B44BD"/>
     <w:multiLevelType w:val="hybridMultilevel"/>
     <w:tmpl w:val="73B4389C"/>
@@ -1509,7 +2377,13 @@
     </w:lvl>
   </w:abstractNum>
   <w:num w:numId="1">
+    <w:abstractNumId w:val="2"/>
+  </w:num>
+  <w:num w:numId="2">
     <w:abstractNumId w:val="0"/>
+  </w:num>
+  <w:num w:numId="3">
+    <w:abstractNumId w:val="1"/>
   </w:num>
 </w:numbering>
 </file>
@@ -1908,6 +2782,27 @@
     <w:name w:val="Normal"/>
     <w:qFormat/>
   </w:style>
+  <w:style w:type="paragraph" w:styleId="Heading1">
+    <w:name w:val="heading 1"/>
+    <w:basedOn w:val="Normal"/>
+    <w:next w:val="Normal"/>
+    <w:link w:val="Heading1Char"/>
+    <w:uiPriority w:val="9"/>
+    <w:qFormat/>
+    <w:rsid w:val="00F13109"/>
+    <w:pPr>
+      <w:keepNext/>
+      <w:keepLines/>
+      <w:spacing w:before="240" w:after="0"/>
+      <w:outlineLvl w:val="0"/>
+    </w:pPr>
+    <w:rPr>
+      <w:rFonts w:asciiTheme="majorHAnsi" w:eastAsiaTheme="majorEastAsia" w:hAnsiTheme="majorHAnsi" w:cstheme="majorBidi"/>
+      <w:color w:val="2E74B5" w:themeColor="accent1" w:themeShade="BF"/>
+      <w:sz w:val="32"/>
+      <w:szCs w:val="32"/>
+    </w:rPr>
+  </w:style>
   <w:style w:type="character" w:default="1" w:styleId="DefaultParagraphFont">
     <w:name w:val="Default Paragraph Font"/>
     <w:uiPriority w:val="1"/>
@@ -1999,6 +2894,31 @@
     <w:pPr>
       <w:ind w:left="720"/>
       <w:contextualSpacing/>
+    </w:pPr>
+  </w:style>
+  <w:style w:type="character" w:customStyle="1" w:styleId="Heading1Char">
+    <w:name w:val="Heading 1 Char"/>
+    <w:basedOn w:val="DefaultParagraphFont"/>
+    <w:link w:val="Heading1"/>
+    <w:uiPriority w:val="9"/>
+    <w:rsid w:val="00F13109"/>
+    <w:rPr>
+      <w:rFonts w:asciiTheme="majorHAnsi" w:eastAsiaTheme="majorEastAsia" w:hAnsiTheme="majorHAnsi" w:cstheme="majorBidi"/>
+      <w:color w:val="2E74B5" w:themeColor="accent1" w:themeShade="BF"/>
+      <w:sz w:val="32"/>
+      <w:szCs w:val="32"/>
+    </w:rPr>
+  </w:style>
+  <w:style w:type="paragraph" w:styleId="TOCHeading">
+    <w:name w:val="TOC Heading"/>
+    <w:basedOn w:val="Heading1"/>
+    <w:next w:val="Normal"/>
+    <w:uiPriority w:val="39"/>
+    <w:unhideWhenUsed/>
+    <w:qFormat/>
+    <w:rsid w:val="00F13109"/>
+    <w:pPr>
+      <w:outlineLvl w:val="9"/>
     </w:pPr>
   </w:style>
 </w:styles>
@@ -2270,7 +3190,7 @@
 </file>
 
 <file path=customXml/itemProps1.xml><?xml version="1.0" encoding="utf-8"?>
-<ds:datastoreItem xmlns:ds="http://schemas.openxmlformats.org/officeDocument/2006/customXml" ds:itemID="{C736720D-6509-47C1-84D1-1953F073DB5D}">
+<ds:datastoreItem xmlns:ds="http://schemas.openxmlformats.org/officeDocument/2006/customXml" ds:itemID="{93C2A8FB-4C36-4777-92A4-A301C7FC044A}">
   <ds:schemaRefs>
     <ds:schemaRef ds:uri="http://schemas.openxmlformats.org/officeDocument/2006/bibliography"/>
   </ds:schemaRefs>

</xml_diff>

<commit_message>
📝 Update document (finished chapter 1)
</commit_message>
<xml_diff>
--- a/Documents/phoeniX RISC-V Core V0.1.docx
+++ b/Documents/phoeniX RISC-V Core V0.1.docx
@@ -4,52 +4,52 @@
   <w:body>
     <w:p>
       <w:pPr>
-        <w:jc w:val="center"/>
-        <w:rPr>
-          <w:sz w:val="36"/>
-          <w:szCs w:val="36"/>
-        </w:rPr>
-      </w:pPr>
-    </w:p>
-    <w:p>
-      <w:pPr>
-        <w:jc w:val="center"/>
-        <w:rPr>
-          <w:sz w:val="36"/>
-          <w:szCs w:val="36"/>
-        </w:rPr>
-      </w:pPr>
-    </w:p>
-    <w:p>
-      <w:pPr>
-        <w:jc w:val="center"/>
-        <w:rPr>
-          <w:sz w:val="36"/>
-          <w:szCs w:val="36"/>
-        </w:rPr>
-      </w:pPr>
-    </w:p>
-    <w:p>
-      <w:pPr>
-        <w:jc w:val="center"/>
-        <w:rPr>
-          <w:sz w:val="36"/>
-          <w:szCs w:val="36"/>
-        </w:rPr>
-      </w:pPr>
-    </w:p>
-    <w:p>
-      <w:pPr>
-        <w:jc w:val="center"/>
-        <w:rPr>
-          <w:sz w:val="36"/>
-          <w:szCs w:val="36"/>
-        </w:rPr>
-      </w:pPr>
-    </w:p>
-    <w:p>
-      <w:pPr>
-        <w:jc w:val="center"/>
+        <w:jc w:val="both"/>
+        <w:rPr>
+          <w:sz w:val="36"/>
+          <w:szCs w:val="36"/>
+        </w:rPr>
+      </w:pPr>
+    </w:p>
+    <w:p>
+      <w:pPr>
+        <w:jc w:val="both"/>
+        <w:rPr>
+          <w:sz w:val="36"/>
+          <w:szCs w:val="36"/>
+        </w:rPr>
+      </w:pPr>
+    </w:p>
+    <w:p>
+      <w:pPr>
+        <w:jc w:val="both"/>
+        <w:rPr>
+          <w:sz w:val="36"/>
+          <w:szCs w:val="36"/>
+        </w:rPr>
+      </w:pPr>
+    </w:p>
+    <w:p>
+      <w:pPr>
+        <w:jc w:val="both"/>
+        <w:rPr>
+          <w:sz w:val="36"/>
+          <w:szCs w:val="36"/>
+        </w:rPr>
+      </w:pPr>
+    </w:p>
+    <w:p>
+      <w:pPr>
+        <w:jc w:val="both"/>
+        <w:rPr>
+          <w:sz w:val="36"/>
+          <w:szCs w:val="36"/>
+        </w:rPr>
+      </w:pPr>
+    </w:p>
+    <w:p>
+      <w:pPr>
+        <w:jc w:val="both"/>
         <w:rPr>
           <w:sz w:val="36"/>
           <w:szCs w:val="36"/>
@@ -81,457 +81,427 @@
         <w:jc w:val="center"/>
         <w:rPr>
           <w:rFonts w:asciiTheme="majorBidi" w:hAnsiTheme="majorBidi" w:cstheme="majorBidi"/>
+          <w:sz w:val="28"/>
+          <w:szCs w:val="28"/>
+        </w:rPr>
+      </w:pPr>
+      <w:r>
+        <w:rPr>
+          <w:rFonts w:asciiTheme="majorBidi" w:hAnsiTheme="majorBidi" w:cstheme="majorBidi"/>
+          <w:sz w:val="28"/>
+          <w:szCs w:val="28"/>
+        </w:rPr>
+        <w:t>Arvin Delavari – Faraz Ghoreishy</w:t>
+      </w:r>
+    </w:p>
+    <w:p>
+      <w:pPr>
+        <w:jc w:val="center"/>
+        <w:rPr>
+          <w:rFonts w:asciiTheme="majorBidi" w:hAnsiTheme="majorBidi" w:cstheme="majorBidi"/>
+          <w:sz w:val="28"/>
+          <w:szCs w:val="28"/>
+        </w:rPr>
+      </w:pPr>
+      <w:r>
+        <w:rPr>
+          <w:rFonts w:asciiTheme="majorBidi" w:hAnsiTheme="majorBidi" w:cstheme="majorBidi"/>
+          <w:sz w:val="28"/>
+          <w:szCs w:val="28"/>
+        </w:rPr>
+        <w:t>arvin7807@gmail.com – farazghoreishy@gmail.com</w:t>
+      </w:r>
+    </w:p>
+    <w:p>
+      <w:pPr>
+        <w:jc w:val="center"/>
+        <w:rPr>
+          <w:rFonts w:asciiTheme="majorBidi" w:hAnsiTheme="majorBidi" w:cstheme="majorBidi"/>
+          <w:sz w:val="40"/>
+          <w:szCs w:val="40"/>
+        </w:rPr>
+      </w:pPr>
+    </w:p>
+    <w:p>
+      <w:pPr>
+        <w:jc w:val="center"/>
+        <w:rPr>
+          <w:rFonts w:asciiTheme="majorBidi" w:hAnsiTheme="majorBidi" w:cstheme="majorBidi"/>
+          <w:sz w:val="28"/>
+          <w:szCs w:val="28"/>
+        </w:rPr>
+      </w:pPr>
+      <w:r>
+        <w:rPr>
+          <w:rFonts w:asciiTheme="majorBidi" w:hAnsiTheme="majorBidi" w:cstheme="majorBidi"/>
+          <w:sz w:val="28"/>
+          <w:szCs w:val="28"/>
+        </w:rPr>
+        <w:t>Summer 2023</w:t>
+      </w:r>
+    </w:p>
+    <w:p>
+      <w:pPr>
+        <w:jc w:val="center"/>
+        <w:rPr>
+          <w:rFonts w:asciiTheme="majorBidi" w:hAnsiTheme="majorBidi" w:cstheme="majorBidi"/>
+          <w:sz w:val="28"/>
+          <w:szCs w:val="28"/>
+        </w:rPr>
+      </w:pPr>
+      <w:r>
+        <w:rPr>
+          <w:rFonts w:asciiTheme="majorBidi" w:hAnsiTheme="majorBidi" w:cstheme="majorBidi"/>
+          <w:sz w:val="28"/>
+          <w:szCs w:val="28"/>
+        </w:rPr>
+        <w:t>Iran University of Science and Technology</w:t>
+      </w:r>
+    </w:p>
+    <w:p>
+      <w:pPr>
+        <w:jc w:val="center"/>
+        <w:rPr>
+          <w:rFonts w:asciiTheme="majorBidi" w:hAnsiTheme="majorBidi" w:cstheme="majorBidi"/>
+          <w:sz w:val="28"/>
+          <w:szCs w:val="28"/>
+        </w:rPr>
+      </w:pPr>
+      <w:r>
+        <w:rPr>
+          <w:rFonts w:asciiTheme="majorBidi" w:hAnsiTheme="majorBidi" w:cstheme="majorBidi"/>
+          <w:sz w:val="28"/>
+          <w:szCs w:val="28"/>
+        </w:rPr>
+        <w:t>Electronics Research Center – Digital Design Laboratory</w:t>
+      </w:r>
+    </w:p>
+    <w:p>
+      <w:pPr>
+        <w:jc w:val="center"/>
+        <w:rPr>
+          <w:rFonts w:asciiTheme="majorBidi" w:hAnsiTheme="majorBidi" w:cstheme="majorBidi"/>
+          <w:sz w:val="36"/>
+          <w:szCs w:val="36"/>
+        </w:rPr>
+      </w:pPr>
+    </w:p>
+    <w:p>
+      <w:pPr>
+        <w:jc w:val="center"/>
+        <w:rPr>
+          <w:rFonts w:asciiTheme="majorBidi" w:hAnsiTheme="majorBidi" w:cstheme="majorBidi"/>
+          <w:sz w:val="36"/>
+          <w:szCs w:val="36"/>
+        </w:rPr>
+      </w:pPr>
+    </w:p>
+    <w:p>
+      <w:pPr>
+        <w:jc w:val="both"/>
+        <w:rPr>
+          <w:rFonts w:asciiTheme="majorBidi" w:hAnsiTheme="majorBidi" w:cstheme="majorBidi"/>
+          <w:sz w:val="36"/>
+          <w:szCs w:val="36"/>
+        </w:rPr>
+      </w:pPr>
+    </w:p>
+    <w:p>
+      <w:pPr>
+        <w:jc w:val="both"/>
+        <w:rPr>
+          <w:rFonts w:asciiTheme="majorBidi" w:hAnsiTheme="majorBidi" w:cstheme="majorBidi"/>
+          <w:sz w:val="36"/>
+          <w:szCs w:val="36"/>
+        </w:rPr>
+      </w:pPr>
+    </w:p>
+    <w:p>
+      <w:pPr>
+        <w:jc w:val="both"/>
+        <w:rPr>
+          <w:rFonts w:asciiTheme="majorBidi" w:hAnsiTheme="majorBidi" w:cstheme="majorBidi"/>
+          <w:sz w:val="36"/>
+          <w:szCs w:val="36"/>
+        </w:rPr>
+      </w:pPr>
+    </w:p>
+    <w:p>
+      <w:pPr>
+        <w:jc w:val="both"/>
+        <w:rPr>
+          <w:rFonts w:asciiTheme="majorBidi" w:hAnsiTheme="majorBidi" w:cstheme="majorBidi"/>
+          <w:sz w:val="36"/>
+          <w:szCs w:val="36"/>
+        </w:rPr>
+      </w:pPr>
+    </w:p>
+    <w:p>
+      <w:pPr>
+        <w:jc w:val="both"/>
+        <w:rPr>
+          <w:rFonts w:asciiTheme="majorBidi" w:hAnsiTheme="majorBidi" w:cstheme="majorBidi"/>
+          <w:sz w:val="36"/>
+          <w:szCs w:val="36"/>
+        </w:rPr>
+      </w:pPr>
+    </w:p>
+    <w:p>
+      <w:pPr>
+        <w:jc w:val="both"/>
+        <w:rPr>
+          <w:rFonts w:asciiTheme="majorBidi" w:hAnsiTheme="majorBidi" w:cstheme="majorBidi"/>
+          <w:sz w:val="36"/>
+          <w:szCs w:val="36"/>
+        </w:rPr>
+      </w:pPr>
+    </w:p>
+    <w:p>
+      <w:pPr>
+        <w:jc w:val="both"/>
+        <w:rPr>
+          <w:rFonts w:asciiTheme="majorBidi" w:hAnsiTheme="majorBidi" w:cstheme="majorBidi"/>
+          <w:sz w:val="36"/>
+          <w:szCs w:val="36"/>
+        </w:rPr>
+      </w:pPr>
+    </w:p>
+    <w:p>
+      <w:pPr>
+        <w:jc w:val="both"/>
+        <w:rPr>
+          <w:rFonts w:asciiTheme="majorBidi" w:hAnsiTheme="majorBidi" w:cstheme="majorBidi"/>
+          <w:sz w:val="36"/>
+          <w:szCs w:val="36"/>
+        </w:rPr>
+      </w:pPr>
+    </w:p>
+    <w:p>
+      <w:pPr>
+        <w:jc w:val="both"/>
+        <w:rPr>
+          <w:rFonts w:asciiTheme="majorBidi" w:hAnsiTheme="majorBidi" w:cstheme="majorBidi"/>
+          <w:sz w:val="36"/>
+          <w:szCs w:val="36"/>
+        </w:rPr>
+      </w:pPr>
+    </w:p>
+    <w:p>
+      <w:pPr>
+        <w:jc w:val="both"/>
+        <w:rPr>
+          <w:rFonts w:asciiTheme="majorBidi" w:hAnsiTheme="majorBidi" w:cstheme="majorBidi"/>
+          <w:sz w:val="36"/>
+          <w:szCs w:val="36"/>
+        </w:rPr>
+      </w:pPr>
+    </w:p>
+    <w:p>
+      <w:pPr>
+        <w:jc w:val="both"/>
+        <w:rPr>
+          <w:rFonts w:asciiTheme="majorBidi" w:hAnsiTheme="majorBidi" w:cstheme="majorBidi"/>
+          <w:sz w:val="36"/>
+          <w:szCs w:val="36"/>
+        </w:rPr>
+      </w:pPr>
+    </w:p>
+    <w:p>
+      <w:pPr>
+        <w:jc w:val="both"/>
+        <w:rPr>
+          <w:rFonts w:asciiTheme="majorBidi" w:hAnsiTheme="majorBidi" w:cstheme="majorBidi"/>
+          <w:sz w:val="36"/>
+          <w:szCs w:val="36"/>
+        </w:rPr>
+      </w:pPr>
+    </w:p>
+    <w:p>
+      <w:pPr>
+        <w:jc w:val="both"/>
+        <w:rPr>
+          <w:rFonts w:asciiTheme="majorBidi" w:hAnsiTheme="majorBidi" w:cstheme="majorBidi"/>
+          <w:sz w:val="36"/>
+          <w:szCs w:val="36"/>
+        </w:rPr>
+      </w:pPr>
+    </w:p>
+    <w:p>
+      <w:pPr>
+        <w:jc w:val="both"/>
+        <w:rPr>
+          <w:rFonts w:asciiTheme="majorBidi" w:hAnsiTheme="majorBidi" w:cstheme="majorBidi"/>
           <w:sz w:val="32"/>
           <w:szCs w:val="32"/>
         </w:rPr>
       </w:pPr>
-      <w:r>
+    </w:p>
+    <w:p>
+      <w:pPr>
+        <w:jc w:val="center"/>
+        <w:rPr>
+          <w:rFonts w:asciiTheme="majorBidi" w:hAnsiTheme="majorBidi" w:cstheme="majorBidi"/>
+          <w:sz w:val="28"/>
+          <w:szCs w:val="28"/>
+        </w:rPr>
+      </w:pPr>
+      <w:r>
+        <w:rPr>
+          <w:rFonts w:asciiTheme="majorBidi" w:hAnsiTheme="majorBidi" w:cstheme="majorBidi"/>
+          <w:sz w:val="28"/>
+          <w:szCs w:val="28"/>
+        </w:rPr>
+        <w:t>This page was initially left blank.</w:t>
+      </w:r>
+    </w:p>
+    <w:p>
+      <w:pPr>
+        <w:jc w:val="both"/>
+        <w:rPr>
+          <w:rFonts w:asciiTheme="majorBidi" w:hAnsiTheme="majorBidi" w:cstheme="majorBidi"/>
+          <w:sz w:val="36"/>
+          <w:szCs w:val="36"/>
+        </w:rPr>
+      </w:pPr>
+    </w:p>
+    <w:p>
+      <w:pPr>
+        <w:jc w:val="both"/>
+        <w:rPr>
+          <w:rFonts w:asciiTheme="majorBidi" w:hAnsiTheme="majorBidi" w:cstheme="majorBidi"/>
+          <w:sz w:val="36"/>
+          <w:szCs w:val="36"/>
+        </w:rPr>
+      </w:pPr>
+    </w:p>
+    <w:p>
+      <w:pPr>
+        <w:jc w:val="both"/>
+        <w:rPr>
+          <w:rFonts w:asciiTheme="majorBidi" w:hAnsiTheme="majorBidi" w:cstheme="majorBidi"/>
+          <w:sz w:val="36"/>
+          <w:szCs w:val="36"/>
+        </w:rPr>
+      </w:pPr>
+    </w:p>
+    <w:p>
+      <w:pPr>
+        <w:jc w:val="both"/>
+        <w:rPr>
+          <w:rFonts w:asciiTheme="majorBidi" w:hAnsiTheme="majorBidi" w:cstheme="majorBidi"/>
+          <w:sz w:val="36"/>
+          <w:szCs w:val="36"/>
+        </w:rPr>
+      </w:pPr>
+    </w:p>
+    <w:p>
+      <w:pPr>
+        <w:jc w:val="both"/>
+        <w:rPr>
+          <w:rFonts w:asciiTheme="majorBidi" w:hAnsiTheme="majorBidi" w:cstheme="majorBidi"/>
+          <w:sz w:val="36"/>
+          <w:szCs w:val="36"/>
+        </w:rPr>
+      </w:pPr>
+    </w:p>
+    <w:p>
+      <w:pPr>
+        <w:jc w:val="both"/>
+        <w:rPr>
+          <w:rFonts w:asciiTheme="majorBidi" w:hAnsiTheme="majorBidi" w:cstheme="majorBidi"/>
+          <w:sz w:val="36"/>
+          <w:szCs w:val="36"/>
+        </w:rPr>
+      </w:pPr>
+    </w:p>
+    <w:p>
+      <w:pPr>
+        <w:jc w:val="both"/>
+        <w:rPr>
+          <w:rFonts w:asciiTheme="majorBidi" w:hAnsiTheme="majorBidi" w:cstheme="majorBidi"/>
+          <w:sz w:val="36"/>
+          <w:szCs w:val="36"/>
+        </w:rPr>
+      </w:pPr>
+    </w:p>
+    <w:p>
+      <w:pPr>
+        <w:jc w:val="both"/>
+        <w:rPr>
+          <w:rFonts w:asciiTheme="majorBidi" w:hAnsiTheme="majorBidi" w:cstheme="majorBidi"/>
+          <w:sz w:val="36"/>
+          <w:szCs w:val="36"/>
+        </w:rPr>
+      </w:pPr>
+    </w:p>
+    <w:p>
+      <w:pPr>
+        <w:jc w:val="both"/>
+        <w:rPr>
+          <w:rFonts w:asciiTheme="majorBidi" w:hAnsiTheme="majorBidi" w:cstheme="majorBidi"/>
+          <w:sz w:val="36"/>
+          <w:szCs w:val="36"/>
+        </w:rPr>
+      </w:pPr>
+    </w:p>
+    <w:p>
+      <w:pPr>
+        <w:jc w:val="both"/>
+        <w:rPr>
+          <w:rFonts w:asciiTheme="majorBidi" w:hAnsiTheme="majorBidi" w:cstheme="majorBidi"/>
+          <w:sz w:val="36"/>
+          <w:szCs w:val="36"/>
+        </w:rPr>
+      </w:pPr>
+    </w:p>
+    <w:p>
+      <w:pPr>
+        <w:jc w:val="both"/>
+        <w:rPr>
+          <w:rFonts w:asciiTheme="majorBidi" w:hAnsiTheme="majorBidi" w:cstheme="majorBidi"/>
+          <w:sz w:val="36"/>
+          <w:szCs w:val="36"/>
+        </w:rPr>
+      </w:pPr>
+    </w:p>
+    <w:p>
+      <w:pPr>
+        <w:jc w:val="both"/>
+        <w:rPr>
+          <w:rFonts w:asciiTheme="majorBidi" w:hAnsiTheme="majorBidi" w:cstheme="majorBidi"/>
+          <w:sz w:val="36"/>
+          <w:szCs w:val="36"/>
+        </w:rPr>
+      </w:pPr>
+    </w:p>
+    <w:p>
+      <w:pPr>
+        <w:jc w:val="both"/>
         <w:rPr>
           <w:rFonts w:asciiTheme="majorBidi" w:hAnsiTheme="majorBidi" w:cstheme="majorBidi"/>
           <w:sz w:val="32"/>
           <w:szCs w:val="32"/>
         </w:rPr>
-        <w:t>Arvin Delavari – Faraz Ghoreishy</w:t>
-      </w:r>
-    </w:p>
-    <w:p>
-      <w:pPr>
-        <w:jc w:val="center"/>
+      </w:pPr>
+      <w:r>
         <w:rPr>
           <w:rFonts w:asciiTheme="majorBidi" w:hAnsiTheme="majorBidi" w:cstheme="majorBidi"/>
           <w:sz w:val="32"/>
           <w:szCs w:val="32"/>
         </w:rPr>
-      </w:pPr>
-      <w:r>
+        <w:lastRenderedPageBreak/>
+        <w:t>Preface:</w:t>
+      </w:r>
+    </w:p>
+    <w:p>
+      <w:pPr>
+        <w:jc w:val="both"/>
         <w:rPr>
           <w:rFonts w:asciiTheme="majorBidi" w:hAnsiTheme="majorBidi" w:cstheme="majorBidi"/>
           <w:sz w:val="32"/>
           <w:szCs w:val="32"/>
         </w:rPr>
-        <w:t>a</w:t>
-      </w:r>
-      <w:r>
-        <w:rPr>
-          <w:rFonts w:asciiTheme="majorBidi" w:hAnsiTheme="majorBidi" w:cstheme="majorBidi"/>
-          <w:sz w:val="32"/>
-          <w:szCs w:val="32"/>
-        </w:rPr>
-        <w:t xml:space="preserve">rvin7807@gmail.com – </w:t>
-      </w:r>
-      <w:r>
-        <w:rPr>
-          <w:rFonts w:asciiTheme="majorBidi" w:hAnsiTheme="majorBidi" w:cstheme="majorBidi"/>
-          <w:sz w:val="32"/>
-          <w:szCs w:val="32"/>
-        </w:rPr>
-        <w:t>f</w:t>
-      </w:r>
-      <w:r>
-        <w:rPr>
-          <w:rFonts w:asciiTheme="majorBidi" w:hAnsiTheme="majorBidi" w:cstheme="majorBidi"/>
-          <w:sz w:val="32"/>
-          <w:szCs w:val="32"/>
-        </w:rPr>
-        <w:t>araz</w:t>
-      </w:r>
-      <w:r>
-        <w:rPr>
-          <w:rFonts w:asciiTheme="majorBidi" w:hAnsiTheme="majorBidi" w:cstheme="majorBidi"/>
-          <w:sz w:val="32"/>
-          <w:szCs w:val="32"/>
-        </w:rPr>
-        <w:t>g</w:t>
-      </w:r>
-      <w:r>
-        <w:rPr>
-          <w:rFonts w:asciiTheme="majorBidi" w:hAnsiTheme="majorBidi" w:cstheme="majorBidi"/>
-          <w:sz w:val="32"/>
-          <w:szCs w:val="32"/>
-        </w:rPr>
-        <w:t>horeishy@gmail.com</w:t>
-      </w:r>
-    </w:p>
-    <w:p>
-      <w:pPr>
-        <w:jc w:val="center"/>
-        <w:rPr>
-          <w:rFonts w:asciiTheme="majorBidi" w:hAnsiTheme="majorBidi" w:cstheme="majorBidi"/>
-          <w:sz w:val="40"/>
-          <w:szCs w:val="40"/>
-        </w:rPr>
-      </w:pPr>
-    </w:p>
-    <w:p>
-      <w:pPr>
-        <w:jc w:val="center"/>
-        <w:rPr>
-          <w:rFonts w:asciiTheme="majorBidi" w:hAnsiTheme="majorBidi" w:cstheme="majorBidi"/>
-          <w:sz w:val="32"/>
-          <w:szCs w:val="32"/>
-        </w:rPr>
-      </w:pPr>
-      <w:r>
-        <w:rPr>
-          <w:rFonts w:asciiTheme="majorBidi" w:hAnsiTheme="majorBidi" w:cstheme="majorBidi"/>
-          <w:sz w:val="32"/>
-          <w:szCs w:val="32"/>
-        </w:rPr>
-        <w:t>Summer 2023</w:t>
-      </w:r>
-    </w:p>
-    <w:p>
-      <w:pPr>
-        <w:jc w:val="center"/>
-        <w:rPr>
-          <w:rFonts w:asciiTheme="majorBidi" w:hAnsiTheme="majorBidi" w:cstheme="majorBidi"/>
-          <w:sz w:val="32"/>
-          <w:szCs w:val="32"/>
-        </w:rPr>
-      </w:pPr>
-      <w:r>
-        <w:rPr>
-          <w:rFonts w:asciiTheme="majorBidi" w:hAnsiTheme="majorBidi" w:cstheme="majorBidi"/>
-          <w:sz w:val="32"/>
-          <w:szCs w:val="32"/>
-        </w:rPr>
-        <w:t>Iran University of Science and Technology</w:t>
-      </w:r>
-    </w:p>
-    <w:p>
-      <w:pPr>
-        <w:jc w:val="center"/>
-        <w:rPr>
-          <w:rFonts w:asciiTheme="majorBidi" w:hAnsiTheme="majorBidi" w:cstheme="majorBidi"/>
-          <w:sz w:val="32"/>
-          <w:szCs w:val="32"/>
-        </w:rPr>
-      </w:pPr>
-      <w:r>
-        <w:rPr>
-          <w:rFonts w:asciiTheme="majorBidi" w:hAnsiTheme="majorBidi" w:cstheme="majorBidi"/>
-          <w:sz w:val="32"/>
-          <w:szCs w:val="32"/>
-        </w:rPr>
-        <w:t>Electronics Research Center – Digital Design Laboratory</w:t>
-      </w:r>
-    </w:p>
-    <w:p>
-      <w:pPr>
-        <w:jc w:val="center"/>
-        <w:rPr>
-          <w:rFonts w:asciiTheme="majorBidi" w:hAnsiTheme="majorBidi" w:cstheme="majorBidi"/>
-          <w:sz w:val="36"/>
-          <w:szCs w:val="36"/>
-        </w:rPr>
-      </w:pPr>
-    </w:p>
-    <w:p>
-      <w:pPr>
-        <w:jc w:val="center"/>
-        <w:rPr>
-          <w:rFonts w:asciiTheme="majorBidi" w:hAnsiTheme="majorBidi" w:cstheme="majorBidi"/>
-          <w:sz w:val="36"/>
-          <w:szCs w:val="36"/>
-        </w:rPr>
-      </w:pPr>
-    </w:p>
-    <w:p>
-      <w:pPr>
-        <w:jc w:val="center"/>
-        <w:rPr>
-          <w:rFonts w:asciiTheme="majorBidi" w:hAnsiTheme="majorBidi" w:cstheme="majorBidi"/>
-          <w:sz w:val="36"/>
-          <w:szCs w:val="36"/>
-        </w:rPr>
-      </w:pPr>
-    </w:p>
-    <w:p>
-      <w:pPr>
-        <w:jc w:val="center"/>
-        <w:rPr>
-          <w:rFonts w:asciiTheme="majorBidi" w:hAnsiTheme="majorBidi" w:cstheme="majorBidi"/>
-          <w:sz w:val="36"/>
-          <w:szCs w:val="36"/>
-        </w:rPr>
-      </w:pPr>
-    </w:p>
-    <w:p>
-      <w:pPr>
-        <w:jc w:val="center"/>
-        <w:rPr>
-          <w:rFonts w:asciiTheme="majorBidi" w:hAnsiTheme="majorBidi" w:cstheme="majorBidi"/>
-          <w:sz w:val="36"/>
-          <w:szCs w:val="36"/>
-        </w:rPr>
-      </w:pPr>
-    </w:p>
-    <w:p>
-      <w:pPr>
-        <w:jc w:val="center"/>
-        <w:rPr>
-          <w:rFonts w:asciiTheme="majorBidi" w:hAnsiTheme="majorBidi" w:cstheme="majorBidi"/>
-          <w:sz w:val="36"/>
-          <w:szCs w:val="36"/>
-        </w:rPr>
-      </w:pPr>
-    </w:p>
-    <w:p>
-      <w:pPr>
-        <w:jc w:val="center"/>
-        <w:rPr>
-          <w:rFonts w:asciiTheme="majorBidi" w:hAnsiTheme="majorBidi" w:cstheme="majorBidi"/>
-          <w:sz w:val="36"/>
-          <w:szCs w:val="36"/>
-        </w:rPr>
-      </w:pPr>
-    </w:p>
-    <w:p>
-      <w:pPr>
-        <w:jc w:val="center"/>
-        <w:rPr>
-          <w:rFonts w:asciiTheme="majorBidi" w:hAnsiTheme="majorBidi" w:cstheme="majorBidi"/>
-          <w:sz w:val="36"/>
-          <w:szCs w:val="36"/>
-        </w:rPr>
-      </w:pPr>
-    </w:p>
-    <w:p>
-      <w:pPr>
-        <w:jc w:val="center"/>
-        <w:rPr>
-          <w:rFonts w:asciiTheme="majorBidi" w:hAnsiTheme="majorBidi" w:cstheme="majorBidi"/>
-          <w:sz w:val="36"/>
-          <w:szCs w:val="36"/>
-        </w:rPr>
-      </w:pPr>
-    </w:p>
-    <w:p>
-      <w:pPr>
-        <w:jc w:val="center"/>
-        <w:rPr>
-          <w:rFonts w:asciiTheme="majorBidi" w:hAnsiTheme="majorBidi" w:cstheme="majorBidi"/>
-          <w:sz w:val="36"/>
-          <w:szCs w:val="36"/>
-        </w:rPr>
-      </w:pPr>
-    </w:p>
-    <w:p>
-      <w:pPr>
-        <w:jc w:val="center"/>
-        <w:rPr>
-          <w:rFonts w:asciiTheme="majorBidi" w:hAnsiTheme="majorBidi" w:cstheme="majorBidi"/>
-          <w:sz w:val="36"/>
-          <w:szCs w:val="36"/>
-        </w:rPr>
-      </w:pPr>
-    </w:p>
-    <w:p>
-      <w:pPr>
-        <w:jc w:val="center"/>
-        <w:rPr>
-          <w:rFonts w:asciiTheme="majorBidi" w:hAnsiTheme="majorBidi" w:cstheme="majorBidi"/>
-          <w:sz w:val="36"/>
-          <w:szCs w:val="36"/>
-        </w:rPr>
-      </w:pPr>
-    </w:p>
-    <w:p>
-      <w:pPr>
-        <w:jc w:val="center"/>
-        <w:rPr>
-          <w:rFonts w:asciiTheme="majorBidi" w:hAnsiTheme="majorBidi" w:cstheme="majorBidi"/>
-          <w:sz w:val="36"/>
-          <w:szCs w:val="36"/>
-        </w:rPr>
-      </w:pPr>
-    </w:p>
-    <w:p>
-      <w:pPr>
-        <w:jc w:val="center"/>
-        <w:rPr>
-          <w:rFonts w:asciiTheme="majorBidi" w:hAnsiTheme="majorBidi" w:cstheme="majorBidi"/>
-          <w:sz w:val="36"/>
-          <w:szCs w:val="36"/>
-        </w:rPr>
-      </w:pPr>
-    </w:p>
-    <w:p>
-      <w:pPr>
-        <w:jc w:val="center"/>
-        <w:rPr>
-          <w:rFonts w:asciiTheme="majorBidi" w:hAnsiTheme="majorBidi" w:cstheme="majorBidi"/>
-          <w:sz w:val="36"/>
-          <w:szCs w:val="36"/>
-        </w:rPr>
-      </w:pPr>
-    </w:p>
-    <w:p>
-      <w:pPr>
-        <w:jc w:val="center"/>
-        <w:rPr>
-          <w:rFonts w:asciiTheme="majorBidi" w:hAnsiTheme="majorBidi" w:cstheme="majorBidi"/>
-          <w:sz w:val="32"/>
-          <w:szCs w:val="32"/>
-        </w:rPr>
-      </w:pPr>
-    </w:p>
-    <w:p>
-      <w:pPr>
-        <w:jc w:val="center"/>
-        <w:rPr>
-          <w:rFonts w:asciiTheme="majorBidi" w:hAnsiTheme="majorBidi" w:cstheme="majorBidi"/>
-          <w:sz w:val="28"/>
-          <w:szCs w:val="28"/>
-        </w:rPr>
-      </w:pPr>
-      <w:r>
-        <w:rPr>
-          <w:rFonts w:asciiTheme="majorBidi" w:hAnsiTheme="majorBidi" w:cstheme="majorBidi"/>
-          <w:sz w:val="28"/>
-          <w:szCs w:val="28"/>
-        </w:rPr>
-        <w:t>This page was initially left blank.</w:t>
-      </w:r>
-    </w:p>
-    <w:p>
-      <w:pPr>
-        <w:jc w:val="center"/>
-        <w:rPr>
-          <w:rFonts w:asciiTheme="majorBidi" w:hAnsiTheme="majorBidi" w:cstheme="majorBidi"/>
-          <w:sz w:val="36"/>
-          <w:szCs w:val="36"/>
-        </w:rPr>
-      </w:pPr>
-    </w:p>
-    <w:p>
-      <w:pPr>
-        <w:jc w:val="center"/>
-        <w:rPr>
-          <w:rFonts w:asciiTheme="majorBidi" w:hAnsiTheme="majorBidi" w:cstheme="majorBidi"/>
-          <w:sz w:val="36"/>
-          <w:szCs w:val="36"/>
-        </w:rPr>
-      </w:pPr>
-    </w:p>
-    <w:p>
-      <w:pPr>
-        <w:jc w:val="center"/>
-        <w:rPr>
-          <w:rFonts w:asciiTheme="majorBidi" w:hAnsiTheme="majorBidi" w:cstheme="majorBidi"/>
-          <w:sz w:val="36"/>
-          <w:szCs w:val="36"/>
-        </w:rPr>
-      </w:pPr>
-    </w:p>
-    <w:p>
-      <w:pPr>
-        <w:jc w:val="center"/>
-        <w:rPr>
-          <w:rFonts w:asciiTheme="majorBidi" w:hAnsiTheme="majorBidi" w:cstheme="majorBidi"/>
-          <w:sz w:val="36"/>
-          <w:szCs w:val="36"/>
-        </w:rPr>
-      </w:pPr>
-    </w:p>
-    <w:p>
-      <w:pPr>
-        <w:jc w:val="center"/>
-        <w:rPr>
-          <w:rFonts w:asciiTheme="majorBidi" w:hAnsiTheme="majorBidi" w:cstheme="majorBidi"/>
-          <w:sz w:val="36"/>
-          <w:szCs w:val="36"/>
-        </w:rPr>
-      </w:pPr>
-    </w:p>
-    <w:p>
-      <w:pPr>
-        <w:jc w:val="center"/>
-        <w:rPr>
-          <w:rFonts w:asciiTheme="majorBidi" w:hAnsiTheme="majorBidi" w:cstheme="majorBidi"/>
-          <w:sz w:val="36"/>
-          <w:szCs w:val="36"/>
-        </w:rPr>
-      </w:pPr>
-    </w:p>
-    <w:p>
-      <w:pPr>
-        <w:jc w:val="center"/>
-        <w:rPr>
-          <w:rFonts w:asciiTheme="majorBidi" w:hAnsiTheme="majorBidi" w:cstheme="majorBidi"/>
-          <w:sz w:val="36"/>
-          <w:szCs w:val="36"/>
-        </w:rPr>
-      </w:pPr>
-    </w:p>
-    <w:p>
-      <w:pPr>
-        <w:jc w:val="center"/>
-        <w:rPr>
-          <w:rFonts w:asciiTheme="majorBidi" w:hAnsiTheme="majorBidi" w:cstheme="majorBidi"/>
-          <w:sz w:val="36"/>
-          <w:szCs w:val="36"/>
-        </w:rPr>
-      </w:pPr>
-    </w:p>
-    <w:p>
-      <w:pPr>
-        <w:jc w:val="center"/>
-        <w:rPr>
-          <w:rFonts w:asciiTheme="majorBidi" w:hAnsiTheme="majorBidi" w:cstheme="majorBidi"/>
-          <w:sz w:val="36"/>
-          <w:szCs w:val="36"/>
-        </w:rPr>
-      </w:pPr>
-    </w:p>
-    <w:p>
-      <w:pPr>
-        <w:jc w:val="center"/>
-        <w:rPr>
-          <w:rFonts w:asciiTheme="majorBidi" w:hAnsiTheme="majorBidi" w:cstheme="majorBidi"/>
-          <w:sz w:val="36"/>
-          <w:szCs w:val="36"/>
-        </w:rPr>
-      </w:pPr>
-    </w:p>
-    <w:p>
-      <w:pPr>
-        <w:jc w:val="center"/>
-        <w:rPr>
-          <w:rFonts w:asciiTheme="majorBidi" w:hAnsiTheme="majorBidi" w:cstheme="majorBidi"/>
-          <w:sz w:val="36"/>
-          <w:szCs w:val="36"/>
-        </w:rPr>
-      </w:pPr>
-    </w:p>
-    <w:p>
-      <w:pPr>
-        <w:jc w:val="center"/>
-        <w:rPr>
-          <w:rFonts w:asciiTheme="majorBidi" w:hAnsiTheme="majorBidi" w:cstheme="majorBidi"/>
-          <w:sz w:val="36"/>
-          <w:szCs w:val="36"/>
-        </w:rPr>
-      </w:pPr>
-    </w:p>
-    <w:p>
-      <w:pPr>
-        <w:jc w:val="both"/>
-        <w:rPr>
-          <w:rFonts w:asciiTheme="majorBidi" w:hAnsiTheme="majorBidi" w:cstheme="majorBidi"/>
-          <w:sz w:val="32"/>
-          <w:szCs w:val="32"/>
-        </w:rPr>
-      </w:pPr>
-      <w:r>
-        <w:rPr>
-          <w:rFonts w:asciiTheme="majorBidi" w:hAnsiTheme="majorBidi" w:cstheme="majorBidi"/>
-          <w:sz w:val="32"/>
-          <w:szCs w:val="32"/>
-        </w:rPr>
-        <w:lastRenderedPageBreak/>
-        <w:t>Preface:</w:t>
-      </w:r>
+      </w:pPr>
     </w:p>
     <w:p>
       <w:pPr>
@@ -668,12 +638,23 @@
             <w:sz w:val="24"/>
             <w:szCs w:val="24"/>
           </w:rPr>
-          <w:t>https://github.com/ArvinDelavari/PHOENIX-CORE</w:t>
+          <w:t>https://github.com/ArvinDelavari/phoeniX-RV32</w:t>
         </w:r>
       </w:hyperlink>
     </w:p>
     <w:p>
       <w:pPr>
+        <w:jc w:val="both"/>
+        <w:rPr>
+          <w:rFonts w:asciiTheme="majorBidi" w:hAnsiTheme="majorBidi" w:cstheme="majorBidi"/>
+          <w:sz w:val="24"/>
+          <w:szCs w:val="24"/>
+        </w:rPr>
+      </w:pPr>
+    </w:p>
+    <w:p>
+      <w:pPr>
+        <w:jc w:val="both"/>
         <w:rPr>
           <w:rFonts w:asciiTheme="majorBidi" w:hAnsiTheme="majorBidi" w:cstheme="majorBidi"/>
           <w:sz w:val="24"/>
@@ -688,6 +669,16 @@
         </w:rPr>
         <w:t>We would like to express our sincere gratitude to the following individuals for their invaluable guidance and remarkable insights, which played a pivotal role in the completion of this project:</w:t>
       </w:r>
+    </w:p>
+    <w:p>
+      <w:pPr>
+        <w:jc w:val="both"/>
+        <w:rPr>
+          <w:rFonts w:asciiTheme="majorBidi" w:hAnsiTheme="majorBidi" w:cstheme="majorBidi"/>
+          <w:sz w:val="24"/>
+          <w:szCs w:val="24"/>
+        </w:rPr>
+      </w:pPr>
     </w:p>
     <w:p>
       <w:pPr>
@@ -696,6 +687,7 @@
           <w:ilvl w:val="0"/>
           <w:numId w:val="1"/>
         </w:numPr>
+        <w:jc w:val="both"/>
         <w:rPr>
           <w:rFonts w:asciiTheme="majorBidi" w:hAnsiTheme="majorBidi" w:cstheme="majorBidi"/>
           <w:sz w:val="24"/>
@@ -722,6 +714,7 @@
     <w:p>
       <w:pPr>
         <w:pStyle w:val="ListParagraph"/>
+        <w:jc w:val="both"/>
         <w:rPr>
           <w:rFonts w:asciiTheme="majorBidi" w:hAnsiTheme="majorBidi" w:cstheme="majorBidi"/>
           <w:sz w:val="24"/>
@@ -740,6 +733,7 @@
     <w:p>
       <w:pPr>
         <w:pStyle w:val="ListParagraph"/>
+        <w:jc w:val="both"/>
         <w:rPr>
           <w:rFonts w:asciiTheme="majorBidi" w:hAnsiTheme="majorBidi" w:cstheme="majorBidi"/>
           <w:sz w:val="24"/>
@@ -754,6 +748,7 @@
           <w:ilvl w:val="0"/>
           <w:numId w:val="1"/>
         </w:numPr>
+        <w:jc w:val="both"/>
         <w:rPr>
           <w:rFonts w:asciiTheme="majorBidi" w:hAnsiTheme="majorBidi" w:cstheme="majorBidi"/>
           <w:sz w:val="24"/>
@@ -780,6 +775,7 @@
     <w:p>
       <w:pPr>
         <w:pStyle w:val="ListParagraph"/>
+        <w:jc w:val="both"/>
         <w:rPr>
           <w:rFonts w:asciiTheme="majorBidi" w:hAnsiTheme="majorBidi" w:cstheme="majorBidi"/>
           <w:sz w:val="24"/>
@@ -798,6 +794,7 @@
     <w:p>
       <w:pPr>
         <w:pStyle w:val="ListParagraph"/>
+        <w:jc w:val="both"/>
         <w:rPr>
           <w:rFonts w:asciiTheme="majorBidi" w:hAnsiTheme="majorBidi" w:cstheme="majorBidi"/>
           <w:sz w:val="24"/>
@@ -812,6 +809,7 @@
           <w:ilvl w:val="0"/>
           <w:numId w:val="1"/>
         </w:numPr>
+        <w:jc w:val="both"/>
         <w:rPr>
           <w:rFonts w:asciiTheme="majorBidi" w:hAnsiTheme="majorBidi" w:cstheme="majorBidi"/>
           <w:sz w:val="24"/>
@@ -830,6 +828,7 @@
     <w:p>
       <w:pPr>
         <w:pStyle w:val="ListParagraph"/>
+        <w:jc w:val="both"/>
         <w:rPr>
           <w:rFonts w:asciiTheme="majorBidi" w:hAnsiTheme="majorBidi" w:cstheme="majorBidi"/>
           <w:sz w:val="24"/>
@@ -847,15 +846,27 @@
     </w:p>
     <w:p>
       <w:pPr>
-        <w:rPr>
-          <w:rFonts w:asciiTheme="majorBidi" w:hAnsiTheme="majorBidi" w:cstheme="majorBidi"/>
-          <w:sz w:val="24"/>
-          <w:szCs w:val="24"/>
-        </w:rPr>
-      </w:pPr>
-    </w:p>
-    <w:p>
-      <w:pPr>
+        <w:jc w:val="both"/>
+        <w:rPr>
+          <w:rFonts w:asciiTheme="majorBidi" w:hAnsiTheme="majorBidi" w:cstheme="majorBidi"/>
+          <w:sz w:val="24"/>
+          <w:szCs w:val="24"/>
+        </w:rPr>
+      </w:pPr>
+    </w:p>
+    <w:p>
+      <w:pPr>
+        <w:jc w:val="both"/>
+        <w:rPr>
+          <w:rFonts w:asciiTheme="majorBidi" w:hAnsiTheme="majorBidi" w:cstheme="majorBidi"/>
+          <w:sz w:val="24"/>
+          <w:szCs w:val="24"/>
+        </w:rPr>
+      </w:pPr>
+    </w:p>
+    <w:p>
+      <w:pPr>
+        <w:jc w:val="both"/>
         <w:rPr>
           <w:rFonts w:asciiTheme="majorBidi" w:hAnsiTheme="majorBidi" w:cstheme="majorBidi"/>
           <w:sz w:val="24"/>
@@ -898,56 +909,6 @@
         </w:rPr>
         <w:t>Iran University of Science and Technology – Summer 2023</w:t>
       </w:r>
-    </w:p>
-    <w:p>
-      <w:pPr>
-        <w:jc w:val="right"/>
-        <w:rPr>
-          <w:rFonts w:asciiTheme="majorBidi" w:hAnsiTheme="majorBidi" w:cstheme="majorBidi"/>
-          <w:sz w:val="28"/>
-          <w:szCs w:val="28"/>
-        </w:rPr>
-      </w:pPr>
-    </w:p>
-    <w:p>
-      <w:pPr>
-        <w:jc w:val="right"/>
-        <w:rPr>
-          <w:rFonts w:asciiTheme="majorBidi" w:hAnsiTheme="majorBidi" w:cstheme="majorBidi"/>
-          <w:sz w:val="28"/>
-          <w:szCs w:val="28"/>
-        </w:rPr>
-      </w:pPr>
-    </w:p>
-    <w:p>
-      <w:pPr>
-        <w:jc w:val="right"/>
-        <w:rPr>
-          <w:rFonts w:asciiTheme="majorBidi" w:hAnsiTheme="majorBidi" w:cstheme="majorBidi"/>
-          <w:sz w:val="28"/>
-          <w:szCs w:val="28"/>
-        </w:rPr>
-      </w:pPr>
-    </w:p>
-    <w:p>
-      <w:pPr>
-        <w:jc w:val="right"/>
-        <w:rPr>
-          <w:rFonts w:asciiTheme="majorBidi" w:hAnsiTheme="majorBidi" w:cstheme="majorBidi"/>
-          <w:sz w:val="28"/>
-          <w:szCs w:val="28"/>
-        </w:rPr>
-      </w:pPr>
-    </w:p>
-    <w:p>
-      <w:pPr>
-        <w:jc w:val="right"/>
-        <w:rPr>
-          <w:rFonts w:asciiTheme="majorBidi" w:hAnsiTheme="majorBidi" w:cstheme="majorBidi"/>
-          <w:sz w:val="28"/>
-          <w:szCs w:val="28"/>
-        </w:rPr>
-      </w:pPr>
     </w:p>
     <w:sdt>
       <w:sdtPr>
@@ -976,6 +937,7 @@
         <w:p>
           <w:pPr>
             <w:pStyle w:val="TOCHeading"/>
+            <w:jc w:val="both"/>
             <w:rPr>
               <w:rFonts w:asciiTheme="majorBidi" w:hAnsiTheme="majorBidi"/>
               <w:color w:val="auto"/>
@@ -996,7 +958,11 @@
             <w:t>:</w:t>
           </w:r>
         </w:p>
-        <w:p/>
+        <w:p>
+          <w:pPr>
+            <w:jc w:val="both"/>
+          </w:pPr>
+        </w:p>
         <w:p>
           <w:pPr>
             <w:pStyle w:val="ListParagraph"/>
@@ -1004,6 +970,7 @@
               <w:ilvl w:val="0"/>
               <w:numId w:val="2"/>
             </w:numPr>
+            <w:jc w:val="both"/>
             <w:rPr>
               <w:rFonts w:asciiTheme="majorBidi" w:hAnsiTheme="majorBidi" w:cstheme="majorBidi"/>
               <w:sz w:val="24"/>
@@ -1026,6 +993,7 @@
               <w:ilvl w:val="1"/>
               <w:numId w:val="2"/>
             </w:numPr>
+            <w:jc w:val="both"/>
             <w:rPr>
               <w:rFonts w:asciiTheme="majorBidi" w:hAnsiTheme="majorBidi" w:cstheme="majorBidi"/>
               <w:sz w:val="24"/>
@@ -1048,6 +1016,7 @@
               <w:ilvl w:val="1"/>
               <w:numId w:val="2"/>
             </w:numPr>
+            <w:jc w:val="both"/>
             <w:rPr>
               <w:rFonts w:asciiTheme="majorBidi" w:hAnsiTheme="majorBidi" w:cstheme="majorBidi"/>
               <w:sz w:val="24"/>
@@ -1070,6 +1039,7 @@
               <w:ilvl w:val="1"/>
               <w:numId w:val="2"/>
             </w:numPr>
+            <w:jc w:val="both"/>
             <w:rPr>
               <w:rFonts w:asciiTheme="majorBidi" w:hAnsiTheme="majorBidi" w:cstheme="majorBidi"/>
               <w:sz w:val="24"/>
@@ -1092,6 +1062,7 @@
               <w:ilvl w:val="0"/>
               <w:numId w:val="2"/>
             </w:numPr>
+            <w:jc w:val="both"/>
             <w:rPr>
               <w:rFonts w:asciiTheme="majorBidi" w:hAnsiTheme="majorBidi" w:cstheme="majorBidi"/>
               <w:sz w:val="24"/>
@@ -1114,6 +1085,7 @@
               <w:ilvl w:val="1"/>
               <w:numId w:val="2"/>
             </w:numPr>
+            <w:jc w:val="both"/>
             <w:rPr>
               <w:rFonts w:asciiTheme="majorBidi" w:hAnsiTheme="majorBidi" w:cstheme="majorBidi"/>
               <w:sz w:val="24"/>
@@ -1136,6 +1108,7 @@
               <w:ilvl w:val="1"/>
               <w:numId w:val="2"/>
             </w:numPr>
+            <w:jc w:val="both"/>
             <w:rPr>
               <w:rFonts w:asciiTheme="majorBidi" w:hAnsiTheme="majorBidi" w:cstheme="majorBidi"/>
               <w:sz w:val="24"/>
@@ -1158,6 +1131,7 @@
               <w:ilvl w:val="1"/>
               <w:numId w:val="2"/>
             </w:numPr>
+            <w:jc w:val="both"/>
             <w:rPr>
               <w:rFonts w:asciiTheme="majorBidi" w:hAnsiTheme="majorBidi" w:cstheme="majorBidi"/>
               <w:sz w:val="24"/>
@@ -1180,6 +1154,7 @@
               <w:ilvl w:val="1"/>
               <w:numId w:val="2"/>
             </w:numPr>
+            <w:jc w:val="both"/>
             <w:rPr>
               <w:rFonts w:asciiTheme="majorBidi" w:hAnsiTheme="majorBidi" w:cstheme="majorBidi"/>
               <w:sz w:val="24"/>
@@ -1202,6 +1177,7 @@
               <w:ilvl w:val="1"/>
               <w:numId w:val="2"/>
             </w:numPr>
+            <w:jc w:val="both"/>
             <w:rPr>
               <w:rFonts w:asciiTheme="majorBidi" w:hAnsiTheme="majorBidi" w:cstheme="majorBidi"/>
               <w:sz w:val="24"/>
@@ -1224,6 +1200,7 @@
               <w:ilvl w:val="1"/>
               <w:numId w:val="2"/>
             </w:numPr>
+            <w:jc w:val="both"/>
             <w:rPr>
               <w:rFonts w:asciiTheme="majorBidi" w:hAnsiTheme="majorBidi" w:cstheme="majorBidi"/>
               <w:sz w:val="24"/>
@@ -1246,6 +1223,7 @@
               <w:ilvl w:val="1"/>
               <w:numId w:val="2"/>
             </w:numPr>
+            <w:jc w:val="both"/>
             <w:rPr>
               <w:rFonts w:asciiTheme="majorBidi" w:hAnsiTheme="majorBidi" w:cstheme="majorBidi"/>
               <w:sz w:val="24"/>
@@ -1268,6 +1246,7 @@
               <w:ilvl w:val="1"/>
               <w:numId w:val="2"/>
             </w:numPr>
+            <w:jc w:val="both"/>
             <w:rPr>
               <w:rFonts w:asciiTheme="majorBidi" w:hAnsiTheme="majorBidi" w:cstheme="majorBidi"/>
               <w:sz w:val="24"/>
@@ -1290,6 +1269,7 @@
               <w:ilvl w:val="1"/>
               <w:numId w:val="2"/>
             </w:numPr>
+            <w:jc w:val="both"/>
             <w:rPr>
               <w:rFonts w:asciiTheme="majorBidi" w:hAnsiTheme="majorBidi" w:cstheme="majorBidi"/>
               <w:sz w:val="24"/>
@@ -1312,6 +1292,7 @@
               <w:ilvl w:val="0"/>
               <w:numId w:val="2"/>
             </w:numPr>
+            <w:jc w:val="both"/>
             <w:rPr>
               <w:rFonts w:asciiTheme="majorBidi" w:hAnsiTheme="majorBidi" w:cstheme="majorBidi"/>
               <w:sz w:val="24"/>
@@ -1334,6 +1315,7 @@
               <w:ilvl w:val="0"/>
               <w:numId w:val="2"/>
             </w:numPr>
+            <w:jc w:val="both"/>
             <w:rPr>
               <w:rFonts w:asciiTheme="majorBidi" w:hAnsiTheme="majorBidi" w:cstheme="majorBidi"/>
               <w:sz w:val="24"/>
@@ -1356,6 +1338,7 @@
               <w:ilvl w:val="1"/>
               <w:numId w:val="2"/>
             </w:numPr>
+            <w:jc w:val="both"/>
             <w:rPr>
               <w:rFonts w:asciiTheme="majorBidi" w:hAnsiTheme="majorBidi" w:cstheme="majorBidi"/>
               <w:sz w:val="24"/>
@@ -1378,6 +1361,7 @@
               <w:ilvl w:val="1"/>
               <w:numId w:val="2"/>
             </w:numPr>
+            <w:jc w:val="both"/>
             <w:rPr>
               <w:rFonts w:asciiTheme="majorBidi" w:hAnsiTheme="majorBidi" w:cstheme="majorBidi"/>
               <w:sz w:val="24"/>
@@ -1400,6 +1384,7 @@
               <w:ilvl w:val="1"/>
               <w:numId w:val="2"/>
             </w:numPr>
+            <w:jc w:val="both"/>
             <w:rPr>
               <w:rFonts w:asciiTheme="majorBidi" w:hAnsiTheme="majorBidi" w:cstheme="majorBidi"/>
               <w:sz w:val="24"/>
@@ -1422,6 +1407,7 @@
               <w:ilvl w:val="0"/>
               <w:numId w:val="2"/>
             </w:numPr>
+            <w:jc w:val="both"/>
             <w:rPr>
               <w:rFonts w:asciiTheme="majorBidi" w:hAnsiTheme="majorBidi" w:cstheme="majorBidi"/>
               <w:sz w:val="24"/>
@@ -1444,6 +1430,7 @@
               <w:ilvl w:val="1"/>
               <w:numId w:val="2"/>
             </w:numPr>
+            <w:jc w:val="both"/>
             <w:rPr>
               <w:rFonts w:asciiTheme="majorBidi" w:hAnsiTheme="majorBidi" w:cstheme="majorBidi"/>
               <w:sz w:val="24"/>
@@ -1466,6 +1453,7 @@
               <w:ilvl w:val="1"/>
               <w:numId w:val="2"/>
             </w:numPr>
+            <w:jc w:val="both"/>
             <w:rPr>
               <w:rFonts w:asciiTheme="majorBidi" w:hAnsiTheme="majorBidi" w:cstheme="majorBidi"/>
               <w:sz w:val="24"/>
@@ -1488,6 +1476,7 @@
               <w:ilvl w:val="1"/>
               <w:numId w:val="2"/>
             </w:numPr>
+            <w:jc w:val="both"/>
             <w:rPr>
               <w:rFonts w:asciiTheme="majorBidi" w:hAnsiTheme="majorBidi" w:cstheme="majorBidi"/>
               <w:sz w:val="24"/>
@@ -1510,6 +1499,7 @@
               <w:ilvl w:val="0"/>
               <w:numId w:val="2"/>
             </w:numPr>
+            <w:jc w:val="both"/>
             <w:rPr>
               <w:rFonts w:asciiTheme="majorBidi" w:hAnsiTheme="majorBidi" w:cstheme="majorBidi"/>
               <w:sz w:val="24"/>
@@ -1525,70 +1515,86 @@
             <w:t>References</w:t>
           </w:r>
         </w:p>
-        <w:p/>
+        <w:p>
+          <w:pPr>
+            <w:jc w:val="both"/>
+          </w:pPr>
+        </w:p>
       </w:sdtContent>
     </w:sdt>
     <w:p>
       <w:pPr>
-        <w:rPr>
-          <w:rFonts w:asciiTheme="majorBidi" w:hAnsiTheme="majorBidi" w:cstheme="majorBidi"/>
-          <w:sz w:val="36"/>
-          <w:szCs w:val="36"/>
-        </w:rPr>
-      </w:pPr>
-    </w:p>
-    <w:p>
-      <w:pPr>
-        <w:rPr>
-          <w:rFonts w:asciiTheme="majorBidi" w:hAnsiTheme="majorBidi" w:cstheme="majorBidi"/>
-          <w:sz w:val="36"/>
-          <w:szCs w:val="36"/>
-        </w:rPr>
-      </w:pPr>
-    </w:p>
-    <w:p>
-      <w:pPr>
-        <w:rPr>
-          <w:rFonts w:asciiTheme="majorBidi" w:hAnsiTheme="majorBidi" w:cstheme="majorBidi"/>
-          <w:sz w:val="36"/>
-          <w:szCs w:val="36"/>
-        </w:rPr>
-      </w:pPr>
-    </w:p>
-    <w:p>
-      <w:pPr>
-        <w:rPr>
-          <w:rFonts w:asciiTheme="majorBidi" w:hAnsiTheme="majorBidi" w:cstheme="majorBidi"/>
-          <w:sz w:val="36"/>
-          <w:szCs w:val="36"/>
-        </w:rPr>
-      </w:pPr>
-    </w:p>
-    <w:p>
-      <w:pPr>
-        <w:rPr>
-          <w:rFonts w:asciiTheme="majorBidi" w:hAnsiTheme="majorBidi" w:cstheme="majorBidi"/>
-          <w:sz w:val="36"/>
-          <w:szCs w:val="36"/>
-        </w:rPr>
-      </w:pPr>
-    </w:p>
-    <w:p>
-      <w:pPr>
-        <w:rPr>
-          <w:rFonts w:asciiTheme="majorBidi" w:hAnsiTheme="majorBidi" w:cstheme="majorBidi"/>
-          <w:sz w:val="36"/>
-          <w:szCs w:val="36"/>
-        </w:rPr>
-      </w:pPr>
-    </w:p>
-    <w:p>
-      <w:pPr>
-        <w:pStyle w:val="ListParagraph"/>
-        <w:numPr>
-          <w:ilvl w:val="0"/>
-          <w:numId w:val="3"/>
-        </w:numPr>
+        <w:jc w:val="both"/>
+        <w:rPr>
+          <w:rFonts w:asciiTheme="majorBidi" w:hAnsiTheme="majorBidi" w:cstheme="majorBidi"/>
+          <w:sz w:val="36"/>
+          <w:szCs w:val="36"/>
+        </w:rPr>
+      </w:pPr>
+    </w:p>
+    <w:p>
+      <w:pPr>
+        <w:jc w:val="both"/>
+        <w:rPr>
+          <w:rFonts w:asciiTheme="majorBidi" w:hAnsiTheme="majorBidi" w:cstheme="majorBidi"/>
+          <w:sz w:val="36"/>
+          <w:szCs w:val="36"/>
+        </w:rPr>
+      </w:pPr>
+    </w:p>
+    <w:p>
+      <w:pPr>
+        <w:jc w:val="both"/>
+        <w:rPr>
+          <w:rFonts w:asciiTheme="majorBidi" w:hAnsiTheme="majorBidi" w:cstheme="majorBidi"/>
+          <w:sz w:val="36"/>
+          <w:szCs w:val="36"/>
+        </w:rPr>
+      </w:pPr>
+    </w:p>
+    <w:p>
+      <w:pPr>
+        <w:jc w:val="both"/>
+        <w:rPr>
+          <w:rFonts w:asciiTheme="majorBidi" w:hAnsiTheme="majorBidi" w:cstheme="majorBidi"/>
+          <w:sz w:val="36"/>
+          <w:szCs w:val="36"/>
+        </w:rPr>
+      </w:pPr>
+    </w:p>
+    <w:p>
+      <w:pPr>
+        <w:jc w:val="both"/>
+        <w:rPr>
+          <w:rFonts w:asciiTheme="majorBidi" w:hAnsiTheme="majorBidi" w:cstheme="majorBidi"/>
+          <w:sz w:val="36"/>
+          <w:szCs w:val="36"/>
+        </w:rPr>
+      </w:pPr>
+    </w:p>
+    <w:p>
+      <w:pPr>
+        <w:jc w:val="both"/>
+        <w:rPr>
+          <w:rFonts w:asciiTheme="majorBidi" w:hAnsiTheme="majorBidi" w:cstheme="majorBidi"/>
+          <w:sz w:val="36"/>
+          <w:szCs w:val="36"/>
+        </w:rPr>
+      </w:pPr>
+    </w:p>
+    <w:p>
+      <w:pPr>
+        <w:jc w:val="both"/>
+        <w:rPr>
+          <w:rFonts w:asciiTheme="majorBidi" w:hAnsiTheme="majorBidi" w:cstheme="majorBidi"/>
+          <w:sz w:val="36"/>
+          <w:szCs w:val="36"/>
+        </w:rPr>
+      </w:pPr>
+    </w:p>
+    <w:p>
+      <w:pPr>
+        <w:jc w:val="both"/>
         <w:rPr>
           <w:rFonts w:asciiTheme="majorBidi" w:hAnsiTheme="majorBidi" w:cstheme="majorBidi"/>
           <w:sz w:val="32"/>
@@ -1602,8 +1608,46 @@
           <w:szCs w:val="32"/>
         </w:rPr>
         <w:lastRenderedPageBreak/>
+        <w:t>Chapter 1</w:t>
+      </w:r>
+    </w:p>
+    <w:p>
+      <w:pPr>
+        <w:jc w:val="both"/>
+        <w:rPr>
+          <w:rFonts w:asciiTheme="majorBidi" w:hAnsiTheme="majorBidi" w:cstheme="majorBidi"/>
+          <w:sz w:val="32"/>
+          <w:szCs w:val="32"/>
+        </w:rPr>
+      </w:pPr>
+      <w:r>
+        <w:rPr>
+          <w:rFonts w:asciiTheme="majorBidi" w:hAnsiTheme="majorBidi" w:cstheme="majorBidi"/>
+          <w:sz w:val="32"/>
+          <w:szCs w:val="32"/>
+        </w:rPr>
         <w:t>Introduction</w:t>
       </w:r>
+    </w:p>
+    <w:p>
+      <w:pPr>
+        <w:jc w:val="both"/>
+        <w:rPr>
+          <w:rFonts w:asciiTheme="majorBidi" w:hAnsiTheme="majorBidi" w:cstheme="majorBidi"/>
+          <w:sz w:val="32"/>
+          <w:szCs w:val="32"/>
+        </w:rPr>
+      </w:pPr>
+    </w:p>
+    <w:p>
+      <w:pPr>
+        <w:jc w:val="both"/>
+        <w:rPr>
+          <w:rFonts w:asciiTheme="majorBidi" w:hAnsiTheme="majorBidi" w:cstheme="majorBidi"/>
+          <w:sz w:val="32"/>
+          <w:szCs w:val="32"/>
+        </w:rPr>
+      </w:pPr>
     </w:p>
     <w:p>
       <w:pPr>
@@ -1819,6 +1863,7 @@
           <w:sz w:val="24"/>
           <w:szCs w:val="24"/>
         </w:rPr>
+        <w:lastRenderedPageBreak/>
         <w:t>phoeniX is a 5 stage pipelined processor which has the classic machine cycle stages: Fetch, Decode, Execute, Memory Interface and Write back.</w:t>
       </w:r>
       <w:r>
@@ -1851,7 +1896,6 @@
           <w:sz w:val="24"/>
           <w:szCs w:val="24"/>
         </w:rPr>
-        <w:lastRenderedPageBreak/>
         <w:t>“phoeniX”</w:t>
       </w:r>
       <w:r>
@@ -2095,6 +2139,7 @@
           <w:ilvl w:val="1"/>
           <w:numId w:val="3"/>
         </w:numPr>
+        <w:jc w:val="both"/>
         <w:rPr>
           <w:rFonts w:asciiTheme="majorBidi" w:hAnsiTheme="majorBidi" w:cstheme="majorBidi"/>
           <w:sz w:val="32"/>
@@ -2150,7 +2195,16 @@
           <w:sz w:val="24"/>
           <w:szCs w:val="24"/>
         </w:rPr>
-        <w:t xml:space="preserve"> as the instruction memory. The processor can simulate the executed code using iverilog [10] version 12 tool.</w:t>
+        <w:t xml:space="preserve"> as the instruction memory. The processor can simulate the executed code using iverilog [10] </w:t>
+      </w:r>
+      <w:r>
+        <w:rPr>
+          <w:rFonts w:asciiTheme="majorBidi" w:hAnsiTheme="majorBidi" w:cstheme="majorBidi"/>
+          <w:sz w:val="24"/>
+          <w:szCs w:val="24"/>
+        </w:rPr>
+        <w:lastRenderedPageBreak/>
+        <w:t>version 12 tool.</w:t>
       </w:r>
       <w:r>
         <w:rPr>
@@ -2177,22 +2231,881 @@
           <w:sz w:val="24"/>
           <w:szCs w:val="24"/>
         </w:rPr>
-        <w:t xml:space="preserve">The simulation and execution flow is very simplified by phoeniX code executants which will be described briefly in the upcoming sections of this document. There are solutions to simulate </w:t>
-      </w:r>
-      <w:r>
-        <w:rPr>
-          <w:rFonts w:asciiTheme="majorBidi" w:hAnsiTheme="majorBidi" w:cstheme="majorBidi"/>
-          <w:sz w:val="24"/>
-          <w:szCs w:val="24"/>
+        <w:t xml:space="preserve">The simulation and execution flow is very simplified by phoeniX code executants which will be described briefly in the upcoming sections of this document. There are </w:t>
+      </w:r>
+      <w:r>
+        <w:rPr>
+          <w:rFonts w:asciiTheme="majorBidi" w:hAnsiTheme="majorBidi" w:cstheme="majorBidi"/>
+          <w:sz w:val="24"/>
+          <w:szCs w:val="24"/>
+        </w:rPr>
+        <w:t xml:space="preserve">easy </w:t>
+      </w:r>
+      <w:r>
+        <w:rPr>
+          <w:rFonts w:asciiTheme="majorBidi" w:hAnsiTheme="majorBidi" w:cstheme="majorBidi"/>
+          <w:sz w:val="24"/>
+          <w:szCs w:val="24"/>
+        </w:rPr>
+        <w:t>solutions to simulate assembly and C codes both Windows and Linux systems</w:t>
+      </w:r>
+      <w:r>
+        <w:rPr>
+          <w:rFonts w:asciiTheme="majorBidi" w:hAnsiTheme="majorBidi" w:cstheme="majorBidi"/>
+          <w:sz w:val="24"/>
+          <w:szCs w:val="24"/>
+        </w:rPr>
+        <w:t xml:space="preserve"> on phoeniX processor</w:t>
+      </w:r>
+      <w:r>
+        <w:rPr>
+          <w:rFonts w:asciiTheme="majorBidi" w:hAnsiTheme="majorBidi" w:cstheme="majorBidi"/>
+          <w:sz w:val="24"/>
+          <w:szCs w:val="24"/>
+        </w:rPr>
+        <w:t xml:space="preserve">. Linux systems can use the makefile in the main directory which will do the complete process of compiling, assembling, generating firmware file and executing on the phoeniX core without any complexity and </w:t>
+      </w:r>
+      <w:r>
+        <w:rPr>
+          <w:rFonts w:asciiTheme="majorBidi" w:hAnsiTheme="majorBidi" w:cstheme="majorBidi"/>
+          <w:sz w:val="24"/>
+          <w:szCs w:val="24"/>
+        </w:rPr>
+        <w:t xml:space="preserve">additional </w:t>
+      </w:r>
+      <w:r>
+        <w:rPr>
+          <w:rFonts w:asciiTheme="majorBidi" w:hAnsiTheme="majorBidi" w:cstheme="majorBidi"/>
+          <w:sz w:val="24"/>
+          <w:szCs w:val="24"/>
+        </w:rPr>
+        <w:t>user interference.</w:t>
+      </w:r>
+      <w:r>
+        <w:rPr>
+          <w:rFonts w:asciiTheme="majorBidi" w:hAnsiTheme="majorBidi" w:cstheme="majorBidi"/>
+          <w:sz w:val="24"/>
+          <w:szCs w:val="24"/>
+        </w:rPr>
+        <w:t xml:space="preserve"> </w:t>
+      </w:r>
+      <w:r>
+        <w:rPr>
+          <w:rFonts w:asciiTheme="majorBidi" w:hAnsiTheme="majorBidi" w:cstheme="majorBidi"/>
+          <w:sz w:val="24"/>
+          <w:szCs w:val="24"/>
+        </w:rPr>
+        <w:t>There is a second solution which can be used for both Windows and Linux systems, but it can only help with simulation of assembly codes on the processor. You can write and simulate your RISC-V assembly code using Venus simulator which is a Microsoft Visual Studio Code extension. This extension has an output file which includes hex instructions of the assembly code. The output will be given to a code executant python script and after that, the desired firmware will be generated and ready to execute on phoeniX processor.</w:t>
+      </w:r>
+      <w:r>
+        <w:rPr>
+          <w:rFonts w:asciiTheme="majorBidi" w:hAnsiTheme="majorBidi" w:cstheme="majorBidi"/>
+          <w:sz w:val="24"/>
+          <w:szCs w:val="24"/>
+        </w:rPr>
+        <w:t xml:space="preserve"> </w:t>
+      </w:r>
+    </w:p>
+    <w:p>
+      <w:pPr>
+        <w:ind w:left="360"/>
+        <w:jc w:val="both"/>
+        <w:rPr>
+          <w:rFonts w:asciiTheme="majorBidi" w:hAnsiTheme="majorBidi" w:cstheme="majorBidi"/>
+          <w:sz w:val="24"/>
+          <w:szCs w:val="24"/>
+        </w:rPr>
+      </w:pPr>
+      <w:r>
+        <w:rPr>
+          <w:rFonts w:asciiTheme="majorBidi" w:hAnsiTheme="majorBidi" w:cstheme="majorBidi"/>
+          <w:sz w:val="24"/>
+          <w:szCs w:val="24"/>
+        </w:rPr>
+        <w:t xml:space="preserve">The </w:t>
+      </w:r>
+      <w:r>
+        <w:rPr>
+          <w:rFonts w:asciiTheme="majorBidi" w:hAnsiTheme="majorBidi" w:cstheme="majorBidi"/>
+          <w:sz w:val="24"/>
+          <w:szCs w:val="24"/>
+        </w:rPr>
+        <w:t>p</w:t>
+      </w:r>
+      <w:r>
+        <w:rPr>
+          <w:rFonts w:asciiTheme="majorBidi" w:hAnsiTheme="majorBidi" w:cstheme="majorBidi"/>
+          <w:sz w:val="24"/>
+          <w:szCs w:val="24"/>
+        </w:rPr>
+        <w:t>hoeniX processor streamlines the simulation and execution process, ensuring a user-friendly and intuitive experience. Its simplified flow enables effortless utilization, making it accessible and straightforward for users of all levels of expertise.</w:t>
+      </w:r>
+      <w:r>
+        <w:rPr>
+          <w:rFonts w:asciiTheme="majorBidi" w:hAnsiTheme="majorBidi" w:cstheme="majorBidi"/>
+          <w:sz w:val="24"/>
+          <w:szCs w:val="24"/>
+        </w:rPr>
+        <w:t xml:space="preserve"> </w:t>
+      </w:r>
+      <w:r>
+        <w:rPr>
+          <w:rFonts w:asciiTheme="majorBidi" w:hAnsiTheme="majorBidi" w:cstheme="majorBidi"/>
+          <w:sz w:val="24"/>
+          <w:szCs w:val="24"/>
+        </w:rPr>
+        <w:t xml:space="preserve">Additional details regarding the integration of further descriptions can be found in the Code Executant Software section of this document, providing comprehensive insights into how the </w:t>
+      </w:r>
+      <w:r>
+        <w:rPr>
+          <w:rFonts w:asciiTheme="majorBidi" w:hAnsiTheme="majorBidi" w:cstheme="majorBidi"/>
+          <w:sz w:val="24"/>
+          <w:szCs w:val="24"/>
+        </w:rPr>
+        <w:t>p</w:t>
+      </w:r>
+      <w:r>
+        <w:rPr>
+          <w:rFonts w:asciiTheme="majorBidi" w:hAnsiTheme="majorBidi" w:cstheme="majorBidi"/>
+          <w:sz w:val="24"/>
+          <w:szCs w:val="24"/>
+        </w:rPr>
+        <w:t>hoeniX processor incorporates advanced functionalities and features.</w:t>
+      </w:r>
+    </w:p>
+    <w:p>
+      <w:pPr>
+        <w:pStyle w:val="ListParagraph"/>
+        <w:numPr>
+          <w:ilvl w:val="1"/>
+          <w:numId w:val="3"/>
+        </w:numPr>
+        <w:jc w:val="both"/>
+        <w:rPr>
+          <w:rFonts w:asciiTheme="majorBidi" w:hAnsiTheme="majorBidi" w:cstheme="majorBidi"/>
+          <w:sz w:val="32"/>
+          <w:szCs w:val="32"/>
+          <w:lang w:bidi="fa-IR"/>
+        </w:rPr>
+      </w:pPr>
+      <w:r>
+        <w:rPr>
+          <w:rFonts w:asciiTheme="majorBidi" w:hAnsiTheme="majorBidi" w:cstheme="majorBidi"/>
+          <w:sz w:val="32"/>
+          <w:szCs w:val="32"/>
+          <w:lang w:bidi="fa-IR"/>
+        </w:rPr>
+        <w:t>Re</w:t>
+      </w:r>
+      <w:r>
+        <w:rPr>
+          <w:rFonts w:asciiTheme="majorBidi" w:hAnsiTheme="majorBidi" w:cstheme="majorBidi"/>
+          <w:sz w:val="32"/>
+          <w:szCs w:val="32"/>
+          <w:lang w:bidi="fa-IR"/>
+        </w:rPr>
+        <w:t>quired Software</w:t>
+      </w:r>
+    </w:p>
+    <w:p>
+      <w:pPr>
+        <w:ind w:left="360"/>
+        <w:jc w:val="both"/>
+        <w:rPr>
+          <w:rFonts w:asciiTheme="majorBidi" w:hAnsiTheme="majorBidi" w:cstheme="majorBidi"/>
+          <w:sz w:val="24"/>
+          <w:szCs w:val="24"/>
+          <w:lang w:bidi="fa-IR"/>
+        </w:rPr>
+      </w:pPr>
+      <w:r>
+        <w:rPr>
+          <w:rFonts w:asciiTheme="majorBidi" w:hAnsiTheme="majorBidi" w:cstheme="majorBidi"/>
+          <w:sz w:val="24"/>
+          <w:szCs w:val="24"/>
+          <w:lang w:bidi="fa-IR"/>
+        </w:rPr>
+        <w:t>As mentioned before, there is a shell script integrated with the main directory of phoeniX RV32</w:t>
+      </w:r>
+      <w:r>
+        <w:rPr>
+          <w:rFonts w:asciiTheme="majorBidi" w:hAnsiTheme="majorBidi" w:cstheme="majorBidi"/>
+          <w:sz w:val="24"/>
+          <w:szCs w:val="24"/>
+          <w:lang w:bidi="fa-IR"/>
+        </w:rPr>
+        <w:t xml:space="preserve"> core repository, which helps user to install all of the required software for simulation and execution flow without any </w:t>
+      </w:r>
+      <w:r>
+        <w:rPr>
+          <w:rFonts w:asciiTheme="majorBidi" w:hAnsiTheme="majorBidi" w:cstheme="majorBidi"/>
+          <w:sz w:val="24"/>
+          <w:szCs w:val="24"/>
+          <w:lang w:bidi="fa-IR"/>
+        </w:rPr>
+        <w:t xml:space="preserve">problem. In this section there are some additional information about the software in use of phoeniX core execution flow. </w:t>
+      </w:r>
+    </w:p>
+    <w:p>
+      <w:pPr>
+        <w:pStyle w:val="ListParagraph"/>
+        <w:numPr>
+          <w:ilvl w:val="0"/>
+          <w:numId w:val="10"/>
+        </w:numPr>
+        <w:jc w:val="both"/>
+        <w:rPr>
+          <w:rFonts w:asciiTheme="majorBidi" w:hAnsiTheme="majorBidi" w:cstheme="majorBidi"/>
+          <w:sz w:val="24"/>
+          <w:szCs w:val="24"/>
+          <w:lang w:bidi="fa-IR"/>
+        </w:rPr>
+      </w:pPr>
+      <w:r>
+        <w:rPr>
+          <w:rFonts w:asciiTheme="majorBidi" w:hAnsiTheme="majorBidi" w:cstheme="majorBidi"/>
+          <w:sz w:val="24"/>
+          <w:szCs w:val="24"/>
+          <w:lang w:bidi="fa-IR"/>
+        </w:rPr>
+        <w:t>Python3: Python [11] is also required to be installed on the system in order to execute the code executant and firmware generator scripts. Linux distributions such as Ubuntu has Python3 installed at the beginning by default. On Windows systems Python needs to be installed individually.</w:t>
+      </w:r>
+    </w:p>
+    <w:p>
+      <w:pPr>
+        <w:pStyle w:val="ListParagraph"/>
+        <w:jc w:val="both"/>
+        <w:rPr>
+          <w:rFonts w:asciiTheme="majorBidi" w:hAnsiTheme="majorBidi" w:cstheme="majorBidi"/>
+          <w:sz w:val="24"/>
+          <w:szCs w:val="24"/>
+          <w:lang w:bidi="fa-IR"/>
+        </w:rPr>
+      </w:pPr>
+    </w:p>
+    <w:p>
+      <w:pPr>
+        <w:pStyle w:val="ListParagraph"/>
+        <w:numPr>
+          <w:ilvl w:val="0"/>
+          <w:numId w:val="12"/>
+        </w:numPr>
+        <w:ind w:left="720"/>
+        <w:jc w:val="both"/>
+        <w:rPr>
+          <w:rFonts w:asciiTheme="majorBidi" w:hAnsiTheme="majorBidi" w:cstheme="majorBidi"/>
+          <w:sz w:val="24"/>
+          <w:szCs w:val="24"/>
+          <w:lang w:bidi="fa-IR"/>
+        </w:rPr>
+      </w:pPr>
+      <w:r>
+        <w:rPr>
+          <w:rFonts w:asciiTheme="majorBidi" w:hAnsiTheme="majorBidi" w:cstheme="majorBidi"/>
+          <w:sz w:val="24"/>
+          <w:szCs w:val="24"/>
+          <w:lang w:bidi="fa-IR"/>
+        </w:rPr>
+        <w:t>Iverilog</w:t>
+      </w:r>
+      <w:r>
+        <w:rPr>
+          <w:rFonts w:asciiTheme="majorBidi" w:hAnsiTheme="majorBidi" w:cstheme="majorBidi"/>
+          <w:sz w:val="24"/>
+          <w:szCs w:val="24"/>
+          <w:lang w:bidi="fa-IR"/>
+        </w:rPr>
+        <w:t>: it</w:t>
+      </w:r>
+      <w:r>
+        <w:rPr>
+          <w:rFonts w:asciiTheme="majorBidi" w:hAnsiTheme="majorBidi" w:cstheme="majorBidi"/>
+          <w:sz w:val="24"/>
+          <w:szCs w:val="24"/>
+          <w:lang w:bidi="fa-IR"/>
+        </w:rPr>
+        <w:t xml:space="preserve"> is an open-source Verilog simulation and synthesis tool used for designing and testing digital circuits. It supports the IEEE 1364-2005 Verilog standard and provides a command-line interface for compiling and simulating Verilog code. Iverilog allows users to simulate and verify the behavior of their digital designs before actual hardware implementation, making it a valuable tool for digital circuit development and verification. In phoeniX processor project we used iverilog version 12 for HDL simulation process and final execution of C and assembly codes on the processor.</w:t>
+      </w:r>
+    </w:p>
+    <w:p>
+      <w:pPr>
+        <w:pStyle w:val="ListParagraph"/>
+        <w:ind w:left="1440"/>
+        <w:jc w:val="both"/>
+        <w:rPr>
+          <w:rFonts w:asciiTheme="majorBidi" w:hAnsiTheme="majorBidi" w:cstheme="majorBidi"/>
+          <w:sz w:val="24"/>
+          <w:szCs w:val="24"/>
+          <w:lang w:bidi="fa-IR"/>
+        </w:rPr>
+      </w:pPr>
+    </w:p>
+    <w:p>
+      <w:pPr>
+        <w:pStyle w:val="ListParagraph"/>
+        <w:numPr>
+          <w:ilvl w:val="0"/>
+          <w:numId w:val="12"/>
+        </w:numPr>
+        <w:ind w:left="720"/>
+        <w:jc w:val="both"/>
+        <w:rPr>
+          <w:rFonts w:asciiTheme="majorBidi" w:hAnsiTheme="majorBidi" w:cstheme="majorBidi"/>
+          <w:sz w:val="24"/>
+          <w:szCs w:val="24"/>
+          <w:lang w:bidi="fa-IR"/>
+        </w:rPr>
+      </w:pPr>
+      <w:r>
+        <w:rPr>
+          <w:rFonts w:asciiTheme="majorBidi" w:hAnsiTheme="majorBidi" w:cstheme="majorBidi"/>
+          <w:sz w:val="24"/>
+          <w:szCs w:val="24"/>
+          <w:lang w:bidi="fa-IR"/>
+        </w:rPr>
+        <w:t xml:space="preserve">RISC-V GCC Compiler toolchain: </w:t>
+      </w:r>
+      <w:r>
+        <w:rPr>
+          <w:rFonts w:asciiTheme="majorBidi" w:hAnsiTheme="majorBidi" w:cstheme="majorBidi"/>
+          <w:sz w:val="24"/>
+          <w:szCs w:val="24"/>
+          <w:lang w:bidi="fa-IR"/>
+        </w:rPr>
+        <w:t xml:space="preserve">The RISC-V GCC compiler toolchain refers to a collection of software tools that enable the compilation and development of software for </w:t>
+      </w:r>
+      <w:r>
+        <w:rPr>
+          <w:rFonts w:asciiTheme="majorBidi" w:hAnsiTheme="majorBidi" w:cstheme="majorBidi"/>
+          <w:sz w:val="24"/>
+          <w:szCs w:val="24"/>
+          <w:lang w:bidi="fa-IR"/>
         </w:rPr>
         <w:lastRenderedPageBreak/>
-        <w:t>assembly and C codes both Windows and Linux systems. Linux systems can use the makefile in the main directory which will do the complete process of compiling, assembling, generating firmware file and executing on the phoeniX core without any complexity and user interference.</w:t>
-      </w:r>
+        <w:t>RISC-V architecture-based processors. It includes a set of open-source tools, primarily based on the GCC (GNU Compiler Collection), specifically tailored for the RISC-V instruction set architecture (ISA).</w:t>
+      </w:r>
+      <w:r>
+        <w:rPr>
+          <w:rFonts w:asciiTheme="majorBidi" w:hAnsiTheme="majorBidi" w:cstheme="majorBidi"/>
+          <w:sz w:val="24"/>
+          <w:szCs w:val="24"/>
+          <w:lang w:bidi="fa-IR"/>
+        </w:rPr>
+        <w:t xml:space="preserve"> </w:t>
+      </w:r>
+      <w:r>
+        <w:rPr>
+          <w:rFonts w:asciiTheme="majorBidi" w:hAnsiTheme="majorBidi" w:cstheme="majorBidi"/>
+          <w:sz w:val="24"/>
+          <w:szCs w:val="24"/>
+          <w:lang w:bidi="fa-IR"/>
+        </w:rPr>
+        <w:t>The RISC-V GCC compiler toolchain plays a crucial role in the development and software ecosystem surrounding the RISC-V architecture, enabling the creation of applications, firmware, and operating systems for RISC-V processors.</w:t>
+      </w:r>
+    </w:p>
+    <w:p>
+      <w:pPr>
+        <w:pStyle w:val="ListParagraph"/>
+        <w:ind w:left="1080"/>
+        <w:jc w:val="both"/>
+        <w:rPr>
+          <w:rFonts w:asciiTheme="majorBidi" w:hAnsiTheme="majorBidi" w:cstheme="majorBidi"/>
+          <w:sz w:val="24"/>
+          <w:szCs w:val="24"/>
+          <w:lang w:bidi="fa-IR"/>
+        </w:rPr>
+      </w:pPr>
+    </w:p>
+    <w:p>
+      <w:pPr>
+        <w:pStyle w:val="ListParagraph"/>
+        <w:numPr>
+          <w:ilvl w:val="0"/>
+          <w:numId w:val="10"/>
+        </w:numPr>
+        <w:jc w:val="both"/>
+        <w:rPr>
+          <w:rFonts w:asciiTheme="majorBidi" w:hAnsiTheme="majorBidi" w:cstheme="majorBidi"/>
+          <w:sz w:val="24"/>
+          <w:szCs w:val="24"/>
+          <w:lang w:bidi="fa-IR"/>
+        </w:rPr>
+      </w:pPr>
+      <w:r>
+        <w:rPr>
+          <w:rFonts w:asciiTheme="majorBidi" w:hAnsiTheme="majorBidi" w:cstheme="majorBidi"/>
+          <w:sz w:val="24"/>
+          <w:szCs w:val="24"/>
+          <w:lang w:bidi="fa-IR"/>
+        </w:rPr>
+        <w:t xml:space="preserve">Venus Simulator (Visual Studio Code): </w:t>
+      </w:r>
+      <w:r>
+        <w:rPr>
+          <w:rFonts w:asciiTheme="majorBidi" w:hAnsiTheme="majorBidi" w:cstheme="majorBidi"/>
+          <w:sz w:val="24"/>
+          <w:szCs w:val="24"/>
+          <w:lang w:bidi="fa-IR"/>
+        </w:rPr>
+        <w:t>The Venus simulator is a RISC-V instruction set architecture (ISA) simulator developed by the University of Victoria. It allows users to simulate and execute RISC-V assembly language programs, providing a platform for learning, testing, and debugging RISC-V code.</w:t>
+      </w:r>
+      <w:r>
+        <w:rPr>
+          <w:rFonts w:asciiTheme="majorBidi" w:hAnsiTheme="majorBidi" w:cstheme="majorBidi"/>
+          <w:sz w:val="24"/>
+          <w:szCs w:val="24"/>
+          <w:lang w:bidi="fa-IR"/>
+        </w:rPr>
+        <w:t xml:space="preserve"> </w:t>
+      </w:r>
+      <w:r>
+        <w:rPr>
+          <w:rFonts w:asciiTheme="majorBidi" w:hAnsiTheme="majorBidi" w:cstheme="majorBidi"/>
+          <w:sz w:val="24"/>
+          <w:szCs w:val="24"/>
+          <w:lang w:bidi="fa-IR"/>
+        </w:rPr>
+        <w:t>The Venus simulator Visual Studio Code extension is an extension specifically designed for the Visual Studio Code (VS Code) integrated development environment. This extension integrates the Venus simulator directly into the VS Code environment, offering an enhanced development experience for RISC-V programming.</w:t>
+      </w:r>
+      <w:r>
+        <w:rPr>
+          <w:rFonts w:asciiTheme="majorBidi" w:hAnsiTheme="majorBidi" w:cstheme="majorBidi"/>
+          <w:sz w:val="24"/>
+          <w:szCs w:val="24"/>
+          <w:lang w:bidi="fa-IR"/>
+        </w:rPr>
+        <w:t xml:space="preserve"> </w:t>
+      </w:r>
+      <w:r>
+        <w:rPr>
+          <w:rFonts w:asciiTheme="majorBidi" w:hAnsiTheme="majorBidi" w:cstheme="majorBidi"/>
+          <w:sz w:val="24"/>
+          <w:szCs w:val="24"/>
+          <w:lang w:bidi="fa-IR"/>
+        </w:rPr>
+        <w:t>With the Venus simulator extension, users can write RISC-V assembly code directly in VS Code, benefit from syntax highlighting and code completion features, and seamlessly run and debug their code using the Venus simulator. The extension provides an interactive interface within VS Code, allowing users to step through their code, set breakpoints, inspect registers and memory, and observe program execution.</w:t>
+      </w:r>
+    </w:p>
+    <w:p>
+      <w:pPr>
+        <w:pStyle w:val="ListParagraph"/>
+        <w:jc w:val="both"/>
+        <w:rPr>
+          <w:rFonts w:asciiTheme="majorBidi" w:hAnsiTheme="majorBidi" w:cstheme="majorBidi"/>
+          <w:sz w:val="24"/>
+          <w:szCs w:val="24"/>
+          <w:lang w:bidi="fa-IR"/>
+        </w:rPr>
+      </w:pPr>
+    </w:p>
+    <w:p>
+      <w:pPr>
+        <w:ind w:left="360"/>
+        <w:jc w:val="both"/>
+        <w:rPr>
+          <w:rFonts w:asciiTheme="majorBidi" w:hAnsiTheme="majorBidi" w:cstheme="majorBidi"/>
+          <w:sz w:val="24"/>
+          <w:szCs w:val="24"/>
+          <w:lang w:bidi="fa-IR"/>
+        </w:rPr>
+      </w:pPr>
+      <w:r>
+        <w:rPr>
+          <w:rFonts w:asciiTheme="majorBidi" w:hAnsiTheme="majorBidi" w:cstheme="majorBidi"/>
+          <w:sz w:val="24"/>
+          <w:szCs w:val="24"/>
+          <w:lang w:bidi="fa-IR"/>
+        </w:rPr>
+        <w:t xml:space="preserve">In References section of this document there are useful links with detailed descriptions about the tools used in this project and their installation guides. </w:t>
+      </w:r>
+      <w:r>
+        <w:rPr>
+          <w:rFonts w:asciiTheme="majorBidi" w:hAnsiTheme="majorBidi" w:cstheme="majorBidi"/>
+          <w:sz w:val="24"/>
+          <w:szCs w:val="24"/>
+          <w:lang w:bidi="fa-IR"/>
+        </w:rPr>
+        <w:t>While the provided shell script smoothly automates the installation process on Linux systems, it's important to note that for Windows operating systems, the required software needs to be downl</w:t>
+      </w:r>
+      <w:r>
+        <w:rPr>
+          <w:rFonts w:asciiTheme="majorBidi" w:hAnsiTheme="majorBidi" w:cstheme="majorBidi"/>
+          <w:sz w:val="24"/>
+          <w:szCs w:val="24"/>
+          <w:lang w:bidi="fa-IR"/>
+        </w:rPr>
+        <w:t>oaded and installed separately.</w:t>
+      </w:r>
+    </w:p>
+    <w:p>
+      <w:pPr>
+        <w:ind w:left="360"/>
+        <w:jc w:val="both"/>
+        <w:rPr>
+          <w:rFonts w:asciiTheme="majorBidi" w:hAnsiTheme="majorBidi" w:cstheme="majorBidi"/>
+          <w:sz w:val="24"/>
+          <w:szCs w:val="24"/>
+          <w:lang w:bidi="fa-IR"/>
+        </w:rPr>
+      </w:pPr>
+    </w:p>
+    <w:p>
+      <w:pPr>
+        <w:jc w:val="both"/>
+        <w:rPr>
+          <w:rFonts w:asciiTheme="majorBidi" w:hAnsiTheme="majorBidi" w:cstheme="majorBidi"/>
+          <w:sz w:val="36"/>
+          <w:szCs w:val="36"/>
+        </w:rPr>
+      </w:pPr>
+    </w:p>
+    <w:p>
+      <w:pPr>
+        <w:jc w:val="both"/>
+        <w:rPr>
+          <w:rFonts w:asciiTheme="majorBidi" w:hAnsiTheme="majorBidi" w:cstheme="majorBidi"/>
+          <w:sz w:val="36"/>
+          <w:szCs w:val="36"/>
+        </w:rPr>
+      </w:pPr>
+    </w:p>
+    <w:p>
+      <w:pPr>
+        <w:jc w:val="both"/>
+        <w:rPr>
+          <w:rFonts w:asciiTheme="majorBidi" w:hAnsiTheme="majorBidi" w:cstheme="majorBidi"/>
+          <w:sz w:val="36"/>
+          <w:szCs w:val="36"/>
+        </w:rPr>
+      </w:pPr>
+    </w:p>
+    <w:p>
+      <w:pPr>
+        <w:jc w:val="both"/>
+        <w:rPr>
+          <w:rFonts w:asciiTheme="majorBidi" w:hAnsiTheme="majorBidi" w:cstheme="majorBidi"/>
+          <w:sz w:val="36"/>
+          <w:szCs w:val="36"/>
+        </w:rPr>
+      </w:pPr>
+    </w:p>
+    <w:p>
+      <w:pPr>
+        <w:jc w:val="both"/>
+        <w:rPr>
+          <w:rFonts w:asciiTheme="majorBidi" w:hAnsiTheme="majorBidi" w:cstheme="majorBidi"/>
+          <w:sz w:val="36"/>
+          <w:szCs w:val="36"/>
+        </w:rPr>
+      </w:pPr>
+    </w:p>
+    <w:p>
+      <w:pPr>
+        <w:jc w:val="both"/>
+        <w:rPr>
+          <w:rFonts w:asciiTheme="majorBidi" w:hAnsiTheme="majorBidi" w:cstheme="majorBidi"/>
+          <w:sz w:val="36"/>
+          <w:szCs w:val="36"/>
+        </w:rPr>
+      </w:pPr>
+    </w:p>
+    <w:p>
+      <w:pPr>
+        <w:tabs>
+          <w:tab w:val="left" w:pos="5844"/>
+        </w:tabs>
+        <w:jc w:val="both"/>
+        <w:rPr>
+          <w:rFonts w:asciiTheme="majorBidi" w:hAnsiTheme="majorBidi" w:cstheme="majorBidi"/>
+          <w:sz w:val="36"/>
+          <w:szCs w:val="36"/>
+        </w:rPr>
+      </w:pPr>
+    </w:p>
+    <w:p>
+      <w:pPr>
+        <w:tabs>
+          <w:tab w:val="left" w:pos="5844"/>
+        </w:tabs>
+        <w:jc w:val="both"/>
+        <w:rPr>
+          <w:rFonts w:asciiTheme="majorBidi" w:hAnsiTheme="majorBidi" w:cstheme="majorBidi"/>
+          <w:sz w:val="36"/>
+          <w:szCs w:val="36"/>
+        </w:rPr>
+      </w:pPr>
+      <w:r>
+        <w:rPr>
+          <w:rFonts w:asciiTheme="majorBidi" w:hAnsiTheme="majorBidi" w:cstheme="majorBidi"/>
+          <w:sz w:val="36"/>
+          <w:szCs w:val="36"/>
+        </w:rPr>
+        <w:tab/>
+      </w:r>
+    </w:p>
+    <w:p>
+      <w:pPr>
+        <w:tabs>
+          <w:tab w:val="left" w:pos="5844"/>
+        </w:tabs>
+        <w:jc w:val="both"/>
+        <w:rPr>
+          <w:rFonts w:asciiTheme="majorBidi" w:hAnsiTheme="majorBidi" w:cstheme="majorBidi"/>
+          <w:sz w:val="32"/>
+          <w:szCs w:val="32"/>
+        </w:rPr>
+      </w:pPr>
+      <w:r>
+        <w:rPr>
+          <w:rFonts w:asciiTheme="majorBidi" w:hAnsiTheme="majorBidi" w:cstheme="majorBidi"/>
+          <w:sz w:val="32"/>
+          <w:szCs w:val="32"/>
+        </w:rPr>
+        <w:lastRenderedPageBreak/>
+        <w:t>Chapter 2</w:t>
+      </w:r>
+    </w:p>
+    <w:p>
+      <w:pPr>
+        <w:tabs>
+          <w:tab w:val="left" w:pos="5844"/>
+        </w:tabs>
+        <w:jc w:val="both"/>
+        <w:rPr>
+          <w:rFonts w:asciiTheme="majorBidi" w:hAnsiTheme="majorBidi" w:cstheme="majorBidi"/>
+          <w:sz w:val="32"/>
+          <w:szCs w:val="32"/>
+        </w:rPr>
+      </w:pPr>
+      <w:r>
+        <w:rPr>
+          <w:rFonts w:asciiTheme="majorBidi" w:hAnsiTheme="majorBidi" w:cstheme="majorBidi"/>
+          <w:sz w:val="32"/>
+          <w:szCs w:val="32"/>
+        </w:rPr>
+        <w:t>Building Blocks (Modules)</w:t>
+      </w:r>
+    </w:p>
+    <w:p>
+      <w:pPr>
+        <w:tabs>
+          <w:tab w:val="left" w:pos="5844"/>
+        </w:tabs>
+        <w:ind w:left="360"/>
+        <w:jc w:val="both"/>
+        <w:rPr>
+          <w:rFonts w:asciiTheme="majorBidi" w:hAnsiTheme="majorBidi" w:cstheme="majorBidi"/>
+          <w:sz w:val="24"/>
+          <w:szCs w:val="24"/>
+        </w:rPr>
+      </w:pPr>
       <w:bookmarkStart w:id="0" w:name="_GoBack"/>
       <w:bookmarkEnd w:id="0"/>
     </w:p>
     <w:p>
       <w:pPr>
+        <w:tabs>
+          <w:tab w:val="left" w:pos="5844"/>
+        </w:tabs>
+        <w:ind w:left="360"/>
+        <w:jc w:val="both"/>
+        <w:rPr>
+          <w:rFonts w:asciiTheme="majorBidi" w:hAnsiTheme="majorBidi" w:cstheme="majorBidi"/>
+          <w:sz w:val="24"/>
+          <w:szCs w:val="24"/>
+        </w:rPr>
+      </w:pPr>
+      <w:r>
+        <w:rPr>
+          <w:rFonts w:asciiTheme="majorBidi" w:hAnsiTheme="majorBidi" w:cstheme="majorBidi"/>
+          <w:sz w:val="24"/>
+          <w:szCs w:val="24"/>
+        </w:rPr>
+        <w:t>In this chapter …</w:t>
+      </w:r>
+    </w:p>
+    <w:p>
+      <w:pPr>
+        <w:tabs>
+          <w:tab w:val="left" w:pos="5844"/>
+        </w:tabs>
+        <w:rPr>
+          <w:rFonts w:asciiTheme="majorBidi" w:hAnsiTheme="majorBidi" w:cstheme="majorBidi"/>
+          <w:sz w:val="36"/>
+          <w:szCs w:val="36"/>
+        </w:rPr>
+      </w:pPr>
+    </w:p>
+    <w:p>
+      <w:pPr>
+        <w:tabs>
+          <w:tab w:val="left" w:pos="5844"/>
+        </w:tabs>
+        <w:rPr>
+          <w:rFonts w:asciiTheme="majorBidi" w:hAnsiTheme="majorBidi" w:cstheme="majorBidi"/>
+          <w:sz w:val="36"/>
+          <w:szCs w:val="36"/>
+        </w:rPr>
+      </w:pPr>
+    </w:p>
+    <w:p>
+      <w:pPr>
+        <w:tabs>
+          <w:tab w:val="left" w:pos="5844"/>
+        </w:tabs>
+        <w:rPr>
+          <w:rFonts w:asciiTheme="majorBidi" w:hAnsiTheme="majorBidi" w:cstheme="majorBidi"/>
+          <w:sz w:val="36"/>
+          <w:szCs w:val="36"/>
+        </w:rPr>
+      </w:pPr>
+    </w:p>
+    <w:p>
+      <w:pPr>
+        <w:tabs>
+          <w:tab w:val="left" w:pos="5844"/>
+        </w:tabs>
+        <w:rPr>
+          <w:rFonts w:asciiTheme="majorBidi" w:hAnsiTheme="majorBidi" w:cstheme="majorBidi"/>
+          <w:sz w:val="36"/>
+          <w:szCs w:val="36"/>
+        </w:rPr>
+      </w:pPr>
+    </w:p>
+    <w:p>
+      <w:pPr>
+        <w:tabs>
+          <w:tab w:val="left" w:pos="5844"/>
+        </w:tabs>
+        <w:rPr>
+          <w:rFonts w:asciiTheme="majorBidi" w:hAnsiTheme="majorBidi" w:cstheme="majorBidi"/>
+          <w:sz w:val="36"/>
+          <w:szCs w:val="36"/>
+        </w:rPr>
+      </w:pPr>
+    </w:p>
+    <w:p>
+      <w:pPr>
+        <w:tabs>
+          <w:tab w:val="left" w:pos="5844"/>
+        </w:tabs>
+        <w:rPr>
+          <w:rFonts w:asciiTheme="majorBidi" w:hAnsiTheme="majorBidi" w:cstheme="majorBidi"/>
+          <w:sz w:val="36"/>
+          <w:szCs w:val="36"/>
+        </w:rPr>
+      </w:pPr>
+    </w:p>
+    <w:p>
+      <w:pPr>
+        <w:tabs>
+          <w:tab w:val="left" w:pos="5844"/>
+        </w:tabs>
+        <w:rPr>
+          <w:rFonts w:asciiTheme="majorBidi" w:hAnsiTheme="majorBidi" w:cstheme="majorBidi"/>
+          <w:sz w:val="36"/>
+          <w:szCs w:val="36"/>
+        </w:rPr>
+      </w:pPr>
+    </w:p>
+    <w:p>
+      <w:pPr>
+        <w:tabs>
+          <w:tab w:val="left" w:pos="5844"/>
+        </w:tabs>
+        <w:rPr>
+          <w:rFonts w:asciiTheme="majorBidi" w:hAnsiTheme="majorBidi" w:cstheme="majorBidi"/>
+          <w:sz w:val="36"/>
+          <w:szCs w:val="36"/>
+        </w:rPr>
+      </w:pPr>
+    </w:p>
+    <w:p>
+      <w:pPr>
+        <w:tabs>
+          <w:tab w:val="left" w:pos="5844"/>
+        </w:tabs>
+        <w:rPr>
+          <w:rFonts w:asciiTheme="majorBidi" w:hAnsiTheme="majorBidi" w:cstheme="majorBidi"/>
+          <w:sz w:val="36"/>
+          <w:szCs w:val="36"/>
+        </w:rPr>
+      </w:pPr>
+    </w:p>
+    <w:p>
+      <w:pPr>
+        <w:tabs>
+          <w:tab w:val="left" w:pos="5844"/>
+        </w:tabs>
+        <w:rPr>
+          <w:rFonts w:asciiTheme="majorBidi" w:hAnsiTheme="majorBidi" w:cstheme="majorBidi"/>
+          <w:sz w:val="36"/>
+          <w:szCs w:val="36"/>
+        </w:rPr>
+      </w:pPr>
+    </w:p>
+    <w:p>
+      <w:pPr>
+        <w:tabs>
+          <w:tab w:val="left" w:pos="5844"/>
+        </w:tabs>
+        <w:rPr>
+          <w:rFonts w:asciiTheme="majorBidi" w:hAnsiTheme="majorBidi" w:cstheme="majorBidi"/>
+          <w:sz w:val="36"/>
+          <w:szCs w:val="36"/>
+        </w:rPr>
+      </w:pPr>
+    </w:p>
+    <w:p>
+      <w:pPr>
+        <w:tabs>
+          <w:tab w:val="left" w:pos="5844"/>
+        </w:tabs>
+        <w:rPr>
+          <w:rFonts w:asciiTheme="majorBidi" w:hAnsiTheme="majorBidi" w:cstheme="majorBidi"/>
+          <w:sz w:val="36"/>
+          <w:szCs w:val="36"/>
+        </w:rPr>
+      </w:pPr>
+    </w:p>
+    <w:p>
+      <w:pPr>
+        <w:tabs>
+          <w:tab w:val="left" w:pos="5844"/>
+        </w:tabs>
+        <w:rPr>
+          <w:rFonts w:asciiTheme="majorBidi" w:hAnsiTheme="majorBidi" w:cstheme="majorBidi"/>
+          <w:sz w:val="36"/>
+          <w:szCs w:val="36"/>
+        </w:rPr>
+      </w:pPr>
+    </w:p>
+    <w:p>
+      <w:pPr>
+        <w:tabs>
+          <w:tab w:val="left" w:pos="5844"/>
+        </w:tabs>
+        <w:rPr>
+          <w:rFonts w:asciiTheme="majorBidi" w:hAnsiTheme="majorBidi" w:cstheme="majorBidi"/>
+          <w:sz w:val="36"/>
+          <w:szCs w:val="36"/>
+        </w:rPr>
+      </w:pPr>
+    </w:p>
+    <w:p>
+      <w:pPr>
+        <w:tabs>
+          <w:tab w:val="left" w:pos="5844"/>
+        </w:tabs>
+        <w:rPr>
+          <w:rFonts w:asciiTheme="majorBidi" w:hAnsiTheme="majorBidi" w:cstheme="majorBidi"/>
+          <w:sz w:val="36"/>
+          <w:szCs w:val="36"/>
+        </w:rPr>
+      </w:pPr>
+    </w:p>
+    <w:p>
+      <w:pPr>
         <w:rPr>
           <w:rFonts w:asciiTheme="majorBidi" w:hAnsiTheme="majorBidi" w:cstheme="majorBidi"/>
           <w:sz w:val="36"/>
@@ -2232,7 +3145,25 @@
           <w:sz w:val="32"/>
           <w:szCs w:val="32"/>
         </w:rPr>
-        <w:t>References:</w:t>
+        <w:lastRenderedPageBreak/>
+        <w:t>Chapter 6</w:t>
+      </w:r>
+    </w:p>
+    <w:p>
+      <w:pPr>
+        <w:rPr>
+          <w:rFonts w:asciiTheme="majorBidi" w:hAnsiTheme="majorBidi" w:cstheme="majorBidi"/>
+          <w:sz w:val="32"/>
+          <w:szCs w:val="32"/>
+        </w:rPr>
+      </w:pPr>
+      <w:r>
+        <w:rPr>
+          <w:rFonts w:asciiTheme="majorBidi" w:hAnsiTheme="majorBidi" w:cstheme="majorBidi"/>
+          <w:sz w:val="32"/>
+          <w:szCs w:val="32"/>
+        </w:rPr>
+        <w:t>References</w:t>
       </w:r>
     </w:p>
     <w:p>
@@ -2427,6 +3358,23 @@
           <w:szCs w:val="24"/>
         </w:rPr>
         <w:t>[9] GCC compiler toolchain</w:t>
+      </w:r>
+    </w:p>
+    <w:p>
+      <w:pPr>
+        <w:rPr>
+          <w:rFonts w:asciiTheme="majorBidi" w:hAnsiTheme="majorBidi" w:cstheme="majorBidi"/>
+          <w:sz w:val="24"/>
+          <w:szCs w:val="24"/>
+        </w:rPr>
+      </w:pPr>
+      <w:r>
+        <w:rPr>
+          <w:rFonts w:asciiTheme="majorBidi" w:hAnsiTheme="majorBidi" w:cstheme="majorBidi"/>
+          <w:sz w:val="24"/>
+          <w:szCs w:val="24"/>
+        </w:rPr>
+        <w:t>[10] iverilog</w:t>
       </w:r>
     </w:p>
     <w:p>
@@ -2445,7 +3393,7 @@
           <w:sz w:val="24"/>
           <w:szCs w:val="24"/>
         </w:rPr>
-        <w:t>[10] iverilog</w:t>
+        <w:t>[11] Python</w:t>
       </w:r>
     </w:p>
     <w:sectPr>
@@ -2511,6 +3459,119 @@
 <file path=word/numbering.xml><?xml version="1.0" encoding="utf-8"?>
 <w:numbering xmlns:wpc="http://schemas.microsoft.com/office/word/2010/wordprocessingCanvas" xmlns:cx="http://schemas.microsoft.com/office/drawing/2014/chartex" xmlns:mc="http://schemas.openxmlformats.org/markup-compatibility/2006" xmlns:o="urn:schemas-microsoft-com:office:office" xmlns:r="http://schemas.openxmlformats.org/officeDocument/2006/relationships" xmlns:m="http://schemas.openxmlformats.org/officeDocument/2006/math" xmlns:v="urn:schemas-microsoft-com:vml" xmlns:wp14="http://schemas.microsoft.com/office/word/2010/wordprocessingDrawing" xmlns:wp="http://schemas.openxmlformats.org/drawingml/2006/wordprocessingDrawing" xmlns:w10="urn:schemas-microsoft-com:office:word" xmlns:w="http://schemas.openxmlformats.org/wordprocessingml/2006/main" xmlns:w14="http://schemas.microsoft.com/office/word/2010/wordml" xmlns:w15="http://schemas.microsoft.com/office/word/2012/wordml" xmlns:w16se="http://schemas.microsoft.com/office/word/2015/wordml/symex" xmlns:wpg="http://schemas.microsoft.com/office/word/2010/wordprocessingGroup" xmlns:wpi="http://schemas.microsoft.com/office/word/2010/wordprocessingInk" xmlns:wne="http://schemas.microsoft.com/office/word/2006/wordml" xmlns:wps="http://schemas.microsoft.com/office/word/2010/wordprocessingShape" mc:Ignorable="w14 w15 w16se wp14">
   <w:abstractNum w:abstractNumId="0" w15:restartNumberingAfterBreak="0">
+    <w:nsid w:val="0B4E72FF"/>
+    <w:multiLevelType w:val="multilevel"/>
+    <w:tmpl w:val="04090021"/>
+    <w:lvl w:ilvl="0">
+      <w:start w:val="1"/>
+      <w:numFmt w:val="bullet"/>
+      <w:lvlText w:val=""/>
+      <w:lvlJc w:val="left"/>
+      <w:pPr>
+        <w:ind w:left="360" w:hanging="360"/>
+      </w:pPr>
+      <w:rPr>
+        <w:rFonts w:ascii="Wingdings" w:hAnsi="Wingdings" w:hint="default"/>
+      </w:rPr>
+    </w:lvl>
+    <w:lvl w:ilvl="1">
+      <w:start w:val="1"/>
+      <w:numFmt w:val="bullet"/>
+      <w:lvlText w:val=""/>
+      <w:lvlJc w:val="left"/>
+      <w:pPr>
+        <w:ind w:left="720" w:hanging="360"/>
+      </w:pPr>
+      <w:rPr>
+        <w:rFonts w:ascii="Wingdings" w:hAnsi="Wingdings" w:hint="default"/>
+      </w:rPr>
+    </w:lvl>
+    <w:lvl w:ilvl="2">
+      <w:start w:val="1"/>
+      <w:numFmt w:val="bullet"/>
+      <w:lvlText w:val=""/>
+      <w:lvlJc w:val="left"/>
+      <w:pPr>
+        <w:ind w:left="1080" w:hanging="360"/>
+      </w:pPr>
+      <w:rPr>
+        <w:rFonts w:ascii="Wingdings" w:hAnsi="Wingdings" w:hint="default"/>
+      </w:rPr>
+    </w:lvl>
+    <w:lvl w:ilvl="3">
+      <w:start w:val="1"/>
+      <w:numFmt w:val="bullet"/>
+      <w:lvlText w:val=""/>
+      <w:lvlJc w:val="left"/>
+      <w:pPr>
+        <w:ind w:left="1440" w:hanging="360"/>
+      </w:pPr>
+      <w:rPr>
+        <w:rFonts w:ascii="Symbol" w:hAnsi="Symbol" w:hint="default"/>
+      </w:rPr>
+    </w:lvl>
+    <w:lvl w:ilvl="4">
+      <w:start w:val="1"/>
+      <w:numFmt w:val="bullet"/>
+      <w:lvlText w:val=""/>
+      <w:lvlJc w:val="left"/>
+      <w:pPr>
+        <w:ind w:left="1800" w:hanging="360"/>
+      </w:pPr>
+      <w:rPr>
+        <w:rFonts w:ascii="Symbol" w:hAnsi="Symbol" w:hint="default"/>
+      </w:rPr>
+    </w:lvl>
+    <w:lvl w:ilvl="5">
+      <w:start w:val="1"/>
+      <w:numFmt w:val="bullet"/>
+      <w:lvlText w:val=""/>
+      <w:lvlJc w:val="left"/>
+      <w:pPr>
+        <w:ind w:left="2160" w:hanging="360"/>
+      </w:pPr>
+      <w:rPr>
+        <w:rFonts w:ascii="Wingdings" w:hAnsi="Wingdings" w:hint="default"/>
+      </w:rPr>
+    </w:lvl>
+    <w:lvl w:ilvl="6">
+      <w:start w:val="1"/>
+      <w:numFmt w:val="bullet"/>
+      <w:lvlText w:val=""/>
+      <w:lvlJc w:val="left"/>
+      <w:pPr>
+        <w:ind w:left="2520" w:hanging="360"/>
+      </w:pPr>
+      <w:rPr>
+        <w:rFonts w:ascii="Wingdings" w:hAnsi="Wingdings" w:hint="default"/>
+      </w:rPr>
+    </w:lvl>
+    <w:lvl w:ilvl="7">
+      <w:start w:val="1"/>
+      <w:numFmt w:val="bullet"/>
+      <w:lvlText w:val=""/>
+      <w:lvlJc w:val="left"/>
+      <w:pPr>
+        <w:ind w:left="2880" w:hanging="360"/>
+      </w:pPr>
+      <w:rPr>
+        <w:rFonts w:ascii="Symbol" w:hAnsi="Symbol" w:hint="default"/>
+      </w:rPr>
+    </w:lvl>
+    <w:lvl w:ilvl="8">
+      <w:start w:val="1"/>
+      <w:numFmt w:val="bullet"/>
+      <w:lvlText w:val=""/>
+      <w:lvlJc w:val="left"/>
+      <w:pPr>
+        <w:ind w:left="3240" w:hanging="360"/>
+      </w:pPr>
+      <w:rPr>
+        <w:rFonts w:ascii="Symbol" w:hAnsi="Symbol" w:hint="default"/>
+      </w:rPr>
+    </w:lvl>
+  </w:abstractNum>
+  <w:abstractNum w:abstractNumId="1" w15:restartNumberingAfterBreak="0">
     <w:nsid w:val="118B3CB9"/>
     <w:multiLevelType w:val="multilevel"/>
     <w:tmpl w:val="0409001F"/>
@@ -2599,7 +3660,7 @@
       </w:pPr>
     </w:lvl>
   </w:abstractNum>
-  <w:abstractNum w:abstractNumId="1" w15:restartNumberingAfterBreak="0">
+  <w:abstractNum w:abstractNumId="2" w15:restartNumberingAfterBreak="0">
     <w:nsid w:val="19063161"/>
     <w:multiLevelType w:val="multilevel"/>
     <w:tmpl w:val="6CBC0966"/>
@@ -2720,7 +3781,233 @@
       </w:rPr>
     </w:lvl>
   </w:abstractNum>
-  <w:abstractNum w:abstractNumId="2" w15:restartNumberingAfterBreak="0">
+  <w:abstractNum w:abstractNumId="3" w15:restartNumberingAfterBreak="0">
+    <w:nsid w:val="1F275C9F"/>
+    <w:multiLevelType w:val="multilevel"/>
+    <w:tmpl w:val="06A4039A"/>
+    <w:lvl w:ilvl="0">
+      <w:start w:val="1"/>
+      <w:numFmt w:val="bullet"/>
+      <w:lvlText w:val=""/>
+      <w:lvlJc w:val="left"/>
+      <w:pPr>
+        <w:ind w:left="360" w:hanging="360"/>
+      </w:pPr>
+      <w:rPr>
+        <w:rFonts w:ascii="Symbol" w:hAnsi="Symbol" w:hint="default"/>
+      </w:rPr>
+    </w:lvl>
+    <w:lvl w:ilvl="1">
+      <w:start w:val="1"/>
+      <w:numFmt w:val="bullet"/>
+      <w:lvlText w:val=""/>
+      <w:lvlJc w:val="left"/>
+      <w:pPr>
+        <w:ind w:left="720" w:hanging="360"/>
+      </w:pPr>
+      <w:rPr>
+        <w:rFonts w:ascii="Wingdings" w:hAnsi="Wingdings" w:hint="default"/>
+      </w:rPr>
+    </w:lvl>
+    <w:lvl w:ilvl="2">
+      <w:start w:val="1"/>
+      <w:numFmt w:val="bullet"/>
+      <w:lvlText w:val=""/>
+      <w:lvlJc w:val="left"/>
+      <w:pPr>
+        <w:ind w:left="1080" w:hanging="360"/>
+      </w:pPr>
+      <w:rPr>
+        <w:rFonts w:ascii="Wingdings" w:hAnsi="Wingdings" w:hint="default"/>
+      </w:rPr>
+    </w:lvl>
+    <w:lvl w:ilvl="3">
+      <w:start w:val="1"/>
+      <w:numFmt w:val="bullet"/>
+      <w:lvlText w:val=""/>
+      <w:lvlJc w:val="left"/>
+      <w:pPr>
+        <w:ind w:left="1440" w:hanging="360"/>
+      </w:pPr>
+      <w:rPr>
+        <w:rFonts w:ascii="Symbol" w:hAnsi="Symbol" w:hint="default"/>
+      </w:rPr>
+    </w:lvl>
+    <w:lvl w:ilvl="4">
+      <w:start w:val="1"/>
+      <w:numFmt w:val="bullet"/>
+      <w:lvlText w:val=""/>
+      <w:lvlJc w:val="left"/>
+      <w:pPr>
+        <w:ind w:left="1800" w:hanging="360"/>
+      </w:pPr>
+      <w:rPr>
+        <w:rFonts w:ascii="Symbol" w:hAnsi="Symbol" w:hint="default"/>
+      </w:rPr>
+    </w:lvl>
+    <w:lvl w:ilvl="5">
+      <w:start w:val="1"/>
+      <w:numFmt w:val="bullet"/>
+      <w:lvlText w:val=""/>
+      <w:lvlJc w:val="left"/>
+      <w:pPr>
+        <w:ind w:left="2160" w:hanging="360"/>
+      </w:pPr>
+      <w:rPr>
+        <w:rFonts w:ascii="Wingdings" w:hAnsi="Wingdings" w:hint="default"/>
+      </w:rPr>
+    </w:lvl>
+    <w:lvl w:ilvl="6">
+      <w:start w:val="1"/>
+      <w:numFmt w:val="bullet"/>
+      <w:lvlText w:val=""/>
+      <w:lvlJc w:val="left"/>
+      <w:pPr>
+        <w:ind w:left="2520" w:hanging="360"/>
+      </w:pPr>
+      <w:rPr>
+        <w:rFonts w:ascii="Wingdings" w:hAnsi="Wingdings" w:hint="default"/>
+      </w:rPr>
+    </w:lvl>
+    <w:lvl w:ilvl="7">
+      <w:start w:val="1"/>
+      <w:numFmt w:val="bullet"/>
+      <w:lvlText w:val=""/>
+      <w:lvlJc w:val="left"/>
+      <w:pPr>
+        <w:ind w:left="2880" w:hanging="360"/>
+      </w:pPr>
+      <w:rPr>
+        <w:rFonts w:ascii="Symbol" w:hAnsi="Symbol" w:hint="default"/>
+      </w:rPr>
+    </w:lvl>
+    <w:lvl w:ilvl="8">
+      <w:start w:val="1"/>
+      <w:numFmt w:val="bullet"/>
+      <w:lvlText w:val=""/>
+      <w:lvlJc w:val="left"/>
+      <w:pPr>
+        <w:ind w:left="3240" w:hanging="360"/>
+      </w:pPr>
+      <w:rPr>
+        <w:rFonts w:ascii="Symbol" w:hAnsi="Symbol" w:hint="default"/>
+      </w:rPr>
+    </w:lvl>
+  </w:abstractNum>
+  <w:abstractNum w:abstractNumId="4" w15:restartNumberingAfterBreak="0">
+    <w:nsid w:val="27E126BC"/>
+    <w:multiLevelType w:val="multilevel"/>
+    <w:tmpl w:val="04090021"/>
+    <w:lvl w:ilvl="0">
+      <w:start w:val="1"/>
+      <w:numFmt w:val="bullet"/>
+      <w:lvlText w:val=""/>
+      <w:lvlJc w:val="left"/>
+      <w:pPr>
+        <w:ind w:left="360" w:hanging="360"/>
+      </w:pPr>
+      <w:rPr>
+        <w:rFonts w:ascii="Wingdings" w:hAnsi="Wingdings" w:hint="default"/>
+      </w:rPr>
+    </w:lvl>
+    <w:lvl w:ilvl="1">
+      <w:start w:val="1"/>
+      <w:numFmt w:val="bullet"/>
+      <w:lvlText w:val=""/>
+      <w:lvlJc w:val="left"/>
+      <w:pPr>
+        <w:ind w:left="720" w:hanging="360"/>
+      </w:pPr>
+      <w:rPr>
+        <w:rFonts w:ascii="Wingdings" w:hAnsi="Wingdings" w:hint="default"/>
+      </w:rPr>
+    </w:lvl>
+    <w:lvl w:ilvl="2">
+      <w:start w:val="1"/>
+      <w:numFmt w:val="bullet"/>
+      <w:lvlText w:val=""/>
+      <w:lvlJc w:val="left"/>
+      <w:pPr>
+        <w:ind w:left="1080" w:hanging="360"/>
+      </w:pPr>
+      <w:rPr>
+        <w:rFonts w:ascii="Wingdings" w:hAnsi="Wingdings" w:hint="default"/>
+      </w:rPr>
+    </w:lvl>
+    <w:lvl w:ilvl="3">
+      <w:start w:val="1"/>
+      <w:numFmt w:val="bullet"/>
+      <w:lvlText w:val=""/>
+      <w:lvlJc w:val="left"/>
+      <w:pPr>
+        <w:ind w:left="1440" w:hanging="360"/>
+      </w:pPr>
+      <w:rPr>
+        <w:rFonts w:ascii="Symbol" w:hAnsi="Symbol" w:hint="default"/>
+      </w:rPr>
+    </w:lvl>
+    <w:lvl w:ilvl="4">
+      <w:start w:val="1"/>
+      <w:numFmt w:val="bullet"/>
+      <w:lvlText w:val=""/>
+      <w:lvlJc w:val="left"/>
+      <w:pPr>
+        <w:ind w:left="1800" w:hanging="360"/>
+      </w:pPr>
+      <w:rPr>
+        <w:rFonts w:ascii="Symbol" w:hAnsi="Symbol" w:hint="default"/>
+      </w:rPr>
+    </w:lvl>
+    <w:lvl w:ilvl="5">
+      <w:start w:val="1"/>
+      <w:numFmt w:val="bullet"/>
+      <w:lvlText w:val=""/>
+      <w:lvlJc w:val="left"/>
+      <w:pPr>
+        <w:ind w:left="2160" w:hanging="360"/>
+      </w:pPr>
+      <w:rPr>
+        <w:rFonts w:ascii="Wingdings" w:hAnsi="Wingdings" w:hint="default"/>
+      </w:rPr>
+    </w:lvl>
+    <w:lvl w:ilvl="6">
+      <w:start w:val="1"/>
+      <w:numFmt w:val="bullet"/>
+      <w:lvlText w:val=""/>
+      <w:lvlJc w:val="left"/>
+      <w:pPr>
+        <w:ind w:left="2520" w:hanging="360"/>
+      </w:pPr>
+      <w:rPr>
+        <w:rFonts w:ascii="Wingdings" w:hAnsi="Wingdings" w:hint="default"/>
+      </w:rPr>
+    </w:lvl>
+    <w:lvl w:ilvl="7">
+      <w:start w:val="1"/>
+      <w:numFmt w:val="bullet"/>
+      <w:lvlText w:val=""/>
+      <w:lvlJc w:val="left"/>
+      <w:pPr>
+        <w:ind w:left="2880" w:hanging="360"/>
+      </w:pPr>
+      <w:rPr>
+        <w:rFonts w:ascii="Symbol" w:hAnsi="Symbol" w:hint="default"/>
+      </w:rPr>
+    </w:lvl>
+    <w:lvl w:ilvl="8">
+      <w:start w:val="1"/>
+      <w:numFmt w:val="bullet"/>
+      <w:lvlText w:val=""/>
+      <w:lvlJc w:val="left"/>
+      <w:pPr>
+        <w:ind w:left="3240" w:hanging="360"/>
+      </w:pPr>
+      <w:rPr>
+        <w:rFonts w:ascii="Symbol" w:hAnsi="Symbol" w:hint="default"/>
+      </w:rPr>
+    </w:lvl>
+  </w:abstractNum>
+  <w:abstractNum w:abstractNumId="5" w15:restartNumberingAfterBreak="0">
     <w:nsid w:val="488B44BD"/>
     <w:multiLevelType w:val="hybridMultilevel"/>
     <w:tmpl w:val="73B4389C"/>
@@ -2833,7 +4120,319 @@
       </w:rPr>
     </w:lvl>
   </w:abstractNum>
-  <w:abstractNum w:abstractNumId="3" w15:restartNumberingAfterBreak="0">
+  <w:abstractNum w:abstractNumId="6" w15:restartNumberingAfterBreak="0">
+    <w:nsid w:val="50EF2586"/>
+    <w:multiLevelType w:val="hybridMultilevel"/>
+    <w:tmpl w:val="59F8150C"/>
+    <w:lvl w:ilvl="0" w:tplc="14A4265A">
+      <w:start w:val="1"/>
+      <w:numFmt w:val="bullet"/>
+      <w:lvlText w:val=""/>
+      <w:lvlJc w:val="left"/>
+      <w:pPr>
+        <w:ind w:left="1080" w:hanging="360"/>
+      </w:pPr>
+      <w:rPr>
+        <w:rFonts w:ascii="Symbol" w:hAnsi="Symbol" w:hint="default"/>
+      </w:rPr>
+    </w:lvl>
+    <w:lvl w:ilvl="1" w:tplc="04090003" w:tentative="1">
+      <w:start w:val="1"/>
+      <w:numFmt w:val="bullet"/>
+      <w:lvlText w:val="o"/>
+      <w:lvlJc w:val="left"/>
+      <w:pPr>
+        <w:ind w:left="1800" w:hanging="360"/>
+      </w:pPr>
+      <w:rPr>
+        <w:rFonts w:ascii="Courier New" w:hAnsi="Courier New" w:cs="Courier New" w:hint="default"/>
+      </w:rPr>
+    </w:lvl>
+    <w:lvl w:ilvl="2" w:tplc="04090005" w:tentative="1">
+      <w:start w:val="1"/>
+      <w:numFmt w:val="bullet"/>
+      <w:lvlText w:val=""/>
+      <w:lvlJc w:val="left"/>
+      <w:pPr>
+        <w:ind w:left="2520" w:hanging="360"/>
+      </w:pPr>
+      <w:rPr>
+        <w:rFonts w:ascii="Wingdings" w:hAnsi="Wingdings" w:hint="default"/>
+      </w:rPr>
+    </w:lvl>
+    <w:lvl w:ilvl="3" w:tplc="04090001" w:tentative="1">
+      <w:start w:val="1"/>
+      <w:numFmt w:val="bullet"/>
+      <w:lvlText w:val=""/>
+      <w:lvlJc w:val="left"/>
+      <w:pPr>
+        <w:ind w:left="3240" w:hanging="360"/>
+      </w:pPr>
+      <w:rPr>
+        <w:rFonts w:ascii="Symbol" w:hAnsi="Symbol" w:hint="default"/>
+      </w:rPr>
+    </w:lvl>
+    <w:lvl w:ilvl="4" w:tplc="04090003" w:tentative="1">
+      <w:start w:val="1"/>
+      <w:numFmt w:val="bullet"/>
+      <w:lvlText w:val="o"/>
+      <w:lvlJc w:val="left"/>
+      <w:pPr>
+        <w:ind w:left="3960" w:hanging="360"/>
+      </w:pPr>
+      <w:rPr>
+        <w:rFonts w:ascii="Courier New" w:hAnsi="Courier New" w:cs="Courier New" w:hint="default"/>
+      </w:rPr>
+    </w:lvl>
+    <w:lvl w:ilvl="5" w:tplc="04090005" w:tentative="1">
+      <w:start w:val="1"/>
+      <w:numFmt w:val="bullet"/>
+      <w:lvlText w:val=""/>
+      <w:lvlJc w:val="left"/>
+      <w:pPr>
+        <w:ind w:left="4680" w:hanging="360"/>
+      </w:pPr>
+      <w:rPr>
+        <w:rFonts w:ascii="Wingdings" w:hAnsi="Wingdings" w:hint="default"/>
+      </w:rPr>
+    </w:lvl>
+    <w:lvl w:ilvl="6" w:tplc="04090001" w:tentative="1">
+      <w:start w:val="1"/>
+      <w:numFmt w:val="bullet"/>
+      <w:lvlText w:val=""/>
+      <w:lvlJc w:val="left"/>
+      <w:pPr>
+        <w:ind w:left="5400" w:hanging="360"/>
+      </w:pPr>
+      <w:rPr>
+        <w:rFonts w:ascii="Symbol" w:hAnsi="Symbol" w:hint="default"/>
+      </w:rPr>
+    </w:lvl>
+    <w:lvl w:ilvl="7" w:tplc="04090003" w:tentative="1">
+      <w:start w:val="1"/>
+      <w:numFmt w:val="bullet"/>
+      <w:lvlText w:val="o"/>
+      <w:lvlJc w:val="left"/>
+      <w:pPr>
+        <w:ind w:left="6120" w:hanging="360"/>
+      </w:pPr>
+      <w:rPr>
+        <w:rFonts w:ascii="Courier New" w:hAnsi="Courier New" w:cs="Courier New" w:hint="default"/>
+      </w:rPr>
+    </w:lvl>
+    <w:lvl w:ilvl="8" w:tplc="04090005" w:tentative="1">
+      <w:start w:val="1"/>
+      <w:numFmt w:val="bullet"/>
+      <w:lvlText w:val=""/>
+      <w:lvlJc w:val="left"/>
+      <w:pPr>
+        <w:ind w:left="6840" w:hanging="360"/>
+      </w:pPr>
+      <w:rPr>
+        <w:rFonts w:ascii="Wingdings" w:hAnsi="Wingdings" w:hint="default"/>
+      </w:rPr>
+    </w:lvl>
+  </w:abstractNum>
+  <w:abstractNum w:abstractNumId="7" w15:restartNumberingAfterBreak="0">
+    <w:nsid w:val="544D4B2B"/>
+    <w:multiLevelType w:val="hybridMultilevel"/>
+    <w:tmpl w:val="D1B45F9C"/>
+    <w:lvl w:ilvl="0" w:tplc="04090001">
+      <w:start w:val="1"/>
+      <w:numFmt w:val="bullet"/>
+      <w:lvlText w:val=""/>
+      <w:lvlJc w:val="left"/>
+      <w:pPr>
+        <w:ind w:left="720" w:hanging="360"/>
+      </w:pPr>
+      <w:rPr>
+        <w:rFonts w:ascii="Symbol" w:hAnsi="Symbol" w:hint="default"/>
+      </w:rPr>
+    </w:lvl>
+    <w:lvl w:ilvl="1" w:tplc="04090003" w:tentative="1">
+      <w:start w:val="1"/>
+      <w:numFmt w:val="bullet"/>
+      <w:lvlText w:val="o"/>
+      <w:lvlJc w:val="left"/>
+      <w:pPr>
+        <w:ind w:left="1440" w:hanging="360"/>
+      </w:pPr>
+      <w:rPr>
+        <w:rFonts w:ascii="Courier New" w:hAnsi="Courier New" w:cs="Courier New" w:hint="default"/>
+      </w:rPr>
+    </w:lvl>
+    <w:lvl w:ilvl="2" w:tplc="04090005" w:tentative="1">
+      <w:start w:val="1"/>
+      <w:numFmt w:val="bullet"/>
+      <w:lvlText w:val=""/>
+      <w:lvlJc w:val="left"/>
+      <w:pPr>
+        <w:ind w:left="2160" w:hanging="360"/>
+      </w:pPr>
+      <w:rPr>
+        <w:rFonts w:ascii="Wingdings" w:hAnsi="Wingdings" w:hint="default"/>
+      </w:rPr>
+    </w:lvl>
+    <w:lvl w:ilvl="3" w:tplc="04090001" w:tentative="1">
+      <w:start w:val="1"/>
+      <w:numFmt w:val="bullet"/>
+      <w:lvlText w:val=""/>
+      <w:lvlJc w:val="left"/>
+      <w:pPr>
+        <w:ind w:left="2880" w:hanging="360"/>
+      </w:pPr>
+      <w:rPr>
+        <w:rFonts w:ascii="Symbol" w:hAnsi="Symbol" w:hint="default"/>
+      </w:rPr>
+    </w:lvl>
+    <w:lvl w:ilvl="4" w:tplc="04090003" w:tentative="1">
+      <w:start w:val="1"/>
+      <w:numFmt w:val="bullet"/>
+      <w:lvlText w:val="o"/>
+      <w:lvlJc w:val="left"/>
+      <w:pPr>
+        <w:ind w:left="3600" w:hanging="360"/>
+      </w:pPr>
+      <w:rPr>
+        <w:rFonts w:ascii="Courier New" w:hAnsi="Courier New" w:cs="Courier New" w:hint="default"/>
+      </w:rPr>
+    </w:lvl>
+    <w:lvl w:ilvl="5" w:tplc="04090005" w:tentative="1">
+      <w:start w:val="1"/>
+      <w:numFmt w:val="bullet"/>
+      <w:lvlText w:val=""/>
+      <w:lvlJc w:val="left"/>
+      <w:pPr>
+        <w:ind w:left="4320" w:hanging="360"/>
+      </w:pPr>
+      <w:rPr>
+        <w:rFonts w:ascii="Wingdings" w:hAnsi="Wingdings" w:hint="default"/>
+      </w:rPr>
+    </w:lvl>
+    <w:lvl w:ilvl="6" w:tplc="04090001" w:tentative="1">
+      <w:start w:val="1"/>
+      <w:numFmt w:val="bullet"/>
+      <w:lvlText w:val=""/>
+      <w:lvlJc w:val="left"/>
+      <w:pPr>
+        <w:ind w:left="5040" w:hanging="360"/>
+      </w:pPr>
+      <w:rPr>
+        <w:rFonts w:ascii="Symbol" w:hAnsi="Symbol" w:hint="default"/>
+      </w:rPr>
+    </w:lvl>
+    <w:lvl w:ilvl="7" w:tplc="04090003" w:tentative="1">
+      <w:start w:val="1"/>
+      <w:numFmt w:val="bullet"/>
+      <w:lvlText w:val="o"/>
+      <w:lvlJc w:val="left"/>
+      <w:pPr>
+        <w:ind w:left="5760" w:hanging="360"/>
+      </w:pPr>
+      <w:rPr>
+        <w:rFonts w:ascii="Courier New" w:hAnsi="Courier New" w:cs="Courier New" w:hint="default"/>
+      </w:rPr>
+    </w:lvl>
+    <w:lvl w:ilvl="8" w:tplc="04090005" w:tentative="1">
+      <w:start w:val="1"/>
+      <w:numFmt w:val="bullet"/>
+      <w:lvlText w:val=""/>
+      <w:lvlJc w:val="left"/>
+      <w:pPr>
+        <w:ind w:left="6480" w:hanging="360"/>
+      </w:pPr>
+      <w:rPr>
+        <w:rFonts w:ascii="Wingdings" w:hAnsi="Wingdings" w:hint="default"/>
+      </w:rPr>
+    </w:lvl>
+  </w:abstractNum>
+  <w:abstractNum w:abstractNumId="8" w15:restartNumberingAfterBreak="0">
+    <w:nsid w:val="5A651BEC"/>
+    <w:multiLevelType w:val="multilevel"/>
+    <w:tmpl w:val="0409001F"/>
+    <w:lvl w:ilvl="0">
+      <w:start w:val="1"/>
+      <w:numFmt w:val="decimal"/>
+      <w:lvlText w:val="%1."/>
+      <w:lvlJc w:val="left"/>
+      <w:pPr>
+        <w:ind w:left="360" w:hanging="360"/>
+      </w:pPr>
+    </w:lvl>
+    <w:lvl w:ilvl="1">
+      <w:start w:val="1"/>
+      <w:numFmt w:val="decimal"/>
+      <w:lvlText w:val="%1.%2."/>
+      <w:lvlJc w:val="left"/>
+      <w:pPr>
+        <w:ind w:left="792" w:hanging="432"/>
+      </w:pPr>
+    </w:lvl>
+    <w:lvl w:ilvl="2">
+      <w:start w:val="1"/>
+      <w:numFmt w:val="decimal"/>
+      <w:lvlText w:val="%1.%2.%3."/>
+      <w:lvlJc w:val="left"/>
+      <w:pPr>
+        <w:ind w:left="1224" w:hanging="504"/>
+      </w:pPr>
+    </w:lvl>
+    <w:lvl w:ilvl="3">
+      <w:start w:val="1"/>
+      <w:numFmt w:val="decimal"/>
+      <w:lvlText w:val="%1.%2.%3.%4."/>
+      <w:lvlJc w:val="left"/>
+      <w:pPr>
+        <w:ind w:left="1728" w:hanging="648"/>
+      </w:pPr>
+    </w:lvl>
+    <w:lvl w:ilvl="4">
+      <w:start w:val="1"/>
+      <w:numFmt w:val="decimal"/>
+      <w:lvlText w:val="%1.%2.%3.%4.%5."/>
+      <w:lvlJc w:val="left"/>
+      <w:pPr>
+        <w:ind w:left="2232" w:hanging="792"/>
+      </w:pPr>
+    </w:lvl>
+    <w:lvl w:ilvl="5">
+      <w:start w:val="1"/>
+      <w:numFmt w:val="decimal"/>
+      <w:lvlText w:val="%1.%2.%3.%4.%5.%6."/>
+      <w:lvlJc w:val="left"/>
+      <w:pPr>
+        <w:ind w:left="2736" w:hanging="936"/>
+      </w:pPr>
+    </w:lvl>
+    <w:lvl w:ilvl="6">
+      <w:start w:val="1"/>
+      <w:numFmt w:val="decimal"/>
+      <w:lvlText w:val="%1.%2.%3.%4.%5.%6.%7."/>
+      <w:lvlJc w:val="left"/>
+      <w:pPr>
+        <w:ind w:left="3240" w:hanging="1080"/>
+      </w:pPr>
+    </w:lvl>
+    <w:lvl w:ilvl="7">
+      <w:start w:val="1"/>
+      <w:numFmt w:val="decimal"/>
+      <w:lvlText w:val="%1.%2.%3.%4.%5.%6.%7.%8."/>
+      <w:lvlJc w:val="left"/>
+      <w:pPr>
+        <w:ind w:left="3744" w:hanging="1224"/>
+      </w:pPr>
+    </w:lvl>
+    <w:lvl w:ilvl="8">
+      <w:start w:val="1"/>
+      <w:numFmt w:val="decimal"/>
+      <w:lvlText w:val="%1.%2.%3.%4.%5.%6.%7.%8.%9."/>
+      <w:lvlJc w:val="left"/>
+      <w:pPr>
+        <w:ind w:left="4320" w:hanging="1440"/>
+      </w:pPr>
+    </w:lvl>
+  </w:abstractNum>
+  <w:abstractNum w:abstractNumId="9" w15:restartNumberingAfterBreak="0">
     <w:nsid w:val="60474706"/>
     <w:multiLevelType w:val="hybridMultilevel"/>
     <w:tmpl w:val="2752E4B2"/>
@@ -2922,16 +4521,266 @@
       </w:pPr>
     </w:lvl>
   </w:abstractNum>
+  <w:abstractNum w:abstractNumId="10" w15:restartNumberingAfterBreak="0">
+    <w:nsid w:val="66370FC8"/>
+    <w:multiLevelType w:val="hybridMultilevel"/>
+    <w:tmpl w:val="39DC2E1E"/>
+    <w:lvl w:ilvl="0" w:tplc="14A4265A">
+      <w:start w:val="1"/>
+      <w:numFmt w:val="bullet"/>
+      <w:lvlText w:val=""/>
+      <w:lvlJc w:val="left"/>
+      <w:pPr>
+        <w:ind w:left="720" w:hanging="360"/>
+      </w:pPr>
+      <w:rPr>
+        <w:rFonts w:ascii="Symbol" w:hAnsi="Symbol" w:hint="default"/>
+      </w:rPr>
+    </w:lvl>
+    <w:lvl w:ilvl="1" w:tplc="04090003" w:tentative="1">
+      <w:start w:val="1"/>
+      <w:numFmt w:val="bullet"/>
+      <w:lvlText w:val="o"/>
+      <w:lvlJc w:val="left"/>
+      <w:pPr>
+        <w:ind w:left="1440" w:hanging="360"/>
+      </w:pPr>
+      <w:rPr>
+        <w:rFonts w:ascii="Courier New" w:hAnsi="Courier New" w:cs="Courier New" w:hint="default"/>
+      </w:rPr>
+    </w:lvl>
+    <w:lvl w:ilvl="2" w:tplc="04090005" w:tentative="1">
+      <w:start w:val="1"/>
+      <w:numFmt w:val="bullet"/>
+      <w:lvlText w:val=""/>
+      <w:lvlJc w:val="left"/>
+      <w:pPr>
+        <w:ind w:left="2160" w:hanging="360"/>
+      </w:pPr>
+      <w:rPr>
+        <w:rFonts w:ascii="Wingdings" w:hAnsi="Wingdings" w:hint="default"/>
+      </w:rPr>
+    </w:lvl>
+    <w:lvl w:ilvl="3" w:tplc="04090001" w:tentative="1">
+      <w:start w:val="1"/>
+      <w:numFmt w:val="bullet"/>
+      <w:lvlText w:val=""/>
+      <w:lvlJc w:val="left"/>
+      <w:pPr>
+        <w:ind w:left="2880" w:hanging="360"/>
+      </w:pPr>
+      <w:rPr>
+        <w:rFonts w:ascii="Symbol" w:hAnsi="Symbol" w:hint="default"/>
+      </w:rPr>
+    </w:lvl>
+    <w:lvl w:ilvl="4" w:tplc="04090003" w:tentative="1">
+      <w:start w:val="1"/>
+      <w:numFmt w:val="bullet"/>
+      <w:lvlText w:val="o"/>
+      <w:lvlJc w:val="left"/>
+      <w:pPr>
+        <w:ind w:left="3600" w:hanging="360"/>
+      </w:pPr>
+      <w:rPr>
+        <w:rFonts w:ascii="Courier New" w:hAnsi="Courier New" w:cs="Courier New" w:hint="default"/>
+      </w:rPr>
+    </w:lvl>
+    <w:lvl w:ilvl="5" w:tplc="04090005" w:tentative="1">
+      <w:start w:val="1"/>
+      <w:numFmt w:val="bullet"/>
+      <w:lvlText w:val=""/>
+      <w:lvlJc w:val="left"/>
+      <w:pPr>
+        <w:ind w:left="4320" w:hanging="360"/>
+      </w:pPr>
+      <w:rPr>
+        <w:rFonts w:ascii="Wingdings" w:hAnsi="Wingdings" w:hint="default"/>
+      </w:rPr>
+    </w:lvl>
+    <w:lvl w:ilvl="6" w:tplc="04090001" w:tentative="1">
+      <w:start w:val="1"/>
+      <w:numFmt w:val="bullet"/>
+      <w:lvlText w:val=""/>
+      <w:lvlJc w:val="left"/>
+      <w:pPr>
+        <w:ind w:left="5040" w:hanging="360"/>
+      </w:pPr>
+      <w:rPr>
+        <w:rFonts w:ascii="Symbol" w:hAnsi="Symbol" w:hint="default"/>
+      </w:rPr>
+    </w:lvl>
+    <w:lvl w:ilvl="7" w:tplc="04090003" w:tentative="1">
+      <w:start w:val="1"/>
+      <w:numFmt w:val="bullet"/>
+      <w:lvlText w:val="o"/>
+      <w:lvlJc w:val="left"/>
+      <w:pPr>
+        <w:ind w:left="5760" w:hanging="360"/>
+      </w:pPr>
+      <w:rPr>
+        <w:rFonts w:ascii="Courier New" w:hAnsi="Courier New" w:cs="Courier New" w:hint="default"/>
+      </w:rPr>
+    </w:lvl>
+    <w:lvl w:ilvl="8" w:tplc="04090005" w:tentative="1">
+      <w:start w:val="1"/>
+      <w:numFmt w:val="bullet"/>
+      <w:lvlText w:val=""/>
+      <w:lvlJc w:val="left"/>
+      <w:pPr>
+        <w:ind w:left="6480" w:hanging="360"/>
+      </w:pPr>
+      <w:rPr>
+        <w:rFonts w:ascii="Wingdings" w:hAnsi="Wingdings" w:hint="default"/>
+      </w:rPr>
+    </w:lvl>
+  </w:abstractNum>
+  <w:abstractNum w:abstractNumId="11" w15:restartNumberingAfterBreak="0">
+    <w:nsid w:val="7D087883"/>
+    <w:multiLevelType w:val="hybridMultilevel"/>
+    <w:tmpl w:val="12301F8E"/>
+    <w:lvl w:ilvl="0" w:tplc="04090001">
+      <w:start w:val="1"/>
+      <w:numFmt w:val="bullet"/>
+      <w:lvlText w:val=""/>
+      <w:lvlJc w:val="left"/>
+      <w:pPr>
+        <w:ind w:left="1080" w:hanging="360"/>
+      </w:pPr>
+      <w:rPr>
+        <w:rFonts w:ascii="Symbol" w:hAnsi="Symbol" w:hint="default"/>
+      </w:rPr>
+    </w:lvl>
+    <w:lvl w:ilvl="1" w:tplc="04090003" w:tentative="1">
+      <w:start w:val="1"/>
+      <w:numFmt w:val="bullet"/>
+      <w:lvlText w:val="o"/>
+      <w:lvlJc w:val="left"/>
+      <w:pPr>
+        <w:ind w:left="1800" w:hanging="360"/>
+      </w:pPr>
+      <w:rPr>
+        <w:rFonts w:ascii="Courier New" w:hAnsi="Courier New" w:cs="Courier New" w:hint="default"/>
+      </w:rPr>
+    </w:lvl>
+    <w:lvl w:ilvl="2" w:tplc="04090005" w:tentative="1">
+      <w:start w:val="1"/>
+      <w:numFmt w:val="bullet"/>
+      <w:lvlText w:val=""/>
+      <w:lvlJc w:val="left"/>
+      <w:pPr>
+        <w:ind w:left="2520" w:hanging="360"/>
+      </w:pPr>
+      <w:rPr>
+        <w:rFonts w:ascii="Wingdings" w:hAnsi="Wingdings" w:hint="default"/>
+      </w:rPr>
+    </w:lvl>
+    <w:lvl w:ilvl="3" w:tplc="04090001" w:tentative="1">
+      <w:start w:val="1"/>
+      <w:numFmt w:val="bullet"/>
+      <w:lvlText w:val=""/>
+      <w:lvlJc w:val="left"/>
+      <w:pPr>
+        <w:ind w:left="3240" w:hanging="360"/>
+      </w:pPr>
+      <w:rPr>
+        <w:rFonts w:ascii="Symbol" w:hAnsi="Symbol" w:hint="default"/>
+      </w:rPr>
+    </w:lvl>
+    <w:lvl w:ilvl="4" w:tplc="04090003" w:tentative="1">
+      <w:start w:val="1"/>
+      <w:numFmt w:val="bullet"/>
+      <w:lvlText w:val="o"/>
+      <w:lvlJc w:val="left"/>
+      <w:pPr>
+        <w:ind w:left="3960" w:hanging="360"/>
+      </w:pPr>
+      <w:rPr>
+        <w:rFonts w:ascii="Courier New" w:hAnsi="Courier New" w:cs="Courier New" w:hint="default"/>
+      </w:rPr>
+    </w:lvl>
+    <w:lvl w:ilvl="5" w:tplc="04090005" w:tentative="1">
+      <w:start w:val="1"/>
+      <w:numFmt w:val="bullet"/>
+      <w:lvlText w:val=""/>
+      <w:lvlJc w:val="left"/>
+      <w:pPr>
+        <w:ind w:left="4680" w:hanging="360"/>
+      </w:pPr>
+      <w:rPr>
+        <w:rFonts w:ascii="Wingdings" w:hAnsi="Wingdings" w:hint="default"/>
+      </w:rPr>
+    </w:lvl>
+    <w:lvl w:ilvl="6" w:tplc="04090001" w:tentative="1">
+      <w:start w:val="1"/>
+      <w:numFmt w:val="bullet"/>
+      <w:lvlText w:val=""/>
+      <w:lvlJc w:val="left"/>
+      <w:pPr>
+        <w:ind w:left="5400" w:hanging="360"/>
+      </w:pPr>
+      <w:rPr>
+        <w:rFonts w:ascii="Symbol" w:hAnsi="Symbol" w:hint="default"/>
+      </w:rPr>
+    </w:lvl>
+    <w:lvl w:ilvl="7" w:tplc="04090003" w:tentative="1">
+      <w:start w:val="1"/>
+      <w:numFmt w:val="bullet"/>
+      <w:lvlText w:val="o"/>
+      <w:lvlJc w:val="left"/>
+      <w:pPr>
+        <w:ind w:left="6120" w:hanging="360"/>
+      </w:pPr>
+      <w:rPr>
+        <w:rFonts w:ascii="Courier New" w:hAnsi="Courier New" w:cs="Courier New" w:hint="default"/>
+      </w:rPr>
+    </w:lvl>
+    <w:lvl w:ilvl="8" w:tplc="04090005" w:tentative="1">
+      <w:start w:val="1"/>
+      <w:numFmt w:val="bullet"/>
+      <w:lvlText w:val=""/>
+      <w:lvlJc w:val="left"/>
+      <w:pPr>
+        <w:ind w:left="6840" w:hanging="360"/>
+      </w:pPr>
+      <w:rPr>
+        <w:rFonts w:ascii="Wingdings" w:hAnsi="Wingdings" w:hint="default"/>
+      </w:rPr>
+    </w:lvl>
+  </w:abstractNum>
   <w:num w:numId="1">
+    <w:abstractNumId w:val="5"/>
+  </w:num>
+  <w:num w:numId="2">
+    <w:abstractNumId w:val="1"/>
+  </w:num>
+  <w:num w:numId="3">
     <w:abstractNumId w:val="2"/>
   </w:num>
-  <w:num w:numId="2">
+  <w:num w:numId="4">
+    <w:abstractNumId w:val="9"/>
+  </w:num>
+  <w:num w:numId="5">
+    <w:abstractNumId w:val="11"/>
+  </w:num>
+  <w:num w:numId="6">
+    <w:abstractNumId w:val="7"/>
+  </w:num>
+  <w:num w:numId="7">
+    <w:abstractNumId w:val="6"/>
+  </w:num>
+  <w:num w:numId="8">
+    <w:abstractNumId w:val="8"/>
+  </w:num>
+  <w:num w:numId="9">
+    <w:abstractNumId w:val="4"/>
+  </w:num>
+  <w:num w:numId="10">
+    <w:abstractNumId w:val="10"/>
+  </w:num>
+  <w:num w:numId="11">
     <w:abstractNumId w:val="0"/>
   </w:num>
-  <w:num w:numId="3">
-    <w:abstractNumId w:val="1"/>
-  </w:num>
-  <w:num w:numId="4">
+  <w:num w:numId="12">
     <w:abstractNumId w:val="3"/>
   </w:num>
 </w:numbering>
@@ -3739,7 +5588,7 @@
 </file>
 
 <file path=customXml/itemProps1.xml><?xml version="1.0" encoding="utf-8"?>
-<ds:datastoreItem xmlns:ds="http://schemas.openxmlformats.org/officeDocument/2006/customXml" ds:itemID="{667CD2B9-32B8-4F0F-994F-4D390F90DBC7}">
+<ds:datastoreItem xmlns:ds="http://schemas.openxmlformats.org/officeDocument/2006/customXml" ds:itemID="{C6B44883-E00F-469B-B0D6-85CB60B72006}">
   <ds:schemaRefs>
     <ds:schemaRef ds:uri="http://schemas.openxmlformats.org/officeDocument/2006/bibliography"/>
   </ds:schemaRefs>

</xml_diff>

<commit_message>
📝 Check and review chapter 1
</commit_message>
<xml_diff>
--- a/Documents/phoeniX RISC-V Core V0.1.docx
+++ b/Documents/phoeniX RISC-V Core V0.1.docx
@@ -60,7 +60,7 @@
       <w:pPr>
         <w:jc w:val="center"/>
         <w:rPr>
-          <w:rFonts w:asciiTheme="majorBidi" w:hAnsiTheme="majorBidi" w:cstheme="majorBidi" w:hint="cs"/>
+          <w:rFonts w:asciiTheme="majorBidi" w:hAnsiTheme="majorBidi" w:cstheme="majorBidi"/>
           <w:sz w:val="44"/>
           <w:szCs w:val="44"/>
           <w:rtl/>
@@ -843,16 +843,6 @@
         </w:rPr>
         <w:t>Iran University of Science and Technology</w:t>
       </w:r>
-    </w:p>
-    <w:p>
-      <w:pPr>
-        <w:jc w:val="both"/>
-        <w:rPr>
-          <w:rFonts w:asciiTheme="majorBidi" w:hAnsiTheme="majorBidi" w:cstheme="majorBidi"/>
-          <w:sz w:val="24"/>
-          <w:szCs w:val="24"/>
-        </w:rPr>
-      </w:pPr>
     </w:p>
     <w:p>
       <w:pPr>
@@ -1648,10 +1638,11 @@
           <w:szCs w:val="32"/>
         </w:rPr>
       </w:pPr>
-    </w:p>
-    <w:p>
-      <w:pPr>
-        <w:ind w:left="360"/>
+      <w:bookmarkStart w:id="0" w:name="_GoBack"/>
+      <w:bookmarkEnd w:id="0"/>
+    </w:p>
+    <w:p>
+      <w:pPr>
         <w:jc w:val="both"/>
         <w:rPr>
           <w:rFonts w:asciiTheme="majorBidi" w:hAnsiTheme="majorBidi" w:cstheme="majorBidi"/>
@@ -1718,7 +1709,6 @@
     </w:p>
     <w:p>
       <w:pPr>
-        <w:ind w:left="360"/>
         <w:jc w:val="both"/>
         <w:rPr>
           <w:rFonts w:asciiTheme="majorBidi" w:hAnsiTheme="majorBidi" w:cstheme="majorBidi"/>
@@ -1737,7 +1727,6 @@
     </w:p>
     <w:p>
       <w:pPr>
-        <w:ind w:left="360"/>
         <w:jc w:val="both"/>
         <w:rPr>
           <w:rFonts w:asciiTheme="majorBidi" w:hAnsiTheme="majorBidi" w:cstheme="majorBidi"/>
@@ -1756,7 +1745,6 @@
     </w:p>
     <w:p>
       <w:pPr>
-        <w:ind w:left="360"/>
         <w:jc w:val="both"/>
         <w:rPr>
           <w:rFonts w:asciiTheme="majorBidi" w:hAnsiTheme="majorBidi" w:cstheme="majorBidi"/>
@@ -1772,6 +1760,16 @@
         </w:rPr>
         <w:t>phoeniX stands out with its user-friendly and straightforward flow for simulating and executing C and assembly codes on the processor. Unlike many other open-source processors, phoeniX offers a simplified approach that is easier to follow. The repository of this project provides comprehensive documentation, offering step-by-step guidance on executing codes on the core. This resource is highly accessible and designed to facilitate a seamless development experience in computer architecture and digital design field.</w:t>
       </w:r>
+    </w:p>
+    <w:p>
+      <w:pPr>
+        <w:jc w:val="both"/>
+        <w:rPr>
+          <w:rFonts w:asciiTheme="majorBidi" w:hAnsiTheme="majorBidi" w:cstheme="majorBidi"/>
+          <w:sz w:val="24"/>
+          <w:szCs w:val="24"/>
+        </w:rPr>
+      </w:pPr>
     </w:p>
     <w:p>
       <w:pPr>
@@ -1780,6 +1778,7 @@
           <w:ilvl w:val="1"/>
           <w:numId w:val="3"/>
         </w:numPr>
+        <w:ind w:left="720"/>
         <w:jc w:val="both"/>
         <w:rPr>
           <w:rFonts w:asciiTheme="majorBidi" w:hAnsiTheme="majorBidi" w:cstheme="majorBidi"/>
@@ -1798,7 +1797,6 @@
     </w:p>
     <w:p>
       <w:pPr>
-        <w:ind w:left="360"/>
         <w:jc w:val="both"/>
         <w:rPr>
           <w:rFonts w:asciiTheme="majorBidi" w:hAnsiTheme="majorBidi" w:cstheme="majorBidi"/>
@@ -1849,7 +1847,6 @@
     </w:p>
     <w:p>
       <w:pPr>
-        <w:ind w:left="360"/>
         <w:jc w:val="both"/>
         <w:rPr>
           <w:rFonts w:asciiTheme="majorBidi" w:hAnsiTheme="majorBidi" w:cstheme="majorBidi"/>
@@ -1917,7 +1914,6 @@
     </w:p>
     <w:p>
       <w:pPr>
-        <w:ind w:left="360"/>
         <w:jc w:val="both"/>
         <w:rPr>
           <w:rFonts w:asciiTheme="majorBidi" w:hAnsiTheme="majorBidi" w:cstheme="majorBidi"/>
@@ -1944,7 +1940,6 @@
     </w:p>
     <w:p>
       <w:pPr>
-        <w:ind w:left="360"/>
         <w:jc w:val="both"/>
         <w:rPr>
           <w:rFonts w:asciiTheme="majorBidi" w:hAnsiTheme="majorBidi" w:cstheme="majorBidi"/>
@@ -1964,7 +1959,6 @@
     </w:p>
     <w:p>
       <w:pPr>
-        <w:ind w:left="360"/>
         <w:jc w:val="both"/>
         <w:rPr>
           <w:rFonts w:asciiTheme="majorBidi" w:hAnsiTheme="majorBidi" w:cstheme="majorBidi"/>
@@ -2039,7 +2033,6 @@
     </w:p>
     <w:p>
       <w:pPr>
-        <w:ind w:left="360"/>
         <w:jc w:val="both"/>
         <w:rPr>
           <w:rFonts w:asciiTheme="majorBidi" w:hAnsiTheme="majorBidi" w:cstheme="majorBidi"/>
@@ -2078,21 +2071,21 @@
     </w:p>
     <w:p>
       <w:pPr>
-        <w:ind w:left="360"/>
-        <w:jc w:val="both"/>
-        <w:rPr>
-          <w:rFonts w:asciiTheme="majorBidi" w:hAnsiTheme="majorBidi" w:cstheme="majorBidi"/>
-          <w:sz w:val="36"/>
-          <w:szCs w:val="36"/>
-        </w:rPr>
-      </w:pPr>
-      <w:r>
+        <w:jc w:val="both"/>
         <w:rPr>
           <w:rFonts w:asciiTheme="majorBidi" w:hAnsiTheme="majorBidi" w:cstheme="majorBidi"/>
           <w:sz w:val="24"/>
           <w:szCs w:val="24"/>
           <w:lang w:bidi="fa-IR"/>
         </w:rPr>
+      </w:pPr>
+      <w:r>
+        <w:rPr>
+          <w:rFonts w:asciiTheme="majorBidi" w:hAnsiTheme="majorBidi" w:cstheme="majorBidi"/>
+          <w:sz w:val="24"/>
+          <w:szCs w:val="24"/>
+          <w:lang w:bidi="fa-IR"/>
+        </w:rPr>
         <w:t xml:space="preserve">The </w:t>
       </w:r>
       <w:r>
@@ -2131,6 +2124,16 @@
         </w:rPr>
         <w:t>extensibility for developers and computer architecture researchers. It features a simplified design that is easy to understand, while still delivering competitive performance compared to other processors.</w:t>
       </w:r>
+    </w:p>
+    <w:p>
+      <w:pPr>
+        <w:jc w:val="both"/>
+        <w:rPr>
+          <w:rFonts w:asciiTheme="majorBidi" w:hAnsiTheme="majorBidi" w:cstheme="majorBidi"/>
+          <w:sz w:val="36"/>
+          <w:szCs w:val="36"/>
+        </w:rPr>
+      </w:pPr>
     </w:p>
     <w:p>
       <w:pPr>
@@ -2139,6 +2142,7 @@
           <w:ilvl w:val="1"/>
           <w:numId w:val="3"/>
         </w:numPr>
+        <w:ind w:left="720"/>
         <w:jc w:val="both"/>
         <w:rPr>
           <w:rFonts w:asciiTheme="majorBidi" w:hAnsiTheme="majorBidi" w:cstheme="majorBidi"/>
@@ -2157,7 +2161,6 @@
     </w:p>
     <w:p>
       <w:pPr>
-        <w:ind w:left="360"/>
         <w:jc w:val="both"/>
         <w:rPr>
           <w:rFonts w:asciiTheme="majorBidi" w:hAnsiTheme="majorBidi" w:cstheme="majorBidi"/>
@@ -2195,7 +2198,7 @@
           <w:sz w:val="24"/>
           <w:szCs w:val="24"/>
         </w:rPr>
-        <w:t xml:space="preserve"> as the instruction memory. The processor can simulate the executed code using iverilog [10] </w:t>
+        <w:t xml:space="preserve"> as the instruction </w:t>
       </w:r>
       <w:r>
         <w:rPr>
@@ -2204,7 +2207,7 @@
           <w:szCs w:val="24"/>
         </w:rPr>
         <w:lastRenderedPageBreak/>
-        <w:t>version 12 tool.</w:t>
+        <w:t>memory. The processor can simulate the executed code using iverilog [10] version 12 tool.</w:t>
       </w:r>
       <w:r>
         <w:rPr>
@@ -2217,7 +2220,6 @@
     </w:p>
     <w:p>
       <w:pPr>
-        <w:ind w:left="360"/>
         <w:jc w:val="both"/>
         <w:rPr>
           <w:rFonts w:asciiTheme="majorBidi" w:hAnsiTheme="majorBidi" w:cstheme="majorBidi"/>
@@ -2308,7 +2310,6 @@
     </w:p>
     <w:p>
       <w:pPr>
-        <w:ind w:left="360"/>
         <w:jc w:val="both"/>
         <w:rPr>
           <w:rFonts w:asciiTheme="majorBidi" w:hAnsiTheme="majorBidi" w:cstheme="majorBidi"/>
@@ -2372,6 +2373,16 @@
         </w:rPr>
         <w:t>hoeniX processor incorporates advanced functionalities and features.</w:t>
       </w:r>
+    </w:p>
+    <w:p>
+      <w:pPr>
+        <w:jc w:val="both"/>
+        <w:rPr>
+          <w:rFonts w:asciiTheme="majorBidi" w:hAnsiTheme="majorBidi" w:cstheme="majorBidi"/>
+          <w:sz w:val="24"/>
+          <w:szCs w:val="24"/>
+        </w:rPr>
+      </w:pPr>
     </w:p>
     <w:p>
       <w:pPr>
@@ -2380,6 +2391,7 @@
           <w:ilvl w:val="1"/>
           <w:numId w:val="3"/>
         </w:numPr>
+        <w:ind w:left="720"/>
         <w:jc w:val="both"/>
         <w:rPr>
           <w:rFonts w:asciiTheme="majorBidi" w:hAnsiTheme="majorBidi" w:cstheme="majorBidi"/>
@@ -2409,7 +2421,6 @@
     </w:p>
     <w:p>
       <w:pPr>
-        <w:ind w:left="360"/>
         <w:jc w:val="both"/>
         <w:rPr>
           <w:rFonts w:asciiTheme="majorBidi" w:hAnsiTheme="majorBidi" w:cstheme="majorBidi"/>
@@ -2563,35 +2574,8 @@
           <w:szCs w:val="24"/>
           <w:lang w:bidi="fa-IR"/>
         </w:rPr>
-        <w:t xml:space="preserve">RISC-V GCC Compiler toolchain: </w:t>
-      </w:r>
-      <w:r>
-        <w:rPr>
-          <w:rFonts w:asciiTheme="majorBidi" w:hAnsiTheme="majorBidi" w:cstheme="majorBidi"/>
-          <w:sz w:val="24"/>
-          <w:szCs w:val="24"/>
-          <w:lang w:bidi="fa-IR"/>
-        </w:rPr>
-        <w:t xml:space="preserve">The RISC-V GCC compiler toolchain refers to a collection of software tools that enable the compilation and development of software for </w:t>
-      </w:r>
-      <w:r>
-        <w:rPr>
-          <w:rFonts w:asciiTheme="majorBidi" w:hAnsiTheme="majorBidi" w:cstheme="majorBidi"/>
-          <w:sz w:val="24"/>
-          <w:szCs w:val="24"/>
-          <w:lang w:bidi="fa-IR"/>
-        </w:rPr>
         <w:lastRenderedPageBreak/>
-        <w:t>RISC-V architecture-based processors. It includes a set of open-source tools, primarily based on the GCC (GNU Compiler Collection), specifically tailored for the RISC-V instruction set architecture (ISA).</w:t>
-      </w:r>
-      <w:r>
-        <w:rPr>
-          <w:rFonts w:asciiTheme="majorBidi" w:hAnsiTheme="majorBidi" w:cstheme="majorBidi"/>
-          <w:sz w:val="24"/>
-          <w:szCs w:val="24"/>
-          <w:lang w:bidi="fa-IR"/>
-        </w:rPr>
-        <w:t xml:space="preserve"> </w:t>
+        <w:t xml:space="preserve">RISC-V GCC Compiler toolchain: The RISC-V GCC compiler toolchain refers to a collection of software tools that enable the compilation and development of software for RISC-V architecture-based processors. It includes a set of open-source tools, primarily based on the GCC (GNU Compiler Collection), specifically tailored for the RISC-V instruction set architecture (ISA). </w:t>
       </w:r>
       <w:r>
         <w:rPr>
@@ -2700,7 +2684,6 @@
     </w:p>
     <w:p>
       <w:pPr>
-        <w:ind w:left="360"/>
         <w:jc w:val="both"/>
         <w:rPr>
           <w:rFonts w:asciiTheme="majorBidi" w:hAnsiTheme="majorBidi" w:cstheme="majorBidi"/>
@@ -2899,15 +2882,12 @@
           <w:szCs w:val="24"/>
         </w:rPr>
       </w:pPr>
-      <w:bookmarkStart w:id="0" w:name="_GoBack"/>
-      <w:bookmarkEnd w:id="0"/>
     </w:p>
     <w:p>
       <w:pPr>
         <w:tabs>
           <w:tab w:val="left" w:pos="5844"/>
         </w:tabs>
-        <w:ind w:left="360"/>
         <w:jc w:val="both"/>
         <w:rPr>
           <w:rFonts w:asciiTheme="majorBidi" w:hAnsiTheme="majorBidi" w:cstheme="majorBidi"/>
@@ -3380,7 +3360,7 @@
     <w:p>
       <w:pPr>
         <w:rPr>
-          <w:rFonts w:asciiTheme="majorBidi" w:hAnsiTheme="majorBidi" w:cstheme="majorBidi" w:hint="cs"/>
+          <w:rFonts w:asciiTheme="majorBidi" w:hAnsiTheme="majorBidi" w:cstheme="majorBidi"/>
           <w:sz w:val="24"/>
           <w:szCs w:val="24"/>
           <w:rtl/>
@@ -5588,7 +5568,7 @@
 </file>
 
 <file path=customXml/itemProps1.xml><?xml version="1.0" encoding="utf-8"?>
-<ds:datastoreItem xmlns:ds="http://schemas.openxmlformats.org/officeDocument/2006/customXml" ds:itemID="{C6B44883-E00F-469B-B0D6-85CB60B72006}">
+<ds:datastoreItem xmlns:ds="http://schemas.openxmlformats.org/officeDocument/2006/customXml" ds:itemID="{7B29E3D8-4AD4-4F25-8339-CA06205148AA}">
   <ds:schemaRefs>
     <ds:schemaRef ds:uri="http://schemas.openxmlformats.org/officeDocument/2006/bibliography"/>
   </ds:schemaRefs>

</xml_diff>

<commit_message>
📝 Started chapter 2 of documents
</commit_message>
<xml_diff>
--- a/Documents/phoeniX RISC-V Core V0.1.docx
+++ b/Documents/phoeniX RISC-V Core V0.1.docx
@@ -1606,40 +1606,38 @@
         <w:jc w:val="both"/>
         <w:rPr>
           <w:rFonts w:asciiTheme="majorBidi" w:hAnsiTheme="majorBidi" w:cstheme="majorBidi"/>
+          <w:sz w:val="48"/>
+          <w:szCs w:val="48"/>
+        </w:rPr>
+      </w:pPr>
+      <w:r>
+        <w:rPr>
+          <w:rFonts w:asciiTheme="majorBidi" w:hAnsiTheme="majorBidi" w:cstheme="majorBidi"/>
+          <w:sz w:val="48"/>
+          <w:szCs w:val="48"/>
+        </w:rPr>
+        <w:t>Introduction</w:t>
+      </w:r>
+    </w:p>
+    <w:p>
+      <w:pPr>
+        <w:jc w:val="both"/>
+        <w:rPr>
+          <w:rFonts w:asciiTheme="majorBidi" w:hAnsiTheme="majorBidi" w:cstheme="majorBidi"/>
           <w:sz w:val="32"/>
           <w:szCs w:val="32"/>
         </w:rPr>
       </w:pPr>
-      <w:r>
+    </w:p>
+    <w:p>
+      <w:pPr>
+        <w:jc w:val="both"/>
         <w:rPr>
           <w:rFonts w:asciiTheme="majorBidi" w:hAnsiTheme="majorBidi" w:cstheme="majorBidi"/>
           <w:sz w:val="32"/>
           <w:szCs w:val="32"/>
         </w:rPr>
-        <w:t>Introduction</w:t>
-      </w:r>
-    </w:p>
-    <w:p>
-      <w:pPr>
-        <w:jc w:val="both"/>
-        <w:rPr>
-          <w:rFonts w:asciiTheme="majorBidi" w:hAnsiTheme="majorBidi" w:cstheme="majorBidi"/>
-          <w:sz w:val="32"/>
-          <w:szCs w:val="32"/>
-        </w:rPr>
-      </w:pPr>
-    </w:p>
-    <w:p>
-      <w:pPr>
-        <w:jc w:val="both"/>
-        <w:rPr>
-          <w:rFonts w:asciiTheme="majorBidi" w:hAnsiTheme="majorBidi" w:cstheme="majorBidi"/>
-          <w:sz w:val="32"/>
-          <w:szCs w:val="32"/>
-        </w:rPr>
-      </w:pPr>
-      <w:bookmarkStart w:id="0" w:name="_GoBack"/>
-      <w:bookmarkEnd w:id="0"/>
+      </w:pPr>
     </w:p>
     <w:p>
       <w:pPr>
@@ -2856,15 +2854,15 @@
         <w:jc w:val="both"/>
         <w:rPr>
           <w:rFonts w:asciiTheme="majorBidi" w:hAnsiTheme="majorBidi" w:cstheme="majorBidi"/>
-          <w:sz w:val="32"/>
-          <w:szCs w:val="32"/>
-        </w:rPr>
-      </w:pPr>
-      <w:r>
-        <w:rPr>
-          <w:rFonts w:asciiTheme="majorBidi" w:hAnsiTheme="majorBidi" w:cstheme="majorBidi"/>
-          <w:sz w:val="32"/>
-          <w:szCs w:val="32"/>
+          <w:sz w:val="36"/>
+          <w:szCs w:val="36"/>
+        </w:rPr>
+      </w:pPr>
+      <w:r>
+        <w:rPr>
+          <w:rFonts w:asciiTheme="majorBidi" w:hAnsiTheme="majorBidi" w:cstheme="majorBidi"/>
+          <w:sz w:val="48"/>
+          <w:szCs w:val="48"/>
         </w:rPr>
         <w:t>Building Blocks (Modules)</w:t>
       </w:r>
@@ -2874,12 +2872,11 @@
         <w:tabs>
           <w:tab w:val="left" w:pos="5844"/>
         </w:tabs>
-        <w:ind w:left="360"/>
-        <w:jc w:val="both"/>
-        <w:rPr>
-          <w:rFonts w:asciiTheme="majorBidi" w:hAnsiTheme="majorBidi" w:cstheme="majorBidi"/>
-          <w:sz w:val="24"/>
-          <w:szCs w:val="24"/>
+        <w:jc w:val="both"/>
+        <w:rPr>
+          <w:rFonts w:asciiTheme="majorBidi" w:hAnsiTheme="majorBidi" w:cstheme="majorBidi"/>
+          <w:sz w:val="36"/>
+          <w:szCs w:val="36"/>
         </w:rPr>
       </w:pPr>
     </w:p>
@@ -2891,90 +2888,184 @@
         <w:jc w:val="both"/>
         <w:rPr>
           <w:rFonts w:asciiTheme="majorBidi" w:hAnsiTheme="majorBidi" w:cstheme="majorBidi"/>
-          <w:sz w:val="24"/>
-          <w:szCs w:val="24"/>
-        </w:rPr>
-      </w:pPr>
-      <w:r>
-        <w:rPr>
-          <w:rFonts w:asciiTheme="majorBidi" w:hAnsiTheme="majorBidi" w:cstheme="majorBidi"/>
-          <w:sz w:val="24"/>
-          <w:szCs w:val="24"/>
-        </w:rPr>
-        <w:t>In this chapter …</w:t>
-      </w:r>
+          <w:sz w:val="36"/>
+          <w:szCs w:val="36"/>
+        </w:rPr>
+      </w:pPr>
     </w:p>
     <w:p>
       <w:pPr>
         <w:tabs>
           <w:tab w:val="left" w:pos="5844"/>
         </w:tabs>
-        <w:rPr>
-          <w:rFonts w:asciiTheme="majorBidi" w:hAnsiTheme="majorBidi" w:cstheme="majorBidi"/>
-          <w:sz w:val="36"/>
-          <w:szCs w:val="36"/>
-        </w:rPr>
-      </w:pPr>
+        <w:jc w:val="both"/>
+        <w:rPr>
+          <w:rFonts w:asciiTheme="majorBidi" w:hAnsiTheme="majorBidi" w:cstheme="majorBidi"/>
+          <w:sz w:val="24"/>
+          <w:szCs w:val="24"/>
+        </w:rPr>
+      </w:pPr>
+      <w:r>
+        <w:rPr>
+          <w:rFonts w:asciiTheme="majorBidi" w:hAnsiTheme="majorBidi" w:cstheme="majorBidi"/>
+          <w:sz w:val="24"/>
+          <w:szCs w:val="24"/>
+        </w:rPr>
+        <w:t>In the following chapter, we will provide a comprehensive overview of the essential components that form the foundation of the phoeniX core. We will delve into the intricate details regarding the structure and architecture of these modules, presenting them in the order of the dataflow within the pipeline.</w:t>
+      </w:r>
     </w:p>
     <w:p>
       <w:pPr>
         <w:tabs>
           <w:tab w:val="left" w:pos="5844"/>
         </w:tabs>
-        <w:rPr>
-          <w:rFonts w:asciiTheme="majorBidi" w:hAnsiTheme="majorBidi" w:cstheme="majorBidi"/>
-          <w:sz w:val="36"/>
-          <w:szCs w:val="36"/>
-        </w:rPr>
-      </w:pPr>
+        <w:jc w:val="both"/>
+        <w:rPr>
+          <w:rFonts w:asciiTheme="majorBidi" w:hAnsiTheme="majorBidi" w:cstheme="majorBidi"/>
+          <w:sz w:val="24"/>
+          <w:szCs w:val="24"/>
+        </w:rPr>
+      </w:pPr>
+      <w:r>
+        <w:rPr>
+          <w:rFonts w:asciiTheme="majorBidi" w:hAnsiTheme="majorBidi" w:cstheme="majorBidi"/>
+          <w:sz w:val="24"/>
+          <w:szCs w:val="24"/>
+        </w:rPr>
+        <w:t xml:space="preserve">Within this project, we have identified </w:t>
+      </w:r>
+      <w:r>
+        <w:rPr>
+          <w:rFonts w:asciiTheme="majorBidi" w:hAnsiTheme="majorBidi" w:cstheme="majorBidi"/>
+          <w:sz w:val="24"/>
+          <w:szCs w:val="24"/>
+        </w:rPr>
+        <w:t>9</w:t>
+      </w:r>
+      <w:r>
+        <w:rPr>
+          <w:rFonts w:asciiTheme="majorBidi" w:hAnsiTheme="majorBidi" w:cstheme="majorBidi"/>
+          <w:sz w:val="24"/>
+          <w:szCs w:val="24"/>
+        </w:rPr>
+        <w:t xml:space="preserve"> key modules that play a crucial role in its operation. Each of these modules will be meticulously described, ensuring a thorough understanding of their individual contributions to the overall data processing pipeline. By following the logical progression of the dataflow, you will gain valuable insights into how these modules interact and collaborate to achieve the desired outcomes.</w:t>
+      </w:r>
     </w:p>
     <w:p>
       <w:pPr>
         <w:tabs>
           <w:tab w:val="left" w:pos="5844"/>
         </w:tabs>
-        <w:rPr>
-          <w:rFonts w:asciiTheme="majorBidi" w:hAnsiTheme="majorBidi" w:cstheme="majorBidi"/>
-          <w:sz w:val="36"/>
-          <w:szCs w:val="36"/>
-        </w:rPr>
-      </w:pPr>
+        <w:jc w:val="both"/>
+        <w:rPr>
+          <w:rFonts w:asciiTheme="majorBidi" w:hAnsiTheme="majorBidi" w:cstheme="majorBidi"/>
+          <w:sz w:val="24"/>
+          <w:szCs w:val="24"/>
+        </w:rPr>
+      </w:pPr>
+      <w:r>
+        <w:rPr>
+          <w:rFonts w:asciiTheme="majorBidi" w:hAnsiTheme="majorBidi" w:cstheme="majorBidi"/>
+          <w:sz w:val="24"/>
+          <w:szCs w:val="24"/>
+        </w:rPr>
+        <w:t>Through this comprehensive examination, you will acquire a profound knowledge of the phoeniX core's inner mechanisms, empowering you to comprehend its intricate design and appreciate the optimized performance it offers.</w:t>
+      </w:r>
     </w:p>
     <w:p>
       <w:pPr>
         <w:tabs>
           <w:tab w:val="left" w:pos="5844"/>
         </w:tabs>
-        <w:rPr>
-          <w:rFonts w:asciiTheme="majorBidi" w:hAnsiTheme="majorBidi" w:cstheme="majorBidi"/>
-          <w:sz w:val="36"/>
-          <w:szCs w:val="36"/>
-        </w:rPr>
-      </w:pPr>
+        <w:jc w:val="both"/>
+        <w:rPr>
+          <w:rFonts w:asciiTheme="majorBidi" w:hAnsiTheme="majorBidi" w:cstheme="majorBidi"/>
+          <w:sz w:val="24"/>
+          <w:szCs w:val="24"/>
+        </w:rPr>
+      </w:pPr>
+      <w:r>
+        <w:rPr>
+          <w:rFonts w:asciiTheme="majorBidi" w:hAnsiTheme="majorBidi" w:cstheme="majorBidi"/>
+          <w:sz w:val="24"/>
+          <w:szCs w:val="24"/>
+        </w:rPr>
+        <w:t xml:space="preserve">In the end there is a top module named phoeniX which </w:t>
+      </w:r>
+      <w:r>
+        <w:rPr>
+          <w:rFonts w:asciiTheme="majorBidi" w:hAnsiTheme="majorBidi" w:cstheme="majorBidi"/>
+          <w:sz w:val="24"/>
+          <w:szCs w:val="24"/>
+        </w:rPr>
+        <w:t>acts as a unifying entity that brings together all the aforementioned building blocks, along with additional registers and latches, within the pipeline. By integrating these components into a cohesive unit, the phoeniX module forms the backbone of the processor, orchestrating the flow of data and executing the desired operations</w:t>
+      </w:r>
+      <w:r>
+        <w:rPr>
+          <w:rFonts w:asciiTheme="majorBidi" w:hAnsiTheme="majorBidi" w:cstheme="majorBidi"/>
+          <w:sz w:val="24"/>
+          <w:szCs w:val="24"/>
+        </w:rPr>
+        <w:t>.</w:t>
+      </w:r>
     </w:p>
     <w:p>
       <w:pPr>
         <w:tabs>
           <w:tab w:val="left" w:pos="5844"/>
         </w:tabs>
-        <w:rPr>
-          <w:rFonts w:asciiTheme="majorBidi" w:hAnsiTheme="majorBidi" w:cstheme="majorBidi"/>
-          <w:sz w:val="36"/>
-          <w:szCs w:val="36"/>
-        </w:rPr>
-      </w:pPr>
+        <w:jc w:val="both"/>
+        <w:rPr>
+          <w:rFonts w:asciiTheme="majorBidi" w:hAnsiTheme="majorBidi" w:cstheme="majorBidi"/>
+          <w:sz w:val="24"/>
+          <w:szCs w:val="24"/>
+        </w:rPr>
+      </w:pPr>
+      <w:r>
+        <w:rPr>
+          <w:rFonts w:asciiTheme="majorBidi" w:hAnsiTheme="majorBidi" w:cstheme="majorBidi"/>
+          <w:sz w:val="24"/>
+          <w:szCs w:val="24"/>
+        </w:rPr>
+        <w:t>The memory interface logic is a critical component that facilitates communication between the processor and the memory subsystem. Although it is not directly included within the individual modules, its role is of utmost importance in ensuring the overall functionality of the system.</w:t>
+      </w:r>
+      <w:r>
+        <w:rPr>
+          <w:rFonts w:asciiTheme="majorBidi" w:hAnsiTheme="majorBidi" w:cstheme="majorBidi"/>
+          <w:sz w:val="24"/>
+          <w:szCs w:val="24"/>
+        </w:rPr>
+        <w:t xml:space="preserve"> </w:t>
+      </w:r>
+      <w:r>
+        <w:rPr>
+          <w:rFonts w:asciiTheme="majorBidi" w:hAnsiTheme="majorBidi" w:cstheme="majorBidi"/>
+          <w:sz w:val="24"/>
+          <w:szCs w:val="24"/>
+        </w:rPr>
+        <w:t>The memory interface logic is implemented separately in a dedicated testbench file. In the forthcoming chapter dedicated to Memory Interface Logic, we will provide a thorough explanation of this logic, delving into its intricate workings. We will explore how it manages the flow of data between the processor and the memory subsystem, and we will highlight its significance within the broader system architecture.</w:t>
+      </w:r>
     </w:p>
     <w:p>
       <w:pPr>
         <w:tabs>
           <w:tab w:val="left" w:pos="5844"/>
         </w:tabs>
-        <w:rPr>
-          <w:rFonts w:asciiTheme="majorBidi" w:hAnsiTheme="majorBidi" w:cstheme="majorBidi"/>
-          <w:sz w:val="36"/>
-          <w:szCs w:val="36"/>
-        </w:rPr>
-      </w:pPr>
+        <w:jc w:val="both"/>
+        <w:rPr>
+          <w:rFonts w:asciiTheme="majorBidi" w:hAnsiTheme="majorBidi" w:cstheme="majorBidi"/>
+          <w:sz w:val="24"/>
+          <w:szCs w:val="24"/>
+        </w:rPr>
+      </w:pPr>
+      <w:r>
+        <w:rPr>
+          <w:rFonts w:asciiTheme="majorBidi" w:hAnsiTheme="majorBidi" w:cstheme="majorBidi"/>
+          <w:sz w:val="24"/>
+          <w:szCs w:val="24"/>
+        </w:rPr>
+        <w:t>Before we introduce each of this modules, there is a table included in this section which explains what is the role of each module of the core in a short and brief way. It is needed to not that in the upcoming versions of the processor, new features and new modules will be added to the phoeniX core and the mentioned modules in this chapter are the foundation of phoeniX V0.1 CPU.</w:t>
+      </w:r>
     </w:p>
     <w:p>
       <w:pPr>
@@ -2983,10 +3074,34 @@
         </w:tabs>
         <w:rPr>
           <w:rFonts w:asciiTheme="majorBidi" w:hAnsiTheme="majorBidi" w:cstheme="majorBidi"/>
-          <w:sz w:val="36"/>
-          <w:szCs w:val="36"/>
-        </w:rPr>
-      </w:pPr>
+          <w:sz w:val="24"/>
+          <w:szCs w:val="24"/>
+        </w:rPr>
+      </w:pPr>
+      <w:r>
+        <w:rPr>
+          <w:rFonts w:asciiTheme="majorBidi" w:hAnsiTheme="majorBidi" w:cstheme="majorBidi"/>
+          <w:sz w:val="24"/>
+          <w:szCs w:val="24"/>
+        </w:rPr>
+        <w:t>Below is the</w:t>
+      </w:r>
+      <w:r>
+        <w:rPr>
+          <w:rFonts w:asciiTheme="majorBidi" w:hAnsiTheme="majorBidi" w:cstheme="majorBidi"/>
+          <w:sz w:val="24"/>
+          <w:szCs w:val="24"/>
+        </w:rPr>
+        <w:t xml:space="preserve"> list of these modules, along with concise descriptions of their critical functions and roles</w:t>
+      </w:r>
+      <w:r>
+        <w:rPr>
+          <w:rFonts w:asciiTheme="majorBidi" w:hAnsiTheme="majorBidi" w:cstheme="majorBidi"/>
+          <w:sz w:val="24"/>
+          <w:szCs w:val="24"/>
+        </w:rPr>
+        <w:t xml:space="preserve"> in phoeniX core:</w:t>
+      </w:r>
     </w:p>
     <w:p>
       <w:pPr>
@@ -2995,10 +3110,731 @@
         </w:tabs>
         <w:rPr>
           <w:rFonts w:asciiTheme="majorBidi" w:hAnsiTheme="majorBidi" w:cstheme="majorBidi"/>
-          <w:sz w:val="36"/>
-          <w:szCs w:val="36"/>
-        </w:rPr>
-      </w:pPr>
+          <w:sz w:val="24"/>
+          <w:szCs w:val="24"/>
+        </w:rPr>
+      </w:pPr>
+    </w:p>
+    <w:tbl>
+      <w:tblPr>
+        <w:tblStyle w:val="TableGrid"/>
+        <w:tblW w:w="10068" w:type="dxa"/>
+        <w:jc w:val="center"/>
+        <w:tblLook w:val="04A0" w:firstRow="1" w:lastRow="0" w:firstColumn="1" w:lastColumn="0" w:noHBand="0" w:noVBand="1"/>
+      </w:tblPr>
+      <w:tblGrid>
+        <w:gridCol w:w="2450"/>
+        <w:gridCol w:w="7618"/>
+      </w:tblGrid>
+      <w:tr>
+        <w:trPr>
+          <w:trHeight w:val="308"/>
+          <w:jc w:val="center"/>
+        </w:trPr>
+        <w:tc>
+          <w:tcPr>
+            <w:tcW w:w="2450" w:type="dxa"/>
+          </w:tcPr>
+          <w:p>
+            <w:pPr>
+              <w:tabs>
+                <w:tab w:val="left" w:pos="5844"/>
+              </w:tabs>
+              <w:jc w:val="center"/>
+              <w:rPr>
+                <w:rFonts w:asciiTheme="majorBidi" w:hAnsiTheme="majorBidi" w:cstheme="majorBidi"/>
+                <w:sz w:val="24"/>
+                <w:szCs w:val="24"/>
+              </w:rPr>
+            </w:pPr>
+            <w:r>
+              <w:rPr>
+                <w:rFonts w:asciiTheme="majorBidi" w:hAnsiTheme="majorBidi" w:cstheme="majorBidi"/>
+                <w:sz w:val="24"/>
+                <w:szCs w:val="24"/>
+              </w:rPr>
+              <w:lastRenderedPageBreak/>
+              <w:t>Modules</w:t>
+            </w:r>
+          </w:p>
+        </w:tc>
+        <w:tc>
+          <w:tcPr>
+            <w:tcW w:w="7618" w:type="dxa"/>
+          </w:tcPr>
+          <w:p>
+            <w:pPr>
+              <w:tabs>
+                <w:tab w:val="left" w:pos="5844"/>
+              </w:tabs>
+              <w:jc w:val="center"/>
+              <w:rPr>
+                <w:rFonts w:asciiTheme="majorBidi" w:hAnsiTheme="majorBidi" w:cstheme="majorBidi"/>
+                <w:sz w:val="24"/>
+                <w:szCs w:val="24"/>
+              </w:rPr>
+            </w:pPr>
+            <w:r>
+              <w:rPr>
+                <w:rFonts w:asciiTheme="majorBidi" w:hAnsiTheme="majorBidi" w:cstheme="majorBidi"/>
+                <w:sz w:val="24"/>
+                <w:szCs w:val="24"/>
+              </w:rPr>
+              <w:t>Description</w:t>
+            </w:r>
+          </w:p>
+        </w:tc>
+      </w:tr>
+      <w:tr>
+        <w:trPr>
+          <w:trHeight w:val="308"/>
+          <w:jc w:val="center"/>
+        </w:trPr>
+        <w:tc>
+          <w:tcPr>
+            <w:tcW w:w="2450" w:type="dxa"/>
+          </w:tcPr>
+          <w:p>
+            <w:pPr>
+              <w:tabs>
+                <w:tab w:val="left" w:pos="5844"/>
+              </w:tabs>
+              <w:jc w:val="center"/>
+              <w:rPr>
+                <w:rFonts w:asciiTheme="majorBidi" w:hAnsiTheme="majorBidi" w:cstheme="majorBidi"/>
+                <w:sz w:val="24"/>
+                <w:szCs w:val="24"/>
+              </w:rPr>
+            </w:pPr>
+            <w:r>
+              <w:rPr>
+                <w:rFonts w:asciiTheme="majorBidi" w:hAnsiTheme="majorBidi" w:cstheme="majorBidi"/>
+                <w:sz w:val="24"/>
+                <w:szCs w:val="24"/>
+              </w:rPr>
+              <w:t>Register File</w:t>
+            </w:r>
+          </w:p>
+        </w:tc>
+        <w:tc>
+          <w:tcPr>
+            <w:tcW w:w="7618" w:type="dxa"/>
+          </w:tcPr>
+          <w:p>
+            <w:pPr>
+              <w:tabs>
+                <w:tab w:val="left" w:pos="5844"/>
+              </w:tabs>
+              <w:rPr>
+                <w:rFonts w:asciiTheme="majorBidi" w:hAnsiTheme="majorBidi" w:cstheme="majorBidi"/>
+                <w:sz w:val="24"/>
+                <w:szCs w:val="24"/>
+              </w:rPr>
+            </w:pPr>
+            <w:r>
+              <w:rPr>
+                <w:rFonts w:asciiTheme="majorBidi" w:hAnsiTheme="majorBidi" w:cstheme="majorBidi"/>
+                <w:sz w:val="24"/>
+                <w:szCs w:val="24"/>
+              </w:rPr>
+              <w:t xml:space="preserve">Parametrized register file suitable for GP registers and CSRs </w:t>
+            </w:r>
+          </w:p>
+        </w:tc>
+      </w:tr>
+      <w:tr>
+        <w:trPr>
+          <w:trHeight w:val="295"/>
+          <w:jc w:val="center"/>
+        </w:trPr>
+        <w:tc>
+          <w:tcPr>
+            <w:tcW w:w="2450" w:type="dxa"/>
+          </w:tcPr>
+          <w:p>
+            <w:pPr>
+              <w:tabs>
+                <w:tab w:val="left" w:pos="5844"/>
+              </w:tabs>
+              <w:jc w:val="center"/>
+              <w:rPr>
+                <w:rFonts w:asciiTheme="majorBidi" w:hAnsiTheme="majorBidi" w:cstheme="majorBidi"/>
+                <w:sz w:val="24"/>
+                <w:szCs w:val="24"/>
+              </w:rPr>
+            </w:pPr>
+            <w:r>
+              <w:rPr>
+                <w:rFonts w:asciiTheme="majorBidi" w:hAnsiTheme="majorBidi" w:cstheme="majorBidi"/>
+                <w:sz w:val="24"/>
+                <w:szCs w:val="24"/>
+              </w:rPr>
+              <w:t>Arithmetic Logic Unit</w:t>
+            </w:r>
+          </w:p>
+        </w:tc>
+        <w:tc>
+          <w:tcPr>
+            <w:tcW w:w="7618" w:type="dxa"/>
+          </w:tcPr>
+          <w:p>
+            <w:pPr>
+              <w:tabs>
+                <w:tab w:val="left" w:pos="5844"/>
+              </w:tabs>
+              <w:rPr>
+                <w:rFonts w:asciiTheme="majorBidi" w:hAnsiTheme="majorBidi" w:cstheme="majorBidi"/>
+                <w:sz w:val="24"/>
+                <w:szCs w:val="24"/>
+              </w:rPr>
+            </w:pPr>
+            <w:r>
+              <w:rPr>
+                <w:rFonts w:asciiTheme="majorBidi" w:hAnsiTheme="majorBidi" w:cstheme="majorBidi"/>
+                <w:sz w:val="24"/>
+                <w:szCs w:val="24"/>
+              </w:rPr>
+              <w:t>ALU with support for `I_TYPE` and `R_TYPE` RISC-V instructions</w:t>
+            </w:r>
+          </w:p>
+        </w:tc>
+      </w:tr>
+      <w:tr>
+        <w:trPr>
+          <w:trHeight w:val="308"/>
+          <w:jc w:val="center"/>
+        </w:trPr>
+        <w:tc>
+          <w:tcPr>
+            <w:tcW w:w="2450" w:type="dxa"/>
+          </w:tcPr>
+          <w:p>
+            <w:pPr>
+              <w:tabs>
+                <w:tab w:val="left" w:pos="5844"/>
+              </w:tabs>
+              <w:jc w:val="center"/>
+              <w:rPr>
+                <w:rFonts w:asciiTheme="majorBidi" w:hAnsiTheme="majorBidi" w:cstheme="majorBidi"/>
+                <w:sz w:val="24"/>
+                <w:szCs w:val="24"/>
+              </w:rPr>
+            </w:pPr>
+            <w:r>
+              <w:rPr>
+                <w:rFonts w:asciiTheme="majorBidi" w:hAnsiTheme="majorBidi" w:cstheme="majorBidi"/>
+                <w:sz w:val="24"/>
+                <w:szCs w:val="24"/>
+              </w:rPr>
+              <w:t>Instruction Decoder</w:t>
+            </w:r>
+          </w:p>
+        </w:tc>
+        <w:tc>
+          <w:tcPr>
+            <w:tcW w:w="7618" w:type="dxa"/>
+          </w:tcPr>
+          <w:p>
+            <w:pPr>
+              <w:tabs>
+                <w:tab w:val="left" w:pos="5844"/>
+              </w:tabs>
+              <w:rPr>
+                <w:rFonts w:asciiTheme="majorBidi" w:hAnsiTheme="majorBidi" w:cstheme="majorBidi"/>
+                <w:sz w:val="24"/>
+                <w:szCs w:val="24"/>
+              </w:rPr>
+            </w:pPr>
+            <w:r>
+              <w:rPr>
+                <w:rFonts w:asciiTheme="majorBidi" w:hAnsiTheme="majorBidi" w:cstheme="majorBidi"/>
+                <w:sz w:val="24"/>
+                <w:szCs w:val="24"/>
+              </w:rPr>
+              <w:t>Decoding instructions and extracting `opcode`, `funct` and `imm` fields</w:t>
+            </w:r>
+          </w:p>
+        </w:tc>
+      </w:tr>
+      <w:tr>
+        <w:trPr>
+          <w:trHeight w:val="308"/>
+          <w:jc w:val="center"/>
+        </w:trPr>
+        <w:tc>
+          <w:tcPr>
+            <w:tcW w:w="2450" w:type="dxa"/>
+          </w:tcPr>
+          <w:p>
+            <w:pPr>
+              <w:tabs>
+                <w:tab w:val="left" w:pos="5844"/>
+              </w:tabs>
+              <w:jc w:val="center"/>
+              <w:rPr>
+                <w:rFonts w:asciiTheme="majorBidi" w:hAnsiTheme="majorBidi" w:cstheme="majorBidi"/>
+                <w:sz w:val="24"/>
+                <w:szCs w:val="24"/>
+              </w:rPr>
+            </w:pPr>
+            <w:r>
+              <w:rPr>
+                <w:rFonts w:asciiTheme="majorBidi" w:hAnsiTheme="majorBidi" w:cstheme="majorBidi"/>
+                <w:sz w:val="24"/>
+                <w:szCs w:val="24"/>
+              </w:rPr>
+              <w:t>Immediate Generator</w:t>
+            </w:r>
+          </w:p>
+        </w:tc>
+        <w:tc>
+          <w:tcPr>
+            <w:tcW w:w="7618" w:type="dxa"/>
+          </w:tcPr>
+          <w:p>
+            <w:pPr>
+              <w:tabs>
+                <w:tab w:val="left" w:pos="5844"/>
+              </w:tabs>
+              <w:rPr>
+                <w:rFonts w:asciiTheme="majorBidi" w:hAnsiTheme="majorBidi" w:cstheme="majorBidi"/>
+                <w:sz w:val="24"/>
+                <w:szCs w:val="24"/>
+              </w:rPr>
+            </w:pPr>
+            <w:r>
+              <w:rPr>
+                <w:rFonts w:asciiTheme="majorBidi" w:hAnsiTheme="majorBidi" w:cstheme="majorBidi"/>
+                <w:sz w:val="24"/>
+                <w:szCs w:val="24"/>
+              </w:rPr>
+              <w:t>Generating immediate values according to instructions type</w:t>
+            </w:r>
+          </w:p>
+        </w:tc>
+      </w:tr>
+      <w:tr>
+        <w:trPr>
+          <w:trHeight w:val="308"/>
+          <w:jc w:val="center"/>
+        </w:trPr>
+        <w:tc>
+          <w:tcPr>
+            <w:tcW w:w="2450" w:type="dxa"/>
+          </w:tcPr>
+          <w:p>
+            <w:pPr>
+              <w:tabs>
+                <w:tab w:val="left" w:pos="5844"/>
+              </w:tabs>
+              <w:jc w:val="center"/>
+              <w:rPr>
+                <w:rFonts w:asciiTheme="majorBidi" w:hAnsiTheme="majorBidi" w:cstheme="majorBidi"/>
+                <w:sz w:val="24"/>
+                <w:szCs w:val="24"/>
+              </w:rPr>
+            </w:pPr>
+            <w:r>
+              <w:rPr>
+                <w:rFonts w:asciiTheme="majorBidi" w:hAnsiTheme="majorBidi" w:cstheme="majorBidi"/>
+                <w:sz w:val="24"/>
+                <w:szCs w:val="24"/>
+              </w:rPr>
+              <w:t>Fetch Unit</w:t>
+            </w:r>
+          </w:p>
+        </w:tc>
+        <w:tc>
+          <w:tcPr>
+            <w:tcW w:w="7618" w:type="dxa"/>
+          </w:tcPr>
+          <w:p>
+            <w:pPr>
+              <w:tabs>
+                <w:tab w:val="left" w:pos="5844"/>
+              </w:tabs>
+              <w:rPr>
+                <w:rFonts w:asciiTheme="majorBidi" w:hAnsiTheme="majorBidi" w:cstheme="majorBidi"/>
+                <w:sz w:val="24"/>
+                <w:szCs w:val="24"/>
+              </w:rPr>
+            </w:pPr>
+            <w:r>
+              <w:rPr>
+                <w:rFonts w:asciiTheme="majorBidi" w:hAnsiTheme="majorBidi" w:cstheme="majorBidi"/>
+                <w:sz w:val="24"/>
+                <w:szCs w:val="24"/>
+              </w:rPr>
+              <w:t xml:space="preserve">Instruction Fetch logic and program counter addressing  </w:t>
+            </w:r>
+          </w:p>
+        </w:tc>
+      </w:tr>
+      <w:tr>
+        <w:trPr>
+          <w:trHeight w:val="308"/>
+          <w:jc w:val="center"/>
+        </w:trPr>
+        <w:tc>
+          <w:tcPr>
+            <w:tcW w:w="2450" w:type="dxa"/>
+          </w:tcPr>
+          <w:p>
+            <w:pPr>
+              <w:tabs>
+                <w:tab w:val="left" w:pos="5844"/>
+              </w:tabs>
+              <w:jc w:val="center"/>
+              <w:rPr>
+                <w:rFonts w:asciiTheme="majorBidi" w:hAnsiTheme="majorBidi" w:cstheme="majorBidi"/>
+                <w:sz w:val="24"/>
+                <w:szCs w:val="24"/>
+              </w:rPr>
+            </w:pPr>
+            <w:r>
+              <w:rPr>
+                <w:rFonts w:asciiTheme="majorBidi" w:hAnsiTheme="majorBidi" w:cstheme="majorBidi"/>
+                <w:sz w:val="24"/>
+                <w:szCs w:val="24"/>
+              </w:rPr>
+              <w:t>Load Store Unit</w:t>
+            </w:r>
+          </w:p>
+        </w:tc>
+        <w:tc>
+          <w:tcPr>
+            <w:tcW w:w="7618" w:type="dxa"/>
+          </w:tcPr>
+          <w:p>
+            <w:pPr>
+              <w:tabs>
+                <w:tab w:val="left" w:pos="5844"/>
+              </w:tabs>
+              <w:rPr>
+                <w:rFonts w:asciiTheme="majorBidi" w:hAnsiTheme="majorBidi" w:cstheme="majorBidi"/>
+                <w:sz w:val="24"/>
+                <w:szCs w:val="24"/>
+              </w:rPr>
+            </w:pPr>
+            <w:r>
+              <w:rPr>
+                <w:rFonts w:asciiTheme="majorBidi" w:hAnsiTheme="majorBidi" w:cstheme="majorBidi"/>
+                <w:sz w:val="24"/>
+                <w:szCs w:val="24"/>
+              </w:rPr>
+              <w:t>Load and Store operations for aligned addresses and word size management</w:t>
+            </w:r>
+          </w:p>
+        </w:tc>
+      </w:tr>
+      <w:tr>
+        <w:trPr>
+          <w:trHeight w:val="308"/>
+          <w:jc w:val="center"/>
+        </w:trPr>
+        <w:tc>
+          <w:tcPr>
+            <w:tcW w:w="2450" w:type="dxa"/>
+          </w:tcPr>
+          <w:p>
+            <w:pPr>
+              <w:tabs>
+                <w:tab w:val="left" w:pos="5844"/>
+              </w:tabs>
+              <w:jc w:val="center"/>
+              <w:rPr>
+                <w:rFonts w:asciiTheme="majorBidi" w:hAnsiTheme="majorBidi" w:cstheme="majorBidi"/>
+                <w:sz w:val="24"/>
+                <w:szCs w:val="24"/>
+              </w:rPr>
+            </w:pPr>
+            <w:r>
+              <w:rPr>
+                <w:rFonts w:asciiTheme="majorBidi" w:hAnsiTheme="majorBidi" w:cstheme="majorBidi"/>
+                <w:sz w:val="24"/>
+                <w:szCs w:val="24"/>
+              </w:rPr>
+              <w:t>Branch Unit</w:t>
+            </w:r>
+          </w:p>
+        </w:tc>
+        <w:tc>
+          <w:tcPr>
+            <w:tcW w:w="7618" w:type="dxa"/>
+          </w:tcPr>
+          <w:p>
+            <w:pPr>
+              <w:tabs>
+                <w:tab w:val="left" w:pos="5844"/>
+              </w:tabs>
+              <w:rPr>
+                <w:rFonts w:asciiTheme="majorBidi" w:hAnsiTheme="majorBidi" w:cstheme="majorBidi"/>
+                <w:sz w:val="24"/>
+                <w:szCs w:val="24"/>
+              </w:rPr>
+            </w:pPr>
+            <w:r>
+              <w:rPr>
+                <w:rFonts w:asciiTheme="majorBidi" w:hAnsiTheme="majorBidi" w:cstheme="majorBidi"/>
+                <w:sz w:val="24"/>
+                <w:szCs w:val="24"/>
+              </w:rPr>
+              <w:t>Condition checking for all branch instructions</w:t>
+            </w:r>
+          </w:p>
+        </w:tc>
+      </w:tr>
+      <w:tr>
+        <w:trPr>
+          <w:trHeight w:val="295"/>
+          <w:jc w:val="center"/>
+        </w:trPr>
+        <w:tc>
+          <w:tcPr>
+            <w:tcW w:w="2450" w:type="dxa"/>
+          </w:tcPr>
+          <w:p>
+            <w:pPr>
+              <w:tabs>
+                <w:tab w:val="left" w:pos="5844"/>
+              </w:tabs>
+              <w:jc w:val="center"/>
+              <w:rPr>
+                <w:rFonts w:asciiTheme="majorBidi" w:hAnsiTheme="majorBidi" w:cstheme="majorBidi"/>
+                <w:sz w:val="24"/>
+                <w:szCs w:val="24"/>
+              </w:rPr>
+            </w:pPr>
+            <w:r>
+              <w:rPr>
+                <w:rFonts w:asciiTheme="majorBidi" w:hAnsiTheme="majorBidi" w:cstheme="majorBidi"/>
+                <w:sz w:val="24"/>
+                <w:szCs w:val="24"/>
+              </w:rPr>
+              <w:t>Address Generator</w:t>
+            </w:r>
+          </w:p>
+        </w:tc>
+        <w:tc>
+          <w:tcPr>
+            <w:tcW w:w="7618" w:type="dxa"/>
+          </w:tcPr>
+          <w:p>
+            <w:pPr>
+              <w:tabs>
+                <w:tab w:val="left" w:pos="5844"/>
+              </w:tabs>
+              <w:rPr>
+                <w:rFonts w:asciiTheme="majorBidi" w:hAnsiTheme="majorBidi" w:cstheme="majorBidi"/>
+                <w:sz w:val="24"/>
+                <w:szCs w:val="24"/>
+              </w:rPr>
+            </w:pPr>
+            <w:r>
+              <w:rPr>
+                <w:rFonts w:asciiTheme="majorBidi" w:hAnsiTheme="majorBidi" w:cstheme="majorBidi"/>
+                <w:sz w:val="24"/>
+                <w:szCs w:val="24"/>
+              </w:rPr>
+              <w:t>Generating address for BRANCH, JUMP and LOAD/STORE instructions</w:t>
+            </w:r>
+          </w:p>
+        </w:tc>
+      </w:tr>
+      <w:tr>
+        <w:trPr>
+          <w:trHeight w:val="308"/>
+          <w:jc w:val="center"/>
+        </w:trPr>
+        <w:tc>
+          <w:tcPr>
+            <w:tcW w:w="2450" w:type="dxa"/>
+          </w:tcPr>
+          <w:p>
+            <w:pPr>
+              <w:tabs>
+                <w:tab w:val="left" w:pos="5844"/>
+              </w:tabs>
+              <w:jc w:val="center"/>
+              <w:rPr>
+                <w:rFonts w:asciiTheme="majorBidi" w:hAnsiTheme="majorBidi" w:cstheme="majorBidi"/>
+                <w:sz w:val="24"/>
+                <w:szCs w:val="24"/>
+              </w:rPr>
+            </w:pPr>
+            <w:r>
+              <w:rPr>
+                <w:rFonts w:asciiTheme="majorBidi" w:hAnsiTheme="majorBidi" w:cstheme="majorBidi"/>
+                <w:sz w:val="24"/>
+                <w:szCs w:val="24"/>
+              </w:rPr>
+              <w:t>Hazard Forward Unit</w:t>
+            </w:r>
+          </w:p>
+        </w:tc>
+        <w:tc>
+          <w:tcPr>
+            <w:tcW w:w="7618" w:type="dxa"/>
+          </w:tcPr>
+          <w:p>
+            <w:pPr>
+              <w:keepNext/>
+              <w:tabs>
+                <w:tab w:val="left" w:pos="5844"/>
+              </w:tabs>
+              <w:rPr>
+                <w:rFonts w:asciiTheme="majorBidi" w:hAnsiTheme="majorBidi" w:cstheme="majorBidi"/>
+                <w:sz w:val="24"/>
+                <w:szCs w:val="24"/>
+              </w:rPr>
+            </w:pPr>
+            <w:r>
+              <w:rPr>
+                <w:rFonts w:asciiTheme="majorBidi" w:hAnsiTheme="majorBidi" w:cstheme="majorBidi"/>
+                <w:sz w:val="24"/>
+                <w:szCs w:val="24"/>
+              </w:rPr>
+              <w:t>Hazard detection and data forwarding logic in pipelined processor</w:t>
+            </w:r>
+          </w:p>
+        </w:tc>
+      </w:tr>
+    </w:tbl>
+    <w:p>
+      <w:pPr>
+        <w:pStyle w:val="Caption"/>
+        <w:jc w:val="center"/>
+        <w:rPr>
+          <w:rFonts w:asciiTheme="majorBidi" w:hAnsiTheme="majorBidi" w:cstheme="majorBidi"/>
+          <w:i w:val="0"/>
+          <w:iCs w:val="0"/>
+          <w:color w:val="auto"/>
+        </w:rPr>
+      </w:pPr>
+    </w:p>
+    <w:p>
+      <w:pPr>
+        <w:pStyle w:val="Caption"/>
+        <w:jc w:val="center"/>
+        <w:rPr>
+          <w:rFonts w:asciiTheme="majorBidi" w:hAnsiTheme="majorBidi" w:cstheme="majorBidi"/>
+          <w:i w:val="0"/>
+          <w:iCs w:val="0"/>
+          <w:color w:val="auto"/>
+          <w:sz w:val="20"/>
+          <w:szCs w:val="20"/>
+        </w:rPr>
+      </w:pPr>
+      <w:r>
+        <w:rPr>
+          <w:rFonts w:asciiTheme="majorBidi" w:hAnsiTheme="majorBidi" w:cstheme="majorBidi"/>
+          <w:i w:val="0"/>
+          <w:iCs w:val="0"/>
+          <w:color w:val="auto"/>
+          <w:sz w:val="20"/>
+          <w:szCs w:val="20"/>
+        </w:rPr>
+        <w:t xml:space="preserve">Table </w:t>
+      </w:r>
+      <w:r>
+        <w:rPr>
+          <w:rFonts w:asciiTheme="majorBidi" w:hAnsiTheme="majorBidi" w:cstheme="majorBidi"/>
+          <w:i w:val="0"/>
+          <w:iCs w:val="0"/>
+          <w:color w:val="auto"/>
+          <w:sz w:val="20"/>
+          <w:szCs w:val="20"/>
+        </w:rPr>
+        <w:fldChar w:fldCharType="begin"/>
+      </w:r>
+      <w:r>
+        <w:rPr>
+          <w:rFonts w:asciiTheme="majorBidi" w:hAnsiTheme="majorBidi" w:cstheme="majorBidi"/>
+          <w:i w:val="0"/>
+          <w:iCs w:val="0"/>
+          <w:color w:val="auto"/>
+          <w:sz w:val="20"/>
+          <w:szCs w:val="20"/>
+        </w:rPr>
+        <w:instrText xml:space="preserve"> SEQ Table \* ARABIC </w:instrText>
+      </w:r>
+      <w:r>
+        <w:rPr>
+          <w:rFonts w:asciiTheme="majorBidi" w:hAnsiTheme="majorBidi" w:cstheme="majorBidi"/>
+          <w:i w:val="0"/>
+          <w:iCs w:val="0"/>
+          <w:color w:val="auto"/>
+          <w:sz w:val="20"/>
+          <w:szCs w:val="20"/>
+        </w:rPr>
+        <w:fldChar w:fldCharType="separate"/>
+      </w:r>
+      <w:r>
+        <w:rPr>
+          <w:rFonts w:asciiTheme="majorBidi" w:hAnsiTheme="majorBidi" w:cstheme="majorBidi"/>
+          <w:i w:val="0"/>
+          <w:iCs w:val="0"/>
+          <w:noProof/>
+          <w:color w:val="auto"/>
+          <w:sz w:val="20"/>
+          <w:szCs w:val="20"/>
+        </w:rPr>
+        <w:t>1</w:t>
+      </w:r>
+      <w:r>
+        <w:rPr>
+          <w:rFonts w:asciiTheme="majorBidi" w:hAnsiTheme="majorBidi" w:cstheme="majorBidi"/>
+          <w:i w:val="0"/>
+          <w:iCs w:val="0"/>
+          <w:color w:val="auto"/>
+          <w:sz w:val="20"/>
+          <w:szCs w:val="20"/>
+        </w:rPr>
+        <w:fldChar w:fldCharType="end"/>
+      </w:r>
+      <w:r>
+        <w:rPr>
+          <w:rFonts w:asciiTheme="majorBidi" w:hAnsiTheme="majorBidi" w:cstheme="majorBidi"/>
+          <w:i w:val="0"/>
+          <w:iCs w:val="0"/>
+          <w:color w:val="auto"/>
+          <w:sz w:val="20"/>
+          <w:szCs w:val="20"/>
+        </w:rPr>
+        <w:t>. phoeniX core modules and descriptions</w:t>
+      </w:r>
+    </w:p>
+    <w:p>
+      <w:pPr>
+        <w:rPr>
+          <w:rFonts w:asciiTheme="majorBidi" w:hAnsiTheme="majorBidi" w:cstheme="majorBidi"/>
+          <w:sz w:val="24"/>
+          <w:szCs w:val="24"/>
+        </w:rPr>
+      </w:pPr>
+    </w:p>
+    <w:p>
+      <w:pPr>
+        <w:pStyle w:val="ListParagraph"/>
+        <w:numPr>
+          <w:ilvl w:val="1"/>
+          <w:numId w:val="16"/>
+        </w:numPr>
+        <w:jc w:val="both"/>
+        <w:rPr>
+          <w:rFonts w:asciiTheme="majorBidi" w:hAnsiTheme="majorBidi" w:cstheme="majorBidi"/>
+          <w:sz w:val="32"/>
+          <w:szCs w:val="32"/>
+        </w:rPr>
+      </w:pPr>
+      <w:r>
+        <w:rPr>
+          <w:rFonts w:asciiTheme="majorBidi" w:hAnsiTheme="majorBidi" w:cstheme="majorBidi"/>
+          <w:sz w:val="32"/>
+          <w:szCs w:val="32"/>
+        </w:rPr>
+        <w:t>Fetch Unit</w:t>
+      </w:r>
     </w:p>
     <w:p>
       <w:pPr>
@@ -3007,10 +3843,12 @@
         </w:tabs>
         <w:rPr>
           <w:rFonts w:asciiTheme="majorBidi" w:hAnsiTheme="majorBidi" w:cstheme="majorBidi"/>
-          <w:sz w:val="36"/>
-          <w:szCs w:val="36"/>
-        </w:rPr>
-      </w:pPr>
+          <w:sz w:val="24"/>
+          <w:szCs w:val="24"/>
+        </w:rPr>
+      </w:pPr>
+      <w:bookmarkStart w:id="0" w:name="_GoBack"/>
+      <w:bookmarkEnd w:id="0"/>
     </w:p>
     <w:p>
       <w:pPr>
@@ -3086,6 +3924,9 @@
     </w:p>
     <w:p>
       <w:pPr>
+        <w:tabs>
+          <w:tab w:val="left" w:pos="5844"/>
+        </w:tabs>
         <w:rPr>
           <w:rFonts w:asciiTheme="majorBidi" w:hAnsiTheme="majorBidi" w:cstheme="majorBidi"/>
           <w:sz w:val="36"/>
@@ -3095,6 +3936,9 @@
     </w:p>
     <w:p>
       <w:pPr>
+        <w:tabs>
+          <w:tab w:val="left" w:pos="5844"/>
+        </w:tabs>
         <w:rPr>
           <w:rFonts w:asciiTheme="majorBidi" w:hAnsiTheme="majorBidi" w:cstheme="majorBidi"/>
           <w:sz w:val="36"/>
@@ -3104,6 +3948,9 @@
     </w:p>
     <w:p>
       <w:pPr>
+        <w:tabs>
+          <w:tab w:val="left" w:pos="5844"/>
+        </w:tabs>
         <w:rPr>
           <w:rFonts w:asciiTheme="majorBidi" w:hAnsiTheme="majorBidi" w:cstheme="majorBidi"/>
           <w:sz w:val="36"/>
@@ -3113,6 +3960,45 @@
     </w:p>
     <w:p>
       <w:pPr>
+        <w:tabs>
+          <w:tab w:val="left" w:pos="5844"/>
+        </w:tabs>
+        <w:rPr>
+          <w:rFonts w:asciiTheme="majorBidi" w:hAnsiTheme="majorBidi" w:cstheme="majorBidi"/>
+          <w:sz w:val="36"/>
+          <w:szCs w:val="36"/>
+        </w:rPr>
+      </w:pPr>
+    </w:p>
+    <w:p>
+      <w:pPr>
+        <w:rPr>
+          <w:rFonts w:asciiTheme="majorBidi" w:hAnsiTheme="majorBidi" w:cstheme="majorBidi"/>
+          <w:sz w:val="36"/>
+          <w:szCs w:val="36"/>
+        </w:rPr>
+      </w:pPr>
+    </w:p>
+    <w:p>
+      <w:pPr>
+        <w:rPr>
+          <w:rFonts w:asciiTheme="majorBidi" w:hAnsiTheme="majorBidi" w:cstheme="majorBidi"/>
+          <w:sz w:val="36"/>
+          <w:szCs w:val="36"/>
+        </w:rPr>
+      </w:pPr>
+    </w:p>
+    <w:p>
+      <w:pPr>
+        <w:rPr>
+          <w:rFonts w:asciiTheme="majorBidi" w:hAnsiTheme="majorBidi" w:cstheme="majorBidi"/>
+          <w:sz w:val="36"/>
+          <w:szCs w:val="36"/>
+        </w:rPr>
+      </w:pPr>
+    </w:p>
+    <w:p>
+      <w:pPr>
         <w:rPr>
           <w:rFonts w:asciiTheme="majorBidi" w:hAnsiTheme="majorBidi" w:cstheme="majorBidi"/>
           <w:sz w:val="32"/>
@@ -3125,7 +4011,6 @@
           <w:sz w:val="32"/>
           <w:szCs w:val="32"/>
         </w:rPr>
-        <w:lastRenderedPageBreak/>
         <w:t>Chapter 6</w:t>
       </w:r>
     </w:p>
@@ -3439,6 +4324,119 @@
 <file path=word/numbering.xml><?xml version="1.0" encoding="utf-8"?>
 <w:numbering xmlns:wpc="http://schemas.microsoft.com/office/word/2010/wordprocessingCanvas" xmlns:cx="http://schemas.microsoft.com/office/drawing/2014/chartex" xmlns:mc="http://schemas.openxmlformats.org/markup-compatibility/2006" xmlns:o="urn:schemas-microsoft-com:office:office" xmlns:r="http://schemas.openxmlformats.org/officeDocument/2006/relationships" xmlns:m="http://schemas.openxmlformats.org/officeDocument/2006/math" xmlns:v="urn:schemas-microsoft-com:vml" xmlns:wp14="http://schemas.microsoft.com/office/word/2010/wordprocessingDrawing" xmlns:wp="http://schemas.openxmlformats.org/drawingml/2006/wordprocessingDrawing" xmlns:w10="urn:schemas-microsoft-com:office:word" xmlns:w="http://schemas.openxmlformats.org/wordprocessingml/2006/main" xmlns:w14="http://schemas.microsoft.com/office/word/2010/wordml" xmlns:w15="http://schemas.microsoft.com/office/word/2012/wordml" xmlns:w16se="http://schemas.microsoft.com/office/word/2015/wordml/symex" xmlns:wpg="http://schemas.microsoft.com/office/word/2010/wordprocessingGroup" xmlns:wpi="http://schemas.microsoft.com/office/word/2010/wordprocessingInk" xmlns:wne="http://schemas.microsoft.com/office/word/2006/wordml" xmlns:wps="http://schemas.microsoft.com/office/word/2010/wordprocessingShape" mc:Ignorable="w14 w15 w16se wp14">
   <w:abstractNum w:abstractNumId="0" w15:restartNumberingAfterBreak="0">
+    <w:nsid w:val="01B64EB0"/>
+    <w:multiLevelType w:val="multilevel"/>
+    <w:tmpl w:val="F6664EA8"/>
+    <w:lvl w:ilvl="0">
+      <w:start w:val="2"/>
+      <w:numFmt w:val="decimal"/>
+      <w:lvlText w:val="%1"/>
+      <w:lvlJc w:val="left"/>
+      <w:pPr>
+        <w:ind w:left="420" w:hanging="420"/>
+      </w:pPr>
+      <w:rPr>
+        <w:rFonts w:hint="default"/>
+      </w:rPr>
+    </w:lvl>
+    <w:lvl w:ilvl="1">
+      <w:start w:val="1"/>
+      <w:numFmt w:val="decimal"/>
+      <w:lvlText w:val="%1.%2"/>
+      <w:lvlJc w:val="left"/>
+      <w:pPr>
+        <w:ind w:left="1080" w:hanging="720"/>
+      </w:pPr>
+      <w:rPr>
+        <w:rFonts w:hint="default"/>
+      </w:rPr>
+    </w:lvl>
+    <w:lvl w:ilvl="2">
+      <w:start w:val="1"/>
+      <w:numFmt w:val="decimal"/>
+      <w:lvlText w:val="%1.%2.%3"/>
+      <w:lvlJc w:val="left"/>
+      <w:pPr>
+        <w:ind w:left="1440" w:hanging="720"/>
+      </w:pPr>
+      <w:rPr>
+        <w:rFonts w:hint="default"/>
+      </w:rPr>
+    </w:lvl>
+    <w:lvl w:ilvl="3">
+      <w:start w:val="1"/>
+      <w:numFmt w:val="decimal"/>
+      <w:lvlText w:val="%1.%2.%3.%4"/>
+      <w:lvlJc w:val="left"/>
+      <w:pPr>
+        <w:ind w:left="2160" w:hanging="1080"/>
+      </w:pPr>
+      <w:rPr>
+        <w:rFonts w:hint="default"/>
+      </w:rPr>
+    </w:lvl>
+    <w:lvl w:ilvl="4">
+      <w:start w:val="1"/>
+      <w:numFmt w:val="decimal"/>
+      <w:lvlText w:val="%1.%2.%3.%4.%5"/>
+      <w:lvlJc w:val="left"/>
+      <w:pPr>
+        <w:ind w:left="2880" w:hanging="1440"/>
+      </w:pPr>
+      <w:rPr>
+        <w:rFonts w:hint="default"/>
+      </w:rPr>
+    </w:lvl>
+    <w:lvl w:ilvl="5">
+      <w:start w:val="1"/>
+      <w:numFmt w:val="decimal"/>
+      <w:lvlText w:val="%1.%2.%3.%4.%5.%6"/>
+      <w:lvlJc w:val="left"/>
+      <w:pPr>
+        <w:ind w:left="3240" w:hanging="1440"/>
+      </w:pPr>
+      <w:rPr>
+        <w:rFonts w:hint="default"/>
+      </w:rPr>
+    </w:lvl>
+    <w:lvl w:ilvl="6">
+      <w:start w:val="1"/>
+      <w:numFmt w:val="decimal"/>
+      <w:lvlText w:val="%1.%2.%3.%4.%5.%6.%7"/>
+      <w:lvlJc w:val="left"/>
+      <w:pPr>
+        <w:ind w:left="3960" w:hanging="1800"/>
+      </w:pPr>
+      <w:rPr>
+        <w:rFonts w:hint="default"/>
+      </w:rPr>
+    </w:lvl>
+    <w:lvl w:ilvl="7">
+      <w:start w:val="1"/>
+      <w:numFmt w:val="decimal"/>
+      <w:lvlText w:val="%1.%2.%3.%4.%5.%6.%7.%8"/>
+      <w:lvlJc w:val="left"/>
+      <w:pPr>
+        <w:ind w:left="4680" w:hanging="2160"/>
+      </w:pPr>
+      <w:rPr>
+        <w:rFonts w:hint="default"/>
+      </w:rPr>
+    </w:lvl>
+    <w:lvl w:ilvl="8">
+      <w:start w:val="1"/>
+      <w:numFmt w:val="decimal"/>
+      <w:lvlText w:val="%1.%2.%3.%4.%5.%6.%7.%8.%9"/>
+      <w:lvlJc w:val="left"/>
+      <w:pPr>
+        <w:ind w:left="5040" w:hanging="2160"/>
+      </w:pPr>
+      <w:rPr>
+        <w:rFonts w:hint="default"/>
+      </w:rPr>
+    </w:lvl>
+  </w:abstractNum>
+  <w:abstractNum w:abstractNumId="1" w15:restartNumberingAfterBreak="0">
     <w:nsid w:val="0B4E72FF"/>
     <w:multiLevelType w:val="multilevel"/>
     <w:tmpl w:val="04090021"/>
@@ -3551,7 +4549,7 @@
       </w:rPr>
     </w:lvl>
   </w:abstractNum>
-  <w:abstractNum w:abstractNumId="1" w15:restartNumberingAfterBreak="0">
+  <w:abstractNum w:abstractNumId="2" w15:restartNumberingAfterBreak="0">
     <w:nsid w:val="118B3CB9"/>
     <w:multiLevelType w:val="multilevel"/>
     <w:tmpl w:val="0409001F"/>
@@ -3640,7 +4638,7 @@
       </w:pPr>
     </w:lvl>
   </w:abstractNum>
-  <w:abstractNum w:abstractNumId="2" w15:restartNumberingAfterBreak="0">
+  <w:abstractNum w:abstractNumId="3" w15:restartNumberingAfterBreak="0">
     <w:nsid w:val="19063161"/>
     <w:multiLevelType w:val="multilevel"/>
     <w:tmpl w:val="6CBC0966"/>
@@ -3761,7 +4759,7 @@
       </w:rPr>
     </w:lvl>
   </w:abstractNum>
-  <w:abstractNum w:abstractNumId="3" w15:restartNumberingAfterBreak="0">
+  <w:abstractNum w:abstractNumId="4" w15:restartNumberingAfterBreak="0">
     <w:nsid w:val="1F275C9F"/>
     <w:multiLevelType w:val="multilevel"/>
     <w:tmpl w:val="06A4039A"/>
@@ -3874,7 +4872,7 @@
       </w:rPr>
     </w:lvl>
   </w:abstractNum>
-  <w:abstractNum w:abstractNumId="4" w15:restartNumberingAfterBreak="0">
+  <w:abstractNum w:abstractNumId="5" w15:restartNumberingAfterBreak="0">
     <w:nsid w:val="27E126BC"/>
     <w:multiLevelType w:val="multilevel"/>
     <w:tmpl w:val="04090021"/>
@@ -3987,7 +4985,346 @@
       </w:rPr>
     </w:lvl>
   </w:abstractNum>
-  <w:abstractNum w:abstractNumId="5" w15:restartNumberingAfterBreak="0">
+  <w:abstractNum w:abstractNumId="6" w15:restartNumberingAfterBreak="0">
+    <w:nsid w:val="3933230A"/>
+    <w:multiLevelType w:val="multilevel"/>
+    <w:tmpl w:val="F26E0CE8"/>
+    <w:lvl w:ilvl="0">
+      <w:start w:val="2"/>
+      <w:numFmt w:val="decimal"/>
+      <w:lvlText w:val="%1"/>
+      <w:lvlJc w:val="left"/>
+      <w:pPr>
+        <w:ind w:left="420" w:hanging="420"/>
+      </w:pPr>
+      <w:rPr>
+        <w:rFonts w:hint="default"/>
+      </w:rPr>
+    </w:lvl>
+    <w:lvl w:ilvl="1">
+      <w:start w:val="1"/>
+      <w:numFmt w:val="decimal"/>
+      <w:lvlText w:val="%1.%2"/>
+      <w:lvlJc w:val="left"/>
+      <w:pPr>
+        <w:ind w:left="720" w:hanging="720"/>
+      </w:pPr>
+      <w:rPr>
+        <w:rFonts w:hint="default"/>
+      </w:rPr>
+    </w:lvl>
+    <w:lvl w:ilvl="2">
+      <w:start w:val="1"/>
+      <w:numFmt w:val="decimal"/>
+      <w:lvlText w:val="%1.%2.%3"/>
+      <w:lvlJc w:val="left"/>
+      <w:pPr>
+        <w:ind w:left="720" w:hanging="720"/>
+      </w:pPr>
+      <w:rPr>
+        <w:rFonts w:hint="default"/>
+      </w:rPr>
+    </w:lvl>
+    <w:lvl w:ilvl="3">
+      <w:start w:val="1"/>
+      <w:numFmt w:val="decimal"/>
+      <w:lvlText w:val="%1.%2.%3.%4"/>
+      <w:lvlJc w:val="left"/>
+      <w:pPr>
+        <w:ind w:left="1080" w:hanging="1080"/>
+      </w:pPr>
+      <w:rPr>
+        <w:rFonts w:hint="default"/>
+      </w:rPr>
+    </w:lvl>
+    <w:lvl w:ilvl="4">
+      <w:start w:val="1"/>
+      <w:numFmt w:val="decimal"/>
+      <w:lvlText w:val="%1.%2.%3.%4.%5"/>
+      <w:lvlJc w:val="left"/>
+      <w:pPr>
+        <w:ind w:left="1440" w:hanging="1440"/>
+      </w:pPr>
+      <w:rPr>
+        <w:rFonts w:hint="default"/>
+      </w:rPr>
+    </w:lvl>
+    <w:lvl w:ilvl="5">
+      <w:start w:val="1"/>
+      <w:numFmt w:val="decimal"/>
+      <w:lvlText w:val="%1.%2.%3.%4.%5.%6"/>
+      <w:lvlJc w:val="left"/>
+      <w:pPr>
+        <w:ind w:left="1440" w:hanging="1440"/>
+      </w:pPr>
+      <w:rPr>
+        <w:rFonts w:hint="default"/>
+      </w:rPr>
+    </w:lvl>
+    <w:lvl w:ilvl="6">
+      <w:start w:val="1"/>
+      <w:numFmt w:val="decimal"/>
+      <w:lvlText w:val="%1.%2.%3.%4.%5.%6.%7"/>
+      <w:lvlJc w:val="left"/>
+      <w:pPr>
+        <w:ind w:left="1800" w:hanging="1800"/>
+      </w:pPr>
+      <w:rPr>
+        <w:rFonts w:hint="default"/>
+      </w:rPr>
+    </w:lvl>
+    <w:lvl w:ilvl="7">
+      <w:start w:val="1"/>
+      <w:numFmt w:val="decimal"/>
+      <w:lvlText w:val="%1.%2.%3.%4.%5.%6.%7.%8"/>
+      <w:lvlJc w:val="left"/>
+      <w:pPr>
+        <w:ind w:left="2160" w:hanging="2160"/>
+      </w:pPr>
+      <w:rPr>
+        <w:rFonts w:hint="default"/>
+      </w:rPr>
+    </w:lvl>
+    <w:lvl w:ilvl="8">
+      <w:start w:val="1"/>
+      <w:numFmt w:val="decimal"/>
+      <w:lvlText w:val="%1.%2.%3.%4.%5.%6.%7.%8.%9"/>
+      <w:lvlJc w:val="left"/>
+      <w:pPr>
+        <w:ind w:left="2160" w:hanging="2160"/>
+      </w:pPr>
+      <w:rPr>
+        <w:rFonts w:hint="default"/>
+      </w:rPr>
+    </w:lvl>
+  </w:abstractNum>
+  <w:abstractNum w:abstractNumId="7" w15:restartNumberingAfterBreak="0">
+    <w:nsid w:val="3EB317BF"/>
+    <w:multiLevelType w:val="multilevel"/>
+    <w:tmpl w:val="3E56E174"/>
+    <w:lvl w:ilvl="0">
+      <w:start w:val="2"/>
+      <w:numFmt w:val="decimal"/>
+      <w:lvlText w:val="%1"/>
+      <w:lvlJc w:val="left"/>
+      <w:pPr>
+        <w:ind w:left="420" w:hanging="420"/>
+      </w:pPr>
+      <w:rPr>
+        <w:rFonts w:hint="default"/>
+      </w:rPr>
+    </w:lvl>
+    <w:lvl w:ilvl="1">
+      <w:start w:val="1"/>
+      <w:numFmt w:val="decimal"/>
+      <w:lvlText w:val="%1.%2"/>
+      <w:lvlJc w:val="left"/>
+      <w:pPr>
+        <w:ind w:left="720" w:hanging="720"/>
+      </w:pPr>
+      <w:rPr>
+        <w:rFonts w:hint="default"/>
+      </w:rPr>
+    </w:lvl>
+    <w:lvl w:ilvl="2">
+      <w:start w:val="1"/>
+      <w:numFmt w:val="decimal"/>
+      <w:lvlText w:val="%1.%2.%3"/>
+      <w:lvlJc w:val="left"/>
+      <w:pPr>
+        <w:ind w:left="720" w:hanging="720"/>
+      </w:pPr>
+      <w:rPr>
+        <w:rFonts w:hint="default"/>
+      </w:rPr>
+    </w:lvl>
+    <w:lvl w:ilvl="3">
+      <w:start w:val="1"/>
+      <w:numFmt w:val="decimal"/>
+      <w:lvlText w:val="%1.%2.%3.%4"/>
+      <w:lvlJc w:val="left"/>
+      <w:pPr>
+        <w:ind w:left="1080" w:hanging="1080"/>
+      </w:pPr>
+      <w:rPr>
+        <w:rFonts w:hint="default"/>
+      </w:rPr>
+    </w:lvl>
+    <w:lvl w:ilvl="4">
+      <w:start w:val="1"/>
+      <w:numFmt w:val="decimal"/>
+      <w:lvlText w:val="%1.%2.%3.%4.%5"/>
+      <w:lvlJc w:val="left"/>
+      <w:pPr>
+        <w:ind w:left="1440" w:hanging="1440"/>
+      </w:pPr>
+      <w:rPr>
+        <w:rFonts w:hint="default"/>
+      </w:rPr>
+    </w:lvl>
+    <w:lvl w:ilvl="5">
+      <w:start w:val="1"/>
+      <w:numFmt w:val="decimal"/>
+      <w:lvlText w:val="%1.%2.%3.%4.%5.%6"/>
+      <w:lvlJc w:val="left"/>
+      <w:pPr>
+        <w:ind w:left="1440" w:hanging="1440"/>
+      </w:pPr>
+      <w:rPr>
+        <w:rFonts w:hint="default"/>
+      </w:rPr>
+    </w:lvl>
+    <w:lvl w:ilvl="6">
+      <w:start w:val="1"/>
+      <w:numFmt w:val="decimal"/>
+      <w:lvlText w:val="%1.%2.%3.%4.%5.%6.%7"/>
+      <w:lvlJc w:val="left"/>
+      <w:pPr>
+        <w:ind w:left="1800" w:hanging="1800"/>
+      </w:pPr>
+      <w:rPr>
+        <w:rFonts w:hint="default"/>
+      </w:rPr>
+    </w:lvl>
+    <w:lvl w:ilvl="7">
+      <w:start w:val="1"/>
+      <w:numFmt w:val="decimal"/>
+      <w:lvlText w:val="%1.%2.%3.%4.%5.%6.%7.%8"/>
+      <w:lvlJc w:val="left"/>
+      <w:pPr>
+        <w:ind w:left="2160" w:hanging="2160"/>
+      </w:pPr>
+      <w:rPr>
+        <w:rFonts w:hint="default"/>
+      </w:rPr>
+    </w:lvl>
+    <w:lvl w:ilvl="8">
+      <w:start w:val="1"/>
+      <w:numFmt w:val="decimal"/>
+      <w:lvlText w:val="%1.%2.%3.%4.%5.%6.%7.%8.%9"/>
+      <w:lvlJc w:val="left"/>
+      <w:pPr>
+        <w:ind w:left="2160" w:hanging="2160"/>
+      </w:pPr>
+      <w:rPr>
+        <w:rFonts w:hint="default"/>
+      </w:rPr>
+    </w:lvl>
+  </w:abstractNum>
+  <w:abstractNum w:abstractNumId="8" w15:restartNumberingAfterBreak="0">
+    <w:nsid w:val="46393B58"/>
+    <w:multiLevelType w:val="multilevel"/>
+    <w:tmpl w:val="B97098AC"/>
+    <w:lvl w:ilvl="0">
+      <w:start w:val="2"/>
+      <w:numFmt w:val="decimal"/>
+      <w:lvlText w:val="%1."/>
+      <w:lvlJc w:val="left"/>
+      <w:pPr>
+        <w:ind w:left="504" w:hanging="504"/>
+      </w:pPr>
+      <w:rPr>
+        <w:rFonts w:hint="default"/>
+      </w:rPr>
+    </w:lvl>
+    <w:lvl w:ilvl="1">
+      <w:start w:val="1"/>
+      <w:numFmt w:val="decimal"/>
+      <w:lvlText w:val="%1.%2."/>
+      <w:lvlJc w:val="left"/>
+      <w:pPr>
+        <w:ind w:left="720" w:hanging="720"/>
+      </w:pPr>
+      <w:rPr>
+        <w:rFonts w:hint="default"/>
+      </w:rPr>
+    </w:lvl>
+    <w:lvl w:ilvl="2">
+      <w:start w:val="1"/>
+      <w:numFmt w:val="decimal"/>
+      <w:lvlText w:val="%1.%2.%3."/>
+      <w:lvlJc w:val="left"/>
+      <w:pPr>
+        <w:ind w:left="720" w:hanging="720"/>
+      </w:pPr>
+      <w:rPr>
+        <w:rFonts w:hint="default"/>
+      </w:rPr>
+    </w:lvl>
+    <w:lvl w:ilvl="3">
+      <w:start w:val="1"/>
+      <w:numFmt w:val="decimal"/>
+      <w:lvlText w:val="%1.%2.%3.%4."/>
+      <w:lvlJc w:val="left"/>
+      <w:pPr>
+        <w:ind w:left="1080" w:hanging="1080"/>
+      </w:pPr>
+      <w:rPr>
+        <w:rFonts w:hint="default"/>
+      </w:rPr>
+    </w:lvl>
+    <w:lvl w:ilvl="4">
+      <w:start w:val="1"/>
+      <w:numFmt w:val="decimal"/>
+      <w:lvlText w:val="%1.%2.%3.%4.%5."/>
+      <w:lvlJc w:val="left"/>
+      <w:pPr>
+        <w:ind w:left="1440" w:hanging="1440"/>
+      </w:pPr>
+      <w:rPr>
+        <w:rFonts w:hint="default"/>
+      </w:rPr>
+    </w:lvl>
+    <w:lvl w:ilvl="5">
+      <w:start w:val="1"/>
+      <w:numFmt w:val="decimal"/>
+      <w:lvlText w:val="%1.%2.%3.%4.%5.%6."/>
+      <w:lvlJc w:val="left"/>
+      <w:pPr>
+        <w:ind w:left="1440" w:hanging="1440"/>
+      </w:pPr>
+      <w:rPr>
+        <w:rFonts w:hint="default"/>
+      </w:rPr>
+    </w:lvl>
+    <w:lvl w:ilvl="6">
+      <w:start w:val="1"/>
+      <w:numFmt w:val="decimal"/>
+      <w:lvlText w:val="%1.%2.%3.%4.%5.%6.%7."/>
+      <w:lvlJc w:val="left"/>
+      <w:pPr>
+        <w:ind w:left="1800" w:hanging="1800"/>
+      </w:pPr>
+      <w:rPr>
+        <w:rFonts w:hint="default"/>
+      </w:rPr>
+    </w:lvl>
+    <w:lvl w:ilvl="7">
+      <w:start w:val="1"/>
+      <w:numFmt w:val="decimal"/>
+      <w:lvlText w:val="%1.%2.%3.%4.%5.%6.%7.%8."/>
+      <w:lvlJc w:val="left"/>
+      <w:pPr>
+        <w:ind w:left="2160" w:hanging="2160"/>
+      </w:pPr>
+      <w:rPr>
+        <w:rFonts w:hint="default"/>
+      </w:rPr>
+    </w:lvl>
+    <w:lvl w:ilvl="8">
+      <w:start w:val="1"/>
+      <w:numFmt w:val="decimal"/>
+      <w:lvlText w:val="%1.%2.%3.%4.%5.%6.%7.%8.%9."/>
+      <w:lvlJc w:val="left"/>
+      <w:pPr>
+        <w:ind w:left="2160" w:hanging="2160"/>
+      </w:pPr>
+      <w:rPr>
+        <w:rFonts w:hint="default"/>
+      </w:rPr>
+    </w:lvl>
+  </w:abstractNum>
+  <w:abstractNum w:abstractNumId="9" w15:restartNumberingAfterBreak="0">
     <w:nsid w:val="488B44BD"/>
     <w:multiLevelType w:val="hybridMultilevel"/>
     <w:tmpl w:val="73B4389C"/>
@@ -4100,7 +5437,7 @@
       </w:rPr>
     </w:lvl>
   </w:abstractNum>
-  <w:abstractNum w:abstractNumId="6" w15:restartNumberingAfterBreak="0">
+  <w:abstractNum w:abstractNumId="10" w15:restartNumberingAfterBreak="0">
     <w:nsid w:val="50EF2586"/>
     <w:multiLevelType w:val="hybridMultilevel"/>
     <w:tmpl w:val="59F8150C"/>
@@ -4213,7 +5550,7 @@
       </w:rPr>
     </w:lvl>
   </w:abstractNum>
-  <w:abstractNum w:abstractNumId="7" w15:restartNumberingAfterBreak="0">
+  <w:abstractNum w:abstractNumId="11" w15:restartNumberingAfterBreak="0">
     <w:nsid w:val="544D4B2B"/>
     <w:multiLevelType w:val="hybridMultilevel"/>
     <w:tmpl w:val="D1B45F9C"/>
@@ -4326,7 +5663,7 @@
       </w:rPr>
     </w:lvl>
   </w:abstractNum>
-  <w:abstractNum w:abstractNumId="8" w15:restartNumberingAfterBreak="0">
+  <w:abstractNum w:abstractNumId="12" w15:restartNumberingAfterBreak="0">
     <w:nsid w:val="5A651BEC"/>
     <w:multiLevelType w:val="multilevel"/>
     <w:tmpl w:val="0409001F"/>
@@ -4412,7 +5749,7 @@
       </w:pPr>
     </w:lvl>
   </w:abstractNum>
-  <w:abstractNum w:abstractNumId="9" w15:restartNumberingAfterBreak="0">
+  <w:abstractNum w:abstractNumId="13" w15:restartNumberingAfterBreak="0">
     <w:nsid w:val="60474706"/>
     <w:multiLevelType w:val="hybridMultilevel"/>
     <w:tmpl w:val="2752E4B2"/>
@@ -4501,7 +5838,7 @@
       </w:pPr>
     </w:lvl>
   </w:abstractNum>
-  <w:abstractNum w:abstractNumId="10" w15:restartNumberingAfterBreak="0">
+  <w:abstractNum w:abstractNumId="14" w15:restartNumberingAfterBreak="0">
     <w:nsid w:val="66370FC8"/>
     <w:multiLevelType w:val="hybridMultilevel"/>
     <w:tmpl w:val="39DC2E1E"/>
@@ -4614,7 +5951,7 @@
       </w:rPr>
     </w:lvl>
   </w:abstractNum>
-  <w:abstractNum w:abstractNumId="11" w15:restartNumberingAfterBreak="0">
+  <w:abstractNum w:abstractNumId="15" w15:restartNumberingAfterBreak="0">
     <w:nsid w:val="7D087883"/>
     <w:multiLevelType w:val="hybridMultilevel"/>
     <w:tmpl w:val="12301F8E"/>
@@ -4728,40 +6065,52 @@
     </w:lvl>
   </w:abstractNum>
   <w:num w:numId="1">
+    <w:abstractNumId w:val="9"/>
+  </w:num>
+  <w:num w:numId="2">
+    <w:abstractNumId w:val="2"/>
+  </w:num>
+  <w:num w:numId="3">
+    <w:abstractNumId w:val="3"/>
+  </w:num>
+  <w:num w:numId="4">
+    <w:abstractNumId w:val="13"/>
+  </w:num>
+  <w:num w:numId="5">
+    <w:abstractNumId w:val="15"/>
+  </w:num>
+  <w:num w:numId="6">
+    <w:abstractNumId w:val="11"/>
+  </w:num>
+  <w:num w:numId="7">
+    <w:abstractNumId w:val="10"/>
+  </w:num>
+  <w:num w:numId="8">
+    <w:abstractNumId w:val="12"/>
+  </w:num>
+  <w:num w:numId="9">
     <w:abstractNumId w:val="5"/>
   </w:num>
-  <w:num w:numId="2">
+  <w:num w:numId="10">
+    <w:abstractNumId w:val="14"/>
+  </w:num>
+  <w:num w:numId="11">
     <w:abstractNumId w:val="1"/>
   </w:num>
-  <w:num w:numId="3">
-    <w:abstractNumId w:val="2"/>
+  <w:num w:numId="12">
+    <w:abstractNumId w:val="4"/>
   </w:num>
-  <w:num w:numId="4">
-    <w:abstractNumId w:val="9"/>
+  <w:num w:numId="13">
+    <w:abstractNumId w:val="0"/>
   </w:num>
-  <w:num w:numId="5">
-    <w:abstractNumId w:val="11"/>
+  <w:num w:numId="14">
+    <w:abstractNumId w:val="6"/>
   </w:num>
-  <w:num w:numId="6">
+  <w:num w:numId="15">
     <w:abstractNumId w:val="7"/>
   </w:num>
-  <w:num w:numId="7">
-    <w:abstractNumId w:val="6"/>
-  </w:num>
-  <w:num w:numId="8">
+  <w:num w:numId="16">
     <w:abstractNumId w:val="8"/>
-  </w:num>
-  <w:num w:numId="9">
-    <w:abstractNumId w:val="4"/>
-  </w:num>
-  <w:num w:numId="10">
-    <w:abstractNumId w:val="10"/>
-  </w:num>
-  <w:num w:numId="11">
-    <w:abstractNumId w:val="0"/>
-  </w:num>
-  <w:num w:numId="12">
-    <w:abstractNumId w:val="3"/>
   </w:num>
 </w:numbering>
 </file>
@@ -5299,6 +6648,44 @@
       <w:outlineLvl w:val="9"/>
     </w:pPr>
   </w:style>
+  <w:style w:type="table" w:styleId="TableGrid">
+    <w:name w:val="Table Grid"/>
+    <w:basedOn w:val="TableNormal"/>
+    <w:uiPriority w:val="39"/>
+    <w:rsid w:val="008C5249"/>
+    <w:pPr>
+      <w:spacing w:after="0" w:line="240" w:lineRule="auto"/>
+    </w:pPr>
+    <w:tblPr>
+      <w:tblBorders>
+        <w:top w:val="single" w:sz="4" w:space="0" w:color="auto"/>
+        <w:left w:val="single" w:sz="4" w:space="0" w:color="auto"/>
+        <w:bottom w:val="single" w:sz="4" w:space="0" w:color="auto"/>
+        <w:right w:val="single" w:sz="4" w:space="0" w:color="auto"/>
+        <w:insideH w:val="single" w:sz="4" w:space="0" w:color="auto"/>
+        <w:insideV w:val="single" w:sz="4" w:space="0" w:color="auto"/>
+      </w:tblBorders>
+    </w:tblPr>
+  </w:style>
+  <w:style w:type="paragraph" w:styleId="Caption">
+    <w:name w:val="caption"/>
+    <w:basedOn w:val="Normal"/>
+    <w:next w:val="Normal"/>
+    <w:uiPriority w:val="35"/>
+    <w:unhideWhenUsed/>
+    <w:qFormat/>
+    <w:rsid w:val="009146B0"/>
+    <w:pPr>
+      <w:spacing w:after="200" w:line="240" w:lineRule="auto"/>
+    </w:pPr>
+    <w:rPr>
+      <w:i/>
+      <w:iCs/>
+      <w:color w:val="44546A" w:themeColor="text2"/>
+      <w:sz w:val="18"/>
+      <w:szCs w:val="18"/>
+    </w:rPr>
+  </w:style>
 </w:styles>
 </file>
 
@@ -5568,7 +6955,7 @@
 </file>
 
 <file path=customXml/itemProps1.xml><?xml version="1.0" encoding="utf-8"?>
-<ds:datastoreItem xmlns:ds="http://schemas.openxmlformats.org/officeDocument/2006/customXml" ds:itemID="{7B29E3D8-4AD4-4F25-8339-CA06205148AA}">
+<ds:datastoreItem xmlns:ds="http://schemas.openxmlformats.org/officeDocument/2006/customXml" ds:itemID="{2D714D58-7FA9-48E0-991D-0E9B49B446FF}">
   <ds:schemaRefs>
     <ds:schemaRef ds:uri="http://schemas.openxmlformats.org/officeDocument/2006/bibliography"/>
   </ds:schemaRefs>

</xml_diff>

<commit_message>
📝 Update V0.1 document (finished chapter 3)
</commit_message>
<xml_diff>
--- a/Documents/phoeniX RISC-V Core V0.1.docx
+++ b/Documents/phoeniX RISC-V Core V0.1.docx
@@ -1334,6 +1334,52 @@
           <w:pPr>
             <w:pStyle w:val="ListParagraph"/>
             <w:numPr>
+              <w:ilvl w:val="1"/>
+              <w:numId w:val="2"/>
+            </w:numPr>
+            <w:jc w:val="both"/>
+            <w:rPr>
+              <w:rFonts w:asciiTheme="majorBidi" w:hAnsiTheme="majorBidi" w:cstheme="majorBidi"/>
+              <w:sz w:val="24"/>
+              <w:szCs w:val="24"/>
+            </w:rPr>
+          </w:pPr>
+          <w:r>
+            <w:rPr>
+              <w:rFonts w:asciiTheme="majorBidi" w:hAnsiTheme="majorBidi" w:cstheme="majorBidi"/>
+              <w:sz w:val="24"/>
+              <w:szCs w:val="24"/>
+            </w:rPr>
+            <w:t>Storing Data</w:t>
+          </w:r>
+        </w:p>
+        <w:p>
+          <w:pPr>
+            <w:pStyle w:val="ListParagraph"/>
+            <w:numPr>
+              <w:ilvl w:val="1"/>
+              <w:numId w:val="2"/>
+            </w:numPr>
+            <w:jc w:val="both"/>
+            <w:rPr>
+              <w:rFonts w:asciiTheme="majorBidi" w:hAnsiTheme="majorBidi" w:cstheme="majorBidi"/>
+              <w:sz w:val="24"/>
+              <w:szCs w:val="24"/>
+            </w:rPr>
+          </w:pPr>
+          <w:r>
+            <w:rPr>
+              <w:rFonts w:asciiTheme="majorBidi" w:hAnsiTheme="majorBidi" w:cstheme="majorBidi"/>
+              <w:sz w:val="24"/>
+              <w:szCs w:val="24"/>
+            </w:rPr>
+            <w:t>Loading Data</w:t>
+          </w:r>
+        </w:p>
+        <w:p>
+          <w:pPr>
+            <w:pStyle w:val="ListParagraph"/>
+            <w:numPr>
               <w:ilvl w:val="0"/>
               <w:numId w:val="2"/>
             </w:numPr>
@@ -1591,26 +1637,6 @@
           <w:rFonts w:asciiTheme="majorBidi" w:hAnsiTheme="majorBidi" w:cstheme="majorBidi"/>
           <w:sz w:val="36"/>
           <w:szCs w:val="36"/>
-        </w:rPr>
-      </w:pPr>
-    </w:p>
-    <w:p>
-      <w:pPr>
-        <w:jc w:val="both"/>
-        <w:rPr>
-          <w:rFonts w:asciiTheme="majorBidi" w:hAnsiTheme="majorBidi" w:cstheme="majorBidi"/>
-          <w:sz w:val="36"/>
-          <w:szCs w:val="36"/>
-        </w:rPr>
-      </w:pPr>
-    </w:p>
-    <w:p>
-      <w:pPr>
-        <w:jc w:val="both"/>
-        <w:rPr>
-          <w:rFonts w:asciiTheme="majorBidi" w:hAnsiTheme="majorBidi" w:cstheme="majorBidi"/>
-          <w:sz w:val="36"/>
-          <w:szCs w:val="36"/>
           <w:rtl/>
           <w:lang w:bidi="fa-IR"/>
         </w:rPr>
@@ -1631,6 +1657,7 @@
           <w:sz w:val="32"/>
           <w:szCs w:val="32"/>
         </w:rPr>
+        <w:lastRenderedPageBreak/>
         <w:t>Chapter 1</w:t>
       </w:r>
     </w:p>
@@ -1957,7 +1984,7 @@
           <w:sz w:val="24"/>
           <w:szCs w:val="24"/>
         </w:rPr>
-        <w:t xml:space="preserve">In the beginning, one of the most specialties of this processor which should be mentioned is not having a single control unit. This processor uses a “Distributed Control Logic” which leads to elimination of control unit from the building blocks. By DCL it means that after decoding the instructions, relative fields such as opcodes, funct3, funct7 and other fields are straightly directed </w:t>
+        <w:t xml:space="preserve">In the beginning, one of the most specialties of this processor which should be mentioned is not having a single control unit. This processor uses a “Distributed Control Logic” which leads to elimination of control unit from the building blocks. By DCL it means that after decoding the instructions, relative fields such as opcodes, funct3, funct7 and other fields are straightly directed to the linked modules, and the process of control signals generation will be taken place in the target module hardware. For example, in a basic processor decoded fields are sent to control unit and </w:t>
       </w:r>
       <w:r>
         <w:rPr>
@@ -1966,7 +1993,7 @@
           <w:szCs w:val="24"/>
         </w:rPr>
         <w:lastRenderedPageBreak/>
-        <w:t>to the linked modules, and the process of control signals generation will be taken place in the target module hardware. For example, in a basic processor decoded fields are sent to control unit and inside this module, signals will be generated to define ALU operation, ALU multiplexers (for selection of registers bus or immediate value)</w:t>
+        <w:t>inside this module, signals will be generated to define ALU operation, ALU multiplexers (for selection of registers bus or immediate value)</w:t>
       </w:r>
       <w:r>
         <w:rPr>
@@ -2383,6 +2410,7 @@
           <w:sz w:val="32"/>
           <w:szCs w:val="32"/>
         </w:rPr>
+        <w:lastRenderedPageBreak/>
         <w:t>phoeniX software interface</w:t>
       </w:r>
     </w:p>
@@ -2735,26 +2763,35 @@
           <w:szCs w:val="24"/>
           <w:lang w:bidi="fa-IR"/>
         </w:rPr>
+        <w:t>Iverilog</w:t>
+      </w:r>
+      <w:r>
+        <w:rPr>
+          <w:rFonts w:asciiTheme="majorBidi" w:hAnsiTheme="majorBidi" w:cstheme="majorBidi"/>
+          <w:sz w:val="24"/>
+          <w:szCs w:val="24"/>
+          <w:lang w:bidi="fa-IR"/>
+        </w:rPr>
+        <w:t>: it</w:t>
+      </w:r>
+      <w:r>
+        <w:rPr>
+          <w:rFonts w:asciiTheme="majorBidi" w:hAnsiTheme="majorBidi" w:cstheme="majorBidi"/>
+          <w:sz w:val="24"/>
+          <w:szCs w:val="24"/>
+          <w:lang w:bidi="fa-IR"/>
+        </w:rPr>
+        <w:t xml:space="preserve"> is an open-source Verilog simulation and synthesis tool used for designing and testing digital circuits. It supports the IEEE 1364-2005 Verilog standard and provides a command-line interface for compiling and simulating Verilog code. Iverilog allows users </w:t>
+      </w:r>
+      <w:r>
+        <w:rPr>
+          <w:rFonts w:asciiTheme="majorBidi" w:hAnsiTheme="majorBidi" w:cstheme="majorBidi"/>
+          <w:sz w:val="24"/>
+          <w:szCs w:val="24"/>
+          <w:lang w:bidi="fa-IR"/>
+        </w:rPr>
         <w:lastRenderedPageBreak/>
-        <w:t>Iverilog</w:t>
-      </w:r>
-      <w:r>
-        <w:rPr>
-          <w:rFonts w:asciiTheme="majorBidi" w:hAnsiTheme="majorBidi" w:cstheme="majorBidi"/>
-          <w:sz w:val="24"/>
-          <w:szCs w:val="24"/>
-          <w:lang w:bidi="fa-IR"/>
-        </w:rPr>
-        <w:t>: it</w:t>
-      </w:r>
-      <w:r>
-        <w:rPr>
-          <w:rFonts w:asciiTheme="majorBidi" w:hAnsiTheme="majorBidi" w:cstheme="majorBidi"/>
-          <w:sz w:val="24"/>
-          <w:szCs w:val="24"/>
-          <w:lang w:bidi="fa-IR"/>
-        </w:rPr>
-        <w:t xml:space="preserve"> is an open-source Verilog simulation and synthesis tool used for designing and testing digital circuits. It supports the IEEE 1364-2005 Verilog standard and provides a command-line interface for compiling and simulating Verilog code. Iverilog allows users to simulate and verify the behavior of their digital designs before actual hardware implementation, making it a valuable tool for digital circuit development and verification. In phoeniX processor project we used iverilog version 12 for HDL simulation process and final execution of C and assembly codes on the processor.</w:t>
+        <w:t>to simulate and verify the behavior of their digital designs before actual hardware implementation, making it a valuable tool for digital circuit development and verification. In phoeniX processor project we used iverilog version 12 for HDL simulation process and final execution of C and assembly codes on the processor.</w:t>
       </w:r>
     </w:p>
     <w:p>
@@ -2970,6 +3007,32 @@
         </w:rPr>
         <w:tab/>
       </w:r>
+    </w:p>
+    <w:p>
+      <w:pPr>
+        <w:tabs>
+          <w:tab w:val="left" w:pos="5844"/>
+        </w:tabs>
+        <w:jc w:val="both"/>
+        <w:rPr>
+          <w:rFonts w:asciiTheme="majorBidi" w:hAnsiTheme="majorBidi" w:cstheme="majorBidi"/>
+          <w:sz w:val="32"/>
+          <w:szCs w:val="32"/>
+        </w:rPr>
+      </w:pPr>
+    </w:p>
+    <w:p>
+      <w:pPr>
+        <w:tabs>
+          <w:tab w:val="left" w:pos="5844"/>
+        </w:tabs>
+        <w:jc w:val="both"/>
+        <w:rPr>
+          <w:rFonts w:asciiTheme="majorBidi" w:hAnsiTheme="majorBidi" w:cstheme="majorBidi"/>
+          <w:sz w:val="32"/>
+          <w:szCs w:val="32"/>
+        </w:rPr>
+      </w:pPr>
     </w:p>
     <w:p>
       <w:pPr>
@@ -13395,15 +13458,2841 @@
         </w:rPr>
         <w:t xml:space="preserve"> in upcoming updates, it is planned to incorporate standard interfaces such as AXI4 Lite into the project. The inclusion of AXI4 Lite will provide a reliable and widely recognized interface for communication between the memory and the core. This interface will enable seamless data transfer, improved compatibility, and better integration with other components of the system.</w:t>
       </w:r>
-    </w:p>
-    <w:p>
-      <w:pPr>
-        <w:rPr>
-          <w:rFonts w:asciiTheme="majorBidi" w:hAnsiTheme="majorBidi" w:cstheme="majorBidi"/>
-          <w:sz w:val="24"/>
-          <w:szCs w:val="24"/>
-        </w:rPr>
-      </w:pPr>
+      <w:r>
+        <w:rPr>
+          <w:rFonts w:asciiTheme="majorBidi" w:hAnsiTheme="majorBidi" w:cstheme="majorBidi"/>
+          <w:sz w:val="36"/>
+          <w:szCs w:val="36"/>
+        </w:rPr>
+        <w:t xml:space="preserve"> </w:t>
+      </w:r>
+    </w:p>
+    <w:p>
+      <w:pPr>
+        <w:jc w:val="both"/>
+        <w:rPr>
+          <w:rFonts w:asciiTheme="majorBidi" w:hAnsiTheme="majorBidi" w:cstheme="majorBidi"/>
+          <w:sz w:val="36"/>
+          <w:szCs w:val="36"/>
+        </w:rPr>
+      </w:pPr>
+    </w:p>
+    <w:p>
+      <w:pPr>
+        <w:pStyle w:val="ListParagraph"/>
+        <w:numPr>
+          <w:ilvl w:val="1"/>
+          <w:numId w:val="41"/>
+        </w:numPr>
+        <w:jc w:val="both"/>
+        <w:rPr>
+          <w:rFonts w:asciiTheme="majorBidi" w:hAnsiTheme="majorBidi" w:cstheme="majorBidi"/>
+          <w:sz w:val="32"/>
+          <w:szCs w:val="32"/>
+        </w:rPr>
+      </w:pPr>
+      <w:r>
+        <w:rPr>
+          <w:rFonts w:asciiTheme="majorBidi" w:hAnsiTheme="majorBidi" w:cstheme="majorBidi"/>
+          <w:sz w:val="32"/>
+          <w:szCs w:val="32"/>
+        </w:rPr>
+        <w:t>Storing Data</w:t>
+      </w:r>
+    </w:p>
+    <w:p>
+      <w:pPr>
+        <w:jc w:val="both"/>
+        <w:rPr>
+          <w:rFonts w:asciiTheme="majorBidi" w:hAnsiTheme="majorBidi" w:cstheme="majorBidi"/>
+          <w:sz w:val="24"/>
+          <w:szCs w:val="24"/>
+        </w:rPr>
+      </w:pPr>
+      <w:r>
+        <w:rPr>
+          <w:rFonts w:asciiTheme="majorBidi" w:hAnsiTheme="majorBidi" w:cstheme="majorBidi"/>
+          <w:sz w:val="24"/>
+          <w:szCs w:val="24"/>
+        </w:rPr>
+        <w:t xml:space="preserve">To gain a comprehensive understanding of the processor memory interface logic, it is beneficial to start by examining the provided state machine. Subsequently, a detailed description will be provided to elucidate the underlying logic following the state machine. By following this approach, a comprehensive grasp of the memory </w:t>
+      </w:r>
+      <w:r>
+        <w:rPr>
+          <w:rFonts w:asciiTheme="majorBidi" w:hAnsiTheme="majorBidi" w:cstheme="majorBidi"/>
+          <w:sz w:val="24"/>
+          <w:szCs w:val="24"/>
+        </w:rPr>
+        <w:t>interface logic can be obtained:</w:t>
+      </w:r>
+    </w:p>
+    <w:p>
+      <w:pPr>
+        <w:jc w:val="both"/>
+        <w:rPr>
+          <w:rFonts w:asciiTheme="majorBidi" w:hAnsiTheme="majorBidi" w:cstheme="majorBidi"/>
+          <w:sz w:val="24"/>
+          <w:szCs w:val="24"/>
+        </w:rPr>
+      </w:pPr>
+    </w:p>
+    <w:p>
+      <w:pPr>
+        <w:jc w:val="both"/>
+        <w:rPr>
+          <w:rFonts w:asciiTheme="majorBidi" w:hAnsiTheme="majorBidi" w:cstheme="majorBidi"/>
+          <w:sz w:val="36"/>
+          <w:szCs w:val="36"/>
+        </w:rPr>
+      </w:pPr>
+      <w:r>
+        <w:rPr>
+          <w:rFonts w:asciiTheme="majorBidi" w:hAnsiTheme="majorBidi" w:cstheme="majorBidi"/>
+          <w:sz w:val="24"/>
+          <w:szCs w:val="24"/>
+        </w:rPr>
+        <w:t>Byte</w:t>
+      </w:r>
+      <w:r>
+        <w:rPr>
+          <w:rFonts w:asciiTheme="majorBidi" w:hAnsiTheme="majorBidi" w:cstheme="majorBidi"/>
+          <w:sz w:val="24"/>
+          <w:szCs w:val="24"/>
+        </w:rPr>
+        <w:t>s</w:t>
+      </w:r>
+      <w:r>
+        <w:rPr>
+          <w:rFonts w:asciiTheme="majorBidi" w:hAnsiTheme="majorBidi" w:cstheme="majorBidi"/>
+          <w:sz w:val="24"/>
+          <w:szCs w:val="24"/>
+        </w:rPr>
+        <w:t>:</w:t>
+      </w:r>
+    </w:p>
+    <w:p>
+      <w:pPr>
+        <w:pStyle w:val="ListParagraph"/>
+        <w:numPr>
+          <w:ilvl w:val="0"/>
+          <w:numId w:val="38"/>
+        </w:numPr>
+        <w:rPr>
+          <w:rFonts w:asciiTheme="majorBidi" w:hAnsiTheme="majorBidi" w:cstheme="majorBidi"/>
+          <w:sz w:val="24"/>
+          <w:szCs w:val="24"/>
+        </w:rPr>
+      </w:pPr>
+      <w:r>
+        <w:rPr>
+          <w:rFonts w:asciiTheme="majorBidi" w:hAnsiTheme="majorBidi" w:cstheme="majorBidi"/>
+          <w:sz w:val="24"/>
+          <w:szCs w:val="24"/>
+        </w:rPr>
+        <w:t>B_0001:</w:t>
+      </w:r>
+      <w:r>
+        <w:rPr>
+          <w:rFonts w:asciiTheme="majorBidi" w:hAnsiTheme="majorBidi" w:cstheme="majorBidi"/>
+          <w:sz w:val="24"/>
+          <w:szCs w:val="24"/>
+        </w:rPr>
+        <w:tab/>
+        <w:t>Mem</w:t>
+      </w:r>
+      <w:r>
+        <w:rPr>
+          <w:rFonts w:asciiTheme="majorBidi" w:hAnsiTheme="majorBidi" w:cstheme="majorBidi"/>
+          <w:sz w:val="24"/>
+          <w:szCs w:val="24"/>
+        </w:rPr>
+        <w:t xml:space="preserve">ory </w:t>
+      </w:r>
+      <w:r>
+        <w:rPr>
+          <w:rFonts w:asciiTheme="majorBidi" w:hAnsiTheme="majorBidi" w:cstheme="majorBidi"/>
+          <w:sz w:val="24"/>
+          <w:szCs w:val="24"/>
+        </w:rPr>
+        <w:t xml:space="preserve">[Address + 3] </w:t>
+      </w:r>
+      <w:r>
+        <w:rPr>
+          <w:rFonts w:asciiTheme="majorBidi" w:hAnsiTheme="majorBidi" w:cstheme="majorBidi"/>
+          <w:sz w:val="24"/>
+          <w:szCs w:val="24"/>
+        </w:rPr>
+        <w:sym w:font="Symbol" w:char="F0AC"/>
+      </w:r>
+      <w:r>
+        <w:rPr>
+          <w:rFonts w:asciiTheme="majorBidi" w:hAnsiTheme="majorBidi" w:cstheme="majorBidi"/>
+          <w:sz w:val="24"/>
+          <w:szCs w:val="24"/>
+        </w:rPr>
+        <w:t xml:space="preserve"> data</w:t>
+      </w:r>
+      <w:r>
+        <w:rPr>
+          <w:rFonts w:asciiTheme="majorBidi" w:hAnsiTheme="majorBidi" w:cstheme="majorBidi"/>
+          <w:sz w:val="24"/>
+          <w:szCs w:val="24"/>
+        </w:rPr>
+        <w:t xml:space="preserve"> </w:t>
+      </w:r>
+      <w:r>
+        <w:rPr>
+          <w:rFonts w:asciiTheme="majorBidi" w:hAnsiTheme="majorBidi" w:cstheme="majorBidi"/>
+          <w:sz w:val="24"/>
+          <w:szCs w:val="24"/>
+        </w:rPr>
+        <w:t>[7 : 0]</w:t>
+      </w:r>
+    </w:p>
+    <w:p>
+      <w:pPr>
+        <w:ind w:left="2160"/>
+        <w:rPr>
+          <w:rFonts w:asciiTheme="majorBidi" w:hAnsiTheme="majorBidi" w:cstheme="majorBidi"/>
+          <w:sz w:val="24"/>
+          <w:szCs w:val="24"/>
+        </w:rPr>
+      </w:pPr>
+      <w:r>
+        <w:rPr>
+          <w:rFonts w:asciiTheme="majorBidi" w:hAnsiTheme="majorBidi" w:cstheme="majorBidi"/>
+          <w:sz w:val="24"/>
+          <w:szCs w:val="24"/>
+        </w:rPr>
+        <w:t>Go to stable</w:t>
+      </w:r>
+    </w:p>
+    <w:p>
+      <w:pPr>
+        <w:pStyle w:val="ListParagraph"/>
+        <w:numPr>
+          <w:ilvl w:val="0"/>
+          <w:numId w:val="38"/>
+        </w:numPr>
+        <w:rPr>
+          <w:rFonts w:asciiTheme="majorBidi" w:hAnsiTheme="majorBidi" w:cstheme="majorBidi"/>
+          <w:sz w:val="24"/>
+          <w:szCs w:val="24"/>
+        </w:rPr>
+      </w:pPr>
+      <w:r>
+        <w:rPr>
+          <w:rFonts w:asciiTheme="majorBidi" w:hAnsiTheme="majorBidi" w:cstheme="majorBidi"/>
+          <w:sz w:val="24"/>
+          <w:szCs w:val="24"/>
+        </w:rPr>
+        <w:t>B_0010:</w:t>
+      </w:r>
+      <w:r>
+        <w:rPr>
+          <w:rFonts w:asciiTheme="majorBidi" w:hAnsiTheme="majorBidi" w:cstheme="majorBidi"/>
+          <w:sz w:val="24"/>
+          <w:szCs w:val="24"/>
+        </w:rPr>
+        <w:tab/>
+        <w:t>Mem</w:t>
+      </w:r>
+      <w:r>
+        <w:rPr>
+          <w:rFonts w:asciiTheme="majorBidi" w:hAnsiTheme="majorBidi" w:cstheme="majorBidi"/>
+          <w:sz w:val="24"/>
+          <w:szCs w:val="24"/>
+        </w:rPr>
+        <w:t xml:space="preserve">ory </w:t>
+      </w:r>
+      <w:r>
+        <w:rPr>
+          <w:rFonts w:asciiTheme="majorBidi" w:hAnsiTheme="majorBidi" w:cstheme="majorBidi"/>
+          <w:sz w:val="24"/>
+          <w:szCs w:val="24"/>
+        </w:rPr>
+        <w:t xml:space="preserve">[Address + 2] </w:t>
+      </w:r>
+      <w:r>
+        <w:rPr>
+          <w:rFonts w:asciiTheme="majorBidi" w:hAnsiTheme="majorBidi" w:cstheme="majorBidi"/>
+          <w:sz w:val="24"/>
+          <w:szCs w:val="24"/>
+        </w:rPr>
+        <w:sym w:font="Symbol" w:char="F0AC"/>
+      </w:r>
+      <w:r>
+        <w:rPr>
+          <w:rFonts w:asciiTheme="majorBidi" w:hAnsiTheme="majorBidi" w:cstheme="majorBidi"/>
+          <w:sz w:val="24"/>
+          <w:szCs w:val="24"/>
+        </w:rPr>
+        <w:t xml:space="preserve"> data</w:t>
+      </w:r>
+      <w:r>
+        <w:rPr>
+          <w:rFonts w:asciiTheme="majorBidi" w:hAnsiTheme="majorBidi" w:cstheme="majorBidi"/>
+          <w:sz w:val="24"/>
+          <w:szCs w:val="24"/>
+        </w:rPr>
+        <w:t xml:space="preserve"> </w:t>
+      </w:r>
+      <w:r>
+        <w:rPr>
+          <w:rFonts w:asciiTheme="majorBidi" w:hAnsiTheme="majorBidi" w:cstheme="majorBidi"/>
+          <w:sz w:val="24"/>
+          <w:szCs w:val="24"/>
+        </w:rPr>
+        <w:t>[7 : 0]</w:t>
+      </w:r>
+    </w:p>
+    <w:p>
+      <w:pPr>
+        <w:ind w:left="2160"/>
+        <w:rPr>
+          <w:rFonts w:asciiTheme="majorBidi" w:hAnsiTheme="majorBidi" w:cstheme="majorBidi"/>
+          <w:sz w:val="24"/>
+          <w:szCs w:val="24"/>
+        </w:rPr>
+      </w:pPr>
+      <w:r>
+        <w:rPr>
+          <w:rFonts w:asciiTheme="majorBidi" w:hAnsiTheme="majorBidi" w:cstheme="majorBidi"/>
+          <w:sz w:val="24"/>
+          <w:szCs w:val="24"/>
+        </w:rPr>
+        <w:t>Go to stable</w:t>
+      </w:r>
+    </w:p>
+    <w:p>
+      <w:pPr>
+        <w:pStyle w:val="ListParagraph"/>
+        <w:numPr>
+          <w:ilvl w:val="0"/>
+          <w:numId w:val="38"/>
+        </w:numPr>
+        <w:rPr>
+          <w:rFonts w:asciiTheme="majorBidi" w:hAnsiTheme="majorBidi" w:cstheme="majorBidi"/>
+          <w:sz w:val="24"/>
+          <w:szCs w:val="24"/>
+        </w:rPr>
+      </w:pPr>
+      <w:r>
+        <w:rPr>
+          <w:rFonts w:asciiTheme="majorBidi" w:hAnsiTheme="majorBidi" w:cstheme="majorBidi"/>
+          <w:sz w:val="24"/>
+          <w:szCs w:val="24"/>
+        </w:rPr>
+        <w:lastRenderedPageBreak/>
+        <w:t>B_0100:</w:t>
+      </w:r>
+      <w:r>
+        <w:rPr>
+          <w:rFonts w:asciiTheme="majorBidi" w:hAnsiTheme="majorBidi" w:cstheme="majorBidi"/>
+          <w:sz w:val="24"/>
+          <w:szCs w:val="24"/>
+        </w:rPr>
+        <w:tab/>
+        <w:t>Mem</w:t>
+      </w:r>
+      <w:r>
+        <w:rPr>
+          <w:rFonts w:asciiTheme="majorBidi" w:hAnsiTheme="majorBidi" w:cstheme="majorBidi"/>
+          <w:sz w:val="24"/>
+          <w:szCs w:val="24"/>
+        </w:rPr>
+        <w:t xml:space="preserve">ory </w:t>
+      </w:r>
+      <w:r>
+        <w:rPr>
+          <w:rFonts w:asciiTheme="majorBidi" w:hAnsiTheme="majorBidi" w:cstheme="majorBidi"/>
+          <w:sz w:val="24"/>
+          <w:szCs w:val="24"/>
+        </w:rPr>
+        <w:t xml:space="preserve">[Address + </w:t>
+      </w:r>
+      <w:r>
+        <w:rPr>
+          <w:rFonts w:asciiTheme="majorBidi" w:hAnsiTheme="majorBidi" w:cstheme="majorBidi"/>
+          <w:sz w:val="24"/>
+          <w:szCs w:val="24"/>
+        </w:rPr>
+        <w:t>1</w:t>
+      </w:r>
+      <w:r>
+        <w:rPr>
+          <w:rFonts w:asciiTheme="majorBidi" w:hAnsiTheme="majorBidi" w:cstheme="majorBidi"/>
+          <w:sz w:val="24"/>
+          <w:szCs w:val="24"/>
+        </w:rPr>
+        <w:t xml:space="preserve">] </w:t>
+      </w:r>
+      <w:r>
+        <w:rPr>
+          <w:rFonts w:asciiTheme="majorBidi" w:hAnsiTheme="majorBidi" w:cstheme="majorBidi"/>
+          <w:sz w:val="24"/>
+          <w:szCs w:val="24"/>
+        </w:rPr>
+        <w:sym w:font="Symbol" w:char="F0AC"/>
+      </w:r>
+      <w:r>
+        <w:rPr>
+          <w:rFonts w:asciiTheme="majorBidi" w:hAnsiTheme="majorBidi" w:cstheme="majorBidi"/>
+          <w:sz w:val="24"/>
+          <w:szCs w:val="24"/>
+        </w:rPr>
+        <w:t xml:space="preserve"> data</w:t>
+      </w:r>
+      <w:r>
+        <w:rPr>
+          <w:rFonts w:asciiTheme="majorBidi" w:hAnsiTheme="majorBidi" w:cstheme="majorBidi"/>
+          <w:sz w:val="24"/>
+          <w:szCs w:val="24"/>
+        </w:rPr>
+        <w:t xml:space="preserve"> </w:t>
+      </w:r>
+      <w:r>
+        <w:rPr>
+          <w:rFonts w:asciiTheme="majorBidi" w:hAnsiTheme="majorBidi" w:cstheme="majorBidi"/>
+          <w:sz w:val="24"/>
+          <w:szCs w:val="24"/>
+        </w:rPr>
+        <w:t>[7 : 0]</w:t>
+      </w:r>
+    </w:p>
+    <w:p>
+      <w:pPr>
+        <w:ind w:left="2160"/>
+        <w:rPr>
+          <w:rFonts w:asciiTheme="majorBidi" w:hAnsiTheme="majorBidi" w:cstheme="majorBidi"/>
+          <w:sz w:val="24"/>
+          <w:szCs w:val="24"/>
+        </w:rPr>
+      </w:pPr>
+      <w:r>
+        <w:rPr>
+          <w:rFonts w:asciiTheme="majorBidi" w:hAnsiTheme="majorBidi" w:cstheme="majorBidi"/>
+          <w:sz w:val="24"/>
+          <w:szCs w:val="24"/>
+        </w:rPr>
+        <w:t>Go to stable</w:t>
+      </w:r>
+    </w:p>
+    <w:p>
+      <w:pPr>
+        <w:pStyle w:val="ListParagraph"/>
+        <w:numPr>
+          <w:ilvl w:val="0"/>
+          <w:numId w:val="38"/>
+        </w:numPr>
+        <w:rPr>
+          <w:rFonts w:asciiTheme="majorBidi" w:hAnsiTheme="majorBidi" w:cstheme="majorBidi"/>
+          <w:sz w:val="24"/>
+          <w:szCs w:val="24"/>
+        </w:rPr>
+      </w:pPr>
+      <w:r>
+        <w:rPr>
+          <w:rFonts w:asciiTheme="majorBidi" w:hAnsiTheme="majorBidi" w:cstheme="majorBidi"/>
+          <w:sz w:val="24"/>
+          <w:szCs w:val="24"/>
+        </w:rPr>
+        <w:t>B_1000:</w:t>
+      </w:r>
+      <w:r>
+        <w:rPr>
+          <w:rFonts w:asciiTheme="majorBidi" w:hAnsiTheme="majorBidi" w:cstheme="majorBidi"/>
+          <w:sz w:val="24"/>
+          <w:szCs w:val="24"/>
+        </w:rPr>
+        <w:tab/>
+      </w:r>
+      <w:r>
+        <w:rPr>
+          <w:rFonts w:asciiTheme="majorBidi" w:hAnsiTheme="majorBidi" w:cstheme="majorBidi"/>
+          <w:sz w:val="24"/>
+          <w:szCs w:val="24"/>
+        </w:rPr>
+        <w:t>Mem</w:t>
+      </w:r>
+      <w:r>
+        <w:rPr>
+          <w:rFonts w:asciiTheme="majorBidi" w:hAnsiTheme="majorBidi" w:cstheme="majorBidi"/>
+          <w:sz w:val="24"/>
+          <w:szCs w:val="24"/>
+        </w:rPr>
+        <w:t xml:space="preserve">ory </w:t>
+      </w:r>
+      <w:r>
+        <w:rPr>
+          <w:rFonts w:asciiTheme="majorBidi" w:hAnsiTheme="majorBidi" w:cstheme="majorBidi"/>
+          <w:sz w:val="24"/>
+          <w:szCs w:val="24"/>
+        </w:rPr>
+        <w:t xml:space="preserve">[Address + 0] </w:t>
+      </w:r>
+      <w:r>
+        <w:rPr>
+          <w:rFonts w:asciiTheme="majorBidi" w:hAnsiTheme="majorBidi" w:cstheme="majorBidi"/>
+          <w:sz w:val="24"/>
+          <w:szCs w:val="24"/>
+        </w:rPr>
+        <w:sym w:font="Symbol" w:char="F0AC"/>
+      </w:r>
+      <w:r>
+        <w:rPr>
+          <w:rFonts w:asciiTheme="majorBidi" w:hAnsiTheme="majorBidi" w:cstheme="majorBidi"/>
+          <w:sz w:val="24"/>
+          <w:szCs w:val="24"/>
+        </w:rPr>
+        <w:t xml:space="preserve"> data</w:t>
+      </w:r>
+      <w:r>
+        <w:rPr>
+          <w:rFonts w:asciiTheme="majorBidi" w:hAnsiTheme="majorBidi" w:cstheme="majorBidi"/>
+          <w:sz w:val="24"/>
+          <w:szCs w:val="24"/>
+        </w:rPr>
+        <w:t xml:space="preserve"> </w:t>
+      </w:r>
+      <w:r>
+        <w:rPr>
+          <w:rFonts w:asciiTheme="majorBidi" w:hAnsiTheme="majorBidi" w:cstheme="majorBidi"/>
+          <w:sz w:val="24"/>
+          <w:szCs w:val="24"/>
+        </w:rPr>
+        <w:t>[7 : 0]</w:t>
+      </w:r>
+    </w:p>
+    <w:p>
+      <w:pPr>
+        <w:ind w:left="2160"/>
+        <w:rPr>
+          <w:rFonts w:asciiTheme="majorBidi" w:hAnsiTheme="majorBidi" w:cstheme="majorBidi"/>
+          <w:sz w:val="24"/>
+          <w:szCs w:val="24"/>
+        </w:rPr>
+      </w:pPr>
+      <w:r>
+        <w:rPr>
+          <w:rFonts w:asciiTheme="majorBidi" w:hAnsiTheme="majorBidi" w:cstheme="majorBidi"/>
+          <w:sz w:val="24"/>
+          <w:szCs w:val="24"/>
+        </w:rPr>
+        <w:t>Go to stable</w:t>
+      </w:r>
+    </w:p>
+    <w:p>
+      <w:pPr>
+        <w:rPr>
+          <w:rFonts w:asciiTheme="majorBidi" w:hAnsiTheme="majorBidi" w:cstheme="majorBidi"/>
+          <w:sz w:val="24"/>
+          <w:szCs w:val="24"/>
+        </w:rPr>
+      </w:pPr>
+      <w:r>
+        <w:rPr>
+          <w:rFonts w:asciiTheme="majorBidi" w:hAnsiTheme="majorBidi" w:cstheme="majorBidi"/>
+          <w:sz w:val="24"/>
+          <w:szCs w:val="24"/>
+        </w:rPr>
+        <w:t>Half Word:</w:t>
+      </w:r>
+    </w:p>
+    <w:p>
+      <w:pPr>
+        <w:pStyle w:val="ListParagraph"/>
+        <w:numPr>
+          <w:ilvl w:val="0"/>
+          <w:numId w:val="38"/>
+        </w:numPr>
+        <w:rPr>
+          <w:rFonts w:asciiTheme="majorBidi" w:hAnsiTheme="majorBidi" w:cstheme="majorBidi"/>
+          <w:sz w:val="24"/>
+          <w:szCs w:val="24"/>
+        </w:rPr>
+      </w:pPr>
+      <w:r>
+        <w:rPr>
+          <w:rFonts w:asciiTheme="majorBidi" w:hAnsiTheme="majorBidi" w:cstheme="majorBidi"/>
+          <w:sz w:val="24"/>
+          <w:szCs w:val="24"/>
+        </w:rPr>
+        <w:t xml:space="preserve">H_0011_1: </w:t>
+      </w:r>
+      <w:r>
+        <w:rPr>
+          <w:rFonts w:asciiTheme="majorBidi" w:hAnsiTheme="majorBidi" w:cstheme="majorBidi"/>
+          <w:sz w:val="24"/>
+          <w:szCs w:val="24"/>
+        </w:rPr>
+        <w:tab/>
+      </w:r>
+      <w:r>
+        <w:rPr>
+          <w:rFonts w:asciiTheme="majorBidi" w:hAnsiTheme="majorBidi" w:cstheme="majorBidi"/>
+          <w:sz w:val="24"/>
+          <w:szCs w:val="24"/>
+        </w:rPr>
+        <w:t>Mem</w:t>
+      </w:r>
+      <w:r>
+        <w:rPr>
+          <w:rFonts w:asciiTheme="majorBidi" w:hAnsiTheme="majorBidi" w:cstheme="majorBidi"/>
+          <w:sz w:val="24"/>
+          <w:szCs w:val="24"/>
+        </w:rPr>
+        <w:t xml:space="preserve">ory </w:t>
+      </w:r>
+      <w:r>
+        <w:rPr>
+          <w:rFonts w:asciiTheme="majorBidi" w:hAnsiTheme="majorBidi" w:cstheme="majorBidi"/>
+          <w:sz w:val="24"/>
+          <w:szCs w:val="24"/>
+        </w:rPr>
+        <w:t xml:space="preserve">[Address + 2] </w:t>
+      </w:r>
+      <w:r>
+        <w:rPr>
+          <w:rFonts w:asciiTheme="majorBidi" w:hAnsiTheme="majorBidi" w:cstheme="majorBidi"/>
+          <w:sz w:val="24"/>
+          <w:szCs w:val="24"/>
+        </w:rPr>
+        <w:sym w:font="Symbol" w:char="F0AC"/>
+      </w:r>
+      <w:r>
+        <w:rPr>
+          <w:rFonts w:asciiTheme="majorBidi" w:hAnsiTheme="majorBidi" w:cstheme="majorBidi"/>
+          <w:sz w:val="24"/>
+          <w:szCs w:val="24"/>
+        </w:rPr>
+        <w:t xml:space="preserve"> data</w:t>
+      </w:r>
+      <w:r>
+        <w:rPr>
+          <w:rFonts w:asciiTheme="majorBidi" w:hAnsiTheme="majorBidi" w:cstheme="majorBidi"/>
+          <w:sz w:val="24"/>
+          <w:szCs w:val="24"/>
+        </w:rPr>
+        <w:t xml:space="preserve"> </w:t>
+      </w:r>
+      <w:r>
+        <w:rPr>
+          <w:rFonts w:asciiTheme="majorBidi" w:hAnsiTheme="majorBidi" w:cstheme="majorBidi"/>
+          <w:sz w:val="24"/>
+          <w:szCs w:val="24"/>
+        </w:rPr>
+        <w:t>[15 : 8]</w:t>
+      </w:r>
+    </w:p>
+    <w:p>
+      <w:pPr>
+        <w:ind w:left="2160"/>
+        <w:rPr>
+          <w:rFonts w:asciiTheme="majorBidi" w:hAnsiTheme="majorBidi" w:cstheme="majorBidi"/>
+          <w:sz w:val="24"/>
+          <w:szCs w:val="24"/>
+        </w:rPr>
+      </w:pPr>
+      <w:r>
+        <w:rPr>
+          <w:rFonts w:asciiTheme="majorBidi" w:hAnsiTheme="majorBidi" w:cstheme="majorBidi"/>
+          <w:sz w:val="24"/>
+          <w:szCs w:val="24"/>
+        </w:rPr>
+        <w:t>Go to H_0011_2</w:t>
+      </w:r>
+    </w:p>
+    <w:p>
+      <w:pPr>
+        <w:pStyle w:val="ListParagraph"/>
+        <w:numPr>
+          <w:ilvl w:val="0"/>
+          <w:numId w:val="38"/>
+        </w:numPr>
+        <w:rPr>
+          <w:rFonts w:asciiTheme="majorBidi" w:hAnsiTheme="majorBidi" w:cstheme="majorBidi"/>
+          <w:sz w:val="24"/>
+          <w:szCs w:val="24"/>
+        </w:rPr>
+      </w:pPr>
+      <w:r>
+        <w:rPr>
+          <w:rFonts w:asciiTheme="majorBidi" w:hAnsiTheme="majorBidi" w:cstheme="majorBidi"/>
+          <w:sz w:val="24"/>
+          <w:szCs w:val="24"/>
+        </w:rPr>
+        <w:t>H_0011_2:</w:t>
+      </w:r>
+      <w:r>
+        <w:rPr>
+          <w:rFonts w:asciiTheme="majorBidi" w:hAnsiTheme="majorBidi" w:cstheme="majorBidi"/>
+          <w:sz w:val="24"/>
+          <w:szCs w:val="24"/>
+        </w:rPr>
+        <w:tab/>
+      </w:r>
+      <w:r>
+        <w:rPr>
+          <w:rFonts w:asciiTheme="majorBidi" w:hAnsiTheme="majorBidi" w:cstheme="majorBidi"/>
+          <w:sz w:val="24"/>
+          <w:szCs w:val="24"/>
+        </w:rPr>
+        <w:t xml:space="preserve">Memory </w:t>
+      </w:r>
+      <w:r>
+        <w:rPr>
+          <w:rFonts w:asciiTheme="majorBidi" w:hAnsiTheme="majorBidi" w:cstheme="majorBidi"/>
+          <w:sz w:val="24"/>
+          <w:szCs w:val="24"/>
+        </w:rPr>
+        <w:t xml:space="preserve">[Address + 3] </w:t>
+      </w:r>
+      <w:r>
+        <w:rPr>
+          <w:rFonts w:asciiTheme="majorBidi" w:hAnsiTheme="majorBidi" w:cstheme="majorBidi"/>
+          <w:sz w:val="24"/>
+          <w:szCs w:val="24"/>
+        </w:rPr>
+        <w:sym w:font="Symbol" w:char="F0AC"/>
+      </w:r>
+      <w:r>
+        <w:rPr>
+          <w:rFonts w:asciiTheme="majorBidi" w:hAnsiTheme="majorBidi" w:cstheme="majorBidi"/>
+          <w:sz w:val="24"/>
+          <w:szCs w:val="24"/>
+        </w:rPr>
+        <w:t xml:space="preserve"> data</w:t>
+      </w:r>
+      <w:r>
+        <w:rPr>
+          <w:rFonts w:asciiTheme="majorBidi" w:hAnsiTheme="majorBidi" w:cstheme="majorBidi"/>
+          <w:sz w:val="24"/>
+          <w:szCs w:val="24"/>
+        </w:rPr>
+        <w:t xml:space="preserve"> </w:t>
+      </w:r>
+      <w:r>
+        <w:rPr>
+          <w:rFonts w:asciiTheme="majorBidi" w:hAnsiTheme="majorBidi" w:cstheme="majorBidi"/>
+          <w:sz w:val="24"/>
+          <w:szCs w:val="24"/>
+        </w:rPr>
+        <w:t>[7 : 0]</w:t>
+      </w:r>
+    </w:p>
+    <w:p>
+      <w:pPr>
+        <w:ind w:left="2160"/>
+        <w:rPr>
+          <w:rFonts w:asciiTheme="majorBidi" w:hAnsiTheme="majorBidi" w:cstheme="majorBidi"/>
+          <w:sz w:val="24"/>
+          <w:szCs w:val="24"/>
+        </w:rPr>
+      </w:pPr>
+      <w:r>
+        <w:rPr>
+          <w:rFonts w:asciiTheme="majorBidi" w:hAnsiTheme="majorBidi" w:cstheme="majorBidi"/>
+          <w:sz w:val="24"/>
+          <w:szCs w:val="24"/>
+        </w:rPr>
+        <w:t>Go to stable</w:t>
+      </w:r>
+    </w:p>
+    <w:p>
+      <w:pPr>
+        <w:pStyle w:val="ListParagraph"/>
+        <w:numPr>
+          <w:ilvl w:val="0"/>
+          <w:numId w:val="38"/>
+        </w:numPr>
+        <w:rPr>
+          <w:rFonts w:asciiTheme="majorBidi" w:hAnsiTheme="majorBidi" w:cstheme="majorBidi"/>
+          <w:sz w:val="24"/>
+          <w:szCs w:val="24"/>
+        </w:rPr>
+      </w:pPr>
+      <w:r>
+        <w:rPr>
+          <w:rFonts w:asciiTheme="majorBidi" w:hAnsiTheme="majorBidi" w:cstheme="majorBidi"/>
+          <w:sz w:val="24"/>
+          <w:szCs w:val="24"/>
+        </w:rPr>
+        <w:t>H_1100_1:</w:t>
+      </w:r>
+      <w:r>
+        <w:rPr>
+          <w:rFonts w:asciiTheme="majorBidi" w:hAnsiTheme="majorBidi" w:cstheme="majorBidi"/>
+          <w:sz w:val="24"/>
+          <w:szCs w:val="24"/>
+        </w:rPr>
+        <w:tab/>
+      </w:r>
+      <w:r>
+        <w:rPr>
+          <w:rFonts w:asciiTheme="majorBidi" w:hAnsiTheme="majorBidi" w:cstheme="majorBidi"/>
+          <w:sz w:val="24"/>
+          <w:szCs w:val="24"/>
+        </w:rPr>
+        <w:t xml:space="preserve">Memory </w:t>
+      </w:r>
+      <w:r>
+        <w:rPr>
+          <w:rFonts w:asciiTheme="majorBidi" w:hAnsiTheme="majorBidi" w:cstheme="majorBidi"/>
+          <w:sz w:val="24"/>
+          <w:szCs w:val="24"/>
+        </w:rPr>
+        <w:t xml:space="preserve">[Address + 0] </w:t>
+      </w:r>
+      <w:r>
+        <w:rPr>
+          <w:rFonts w:asciiTheme="majorBidi" w:hAnsiTheme="majorBidi" w:cstheme="majorBidi"/>
+          <w:sz w:val="24"/>
+          <w:szCs w:val="24"/>
+        </w:rPr>
+        <w:sym w:font="Symbol" w:char="F0AC"/>
+      </w:r>
+      <w:r>
+        <w:rPr>
+          <w:rFonts w:asciiTheme="majorBidi" w:hAnsiTheme="majorBidi" w:cstheme="majorBidi"/>
+          <w:sz w:val="24"/>
+          <w:szCs w:val="24"/>
+        </w:rPr>
+        <w:t xml:space="preserve"> data</w:t>
+      </w:r>
+      <w:r>
+        <w:rPr>
+          <w:rFonts w:asciiTheme="majorBidi" w:hAnsiTheme="majorBidi" w:cstheme="majorBidi"/>
+          <w:sz w:val="24"/>
+          <w:szCs w:val="24"/>
+        </w:rPr>
+        <w:t xml:space="preserve"> </w:t>
+      </w:r>
+      <w:r>
+        <w:rPr>
+          <w:rFonts w:asciiTheme="majorBidi" w:hAnsiTheme="majorBidi" w:cstheme="majorBidi"/>
+          <w:sz w:val="24"/>
+          <w:szCs w:val="24"/>
+        </w:rPr>
+        <w:t>[15 : 8]</w:t>
+      </w:r>
+    </w:p>
+    <w:p>
+      <w:pPr>
+        <w:ind w:left="2160"/>
+        <w:rPr>
+          <w:rFonts w:asciiTheme="majorBidi" w:hAnsiTheme="majorBidi" w:cstheme="majorBidi"/>
+          <w:sz w:val="24"/>
+          <w:szCs w:val="24"/>
+        </w:rPr>
+      </w:pPr>
+      <w:r>
+        <w:rPr>
+          <w:rFonts w:asciiTheme="majorBidi" w:hAnsiTheme="majorBidi" w:cstheme="majorBidi"/>
+          <w:sz w:val="24"/>
+          <w:szCs w:val="24"/>
+        </w:rPr>
+        <w:t>Go to H_1100_2</w:t>
+      </w:r>
+    </w:p>
+    <w:p>
+      <w:pPr>
+        <w:pStyle w:val="ListParagraph"/>
+        <w:numPr>
+          <w:ilvl w:val="0"/>
+          <w:numId w:val="38"/>
+        </w:numPr>
+        <w:rPr>
+          <w:rFonts w:asciiTheme="majorBidi" w:hAnsiTheme="majorBidi" w:cstheme="majorBidi"/>
+          <w:sz w:val="24"/>
+          <w:szCs w:val="24"/>
+        </w:rPr>
+      </w:pPr>
+      <w:r>
+        <w:rPr>
+          <w:rFonts w:asciiTheme="majorBidi" w:hAnsiTheme="majorBidi" w:cstheme="majorBidi"/>
+          <w:sz w:val="24"/>
+          <w:szCs w:val="24"/>
+        </w:rPr>
+        <w:t>H_1100_2:</w:t>
+      </w:r>
+      <w:r>
+        <w:rPr>
+          <w:rFonts w:asciiTheme="majorBidi" w:hAnsiTheme="majorBidi" w:cstheme="majorBidi"/>
+          <w:sz w:val="24"/>
+          <w:szCs w:val="24"/>
+        </w:rPr>
+        <w:tab/>
+      </w:r>
+      <w:r>
+        <w:rPr>
+          <w:rFonts w:asciiTheme="majorBidi" w:hAnsiTheme="majorBidi" w:cstheme="majorBidi"/>
+          <w:sz w:val="24"/>
+          <w:szCs w:val="24"/>
+        </w:rPr>
+        <w:t xml:space="preserve">Memory </w:t>
+      </w:r>
+      <w:r>
+        <w:rPr>
+          <w:rFonts w:asciiTheme="majorBidi" w:hAnsiTheme="majorBidi" w:cstheme="majorBidi"/>
+          <w:sz w:val="24"/>
+          <w:szCs w:val="24"/>
+        </w:rPr>
+        <w:t xml:space="preserve">[Address + 1] </w:t>
+      </w:r>
+      <w:r>
+        <w:rPr>
+          <w:rFonts w:asciiTheme="majorBidi" w:hAnsiTheme="majorBidi" w:cstheme="majorBidi"/>
+          <w:sz w:val="24"/>
+          <w:szCs w:val="24"/>
+        </w:rPr>
+        <w:sym w:font="Symbol" w:char="F0AC"/>
+      </w:r>
+      <w:r>
+        <w:rPr>
+          <w:rFonts w:asciiTheme="majorBidi" w:hAnsiTheme="majorBidi" w:cstheme="majorBidi"/>
+          <w:sz w:val="24"/>
+          <w:szCs w:val="24"/>
+        </w:rPr>
+        <w:t xml:space="preserve"> data</w:t>
+      </w:r>
+      <w:r>
+        <w:rPr>
+          <w:rFonts w:asciiTheme="majorBidi" w:hAnsiTheme="majorBidi" w:cstheme="majorBidi"/>
+          <w:sz w:val="24"/>
+          <w:szCs w:val="24"/>
+        </w:rPr>
+        <w:t xml:space="preserve"> </w:t>
+      </w:r>
+      <w:r>
+        <w:rPr>
+          <w:rFonts w:asciiTheme="majorBidi" w:hAnsiTheme="majorBidi" w:cstheme="majorBidi"/>
+          <w:sz w:val="24"/>
+          <w:szCs w:val="24"/>
+        </w:rPr>
+        <w:t>[7 : 0]</w:t>
+      </w:r>
+    </w:p>
+    <w:p>
+      <w:pPr>
+        <w:ind w:left="2160"/>
+        <w:rPr>
+          <w:rFonts w:asciiTheme="majorBidi" w:hAnsiTheme="majorBidi" w:cstheme="majorBidi"/>
+          <w:sz w:val="24"/>
+          <w:szCs w:val="24"/>
+        </w:rPr>
+      </w:pPr>
+      <w:r>
+        <w:rPr>
+          <w:rFonts w:asciiTheme="majorBidi" w:hAnsiTheme="majorBidi" w:cstheme="majorBidi"/>
+          <w:sz w:val="24"/>
+          <w:szCs w:val="24"/>
+        </w:rPr>
+        <w:t>Go to stable</w:t>
+      </w:r>
+      <w:r>
+        <w:rPr>
+          <w:rFonts w:asciiTheme="majorBidi" w:hAnsiTheme="majorBidi" w:cstheme="majorBidi"/>
+          <w:sz w:val="24"/>
+          <w:szCs w:val="24"/>
+        </w:rPr>
+        <w:tab/>
+      </w:r>
+    </w:p>
+    <w:p>
+      <w:pPr>
+        <w:rPr>
+          <w:rFonts w:asciiTheme="majorBidi" w:hAnsiTheme="majorBidi" w:cstheme="majorBidi"/>
+          <w:sz w:val="24"/>
+          <w:szCs w:val="24"/>
+        </w:rPr>
+      </w:pPr>
+      <w:r>
+        <w:rPr>
+          <w:rFonts w:asciiTheme="majorBidi" w:hAnsiTheme="majorBidi" w:cstheme="majorBidi"/>
+          <w:sz w:val="24"/>
+          <w:szCs w:val="24"/>
+        </w:rPr>
+        <w:t>Word:</w:t>
+      </w:r>
+    </w:p>
+    <w:p>
+      <w:pPr>
+        <w:pStyle w:val="ListParagraph"/>
+        <w:numPr>
+          <w:ilvl w:val="0"/>
+          <w:numId w:val="38"/>
+        </w:numPr>
+        <w:rPr>
+          <w:rFonts w:asciiTheme="majorBidi" w:hAnsiTheme="majorBidi" w:cstheme="majorBidi"/>
+          <w:sz w:val="24"/>
+          <w:szCs w:val="24"/>
+        </w:rPr>
+      </w:pPr>
+      <w:r>
+        <w:rPr>
+          <w:rFonts w:asciiTheme="majorBidi" w:hAnsiTheme="majorBidi" w:cstheme="majorBidi"/>
+          <w:sz w:val="24"/>
+          <w:szCs w:val="24"/>
+        </w:rPr>
+        <w:t xml:space="preserve">W_1111_1: </w:t>
+      </w:r>
+      <w:r>
+        <w:rPr>
+          <w:rFonts w:asciiTheme="majorBidi" w:hAnsiTheme="majorBidi" w:cstheme="majorBidi"/>
+          <w:sz w:val="24"/>
+          <w:szCs w:val="24"/>
+        </w:rPr>
+        <w:tab/>
+      </w:r>
+      <w:r>
+        <w:rPr>
+          <w:rFonts w:asciiTheme="majorBidi" w:hAnsiTheme="majorBidi" w:cstheme="majorBidi"/>
+          <w:sz w:val="24"/>
+          <w:szCs w:val="24"/>
+        </w:rPr>
+        <w:t xml:space="preserve">Memory </w:t>
+      </w:r>
+      <w:r>
+        <w:rPr>
+          <w:rFonts w:asciiTheme="majorBidi" w:hAnsiTheme="majorBidi" w:cstheme="majorBidi"/>
+          <w:sz w:val="24"/>
+          <w:szCs w:val="24"/>
+        </w:rPr>
+        <w:t xml:space="preserve">[Address + 0] </w:t>
+      </w:r>
+      <w:r>
+        <w:rPr>
+          <w:rFonts w:asciiTheme="majorBidi" w:hAnsiTheme="majorBidi" w:cstheme="majorBidi"/>
+          <w:sz w:val="24"/>
+          <w:szCs w:val="24"/>
+        </w:rPr>
+        <w:sym w:font="Symbol" w:char="F0AC"/>
+      </w:r>
+      <w:r>
+        <w:rPr>
+          <w:rFonts w:asciiTheme="majorBidi" w:hAnsiTheme="majorBidi" w:cstheme="majorBidi"/>
+          <w:sz w:val="24"/>
+          <w:szCs w:val="24"/>
+        </w:rPr>
+        <w:t xml:space="preserve"> data</w:t>
+      </w:r>
+      <w:r>
+        <w:rPr>
+          <w:rFonts w:asciiTheme="majorBidi" w:hAnsiTheme="majorBidi" w:cstheme="majorBidi"/>
+          <w:sz w:val="24"/>
+          <w:szCs w:val="24"/>
+        </w:rPr>
+        <w:t xml:space="preserve"> </w:t>
+      </w:r>
+      <w:r>
+        <w:rPr>
+          <w:rFonts w:asciiTheme="majorBidi" w:hAnsiTheme="majorBidi" w:cstheme="majorBidi"/>
+          <w:sz w:val="24"/>
+          <w:szCs w:val="24"/>
+        </w:rPr>
+        <w:t>[31 : 24]</w:t>
+      </w:r>
+    </w:p>
+    <w:p>
+      <w:pPr>
+        <w:ind w:left="2160"/>
+        <w:rPr>
+          <w:rFonts w:asciiTheme="majorBidi" w:hAnsiTheme="majorBidi" w:cstheme="majorBidi"/>
+          <w:sz w:val="24"/>
+          <w:szCs w:val="24"/>
+        </w:rPr>
+      </w:pPr>
+      <w:r>
+        <w:rPr>
+          <w:rFonts w:asciiTheme="majorBidi" w:hAnsiTheme="majorBidi" w:cstheme="majorBidi"/>
+          <w:sz w:val="24"/>
+          <w:szCs w:val="24"/>
+        </w:rPr>
+        <w:t>Go to W_1111_2</w:t>
+      </w:r>
+    </w:p>
+    <w:p>
+      <w:pPr>
+        <w:pStyle w:val="ListParagraph"/>
+        <w:numPr>
+          <w:ilvl w:val="0"/>
+          <w:numId w:val="38"/>
+        </w:numPr>
+        <w:rPr>
+          <w:rFonts w:asciiTheme="majorBidi" w:hAnsiTheme="majorBidi" w:cstheme="majorBidi"/>
+          <w:sz w:val="24"/>
+          <w:szCs w:val="24"/>
+        </w:rPr>
+      </w:pPr>
+      <w:r>
+        <w:rPr>
+          <w:rFonts w:asciiTheme="majorBidi" w:hAnsiTheme="majorBidi" w:cstheme="majorBidi"/>
+          <w:sz w:val="24"/>
+          <w:szCs w:val="24"/>
+        </w:rPr>
+        <w:t xml:space="preserve">W_1111_2: </w:t>
+      </w:r>
+      <w:r>
+        <w:rPr>
+          <w:rFonts w:asciiTheme="majorBidi" w:hAnsiTheme="majorBidi" w:cstheme="majorBidi"/>
+          <w:sz w:val="24"/>
+          <w:szCs w:val="24"/>
+        </w:rPr>
+        <w:tab/>
+      </w:r>
+      <w:r>
+        <w:rPr>
+          <w:rFonts w:asciiTheme="majorBidi" w:hAnsiTheme="majorBidi" w:cstheme="majorBidi"/>
+          <w:sz w:val="24"/>
+          <w:szCs w:val="24"/>
+        </w:rPr>
+        <w:t xml:space="preserve">Memory </w:t>
+      </w:r>
+      <w:r>
+        <w:rPr>
+          <w:rFonts w:asciiTheme="majorBidi" w:hAnsiTheme="majorBidi" w:cstheme="majorBidi"/>
+          <w:sz w:val="24"/>
+          <w:szCs w:val="24"/>
+        </w:rPr>
+        <w:t xml:space="preserve">[Address + 1] </w:t>
+      </w:r>
+      <w:r>
+        <w:rPr>
+          <w:rFonts w:asciiTheme="majorBidi" w:hAnsiTheme="majorBidi" w:cstheme="majorBidi"/>
+          <w:sz w:val="24"/>
+          <w:szCs w:val="24"/>
+        </w:rPr>
+        <w:sym w:font="Symbol" w:char="F0AC"/>
+      </w:r>
+      <w:r>
+        <w:rPr>
+          <w:rFonts w:asciiTheme="majorBidi" w:hAnsiTheme="majorBidi" w:cstheme="majorBidi"/>
+          <w:sz w:val="24"/>
+          <w:szCs w:val="24"/>
+        </w:rPr>
+        <w:t xml:space="preserve"> data</w:t>
+      </w:r>
+      <w:r>
+        <w:rPr>
+          <w:rFonts w:asciiTheme="majorBidi" w:hAnsiTheme="majorBidi" w:cstheme="majorBidi"/>
+          <w:sz w:val="24"/>
+          <w:szCs w:val="24"/>
+        </w:rPr>
+        <w:t xml:space="preserve"> </w:t>
+      </w:r>
+      <w:r>
+        <w:rPr>
+          <w:rFonts w:asciiTheme="majorBidi" w:hAnsiTheme="majorBidi" w:cstheme="majorBidi"/>
+          <w:sz w:val="24"/>
+          <w:szCs w:val="24"/>
+        </w:rPr>
+        <w:t>[23 : 16]</w:t>
+      </w:r>
+    </w:p>
+    <w:p>
+      <w:pPr>
+        <w:ind w:left="2160"/>
+        <w:rPr>
+          <w:rFonts w:asciiTheme="majorBidi" w:hAnsiTheme="majorBidi" w:cstheme="majorBidi"/>
+          <w:sz w:val="24"/>
+          <w:szCs w:val="24"/>
+        </w:rPr>
+      </w:pPr>
+      <w:r>
+        <w:rPr>
+          <w:rFonts w:asciiTheme="majorBidi" w:hAnsiTheme="majorBidi" w:cstheme="majorBidi"/>
+          <w:sz w:val="24"/>
+          <w:szCs w:val="24"/>
+        </w:rPr>
+        <w:t>Go to W_1111_3</w:t>
+      </w:r>
+    </w:p>
+    <w:p>
+      <w:pPr>
+        <w:pStyle w:val="ListParagraph"/>
+        <w:numPr>
+          <w:ilvl w:val="0"/>
+          <w:numId w:val="38"/>
+        </w:numPr>
+        <w:rPr>
+          <w:rFonts w:asciiTheme="majorBidi" w:hAnsiTheme="majorBidi" w:cstheme="majorBidi"/>
+          <w:sz w:val="24"/>
+          <w:szCs w:val="24"/>
+        </w:rPr>
+      </w:pPr>
+      <w:r>
+        <w:rPr>
+          <w:rFonts w:asciiTheme="majorBidi" w:hAnsiTheme="majorBidi" w:cstheme="majorBidi"/>
+          <w:sz w:val="24"/>
+          <w:szCs w:val="24"/>
+        </w:rPr>
+        <w:t xml:space="preserve">W_1111_3: </w:t>
+      </w:r>
+      <w:r>
+        <w:rPr>
+          <w:rFonts w:asciiTheme="majorBidi" w:hAnsiTheme="majorBidi" w:cstheme="majorBidi"/>
+          <w:sz w:val="24"/>
+          <w:szCs w:val="24"/>
+        </w:rPr>
+        <w:tab/>
+      </w:r>
+      <w:r>
+        <w:rPr>
+          <w:rFonts w:asciiTheme="majorBidi" w:hAnsiTheme="majorBidi" w:cstheme="majorBidi"/>
+          <w:sz w:val="24"/>
+          <w:szCs w:val="24"/>
+        </w:rPr>
+        <w:t xml:space="preserve">Memory </w:t>
+      </w:r>
+      <w:r>
+        <w:rPr>
+          <w:rFonts w:asciiTheme="majorBidi" w:hAnsiTheme="majorBidi" w:cstheme="majorBidi"/>
+          <w:sz w:val="24"/>
+          <w:szCs w:val="24"/>
+        </w:rPr>
+        <w:t xml:space="preserve">[Address + 2] </w:t>
+      </w:r>
+      <w:r>
+        <w:rPr>
+          <w:rFonts w:asciiTheme="majorBidi" w:hAnsiTheme="majorBidi" w:cstheme="majorBidi"/>
+          <w:sz w:val="24"/>
+          <w:szCs w:val="24"/>
+        </w:rPr>
+        <w:sym w:font="Symbol" w:char="F0AC"/>
+      </w:r>
+      <w:r>
+        <w:rPr>
+          <w:rFonts w:asciiTheme="majorBidi" w:hAnsiTheme="majorBidi" w:cstheme="majorBidi"/>
+          <w:sz w:val="24"/>
+          <w:szCs w:val="24"/>
+        </w:rPr>
+        <w:t xml:space="preserve"> data</w:t>
+      </w:r>
+      <w:r>
+        <w:rPr>
+          <w:rFonts w:asciiTheme="majorBidi" w:hAnsiTheme="majorBidi" w:cstheme="majorBidi"/>
+          <w:sz w:val="24"/>
+          <w:szCs w:val="24"/>
+        </w:rPr>
+        <w:t xml:space="preserve"> </w:t>
+      </w:r>
+      <w:r>
+        <w:rPr>
+          <w:rFonts w:asciiTheme="majorBidi" w:hAnsiTheme="majorBidi" w:cstheme="majorBidi"/>
+          <w:sz w:val="24"/>
+          <w:szCs w:val="24"/>
+        </w:rPr>
+        <w:t>[15 : 8]</w:t>
+      </w:r>
+    </w:p>
+    <w:p>
+      <w:pPr>
+        <w:ind w:left="2160"/>
+        <w:rPr>
+          <w:rFonts w:asciiTheme="majorBidi" w:hAnsiTheme="majorBidi" w:cstheme="majorBidi"/>
+          <w:sz w:val="24"/>
+          <w:szCs w:val="24"/>
+          <w:rtl/>
+          <w:lang w:bidi="fa-IR"/>
+        </w:rPr>
+      </w:pPr>
+      <w:r>
+        <w:rPr>
+          <w:rFonts w:asciiTheme="majorBidi" w:hAnsiTheme="majorBidi" w:cstheme="majorBidi"/>
+          <w:sz w:val="24"/>
+          <w:szCs w:val="24"/>
+        </w:rPr>
+        <w:t>Go to W_1111_4</w:t>
+      </w:r>
+    </w:p>
+    <w:p>
+      <w:pPr>
+        <w:pStyle w:val="ListParagraph"/>
+        <w:numPr>
+          <w:ilvl w:val="0"/>
+          <w:numId w:val="38"/>
+        </w:numPr>
+        <w:rPr>
+          <w:rFonts w:asciiTheme="majorBidi" w:hAnsiTheme="majorBidi" w:cstheme="majorBidi"/>
+          <w:sz w:val="24"/>
+          <w:szCs w:val="24"/>
+        </w:rPr>
+      </w:pPr>
+      <w:r>
+        <w:rPr>
+          <w:rFonts w:asciiTheme="majorBidi" w:hAnsiTheme="majorBidi" w:cstheme="majorBidi"/>
+          <w:sz w:val="24"/>
+          <w:szCs w:val="24"/>
+        </w:rPr>
+        <w:t xml:space="preserve">W_1111_4: </w:t>
+      </w:r>
+      <w:r>
+        <w:rPr>
+          <w:rFonts w:asciiTheme="majorBidi" w:hAnsiTheme="majorBidi" w:cstheme="majorBidi"/>
+          <w:sz w:val="24"/>
+          <w:szCs w:val="24"/>
+        </w:rPr>
+        <w:tab/>
+      </w:r>
+      <w:r>
+        <w:rPr>
+          <w:rFonts w:asciiTheme="majorBidi" w:hAnsiTheme="majorBidi" w:cstheme="majorBidi"/>
+          <w:sz w:val="24"/>
+          <w:szCs w:val="24"/>
+        </w:rPr>
+        <w:t xml:space="preserve">Memory </w:t>
+      </w:r>
+      <w:r>
+        <w:rPr>
+          <w:rFonts w:asciiTheme="majorBidi" w:hAnsiTheme="majorBidi" w:cstheme="majorBidi"/>
+          <w:sz w:val="24"/>
+          <w:szCs w:val="24"/>
+        </w:rPr>
+        <w:t xml:space="preserve">[Address + 3] </w:t>
+      </w:r>
+      <w:r>
+        <w:rPr>
+          <w:rFonts w:asciiTheme="majorBidi" w:hAnsiTheme="majorBidi" w:cstheme="majorBidi"/>
+          <w:sz w:val="24"/>
+          <w:szCs w:val="24"/>
+        </w:rPr>
+        <w:sym w:font="Symbol" w:char="F0AC"/>
+      </w:r>
+      <w:r>
+        <w:rPr>
+          <w:rFonts w:asciiTheme="majorBidi" w:hAnsiTheme="majorBidi" w:cstheme="majorBidi"/>
+          <w:sz w:val="24"/>
+          <w:szCs w:val="24"/>
+        </w:rPr>
+        <w:t xml:space="preserve"> data</w:t>
+      </w:r>
+      <w:r>
+        <w:rPr>
+          <w:rFonts w:asciiTheme="majorBidi" w:hAnsiTheme="majorBidi" w:cstheme="majorBidi"/>
+          <w:sz w:val="24"/>
+          <w:szCs w:val="24"/>
+        </w:rPr>
+        <w:t xml:space="preserve"> </w:t>
+      </w:r>
+      <w:r>
+        <w:rPr>
+          <w:rFonts w:asciiTheme="majorBidi" w:hAnsiTheme="majorBidi" w:cstheme="majorBidi"/>
+          <w:sz w:val="24"/>
+          <w:szCs w:val="24"/>
+        </w:rPr>
+        <w:t>[7 : 0]</w:t>
+      </w:r>
+    </w:p>
+    <w:p>
+      <w:pPr>
+        <w:ind w:left="2160"/>
+        <w:rPr>
+          <w:rFonts w:asciiTheme="majorBidi" w:hAnsiTheme="majorBidi" w:cstheme="majorBidi"/>
+          <w:sz w:val="24"/>
+          <w:szCs w:val="24"/>
+        </w:rPr>
+      </w:pPr>
+      <w:r>
+        <w:rPr>
+          <w:rFonts w:asciiTheme="majorBidi" w:hAnsiTheme="majorBidi" w:cstheme="majorBidi"/>
+          <w:sz w:val="24"/>
+          <w:szCs w:val="24"/>
+        </w:rPr>
+        <w:t>Go to stable</w:t>
+      </w:r>
+    </w:p>
+    <w:p>
+      <w:pPr>
+        <w:ind w:left="2160"/>
+        <w:rPr>
+          <w:rFonts w:asciiTheme="majorBidi" w:hAnsiTheme="majorBidi" w:cstheme="majorBidi"/>
+          <w:sz w:val="24"/>
+          <w:szCs w:val="24"/>
+        </w:rPr>
+      </w:pPr>
+    </w:p>
+    <w:p>
+      <w:pPr>
+        <w:jc w:val="both"/>
+        <w:rPr>
+          <w:rFonts w:asciiTheme="majorBidi" w:hAnsiTheme="majorBidi" w:cstheme="majorBidi"/>
+          <w:sz w:val="24"/>
+          <w:szCs w:val="24"/>
+        </w:rPr>
+      </w:pPr>
+      <w:r>
+        <w:rPr>
+          <w:rFonts w:asciiTheme="majorBidi" w:hAnsiTheme="majorBidi" w:cstheme="majorBidi"/>
+          <w:sz w:val="24"/>
+          <w:szCs w:val="24"/>
+        </w:rPr>
+        <w:t>This state machine represents a memory interface logic for storing data in memory based on the size of the data. The state machine is designed to handle three different data sizes: byte (B), half word (H), and word (W). The memory is assumed to be byte-addressable, meaning that each memory address corresponds to a single byte.</w:t>
+      </w:r>
+    </w:p>
+    <w:p>
+      <w:pPr>
+        <w:jc w:val="both"/>
+        <w:rPr>
+          <w:rFonts w:asciiTheme="majorBidi" w:hAnsiTheme="majorBidi" w:cstheme="majorBidi"/>
+          <w:sz w:val="24"/>
+          <w:szCs w:val="24"/>
+        </w:rPr>
+      </w:pPr>
+      <w:r>
+        <w:rPr>
+          <w:rFonts w:asciiTheme="majorBidi" w:hAnsiTheme="majorBidi" w:cstheme="majorBidi"/>
+          <w:sz w:val="24"/>
+          <w:szCs w:val="24"/>
+        </w:rPr>
+        <w:t>The state machine has three main sections: B, H, and W, each representing the data size being processed.</w:t>
+      </w:r>
+    </w:p>
+    <w:p>
+      <w:pPr>
+        <w:jc w:val="both"/>
+        <w:rPr>
+          <w:rFonts w:asciiTheme="majorBidi" w:hAnsiTheme="majorBidi" w:cstheme="majorBidi"/>
+          <w:sz w:val="24"/>
+          <w:szCs w:val="24"/>
+        </w:rPr>
+      </w:pPr>
+    </w:p>
+    <w:p>
+      <w:pPr>
+        <w:jc w:val="both"/>
+        <w:rPr>
+          <w:rFonts w:asciiTheme="majorBidi" w:hAnsiTheme="majorBidi" w:cstheme="majorBidi"/>
+          <w:sz w:val="24"/>
+          <w:szCs w:val="24"/>
+        </w:rPr>
+      </w:pPr>
+    </w:p>
+    <w:p>
+      <w:pPr>
+        <w:jc w:val="both"/>
+        <w:rPr>
+          <w:rFonts w:asciiTheme="majorBidi" w:hAnsiTheme="majorBidi" w:cstheme="majorBidi"/>
+          <w:sz w:val="24"/>
+          <w:szCs w:val="24"/>
+        </w:rPr>
+      </w:pPr>
+      <w:r>
+        <w:rPr>
+          <w:rFonts w:asciiTheme="majorBidi" w:hAnsiTheme="majorBidi" w:cstheme="majorBidi"/>
+          <w:sz w:val="24"/>
+          <w:szCs w:val="24"/>
+        </w:rPr>
+        <w:t>B Section:</w:t>
+      </w:r>
+    </w:p>
+    <w:p>
+      <w:pPr>
+        <w:pStyle w:val="ListParagraph"/>
+        <w:numPr>
+          <w:ilvl w:val="0"/>
+          <w:numId w:val="38"/>
+        </w:numPr>
+        <w:jc w:val="both"/>
+        <w:rPr>
+          <w:rFonts w:asciiTheme="majorBidi" w:hAnsiTheme="majorBidi" w:cstheme="majorBidi"/>
+          <w:sz w:val="24"/>
+          <w:szCs w:val="24"/>
+        </w:rPr>
+      </w:pPr>
+      <w:r>
+        <w:rPr>
+          <w:rFonts w:asciiTheme="majorBidi" w:hAnsiTheme="majorBidi" w:cstheme="majorBidi"/>
+          <w:sz w:val="24"/>
+          <w:szCs w:val="24"/>
+        </w:rPr>
+        <w:t>B_0001: Stores the lowest byte of the data (</w:t>
+      </w:r>
+      <w:r>
+        <w:rPr>
+          <w:rFonts w:ascii="Consolas" w:hAnsi="Consolas" w:cstheme="majorBidi"/>
+          <w:sz w:val="24"/>
+          <w:szCs w:val="24"/>
+        </w:rPr>
+        <w:t>data</w:t>
+      </w:r>
+      <w:r>
+        <w:rPr>
+          <w:rFonts w:ascii="Consolas" w:hAnsi="Consolas" w:cstheme="majorBidi"/>
+          <w:sz w:val="24"/>
+          <w:szCs w:val="24"/>
+        </w:rPr>
+        <w:t xml:space="preserve"> </w:t>
+      </w:r>
+      <w:r>
+        <w:rPr>
+          <w:rFonts w:ascii="Consolas" w:hAnsi="Consolas" w:cstheme="majorBidi"/>
+          <w:sz w:val="24"/>
+          <w:szCs w:val="24"/>
+        </w:rPr>
+        <w:t>[7:0]</w:t>
+      </w:r>
+      <w:r>
+        <w:rPr>
+          <w:rFonts w:asciiTheme="majorBidi" w:hAnsiTheme="majorBidi" w:cstheme="majorBidi"/>
+          <w:sz w:val="24"/>
+          <w:szCs w:val="24"/>
+        </w:rPr>
+        <w:t>) in the memory location Addr</w:t>
+      </w:r>
+      <w:r>
+        <w:rPr>
+          <w:rFonts w:asciiTheme="majorBidi" w:hAnsiTheme="majorBidi" w:cstheme="majorBidi"/>
+          <w:sz w:val="24"/>
+          <w:szCs w:val="24"/>
+        </w:rPr>
+        <w:t>ess</w:t>
+      </w:r>
+      <w:r>
+        <w:rPr>
+          <w:rFonts w:asciiTheme="majorBidi" w:hAnsiTheme="majorBidi" w:cstheme="majorBidi"/>
+          <w:sz w:val="24"/>
+          <w:szCs w:val="24"/>
+        </w:rPr>
+        <w:t xml:space="preserve"> + 3.</w:t>
+      </w:r>
+    </w:p>
+    <w:p>
+      <w:pPr>
+        <w:pStyle w:val="ListParagraph"/>
+        <w:numPr>
+          <w:ilvl w:val="0"/>
+          <w:numId w:val="38"/>
+        </w:numPr>
+        <w:jc w:val="both"/>
+        <w:rPr>
+          <w:rFonts w:asciiTheme="majorBidi" w:hAnsiTheme="majorBidi" w:cstheme="majorBidi"/>
+          <w:sz w:val="24"/>
+          <w:szCs w:val="24"/>
+        </w:rPr>
+      </w:pPr>
+      <w:r>
+        <w:rPr>
+          <w:rFonts w:asciiTheme="majorBidi" w:hAnsiTheme="majorBidi" w:cstheme="majorBidi"/>
+          <w:sz w:val="24"/>
+          <w:szCs w:val="24"/>
+        </w:rPr>
+        <w:t>B_0010: Stores the lowest byte of the data (</w:t>
+      </w:r>
+      <w:r>
+        <w:rPr>
+          <w:rFonts w:ascii="Consolas" w:hAnsi="Consolas" w:cstheme="majorBidi"/>
+          <w:sz w:val="24"/>
+          <w:szCs w:val="24"/>
+        </w:rPr>
+        <w:t>data</w:t>
+      </w:r>
+      <w:r>
+        <w:rPr>
+          <w:rFonts w:ascii="Consolas" w:hAnsi="Consolas" w:cstheme="majorBidi"/>
+          <w:sz w:val="24"/>
+          <w:szCs w:val="24"/>
+        </w:rPr>
+        <w:t xml:space="preserve"> </w:t>
+      </w:r>
+      <w:r>
+        <w:rPr>
+          <w:rFonts w:ascii="Consolas" w:hAnsi="Consolas" w:cstheme="majorBidi"/>
+          <w:sz w:val="24"/>
+          <w:szCs w:val="24"/>
+        </w:rPr>
+        <w:t>[7:0]</w:t>
+      </w:r>
+      <w:r>
+        <w:rPr>
+          <w:rFonts w:asciiTheme="majorBidi" w:hAnsiTheme="majorBidi" w:cstheme="majorBidi"/>
+          <w:sz w:val="24"/>
+          <w:szCs w:val="24"/>
+        </w:rPr>
+        <w:t>) in the memory location Addr</w:t>
+      </w:r>
+      <w:r>
+        <w:rPr>
+          <w:rFonts w:asciiTheme="majorBidi" w:hAnsiTheme="majorBidi" w:cstheme="majorBidi"/>
+          <w:sz w:val="24"/>
+          <w:szCs w:val="24"/>
+        </w:rPr>
+        <w:t>ess</w:t>
+      </w:r>
+      <w:r>
+        <w:rPr>
+          <w:rFonts w:asciiTheme="majorBidi" w:hAnsiTheme="majorBidi" w:cstheme="majorBidi"/>
+          <w:sz w:val="24"/>
+          <w:szCs w:val="24"/>
+        </w:rPr>
+        <w:t xml:space="preserve"> + 2.</w:t>
+      </w:r>
+    </w:p>
+    <w:p>
+      <w:pPr>
+        <w:pStyle w:val="ListParagraph"/>
+        <w:numPr>
+          <w:ilvl w:val="0"/>
+          <w:numId w:val="38"/>
+        </w:numPr>
+        <w:jc w:val="both"/>
+        <w:rPr>
+          <w:rFonts w:asciiTheme="majorBidi" w:hAnsiTheme="majorBidi" w:cstheme="majorBidi"/>
+          <w:sz w:val="24"/>
+          <w:szCs w:val="24"/>
+        </w:rPr>
+      </w:pPr>
+      <w:r>
+        <w:rPr>
+          <w:rFonts w:asciiTheme="majorBidi" w:hAnsiTheme="majorBidi" w:cstheme="majorBidi"/>
+          <w:sz w:val="24"/>
+          <w:szCs w:val="24"/>
+        </w:rPr>
+        <w:t>B_0100: Stores the lowest byte of the data (</w:t>
+      </w:r>
+      <w:r>
+        <w:rPr>
+          <w:rFonts w:ascii="Consolas" w:hAnsi="Consolas" w:cstheme="majorBidi"/>
+          <w:sz w:val="24"/>
+          <w:szCs w:val="24"/>
+        </w:rPr>
+        <w:t>data</w:t>
+      </w:r>
+      <w:r>
+        <w:rPr>
+          <w:rFonts w:ascii="Consolas" w:hAnsi="Consolas" w:cstheme="majorBidi"/>
+          <w:sz w:val="24"/>
+          <w:szCs w:val="24"/>
+        </w:rPr>
+        <w:t xml:space="preserve"> </w:t>
+      </w:r>
+      <w:r>
+        <w:rPr>
+          <w:rFonts w:ascii="Consolas" w:hAnsi="Consolas" w:cstheme="majorBidi"/>
+          <w:sz w:val="24"/>
+          <w:szCs w:val="24"/>
+        </w:rPr>
+        <w:t>[7:0]</w:t>
+      </w:r>
+      <w:r>
+        <w:rPr>
+          <w:rFonts w:asciiTheme="majorBidi" w:hAnsiTheme="majorBidi" w:cstheme="majorBidi"/>
+          <w:sz w:val="24"/>
+          <w:szCs w:val="24"/>
+        </w:rPr>
+        <w:t>) in the memory location Addr</w:t>
+      </w:r>
+      <w:r>
+        <w:rPr>
+          <w:rFonts w:asciiTheme="majorBidi" w:hAnsiTheme="majorBidi" w:cstheme="majorBidi"/>
+          <w:sz w:val="24"/>
+          <w:szCs w:val="24"/>
+        </w:rPr>
+        <w:t>ess</w:t>
+      </w:r>
+      <w:r>
+        <w:rPr>
+          <w:rFonts w:asciiTheme="majorBidi" w:hAnsiTheme="majorBidi" w:cstheme="majorBidi"/>
+          <w:sz w:val="24"/>
+          <w:szCs w:val="24"/>
+        </w:rPr>
+        <w:t xml:space="preserve"> </w:t>
+      </w:r>
+      <w:r>
+        <w:rPr>
+          <w:rFonts w:asciiTheme="majorBidi" w:hAnsiTheme="majorBidi" w:cstheme="majorBidi"/>
+          <w:sz w:val="24"/>
+          <w:szCs w:val="24"/>
+        </w:rPr>
+        <w:t>+ 1</w:t>
+      </w:r>
+      <w:r>
+        <w:rPr>
+          <w:rFonts w:asciiTheme="majorBidi" w:hAnsiTheme="majorBidi" w:cstheme="majorBidi"/>
+          <w:sz w:val="24"/>
+          <w:szCs w:val="24"/>
+        </w:rPr>
+        <w:t>.</w:t>
+      </w:r>
+    </w:p>
+    <w:p>
+      <w:pPr>
+        <w:pStyle w:val="ListParagraph"/>
+        <w:numPr>
+          <w:ilvl w:val="0"/>
+          <w:numId w:val="38"/>
+        </w:numPr>
+        <w:jc w:val="both"/>
+        <w:rPr>
+          <w:rFonts w:asciiTheme="majorBidi" w:hAnsiTheme="majorBidi" w:cstheme="majorBidi"/>
+          <w:sz w:val="24"/>
+          <w:szCs w:val="24"/>
+        </w:rPr>
+      </w:pPr>
+      <w:r>
+        <w:rPr>
+          <w:rFonts w:asciiTheme="majorBidi" w:hAnsiTheme="majorBidi" w:cstheme="majorBidi"/>
+          <w:sz w:val="24"/>
+          <w:szCs w:val="24"/>
+        </w:rPr>
+        <w:t>B_1000: Stores the lowest byte of the data (</w:t>
+      </w:r>
+      <w:r>
+        <w:rPr>
+          <w:rFonts w:ascii="Consolas" w:hAnsi="Consolas" w:cstheme="majorBidi"/>
+          <w:sz w:val="24"/>
+          <w:szCs w:val="24"/>
+        </w:rPr>
+        <w:t>data</w:t>
+      </w:r>
+      <w:r>
+        <w:rPr>
+          <w:rFonts w:ascii="Consolas" w:hAnsi="Consolas" w:cstheme="majorBidi"/>
+          <w:sz w:val="24"/>
+          <w:szCs w:val="24"/>
+        </w:rPr>
+        <w:t xml:space="preserve"> </w:t>
+      </w:r>
+      <w:r>
+        <w:rPr>
+          <w:rFonts w:ascii="Consolas" w:hAnsi="Consolas" w:cstheme="majorBidi"/>
+          <w:sz w:val="24"/>
+          <w:szCs w:val="24"/>
+        </w:rPr>
+        <w:t>[7:0]</w:t>
+      </w:r>
+      <w:r>
+        <w:rPr>
+          <w:rFonts w:asciiTheme="majorBidi" w:hAnsiTheme="majorBidi" w:cstheme="majorBidi"/>
+          <w:sz w:val="24"/>
+          <w:szCs w:val="24"/>
+        </w:rPr>
+        <w:t>) in the memory location Addr</w:t>
+      </w:r>
+      <w:r>
+        <w:rPr>
+          <w:rFonts w:asciiTheme="majorBidi" w:hAnsiTheme="majorBidi" w:cstheme="majorBidi"/>
+          <w:sz w:val="24"/>
+          <w:szCs w:val="24"/>
+        </w:rPr>
+        <w:t>ess</w:t>
+      </w:r>
+      <w:r>
+        <w:rPr>
+          <w:rFonts w:asciiTheme="majorBidi" w:hAnsiTheme="majorBidi" w:cstheme="majorBidi"/>
+          <w:sz w:val="24"/>
+          <w:szCs w:val="24"/>
+        </w:rPr>
+        <w:t xml:space="preserve"> + 0.</w:t>
+      </w:r>
+    </w:p>
+    <w:p>
+      <w:pPr>
+        <w:jc w:val="both"/>
+        <w:rPr>
+          <w:rFonts w:asciiTheme="majorBidi" w:hAnsiTheme="majorBidi" w:cstheme="majorBidi"/>
+          <w:sz w:val="24"/>
+          <w:szCs w:val="24"/>
+        </w:rPr>
+      </w:pPr>
+    </w:p>
+    <w:p>
+      <w:pPr>
+        <w:jc w:val="both"/>
+        <w:rPr>
+          <w:rFonts w:asciiTheme="majorBidi" w:hAnsiTheme="majorBidi" w:cstheme="majorBidi"/>
+          <w:sz w:val="24"/>
+          <w:szCs w:val="24"/>
+        </w:rPr>
+      </w:pPr>
+      <w:r>
+        <w:rPr>
+          <w:rFonts w:asciiTheme="majorBidi" w:hAnsiTheme="majorBidi" w:cstheme="majorBidi"/>
+          <w:sz w:val="24"/>
+          <w:szCs w:val="24"/>
+        </w:rPr>
+        <w:t>H Section:</w:t>
+      </w:r>
+    </w:p>
+    <w:p>
+      <w:pPr>
+        <w:pStyle w:val="ListParagraph"/>
+        <w:numPr>
+          <w:ilvl w:val="0"/>
+          <w:numId w:val="39"/>
+        </w:numPr>
+        <w:jc w:val="both"/>
+        <w:rPr>
+          <w:rFonts w:asciiTheme="majorBidi" w:hAnsiTheme="majorBidi" w:cstheme="majorBidi"/>
+          <w:sz w:val="24"/>
+          <w:szCs w:val="24"/>
+        </w:rPr>
+      </w:pPr>
+      <w:r>
+        <w:rPr>
+          <w:rFonts w:asciiTheme="majorBidi" w:hAnsiTheme="majorBidi" w:cstheme="majorBidi"/>
+          <w:sz w:val="24"/>
+          <w:szCs w:val="24"/>
+        </w:rPr>
+        <w:t>H_0011_1: Stores the higher byte of the data (</w:t>
+      </w:r>
+      <w:r>
+        <w:rPr>
+          <w:rFonts w:ascii="Consolas" w:hAnsi="Consolas" w:cstheme="majorBidi"/>
+          <w:sz w:val="24"/>
+          <w:szCs w:val="24"/>
+        </w:rPr>
+        <w:t>data</w:t>
+      </w:r>
+      <w:r>
+        <w:rPr>
+          <w:rFonts w:ascii="Consolas" w:hAnsi="Consolas" w:cstheme="majorBidi"/>
+          <w:sz w:val="24"/>
+          <w:szCs w:val="24"/>
+        </w:rPr>
+        <w:t xml:space="preserve"> </w:t>
+      </w:r>
+      <w:r>
+        <w:rPr>
+          <w:rFonts w:ascii="Consolas" w:hAnsi="Consolas" w:cstheme="majorBidi"/>
+          <w:sz w:val="24"/>
+          <w:szCs w:val="24"/>
+        </w:rPr>
+        <w:t>[15:8]</w:t>
+      </w:r>
+      <w:r>
+        <w:rPr>
+          <w:rFonts w:asciiTheme="majorBidi" w:hAnsiTheme="majorBidi" w:cstheme="majorBidi"/>
+          <w:sz w:val="24"/>
+          <w:szCs w:val="24"/>
+        </w:rPr>
+        <w:t xml:space="preserve">) in the memory location </w:t>
+      </w:r>
+      <w:r>
+        <w:rPr>
+          <w:rFonts w:asciiTheme="majorBidi" w:hAnsiTheme="majorBidi" w:cstheme="majorBidi"/>
+          <w:sz w:val="24"/>
+          <w:szCs w:val="24"/>
+        </w:rPr>
+        <w:t>Address</w:t>
+      </w:r>
+      <w:r>
+        <w:rPr>
+          <w:rFonts w:asciiTheme="majorBidi" w:hAnsiTheme="majorBidi" w:cstheme="majorBidi"/>
+          <w:sz w:val="24"/>
+          <w:szCs w:val="24"/>
+        </w:rPr>
+        <w:t xml:space="preserve"> + 2.</w:t>
+      </w:r>
+    </w:p>
+    <w:p>
+      <w:pPr>
+        <w:pStyle w:val="ListParagraph"/>
+        <w:numPr>
+          <w:ilvl w:val="0"/>
+          <w:numId w:val="39"/>
+        </w:numPr>
+        <w:jc w:val="both"/>
+        <w:rPr>
+          <w:rFonts w:asciiTheme="majorBidi" w:hAnsiTheme="majorBidi" w:cstheme="majorBidi"/>
+          <w:sz w:val="24"/>
+          <w:szCs w:val="24"/>
+        </w:rPr>
+      </w:pPr>
+      <w:r>
+        <w:rPr>
+          <w:rFonts w:asciiTheme="majorBidi" w:hAnsiTheme="majorBidi" w:cstheme="majorBidi"/>
+          <w:sz w:val="24"/>
+          <w:szCs w:val="24"/>
+        </w:rPr>
+        <w:t>H_0011_2: Stores the lowest byte of the data (</w:t>
+      </w:r>
+      <w:r>
+        <w:rPr>
+          <w:rFonts w:ascii="Consolas" w:hAnsi="Consolas" w:cstheme="majorBidi"/>
+          <w:sz w:val="24"/>
+          <w:szCs w:val="24"/>
+        </w:rPr>
+        <w:t>data</w:t>
+      </w:r>
+      <w:r>
+        <w:rPr>
+          <w:rFonts w:ascii="Consolas" w:hAnsi="Consolas" w:cstheme="majorBidi"/>
+          <w:sz w:val="24"/>
+          <w:szCs w:val="24"/>
+        </w:rPr>
+        <w:t xml:space="preserve"> </w:t>
+      </w:r>
+      <w:r>
+        <w:rPr>
+          <w:rFonts w:ascii="Consolas" w:hAnsi="Consolas" w:cstheme="majorBidi"/>
+          <w:sz w:val="24"/>
+          <w:szCs w:val="24"/>
+        </w:rPr>
+        <w:t>[7:0]</w:t>
+      </w:r>
+      <w:r>
+        <w:rPr>
+          <w:rFonts w:asciiTheme="majorBidi" w:hAnsiTheme="majorBidi" w:cstheme="majorBidi"/>
+          <w:sz w:val="24"/>
+          <w:szCs w:val="24"/>
+        </w:rPr>
+        <w:t xml:space="preserve">) in the memory location </w:t>
+      </w:r>
+      <w:r>
+        <w:rPr>
+          <w:rFonts w:asciiTheme="majorBidi" w:hAnsiTheme="majorBidi" w:cstheme="majorBidi"/>
+          <w:sz w:val="24"/>
+          <w:szCs w:val="24"/>
+        </w:rPr>
+        <w:t>Address</w:t>
+      </w:r>
+      <w:r>
+        <w:rPr>
+          <w:rFonts w:asciiTheme="majorBidi" w:hAnsiTheme="majorBidi" w:cstheme="majorBidi"/>
+          <w:sz w:val="24"/>
+          <w:szCs w:val="24"/>
+        </w:rPr>
+        <w:t xml:space="preserve"> </w:t>
+      </w:r>
+      <w:r>
+        <w:rPr>
+          <w:rFonts w:asciiTheme="majorBidi" w:hAnsiTheme="majorBidi" w:cstheme="majorBidi"/>
+          <w:sz w:val="24"/>
+          <w:szCs w:val="24"/>
+        </w:rPr>
+        <w:t>+ 3.</w:t>
+      </w:r>
+    </w:p>
+    <w:p>
+      <w:pPr>
+        <w:pStyle w:val="ListParagraph"/>
+        <w:numPr>
+          <w:ilvl w:val="0"/>
+          <w:numId w:val="39"/>
+        </w:numPr>
+        <w:jc w:val="both"/>
+        <w:rPr>
+          <w:rFonts w:asciiTheme="majorBidi" w:hAnsiTheme="majorBidi" w:cstheme="majorBidi"/>
+          <w:sz w:val="24"/>
+          <w:szCs w:val="24"/>
+        </w:rPr>
+      </w:pPr>
+      <w:r>
+        <w:rPr>
+          <w:rFonts w:asciiTheme="majorBidi" w:hAnsiTheme="majorBidi" w:cstheme="majorBidi"/>
+          <w:sz w:val="24"/>
+          <w:szCs w:val="24"/>
+        </w:rPr>
+        <w:t>H_1100_1: Stores the higher byte of the data (</w:t>
+      </w:r>
+      <w:r>
+        <w:rPr>
+          <w:rFonts w:ascii="Consolas" w:hAnsi="Consolas" w:cstheme="majorBidi"/>
+          <w:sz w:val="24"/>
+          <w:szCs w:val="24"/>
+        </w:rPr>
+        <w:t>data</w:t>
+      </w:r>
+      <w:r>
+        <w:rPr>
+          <w:rFonts w:ascii="Consolas" w:hAnsi="Consolas" w:cstheme="majorBidi"/>
+          <w:sz w:val="24"/>
+          <w:szCs w:val="24"/>
+        </w:rPr>
+        <w:t xml:space="preserve"> </w:t>
+      </w:r>
+      <w:r>
+        <w:rPr>
+          <w:rFonts w:ascii="Consolas" w:hAnsi="Consolas" w:cstheme="majorBidi"/>
+          <w:sz w:val="24"/>
+          <w:szCs w:val="24"/>
+        </w:rPr>
+        <w:t>[15:8]</w:t>
+      </w:r>
+      <w:r>
+        <w:rPr>
+          <w:rFonts w:asciiTheme="majorBidi" w:hAnsiTheme="majorBidi" w:cstheme="majorBidi"/>
+          <w:sz w:val="24"/>
+          <w:szCs w:val="24"/>
+        </w:rPr>
+        <w:t xml:space="preserve">) in the memory location </w:t>
+      </w:r>
+      <w:r>
+        <w:rPr>
+          <w:rFonts w:asciiTheme="majorBidi" w:hAnsiTheme="majorBidi" w:cstheme="majorBidi"/>
+          <w:sz w:val="24"/>
+          <w:szCs w:val="24"/>
+        </w:rPr>
+        <w:t>Address</w:t>
+      </w:r>
+      <w:r>
+        <w:rPr>
+          <w:rFonts w:asciiTheme="majorBidi" w:hAnsiTheme="majorBidi" w:cstheme="majorBidi"/>
+          <w:sz w:val="24"/>
+          <w:szCs w:val="24"/>
+        </w:rPr>
+        <w:t xml:space="preserve"> </w:t>
+      </w:r>
+      <w:r>
+        <w:rPr>
+          <w:rFonts w:asciiTheme="majorBidi" w:hAnsiTheme="majorBidi" w:cstheme="majorBidi"/>
+          <w:sz w:val="24"/>
+          <w:szCs w:val="24"/>
+        </w:rPr>
+        <w:t>+ 0.</w:t>
+      </w:r>
+    </w:p>
+    <w:p>
+      <w:pPr>
+        <w:pStyle w:val="ListParagraph"/>
+        <w:numPr>
+          <w:ilvl w:val="0"/>
+          <w:numId w:val="39"/>
+        </w:numPr>
+        <w:jc w:val="both"/>
+        <w:rPr>
+          <w:rFonts w:asciiTheme="majorBidi" w:hAnsiTheme="majorBidi" w:cstheme="majorBidi"/>
+          <w:sz w:val="24"/>
+          <w:szCs w:val="24"/>
+        </w:rPr>
+      </w:pPr>
+      <w:r>
+        <w:rPr>
+          <w:rFonts w:asciiTheme="majorBidi" w:hAnsiTheme="majorBidi" w:cstheme="majorBidi"/>
+          <w:sz w:val="24"/>
+          <w:szCs w:val="24"/>
+        </w:rPr>
+        <w:t>H_1100_2: Stores the lowest byte of the data (</w:t>
+      </w:r>
+      <w:r>
+        <w:rPr>
+          <w:rFonts w:ascii="Consolas" w:hAnsi="Consolas" w:cstheme="majorBidi"/>
+          <w:sz w:val="24"/>
+          <w:szCs w:val="24"/>
+        </w:rPr>
+        <w:t>data</w:t>
+      </w:r>
+      <w:r>
+        <w:rPr>
+          <w:rFonts w:ascii="Consolas" w:hAnsi="Consolas" w:cstheme="majorBidi"/>
+          <w:sz w:val="24"/>
+          <w:szCs w:val="24"/>
+        </w:rPr>
+        <w:t xml:space="preserve"> </w:t>
+      </w:r>
+      <w:r>
+        <w:rPr>
+          <w:rFonts w:ascii="Consolas" w:hAnsi="Consolas" w:cstheme="majorBidi"/>
+          <w:sz w:val="24"/>
+          <w:szCs w:val="24"/>
+        </w:rPr>
+        <w:t>[7:0]</w:t>
+      </w:r>
+      <w:r>
+        <w:rPr>
+          <w:rFonts w:asciiTheme="majorBidi" w:hAnsiTheme="majorBidi" w:cstheme="majorBidi"/>
+          <w:sz w:val="24"/>
+          <w:szCs w:val="24"/>
+        </w:rPr>
+        <w:t xml:space="preserve">) in the memory location </w:t>
+      </w:r>
+      <w:r>
+        <w:rPr>
+          <w:rFonts w:asciiTheme="majorBidi" w:hAnsiTheme="majorBidi" w:cstheme="majorBidi"/>
+          <w:sz w:val="24"/>
+          <w:szCs w:val="24"/>
+        </w:rPr>
+        <w:t>Address</w:t>
+      </w:r>
+      <w:r>
+        <w:rPr>
+          <w:rFonts w:asciiTheme="majorBidi" w:hAnsiTheme="majorBidi" w:cstheme="majorBidi"/>
+          <w:sz w:val="24"/>
+          <w:szCs w:val="24"/>
+        </w:rPr>
+        <w:t xml:space="preserve"> </w:t>
+      </w:r>
+      <w:r>
+        <w:rPr>
+          <w:rFonts w:asciiTheme="majorBidi" w:hAnsiTheme="majorBidi" w:cstheme="majorBidi"/>
+          <w:sz w:val="24"/>
+          <w:szCs w:val="24"/>
+        </w:rPr>
+        <w:t>+ 1.</w:t>
+      </w:r>
+    </w:p>
+    <w:p>
+      <w:pPr>
+        <w:jc w:val="both"/>
+        <w:rPr>
+          <w:rFonts w:asciiTheme="majorBidi" w:hAnsiTheme="majorBidi" w:cstheme="majorBidi"/>
+          <w:sz w:val="24"/>
+          <w:szCs w:val="24"/>
+        </w:rPr>
+      </w:pPr>
+    </w:p>
+    <w:p>
+      <w:pPr>
+        <w:jc w:val="both"/>
+        <w:rPr>
+          <w:rFonts w:asciiTheme="majorBidi" w:hAnsiTheme="majorBidi" w:cstheme="majorBidi"/>
+          <w:sz w:val="24"/>
+          <w:szCs w:val="24"/>
+        </w:rPr>
+      </w:pPr>
+      <w:r>
+        <w:rPr>
+          <w:rFonts w:asciiTheme="majorBidi" w:hAnsiTheme="majorBidi" w:cstheme="majorBidi"/>
+          <w:sz w:val="24"/>
+          <w:szCs w:val="24"/>
+        </w:rPr>
+        <w:t>W Section:</w:t>
+      </w:r>
+    </w:p>
+    <w:p>
+      <w:pPr>
+        <w:pStyle w:val="ListParagraph"/>
+        <w:numPr>
+          <w:ilvl w:val="0"/>
+          <w:numId w:val="40"/>
+        </w:numPr>
+        <w:jc w:val="both"/>
+        <w:rPr>
+          <w:rFonts w:asciiTheme="majorBidi" w:hAnsiTheme="majorBidi" w:cstheme="majorBidi"/>
+          <w:sz w:val="24"/>
+          <w:szCs w:val="24"/>
+        </w:rPr>
+      </w:pPr>
+      <w:r>
+        <w:rPr>
+          <w:rFonts w:asciiTheme="majorBidi" w:hAnsiTheme="majorBidi" w:cstheme="majorBidi"/>
+          <w:sz w:val="24"/>
+          <w:szCs w:val="24"/>
+        </w:rPr>
+        <w:t>W_1111_1: Stores the highest byte of the data (</w:t>
+      </w:r>
+      <w:r>
+        <w:rPr>
+          <w:rFonts w:ascii="Consolas" w:hAnsi="Consolas" w:cstheme="majorBidi"/>
+          <w:sz w:val="24"/>
+          <w:szCs w:val="24"/>
+        </w:rPr>
+        <w:t>data</w:t>
+      </w:r>
+      <w:r>
+        <w:rPr>
+          <w:rFonts w:ascii="Consolas" w:hAnsi="Consolas" w:cstheme="majorBidi"/>
+          <w:sz w:val="24"/>
+          <w:szCs w:val="24"/>
+        </w:rPr>
+        <w:t xml:space="preserve"> </w:t>
+      </w:r>
+      <w:r>
+        <w:rPr>
+          <w:rFonts w:ascii="Consolas" w:hAnsi="Consolas" w:cstheme="majorBidi"/>
+          <w:sz w:val="24"/>
+          <w:szCs w:val="24"/>
+        </w:rPr>
+        <w:t>[31:24]</w:t>
+      </w:r>
+      <w:r>
+        <w:rPr>
+          <w:rFonts w:asciiTheme="majorBidi" w:hAnsiTheme="majorBidi" w:cstheme="majorBidi"/>
+          <w:sz w:val="24"/>
+          <w:szCs w:val="24"/>
+        </w:rPr>
+        <w:t xml:space="preserve">) in the memory location </w:t>
+      </w:r>
+      <w:r>
+        <w:rPr>
+          <w:rFonts w:asciiTheme="majorBidi" w:hAnsiTheme="majorBidi" w:cstheme="majorBidi"/>
+          <w:sz w:val="24"/>
+          <w:szCs w:val="24"/>
+        </w:rPr>
+        <w:t>Address</w:t>
+      </w:r>
+      <w:r>
+        <w:rPr>
+          <w:rFonts w:asciiTheme="majorBidi" w:hAnsiTheme="majorBidi" w:cstheme="majorBidi"/>
+          <w:sz w:val="24"/>
+          <w:szCs w:val="24"/>
+        </w:rPr>
+        <w:t xml:space="preserve"> + 0.</w:t>
+      </w:r>
+    </w:p>
+    <w:p>
+      <w:pPr>
+        <w:pStyle w:val="ListParagraph"/>
+        <w:numPr>
+          <w:ilvl w:val="0"/>
+          <w:numId w:val="40"/>
+        </w:numPr>
+        <w:jc w:val="both"/>
+        <w:rPr>
+          <w:rFonts w:asciiTheme="majorBidi" w:hAnsiTheme="majorBidi" w:cstheme="majorBidi"/>
+          <w:sz w:val="24"/>
+          <w:szCs w:val="24"/>
+        </w:rPr>
+      </w:pPr>
+      <w:r>
+        <w:rPr>
+          <w:rFonts w:asciiTheme="majorBidi" w:hAnsiTheme="majorBidi" w:cstheme="majorBidi"/>
+          <w:sz w:val="24"/>
+          <w:szCs w:val="24"/>
+        </w:rPr>
+        <w:t>W_1111_2: Stores the next higher byte of the data (</w:t>
+      </w:r>
+      <w:r>
+        <w:rPr>
+          <w:rFonts w:ascii="Consolas" w:hAnsi="Consolas" w:cstheme="majorBidi"/>
+          <w:sz w:val="24"/>
+          <w:szCs w:val="24"/>
+        </w:rPr>
+        <w:t>data</w:t>
+      </w:r>
+      <w:r>
+        <w:rPr>
+          <w:rFonts w:ascii="Consolas" w:hAnsi="Consolas" w:cstheme="majorBidi"/>
+          <w:sz w:val="24"/>
+          <w:szCs w:val="24"/>
+        </w:rPr>
+        <w:t xml:space="preserve"> </w:t>
+      </w:r>
+      <w:r>
+        <w:rPr>
+          <w:rFonts w:ascii="Consolas" w:hAnsi="Consolas" w:cstheme="majorBidi"/>
+          <w:sz w:val="24"/>
+          <w:szCs w:val="24"/>
+        </w:rPr>
+        <w:t>[23:16]</w:t>
+      </w:r>
+      <w:r>
+        <w:rPr>
+          <w:rFonts w:asciiTheme="majorBidi" w:hAnsiTheme="majorBidi" w:cstheme="majorBidi"/>
+          <w:sz w:val="24"/>
+          <w:szCs w:val="24"/>
+        </w:rPr>
+        <w:t xml:space="preserve">) in the memory location </w:t>
+      </w:r>
+      <w:r>
+        <w:rPr>
+          <w:rFonts w:asciiTheme="majorBidi" w:hAnsiTheme="majorBidi" w:cstheme="majorBidi"/>
+          <w:sz w:val="24"/>
+          <w:szCs w:val="24"/>
+        </w:rPr>
+        <w:t xml:space="preserve">Address </w:t>
+      </w:r>
+      <w:r>
+        <w:rPr>
+          <w:rFonts w:asciiTheme="majorBidi" w:hAnsiTheme="majorBidi" w:cstheme="majorBidi"/>
+          <w:sz w:val="24"/>
+          <w:szCs w:val="24"/>
+        </w:rPr>
+        <w:t>+ 1.</w:t>
+      </w:r>
+    </w:p>
+    <w:p>
+      <w:pPr>
+        <w:pStyle w:val="ListParagraph"/>
+        <w:numPr>
+          <w:ilvl w:val="0"/>
+          <w:numId w:val="40"/>
+        </w:numPr>
+        <w:jc w:val="both"/>
+        <w:rPr>
+          <w:rFonts w:asciiTheme="majorBidi" w:hAnsiTheme="majorBidi" w:cstheme="majorBidi"/>
+          <w:sz w:val="24"/>
+          <w:szCs w:val="24"/>
+        </w:rPr>
+      </w:pPr>
+      <w:r>
+        <w:rPr>
+          <w:rFonts w:asciiTheme="majorBidi" w:hAnsiTheme="majorBidi" w:cstheme="majorBidi"/>
+          <w:sz w:val="24"/>
+          <w:szCs w:val="24"/>
+        </w:rPr>
+        <w:t>W_1111_3: Stores the next higher byte of the data (</w:t>
+      </w:r>
+      <w:r>
+        <w:rPr>
+          <w:rFonts w:ascii="Consolas" w:hAnsi="Consolas" w:cstheme="majorBidi"/>
+          <w:sz w:val="24"/>
+          <w:szCs w:val="24"/>
+        </w:rPr>
+        <w:t>data</w:t>
+      </w:r>
+      <w:r>
+        <w:rPr>
+          <w:rFonts w:ascii="Consolas" w:hAnsi="Consolas" w:cstheme="majorBidi"/>
+          <w:sz w:val="24"/>
+          <w:szCs w:val="24"/>
+        </w:rPr>
+        <w:t xml:space="preserve"> </w:t>
+      </w:r>
+      <w:r>
+        <w:rPr>
+          <w:rFonts w:ascii="Consolas" w:hAnsi="Consolas" w:cstheme="majorBidi"/>
+          <w:sz w:val="24"/>
+          <w:szCs w:val="24"/>
+        </w:rPr>
+        <w:t>[15:8]</w:t>
+      </w:r>
+      <w:r>
+        <w:rPr>
+          <w:rFonts w:asciiTheme="majorBidi" w:hAnsiTheme="majorBidi" w:cstheme="majorBidi"/>
+          <w:sz w:val="24"/>
+          <w:szCs w:val="24"/>
+        </w:rPr>
+        <w:t xml:space="preserve">) in the memory location </w:t>
+      </w:r>
+      <w:r>
+        <w:rPr>
+          <w:rFonts w:asciiTheme="majorBidi" w:hAnsiTheme="majorBidi" w:cstheme="majorBidi"/>
+          <w:sz w:val="24"/>
+          <w:szCs w:val="24"/>
+        </w:rPr>
+        <w:t xml:space="preserve">Address </w:t>
+      </w:r>
+      <w:r>
+        <w:rPr>
+          <w:rFonts w:asciiTheme="majorBidi" w:hAnsiTheme="majorBidi" w:cstheme="majorBidi"/>
+          <w:sz w:val="24"/>
+          <w:szCs w:val="24"/>
+        </w:rPr>
+        <w:t>+ 2.</w:t>
+      </w:r>
+    </w:p>
+    <w:p>
+      <w:pPr>
+        <w:pStyle w:val="ListParagraph"/>
+        <w:numPr>
+          <w:ilvl w:val="0"/>
+          <w:numId w:val="40"/>
+        </w:numPr>
+        <w:jc w:val="both"/>
+        <w:rPr>
+          <w:rFonts w:asciiTheme="majorBidi" w:hAnsiTheme="majorBidi" w:cstheme="majorBidi"/>
+          <w:sz w:val="24"/>
+          <w:szCs w:val="24"/>
+        </w:rPr>
+      </w:pPr>
+      <w:r>
+        <w:rPr>
+          <w:rFonts w:asciiTheme="majorBidi" w:hAnsiTheme="majorBidi" w:cstheme="majorBidi"/>
+          <w:sz w:val="24"/>
+          <w:szCs w:val="24"/>
+        </w:rPr>
+        <w:t>W_1111_4: Stores the lowest byte of the data (</w:t>
+      </w:r>
+      <w:r>
+        <w:rPr>
+          <w:rFonts w:ascii="Consolas" w:hAnsi="Consolas" w:cstheme="majorBidi"/>
+          <w:sz w:val="24"/>
+          <w:szCs w:val="24"/>
+        </w:rPr>
+        <w:t>data</w:t>
+      </w:r>
+      <w:r>
+        <w:rPr>
+          <w:rFonts w:ascii="Consolas" w:hAnsi="Consolas" w:cstheme="majorBidi"/>
+          <w:sz w:val="24"/>
+          <w:szCs w:val="24"/>
+        </w:rPr>
+        <w:t xml:space="preserve"> </w:t>
+      </w:r>
+      <w:r>
+        <w:rPr>
+          <w:rFonts w:ascii="Consolas" w:hAnsi="Consolas" w:cstheme="majorBidi"/>
+          <w:sz w:val="24"/>
+          <w:szCs w:val="24"/>
+        </w:rPr>
+        <w:t>[7:0]</w:t>
+      </w:r>
+      <w:r>
+        <w:rPr>
+          <w:rFonts w:asciiTheme="majorBidi" w:hAnsiTheme="majorBidi" w:cstheme="majorBidi"/>
+          <w:sz w:val="24"/>
+          <w:szCs w:val="24"/>
+        </w:rPr>
+        <w:t xml:space="preserve">) in the memory location </w:t>
+      </w:r>
+      <w:r>
+        <w:rPr>
+          <w:rFonts w:asciiTheme="majorBidi" w:hAnsiTheme="majorBidi" w:cstheme="majorBidi"/>
+          <w:sz w:val="24"/>
+          <w:szCs w:val="24"/>
+        </w:rPr>
+        <w:t xml:space="preserve">Address </w:t>
+      </w:r>
+      <w:r>
+        <w:rPr>
+          <w:rFonts w:asciiTheme="majorBidi" w:hAnsiTheme="majorBidi" w:cstheme="majorBidi"/>
+          <w:sz w:val="24"/>
+          <w:szCs w:val="24"/>
+        </w:rPr>
+        <w:t>+ 3.</w:t>
+      </w:r>
+    </w:p>
+    <w:p>
+      <w:pPr>
+        <w:jc w:val="both"/>
+        <w:rPr>
+          <w:rFonts w:asciiTheme="majorBidi" w:hAnsiTheme="majorBidi" w:cstheme="majorBidi"/>
+          <w:sz w:val="24"/>
+          <w:szCs w:val="24"/>
+        </w:rPr>
+      </w:pPr>
+    </w:p>
+    <w:p>
+      <w:pPr>
+        <w:jc w:val="both"/>
+        <w:rPr>
+          <w:rFonts w:asciiTheme="majorBidi" w:hAnsiTheme="majorBidi" w:cstheme="majorBidi"/>
+          <w:sz w:val="24"/>
+          <w:szCs w:val="24"/>
+        </w:rPr>
+      </w:pPr>
+      <w:r>
+        <w:rPr>
+          <w:rFonts w:asciiTheme="majorBidi" w:hAnsiTheme="majorBidi" w:cstheme="majorBidi"/>
+          <w:sz w:val="24"/>
+          <w:szCs w:val="24"/>
+        </w:rPr>
+        <w:t>In each section, after storing the data in memory, the state transitions to "stable," indicating that the operation is complete and the state machine is ready for the next input.</w:t>
+      </w:r>
+    </w:p>
+    <w:p>
+      <w:pPr>
+        <w:jc w:val="both"/>
+        <w:rPr>
+          <w:rFonts w:asciiTheme="majorBidi" w:hAnsiTheme="majorBidi" w:cstheme="majorBidi"/>
+          <w:sz w:val="24"/>
+          <w:szCs w:val="24"/>
+        </w:rPr>
+      </w:pPr>
+    </w:p>
+    <w:p>
+      <w:pPr>
+        <w:pStyle w:val="ListParagraph"/>
+        <w:numPr>
+          <w:ilvl w:val="1"/>
+          <w:numId w:val="41"/>
+        </w:numPr>
+        <w:jc w:val="both"/>
+        <w:rPr>
+          <w:rFonts w:asciiTheme="majorBidi" w:hAnsiTheme="majorBidi" w:cstheme="majorBidi"/>
+          <w:sz w:val="32"/>
+          <w:szCs w:val="32"/>
+        </w:rPr>
+      </w:pPr>
+      <w:r>
+        <w:rPr>
+          <w:rFonts w:asciiTheme="majorBidi" w:hAnsiTheme="majorBidi" w:cstheme="majorBidi"/>
+          <w:sz w:val="32"/>
+          <w:szCs w:val="32"/>
+        </w:rPr>
+        <w:lastRenderedPageBreak/>
+        <w:t>Load</w:t>
+      </w:r>
+      <w:r>
+        <w:rPr>
+          <w:rFonts w:asciiTheme="majorBidi" w:hAnsiTheme="majorBidi" w:cstheme="majorBidi"/>
+          <w:sz w:val="32"/>
+          <w:szCs w:val="32"/>
+        </w:rPr>
+        <w:t>ing Data</w:t>
+      </w:r>
+    </w:p>
+    <w:p>
+      <w:pPr>
+        <w:jc w:val="both"/>
+        <w:rPr>
+          <w:rFonts w:asciiTheme="majorBidi" w:hAnsiTheme="majorBidi" w:cstheme="majorBidi"/>
+          <w:sz w:val="24"/>
+          <w:szCs w:val="24"/>
+        </w:rPr>
+      </w:pPr>
+      <w:r>
+        <w:rPr>
+          <w:rFonts w:asciiTheme="majorBidi" w:hAnsiTheme="majorBidi" w:cstheme="majorBidi"/>
+          <w:sz w:val="24"/>
+          <w:szCs w:val="24"/>
+        </w:rPr>
+        <w:t>Overall, this state machine efficiently handles different data sizes (byte, half word, and word) and performs the appropriate memory storage operations based on the given data size.</w:t>
+      </w:r>
+    </w:p>
+    <w:p>
+      <w:pPr>
+        <w:jc w:val="both"/>
+        <w:rPr>
+          <w:rFonts w:asciiTheme="majorBidi" w:hAnsiTheme="majorBidi" w:cstheme="majorBidi"/>
+          <w:sz w:val="24"/>
+          <w:szCs w:val="24"/>
+        </w:rPr>
+      </w:pPr>
+      <w:r>
+        <w:rPr>
+          <w:rFonts w:asciiTheme="majorBidi" w:hAnsiTheme="majorBidi" w:cstheme="majorBidi"/>
+          <w:sz w:val="24"/>
+          <w:szCs w:val="24"/>
+        </w:rPr>
+        <w:t xml:space="preserve">The memory interface logic for loading data differs slightly from the storing state machine described earlier. </w:t>
+      </w:r>
+      <w:r>
+        <w:rPr>
+          <w:rFonts w:asciiTheme="majorBidi" w:hAnsiTheme="majorBidi" w:cstheme="majorBidi"/>
+          <w:sz w:val="24"/>
+          <w:szCs w:val="24"/>
+        </w:rPr>
+        <w:t>In the case of loading, the p</w:t>
+      </w:r>
+      <w:r>
+        <w:rPr>
+          <w:rFonts w:asciiTheme="majorBidi" w:hAnsiTheme="majorBidi" w:cstheme="majorBidi"/>
+          <w:sz w:val="24"/>
+          <w:szCs w:val="24"/>
+        </w:rPr>
+        <w:t>hoeniX core directly retrieves 32-bit data from memory and transfers it to the core. This approach is utilized during both instruction fetching and loading operations.</w:t>
+      </w:r>
+    </w:p>
+    <w:p>
+      <w:pPr>
+        <w:jc w:val="both"/>
+        <w:rPr>
+          <w:rFonts w:asciiTheme="majorBidi" w:hAnsiTheme="majorBidi" w:cstheme="majorBidi"/>
+          <w:sz w:val="24"/>
+          <w:szCs w:val="24"/>
+        </w:rPr>
+      </w:pPr>
+      <w:r>
+        <w:rPr>
+          <w:rFonts w:asciiTheme="majorBidi" w:hAnsiTheme="majorBidi" w:cstheme="majorBidi"/>
+          <w:sz w:val="24"/>
+          <w:szCs w:val="24"/>
+        </w:rPr>
+        <w:t>In RISC-V assembly, there are specific instructions available for loading half words or bytes into registers. The Load Store Unit, as discussed in the previous chapter, handles the task of decoding the desired byte and half words from the retrieved 32-bit word and appropriately directing them to the corresponding positions within the destination register. This mechanism ensures that the individual bytes are correctly placed within the destination register, allowing for precise data loading from memory.</w:t>
+      </w:r>
+    </w:p>
+    <w:p>
+      <w:pPr>
+        <w:jc w:val="both"/>
+        <w:rPr>
+          <w:rFonts w:asciiTheme="majorBidi" w:hAnsiTheme="majorBidi" w:cstheme="majorBidi"/>
+          <w:sz w:val="32"/>
+          <w:szCs w:val="32"/>
+        </w:rPr>
+      </w:pPr>
+      <w:r>
+        <w:rPr>
+          <w:rFonts w:asciiTheme="majorBidi" w:hAnsiTheme="majorBidi" w:cstheme="majorBidi"/>
+          <w:sz w:val="32"/>
+          <w:szCs w:val="32"/>
+        </w:rPr>
+        <w:t>Conclusion</w:t>
+      </w:r>
+    </w:p>
+    <w:p>
+      <w:pPr>
+        <w:jc w:val="both"/>
+        <w:rPr>
+          <w:rFonts w:asciiTheme="majorBidi" w:hAnsiTheme="majorBidi" w:cstheme="majorBidi"/>
+          <w:sz w:val="32"/>
+          <w:szCs w:val="32"/>
+        </w:rPr>
+      </w:pPr>
+      <w:r>
+        <w:rPr>
+          <w:rFonts w:asciiTheme="majorBidi" w:hAnsiTheme="majorBidi" w:cstheme="majorBidi"/>
+          <w:sz w:val="24"/>
+          <w:szCs w:val="24"/>
+        </w:rPr>
+        <w:t>In the end</w:t>
+      </w:r>
+      <w:r>
+        <w:rPr>
+          <w:rFonts w:asciiTheme="majorBidi" w:hAnsiTheme="majorBidi" w:cstheme="majorBidi"/>
+          <w:sz w:val="24"/>
+          <w:szCs w:val="24"/>
+        </w:rPr>
+        <w:t xml:space="preserve">, it is crucial to emphasize that the memory interface logic is fully implemented within the testbench. Designing a large memory within the foundation modules of the processor is not a recommended approach due to synthesis limitations in both FPGA and ASIC designs. Moreover, such an approach can significantly impact power and area efficiency within the design. Instead, in the testbench, a memory space </w:t>
+      </w:r>
+      <w:r>
+        <w:rPr>
+          <w:rFonts w:asciiTheme="majorBidi" w:hAnsiTheme="majorBidi" w:cstheme="majorBidi"/>
+          <w:sz w:val="24"/>
+          <w:szCs w:val="24"/>
+        </w:rPr>
+        <w:t>of</w:t>
+      </w:r>
+      <w:r>
+        <w:rPr>
+          <w:rFonts w:asciiTheme="majorBidi" w:hAnsiTheme="majorBidi" w:cstheme="majorBidi"/>
+          <w:sz w:val="24"/>
+          <w:szCs w:val="24"/>
+        </w:rPr>
+        <w:t xml:space="preserve"> 4MB is defined. This memory space serves</w:t>
+      </w:r>
+      <w:r>
+        <w:rPr>
+          <w:rFonts w:asciiTheme="majorBidi" w:hAnsiTheme="majorBidi" w:cstheme="majorBidi"/>
+          <w:sz w:val="24"/>
+          <w:szCs w:val="24"/>
+        </w:rPr>
+        <w:t xml:space="preserve"> also</w:t>
+      </w:r>
+      <w:r>
+        <w:rPr>
+          <w:rFonts w:asciiTheme="majorBidi" w:hAnsiTheme="majorBidi" w:cstheme="majorBidi"/>
+          <w:sz w:val="24"/>
+          <w:szCs w:val="24"/>
+        </w:rPr>
+        <w:t xml:space="preserve"> as storage for the firmware file, which contains the compiled and assembled instructions of a code. By adopting this methodology, the memory is effectively managed within the testbench while accommodating the necessary code instructions.</w:t>
+      </w:r>
+    </w:p>
+    <w:p>
+      <w:pPr>
+        <w:rPr>
+          <w:rFonts w:asciiTheme="majorBidi" w:hAnsiTheme="majorBidi" w:cstheme="majorBidi"/>
+          <w:sz w:val="32"/>
+          <w:szCs w:val="32"/>
+        </w:rPr>
+      </w:pPr>
+    </w:p>
+    <w:p>
+      <w:pPr>
+        <w:rPr>
+          <w:rFonts w:asciiTheme="majorBidi" w:hAnsiTheme="majorBidi" w:cstheme="majorBidi"/>
+          <w:sz w:val="32"/>
+          <w:szCs w:val="32"/>
+        </w:rPr>
+      </w:pPr>
+    </w:p>
+    <w:p>
+      <w:pPr>
+        <w:rPr>
+          <w:rFonts w:asciiTheme="majorBidi" w:hAnsiTheme="majorBidi" w:cstheme="majorBidi"/>
+          <w:sz w:val="32"/>
+          <w:szCs w:val="32"/>
+        </w:rPr>
+      </w:pPr>
+    </w:p>
+    <w:p>
+      <w:pPr>
+        <w:rPr>
+          <w:rFonts w:asciiTheme="majorBidi" w:hAnsiTheme="majorBidi" w:cstheme="majorBidi"/>
+          <w:sz w:val="32"/>
+          <w:szCs w:val="32"/>
+        </w:rPr>
+      </w:pPr>
+    </w:p>
+    <w:p>
+      <w:pPr>
+        <w:rPr>
+          <w:rFonts w:asciiTheme="majorBidi" w:hAnsiTheme="majorBidi" w:cstheme="majorBidi"/>
+          <w:sz w:val="32"/>
+          <w:szCs w:val="32"/>
+        </w:rPr>
+      </w:pPr>
+    </w:p>
+    <w:p>
+      <w:pPr>
+        <w:rPr>
+          <w:rFonts w:asciiTheme="majorBidi" w:hAnsiTheme="majorBidi" w:cstheme="majorBidi"/>
+          <w:sz w:val="32"/>
+          <w:szCs w:val="32"/>
+        </w:rPr>
+      </w:pPr>
+    </w:p>
+    <w:p>
+      <w:pPr>
+        <w:rPr>
+          <w:rFonts w:asciiTheme="majorBidi" w:hAnsiTheme="majorBidi" w:cstheme="majorBidi"/>
+          <w:sz w:val="32"/>
+          <w:szCs w:val="32"/>
+        </w:rPr>
+      </w:pPr>
+    </w:p>
+    <w:p>
+      <w:pPr>
+        <w:rPr>
+          <w:rFonts w:asciiTheme="majorBidi" w:hAnsiTheme="majorBidi" w:cstheme="majorBidi"/>
+          <w:sz w:val="32"/>
+          <w:szCs w:val="32"/>
+        </w:rPr>
+      </w:pPr>
+    </w:p>
+    <w:p>
+      <w:pPr>
+        <w:rPr>
+          <w:rFonts w:asciiTheme="majorBidi" w:hAnsiTheme="majorBidi" w:cstheme="majorBidi"/>
+          <w:sz w:val="32"/>
+          <w:szCs w:val="32"/>
+        </w:rPr>
+      </w:pPr>
+    </w:p>
+    <w:p>
+      <w:pPr>
+        <w:jc w:val="both"/>
+        <w:rPr>
+          <w:rFonts w:asciiTheme="majorBidi" w:hAnsiTheme="majorBidi" w:cstheme="majorBidi"/>
+          <w:sz w:val="32"/>
+          <w:szCs w:val="32"/>
+        </w:rPr>
+      </w:pPr>
+      <w:r>
+        <w:rPr>
+          <w:rFonts w:asciiTheme="majorBidi" w:hAnsiTheme="majorBidi" w:cstheme="majorBidi"/>
+          <w:sz w:val="32"/>
+          <w:szCs w:val="32"/>
+        </w:rPr>
+        <w:lastRenderedPageBreak/>
+        <w:t>Chapter 4</w:t>
+      </w:r>
+    </w:p>
+    <w:p>
+      <w:pPr>
+        <w:jc w:val="both"/>
+        <w:rPr>
+          <w:rFonts w:asciiTheme="majorBidi" w:hAnsiTheme="majorBidi" w:cstheme="majorBidi"/>
+          <w:sz w:val="48"/>
+          <w:szCs w:val="48"/>
+        </w:rPr>
+      </w:pPr>
+      <w:r>
+        <w:rPr>
+          <w:rFonts w:asciiTheme="majorBidi" w:hAnsiTheme="majorBidi" w:cstheme="majorBidi"/>
+          <w:sz w:val="48"/>
+          <w:szCs w:val="48"/>
+        </w:rPr>
+        <w:t>Code Executant Software</w:t>
+      </w:r>
+    </w:p>
+    <w:p>
+      <w:pPr>
+        <w:tabs>
+          <w:tab w:val="left" w:pos="5844"/>
+        </w:tabs>
+        <w:jc w:val="both"/>
+        <w:rPr>
+          <w:rFonts w:asciiTheme="majorBidi" w:hAnsiTheme="majorBidi" w:cstheme="majorBidi"/>
+          <w:sz w:val="36"/>
+          <w:szCs w:val="36"/>
+        </w:rPr>
+      </w:pPr>
+    </w:p>
+    <w:p>
+      <w:pPr>
+        <w:tabs>
+          <w:tab w:val="left" w:pos="5844"/>
+        </w:tabs>
+        <w:rPr>
+          <w:rFonts w:asciiTheme="majorBidi" w:hAnsiTheme="majorBidi" w:cstheme="majorBidi"/>
+          <w:i/>
+          <w:iCs/>
+          <w:sz w:val="28"/>
+          <w:szCs w:val="28"/>
+        </w:rPr>
+      </w:pPr>
+      <w:r>
+        <w:rPr>
+          <w:rFonts w:asciiTheme="majorBidi" w:hAnsiTheme="majorBidi" w:cstheme="majorBidi"/>
+          <w:i/>
+          <w:iCs/>
+          <w:sz w:val="28"/>
+          <w:szCs w:val="28"/>
+        </w:rPr>
+        <w:t>"</w:t>
+      </w:r>
+      <w:r>
+        <w:rPr>
+          <w:rFonts w:asciiTheme="majorBidi" w:hAnsiTheme="majorBidi" w:cstheme="majorBidi"/>
+          <w:i/>
+          <w:iCs/>
+          <w:sz w:val="28"/>
+          <w:szCs w:val="28"/>
+        </w:rPr>
+        <w:t>The purpose of software engineering is to control complexity,</w:t>
+      </w:r>
+    </w:p>
+    <w:p>
+      <w:pPr>
+        <w:tabs>
+          <w:tab w:val="left" w:pos="5844"/>
+        </w:tabs>
+        <w:rPr>
+          <w:rFonts w:asciiTheme="majorBidi" w:hAnsiTheme="majorBidi" w:cstheme="majorBidi"/>
+          <w:i/>
+          <w:iCs/>
+          <w:sz w:val="28"/>
+          <w:szCs w:val="28"/>
+        </w:rPr>
+      </w:pPr>
+      <w:r>
+        <w:rPr>
+          <w:rFonts w:asciiTheme="majorBidi" w:hAnsiTheme="majorBidi" w:cstheme="majorBidi"/>
+          <w:i/>
+          <w:iCs/>
+          <w:sz w:val="28"/>
+          <w:szCs w:val="28"/>
+        </w:rPr>
+        <w:t>not to create it</w:t>
+      </w:r>
+      <w:r>
+        <w:rPr>
+          <w:rFonts w:asciiTheme="majorBidi" w:hAnsiTheme="majorBidi" w:cstheme="majorBidi"/>
+          <w:i/>
+          <w:iCs/>
+          <w:sz w:val="28"/>
+          <w:szCs w:val="28"/>
+        </w:rPr>
+        <w:t xml:space="preserve">." </w:t>
+      </w:r>
+    </w:p>
+    <w:p>
+      <w:pPr>
+        <w:tabs>
+          <w:tab w:val="left" w:pos="5844"/>
+        </w:tabs>
+        <w:jc w:val="center"/>
+        <w:rPr>
+          <w:rFonts w:asciiTheme="majorBidi" w:hAnsiTheme="majorBidi" w:cstheme="majorBidi"/>
+          <w:i/>
+          <w:iCs/>
+          <w:sz w:val="24"/>
+          <w:szCs w:val="24"/>
+        </w:rPr>
+      </w:pPr>
+      <w:r>
+        <w:rPr>
+          <w:rFonts w:asciiTheme="majorBidi" w:hAnsiTheme="majorBidi" w:cstheme="majorBidi"/>
+          <w:i/>
+          <w:iCs/>
+          <w:sz w:val="28"/>
+          <w:szCs w:val="28"/>
+        </w:rPr>
+        <w:t xml:space="preserve">                                              </w:t>
+      </w:r>
+      <w:r>
+        <w:rPr>
+          <w:rFonts w:asciiTheme="majorBidi" w:hAnsiTheme="majorBidi" w:cstheme="majorBidi"/>
+          <w:i/>
+          <w:iCs/>
+          <w:sz w:val="28"/>
+          <w:szCs w:val="28"/>
+        </w:rPr>
+        <w:t xml:space="preserve"> </w:t>
+      </w:r>
+      <w:r>
+        <w:rPr>
+          <w:rFonts w:asciiTheme="majorBidi" w:hAnsiTheme="majorBidi" w:cstheme="majorBidi"/>
+          <w:i/>
+          <w:iCs/>
+          <w:sz w:val="24"/>
+          <w:szCs w:val="24"/>
+        </w:rPr>
+        <w:t>Pamela Zave</w:t>
+      </w:r>
       <w:bookmarkStart w:id="0" w:name="_GoBack"/>
       <w:bookmarkEnd w:id="0"/>
     </w:p>
@@ -13411,80 +16300,170 @@
       <w:pPr>
         <w:rPr>
           <w:rFonts w:asciiTheme="majorBidi" w:hAnsiTheme="majorBidi" w:cstheme="majorBidi"/>
-          <w:sz w:val="36"/>
-          <w:szCs w:val="36"/>
-        </w:rPr>
-      </w:pPr>
-    </w:p>
-    <w:p>
-      <w:pPr>
-        <w:rPr>
-          <w:rFonts w:asciiTheme="majorBidi" w:hAnsiTheme="majorBidi" w:cstheme="majorBidi"/>
-          <w:sz w:val="36"/>
-          <w:szCs w:val="36"/>
-        </w:rPr>
-      </w:pPr>
-    </w:p>
-    <w:p>
-      <w:pPr>
-        <w:rPr>
-          <w:rFonts w:asciiTheme="majorBidi" w:hAnsiTheme="majorBidi" w:cstheme="majorBidi"/>
-          <w:sz w:val="36"/>
-          <w:szCs w:val="36"/>
-        </w:rPr>
-      </w:pPr>
-    </w:p>
-    <w:p>
-      <w:pPr>
-        <w:rPr>
-          <w:rFonts w:asciiTheme="majorBidi" w:hAnsiTheme="majorBidi" w:cstheme="majorBidi"/>
-          <w:sz w:val="36"/>
-          <w:szCs w:val="36"/>
-        </w:rPr>
-      </w:pPr>
-    </w:p>
-    <w:p>
-      <w:pPr>
-        <w:rPr>
-          <w:rFonts w:asciiTheme="majorBidi" w:hAnsiTheme="majorBidi" w:cstheme="majorBidi"/>
-          <w:sz w:val="36"/>
-          <w:szCs w:val="36"/>
-        </w:rPr>
-      </w:pPr>
-    </w:p>
-    <w:p>
-      <w:pPr>
-        <w:rPr>
-          <w:rFonts w:asciiTheme="majorBidi" w:hAnsiTheme="majorBidi" w:cstheme="majorBidi"/>
-          <w:sz w:val="36"/>
-          <w:szCs w:val="36"/>
-        </w:rPr>
-      </w:pPr>
-    </w:p>
-    <w:p>
-      <w:pPr>
-        <w:rPr>
-          <w:rFonts w:asciiTheme="majorBidi" w:hAnsiTheme="majorBidi" w:cstheme="majorBidi"/>
-          <w:sz w:val="36"/>
-          <w:szCs w:val="36"/>
-          <w:lang w:bidi="fa-IR"/>
-        </w:rPr>
-      </w:pPr>
-    </w:p>
-    <w:p>
-      <w:pPr>
-        <w:rPr>
-          <w:rFonts w:asciiTheme="majorBidi" w:hAnsiTheme="majorBidi" w:cstheme="majorBidi"/>
           <w:sz w:val="32"/>
           <w:szCs w:val="32"/>
         </w:rPr>
       </w:pPr>
-      <w:r>
+    </w:p>
+    <w:p>
+      <w:pPr>
         <w:rPr>
           <w:rFonts w:asciiTheme="majorBidi" w:hAnsiTheme="majorBidi" w:cstheme="majorBidi"/>
           <w:sz w:val="32"/>
           <w:szCs w:val="32"/>
         </w:rPr>
+      </w:pPr>
+    </w:p>
+    <w:p>
+      <w:pPr>
+        <w:rPr>
+          <w:rFonts w:asciiTheme="majorBidi" w:hAnsiTheme="majorBidi" w:cstheme="majorBidi"/>
+          <w:sz w:val="32"/>
+          <w:szCs w:val="32"/>
+        </w:rPr>
+      </w:pPr>
+    </w:p>
+    <w:p>
+      <w:pPr>
+        <w:rPr>
+          <w:rFonts w:asciiTheme="majorBidi" w:hAnsiTheme="majorBidi" w:cstheme="majorBidi"/>
+          <w:sz w:val="32"/>
+          <w:szCs w:val="32"/>
+        </w:rPr>
+      </w:pPr>
+    </w:p>
+    <w:p>
+      <w:pPr>
+        <w:rPr>
+          <w:rFonts w:asciiTheme="majorBidi" w:hAnsiTheme="majorBidi" w:cstheme="majorBidi"/>
+          <w:sz w:val="32"/>
+          <w:szCs w:val="32"/>
+        </w:rPr>
+      </w:pPr>
+    </w:p>
+    <w:p>
+      <w:pPr>
+        <w:rPr>
+          <w:rFonts w:asciiTheme="majorBidi" w:hAnsiTheme="majorBidi" w:cstheme="majorBidi"/>
+          <w:sz w:val="32"/>
+          <w:szCs w:val="32"/>
+        </w:rPr>
+      </w:pPr>
+    </w:p>
+    <w:p>
+      <w:pPr>
+        <w:rPr>
+          <w:rFonts w:asciiTheme="majorBidi" w:hAnsiTheme="majorBidi" w:cstheme="majorBidi"/>
+          <w:sz w:val="32"/>
+          <w:szCs w:val="32"/>
+        </w:rPr>
+      </w:pPr>
+    </w:p>
+    <w:p>
+      <w:pPr>
+        <w:rPr>
+          <w:rFonts w:asciiTheme="majorBidi" w:hAnsiTheme="majorBidi" w:cstheme="majorBidi"/>
+          <w:sz w:val="32"/>
+          <w:szCs w:val="32"/>
+        </w:rPr>
+      </w:pPr>
+    </w:p>
+    <w:p>
+      <w:pPr>
+        <w:rPr>
+          <w:rFonts w:asciiTheme="majorBidi" w:hAnsiTheme="majorBidi" w:cstheme="majorBidi"/>
+          <w:sz w:val="32"/>
+          <w:szCs w:val="32"/>
+        </w:rPr>
+      </w:pPr>
+    </w:p>
+    <w:p>
+      <w:pPr>
+        <w:rPr>
+          <w:rFonts w:asciiTheme="majorBidi" w:hAnsiTheme="majorBidi" w:cstheme="majorBidi"/>
+          <w:sz w:val="32"/>
+          <w:szCs w:val="32"/>
+        </w:rPr>
+      </w:pPr>
+    </w:p>
+    <w:p>
+      <w:pPr>
+        <w:rPr>
+          <w:rFonts w:asciiTheme="majorBidi" w:hAnsiTheme="majorBidi" w:cstheme="majorBidi"/>
+          <w:sz w:val="32"/>
+          <w:szCs w:val="32"/>
+        </w:rPr>
+      </w:pPr>
+    </w:p>
+    <w:p>
+      <w:pPr>
+        <w:rPr>
+          <w:rFonts w:asciiTheme="majorBidi" w:hAnsiTheme="majorBidi" w:cstheme="majorBidi"/>
+          <w:sz w:val="32"/>
+          <w:szCs w:val="32"/>
+        </w:rPr>
+      </w:pPr>
+    </w:p>
+    <w:p>
+      <w:pPr>
+        <w:rPr>
+          <w:rFonts w:asciiTheme="majorBidi" w:hAnsiTheme="majorBidi" w:cstheme="majorBidi"/>
+          <w:sz w:val="32"/>
+          <w:szCs w:val="32"/>
+        </w:rPr>
+      </w:pPr>
+    </w:p>
+    <w:p>
+      <w:pPr>
+        <w:rPr>
+          <w:rFonts w:asciiTheme="majorBidi" w:hAnsiTheme="majorBidi" w:cstheme="majorBidi"/>
+          <w:sz w:val="32"/>
+          <w:szCs w:val="32"/>
+        </w:rPr>
+      </w:pPr>
+    </w:p>
+    <w:p>
+      <w:pPr>
+        <w:rPr>
+          <w:rFonts w:asciiTheme="majorBidi" w:hAnsiTheme="majorBidi" w:cstheme="majorBidi"/>
+          <w:sz w:val="32"/>
+          <w:szCs w:val="32"/>
+        </w:rPr>
+      </w:pPr>
+    </w:p>
+    <w:p>
+      <w:pPr>
+        <w:rPr>
+          <w:rFonts w:asciiTheme="majorBidi" w:hAnsiTheme="majorBidi" w:cstheme="majorBidi"/>
+          <w:sz w:val="32"/>
+          <w:szCs w:val="32"/>
+        </w:rPr>
+      </w:pPr>
+    </w:p>
+    <w:p>
+      <w:pPr>
+        <w:rPr>
+          <w:rFonts w:asciiTheme="majorBidi" w:hAnsiTheme="majorBidi" w:cstheme="majorBidi"/>
+          <w:sz w:val="32"/>
+          <w:szCs w:val="32"/>
+        </w:rPr>
+      </w:pPr>
+    </w:p>
+    <w:p>
+      <w:pPr>
+        <w:rPr>
+          <w:rFonts w:asciiTheme="majorBidi" w:hAnsiTheme="majorBidi" w:cstheme="majorBidi"/>
+          <w:sz w:val="32"/>
+          <w:szCs w:val="32"/>
+        </w:rPr>
+      </w:pPr>
+      <w:r>
+        <w:rPr>
+          <w:rFonts w:asciiTheme="majorBidi" w:hAnsiTheme="majorBidi" w:cstheme="majorBidi"/>
+          <w:sz w:val="32"/>
+          <w:szCs w:val="32"/>
+        </w:rPr>
+        <w:lastRenderedPageBreak/>
         <w:t>Chapter 6</w:t>
       </w:r>
     </w:p>
@@ -13502,7 +16481,6 @@
           <w:sz w:val="48"/>
           <w:szCs w:val="48"/>
         </w:rPr>
-        <w:lastRenderedPageBreak/>
         <w:t>References</w:t>
       </w:r>
     </w:p>
@@ -14575,6 +17553,119 @@
     </w:lvl>
   </w:abstractNum>
   <w:abstractNum w:abstractNumId="7" w15:restartNumberingAfterBreak="0">
+    <w:nsid w:val="17F96DF7"/>
+    <w:multiLevelType w:val="hybridMultilevel"/>
+    <w:tmpl w:val="F7B225B0"/>
+    <w:lvl w:ilvl="0" w:tplc="04090001">
+      <w:start w:val="1"/>
+      <w:numFmt w:val="bullet"/>
+      <w:lvlText w:val=""/>
+      <w:lvlJc w:val="left"/>
+      <w:pPr>
+        <w:ind w:left="720" w:hanging="360"/>
+      </w:pPr>
+      <w:rPr>
+        <w:rFonts w:ascii="Symbol" w:hAnsi="Symbol" w:hint="default"/>
+      </w:rPr>
+    </w:lvl>
+    <w:lvl w:ilvl="1" w:tplc="04090003" w:tentative="1">
+      <w:start w:val="1"/>
+      <w:numFmt w:val="bullet"/>
+      <w:lvlText w:val="o"/>
+      <w:lvlJc w:val="left"/>
+      <w:pPr>
+        <w:ind w:left="1440" w:hanging="360"/>
+      </w:pPr>
+      <w:rPr>
+        <w:rFonts w:ascii="Courier New" w:hAnsi="Courier New" w:cs="Courier New" w:hint="default"/>
+      </w:rPr>
+    </w:lvl>
+    <w:lvl w:ilvl="2" w:tplc="04090005" w:tentative="1">
+      <w:start w:val="1"/>
+      <w:numFmt w:val="bullet"/>
+      <w:lvlText w:val=""/>
+      <w:lvlJc w:val="left"/>
+      <w:pPr>
+        <w:ind w:left="2160" w:hanging="360"/>
+      </w:pPr>
+      <w:rPr>
+        <w:rFonts w:ascii="Wingdings" w:hAnsi="Wingdings" w:hint="default"/>
+      </w:rPr>
+    </w:lvl>
+    <w:lvl w:ilvl="3" w:tplc="04090001" w:tentative="1">
+      <w:start w:val="1"/>
+      <w:numFmt w:val="bullet"/>
+      <w:lvlText w:val=""/>
+      <w:lvlJc w:val="left"/>
+      <w:pPr>
+        <w:ind w:left="2880" w:hanging="360"/>
+      </w:pPr>
+      <w:rPr>
+        <w:rFonts w:ascii="Symbol" w:hAnsi="Symbol" w:hint="default"/>
+      </w:rPr>
+    </w:lvl>
+    <w:lvl w:ilvl="4" w:tplc="04090003" w:tentative="1">
+      <w:start w:val="1"/>
+      <w:numFmt w:val="bullet"/>
+      <w:lvlText w:val="o"/>
+      <w:lvlJc w:val="left"/>
+      <w:pPr>
+        <w:ind w:left="3600" w:hanging="360"/>
+      </w:pPr>
+      <w:rPr>
+        <w:rFonts w:ascii="Courier New" w:hAnsi="Courier New" w:cs="Courier New" w:hint="default"/>
+      </w:rPr>
+    </w:lvl>
+    <w:lvl w:ilvl="5" w:tplc="04090005" w:tentative="1">
+      <w:start w:val="1"/>
+      <w:numFmt w:val="bullet"/>
+      <w:lvlText w:val=""/>
+      <w:lvlJc w:val="left"/>
+      <w:pPr>
+        <w:ind w:left="4320" w:hanging="360"/>
+      </w:pPr>
+      <w:rPr>
+        <w:rFonts w:ascii="Wingdings" w:hAnsi="Wingdings" w:hint="default"/>
+      </w:rPr>
+    </w:lvl>
+    <w:lvl w:ilvl="6" w:tplc="04090001" w:tentative="1">
+      <w:start w:val="1"/>
+      <w:numFmt w:val="bullet"/>
+      <w:lvlText w:val=""/>
+      <w:lvlJc w:val="left"/>
+      <w:pPr>
+        <w:ind w:left="5040" w:hanging="360"/>
+      </w:pPr>
+      <w:rPr>
+        <w:rFonts w:ascii="Symbol" w:hAnsi="Symbol" w:hint="default"/>
+      </w:rPr>
+    </w:lvl>
+    <w:lvl w:ilvl="7" w:tplc="04090003" w:tentative="1">
+      <w:start w:val="1"/>
+      <w:numFmt w:val="bullet"/>
+      <w:lvlText w:val="o"/>
+      <w:lvlJc w:val="left"/>
+      <w:pPr>
+        <w:ind w:left="5760" w:hanging="360"/>
+      </w:pPr>
+      <w:rPr>
+        <w:rFonts w:ascii="Courier New" w:hAnsi="Courier New" w:cs="Courier New" w:hint="default"/>
+      </w:rPr>
+    </w:lvl>
+    <w:lvl w:ilvl="8" w:tplc="04090005" w:tentative="1">
+      <w:start w:val="1"/>
+      <w:numFmt w:val="bullet"/>
+      <w:lvlText w:val=""/>
+      <w:lvlJc w:val="left"/>
+      <w:pPr>
+        <w:ind w:left="6480" w:hanging="360"/>
+      </w:pPr>
+      <w:rPr>
+        <w:rFonts w:ascii="Wingdings" w:hAnsi="Wingdings" w:hint="default"/>
+      </w:rPr>
+    </w:lvl>
+  </w:abstractNum>
+  <w:abstractNum w:abstractNumId="8" w15:restartNumberingAfterBreak="0">
     <w:nsid w:val="19063161"/>
     <w:multiLevelType w:val="multilevel"/>
     <w:tmpl w:val="6CBC0966"/>
@@ -14695,7 +17786,7 @@
       </w:rPr>
     </w:lvl>
   </w:abstractNum>
-  <w:abstractNum w:abstractNumId="8" w15:restartNumberingAfterBreak="0">
+  <w:abstractNum w:abstractNumId="9" w15:restartNumberingAfterBreak="0">
     <w:nsid w:val="1B5B39F8"/>
     <w:multiLevelType w:val="hybridMultilevel"/>
     <w:tmpl w:val="BF68B3B6"/>
@@ -14808,7 +17899,7 @@
       </w:rPr>
     </w:lvl>
   </w:abstractNum>
-  <w:abstractNum w:abstractNumId="9" w15:restartNumberingAfterBreak="0">
+  <w:abstractNum w:abstractNumId="10" w15:restartNumberingAfterBreak="0">
     <w:nsid w:val="1D864FE8"/>
     <w:multiLevelType w:val="hybridMultilevel"/>
     <w:tmpl w:val="6EE0EC84"/>
@@ -14921,7 +18012,7 @@
       </w:rPr>
     </w:lvl>
   </w:abstractNum>
-  <w:abstractNum w:abstractNumId="10" w15:restartNumberingAfterBreak="0">
+  <w:abstractNum w:abstractNumId="11" w15:restartNumberingAfterBreak="0">
     <w:nsid w:val="1F275C9F"/>
     <w:multiLevelType w:val="multilevel"/>
     <w:tmpl w:val="06A4039A"/>
@@ -15034,7 +18125,7 @@
       </w:rPr>
     </w:lvl>
   </w:abstractNum>
-  <w:abstractNum w:abstractNumId="11" w15:restartNumberingAfterBreak="0">
+  <w:abstractNum w:abstractNumId="12" w15:restartNumberingAfterBreak="0">
     <w:nsid w:val="22024F79"/>
     <w:multiLevelType w:val="hybridMultilevel"/>
     <w:tmpl w:val="3D50ACAC"/>
@@ -15147,7 +18238,7 @@
       </w:rPr>
     </w:lvl>
   </w:abstractNum>
-  <w:abstractNum w:abstractNumId="12" w15:restartNumberingAfterBreak="0">
+  <w:abstractNum w:abstractNumId="13" w15:restartNumberingAfterBreak="0">
     <w:nsid w:val="240F7EF4"/>
     <w:multiLevelType w:val="hybridMultilevel"/>
     <w:tmpl w:val="ED4AD062"/>
@@ -15259,7 +18350,7 @@
       </w:rPr>
     </w:lvl>
   </w:abstractNum>
-  <w:abstractNum w:abstractNumId="13" w15:restartNumberingAfterBreak="0">
+  <w:abstractNum w:abstractNumId="14" w15:restartNumberingAfterBreak="0">
     <w:nsid w:val="27E126BC"/>
     <w:multiLevelType w:val="multilevel"/>
     <w:tmpl w:val="04090021"/>
@@ -15372,7 +18463,120 @@
       </w:rPr>
     </w:lvl>
   </w:abstractNum>
-  <w:abstractNum w:abstractNumId="14" w15:restartNumberingAfterBreak="0">
+  <w:abstractNum w:abstractNumId="15" w15:restartNumberingAfterBreak="0">
+    <w:nsid w:val="2ADA339E"/>
+    <w:multiLevelType w:val="hybridMultilevel"/>
+    <w:tmpl w:val="D34803F6"/>
+    <w:lvl w:ilvl="0" w:tplc="04090001">
+      <w:start w:val="1"/>
+      <w:numFmt w:val="bullet"/>
+      <w:lvlText w:val=""/>
+      <w:lvlJc w:val="left"/>
+      <w:pPr>
+        <w:ind w:left="720" w:hanging="360"/>
+      </w:pPr>
+      <w:rPr>
+        <w:rFonts w:ascii="Symbol" w:hAnsi="Symbol" w:hint="default"/>
+      </w:rPr>
+    </w:lvl>
+    <w:lvl w:ilvl="1" w:tplc="04090003" w:tentative="1">
+      <w:start w:val="1"/>
+      <w:numFmt w:val="bullet"/>
+      <w:lvlText w:val="o"/>
+      <w:lvlJc w:val="left"/>
+      <w:pPr>
+        <w:ind w:left="1440" w:hanging="360"/>
+      </w:pPr>
+      <w:rPr>
+        <w:rFonts w:ascii="Courier New" w:hAnsi="Courier New" w:cs="Courier New" w:hint="default"/>
+      </w:rPr>
+    </w:lvl>
+    <w:lvl w:ilvl="2" w:tplc="04090005" w:tentative="1">
+      <w:start w:val="1"/>
+      <w:numFmt w:val="bullet"/>
+      <w:lvlText w:val=""/>
+      <w:lvlJc w:val="left"/>
+      <w:pPr>
+        <w:ind w:left="2160" w:hanging="360"/>
+      </w:pPr>
+      <w:rPr>
+        <w:rFonts w:ascii="Wingdings" w:hAnsi="Wingdings" w:hint="default"/>
+      </w:rPr>
+    </w:lvl>
+    <w:lvl w:ilvl="3" w:tplc="04090001" w:tentative="1">
+      <w:start w:val="1"/>
+      <w:numFmt w:val="bullet"/>
+      <w:lvlText w:val=""/>
+      <w:lvlJc w:val="left"/>
+      <w:pPr>
+        <w:ind w:left="2880" w:hanging="360"/>
+      </w:pPr>
+      <w:rPr>
+        <w:rFonts w:ascii="Symbol" w:hAnsi="Symbol" w:hint="default"/>
+      </w:rPr>
+    </w:lvl>
+    <w:lvl w:ilvl="4" w:tplc="04090003" w:tentative="1">
+      <w:start w:val="1"/>
+      <w:numFmt w:val="bullet"/>
+      <w:lvlText w:val="o"/>
+      <w:lvlJc w:val="left"/>
+      <w:pPr>
+        <w:ind w:left="3600" w:hanging="360"/>
+      </w:pPr>
+      <w:rPr>
+        <w:rFonts w:ascii="Courier New" w:hAnsi="Courier New" w:cs="Courier New" w:hint="default"/>
+      </w:rPr>
+    </w:lvl>
+    <w:lvl w:ilvl="5" w:tplc="04090005" w:tentative="1">
+      <w:start w:val="1"/>
+      <w:numFmt w:val="bullet"/>
+      <w:lvlText w:val=""/>
+      <w:lvlJc w:val="left"/>
+      <w:pPr>
+        <w:ind w:left="4320" w:hanging="360"/>
+      </w:pPr>
+      <w:rPr>
+        <w:rFonts w:ascii="Wingdings" w:hAnsi="Wingdings" w:hint="default"/>
+      </w:rPr>
+    </w:lvl>
+    <w:lvl w:ilvl="6" w:tplc="04090001" w:tentative="1">
+      <w:start w:val="1"/>
+      <w:numFmt w:val="bullet"/>
+      <w:lvlText w:val=""/>
+      <w:lvlJc w:val="left"/>
+      <w:pPr>
+        <w:ind w:left="5040" w:hanging="360"/>
+      </w:pPr>
+      <w:rPr>
+        <w:rFonts w:ascii="Symbol" w:hAnsi="Symbol" w:hint="default"/>
+      </w:rPr>
+    </w:lvl>
+    <w:lvl w:ilvl="7" w:tplc="04090003" w:tentative="1">
+      <w:start w:val="1"/>
+      <w:numFmt w:val="bullet"/>
+      <w:lvlText w:val="o"/>
+      <w:lvlJc w:val="left"/>
+      <w:pPr>
+        <w:ind w:left="5760" w:hanging="360"/>
+      </w:pPr>
+      <w:rPr>
+        <w:rFonts w:ascii="Courier New" w:hAnsi="Courier New" w:cs="Courier New" w:hint="default"/>
+      </w:rPr>
+    </w:lvl>
+    <w:lvl w:ilvl="8" w:tplc="04090005" w:tentative="1">
+      <w:start w:val="1"/>
+      <w:numFmt w:val="bullet"/>
+      <w:lvlText w:val=""/>
+      <w:lvlJc w:val="left"/>
+      <w:pPr>
+        <w:ind w:left="6480" w:hanging="360"/>
+      </w:pPr>
+      <w:rPr>
+        <w:rFonts w:ascii="Wingdings" w:hAnsi="Wingdings" w:hint="default"/>
+      </w:rPr>
+    </w:lvl>
+  </w:abstractNum>
+  <w:abstractNum w:abstractNumId="16" w15:restartNumberingAfterBreak="0">
     <w:nsid w:val="2C5D1F00"/>
     <w:multiLevelType w:val="hybridMultilevel"/>
     <w:tmpl w:val="1B0AAC60"/>
@@ -15485,7 +18689,7 @@
       </w:rPr>
     </w:lvl>
   </w:abstractNum>
-  <w:abstractNum w:abstractNumId="15" w15:restartNumberingAfterBreak="0">
+  <w:abstractNum w:abstractNumId="17" w15:restartNumberingAfterBreak="0">
     <w:nsid w:val="3933230A"/>
     <w:multiLevelType w:val="multilevel"/>
     <w:tmpl w:val="F26E0CE8"/>
@@ -15598,7 +18802,7 @@
       </w:rPr>
     </w:lvl>
   </w:abstractNum>
-  <w:abstractNum w:abstractNumId="16" w15:restartNumberingAfterBreak="0">
+  <w:abstractNum w:abstractNumId="18" w15:restartNumberingAfterBreak="0">
     <w:nsid w:val="3D9821C4"/>
     <w:multiLevelType w:val="hybridMultilevel"/>
     <w:tmpl w:val="092423D2"/>
@@ -15711,7 +18915,7 @@
       </w:rPr>
     </w:lvl>
   </w:abstractNum>
-  <w:abstractNum w:abstractNumId="17" w15:restartNumberingAfterBreak="0">
+  <w:abstractNum w:abstractNumId="19" w15:restartNumberingAfterBreak="0">
     <w:nsid w:val="3EB317BF"/>
     <w:multiLevelType w:val="multilevel"/>
     <w:tmpl w:val="3E56E174"/>
@@ -15824,7 +19028,7 @@
       </w:rPr>
     </w:lvl>
   </w:abstractNum>
-  <w:abstractNum w:abstractNumId="18" w15:restartNumberingAfterBreak="0">
+  <w:abstractNum w:abstractNumId="20" w15:restartNumberingAfterBreak="0">
     <w:nsid w:val="43FD0E9B"/>
     <w:multiLevelType w:val="hybridMultilevel"/>
     <w:tmpl w:val="F7A2A894"/>
@@ -15937,7 +19141,7 @@
       </w:rPr>
     </w:lvl>
   </w:abstractNum>
-  <w:abstractNum w:abstractNumId="19" w15:restartNumberingAfterBreak="0">
+  <w:abstractNum w:abstractNumId="21" w15:restartNumberingAfterBreak="0">
     <w:nsid w:val="44B0519C"/>
     <w:multiLevelType w:val="hybridMultilevel"/>
     <w:tmpl w:val="4852F02A"/>
@@ -16050,7 +19254,7 @@
       </w:rPr>
     </w:lvl>
   </w:abstractNum>
-  <w:abstractNum w:abstractNumId="20" w15:restartNumberingAfterBreak="0">
+  <w:abstractNum w:abstractNumId="22" w15:restartNumberingAfterBreak="0">
     <w:nsid w:val="46393B58"/>
     <w:multiLevelType w:val="multilevel"/>
     <w:tmpl w:val="B97098AC"/>
@@ -16163,7 +19367,7 @@
       </w:rPr>
     </w:lvl>
   </w:abstractNum>
-  <w:abstractNum w:abstractNumId="21" w15:restartNumberingAfterBreak="0">
+  <w:abstractNum w:abstractNumId="23" w15:restartNumberingAfterBreak="0">
     <w:nsid w:val="47972409"/>
     <w:multiLevelType w:val="hybridMultilevel"/>
     <w:tmpl w:val="46C0C1F4"/>
@@ -16276,7 +19480,7 @@
       </w:rPr>
     </w:lvl>
   </w:abstractNum>
-  <w:abstractNum w:abstractNumId="22" w15:restartNumberingAfterBreak="0">
+  <w:abstractNum w:abstractNumId="24" w15:restartNumberingAfterBreak="0">
     <w:nsid w:val="47B66566"/>
     <w:multiLevelType w:val="hybridMultilevel"/>
     <w:tmpl w:val="A4A49190"/>
@@ -16389,7 +19593,7 @@
       </w:rPr>
     </w:lvl>
   </w:abstractNum>
-  <w:abstractNum w:abstractNumId="23" w15:restartNumberingAfterBreak="0">
+  <w:abstractNum w:abstractNumId="25" w15:restartNumberingAfterBreak="0">
     <w:nsid w:val="488B44BD"/>
     <w:multiLevelType w:val="hybridMultilevel"/>
     <w:tmpl w:val="73B4389C"/>
@@ -16502,7 +19706,7 @@
       </w:rPr>
     </w:lvl>
   </w:abstractNum>
-  <w:abstractNum w:abstractNumId="24" w15:restartNumberingAfterBreak="0">
+  <w:abstractNum w:abstractNumId="26" w15:restartNumberingAfterBreak="0">
     <w:nsid w:val="48970026"/>
     <w:multiLevelType w:val="hybridMultilevel"/>
     <w:tmpl w:val="45A8C5C0"/>
@@ -16615,7 +19819,7 @@
       </w:rPr>
     </w:lvl>
   </w:abstractNum>
-  <w:abstractNum w:abstractNumId="25" w15:restartNumberingAfterBreak="0">
+  <w:abstractNum w:abstractNumId="27" w15:restartNumberingAfterBreak="0">
     <w:nsid w:val="4CF519CD"/>
     <w:multiLevelType w:val="hybridMultilevel"/>
     <w:tmpl w:val="56264A4E"/>
@@ -16727,7 +19931,7 @@
       </w:rPr>
     </w:lvl>
   </w:abstractNum>
-  <w:abstractNum w:abstractNumId="26" w15:restartNumberingAfterBreak="0">
+  <w:abstractNum w:abstractNumId="28" w15:restartNumberingAfterBreak="0">
     <w:nsid w:val="4E7E76B1"/>
     <w:multiLevelType w:val="hybridMultilevel"/>
     <w:tmpl w:val="6E3EE13A"/>
@@ -16840,7 +20044,7 @@
       </w:rPr>
     </w:lvl>
   </w:abstractNum>
-  <w:abstractNum w:abstractNumId="27" w15:restartNumberingAfterBreak="0">
+  <w:abstractNum w:abstractNumId="29" w15:restartNumberingAfterBreak="0">
     <w:nsid w:val="50EF2586"/>
     <w:multiLevelType w:val="hybridMultilevel"/>
     <w:tmpl w:val="59F8150C"/>
@@ -16953,7 +20157,7 @@
       </w:rPr>
     </w:lvl>
   </w:abstractNum>
-  <w:abstractNum w:abstractNumId="28" w15:restartNumberingAfterBreak="0">
+  <w:abstractNum w:abstractNumId="30" w15:restartNumberingAfterBreak="0">
     <w:nsid w:val="544D4B2B"/>
     <w:multiLevelType w:val="hybridMultilevel"/>
     <w:tmpl w:val="D1B45F9C"/>
@@ -17066,7 +20270,7 @@
       </w:rPr>
     </w:lvl>
   </w:abstractNum>
-  <w:abstractNum w:abstractNumId="29" w15:restartNumberingAfterBreak="0">
+  <w:abstractNum w:abstractNumId="31" w15:restartNumberingAfterBreak="0">
     <w:nsid w:val="5A651BEC"/>
     <w:multiLevelType w:val="multilevel"/>
     <w:tmpl w:val="0409001F"/>
@@ -17152,7 +20356,7 @@
       </w:pPr>
     </w:lvl>
   </w:abstractNum>
-  <w:abstractNum w:abstractNumId="30" w15:restartNumberingAfterBreak="0">
+  <w:abstractNum w:abstractNumId="32" w15:restartNumberingAfterBreak="0">
     <w:nsid w:val="5C700CA2"/>
     <w:multiLevelType w:val="hybridMultilevel"/>
     <w:tmpl w:val="9A729DFC"/>
@@ -17265,7 +20469,7 @@
       </w:rPr>
     </w:lvl>
   </w:abstractNum>
-  <w:abstractNum w:abstractNumId="31" w15:restartNumberingAfterBreak="0">
+  <w:abstractNum w:abstractNumId="33" w15:restartNumberingAfterBreak="0">
     <w:nsid w:val="5F3B1973"/>
     <w:multiLevelType w:val="hybridMultilevel"/>
     <w:tmpl w:val="173CB0F0"/>
@@ -17378,7 +20582,7 @@
       </w:rPr>
     </w:lvl>
   </w:abstractNum>
-  <w:abstractNum w:abstractNumId="32" w15:restartNumberingAfterBreak="0">
+  <w:abstractNum w:abstractNumId="34" w15:restartNumberingAfterBreak="0">
     <w:nsid w:val="60474706"/>
     <w:multiLevelType w:val="hybridMultilevel"/>
     <w:tmpl w:val="2752E4B2"/>
@@ -17467,7 +20671,7 @@
       </w:pPr>
     </w:lvl>
   </w:abstractNum>
-  <w:abstractNum w:abstractNumId="33" w15:restartNumberingAfterBreak="0">
+  <w:abstractNum w:abstractNumId="35" w15:restartNumberingAfterBreak="0">
     <w:nsid w:val="66370FC8"/>
     <w:multiLevelType w:val="hybridMultilevel"/>
     <w:tmpl w:val="026C67B8"/>
@@ -17580,7 +20784,7 @@
       </w:rPr>
     </w:lvl>
   </w:abstractNum>
-  <w:abstractNum w:abstractNumId="34" w15:restartNumberingAfterBreak="0">
+  <w:abstractNum w:abstractNumId="36" w15:restartNumberingAfterBreak="0">
     <w:nsid w:val="682819D5"/>
     <w:multiLevelType w:val="hybridMultilevel"/>
     <w:tmpl w:val="87D22952"/>
@@ -17693,7 +20897,233 @@
       </w:rPr>
     </w:lvl>
   </w:abstractNum>
-  <w:abstractNum w:abstractNumId="35" w15:restartNumberingAfterBreak="0">
+  <w:abstractNum w:abstractNumId="37" w15:restartNumberingAfterBreak="0">
+    <w:nsid w:val="6E157907"/>
+    <w:multiLevelType w:val="hybridMultilevel"/>
+    <w:tmpl w:val="13F04682"/>
+    <w:lvl w:ilvl="0" w:tplc="04090001">
+      <w:start w:val="1"/>
+      <w:numFmt w:val="bullet"/>
+      <w:lvlText w:val=""/>
+      <w:lvlJc w:val="left"/>
+      <w:pPr>
+        <w:ind w:left="720" w:hanging="360"/>
+      </w:pPr>
+      <w:rPr>
+        <w:rFonts w:ascii="Symbol" w:hAnsi="Symbol" w:hint="default"/>
+      </w:rPr>
+    </w:lvl>
+    <w:lvl w:ilvl="1" w:tplc="04090003" w:tentative="1">
+      <w:start w:val="1"/>
+      <w:numFmt w:val="bullet"/>
+      <w:lvlText w:val="o"/>
+      <w:lvlJc w:val="left"/>
+      <w:pPr>
+        <w:ind w:left="1440" w:hanging="360"/>
+      </w:pPr>
+      <w:rPr>
+        <w:rFonts w:ascii="Courier New" w:hAnsi="Courier New" w:cs="Courier New" w:hint="default"/>
+      </w:rPr>
+    </w:lvl>
+    <w:lvl w:ilvl="2" w:tplc="04090005">
+      <w:start w:val="1"/>
+      <w:numFmt w:val="bullet"/>
+      <w:lvlText w:val=""/>
+      <w:lvlJc w:val="left"/>
+      <w:pPr>
+        <w:ind w:left="2160" w:hanging="360"/>
+      </w:pPr>
+      <w:rPr>
+        <w:rFonts w:ascii="Wingdings" w:hAnsi="Wingdings" w:hint="default"/>
+      </w:rPr>
+    </w:lvl>
+    <w:lvl w:ilvl="3" w:tplc="04090001" w:tentative="1">
+      <w:start w:val="1"/>
+      <w:numFmt w:val="bullet"/>
+      <w:lvlText w:val=""/>
+      <w:lvlJc w:val="left"/>
+      <w:pPr>
+        <w:ind w:left="2880" w:hanging="360"/>
+      </w:pPr>
+      <w:rPr>
+        <w:rFonts w:ascii="Symbol" w:hAnsi="Symbol" w:hint="default"/>
+      </w:rPr>
+    </w:lvl>
+    <w:lvl w:ilvl="4" w:tplc="04090003" w:tentative="1">
+      <w:start w:val="1"/>
+      <w:numFmt w:val="bullet"/>
+      <w:lvlText w:val="o"/>
+      <w:lvlJc w:val="left"/>
+      <w:pPr>
+        <w:ind w:left="3600" w:hanging="360"/>
+      </w:pPr>
+      <w:rPr>
+        <w:rFonts w:ascii="Courier New" w:hAnsi="Courier New" w:cs="Courier New" w:hint="default"/>
+      </w:rPr>
+    </w:lvl>
+    <w:lvl w:ilvl="5" w:tplc="04090005" w:tentative="1">
+      <w:start w:val="1"/>
+      <w:numFmt w:val="bullet"/>
+      <w:lvlText w:val=""/>
+      <w:lvlJc w:val="left"/>
+      <w:pPr>
+        <w:ind w:left="4320" w:hanging="360"/>
+      </w:pPr>
+      <w:rPr>
+        <w:rFonts w:ascii="Wingdings" w:hAnsi="Wingdings" w:hint="default"/>
+      </w:rPr>
+    </w:lvl>
+    <w:lvl w:ilvl="6" w:tplc="04090001" w:tentative="1">
+      <w:start w:val="1"/>
+      <w:numFmt w:val="bullet"/>
+      <w:lvlText w:val=""/>
+      <w:lvlJc w:val="left"/>
+      <w:pPr>
+        <w:ind w:left="5040" w:hanging="360"/>
+      </w:pPr>
+      <w:rPr>
+        <w:rFonts w:ascii="Symbol" w:hAnsi="Symbol" w:hint="default"/>
+      </w:rPr>
+    </w:lvl>
+    <w:lvl w:ilvl="7" w:tplc="04090003" w:tentative="1">
+      <w:start w:val="1"/>
+      <w:numFmt w:val="bullet"/>
+      <w:lvlText w:val="o"/>
+      <w:lvlJc w:val="left"/>
+      <w:pPr>
+        <w:ind w:left="5760" w:hanging="360"/>
+      </w:pPr>
+      <w:rPr>
+        <w:rFonts w:ascii="Courier New" w:hAnsi="Courier New" w:cs="Courier New" w:hint="default"/>
+      </w:rPr>
+    </w:lvl>
+    <w:lvl w:ilvl="8" w:tplc="04090005" w:tentative="1">
+      <w:start w:val="1"/>
+      <w:numFmt w:val="bullet"/>
+      <w:lvlText w:val=""/>
+      <w:lvlJc w:val="left"/>
+      <w:pPr>
+        <w:ind w:left="6480" w:hanging="360"/>
+      </w:pPr>
+      <w:rPr>
+        <w:rFonts w:ascii="Wingdings" w:hAnsi="Wingdings" w:hint="default"/>
+      </w:rPr>
+    </w:lvl>
+  </w:abstractNum>
+  <w:abstractNum w:abstractNumId="38" w15:restartNumberingAfterBreak="0">
+    <w:nsid w:val="7015149F"/>
+    <w:multiLevelType w:val="multilevel"/>
+    <w:tmpl w:val="AA725504"/>
+    <w:lvl w:ilvl="0">
+      <w:start w:val="3"/>
+      <w:numFmt w:val="decimal"/>
+      <w:lvlText w:val="%1."/>
+      <w:lvlJc w:val="left"/>
+      <w:pPr>
+        <w:ind w:left="504" w:hanging="504"/>
+      </w:pPr>
+      <w:rPr>
+        <w:rFonts w:hint="default"/>
+      </w:rPr>
+    </w:lvl>
+    <w:lvl w:ilvl="1">
+      <w:start w:val="1"/>
+      <w:numFmt w:val="decimal"/>
+      <w:lvlText w:val="%1.%2."/>
+      <w:lvlJc w:val="left"/>
+      <w:pPr>
+        <w:ind w:left="720" w:hanging="720"/>
+      </w:pPr>
+      <w:rPr>
+        <w:rFonts w:hint="default"/>
+      </w:rPr>
+    </w:lvl>
+    <w:lvl w:ilvl="2">
+      <w:start w:val="1"/>
+      <w:numFmt w:val="decimal"/>
+      <w:lvlText w:val="%1.%2.%3."/>
+      <w:lvlJc w:val="left"/>
+      <w:pPr>
+        <w:ind w:left="720" w:hanging="720"/>
+      </w:pPr>
+      <w:rPr>
+        <w:rFonts w:hint="default"/>
+      </w:rPr>
+    </w:lvl>
+    <w:lvl w:ilvl="3">
+      <w:start w:val="1"/>
+      <w:numFmt w:val="decimal"/>
+      <w:lvlText w:val="%1.%2.%3.%4."/>
+      <w:lvlJc w:val="left"/>
+      <w:pPr>
+        <w:ind w:left="1080" w:hanging="1080"/>
+      </w:pPr>
+      <w:rPr>
+        <w:rFonts w:hint="default"/>
+      </w:rPr>
+    </w:lvl>
+    <w:lvl w:ilvl="4">
+      <w:start w:val="1"/>
+      <w:numFmt w:val="decimal"/>
+      <w:lvlText w:val="%1.%2.%3.%4.%5."/>
+      <w:lvlJc w:val="left"/>
+      <w:pPr>
+        <w:ind w:left="1440" w:hanging="1440"/>
+      </w:pPr>
+      <w:rPr>
+        <w:rFonts w:hint="default"/>
+      </w:rPr>
+    </w:lvl>
+    <w:lvl w:ilvl="5">
+      <w:start w:val="1"/>
+      <w:numFmt w:val="decimal"/>
+      <w:lvlText w:val="%1.%2.%3.%4.%5.%6."/>
+      <w:lvlJc w:val="left"/>
+      <w:pPr>
+        <w:ind w:left="1440" w:hanging="1440"/>
+      </w:pPr>
+      <w:rPr>
+        <w:rFonts w:hint="default"/>
+      </w:rPr>
+    </w:lvl>
+    <w:lvl w:ilvl="6">
+      <w:start w:val="1"/>
+      <w:numFmt w:val="decimal"/>
+      <w:lvlText w:val="%1.%2.%3.%4.%5.%6.%7."/>
+      <w:lvlJc w:val="left"/>
+      <w:pPr>
+        <w:ind w:left="1800" w:hanging="1800"/>
+      </w:pPr>
+      <w:rPr>
+        <w:rFonts w:hint="default"/>
+      </w:rPr>
+    </w:lvl>
+    <w:lvl w:ilvl="7">
+      <w:start w:val="1"/>
+      <w:numFmt w:val="decimal"/>
+      <w:lvlText w:val="%1.%2.%3.%4.%5.%6.%7.%8."/>
+      <w:lvlJc w:val="left"/>
+      <w:pPr>
+        <w:ind w:left="2160" w:hanging="2160"/>
+      </w:pPr>
+      <w:rPr>
+        <w:rFonts w:hint="default"/>
+      </w:rPr>
+    </w:lvl>
+    <w:lvl w:ilvl="8">
+      <w:start w:val="1"/>
+      <w:numFmt w:val="decimal"/>
+      <w:lvlText w:val="%1.%2.%3.%4.%5.%6.%7.%8.%9."/>
+      <w:lvlJc w:val="left"/>
+      <w:pPr>
+        <w:ind w:left="2160" w:hanging="2160"/>
+      </w:pPr>
+      <w:rPr>
+        <w:rFonts w:hint="default"/>
+      </w:rPr>
+    </w:lvl>
+  </w:abstractNum>
+  <w:abstractNum w:abstractNumId="39" w15:restartNumberingAfterBreak="0">
     <w:nsid w:val="7BFF40B5"/>
     <w:multiLevelType w:val="hybridMultilevel"/>
     <w:tmpl w:val="5CA6C248"/>
@@ -17806,7 +21236,7 @@
       </w:rPr>
     </w:lvl>
   </w:abstractNum>
-  <w:abstractNum w:abstractNumId="36" w15:restartNumberingAfterBreak="0">
+  <w:abstractNum w:abstractNumId="40" w15:restartNumberingAfterBreak="0">
     <w:nsid w:val="7D087883"/>
     <w:multiLevelType w:val="hybridMultilevel"/>
     <w:tmpl w:val="12301F8E"/>
@@ -17920,61 +21350,61 @@
     </w:lvl>
   </w:abstractNum>
   <w:num w:numId="1">
-    <w:abstractNumId w:val="23"/>
+    <w:abstractNumId w:val="25"/>
   </w:num>
   <w:num w:numId="2">
     <w:abstractNumId w:val="5"/>
   </w:num>
   <w:num w:numId="3">
-    <w:abstractNumId w:val="7"/>
+    <w:abstractNumId w:val="8"/>
   </w:num>
   <w:num w:numId="4">
-    <w:abstractNumId w:val="32"/>
+    <w:abstractNumId w:val="34"/>
   </w:num>
   <w:num w:numId="5">
-    <w:abstractNumId w:val="36"/>
+    <w:abstractNumId w:val="40"/>
   </w:num>
   <w:num w:numId="6">
-    <w:abstractNumId w:val="28"/>
+    <w:abstractNumId w:val="30"/>
   </w:num>
   <w:num w:numId="7">
-    <w:abstractNumId w:val="27"/>
+    <w:abstractNumId w:val="29"/>
   </w:num>
   <w:num w:numId="8">
-    <w:abstractNumId w:val="29"/>
+    <w:abstractNumId w:val="31"/>
   </w:num>
   <w:num w:numId="9">
-    <w:abstractNumId w:val="13"/>
+    <w:abstractNumId w:val="14"/>
   </w:num>
   <w:num w:numId="10">
-    <w:abstractNumId w:val="33"/>
+    <w:abstractNumId w:val="35"/>
   </w:num>
   <w:num w:numId="11">
     <w:abstractNumId w:val="4"/>
   </w:num>
   <w:num w:numId="12">
-    <w:abstractNumId w:val="10"/>
+    <w:abstractNumId w:val="11"/>
   </w:num>
   <w:num w:numId="13">
     <w:abstractNumId w:val="0"/>
   </w:num>
   <w:num w:numId="14">
-    <w:abstractNumId w:val="15"/>
+    <w:abstractNumId w:val="17"/>
   </w:num>
   <w:num w:numId="15">
-    <w:abstractNumId w:val="17"/>
+    <w:abstractNumId w:val="19"/>
   </w:num>
   <w:num w:numId="16">
-    <w:abstractNumId w:val="20"/>
+    <w:abstractNumId w:val="22"/>
   </w:num>
   <w:num w:numId="17">
-    <w:abstractNumId w:val="16"/>
+    <w:abstractNumId w:val="18"/>
   </w:num>
   <w:num w:numId="18">
     <w:abstractNumId w:val="6"/>
   </w:num>
   <w:num w:numId="19">
-    <w:abstractNumId w:val="31"/>
+    <w:abstractNumId w:val="33"/>
   </w:num>
   <w:num w:numId="20">
     <w:abstractNumId w:val="3"/>
@@ -17983,52 +21413,64 @@
     <w:abstractNumId w:val="2"/>
   </w:num>
   <w:num w:numId="22">
+    <w:abstractNumId w:val="28"/>
+  </w:num>
+  <w:num w:numId="23">
     <w:abstractNumId w:val="26"/>
   </w:num>
-  <w:num w:numId="23">
+  <w:num w:numId="24">
     <w:abstractNumId w:val="24"/>
   </w:num>
-  <w:num w:numId="24">
-    <w:abstractNumId w:val="22"/>
-  </w:num>
   <w:num w:numId="25">
-    <w:abstractNumId w:val="8"/>
+    <w:abstractNumId w:val="9"/>
   </w:num>
   <w:num w:numId="26">
-    <w:abstractNumId w:val="19"/>
+    <w:abstractNumId w:val="21"/>
   </w:num>
   <w:num w:numId="27">
-    <w:abstractNumId w:val="18"/>
+    <w:abstractNumId w:val="20"/>
   </w:num>
   <w:num w:numId="28">
-    <w:abstractNumId w:val="35"/>
+    <w:abstractNumId w:val="39"/>
   </w:num>
   <w:num w:numId="29">
     <w:abstractNumId w:val="1"/>
   </w:num>
   <w:num w:numId="30">
-    <w:abstractNumId w:val="34"/>
+    <w:abstractNumId w:val="36"/>
   </w:num>
   <w:num w:numId="31">
-    <w:abstractNumId w:val="14"/>
+    <w:abstractNumId w:val="16"/>
   </w:num>
   <w:num w:numId="32">
-    <w:abstractNumId w:val="11"/>
+    <w:abstractNumId w:val="12"/>
   </w:num>
   <w:num w:numId="33">
-    <w:abstractNumId w:val="30"/>
+    <w:abstractNumId w:val="32"/>
   </w:num>
   <w:num w:numId="34">
-    <w:abstractNumId w:val="21"/>
+    <w:abstractNumId w:val="23"/>
   </w:num>
   <w:num w:numId="35">
-    <w:abstractNumId w:val="25"/>
+    <w:abstractNumId w:val="27"/>
   </w:num>
   <w:num w:numId="36">
-    <w:abstractNumId w:val="12"/>
+    <w:abstractNumId w:val="13"/>
   </w:num>
   <w:num w:numId="37">
-    <w:abstractNumId w:val="9"/>
+    <w:abstractNumId w:val="10"/>
+  </w:num>
+  <w:num w:numId="38">
+    <w:abstractNumId w:val="37"/>
+  </w:num>
+  <w:num w:numId="39">
+    <w:abstractNumId w:val="15"/>
+  </w:num>
+  <w:num w:numId="40">
+    <w:abstractNumId w:val="7"/>
+  </w:num>
+  <w:num w:numId="41">
+    <w:abstractNumId w:val="38"/>
   </w:num>
 </w:numbering>
 </file>
@@ -18426,7 +21868,7 @@
   <w:style w:type="paragraph" w:default="1" w:styleId="Normal">
     <w:name w:val="Normal"/>
     <w:qFormat/>
-    <w:rsid w:val="00BF3988"/>
+    <w:rsid w:val="00703961"/>
   </w:style>
   <w:style w:type="paragraph" w:styleId="Heading1">
     <w:name w:val="heading 1"/>
@@ -18874,7 +22316,7 @@
 </file>
 
 <file path=customXml/itemProps1.xml><?xml version="1.0" encoding="utf-8"?>
-<ds:datastoreItem xmlns:ds="http://schemas.openxmlformats.org/officeDocument/2006/customXml" ds:itemID="{43E829E4-D132-4F9B-BB13-A219C71AFECA}">
+<ds:datastoreItem xmlns:ds="http://schemas.openxmlformats.org/officeDocument/2006/customXml" ds:itemID="{83947D90-2605-40D2-A349-DEE6E5DFCD56}">
   <ds:schemaRefs>
     <ds:schemaRef ds:uri="http://schemas.openxmlformats.org/officeDocument/2006/bibliography"/>
   </ds:schemaRefs>

</xml_diff>

<commit_message>
📝 Update document (fixed chapter 3)
</commit_message>
<xml_diff>
--- a/Documents/phoeniX RISC-V Core V0.1.docx
+++ b/Documents/phoeniX RISC-V Core V0.1.docx
@@ -53,8 +53,11 @@
       <w:pPr>
         <w:jc w:val="both"/>
         <w:rPr>
+          <w:rFonts w:hint="cs"/>
           <w:sz w:val="36"/>
           <w:szCs w:val="36"/>
+          <w:rtl/>
+          <w:lang w:bidi="fa-IR"/>
         </w:rPr>
       </w:pPr>
     </w:p>
@@ -82,9 +85,11 @@
       <w:pPr>
         <w:jc w:val="center"/>
         <w:rPr>
-          <w:rFonts w:asciiTheme="majorBidi" w:hAnsiTheme="majorBidi" w:cstheme="majorBidi"/>
+          <w:rFonts w:asciiTheme="majorBidi" w:hAnsiTheme="majorBidi" w:cstheme="majorBidi" w:hint="cs"/>
           <w:sz w:val="28"/>
           <w:szCs w:val="28"/>
+          <w:rtl/>
+          <w:lang w:bidi="fa-IR"/>
         </w:rPr>
       </w:pPr>
       <w:r>
@@ -1334,52 +1339,6 @@
           <w:pPr>
             <w:pStyle w:val="ListParagraph"/>
             <w:numPr>
-              <w:ilvl w:val="1"/>
-              <w:numId w:val="2"/>
-            </w:numPr>
-            <w:jc w:val="both"/>
-            <w:rPr>
-              <w:rFonts w:asciiTheme="majorBidi" w:hAnsiTheme="majorBidi" w:cstheme="majorBidi"/>
-              <w:sz w:val="24"/>
-              <w:szCs w:val="24"/>
-            </w:rPr>
-          </w:pPr>
-          <w:r>
-            <w:rPr>
-              <w:rFonts w:asciiTheme="majorBidi" w:hAnsiTheme="majorBidi" w:cstheme="majorBidi"/>
-              <w:sz w:val="24"/>
-              <w:szCs w:val="24"/>
-            </w:rPr>
-            <w:t>Storing Data</w:t>
-          </w:r>
-        </w:p>
-        <w:p>
-          <w:pPr>
-            <w:pStyle w:val="ListParagraph"/>
-            <w:numPr>
-              <w:ilvl w:val="1"/>
-              <w:numId w:val="2"/>
-            </w:numPr>
-            <w:jc w:val="both"/>
-            <w:rPr>
-              <w:rFonts w:asciiTheme="majorBidi" w:hAnsiTheme="majorBidi" w:cstheme="majorBidi"/>
-              <w:sz w:val="24"/>
-              <w:szCs w:val="24"/>
-            </w:rPr>
-          </w:pPr>
-          <w:r>
-            <w:rPr>
-              <w:rFonts w:asciiTheme="majorBidi" w:hAnsiTheme="majorBidi" w:cstheme="majorBidi"/>
-              <w:sz w:val="24"/>
-              <w:szCs w:val="24"/>
-            </w:rPr>
-            <w:t>Loading Data</w:t>
-          </w:r>
-        </w:p>
-        <w:p>
-          <w:pPr>
-            <w:pStyle w:val="ListParagraph"/>
-            <w:numPr>
               <w:ilvl w:val="0"/>
               <w:numId w:val="2"/>
             </w:numPr>
@@ -1617,6 +1576,17 @@
           <w:rFonts w:asciiTheme="majorBidi" w:hAnsiTheme="majorBidi" w:cstheme="majorBidi"/>
           <w:sz w:val="36"/>
           <w:szCs w:val="36"/>
+        </w:rPr>
+      </w:pPr>
+    </w:p>
+    <w:p>
+      <w:pPr>
+        <w:jc w:val="both"/>
+        <w:rPr>
+          <w:rFonts w:asciiTheme="majorBidi" w:hAnsiTheme="majorBidi" w:cstheme="majorBidi"/>
+          <w:sz w:val="36"/>
+          <w:szCs w:val="36"/>
+          <w:rtl/>
         </w:rPr>
       </w:pPr>
     </w:p>
@@ -13472,102 +13442,117 @@
         <w:jc w:val="both"/>
         <w:rPr>
           <w:rFonts w:asciiTheme="majorBidi" w:hAnsiTheme="majorBidi" w:cstheme="majorBidi"/>
-          <w:sz w:val="36"/>
-          <w:szCs w:val="36"/>
-        </w:rPr>
-      </w:pPr>
-    </w:p>
-    <w:p>
-      <w:pPr>
-        <w:pStyle w:val="ListParagraph"/>
-        <w:numPr>
-          <w:ilvl w:val="1"/>
-          <w:numId w:val="41"/>
-        </w:numPr>
-        <w:jc w:val="both"/>
-        <w:rPr>
-          <w:rFonts w:asciiTheme="majorBidi" w:hAnsiTheme="majorBidi" w:cstheme="majorBidi"/>
-          <w:sz w:val="32"/>
-          <w:szCs w:val="32"/>
-        </w:rPr>
-      </w:pPr>
-      <w:r>
-        <w:rPr>
-          <w:rFonts w:asciiTheme="majorBidi" w:hAnsiTheme="majorBidi" w:cstheme="majorBidi"/>
-          <w:sz w:val="32"/>
-          <w:szCs w:val="32"/>
-        </w:rPr>
-        <w:t>Storing Data</w:t>
-      </w:r>
-    </w:p>
-    <w:p>
-      <w:pPr>
-        <w:jc w:val="both"/>
-        <w:rPr>
-          <w:rFonts w:asciiTheme="majorBidi" w:hAnsiTheme="majorBidi" w:cstheme="majorBidi"/>
-          <w:sz w:val="24"/>
-          <w:szCs w:val="24"/>
-        </w:rPr>
-      </w:pPr>
-      <w:r>
-        <w:rPr>
-          <w:rFonts w:asciiTheme="majorBidi" w:hAnsiTheme="majorBidi" w:cstheme="majorBidi"/>
-          <w:sz w:val="24"/>
-          <w:szCs w:val="24"/>
-        </w:rPr>
-        <w:t xml:space="preserve">To gain a comprehensive understanding of the processor memory interface logic, it is beneficial to start by examining the provided state machine. Subsequently, a detailed description will be provided to elucidate the underlying logic following the state machine. By following this approach, a comprehensive grasp of the memory </w:t>
-      </w:r>
-      <w:r>
-        <w:rPr>
-          <w:rFonts w:asciiTheme="majorBidi" w:hAnsiTheme="majorBidi" w:cstheme="majorBidi"/>
-          <w:sz w:val="24"/>
-          <w:szCs w:val="24"/>
-        </w:rPr>
-        <w:t>interface logic can be obtained:</w:t>
-      </w:r>
-    </w:p>
-    <w:p>
-      <w:pPr>
-        <w:jc w:val="both"/>
-        <w:rPr>
-          <w:rFonts w:asciiTheme="majorBidi" w:hAnsiTheme="majorBidi" w:cstheme="majorBidi"/>
-          <w:sz w:val="24"/>
-          <w:szCs w:val="24"/>
-        </w:rPr>
-      </w:pPr>
-    </w:p>
-    <w:p>
-      <w:pPr>
-        <w:jc w:val="both"/>
-        <w:rPr>
-          <w:rFonts w:asciiTheme="majorBidi" w:hAnsiTheme="majorBidi" w:cstheme="majorBidi"/>
-          <w:sz w:val="36"/>
-          <w:szCs w:val="36"/>
-        </w:rPr>
-      </w:pPr>
-      <w:r>
-        <w:rPr>
-          <w:rFonts w:asciiTheme="majorBidi" w:hAnsiTheme="majorBidi" w:cstheme="majorBidi"/>
-          <w:sz w:val="24"/>
-          <w:szCs w:val="24"/>
-        </w:rPr>
-        <w:t>Byte</w:t>
-      </w:r>
-      <w:r>
-        <w:rPr>
-          <w:rFonts w:asciiTheme="majorBidi" w:hAnsiTheme="majorBidi" w:cstheme="majorBidi"/>
-          <w:sz w:val="24"/>
-          <w:szCs w:val="24"/>
-        </w:rPr>
-        <w:t>s</w:t>
-      </w:r>
-      <w:r>
-        <w:rPr>
-          <w:rFonts w:asciiTheme="majorBidi" w:hAnsiTheme="majorBidi" w:cstheme="majorBidi"/>
-          <w:sz w:val="24"/>
-          <w:szCs w:val="24"/>
-        </w:rPr>
-        <w:t>:</w:t>
+          <w:sz w:val="24"/>
+          <w:szCs w:val="24"/>
+        </w:rPr>
+      </w:pPr>
+      <w:r>
+        <w:rPr>
+          <w:rFonts w:asciiTheme="majorBidi" w:hAnsiTheme="majorBidi" w:cstheme="majorBidi"/>
+          <w:sz w:val="24"/>
+          <w:szCs w:val="24"/>
+        </w:rPr>
+        <w:t xml:space="preserve">The provided </w:t>
+      </w:r>
+      <w:r>
+        <w:rPr>
+          <w:rFonts w:asciiTheme="majorBidi" w:hAnsiTheme="majorBidi" w:cstheme="majorBidi"/>
+          <w:sz w:val="24"/>
+          <w:szCs w:val="24"/>
+        </w:rPr>
+        <w:t>testbench is main directory is designed for the top</w:t>
+      </w:r>
+      <w:r>
+        <w:rPr>
+          <w:rFonts w:asciiTheme="majorBidi" w:hAnsiTheme="majorBidi" w:cstheme="majorBidi"/>
+          <w:sz w:val="24"/>
+          <w:szCs w:val="24"/>
+        </w:rPr>
+        <w:t xml:space="preserve"> module</w:t>
+      </w:r>
+      <w:r>
+        <w:rPr>
+          <w:rFonts w:asciiTheme="majorBidi" w:hAnsiTheme="majorBidi" w:cstheme="majorBidi"/>
+          <w:sz w:val="24"/>
+          <w:szCs w:val="24"/>
+        </w:rPr>
+        <w:t>,</w:t>
+      </w:r>
+      <w:r>
+        <w:rPr>
+          <w:rFonts w:asciiTheme="majorBidi" w:hAnsiTheme="majorBidi" w:cstheme="majorBidi"/>
+          <w:sz w:val="24"/>
+          <w:szCs w:val="24"/>
+        </w:rPr>
+        <w:t xml:space="preserve"> phoeniX. The </w:t>
+      </w:r>
+      <w:r>
+        <w:rPr>
+          <w:rFonts w:ascii="Consolas" w:hAnsi="Consolas" w:cstheme="majorBidi"/>
+          <w:sz w:val="24"/>
+          <w:szCs w:val="24"/>
+        </w:rPr>
+        <w:t>phoeniX_Testbench</w:t>
+      </w:r>
+      <w:r>
+        <w:rPr>
+          <w:rFonts w:asciiTheme="majorBidi" w:hAnsiTheme="majorBidi" w:cstheme="majorBidi"/>
+          <w:sz w:val="24"/>
+          <w:szCs w:val="24"/>
+        </w:rPr>
+        <w:t xml:space="preserve"> module contains logic for the</w:t>
+      </w:r>
+      <w:r>
+        <w:rPr>
+          <w:rFonts w:asciiTheme="majorBidi" w:hAnsiTheme="majorBidi" w:cstheme="majorBidi"/>
+          <w:sz w:val="24"/>
+          <w:szCs w:val="24"/>
+        </w:rPr>
+        <w:t xml:space="preserve"> memory interfaces (instruction memory interface and data memory </w:t>
+      </w:r>
+      <w:r>
+        <w:rPr>
+          <w:rFonts w:asciiTheme="majorBidi" w:hAnsiTheme="majorBidi" w:cstheme="majorBidi"/>
+          <w:sz w:val="24"/>
+          <w:szCs w:val="24"/>
+        </w:rPr>
+        <w:t>interface) used by the phoeniX design module.</w:t>
+      </w:r>
+    </w:p>
+    <w:p>
+      <w:pPr>
+        <w:jc w:val="both"/>
+        <w:rPr>
+          <w:rFonts w:asciiTheme="majorBidi" w:hAnsiTheme="majorBidi" w:cstheme="majorBidi"/>
+          <w:sz w:val="24"/>
+          <w:szCs w:val="24"/>
+        </w:rPr>
+      </w:pPr>
+      <w:r>
+        <w:rPr>
+          <w:rFonts w:asciiTheme="majorBidi" w:hAnsiTheme="majorBidi" w:cstheme="majorBidi"/>
+          <w:sz w:val="24"/>
+          <w:szCs w:val="24"/>
+        </w:rPr>
+        <w:t>Let's break down the memory interface logic in a complete way:</w:t>
+      </w:r>
+    </w:p>
+    <w:p>
+      <w:pPr>
+        <w:jc w:val="both"/>
+        <w:rPr>
+          <w:rFonts w:asciiTheme="majorBidi" w:hAnsiTheme="majorBidi" w:cstheme="majorBidi"/>
+          <w:sz w:val="24"/>
+          <w:szCs w:val="24"/>
+        </w:rPr>
+      </w:pPr>
+      <w:r>
+        <w:rPr>
+          <w:rFonts w:asciiTheme="majorBidi" w:hAnsiTheme="majorBidi" w:cstheme="majorBidi"/>
+          <w:sz w:val="24"/>
+          <w:szCs w:val="24"/>
+        </w:rPr>
+        <w:t>Instruction Memory Interface Signals:</w:t>
       </w:r>
     </w:p>
     <w:p>
@@ -13575,96 +13560,30 @@
         <w:pStyle w:val="ListParagraph"/>
         <w:numPr>
           <w:ilvl w:val="0"/>
-          <w:numId w:val="38"/>
+          <w:numId w:val="42"/>
         </w:numPr>
-        <w:rPr>
-          <w:rFonts w:asciiTheme="majorBidi" w:hAnsiTheme="majorBidi" w:cstheme="majorBidi"/>
-          <w:sz w:val="24"/>
-          <w:szCs w:val="24"/>
-        </w:rPr>
-      </w:pPr>
-      <w:r>
-        <w:rPr>
-          <w:rFonts w:asciiTheme="majorBidi" w:hAnsiTheme="majorBidi" w:cstheme="majorBidi"/>
-          <w:sz w:val="24"/>
-          <w:szCs w:val="24"/>
-        </w:rPr>
-        <w:t>B_0001:</w:t>
-      </w:r>
-      <w:r>
-        <w:rPr>
-          <w:rFonts w:asciiTheme="majorBidi" w:hAnsiTheme="majorBidi" w:cstheme="majorBidi"/>
-          <w:sz w:val="24"/>
-          <w:szCs w:val="24"/>
-        </w:rPr>
-        <w:tab/>
-        <w:t>Mem</w:t>
-      </w:r>
-      <w:r>
-        <w:rPr>
-          <w:rFonts w:asciiTheme="majorBidi" w:hAnsiTheme="majorBidi" w:cstheme="majorBidi"/>
-          <w:sz w:val="24"/>
-          <w:szCs w:val="24"/>
-        </w:rPr>
-        <w:t xml:space="preserve">ory </w:t>
-      </w:r>
-      <w:r>
-        <w:rPr>
-          <w:rFonts w:asciiTheme="majorBidi" w:hAnsiTheme="majorBidi" w:cstheme="majorBidi"/>
-          <w:sz w:val="24"/>
-          <w:szCs w:val="24"/>
-        </w:rPr>
-        <w:t xml:space="preserve">[Address + 3] </w:t>
-      </w:r>
-      <w:r>
-        <w:rPr>
-          <w:rFonts w:asciiTheme="majorBidi" w:hAnsiTheme="majorBidi" w:cstheme="majorBidi"/>
-          <w:sz w:val="24"/>
-          <w:szCs w:val="24"/>
-        </w:rPr>
-        <w:sym w:font="Symbol" w:char="F0AC"/>
-      </w:r>
-      <w:r>
-        <w:rPr>
-          <w:rFonts w:asciiTheme="majorBidi" w:hAnsiTheme="majorBidi" w:cstheme="majorBidi"/>
-          <w:sz w:val="24"/>
-          <w:szCs w:val="24"/>
-        </w:rPr>
-        <w:t xml:space="preserve"> data</w:t>
-      </w:r>
-      <w:r>
-        <w:rPr>
-          <w:rFonts w:asciiTheme="majorBidi" w:hAnsiTheme="majorBidi" w:cstheme="majorBidi"/>
-          <w:sz w:val="24"/>
-          <w:szCs w:val="24"/>
-        </w:rPr>
-        <w:t xml:space="preserve"> </w:t>
-      </w:r>
-      <w:r>
-        <w:rPr>
-          <w:rFonts w:asciiTheme="majorBidi" w:hAnsiTheme="majorBidi" w:cstheme="majorBidi"/>
-          <w:sz w:val="24"/>
-          <w:szCs w:val="24"/>
-        </w:rPr>
-        <w:t>[7 : 0]</w:t>
-      </w:r>
-    </w:p>
-    <w:p>
-      <w:pPr>
-        <w:ind w:left="2160"/>
-        <w:rPr>
-          <w:rFonts w:asciiTheme="majorBidi" w:hAnsiTheme="majorBidi" w:cstheme="majorBidi"/>
-          <w:sz w:val="24"/>
-          <w:szCs w:val="24"/>
-        </w:rPr>
-      </w:pPr>
-      <w:r>
-        <w:rPr>
-          <w:rFonts w:asciiTheme="majorBidi" w:hAnsiTheme="majorBidi" w:cstheme="majorBidi"/>
-          <w:sz w:val="24"/>
-          <w:szCs w:val="24"/>
-        </w:rPr>
-        <w:t>Go to stable</w:t>
+        <w:jc w:val="both"/>
+        <w:rPr>
+          <w:rFonts w:asciiTheme="majorBidi" w:hAnsiTheme="majorBidi" w:cstheme="majorBidi"/>
+          <w:sz w:val="24"/>
+          <w:szCs w:val="24"/>
+        </w:rPr>
+      </w:pPr>
+      <w:r>
+        <w:rPr>
+          <w:rFonts w:ascii="Consolas" w:hAnsi="Consolas" w:cstheme="majorBidi"/>
+          <w:sz w:val="24"/>
+          <w:szCs w:val="24"/>
+        </w:rPr>
+        <w:t>instruction_memory_interface_enable</w:t>
+      </w:r>
+      <w:r>
+        <w:rPr>
+          <w:rFonts w:asciiTheme="majorBidi" w:hAnsiTheme="majorBidi" w:cstheme="majorBidi"/>
+          <w:sz w:val="24"/>
+          <w:szCs w:val="24"/>
+        </w:rPr>
+        <w:t>: A wire signal indicating whether the instruction memory interface is enabled.</w:t>
       </w:r>
     </w:p>
     <w:p>
@@ -13672,62 +13591,38 @@
         <w:pStyle w:val="ListParagraph"/>
         <w:numPr>
           <w:ilvl w:val="0"/>
-          <w:numId w:val="38"/>
+          <w:numId w:val="42"/>
         </w:numPr>
-        <w:rPr>
-          <w:rFonts w:asciiTheme="majorBidi" w:hAnsiTheme="majorBidi" w:cstheme="majorBidi"/>
-          <w:sz w:val="24"/>
-          <w:szCs w:val="24"/>
-        </w:rPr>
-      </w:pPr>
-      <w:r>
-        <w:rPr>
-          <w:rFonts w:asciiTheme="majorBidi" w:hAnsiTheme="majorBidi" w:cstheme="majorBidi"/>
-          <w:sz w:val="24"/>
-          <w:szCs w:val="24"/>
-        </w:rPr>
-        <w:t>B_0010:</w:t>
-      </w:r>
-      <w:r>
-        <w:rPr>
-          <w:rFonts w:asciiTheme="majorBidi" w:hAnsiTheme="majorBidi" w:cstheme="majorBidi"/>
-          <w:sz w:val="24"/>
-          <w:szCs w:val="24"/>
-        </w:rPr>
-        <w:tab/>
-        <w:t>Mem</w:t>
-      </w:r>
-      <w:r>
-        <w:rPr>
-          <w:rFonts w:asciiTheme="majorBidi" w:hAnsiTheme="majorBidi" w:cstheme="majorBidi"/>
-          <w:sz w:val="24"/>
-          <w:szCs w:val="24"/>
-        </w:rPr>
-        <w:t xml:space="preserve">ory </w:t>
-      </w:r>
-      <w:r>
-        <w:rPr>
-          <w:rFonts w:asciiTheme="majorBidi" w:hAnsiTheme="majorBidi" w:cstheme="majorBidi"/>
-          <w:sz w:val="24"/>
-          <w:szCs w:val="24"/>
-        </w:rPr>
-        <w:t xml:space="preserve">[Address + 2] </w:t>
-      </w:r>
-      <w:r>
-        <w:rPr>
-          <w:rFonts w:asciiTheme="majorBidi" w:hAnsiTheme="majorBidi" w:cstheme="majorBidi"/>
-          <w:sz w:val="24"/>
-          <w:szCs w:val="24"/>
-        </w:rPr>
-        <w:sym w:font="Symbol" w:char="F0AC"/>
-      </w:r>
-      <w:r>
-        <w:rPr>
-          <w:rFonts w:asciiTheme="majorBidi" w:hAnsiTheme="majorBidi" w:cstheme="majorBidi"/>
-          <w:sz w:val="24"/>
-          <w:szCs w:val="24"/>
-        </w:rPr>
-        <w:t xml:space="preserve"> data</w:t>
+        <w:jc w:val="both"/>
+        <w:rPr>
+          <w:rFonts w:asciiTheme="majorBidi" w:hAnsiTheme="majorBidi" w:cstheme="majorBidi"/>
+          <w:sz w:val="24"/>
+          <w:szCs w:val="24"/>
+        </w:rPr>
+      </w:pPr>
+      <w:r>
+        <w:rPr>
+          <w:rFonts w:asciiTheme="majorBidi" w:hAnsiTheme="majorBidi" w:cstheme="majorBidi"/>
+          <w:sz w:val="24"/>
+          <w:szCs w:val="24"/>
+        </w:rPr>
+        <w:t>i</w:t>
+      </w:r>
+      <w:r>
+        <w:rPr>
+          <w:rFonts w:ascii="Consolas" w:hAnsi="Consolas" w:cstheme="majorBidi"/>
+          <w:sz w:val="24"/>
+          <w:szCs w:val="24"/>
+        </w:rPr>
+        <w:t>nstruction_memory_interface_state</w:t>
+      </w:r>
+      <w:r>
+        <w:rPr>
+          <w:rFonts w:asciiTheme="majorBidi" w:hAnsiTheme="majorBidi" w:cstheme="majorBidi"/>
+          <w:sz w:val="24"/>
+          <w:szCs w:val="24"/>
+        </w:rPr>
+        <w:t>: A wire signal representing the state</w:t>
       </w:r>
       <w:r>
         <w:rPr>
@@ -13743,25 +13638,15 @@
           <w:sz w:val="24"/>
           <w:szCs w:val="24"/>
         </w:rPr>
-        <w:t>[7 : 0]</w:t>
-      </w:r>
-    </w:p>
-    <w:p>
-      <w:pPr>
-        <w:ind w:left="2160"/>
-        <w:rPr>
-          <w:rFonts w:asciiTheme="majorBidi" w:hAnsiTheme="majorBidi" w:cstheme="majorBidi"/>
-          <w:sz w:val="24"/>
-          <w:szCs w:val="24"/>
-        </w:rPr>
-      </w:pPr>
-      <w:r>
-        <w:rPr>
-          <w:rFonts w:asciiTheme="majorBidi" w:hAnsiTheme="majorBidi" w:cstheme="majorBidi"/>
-          <w:sz w:val="24"/>
-          <w:szCs w:val="24"/>
-        </w:rPr>
-        <w:t>Go to stable</w:t>
+        <w:t>(READ/WRITE)</w:t>
+      </w:r>
+      <w:r>
+        <w:rPr>
+          <w:rFonts w:asciiTheme="majorBidi" w:hAnsiTheme="majorBidi" w:cstheme="majorBidi"/>
+          <w:sz w:val="24"/>
+          <w:szCs w:val="24"/>
+        </w:rPr>
+        <w:t xml:space="preserve"> of the instruction memory interface.</w:t>
       </w:r>
     </w:p>
     <w:p>
@@ -13769,113 +13654,30 @@
         <w:pStyle w:val="ListParagraph"/>
         <w:numPr>
           <w:ilvl w:val="0"/>
-          <w:numId w:val="38"/>
+          <w:numId w:val="42"/>
         </w:numPr>
-        <w:rPr>
-          <w:rFonts w:asciiTheme="majorBidi" w:hAnsiTheme="majorBidi" w:cstheme="majorBidi"/>
-          <w:sz w:val="24"/>
-          <w:szCs w:val="24"/>
-        </w:rPr>
-      </w:pPr>
-      <w:r>
-        <w:rPr>
-          <w:rFonts w:asciiTheme="majorBidi" w:hAnsiTheme="majorBidi" w:cstheme="majorBidi"/>
-          <w:sz w:val="24"/>
-          <w:szCs w:val="24"/>
-        </w:rPr>
-        <w:lastRenderedPageBreak/>
-        <w:t>B_0100:</w:t>
-      </w:r>
-      <w:r>
-        <w:rPr>
-          <w:rFonts w:asciiTheme="majorBidi" w:hAnsiTheme="majorBidi" w:cstheme="majorBidi"/>
-          <w:sz w:val="24"/>
-          <w:szCs w:val="24"/>
-        </w:rPr>
-        <w:tab/>
-        <w:t>Mem</w:t>
-      </w:r>
-      <w:r>
-        <w:rPr>
-          <w:rFonts w:asciiTheme="majorBidi" w:hAnsiTheme="majorBidi" w:cstheme="majorBidi"/>
-          <w:sz w:val="24"/>
-          <w:szCs w:val="24"/>
-        </w:rPr>
-        <w:t xml:space="preserve">ory </w:t>
-      </w:r>
-      <w:r>
-        <w:rPr>
-          <w:rFonts w:asciiTheme="majorBidi" w:hAnsiTheme="majorBidi" w:cstheme="majorBidi"/>
-          <w:sz w:val="24"/>
-          <w:szCs w:val="24"/>
-        </w:rPr>
-        <w:t xml:space="preserve">[Address + </w:t>
-      </w:r>
-      <w:r>
-        <w:rPr>
-          <w:rFonts w:asciiTheme="majorBidi" w:hAnsiTheme="majorBidi" w:cstheme="majorBidi"/>
-          <w:sz w:val="24"/>
-          <w:szCs w:val="24"/>
-        </w:rPr>
-        <w:t>1</w:t>
-      </w:r>
-      <w:r>
-        <w:rPr>
-          <w:rFonts w:asciiTheme="majorBidi" w:hAnsiTheme="majorBidi" w:cstheme="majorBidi"/>
-          <w:sz w:val="24"/>
-          <w:szCs w:val="24"/>
-        </w:rPr>
-        <w:t xml:space="preserve">] </w:t>
-      </w:r>
-      <w:r>
-        <w:rPr>
-          <w:rFonts w:asciiTheme="majorBidi" w:hAnsiTheme="majorBidi" w:cstheme="majorBidi"/>
-          <w:sz w:val="24"/>
-          <w:szCs w:val="24"/>
-        </w:rPr>
-        <w:sym w:font="Symbol" w:char="F0AC"/>
-      </w:r>
-      <w:r>
-        <w:rPr>
-          <w:rFonts w:asciiTheme="majorBidi" w:hAnsiTheme="majorBidi" w:cstheme="majorBidi"/>
-          <w:sz w:val="24"/>
-          <w:szCs w:val="24"/>
-        </w:rPr>
-        <w:t xml:space="preserve"> data</w:t>
-      </w:r>
-      <w:r>
-        <w:rPr>
-          <w:rFonts w:asciiTheme="majorBidi" w:hAnsiTheme="majorBidi" w:cstheme="majorBidi"/>
-          <w:sz w:val="24"/>
-          <w:szCs w:val="24"/>
-        </w:rPr>
-        <w:t xml:space="preserve"> </w:t>
-      </w:r>
-      <w:r>
-        <w:rPr>
-          <w:rFonts w:asciiTheme="majorBidi" w:hAnsiTheme="majorBidi" w:cstheme="majorBidi"/>
-          <w:sz w:val="24"/>
-          <w:szCs w:val="24"/>
-        </w:rPr>
-        <w:t>[7 : 0]</w:t>
-      </w:r>
-    </w:p>
-    <w:p>
-      <w:pPr>
-        <w:ind w:left="2160"/>
-        <w:rPr>
-          <w:rFonts w:asciiTheme="majorBidi" w:hAnsiTheme="majorBidi" w:cstheme="majorBidi"/>
-          <w:sz w:val="24"/>
-          <w:szCs w:val="24"/>
-        </w:rPr>
-      </w:pPr>
-      <w:r>
-        <w:rPr>
-          <w:rFonts w:asciiTheme="majorBidi" w:hAnsiTheme="majorBidi" w:cstheme="majorBidi"/>
-          <w:sz w:val="24"/>
-          <w:szCs w:val="24"/>
-        </w:rPr>
-        <w:t>Go to stable</w:t>
+        <w:jc w:val="both"/>
+        <w:rPr>
+          <w:rFonts w:asciiTheme="majorBidi" w:hAnsiTheme="majorBidi" w:cstheme="majorBidi"/>
+          <w:sz w:val="24"/>
+          <w:szCs w:val="24"/>
+        </w:rPr>
+      </w:pPr>
+      <w:r>
+        <w:rPr>
+          <w:rFonts w:ascii="Consolas" w:hAnsi="Consolas" w:cstheme="majorBidi"/>
+          <w:sz w:val="24"/>
+          <w:szCs w:val="24"/>
+        </w:rPr>
+        <w:t>instruction_memory_interface_address</w:t>
+      </w:r>
+      <w:r>
+        <w:rPr>
+          <w:rFonts w:asciiTheme="majorBidi" w:hAnsiTheme="majorBidi" w:cstheme="majorBidi"/>
+          <w:sz w:val="24"/>
+          <w:szCs w:val="24"/>
+        </w:rPr>
+        <w:t>: A wire signal specifying the address for accessing instruction memory.</w:t>
       </w:r>
     </w:p>
     <w:p>
@@ -13883,120 +13685,38 @@
         <w:pStyle w:val="ListParagraph"/>
         <w:numPr>
           <w:ilvl w:val="0"/>
-          <w:numId w:val="38"/>
+          <w:numId w:val="42"/>
         </w:numPr>
-        <w:rPr>
-          <w:rFonts w:asciiTheme="majorBidi" w:hAnsiTheme="majorBidi" w:cstheme="majorBidi"/>
-          <w:sz w:val="24"/>
-          <w:szCs w:val="24"/>
-        </w:rPr>
-      </w:pPr>
-      <w:r>
-        <w:rPr>
-          <w:rFonts w:asciiTheme="majorBidi" w:hAnsiTheme="majorBidi" w:cstheme="majorBidi"/>
-          <w:sz w:val="24"/>
-          <w:szCs w:val="24"/>
-        </w:rPr>
-        <w:t>B_1000:</w:t>
-      </w:r>
-      <w:r>
-        <w:rPr>
-          <w:rFonts w:asciiTheme="majorBidi" w:hAnsiTheme="majorBidi" w:cstheme="majorBidi"/>
-          <w:sz w:val="24"/>
-          <w:szCs w:val="24"/>
-        </w:rPr>
-        <w:tab/>
-      </w:r>
-      <w:r>
-        <w:rPr>
-          <w:rFonts w:asciiTheme="majorBidi" w:hAnsiTheme="majorBidi" w:cstheme="majorBidi"/>
-          <w:sz w:val="24"/>
-          <w:szCs w:val="24"/>
-        </w:rPr>
-        <w:t>Mem</w:t>
-      </w:r>
-      <w:r>
-        <w:rPr>
-          <w:rFonts w:asciiTheme="majorBidi" w:hAnsiTheme="majorBidi" w:cstheme="majorBidi"/>
-          <w:sz w:val="24"/>
-          <w:szCs w:val="24"/>
-        </w:rPr>
-        <w:t xml:space="preserve">ory </w:t>
-      </w:r>
-      <w:r>
-        <w:rPr>
-          <w:rFonts w:asciiTheme="majorBidi" w:hAnsiTheme="majorBidi" w:cstheme="majorBidi"/>
-          <w:sz w:val="24"/>
-          <w:szCs w:val="24"/>
-        </w:rPr>
-        <w:t xml:space="preserve">[Address + 0] </w:t>
-      </w:r>
-      <w:r>
-        <w:rPr>
-          <w:rFonts w:asciiTheme="majorBidi" w:hAnsiTheme="majorBidi" w:cstheme="majorBidi"/>
-          <w:sz w:val="24"/>
-          <w:szCs w:val="24"/>
-        </w:rPr>
-        <w:sym w:font="Symbol" w:char="F0AC"/>
-      </w:r>
-      <w:r>
-        <w:rPr>
-          <w:rFonts w:asciiTheme="majorBidi" w:hAnsiTheme="majorBidi" w:cstheme="majorBidi"/>
-          <w:sz w:val="24"/>
-          <w:szCs w:val="24"/>
-        </w:rPr>
-        <w:t xml:space="preserve"> data</w:t>
-      </w:r>
-      <w:r>
-        <w:rPr>
-          <w:rFonts w:asciiTheme="majorBidi" w:hAnsiTheme="majorBidi" w:cstheme="majorBidi"/>
-          <w:sz w:val="24"/>
-          <w:szCs w:val="24"/>
-        </w:rPr>
-        <w:t xml:space="preserve"> </w:t>
-      </w:r>
-      <w:r>
-        <w:rPr>
-          <w:rFonts w:asciiTheme="majorBidi" w:hAnsiTheme="majorBidi" w:cstheme="majorBidi"/>
-          <w:sz w:val="24"/>
-          <w:szCs w:val="24"/>
-        </w:rPr>
-        <w:t>[7 : 0]</w:t>
-      </w:r>
-    </w:p>
-    <w:p>
-      <w:pPr>
-        <w:ind w:left="2160"/>
-        <w:rPr>
-          <w:rFonts w:asciiTheme="majorBidi" w:hAnsiTheme="majorBidi" w:cstheme="majorBidi"/>
-          <w:sz w:val="24"/>
-          <w:szCs w:val="24"/>
-        </w:rPr>
-      </w:pPr>
-      <w:r>
-        <w:rPr>
-          <w:rFonts w:asciiTheme="majorBidi" w:hAnsiTheme="majorBidi" w:cstheme="majorBidi"/>
-          <w:sz w:val="24"/>
-          <w:szCs w:val="24"/>
-        </w:rPr>
-        <w:t>Go to stable</w:t>
-      </w:r>
-    </w:p>
-    <w:p>
-      <w:pPr>
-        <w:rPr>
-          <w:rFonts w:asciiTheme="majorBidi" w:hAnsiTheme="majorBidi" w:cstheme="majorBidi"/>
-          <w:sz w:val="24"/>
-          <w:szCs w:val="24"/>
-        </w:rPr>
-      </w:pPr>
-      <w:r>
-        <w:rPr>
-          <w:rFonts w:asciiTheme="majorBidi" w:hAnsiTheme="majorBidi" w:cstheme="majorBidi"/>
-          <w:sz w:val="24"/>
-          <w:szCs w:val="24"/>
-        </w:rPr>
-        <w:t>Half Word:</w:t>
+        <w:jc w:val="both"/>
+        <w:rPr>
+          <w:rFonts w:asciiTheme="majorBidi" w:hAnsiTheme="majorBidi" w:cstheme="majorBidi"/>
+          <w:sz w:val="24"/>
+          <w:szCs w:val="24"/>
+        </w:rPr>
+      </w:pPr>
+      <w:r>
+        <w:rPr>
+          <w:rFonts w:ascii="Consolas" w:hAnsi="Consolas" w:cstheme="majorBidi"/>
+          <w:sz w:val="24"/>
+          <w:szCs w:val="24"/>
+        </w:rPr>
+        <w:t>instruction_memory_interface_frame_mask</w:t>
+      </w:r>
+      <w:r>
+        <w:rPr>
+          <w:rFonts w:asciiTheme="majorBidi" w:hAnsiTheme="majorBidi" w:cstheme="majorBidi"/>
+          <w:sz w:val="24"/>
+          <w:szCs w:val="24"/>
+        </w:rPr>
+        <w:t>: A wire signal indicating the frame mask for the instruction memory interface.</w:t>
+      </w:r>
+      <w:r>
+        <w:rPr>
+          <w:rFonts w:asciiTheme="majorBidi" w:hAnsiTheme="majorBidi" w:cstheme="majorBidi"/>
+          <w:sz w:val="24"/>
+          <w:szCs w:val="24"/>
+        </w:rPr>
+        <w:t xml:space="preserve"> (frame mask is used for defining the target bytes, half words or words which should be loaded or stored in memory interface)</w:t>
       </w:r>
     </w:p>
     <w:p>
@@ -14004,103 +13724,251 @@
         <w:pStyle w:val="ListParagraph"/>
         <w:numPr>
           <w:ilvl w:val="0"/>
-          <w:numId w:val="38"/>
+          <w:numId w:val="42"/>
         </w:numPr>
-        <w:rPr>
-          <w:rFonts w:asciiTheme="majorBidi" w:hAnsiTheme="majorBidi" w:cstheme="majorBidi"/>
-          <w:sz w:val="24"/>
-          <w:szCs w:val="24"/>
-        </w:rPr>
-      </w:pPr>
-      <w:r>
-        <w:rPr>
-          <w:rFonts w:asciiTheme="majorBidi" w:hAnsiTheme="majorBidi" w:cstheme="majorBidi"/>
-          <w:sz w:val="24"/>
-          <w:szCs w:val="24"/>
-        </w:rPr>
-        <w:t xml:space="preserve">H_0011_1: </w:t>
-      </w:r>
-      <w:r>
-        <w:rPr>
-          <w:rFonts w:asciiTheme="majorBidi" w:hAnsiTheme="majorBidi" w:cstheme="majorBidi"/>
-          <w:sz w:val="24"/>
-          <w:szCs w:val="24"/>
-        </w:rPr>
-        <w:tab/>
-      </w:r>
-      <w:r>
-        <w:rPr>
-          <w:rFonts w:asciiTheme="majorBidi" w:hAnsiTheme="majorBidi" w:cstheme="majorBidi"/>
-          <w:sz w:val="24"/>
-          <w:szCs w:val="24"/>
-        </w:rPr>
-        <w:t>Mem</w:t>
-      </w:r>
-      <w:r>
-        <w:rPr>
-          <w:rFonts w:asciiTheme="majorBidi" w:hAnsiTheme="majorBidi" w:cstheme="majorBidi"/>
-          <w:sz w:val="24"/>
-          <w:szCs w:val="24"/>
-        </w:rPr>
-        <w:t xml:space="preserve">ory </w:t>
-      </w:r>
-      <w:r>
-        <w:rPr>
-          <w:rFonts w:asciiTheme="majorBidi" w:hAnsiTheme="majorBidi" w:cstheme="majorBidi"/>
-          <w:sz w:val="24"/>
-          <w:szCs w:val="24"/>
-        </w:rPr>
-        <w:t xml:space="preserve">[Address + 2] </w:t>
-      </w:r>
-      <w:r>
-        <w:rPr>
-          <w:rFonts w:asciiTheme="majorBidi" w:hAnsiTheme="majorBidi" w:cstheme="majorBidi"/>
-          <w:sz w:val="24"/>
-          <w:szCs w:val="24"/>
-        </w:rPr>
-        <w:sym w:font="Symbol" w:char="F0AC"/>
-      </w:r>
-      <w:r>
-        <w:rPr>
-          <w:rFonts w:asciiTheme="majorBidi" w:hAnsiTheme="majorBidi" w:cstheme="majorBidi"/>
-          <w:sz w:val="24"/>
-          <w:szCs w:val="24"/>
-        </w:rPr>
-        <w:t xml:space="preserve"> data</w:t>
-      </w:r>
-      <w:r>
-        <w:rPr>
-          <w:rFonts w:asciiTheme="majorBidi" w:hAnsiTheme="majorBidi" w:cstheme="majorBidi"/>
-          <w:sz w:val="24"/>
-          <w:szCs w:val="24"/>
-        </w:rPr>
-        <w:t xml:space="preserve"> </w:t>
-      </w:r>
-      <w:r>
-        <w:rPr>
-          <w:rFonts w:asciiTheme="majorBidi" w:hAnsiTheme="majorBidi" w:cstheme="majorBidi"/>
-          <w:sz w:val="24"/>
-          <w:szCs w:val="24"/>
-        </w:rPr>
-        <w:t>[15 : 8]</w:t>
-      </w:r>
-    </w:p>
-    <w:p>
-      <w:pPr>
-        <w:ind w:left="2160"/>
-        <w:rPr>
-          <w:rFonts w:asciiTheme="majorBidi" w:hAnsiTheme="majorBidi" w:cstheme="majorBidi"/>
-          <w:sz w:val="24"/>
-          <w:szCs w:val="24"/>
-        </w:rPr>
-      </w:pPr>
-      <w:r>
-        <w:rPr>
-          <w:rFonts w:asciiTheme="majorBidi" w:hAnsiTheme="majorBidi" w:cstheme="majorBidi"/>
-          <w:sz w:val="24"/>
-          <w:szCs w:val="24"/>
-        </w:rPr>
-        <w:t>Go to H_0011_2</w:t>
+        <w:jc w:val="both"/>
+        <w:rPr>
+          <w:rFonts w:asciiTheme="majorBidi" w:hAnsiTheme="majorBidi" w:cstheme="majorBidi"/>
+          <w:sz w:val="24"/>
+          <w:szCs w:val="24"/>
+        </w:rPr>
+      </w:pPr>
+      <w:r>
+        <w:rPr>
+          <w:rFonts w:ascii="Consolas" w:hAnsi="Consolas" w:cstheme="majorBidi"/>
+          <w:sz w:val="24"/>
+          <w:szCs w:val="24"/>
+        </w:rPr>
+        <w:lastRenderedPageBreak/>
+        <w:t>instruction_memory_interface_data</w:t>
+      </w:r>
+      <w:r>
+        <w:rPr>
+          <w:rFonts w:asciiTheme="majorBidi" w:hAnsiTheme="majorBidi" w:cstheme="majorBidi"/>
+          <w:sz w:val="24"/>
+          <w:szCs w:val="24"/>
+        </w:rPr>
+        <w:t>: A wire signal for reading instruction data from the instruction memory.</w:t>
+      </w:r>
+    </w:p>
+    <w:p>
+      <w:pPr>
+        <w:jc w:val="both"/>
+        <w:rPr>
+          <w:rFonts w:asciiTheme="majorBidi" w:hAnsiTheme="majorBidi" w:cstheme="majorBidi"/>
+          <w:sz w:val="24"/>
+          <w:szCs w:val="24"/>
+        </w:rPr>
+      </w:pPr>
+      <w:r>
+        <w:rPr>
+          <w:rFonts w:asciiTheme="majorBidi" w:hAnsiTheme="majorBidi" w:cstheme="majorBidi"/>
+          <w:sz w:val="24"/>
+          <w:szCs w:val="24"/>
+        </w:rPr>
+        <w:t>Instruction Memory Interface Behavior:</w:t>
+      </w:r>
+    </w:p>
+    <w:p>
+      <w:pPr>
+        <w:jc w:val="both"/>
+        <w:rPr>
+          <w:rFonts w:asciiTheme="majorBidi" w:hAnsiTheme="majorBidi" w:cstheme="majorBidi"/>
+          <w:sz w:val="24"/>
+          <w:szCs w:val="24"/>
+        </w:rPr>
+      </w:pPr>
+      <w:r>
+        <w:rPr>
+          <w:rFonts w:asciiTheme="majorBidi" w:hAnsiTheme="majorBidi" w:cstheme="majorBidi"/>
+          <w:sz w:val="24"/>
+          <w:szCs w:val="24"/>
+        </w:rPr>
+        <w:t>The behavior of the instruction memory interface is described using an always block triggered by the negedge of the CLK signal.</w:t>
+      </w:r>
+    </w:p>
+    <w:p>
+      <w:pPr>
+        <w:jc w:val="both"/>
+        <w:rPr>
+          <w:rFonts w:asciiTheme="majorBidi" w:hAnsiTheme="majorBidi" w:cstheme="majorBidi"/>
+          <w:sz w:val="24"/>
+          <w:szCs w:val="24"/>
+        </w:rPr>
+      </w:pPr>
+      <w:r>
+        <w:rPr>
+          <w:rFonts w:asciiTheme="majorBidi" w:hAnsiTheme="majorBidi" w:cstheme="majorBidi"/>
+          <w:sz w:val="24"/>
+          <w:szCs w:val="24"/>
+        </w:rPr>
+        <w:t xml:space="preserve">The core always addresses memory by a word aligned address and access a </w:t>
+      </w:r>
+      <w:r>
+        <w:rPr>
+          <w:rFonts w:asciiTheme="majorBidi" w:hAnsiTheme="majorBidi" w:cstheme="majorBidi"/>
+          <w:sz w:val="24"/>
+          <w:szCs w:val="24"/>
+        </w:rPr>
+        <w:t>4</w:t>
+      </w:r>
+      <w:r>
+        <w:rPr>
+          <w:rFonts w:asciiTheme="majorBidi" w:hAnsiTheme="majorBidi" w:cstheme="majorBidi"/>
+          <w:sz w:val="24"/>
+          <w:szCs w:val="24"/>
+        </w:rPr>
+        <w:t>-byte</w:t>
+      </w:r>
+      <w:r>
+        <w:rPr>
+          <w:rFonts w:asciiTheme="majorBidi" w:hAnsiTheme="majorBidi" w:cstheme="majorBidi"/>
+          <w:sz w:val="24"/>
+          <w:szCs w:val="24"/>
+        </w:rPr>
+        <w:t xml:space="preserve"> frame from memory which is then operated on based on a `</w:t>
+      </w:r>
+      <w:r>
+        <w:rPr>
+          <w:rFonts w:ascii="Consolas" w:hAnsi="Consolas" w:cstheme="majorBidi"/>
+          <w:sz w:val="24"/>
+          <w:szCs w:val="24"/>
+        </w:rPr>
+        <w:t>frame_mask</w:t>
+      </w:r>
+      <w:r>
+        <w:rPr>
+          <w:rFonts w:asciiTheme="majorBidi" w:hAnsiTheme="majorBidi" w:cstheme="majorBidi"/>
+          <w:sz w:val="24"/>
+          <w:szCs w:val="24"/>
+        </w:rPr>
+        <w:t>` for half-word and byte operations.</w:t>
+      </w:r>
+    </w:p>
+    <w:p>
+      <w:pPr>
+        <w:jc w:val="both"/>
+        <w:rPr>
+          <w:rFonts w:asciiTheme="majorBidi" w:hAnsiTheme="majorBidi" w:cstheme="majorBidi"/>
+          <w:sz w:val="24"/>
+          <w:szCs w:val="24"/>
+        </w:rPr>
+      </w:pPr>
+      <w:r>
+        <w:rPr>
+          <w:rFonts w:asciiTheme="majorBidi" w:hAnsiTheme="majorBidi" w:cstheme="majorBidi"/>
+          <w:sz w:val="24"/>
+          <w:szCs w:val="24"/>
+        </w:rPr>
+        <w:t xml:space="preserve">It is important to note that </w:t>
+      </w:r>
+      <w:r>
+        <w:rPr>
+          <w:rFonts w:asciiTheme="majorBidi" w:hAnsiTheme="majorBidi" w:cstheme="majorBidi"/>
+          <w:sz w:val="24"/>
+          <w:szCs w:val="24"/>
+        </w:rPr>
+        <w:t xml:space="preserve">phoeniX Load Store Unit does not support misaligned accesses. If the instruction memory interface is not enabled </w:t>
+      </w:r>
+      <w:r>
+        <w:rPr>
+          <w:rFonts w:ascii="Consolas" w:hAnsi="Consolas" w:cstheme="majorBidi"/>
+          <w:sz w:val="24"/>
+          <w:szCs w:val="24"/>
+        </w:rPr>
+        <w:t>(instruction_memory_interface_enable</w:t>
+      </w:r>
+      <w:r>
+        <w:rPr>
+          <w:rFonts w:asciiTheme="majorBidi" w:hAnsiTheme="majorBidi" w:cstheme="majorBidi"/>
+          <w:sz w:val="24"/>
+          <w:szCs w:val="24"/>
+        </w:rPr>
+        <w:t xml:space="preserve"> is false), the </w:t>
+      </w:r>
+      <w:r>
+        <w:rPr>
+          <w:rFonts w:ascii="Consolas" w:hAnsi="Consolas" w:cstheme="majorBidi"/>
+          <w:sz w:val="24"/>
+          <w:szCs w:val="24"/>
+        </w:rPr>
+        <w:t>instruction_memory_interface_data</w:t>
+      </w:r>
+      <w:r>
+        <w:rPr>
+          <w:rFonts w:asciiTheme="majorBidi" w:hAnsiTheme="majorBidi" w:cstheme="majorBidi"/>
+          <w:sz w:val="24"/>
+          <w:szCs w:val="24"/>
+        </w:rPr>
+        <w:t xml:space="preserve"> is set to high-impedance (32'bz).</w:t>
+      </w:r>
+    </w:p>
+    <w:p>
+      <w:pPr>
+        <w:jc w:val="both"/>
+        <w:rPr>
+          <w:rFonts w:asciiTheme="majorBidi" w:hAnsiTheme="majorBidi" w:cstheme="majorBidi"/>
+          <w:sz w:val="24"/>
+          <w:szCs w:val="24"/>
+        </w:rPr>
+      </w:pPr>
+      <w:r>
+        <w:rPr>
+          <w:rFonts w:asciiTheme="majorBidi" w:hAnsiTheme="majorBidi" w:cstheme="majorBidi"/>
+          <w:sz w:val="24"/>
+          <w:szCs w:val="24"/>
+        </w:rPr>
+        <w:t xml:space="preserve">If the instruction memory interface is enabled, and the state is READ, the </w:t>
+      </w:r>
+      <w:r>
+        <w:rPr>
+          <w:rFonts w:ascii="Consolas" w:hAnsi="Consolas" w:cstheme="majorBidi"/>
+          <w:sz w:val="24"/>
+          <w:szCs w:val="24"/>
+        </w:rPr>
+        <w:t>instruction_memory_interface_data</w:t>
+      </w:r>
+      <w:r>
+        <w:rPr>
+          <w:rFonts w:asciiTheme="majorBidi" w:hAnsiTheme="majorBidi" w:cstheme="majorBidi"/>
+          <w:sz w:val="24"/>
+          <w:szCs w:val="24"/>
+        </w:rPr>
+        <w:t xml:space="preserve"> is assigned the value read from the Memory array based on the </w:t>
+      </w:r>
+      <w:r>
+        <w:rPr>
+          <w:rFonts w:ascii="Consolas" w:hAnsi="Consolas" w:cstheme="majorBidi"/>
+          <w:sz w:val="24"/>
+          <w:szCs w:val="24"/>
+        </w:rPr>
+        <w:t>instruction_memory_interface_address</w:t>
+      </w:r>
+      <w:r>
+        <w:rPr>
+          <w:rFonts w:asciiTheme="majorBidi" w:hAnsiTheme="majorBidi" w:cstheme="majorBidi"/>
+          <w:sz w:val="24"/>
+          <w:szCs w:val="24"/>
+        </w:rPr>
+        <w:t>.</w:t>
+      </w:r>
+    </w:p>
+    <w:p>
+      <w:pPr>
+        <w:jc w:val="both"/>
+        <w:rPr>
+          <w:rFonts w:asciiTheme="majorBidi" w:hAnsiTheme="majorBidi" w:cstheme="majorBidi"/>
+          <w:sz w:val="24"/>
+          <w:szCs w:val="24"/>
+        </w:rPr>
+      </w:pPr>
+      <w:r>
+        <w:rPr>
+          <w:rFonts w:asciiTheme="majorBidi" w:hAnsiTheme="majorBidi" w:cstheme="majorBidi"/>
+          <w:sz w:val="24"/>
+          <w:szCs w:val="24"/>
+        </w:rPr>
+        <w:t>Data Memory Interface Signals:</w:t>
       </w:r>
     </w:p>
     <w:p>
@@ -14108,95 +13976,30 @@
         <w:pStyle w:val="ListParagraph"/>
         <w:numPr>
           <w:ilvl w:val="0"/>
-          <w:numId w:val="38"/>
+          <w:numId w:val="43"/>
         </w:numPr>
-        <w:rPr>
-          <w:rFonts w:asciiTheme="majorBidi" w:hAnsiTheme="majorBidi" w:cstheme="majorBidi"/>
-          <w:sz w:val="24"/>
-          <w:szCs w:val="24"/>
-        </w:rPr>
-      </w:pPr>
-      <w:r>
-        <w:rPr>
-          <w:rFonts w:asciiTheme="majorBidi" w:hAnsiTheme="majorBidi" w:cstheme="majorBidi"/>
-          <w:sz w:val="24"/>
-          <w:szCs w:val="24"/>
-        </w:rPr>
-        <w:t>H_0011_2:</w:t>
-      </w:r>
-      <w:r>
-        <w:rPr>
-          <w:rFonts w:asciiTheme="majorBidi" w:hAnsiTheme="majorBidi" w:cstheme="majorBidi"/>
-          <w:sz w:val="24"/>
-          <w:szCs w:val="24"/>
-        </w:rPr>
-        <w:tab/>
-      </w:r>
-      <w:r>
-        <w:rPr>
-          <w:rFonts w:asciiTheme="majorBidi" w:hAnsiTheme="majorBidi" w:cstheme="majorBidi"/>
-          <w:sz w:val="24"/>
-          <w:szCs w:val="24"/>
-        </w:rPr>
-        <w:t xml:space="preserve">Memory </w:t>
-      </w:r>
-      <w:r>
-        <w:rPr>
-          <w:rFonts w:asciiTheme="majorBidi" w:hAnsiTheme="majorBidi" w:cstheme="majorBidi"/>
-          <w:sz w:val="24"/>
-          <w:szCs w:val="24"/>
-        </w:rPr>
-        <w:t xml:space="preserve">[Address + 3] </w:t>
-      </w:r>
-      <w:r>
-        <w:rPr>
-          <w:rFonts w:asciiTheme="majorBidi" w:hAnsiTheme="majorBidi" w:cstheme="majorBidi"/>
-          <w:sz w:val="24"/>
-          <w:szCs w:val="24"/>
-        </w:rPr>
-        <w:sym w:font="Symbol" w:char="F0AC"/>
-      </w:r>
-      <w:r>
-        <w:rPr>
-          <w:rFonts w:asciiTheme="majorBidi" w:hAnsiTheme="majorBidi" w:cstheme="majorBidi"/>
-          <w:sz w:val="24"/>
-          <w:szCs w:val="24"/>
-        </w:rPr>
-        <w:t xml:space="preserve"> data</w:t>
-      </w:r>
-      <w:r>
-        <w:rPr>
-          <w:rFonts w:asciiTheme="majorBidi" w:hAnsiTheme="majorBidi" w:cstheme="majorBidi"/>
-          <w:sz w:val="24"/>
-          <w:szCs w:val="24"/>
-        </w:rPr>
-        <w:t xml:space="preserve"> </w:t>
-      </w:r>
-      <w:r>
-        <w:rPr>
-          <w:rFonts w:asciiTheme="majorBidi" w:hAnsiTheme="majorBidi" w:cstheme="majorBidi"/>
-          <w:sz w:val="24"/>
-          <w:szCs w:val="24"/>
-        </w:rPr>
-        <w:t>[7 : 0]</w:t>
-      </w:r>
-    </w:p>
-    <w:p>
-      <w:pPr>
-        <w:ind w:left="2160"/>
-        <w:rPr>
-          <w:rFonts w:asciiTheme="majorBidi" w:hAnsiTheme="majorBidi" w:cstheme="majorBidi"/>
-          <w:sz w:val="24"/>
-          <w:szCs w:val="24"/>
-        </w:rPr>
-      </w:pPr>
-      <w:r>
-        <w:rPr>
-          <w:rFonts w:asciiTheme="majorBidi" w:hAnsiTheme="majorBidi" w:cstheme="majorBidi"/>
-          <w:sz w:val="24"/>
-          <w:szCs w:val="24"/>
-        </w:rPr>
-        <w:t>Go to stable</w:t>
+        <w:jc w:val="both"/>
+        <w:rPr>
+          <w:rFonts w:asciiTheme="majorBidi" w:hAnsiTheme="majorBidi" w:cstheme="majorBidi"/>
+          <w:sz w:val="24"/>
+          <w:szCs w:val="24"/>
+        </w:rPr>
+      </w:pPr>
+      <w:r>
+        <w:rPr>
+          <w:rFonts w:ascii="Consolas" w:hAnsi="Consolas" w:cstheme="majorBidi"/>
+          <w:sz w:val="24"/>
+          <w:szCs w:val="24"/>
+        </w:rPr>
+        <w:t>data_memory_interface_enable</w:t>
+      </w:r>
+      <w:r>
+        <w:rPr>
+          <w:rFonts w:asciiTheme="majorBidi" w:hAnsiTheme="majorBidi" w:cstheme="majorBidi"/>
+          <w:sz w:val="24"/>
+          <w:szCs w:val="24"/>
+        </w:rPr>
+        <w:t>: A wire signal indicating whether the data memory interface is enabled.</w:t>
       </w:r>
     </w:p>
     <w:p>
@@ -14204,95 +14007,46 @@
         <w:pStyle w:val="ListParagraph"/>
         <w:numPr>
           <w:ilvl w:val="0"/>
-          <w:numId w:val="38"/>
+          <w:numId w:val="43"/>
         </w:numPr>
-        <w:rPr>
-          <w:rFonts w:asciiTheme="majorBidi" w:hAnsiTheme="majorBidi" w:cstheme="majorBidi"/>
-          <w:sz w:val="24"/>
-          <w:szCs w:val="24"/>
-        </w:rPr>
-      </w:pPr>
-      <w:r>
-        <w:rPr>
-          <w:rFonts w:asciiTheme="majorBidi" w:hAnsiTheme="majorBidi" w:cstheme="majorBidi"/>
-          <w:sz w:val="24"/>
-          <w:szCs w:val="24"/>
-        </w:rPr>
-        <w:t>H_1100_1:</w:t>
-      </w:r>
-      <w:r>
-        <w:rPr>
-          <w:rFonts w:asciiTheme="majorBidi" w:hAnsiTheme="majorBidi" w:cstheme="majorBidi"/>
-          <w:sz w:val="24"/>
-          <w:szCs w:val="24"/>
-        </w:rPr>
-        <w:tab/>
-      </w:r>
-      <w:r>
-        <w:rPr>
-          <w:rFonts w:asciiTheme="majorBidi" w:hAnsiTheme="majorBidi" w:cstheme="majorBidi"/>
-          <w:sz w:val="24"/>
-          <w:szCs w:val="24"/>
-        </w:rPr>
-        <w:t xml:space="preserve">Memory </w:t>
-      </w:r>
-      <w:r>
-        <w:rPr>
-          <w:rFonts w:asciiTheme="majorBidi" w:hAnsiTheme="majorBidi" w:cstheme="majorBidi"/>
-          <w:sz w:val="24"/>
-          <w:szCs w:val="24"/>
-        </w:rPr>
-        <w:t xml:space="preserve">[Address + 0] </w:t>
-      </w:r>
-      <w:r>
-        <w:rPr>
-          <w:rFonts w:asciiTheme="majorBidi" w:hAnsiTheme="majorBidi" w:cstheme="majorBidi"/>
-          <w:sz w:val="24"/>
-          <w:szCs w:val="24"/>
-        </w:rPr>
-        <w:sym w:font="Symbol" w:char="F0AC"/>
-      </w:r>
-      <w:r>
-        <w:rPr>
-          <w:rFonts w:asciiTheme="majorBidi" w:hAnsiTheme="majorBidi" w:cstheme="majorBidi"/>
-          <w:sz w:val="24"/>
-          <w:szCs w:val="24"/>
-        </w:rPr>
-        <w:t xml:space="preserve"> data</w:t>
-      </w:r>
-      <w:r>
-        <w:rPr>
-          <w:rFonts w:asciiTheme="majorBidi" w:hAnsiTheme="majorBidi" w:cstheme="majorBidi"/>
-          <w:sz w:val="24"/>
-          <w:szCs w:val="24"/>
-        </w:rPr>
-        <w:t xml:space="preserve"> </w:t>
-      </w:r>
-      <w:r>
-        <w:rPr>
-          <w:rFonts w:asciiTheme="majorBidi" w:hAnsiTheme="majorBidi" w:cstheme="majorBidi"/>
-          <w:sz w:val="24"/>
-          <w:szCs w:val="24"/>
-        </w:rPr>
-        <w:t>[15 : 8]</w:t>
-      </w:r>
-    </w:p>
-    <w:p>
-      <w:pPr>
-        <w:ind w:left="2160"/>
-        <w:rPr>
-          <w:rFonts w:asciiTheme="majorBidi" w:hAnsiTheme="majorBidi" w:cstheme="majorBidi"/>
-          <w:sz w:val="24"/>
-          <w:szCs w:val="24"/>
-        </w:rPr>
-      </w:pPr>
-      <w:r>
-        <w:rPr>
-          <w:rFonts w:asciiTheme="majorBidi" w:hAnsiTheme="majorBidi" w:cstheme="majorBidi"/>
-          <w:sz w:val="24"/>
-          <w:szCs w:val="24"/>
-        </w:rPr>
-        <w:t>Go to H_1100_2</w:t>
+        <w:jc w:val="both"/>
+        <w:rPr>
+          <w:rFonts w:asciiTheme="majorBidi" w:hAnsiTheme="majorBidi" w:cstheme="majorBidi"/>
+          <w:sz w:val="24"/>
+          <w:szCs w:val="24"/>
+        </w:rPr>
+      </w:pPr>
+      <w:r>
+        <w:rPr>
+          <w:rFonts w:ascii="Consolas" w:hAnsi="Consolas" w:cstheme="majorBidi"/>
+          <w:sz w:val="24"/>
+          <w:szCs w:val="24"/>
+        </w:rPr>
+        <w:t>data_memory_interface_state</w:t>
+      </w:r>
+      <w:r>
+        <w:rPr>
+          <w:rFonts w:asciiTheme="majorBidi" w:hAnsiTheme="majorBidi" w:cstheme="majorBidi"/>
+          <w:sz w:val="24"/>
+          <w:szCs w:val="24"/>
+        </w:rPr>
+        <w:t>: A wire signal representing the state</w:t>
+      </w:r>
+      <w:r>
+        <w:rPr>
+          <w:rFonts w:asciiTheme="majorBidi" w:hAnsiTheme="majorBidi" w:cstheme="majorBidi"/>
+          <w:sz w:val="24"/>
+          <w:szCs w:val="24"/>
+        </w:rPr>
+        <w:t>(READ/WRITE)</w:t>
+      </w:r>
+      <w:r>
+        <w:rPr>
+          <w:rFonts w:asciiTheme="majorBidi" w:hAnsiTheme="majorBidi" w:cstheme="majorBidi"/>
+          <w:sz w:val="24"/>
+          <w:szCs w:val="24"/>
+        </w:rPr>
+        <w:t xml:space="preserve"> of the data memory interface.</w:t>
       </w:r>
     </w:p>
     <w:p>
@@ -14300,120 +14054,30 @@
         <w:pStyle w:val="ListParagraph"/>
         <w:numPr>
           <w:ilvl w:val="0"/>
-          <w:numId w:val="38"/>
+          <w:numId w:val="43"/>
         </w:numPr>
-        <w:rPr>
-          <w:rFonts w:asciiTheme="majorBidi" w:hAnsiTheme="majorBidi" w:cstheme="majorBidi"/>
-          <w:sz w:val="24"/>
-          <w:szCs w:val="24"/>
-        </w:rPr>
-      </w:pPr>
-      <w:r>
-        <w:rPr>
-          <w:rFonts w:asciiTheme="majorBidi" w:hAnsiTheme="majorBidi" w:cstheme="majorBidi"/>
-          <w:sz w:val="24"/>
-          <w:szCs w:val="24"/>
-        </w:rPr>
-        <w:t>H_1100_2:</w:t>
-      </w:r>
-      <w:r>
-        <w:rPr>
-          <w:rFonts w:asciiTheme="majorBidi" w:hAnsiTheme="majorBidi" w:cstheme="majorBidi"/>
-          <w:sz w:val="24"/>
-          <w:szCs w:val="24"/>
-        </w:rPr>
-        <w:tab/>
-      </w:r>
-      <w:r>
-        <w:rPr>
-          <w:rFonts w:asciiTheme="majorBidi" w:hAnsiTheme="majorBidi" w:cstheme="majorBidi"/>
-          <w:sz w:val="24"/>
-          <w:szCs w:val="24"/>
-        </w:rPr>
-        <w:t xml:space="preserve">Memory </w:t>
-      </w:r>
-      <w:r>
-        <w:rPr>
-          <w:rFonts w:asciiTheme="majorBidi" w:hAnsiTheme="majorBidi" w:cstheme="majorBidi"/>
-          <w:sz w:val="24"/>
-          <w:szCs w:val="24"/>
-        </w:rPr>
-        <w:t xml:space="preserve">[Address + 1] </w:t>
-      </w:r>
-      <w:r>
-        <w:rPr>
-          <w:rFonts w:asciiTheme="majorBidi" w:hAnsiTheme="majorBidi" w:cstheme="majorBidi"/>
-          <w:sz w:val="24"/>
-          <w:szCs w:val="24"/>
-        </w:rPr>
-        <w:sym w:font="Symbol" w:char="F0AC"/>
-      </w:r>
-      <w:r>
-        <w:rPr>
-          <w:rFonts w:asciiTheme="majorBidi" w:hAnsiTheme="majorBidi" w:cstheme="majorBidi"/>
-          <w:sz w:val="24"/>
-          <w:szCs w:val="24"/>
-        </w:rPr>
-        <w:t xml:space="preserve"> data</w:t>
-      </w:r>
-      <w:r>
-        <w:rPr>
-          <w:rFonts w:asciiTheme="majorBidi" w:hAnsiTheme="majorBidi" w:cstheme="majorBidi"/>
-          <w:sz w:val="24"/>
-          <w:szCs w:val="24"/>
-        </w:rPr>
-        <w:t xml:space="preserve"> </w:t>
-      </w:r>
-      <w:r>
-        <w:rPr>
-          <w:rFonts w:asciiTheme="majorBidi" w:hAnsiTheme="majorBidi" w:cstheme="majorBidi"/>
-          <w:sz w:val="24"/>
-          <w:szCs w:val="24"/>
-        </w:rPr>
-        <w:t>[7 : 0]</w:t>
-      </w:r>
-    </w:p>
-    <w:p>
-      <w:pPr>
-        <w:ind w:left="2160"/>
-        <w:rPr>
-          <w:rFonts w:asciiTheme="majorBidi" w:hAnsiTheme="majorBidi" w:cstheme="majorBidi"/>
-          <w:sz w:val="24"/>
-          <w:szCs w:val="24"/>
-        </w:rPr>
-      </w:pPr>
-      <w:r>
-        <w:rPr>
-          <w:rFonts w:asciiTheme="majorBidi" w:hAnsiTheme="majorBidi" w:cstheme="majorBidi"/>
-          <w:sz w:val="24"/>
-          <w:szCs w:val="24"/>
-        </w:rPr>
-        <w:t>Go to stable</w:t>
-      </w:r>
-      <w:r>
-        <w:rPr>
-          <w:rFonts w:asciiTheme="majorBidi" w:hAnsiTheme="majorBidi" w:cstheme="majorBidi"/>
-          <w:sz w:val="24"/>
-          <w:szCs w:val="24"/>
-        </w:rPr>
-        <w:tab/>
-      </w:r>
-    </w:p>
-    <w:p>
-      <w:pPr>
-        <w:rPr>
-          <w:rFonts w:asciiTheme="majorBidi" w:hAnsiTheme="majorBidi" w:cstheme="majorBidi"/>
-          <w:sz w:val="24"/>
-          <w:szCs w:val="24"/>
-        </w:rPr>
-      </w:pPr>
-      <w:r>
-        <w:rPr>
-          <w:rFonts w:asciiTheme="majorBidi" w:hAnsiTheme="majorBidi" w:cstheme="majorBidi"/>
-          <w:sz w:val="24"/>
-          <w:szCs w:val="24"/>
-        </w:rPr>
-        <w:t>Word:</w:t>
+        <w:jc w:val="both"/>
+        <w:rPr>
+          <w:rFonts w:asciiTheme="majorBidi" w:hAnsiTheme="majorBidi" w:cstheme="majorBidi"/>
+          <w:sz w:val="24"/>
+          <w:szCs w:val="24"/>
+        </w:rPr>
+      </w:pPr>
+      <w:r>
+        <w:rPr>
+          <w:rFonts w:ascii="Consolas" w:hAnsi="Consolas" w:cstheme="majorBidi"/>
+          <w:sz w:val="24"/>
+          <w:szCs w:val="24"/>
+        </w:rPr>
+        <w:t>data_memory_interface_address</w:t>
+      </w:r>
+      <w:r>
+        <w:rPr>
+          <w:rFonts w:asciiTheme="majorBidi" w:hAnsiTheme="majorBidi" w:cstheme="majorBidi"/>
+          <w:sz w:val="24"/>
+          <w:szCs w:val="24"/>
+        </w:rPr>
+        <w:t>: A wire signal specifying the address for accessing data memory.</w:t>
       </w:r>
     </w:p>
     <w:p>
@@ -14421,61 +14085,30 @@
         <w:pStyle w:val="ListParagraph"/>
         <w:numPr>
           <w:ilvl w:val="0"/>
-          <w:numId w:val="38"/>
+          <w:numId w:val="43"/>
         </w:numPr>
-        <w:rPr>
-          <w:rFonts w:asciiTheme="majorBidi" w:hAnsiTheme="majorBidi" w:cstheme="majorBidi"/>
-          <w:sz w:val="24"/>
-          <w:szCs w:val="24"/>
-        </w:rPr>
-      </w:pPr>
-      <w:r>
-        <w:rPr>
-          <w:rFonts w:asciiTheme="majorBidi" w:hAnsiTheme="majorBidi" w:cstheme="majorBidi"/>
-          <w:sz w:val="24"/>
-          <w:szCs w:val="24"/>
-        </w:rPr>
-        <w:t xml:space="preserve">W_1111_1: </w:t>
-      </w:r>
-      <w:r>
-        <w:rPr>
-          <w:rFonts w:asciiTheme="majorBidi" w:hAnsiTheme="majorBidi" w:cstheme="majorBidi"/>
-          <w:sz w:val="24"/>
-          <w:szCs w:val="24"/>
-        </w:rPr>
-        <w:tab/>
-      </w:r>
-      <w:r>
-        <w:rPr>
-          <w:rFonts w:asciiTheme="majorBidi" w:hAnsiTheme="majorBidi" w:cstheme="majorBidi"/>
-          <w:sz w:val="24"/>
-          <w:szCs w:val="24"/>
-        </w:rPr>
-        <w:t xml:space="preserve">Memory </w:t>
-      </w:r>
-      <w:r>
-        <w:rPr>
-          <w:rFonts w:asciiTheme="majorBidi" w:hAnsiTheme="majorBidi" w:cstheme="majorBidi"/>
-          <w:sz w:val="24"/>
-          <w:szCs w:val="24"/>
-        </w:rPr>
-        <w:t xml:space="preserve">[Address + 0] </w:t>
-      </w:r>
-      <w:r>
-        <w:rPr>
-          <w:rFonts w:asciiTheme="majorBidi" w:hAnsiTheme="majorBidi" w:cstheme="majorBidi"/>
-          <w:sz w:val="24"/>
-          <w:szCs w:val="24"/>
-        </w:rPr>
-        <w:sym w:font="Symbol" w:char="F0AC"/>
-      </w:r>
-      <w:r>
-        <w:rPr>
-          <w:rFonts w:asciiTheme="majorBidi" w:hAnsiTheme="majorBidi" w:cstheme="majorBidi"/>
-          <w:sz w:val="24"/>
-          <w:szCs w:val="24"/>
-        </w:rPr>
-        <w:t xml:space="preserve"> data</w:t>
+        <w:jc w:val="both"/>
+        <w:rPr>
+          <w:rFonts w:asciiTheme="majorBidi" w:hAnsiTheme="majorBidi" w:cstheme="majorBidi"/>
+          <w:sz w:val="24"/>
+          <w:szCs w:val="24"/>
+        </w:rPr>
+      </w:pPr>
+      <w:r>
+        <w:rPr>
+          <w:rFonts w:ascii="Consolas" w:hAnsi="Consolas" w:cstheme="majorBidi"/>
+          <w:sz w:val="24"/>
+          <w:szCs w:val="24"/>
+        </w:rPr>
+        <w:t>data_memory_interface_frame_mask</w:t>
+      </w:r>
+      <w:r>
+        <w:rPr>
+          <w:rFonts w:asciiTheme="majorBidi" w:hAnsiTheme="majorBidi" w:cstheme="majorBidi"/>
+          <w:sz w:val="24"/>
+          <w:szCs w:val="24"/>
+        </w:rPr>
+        <w:t>: A wire signal indicating the frame mask for the data memory interface.</w:t>
       </w:r>
       <w:r>
         <w:rPr>
@@ -14491,25 +14124,7 @@
           <w:sz w:val="24"/>
           <w:szCs w:val="24"/>
         </w:rPr>
-        <w:t>[31 : 24]</w:t>
-      </w:r>
-    </w:p>
-    <w:p>
-      <w:pPr>
-        <w:ind w:left="2160"/>
-        <w:rPr>
-          <w:rFonts w:asciiTheme="majorBidi" w:hAnsiTheme="majorBidi" w:cstheme="majorBidi"/>
-          <w:sz w:val="24"/>
-          <w:szCs w:val="24"/>
-        </w:rPr>
-      </w:pPr>
-      <w:r>
-        <w:rPr>
-          <w:rFonts w:asciiTheme="majorBidi" w:hAnsiTheme="majorBidi" w:cstheme="majorBidi"/>
-          <w:sz w:val="24"/>
-          <w:szCs w:val="24"/>
-        </w:rPr>
-        <w:t>Go to W_1111_2</w:t>
+        <w:t>(frame mask is used for defining the target bytes, half words or words which should be loaded or stored in memory interface)</w:t>
       </w:r>
     </w:p>
     <w:p>
@@ -14517,95 +14132,30 @@
         <w:pStyle w:val="ListParagraph"/>
         <w:numPr>
           <w:ilvl w:val="0"/>
-          <w:numId w:val="38"/>
+          <w:numId w:val="43"/>
         </w:numPr>
-        <w:rPr>
-          <w:rFonts w:asciiTheme="majorBidi" w:hAnsiTheme="majorBidi" w:cstheme="majorBidi"/>
-          <w:sz w:val="24"/>
-          <w:szCs w:val="24"/>
-        </w:rPr>
-      </w:pPr>
-      <w:r>
-        <w:rPr>
-          <w:rFonts w:asciiTheme="majorBidi" w:hAnsiTheme="majorBidi" w:cstheme="majorBidi"/>
-          <w:sz w:val="24"/>
-          <w:szCs w:val="24"/>
-        </w:rPr>
-        <w:t xml:space="preserve">W_1111_2: </w:t>
-      </w:r>
-      <w:r>
-        <w:rPr>
-          <w:rFonts w:asciiTheme="majorBidi" w:hAnsiTheme="majorBidi" w:cstheme="majorBidi"/>
-          <w:sz w:val="24"/>
-          <w:szCs w:val="24"/>
-        </w:rPr>
-        <w:tab/>
-      </w:r>
-      <w:r>
-        <w:rPr>
-          <w:rFonts w:asciiTheme="majorBidi" w:hAnsiTheme="majorBidi" w:cstheme="majorBidi"/>
-          <w:sz w:val="24"/>
-          <w:szCs w:val="24"/>
-        </w:rPr>
-        <w:t xml:space="preserve">Memory </w:t>
-      </w:r>
-      <w:r>
-        <w:rPr>
-          <w:rFonts w:asciiTheme="majorBidi" w:hAnsiTheme="majorBidi" w:cstheme="majorBidi"/>
-          <w:sz w:val="24"/>
-          <w:szCs w:val="24"/>
-        </w:rPr>
-        <w:t xml:space="preserve">[Address + 1] </w:t>
-      </w:r>
-      <w:r>
-        <w:rPr>
-          <w:rFonts w:asciiTheme="majorBidi" w:hAnsiTheme="majorBidi" w:cstheme="majorBidi"/>
-          <w:sz w:val="24"/>
-          <w:szCs w:val="24"/>
-        </w:rPr>
-        <w:sym w:font="Symbol" w:char="F0AC"/>
-      </w:r>
-      <w:r>
-        <w:rPr>
-          <w:rFonts w:asciiTheme="majorBidi" w:hAnsiTheme="majorBidi" w:cstheme="majorBidi"/>
-          <w:sz w:val="24"/>
-          <w:szCs w:val="24"/>
-        </w:rPr>
-        <w:t xml:space="preserve"> data</w:t>
-      </w:r>
-      <w:r>
-        <w:rPr>
-          <w:rFonts w:asciiTheme="majorBidi" w:hAnsiTheme="majorBidi" w:cstheme="majorBidi"/>
-          <w:sz w:val="24"/>
-          <w:szCs w:val="24"/>
-        </w:rPr>
-        <w:t xml:space="preserve"> </w:t>
-      </w:r>
-      <w:r>
-        <w:rPr>
-          <w:rFonts w:asciiTheme="majorBidi" w:hAnsiTheme="majorBidi" w:cstheme="majorBidi"/>
-          <w:sz w:val="24"/>
-          <w:szCs w:val="24"/>
-        </w:rPr>
-        <w:t>[23 : 16]</w:t>
-      </w:r>
-    </w:p>
-    <w:p>
-      <w:pPr>
-        <w:ind w:left="2160"/>
-        <w:rPr>
-          <w:rFonts w:asciiTheme="majorBidi" w:hAnsiTheme="majorBidi" w:cstheme="majorBidi"/>
-          <w:sz w:val="24"/>
-          <w:szCs w:val="24"/>
-        </w:rPr>
-      </w:pPr>
-      <w:r>
-        <w:rPr>
-          <w:rFonts w:asciiTheme="majorBidi" w:hAnsiTheme="majorBidi" w:cstheme="majorBidi"/>
-          <w:sz w:val="24"/>
-          <w:szCs w:val="24"/>
-        </w:rPr>
-        <w:t>Go to W_1111_3</w:t>
+        <w:jc w:val="both"/>
+        <w:rPr>
+          <w:rFonts w:asciiTheme="majorBidi" w:hAnsiTheme="majorBidi" w:cstheme="majorBidi"/>
+          <w:sz w:val="24"/>
+          <w:szCs w:val="24"/>
+        </w:rPr>
+      </w:pPr>
+      <w:r>
+        <w:rPr>
+          <w:rFonts w:ascii="Consolas" w:hAnsi="Consolas" w:cstheme="majorBidi"/>
+          <w:sz w:val="24"/>
+          <w:szCs w:val="24"/>
+        </w:rPr>
+        <w:t>data_memory_interface_data</w:t>
+      </w:r>
+      <w:r>
+        <w:rPr>
+          <w:rFonts w:asciiTheme="majorBidi" w:hAnsiTheme="majorBidi" w:cstheme="majorBidi"/>
+          <w:sz w:val="24"/>
+          <w:szCs w:val="24"/>
+        </w:rPr>
+        <w:t>: A wire signal for reading data from the data memory.</w:t>
       </w:r>
     </w:p>
     <w:p>
@@ -14613,61 +14163,265 @@
         <w:pStyle w:val="ListParagraph"/>
         <w:numPr>
           <w:ilvl w:val="0"/>
-          <w:numId w:val="38"/>
+          <w:numId w:val="43"/>
         </w:numPr>
-        <w:rPr>
-          <w:rFonts w:asciiTheme="majorBidi" w:hAnsiTheme="majorBidi" w:cstheme="majorBidi"/>
-          <w:sz w:val="24"/>
-          <w:szCs w:val="24"/>
-        </w:rPr>
-      </w:pPr>
-      <w:r>
-        <w:rPr>
-          <w:rFonts w:asciiTheme="majorBidi" w:hAnsiTheme="majorBidi" w:cstheme="majorBidi"/>
-          <w:sz w:val="24"/>
-          <w:szCs w:val="24"/>
-        </w:rPr>
-        <w:t xml:space="preserve">W_1111_3: </w:t>
-      </w:r>
-      <w:r>
-        <w:rPr>
-          <w:rFonts w:asciiTheme="majorBidi" w:hAnsiTheme="majorBidi" w:cstheme="majorBidi"/>
-          <w:sz w:val="24"/>
-          <w:szCs w:val="24"/>
-        </w:rPr>
-        <w:tab/>
-      </w:r>
-      <w:r>
-        <w:rPr>
-          <w:rFonts w:asciiTheme="majorBidi" w:hAnsiTheme="majorBidi" w:cstheme="majorBidi"/>
-          <w:sz w:val="24"/>
-          <w:szCs w:val="24"/>
-        </w:rPr>
-        <w:t xml:space="preserve">Memory </w:t>
-      </w:r>
-      <w:r>
-        <w:rPr>
-          <w:rFonts w:asciiTheme="majorBidi" w:hAnsiTheme="majorBidi" w:cstheme="majorBidi"/>
-          <w:sz w:val="24"/>
-          <w:szCs w:val="24"/>
-        </w:rPr>
-        <w:t xml:space="preserve">[Address + 2] </w:t>
-      </w:r>
-      <w:r>
-        <w:rPr>
-          <w:rFonts w:asciiTheme="majorBidi" w:hAnsiTheme="majorBidi" w:cstheme="majorBidi"/>
-          <w:sz w:val="24"/>
-          <w:szCs w:val="24"/>
-        </w:rPr>
-        <w:sym w:font="Symbol" w:char="F0AC"/>
-      </w:r>
-      <w:r>
-        <w:rPr>
-          <w:rFonts w:asciiTheme="majorBidi" w:hAnsiTheme="majorBidi" w:cstheme="majorBidi"/>
-          <w:sz w:val="24"/>
-          <w:szCs w:val="24"/>
-        </w:rPr>
-        <w:t xml:space="preserve"> data</w:t>
+        <w:jc w:val="both"/>
+        <w:rPr>
+          <w:rFonts w:asciiTheme="majorBidi" w:hAnsiTheme="majorBidi" w:cstheme="majorBidi"/>
+          <w:sz w:val="24"/>
+          <w:szCs w:val="24"/>
+        </w:rPr>
+      </w:pPr>
+      <w:r>
+        <w:rPr>
+          <w:rFonts w:ascii="Consolas" w:hAnsi="Consolas" w:cstheme="majorBidi"/>
+          <w:sz w:val="24"/>
+          <w:szCs w:val="24"/>
+        </w:rPr>
+        <w:t>data_memory_interface_data_reg</w:t>
+      </w:r>
+      <w:r>
+        <w:rPr>
+          <w:rFonts w:asciiTheme="majorBidi" w:hAnsiTheme="majorBidi" w:cstheme="majorBidi"/>
+          <w:sz w:val="24"/>
+          <w:szCs w:val="24"/>
+        </w:rPr>
+        <w:t>: A register storing the data to be written to the data memory.</w:t>
+      </w:r>
+    </w:p>
+    <w:p>
+      <w:pPr>
+        <w:jc w:val="both"/>
+        <w:rPr>
+          <w:rFonts w:asciiTheme="majorBidi" w:hAnsiTheme="majorBidi" w:cstheme="majorBidi"/>
+          <w:sz w:val="24"/>
+          <w:szCs w:val="24"/>
+        </w:rPr>
+      </w:pPr>
+      <w:r>
+        <w:rPr>
+          <w:rFonts w:asciiTheme="majorBidi" w:hAnsiTheme="majorBidi" w:cstheme="majorBidi"/>
+          <w:sz w:val="24"/>
+          <w:szCs w:val="24"/>
+        </w:rPr>
+        <w:t>The memory interface logic structure and main behavior are similar for both the instruction memory and data memory. The data memory supports both store and load operations, allowing for flexible access to specific bytes, half words, and words based on the frame mask and target. On the other hand, the instruction memory always loads a 32-bit data, encompassing the firmware instructions stored within.</w:t>
+      </w:r>
+    </w:p>
+    <w:p>
+      <w:pPr>
+        <w:jc w:val="both"/>
+        <w:rPr>
+          <w:rFonts w:asciiTheme="majorBidi" w:hAnsiTheme="majorBidi" w:cstheme="majorBidi"/>
+          <w:sz w:val="24"/>
+          <w:szCs w:val="24"/>
+        </w:rPr>
+      </w:pPr>
+      <w:r>
+        <w:rPr>
+          <w:rFonts w:asciiTheme="majorBidi" w:hAnsiTheme="majorBidi" w:cstheme="majorBidi"/>
+          <w:sz w:val="24"/>
+          <w:szCs w:val="24"/>
+        </w:rPr>
+        <w:t>Data Memory Interface Behavior:</w:t>
+      </w:r>
+    </w:p>
+    <w:p>
+      <w:pPr>
+        <w:jc w:val="both"/>
+        <w:rPr>
+          <w:rFonts w:asciiTheme="majorBidi" w:hAnsiTheme="majorBidi" w:cstheme="majorBidi"/>
+          <w:sz w:val="24"/>
+          <w:szCs w:val="24"/>
+        </w:rPr>
+      </w:pPr>
+      <w:r>
+        <w:rPr>
+          <w:rFonts w:asciiTheme="majorBidi" w:hAnsiTheme="majorBidi" w:cstheme="majorBidi"/>
+          <w:sz w:val="24"/>
+          <w:szCs w:val="24"/>
+        </w:rPr>
+        <w:t xml:space="preserve">The behavior of the data memory interface is described using an always block triggered by the </w:t>
+      </w:r>
+      <w:r>
+        <w:rPr>
+          <w:rFonts w:ascii="Consolas" w:hAnsi="Consolas" w:cstheme="majorBidi"/>
+          <w:sz w:val="24"/>
+          <w:szCs w:val="24"/>
+        </w:rPr>
+        <w:t>negedge</w:t>
+      </w:r>
+      <w:r>
+        <w:rPr>
+          <w:rFonts w:asciiTheme="majorBidi" w:hAnsiTheme="majorBidi" w:cstheme="majorBidi"/>
+          <w:sz w:val="24"/>
+          <w:szCs w:val="24"/>
+        </w:rPr>
+        <w:t xml:space="preserve"> of the </w:t>
+      </w:r>
+      <w:r>
+        <w:rPr>
+          <w:rFonts w:ascii="Consolas" w:hAnsi="Consolas" w:cstheme="majorBidi"/>
+          <w:sz w:val="24"/>
+          <w:szCs w:val="24"/>
+        </w:rPr>
+        <w:t>CLK</w:t>
+      </w:r>
+      <w:r>
+        <w:rPr>
+          <w:rFonts w:asciiTheme="majorBidi" w:hAnsiTheme="majorBidi" w:cstheme="majorBidi"/>
+          <w:sz w:val="24"/>
+          <w:szCs w:val="24"/>
+        </w:rPr>
+        <w:t xml:space="preserve"> signal.</w:t>
+      </w:r>
+    </w:p>
+    <w:p>
+      <w:pPr>
+        <w:jc w:val="both"/>
+        <w:rPr>
+          <w:rFonts w:asciiTheme="majorBidi" w:hAnsiTheme="majorBidi" w:cstheme="majorBidi"/>
+          <w:sz w:val="24"/>
+          <w:szCs w:val="24"/>
+        </w:rPr>
+      </w:pPr>
+      <w:r>
+        <w:rPr>
+          <w:rFonts w:asciiTheme="majorBidi" w:hAnsiTheme="majorBidi" w:cstheme="majorBidi"/>
+          <w:sz w:val="24"/>
+          <w:szCs w:val="24"/>
+        </w:rPr>
+        <w:t>If the data memory interface is not enabled (</w:t>
+      </w:r>
+      <w:r>
+        <w:rPr>
+          <w:rFonts w:ascii="Consolas" w:hAnsi="Consolas" w:cstheme="majorBidi"/>
+          <w:sz w:val="24"/>
+          <w:szCs w:val="24"/>
+        </w:rPr>
+        <w:t>data_memory_interface_enable</w:t>
+      </w:r>
+      <w:r>
+        <w:rPr>
+          <w:rFonts w:asciiTheme="majorBidi" w:hAnsiTheme="majorBidi" w:cstheme="majorBidi"/>
+          <w:sz w:val="24"/>
+          <w:szCs w:val="24"/>
+        </w:rPr>
+        <w:t xml:space="preserve"> is false), the </w:t>
+      </w:r>
+      <w:r>
+        <w:rPr>
+          <w:rFonts w:ascii="Consolas" w:hAnsi="Consolas" w:cstheme="majorBidi"/>
+          <w:sz w:val="24"/>
+          <w:szCs w:val="24"/>
+        </w:rPr>
+        <w:t>data_memory_interface_data_reg</w:t>
+      </w:r>
+      <w:r>
+        <w:rPr>
+          <w:rFonts w:asciiTheme="majorBidi" w:hAnsiTheme="majorBidi" w:cstheme="majorBidi"/>
+          <w:sz w:val="24"/>
+          <w:szCs w:val="24"/>
+        </w:rPr>
+        <w:t xml:space="preserve"> is set to high-impedance (32'bz).</w:t>
+      </w:r>
+    </w:p>
+    <w:p>
+      <w:pPr>
+        <w:jc w:val="both"/>
+        <w:rPr>
+          <w:rFonts w:asciiTheme="majorBidi" w:hAnsiTheme="majorBidi" w:cstheme="majorBidi"/>
+          <w:sz w:val="24"/>
+          <w:szCs w:val="24"/>
+        </w:rPr>
+      </w:pPr>
+      <w:r>
+        <w:rPr>
+          <w:rFonts w:asciiTheme="majorBidi" w:hAnsiTheme="majorBidi" w:cstheme="majorBidi"/>
+          <w:sz w:val="24"/>
+          <w:szCs w:val="24"/>
+        </w:rPr>
+        <w:lastRenderedPageBreak/>
+        <w:t>If the data memory interface is enabled and the state</w:t>
+      </w:r>
+      <w:r>
+        <w:rPr>
+          <w:rFonts w:asciiTheme="majorBidi" w:hAnsiTheme="majorBidi" w:cstheme="majorBidi"/>
+          <w:sz w:val="24"/>
+          <w:szCs w:val="24"/>
+        </w:rPr>
+        <w:t xml:space="preserve"> value</w:t>
+      </w:r>
+      <w:r>
+        <w:rPr>
+          <w:rFonts w:asciiTheme="majorBidi" w:hAnsiTheme="majorBidi" w:cstheme="majorBidi"/>
+          <w:sz w:val="24"/>
+          <w:szCs w:val="24"/>
+        </w:rPr>
+        <w:t xml:space="preserve"> is WRITE, the data is written to the </w:t>
+      </w:r>
+      <w:r>
+        <w:rPr>
+          <w:rFonts w:asciiTheme="majorBidi" w:hAnsiTheme="majorBidi" w:cstheme="majorBidi"/>
+          <w:sz w:val="24"/>
+          <w:szCs w:val="24"/>
+        </w:rPr>
+        <w:t xml:space="preserve">defined </w:t>
+      </w:r>
+      <w:r>
+        <w:rPr>
+          <w:rFonts w:asciiTheme="majorBidi" w:hAnsiTheme="majorBidi" w:cstheme="majorBidi"/>
+          <w:sz w:val="24"/>
+          <w:szCs w:val="24"/>
+        </w:rPr>
+        <w:t>Memory array</w:t>
+      </w:r>
+      <w:r>
+        <w:rPr>
+          <w:rFonts w:asciiTheme="majorBidi" w:hAnsiTheme="majorBidi" w:cstheme="majorBidi"/>
+          <w:sz w:val="24"/>
+          <w:szCs w:val="24"/>
+        </w:rPr>
+        <w:t xml:space="preserve"> address</w:t>
+      </w:r>
+      <w:r>
+        <w:rPr>
+          <w:rFonts w:asciiTheme="majorBidi" w:hAnsiTheme="majorBidi" w:cstheme="majorBidi"/>
+          <w:sz w:val="24"/>
+          <w:szCs w:val="24"/>
+        </w:rPr>
+        <w:t xml:space="preserve"> based on the </w:t>
+      </w:r>
+      <w:r>
+        <w:rPr>
+          <w:rFonts w:ascii="Consolas" w:hAnsi="Consolas" w:cstheme="majorBidi"/>
+          <w:sz w:val="24"/>
+          <w:szCs w:val="24"/>
+        </w:rPr>
+        <w:t>data_memory_interface_address</w:t>
+      </w:r>
+      <w:r>
+        <w:rPr>
+          <w:rFonts w:asciiTheme="majorBidi" w:hAnsiTheme="majorBidi" w:cstheme="majorBidi"/>
+          <w:sz w:val="24"/>
+          <w:szCs w:val="24"/>
+        </w:rPr>
+        <w:t xml:space="preserve"> and </w:t>
+      </w:r>
+      <w:r>
+        <w:rPr>
+          <w:rFonts w:ascii="Consolas" w:hAnsi="Consolas" w:cstheme="majorBidi"/>
+          <w:sz w:val="24"/>
+          <w:szCs w:val="24"/>
+        </w:rPr>
+        <w:t>data_memory_interface_frame_mask</w:t>
+      </w:r>
+      <w:r>
+        <w:rPr>
+          <w:rFonts w:asciiTheme="majorBidi" w:hAnsiTheme="majorBidi" w:cstheme="majorBidi"/>
+          <w:sz w:val="24"/>
+          <w:szCs w:val="24"/>
+        </w:rPr>
+        <w:t>.</w:t>
       </w:r>
       <w:r>
         <w:rPr>
@@ -14683,428 +14437,63 @@
           <w:sz w:val="24"/>
           <w:szCs w:val="24"/>
         </w:rPr>
-        <w:t>[15 : 8]</w:t>
-      </w:r>
-    </w:p>
-    <w:p>
-      <w:pPr>
-        <w:ind w:left="2160"/>
-        <w:rPr>
-          <w:rFonts w:asciiTheme="majorBidi" w:hAnsiTheme="majorBidi" w:cstheme="majorBidi"/>
-          <w:sz w:val="24"/>
-          <w:szCs w:val="24"/>
-          <w:rtl/>
-          <w:lang w:bidi="fa-IR"/>
-        </w:rPr>
-      </w:pPr>
-      <w:r>
-        <w:rPr>
-          <w:rFonts w:asciiTheme="majorBidi" w:hAnsiTheme="majorBidi" w:cstheme="majorBidi"/>
-          <w:sz w:val="24"/>
-          <w:szCs w:val="24"/>
-        </w:rPr>
-        <w:t>Go to W_1111_4</w:t>
-      </w:r>
-    </w:p>
-    <w:p>
-      <w:pPr>
-        <w:pStyle w:val="ListParagraph"/>
-        <w:numPr>
-          <w:ilvl w:val="0"/>
-          <w:numId w:val="38"/>
-        </w:numPr>
-        <w:rPr>
-          <w:rFonts w:asciiTheme="majorBidi" w:hAnsiTheme="majorBidi" w:cstheme="majorBidi"/>
-          <w:sz w:val="24"/>
-          <w:szCs w:val="24"/>
-        </w:rPr>
-      </w:pPr>
-      <w:r>
-        <w:rPr>
-          <w:rFonts w:asciiTheme="majorBidi" w:hAnsiTheme="majorBidi" w:cstheme="majorBidi"/>
-          <w:sz w:val="24"/>
-          <w:szCs w:val="24"/>
-        </w:rPr>
-        <w:t xml:space="preserve">W_1111_4: </w:t>
-      </w:r>
-      <w:r>
-        <w:rPr>
-          <w:rFonts w:asciiTheme="majorBidi" w:hAnsiTheme="majorBidi" w:cstheme="majorBidi"/>
-          <w:sz w:val="24"/>
-          <w:szCs w:val="24"/>
-        </w:rPr>
-        <w:tab/>
-      </w:r>
-      <w:r>
-        <w:rPr>
-          <w:rFonts w:asciiTheme="majorBidi" w:hAnsiTheme="majorBidi" w:cstheme="majorBidi"/>
-          <w:sz w:val="24"/>
-          <w:szCs w:val="24"/>
-        </w:rPr>
-        <w:t xml:space="preserve">Memory </w:t>
-      </w:r>
-      <w:r>
-        <w:rPr>
-          <w:rFonts w:asciiTheme="majorBidi" w:hAnsiTheme="majorBidi" w:cstheme="majorBidi"/>
-          <w:sz w:val="24"/>
-          <w:szCs w:val="24"/>
-        </w:rPr>
-        <w:t xml:space="preserve">[Address + 3] </w:t>
-      </w:r>
-      <w:r>
-        <w:rPr>
-          <w:rFonts w:asciiTheme="majorBidi" w:hAnsiTheme="majorBidi" w:cstheme="majorBidi"/>
-          <w:sz w:val="24"/>
-          <w:szCs w:val="24"/>
-        </w:rPr>
-        <w:sym w:font="Symbol" w:char="F0AC"/>
-      </w:r>
-      <w:r>
-        <w:rPr>
-          <w:rFonts w:asciiTheme="majorBidi" w:hAnsiTheme="majorBidi" w:cstheme="majorBidi"/>
-          <w:sz w:val="24"/>
-          <w:szCs w:val="24"/>
-        </w:rPr>
-        <w:t xml:space="preserve"> data</w:t>
-      </w:r>
-      <w:r>
-        <w:rPr>
-          <w:rFonts w:asciiTheme="majorBidi" w:hAnsiTheme="majorBidi" w:cstheme="majorBidi"/>
-          <w:sz w:val="24"/>
-          <w:szCs w:val="24"/>
-        </w:rPr>
-        <w:t xml:space="preserve"> </w:t>
-      </w:r>
-      <w:r>
-        <w:rPr>
-          <w:rFonts w:asciiTheme="majorBidi" w:hAnsiTheme="majorBidi" w:cstheme="majorBidi"/>
-          <w:sz w:val="24"/>
-          <w:szCs w:val="24"/>
-        </w:rPr>
-        <w:t>[7 : 0]</w:t>
-      </w:r>
-    </w:p>
-    <w:p>
-      <w:pPr>
-        <w:ind w:left="2160"/>
-        <w:rPr>
-          <w:rFonts w:asciiTheme="majorBidi" w:hAnsiTheme="majorBidi" w:cstheme="majorBidi"/>
-          <w:sz w:val="24"/>
-          <w:szCs w:val="24"/>
-        </w:rPr>
-      </w:pPr>
-      <w:r>
-        <w:rPr>
-          <w:rFonts w:asciiTheme="majorBidi" w:hAnsiTheme="majorBidi" w:cstheme="majorBidi"/>
-          <w:sz w:val="24"/>
-          <w:szCs w:val="24"/>
-        </w:rPr>
-        <w:t>Go to stable</w:t>
-      </w:r>
-    </w:p>
-    <w:p>
-      <w:pPr>
-        <w:ind w:left="2160"/>
-        <w:rPr>
-          <w:rFonts w:asciiTheme="majorBidi" w:hAnsiTheme="majorBidi" w:cstheme="majorBidi"/>
-          <w:sz w:val="24"/>
-          <w:szCs w:val="24"/>
-        </w:rPr>
-      </w:pPr>
-    </w:p>
-    <w:p>
-      <w:pPr>
-        <w:jc w:val="both"/>
-        <w:rPr>
-          <w:rFonts w:asciiTheme="majorBidi" w:hAnsiTheme="majorBidi" w:cstheme="majorBidi"/>
-          <w:sz w:val="24"/>
-          <w:szCs w:val="24"/>
-        </w:rPr>
-      </w:pPr>
-      <w:r>
-        <w:rPr>
-          <w:rFonts w:asciiTheme="majorBidi" w:hAnsiTheme="majorBidi" w:cstheme="majorBidi"/>
-          <w:sz w:val="24"/>
-          <w:szCs w:val="24"/>
-        </w:rPr>
-        <w:t>This state machine represents a memory interface logic for storing data in memory based on the size of the data. The state machine is designed to handle three different data sizes: byte (B), half word (H), and word (W). The memory is assumed to be byte-addressable, meaning that each memory address corresponds to a single byte.</w:t>
-      </w:r>
-    </w:p>
-    <w:p>
-      <w:pPr>
-        <w:jc w:val="both"/>
-        <w:rPr>
-          <w:rFonts w:asciiTheme="majorBidi" w:hAnsiTheme="majorBidi" w:cstheme="majorBidi"/>
-          <w:sz w:val="24"/>
-          <w:szCs w:val="24"/>
-        </w:rPr>
-      </w:pPr>
-      <w:r>
-        <w:rPr>
-          <w:rFonts w:asciiTheme="majorBidi" w:hAnsiTheme="majorBidi" w:cstheme="majorBidi"/>
-          <w:sz w:val="24"/>
-          <w:szCs w:val="24"/>
-        </w:rPr>
-        <w:t>The state machine has three main sections: B, H, and W, each representing the data size being processed.</w:t>
-      </w:r>
-    </w:p>
-    <w:p>
-      <w:pPr>
-        <w:jc w:val="both"/>
-        <w:rPr>
-          <w:rFonts w:asciiTheme="majorBidi" w:hAnsiTheme="majorBidi" w:cstheme="majorBidi"/>
-          <w:sz w:val="24"/>
-          <w:szCs w:val="24"/>
-        </w:rPr>
-      </w:pPr>
-    </w:p>
-    <w:p>
-      <w:pPr>
-        <w:jc w:val="both"/>
-        <w:rPr>
-          <w:rFonts w:asciiTheme="majorBidi" w:hAnsiTheme="majorBidi" w:cstheme="majorBidi"/>
-          <w:sz w:val="24"/>
-          <w:szCs w:val="24"/>
-        </w:rPr>
-      </w:pPr>
-    </w:p>
-    <w:p>
-      <w:pPr>
-        <w:jc w:val="both"/>
-        <w:rPr>
-          <w:rFonts w:asciiTheme="majorBidi" w:hAnsiTheme="majorBidi" w:cstheme="majorBidi"/>
-          <w:sz w:val="24"/>
-          <w:szCs w:val="24"/>
-        </w:rPr>
-      </w:pPr>
-      <w:r>
-        <w:rPr>
-          <w:rFonts w:asciiTheme="majorBidi" w:hAnsiTheme="majorBidi" w:cstheme="majorBidi"/>
-          <w:sz w:val="24"/>
-          <w:szCs w:val="24"/>
-        </w:rPr>
-        <w:t>B Section:</w:t>
-      </w:r>
-    </w:p>
-    <w:p>
-      <w:pPr>
-        <w:pStyle w:val="ListParagraph"/>
-        <w:numPr>
-          <w:ilvl w:val="0"/>
-          <w:numId w:val="38"/>
-        </w:numPr>
-        <w:jc w:val="both"/>
-        <w:rPr>
-          <w:rFonts w:asciiTheme="majorBidi" w:hAnsiTheme="majorBidi" w:cstheme="majorBidi"/>
-          <w:sz w:val="24"/>
-          <w:szCs w:val="24"/>
-        </w:rPr>
-      </w:pPr>
-      <w:r>
-        <w:rPr>
-          <w:rFonts w:asciiTheme="majorBidi" w:hAnsiTheme="majorBidi" w:cstheme="majorBidi"/>
-          <w:sz w:val="24"/>
-          <w:szCs w:val="24"/>
-        </w:rPr>
-        <w:t>B_0001: Stores the lowest byte of the data (</w:t>
-      </w:r>
-      <w:r>
-        <w:rPr>
-          <w:rFonts w:ascii="Consolas" w:hAnsi="Consolas" w:cstheme="majorBidi"/>
-          <w:sz w:val="24"/>
-          <w:szCs w:val="24"/>
-        </w:rPr>
-        <w:t>data</w:t>
-      </w:r>
-      <w:r>
-        <w:rPr>
-          <w:rFonts w:ascii="Consolas" w:hAnsi="Consolas" w:cstheme="majorBidi"/>
-          <w:sz w:val="24"/>
-          <w:szCs w:val="24"/>
-        </w:rPr>
-        <w:t xml:space="preserve"> </w:t>
-      </w:r>
-      <w:r>
-        <w:rPr>
-          <w:rFonts w:ascii="Consolas" w:hAnsi="Consolas" w:cstheme="majorBidi"/>
-          <w:sz w:val="24"/>
-          <w:szCs w:val="24"/>
-        </w:rPr>
-        <w:t>[7:0]</w:t>
-      </w:r>
-      <w:r>
-        <w:rPr>
-          <w:rFonts w:asciiTheme="majorBidi" w:hAnsiTheme="majorBidi" w:cstheme="majorBidi"/>
-          <w:sz w:val="24"/>
-          <w:szCs w:val="24"/>
-        </w:rPr>
-        <w:t>) in the memory location Addr</w:t>
-      </w:r>
-      <w:r>
-        <w:rPr>
-          <w:rFonts w:asciiTheme="majorBidi" w:hAnsiTheme="majorBidi" w:cstheme="majorBidi"/>
-          <w:sz w:val="24"/>
-          <w:szCs w:val="24"/>
-        </w:rPr>
-        <w:t>ess</w:t>
-      </w:r>
-      <w:r>
-        <w:rPr>
-          <w:rFonts w:asciiTheme="majorBidi" w:hAnsiTheme="majorBidi" w:cstheme="majorBidi"/>
-          <w:sz w:val="24"/>
-          <w:szCs w:val="24"/>
-        </w:rPr>
-        <w:t xml:space="preserve"> + 3.</w:t>
-      </w:r>
-    </w:p>
-    <w:p>
-      <w:pPr>
-        <w:pStyle w:val="ListParagraph"/>
-        <w:numPr>
-          <w:ilvl w:val="0"/>
-          <w:numId w:val="38"/>
-        </w:numPr>
-        <w:jc w:val="both"/>
-        <w:rPr>
-          <w:rFonts w:asciiTheme="majorBidi" w:hAnsiTheme="majorBidi" w:cstheme="majorBidi"/>
-          <w:sz w:val="24"/>
-          <w:szCs w:val="24"/>
-        </w:rPr>
-      </w:pPr>
-      <w:r>
-        <w:rPr>
-          <w:rFonts w:asciiTheme="majorBidi" w:hAnsiTheme="majorBidi" w:cstheme="majorBidi"/>
-          <w:sz w:val="24"/>
-          <w:szCs w:val="24"/>
-        </w:rPr>
-        <w:t>B_0010: Stores the lowest byte of the data (</w:t>
-      </w:r>
-      <w:r>
-        <w:rPr>
-          <w:rFonts w:ascii="Consolas" w:hAnsi="Consolas" w:cstheme="majorBidi"/>
-          <w:sz w:val="24"/>
-          <w:szCs w:val="24"/>
-        </w:rPr>
-        <w:t>data</w:t>
-      </w:r>
-      <w:r>
-        <w:rPr>
-          <w:rFonts w:ascii="Consolas" w:hAnsi="Consolas" w:cstheme="majorBidi"/>
-          <w:sz w:val="24"/>
-          <w:szCs w:val="24"/>
-        </w:rPr>
-        <w:t xml:space="preserve"> </w:t>
-      </w:r>
-      <w:r>
-        <w:rPr>
-          <w:rFonts w:ascii="Consolas" w:hAnsi="Consolas" w:cstheme="majorBidi"/>
-          <w:sz w:val="24"/>
-          <w:szCs w:val="24"/>
-        </w:rPr>
-        <w:t>[7:0]</w:t>
-      </w:r>
-      <w:r>
-        <w:rPr>
-          <w:rFonts w:asciiTheme="majorBidi" w:hAnsiTheme="majorBidi" w:cstheme="majorBidi"/>
-          <w:sz w:val="24"/>
-          <w:szCs w:val="24"/>
-        </w:rPr>
-        <w:t>) in the memory location Addr</w:t>
-      </w:r>
-      <w:r>
-        <w:rPr>
-          <w:rFonts w:asciiTheme="majorBidi" w:hAnsiTheme="majorBidi" w:cstheme="majorBidi"/>
-          <w:sz w:val="24"/>
-          <w:szCs w:val="24"/>
-        </w:rPr>
-        <w:t>ess</w:t>
-      </w:r>
-      <w:r>
-        <w:rPr>
-          <w:rFonts w:asciiTheme="majorBidi" w:hAnsiTheme="majorBidi" w:cstheme="majorBidi"/>
-          <w:sz w:val="24"/>
-          <w:szCs w:val="24"/>
-        </w:rPr>
-        <w:t xml:space="preserve"> + 2.</w:t>
-      </w:r>
-    </w:p>
-    <w:p>
-      <w:pPr>
-        <w:pStyle w:val="ListParagraph"/>
-        <w:numPr>
-          <w:ilvl w:val="0"/>
-          <w:numId w:val="38"/>
-        </w:numPr>
-        <w:jc w:val="both"/>
-        <w:rPr>
-          <w:rFonts w:asciiTheme="majorBidi" w:hAnsiTheme="majorBidi" w:cstheme="majorBidi"/>
-          <w:sz w:val="24"/>
-          <w:szCs w:val="24"/>
-        </w:rPr>
-      </w:pPr>
-      <w:r>
-        <w:rPr>
-          <w:rFonts w:asciiTheme="majorBidi" w:hAnsiTheme="majorBidi" w:cstheme="majorBidi"/>
-          <w:sz w:val="24"/>
-          <w:szCs w:val="24"/>
-        </w:rPr>
-        <w:t>B_0100: Stores the lowest byte of the data (</w:t>
-      </w:r>
-      <w:r>
-        <w:rPr>
-          <w:rFonts w:ascii="Consolas" w:hAnsi="Consolas" w:cstheme="majorBidi"/>
-          <w:sz w:val="24"/>
-          <w:szCs w:val="24"/>
-        </w:rPr>
-        <w:t>data</w:t>
-      </w:r>
-      <w:r>
-        <w:rPr>
-          <w:rFonts w:ascii="Consolas" w:hAnsi="Consolas" w:cstheme="majorBidi"/>
-          <w:sz w:val="24"/>
-          <w:szCs w:val="24"/>
-        </w:rPr>
-        <w:t xml:space="preserve"> </w:t>
-      </w:r>
-      <w:r>
-        <w:rPr>
-          <w:rFonts w:ascii="Consolas" w:hAnsi="Consolas" w:cstheme="majorBidi"/>
-          <w:sz w:val="24"/>
-          <w:szCs w:val="24"/>
-        </w:rPr>
-        <w:t>[7:0]</w:t>
-      </w:r>
-      <w:r>
-        <w:rPr>
-          <w:rFonts w:asciiTheme="majorBidi" w:hAnsiTheme="majorBidi" w:cstheme="majorBidi"/>
-          <w:sz w:val="24"/>
-          <w:szCs w:val="24"/>
-        </w:rPr>
-        <w:t>) in the memory location Addr</w:t>
-      </w:r>
-      <w:r>
-        <w:rPr>
-          <w:rFonts w:asciiTheme="majorBidi" w:hAnsiTheme="majorBidi" w:cstheme="majorBidi"/>
-          <w:sz w:val="24"/>
-          <w:szCs w:val="24"/>
-        </w:rPr>
-        <w:t>ess</w:t>
-      </w:r>
-      <w:r>
-        <w:rPr>
-          <w:rFonts w:asciiTheme="majorBidi" w:hAnsiTheme="majorBidi" w:cstheme="majorBidi"/>
-          <w:sz w:val="24"/>
-          <w:szCs w:val="24"/>
-        </w:rPr>
-        <w:t xml:space="preserve"> </w:t>
-      </w:r>
-      <w:r>
-        <w:rPr>
-          <w:rFonts w:asciiTheme="majorBidi" w:hAnsiTheme="majorBidi" w:cstheme="majorBidi"/>
-          <w:sz w:val="24"/>
-          <w:szCs w:val="24"/>
-        </w:rPr>
-        <w:t>+ 1</w:t>
+        <w:t>If the state</w:t>
+      </w:r>
+      <w:r>
+        <w:rPr>
+          <w:rFonts w:asciiTheme="majorBidi" w:hAnsiTheme="majorBidi" w:cstheme="majorBidi"/>
+          <w:sz w:val="24"/>
+          <w:szCs w:val="24"/>
+        </w:rPr>
+        <w:t xml:space="preserve"> value</w:t>
+      </w:r>
+      <w:r>
+        <w:rPr>
+          <w:rFonts w:asciiTheme="majorBidi" w:hAnsiTheme="majorBidi" w:cstheme="majorBidi"/>
+          <w:sz w:val="24"/>
+          <w:szCs w:val="24"/>
+        </w:rPr>
+        <w:t xml:space="preserve"> is</w:t>
+      </w:r>
+      <w:r>
+        <w:rPr>
+          <w:rFonts w:asciiTheme="majorBidi" w:hAnsiTheme="majorBidi" w:cstheme="majorBidi"/>
+          <w:sz w:val="24"/>
+          <w:szCs w:val="24"/>
+        </w:rPr>
+        <w:t xml:space="preserve"> equal to</w:t>
+      </w:r>
+      <w:r>
+        <w:rPr>
+          <w:rFonts w:asciiTheme="majorBidi" w:hAnsiTheme="majorBidi" w:cstheme="majorBidi"/>
+          <w:sz w:val="24"/>
+          <w:szCs w:val="24"/>
+        </w:rPr>
+        <w:t xml:space="preserve"> READ, the </w:t>
+      </w:r>
+      <w:r>
+        <w:rPr>
+          <w:rFonts w:ascii="Consolas" w:hAnsi="Consolas" w:cstheme="majorBidi"/>
+          <w:sz w:val="24"/>
+          <w:szCs w:val="24"/>
+        </w:rPr>
+        <w:t>data_memory_interface_data_reg</w:t>
+      </w:r>
+      <w:r>
+        <w:rPr>
+          <w:rFonts w:asciiTheme="majorBidi" w:hAnsiTheme="majorBidi" w:cstheme="majorBidi"/>
+          <w:sz w:val="24"/>
+          <w:szCs w:val="24"/>
+        </w:rPr>
+        <w:t xml:space="preserve"> is assigned the value read from the Memory array based on the </w:t>
+      </w:r>
+      <w:r>
+        <w:rPr>
+          <w:rFonts w:ascii="Consolas" w:hAnsi="Consolas" w:cstheme="majorBidi"/>
+          <w:sz w:val="24"/>
+          <w:szCs w:val="24"/>
+        </w:rPr>
+        <w:t>data_memory_interface_address</w:t>
       </w:r>
       <w:r>
         <w:rPr>
@@ -15117,768 +14506,90 @@
     </w:p>
     <w:p>
       <w:pPr>
-        <w:pStyle w:val="ListParagraph"/>
-        <w:numPr>
-          <w:ilvl w:val="0"/>
-          <w:numId w:val="38"/>
-        </w:numPr>
-        <w:jc w:val="both"/>
-        <w:rPr>
-          <w:rFonts w:asciiTheme="majorBidi" w:hAnsiTheme="majorBidi" w:cstheme="majorBidi"/>
-          <w:sz w:val="24"/>
-          <w:szCs w:val="24"/>
-        </w:rPr>
-      </w:pPr>
-      <w:r>
-        <w:rPr>
-          <w:rFonts w:asciiTheme="majorBidi" w:hAnsiTheme="majorBidi" w:cstheme="majorBidi"/>
-          <w:sz w:val="24"/>
-          <w:szCs w:val="24"/>
-        </w:rPr>
-        <w:t>B_1000: Stores the lowest byte of the data (</w:t>
-      </w:r>
-      <w:r>
-        <w:rPr>
-          <w:rFonts w:ascii="Consolas" w:hAnsi="Consolas" w:cstheme="majorBidi"/>
-          <w:sz w:val="24"/>
-          <w:szCs w:val="24"/>
-        </w:rPr>
-        <w:t>data</w:t>
-      </w:r>
-      <w:r>
-        <w:rPr>
-          <w:rFonts w:ascii="Consolas" w:hAnsi="Consolas" w:cstheme="majorBidi"/>
-          <w:sz w:val="24"/>
-          <w:szCs w:val="24"/>
-        </w:rPr>
-        <w:t xml:space="preserve"> </w:t>
-      </w:r>
-      <w:r>
-        <w:rPr>
-          <w:rFonts w:ascii="Consolas" w:hAnsi="Consolas" w:cstheme="majorBidi"/>
-          <w:sz w:val="24"/>
-          <w:szCs w:val="24"/>
-        </w:rPr>
-        <w:t>[7:0]</w:t>
-      </w:r>
-      <w:r>
-        <w:rPr>
-          <w:rFonts w:asciiTheme="majorBidi" w:hAnsiTheme="majorBidi" w:cstheme="majorBidi"/>
-          <w:sz w:val="24"/>
-          <w:szCs w:val="24"/>
-        </w:rPr>
-        <w:t>) in the memory location Addr</w:t>
-      </w:r>
-      <w:r>
-        <w:rPr>
-          <w:rFonts w:asciiTheme="majorBidi" w:hAnsiTheme="majorBidi" w:cstheme="majorBidi"/>
-          <w:sz w:val="24"/>
-          <w:szCs w:val="24"/>
-        </w:rPr>
-        <w:t>ess</w:t>
-      </w:r>
-      <w:r>
-        <w:rPr>
-          <w:rFonts w:asciiTheme="majorBidi" w:hAnsiTheme="majorBidi" w:cstheme="majorBidi"/>
-          <w:sz w:val="24"/>
-          <w:szCs w:val="24"/>
-        </w:rPr>
-        <w:t xml:space="preserve"> + 0.</w:t>
-      </w:r>
-    </w:p>
-    <w:p>
-      <w:pPr>
-        <w:jc w:val="both"/>
-        <w:rPr>
-          <w:rFonts w:asciiTheme="majorBidi" w:hAnsiTheme="majorBidi" w:cstheme="majorBidi"/>
-          <w:sz w:val="24"/>
-          <w:szCs w:val="24"/>
-        </w:rPr>
-      </w:pPr>
-    </w:p>
-    <w:p>
-      <w:pPr>
-        <w:jc w:val="both"/>
-        <w:rPr>
-          <w:rFonts w:asciiTheme="majorBidi" w:hAnsiTheme="majorBidi" w:cstheme="majorBidi"/>
-          <w:sz w:val="24"/>
-          <w:szCs w:val="24"/>
-        </w:rPr>
-      </w:pPr>
-      <w:r>
-        <w:rPr>
-          <w:rFonts w:asciiTheme="majorBidi" w:hAnsiTheme="majorBidi" w:cstheme="majorBidi"/>
-          <w:sz w:val="24"/>
-          <w:szCs w:val="24"/>
-        </w:rPr>
-        <w:t>H Section:</w:t>
-      </w:r>
-    </w:p>
-    <w:p>
-      <w:pPr>
-        <w:pStyle w:val="ListParagraph"/>
-        <w:numPr>
-          <w:ilvl w:val="0"/>
-          <w:numId w:val="39"/>
-        </w:numPr>
-        <w:jc w:val="both"/>
-        <w:rPr>
-          <w:rFonts w:asciiTheme="majorBidi" w:hAnsiTheme="majorBidi" w:cstheme="majorBidi"/>
-          <w:sz w:val="24"/>
-          <w:szCs w:val="24"/>
-        </w:rPr>
-      </w:pPr>
-      <w:r>
-        <w:rPr>
-          <w:rFonts w:asciiTheme="majorBidi" w:hAnsiTheme="majorBidi" w:cstheme="majorBidi"/>
-          <w:sz w:val="24"/>
-          <w:szCs w:val="24"/>
-        </w:rPr>
-        <w:t>H_0011_1: Stores the higher byte of the data (</w:t>
-      </w:r>
-      <w:r>
-        <w:rPr>
-          <w:rFonts w:ascii="Consolas" w:hAnsi="Consolas" w:cstheme="majorBidi"/>
-          <w:sz w:val="24"/>
-          <w:szCs w:val="24"/>
-        </w:rPr>
-        <w:t>data</w:t>
-      </w:r>
-      <w:r>
-        <w:rPr>
-          <w:rFonts w:ascii="Consolas" w:hAnsi="Consolas" w:cstheme="majorBidi"/>
-          <w:sz w:val="24"/>
-          <w:szCs w:val="24"/>
-        </w:rPr>
-        <w:t xml:space="preserve"> </w:t>
-      </w:r>
-      <w:r>
-        <w:rPr>
-          <w:rFonts w:ascii="Consolas" w:hAnsi="Consolas" w:cstheme="majorBidi"/>
-          <w:sz w:val="24"/>
-          <w:szCs w:val="24"/>
-        </w:rPr>
-        <w:t>[15:8]</w:t>
-      </w:r>
-      <w:r>
-        <w:rPr>
-          <w:rFonts w:asciiTheme="majorBidi" w:hAnsiTheme="majorBidi" w:cstheme="majorBidi"/>
-          <w:sz w:val="24"/>
-          <w:szCs w:val="24"/>
-        </w:rPr>
-        <w:t xml:space="preserve">) in the memory location </w:t>
-      </w:r>
-      <w:r>
-        <w:rPr>
-          <w:rFonts w:asciiTheme="majorBidi" w:hAnsiTheme="majorBidi" w:cstheme="majorBidi"/>
-          <w:sz w:val="24"/>
-          <w:szCs w:val="24"/>
-        </w:rPr>
-        <w:t>Address</w:t>
-      </w:r>
-      <w:r>
-        <w:rPr>
-          <w:rFonts w:asciiTheme="majorBidi" w:hAnsiTheme="majorBidi" w:cstheme="majorBidi"/>
-          <w:sz w:val="24"/>
-          <w:szCs w:val="24"/>
-        </w:rPr>
-        <w:t xml:space="preserve"> + 2.</w:t>
-      </w:r>
-    </w:p>
-    <w:p>
-      <w:pPr>
-        <w:pStyle w:val="ListParagraph"/>
-        <w:numPr>
-          <w:ilvl w:val="0"/>
-          <w:numId w:val="39"/>
-        </w:numPr>
-        <w:jc w:val="both"/>
-        <w:rPr>
-          <w:rFonts w:asciiTheme="majorBidi" w:hAnsiTheme="majorBidi" w:cstheme="majorBidi"/>
-          <w:sz w:val="24"/>
-          <w:szCs w:val="24"/>
-        </w:rPr>
-      </w:pPr>
-      <w:r>
-        <w:rPr>
-          <w:rFonts w:asciiTheme="majorBidi" w:hAnsiTheme="majorBidi" w:cstheme="majorBidi"/>
-          <w:sz w:val="24"/>
-          <w:szCs w:val="24"/>
-        </w:rPr>
-        <w:t>H_0011_2: Stores the lowest byte of the data (</w:t>
-      </w:r>
-      <w:r>
-        <w:rPr>
-          <w:rFonts w:ascii="Consolas" w:hAnsi="Consolas" w:cstheme="majorBidi"/>
-          <w:sz w:val="24"/>
-          <w:szCs w:val="24"/>
-        </w:rPr>
-        <w:t>data</w:t>
-      </w:r>
-      <w:r>
-        <w:rPr>
-          <w:rFonts w:ascii="Consolas" w:hAnsi="Consolas" w:cstheme="majorBidi"/>
-          <w:sz w:val="24"/>
-          <w:szCs w:val="24"/>
-        </w:rPr>
-        <w:t xml:space="preserve"> </w:t>
-      </w:r>
-      <w:r>
-        <w:rPr>
-          <w:rFonts w:ascii="Consolas" w:hAnsi="Consolas" w:cstheme="majorBidi"/>
-          <w:sz w:val="24"/>
-          <w:szCs w:val="24"/>
-        </w:rPr>
-        <w:t>[7:0]</w:t>
-      </w:r>
-      <w:r>
-        <w:rPr>
-          <w:rFonts w:asciiTheme="majorBidi" w:hAnsiTheme="majorBidi" w:cstheme="majorBidi"/>
-          <w:sz w:val="24"/>
-          <w:szCs w:val="24"/>
-        </w:rPr>
-        <w:t xml:space="preserve">) in the memory location </w:t>
-      </w:r>
-      <w:r>
-        <w:rPr>
-          <w:rFonts w:asciiTheme="majorBidi" w:hAnsiTheme="majorBidi" w:cstheme="majorBidi"/>
-          <w:sz w:val="24"/>
-          <w:szCs w:val="24"/>
-        </w:rPr>
-        <w:t>Address</w:t>
-      </w:r>
-      <w:r>
-        <w:rPr>
-          <w:rFonts w:asciiTheme="majorBidi" w:hAnsiTheme="majorBidi" w:cstheme="majorBidi"/>
-          <w:sz w:val="24"/>
-          <w:szCs w:val="24"/>
-        </w:rPr>
-        <w:t xml:space="preserve"> </w:t>
-      </w:r>
-      <w:r>
-        <w:rPr>
-          <w:rFonts w:asciiTheme="majorBidi" w:hAnsiTheme="majorBidi" w:cstheme="majorBidi"/>
-          <w:sz w:val="24"/>
-          <w:szCs w:val="24"/>
-        </w:rPr>
-        <w:t>+ 3.</w:t>
-      </w:r>
-    </w:p>
-    <w:p>
-      <w:pPr>
-        <w:pStyle w:val="ListParagraph"/>
-        <w:numPr>
-          <w:ilvl w:val="0"/>
-          <w:numId w:val="39"/>
-        </w:numPr>
-        <w:jc w:val="both"/>
-        <w:rPr>
-          <w:rFonts w:asciiTheme="majorBidi" w:hAnsiTheme="majorBidi" w:cstheme="majorBidi"/>
-          <w:sz w:val="24"/>
-          <w:szCs w:val="24"/>
-        </w:rPr>
-      </w:pPr>
-      <w:r>
-        <w:rPr>
-          <w:rFonts w:asciiTheme="majorBidi" w:hAnsiTheme="majorBidi" w:cstheme="majorBidi"/>
-          <w:sz w:val="24"/>
-          <w:szCs w:val="24"/>
-        </w:rPr>
-        <w:t>H_1100_1: Stores the higher byte of the data (</w:t>
-      </w:r>
-      <w:r>
-        <w:rPr>
-          <w:rFonts w:ascii="Consolas" w:hAnsi="Consolas" w:cstheme="majorBidi"/>
-          <w:sz w:val="24"/>
-          <w:szCs w:val="24"/>
-        </w:rPr>
-        <w:t>data</w:t>
-      </w:r>
-      <w:r>
-        <w:rPr>
-          <w:rFonts w:ascii="Consolas" w:hAnsi="Consolas" w:cstheme="majorBidi"/>
-          <w:sz w:val="24"/>
-          <w:szCs w:val="24"/>
-        </w:rPr>
-        <w:t xml:space="preserve"> </w:t>
-      </w:r>
-      <w:r>
-        <w:rPr>
-          <w:rFonts w:ascii="Consolas" w:hAnsi="Consolas" w:cstheme="majorBidi"/>
-          <w:sz w:val="24"/>
-          <w:szCs w:val="24"/>
-        </w:rPr>
-        <w:t>[15:8]</w:t>
-      </w:r>
-      <w:r>
-        <w:rPr>
-          <w:rFonts w:asciiTheme="majorBidi" w:hAnsiTheme="majorBidi" w:cstheme="majorBidi"/>
-          <w:sz w:val="24"/>
-          <w:szCs w:val="24"/>
-        </w:rPr>
-        <w:t xml:space="preserve">) in the memory location </w:t>
-      </w:r>
-      <w:r>
-        <w:rPr>
-          <w:rFonts w:asciiTheme="majorBidi" w:hAnsiTheme="majorBidi" w:cstheme="majorBidi"/>
-          <w:sz w:val="24"/>
-          <w:szCs w:val="24"/>
-        </w:rPr>
-        <w:t>Address</w:t>
-      </w:r>
-      <w:r>
-        <w:rPr>
-          <w:rFonts w:asciiTheme="majorBidi" w:hAnsiTheme="majorBidi" w:cstheme="majorBidi"/>
-          <w:sz w:val="24"/>
-          <w:szCs w:val="24"/>
-        </w:rPr>
-        <w:t xml:space="preserve"> </w:t>
-      </w:r>
-      <w:r>
-        <w:rPr>
-          <w:rFonts w:asciiTheme="majorBidi" w:hAnsiTheme="majorBidi" w:cstheme="majorBidi"/>
-          <w:sz w:val="24"/>
-          <w:szCs w:val="24"/>
-        </w:rPr>
-        <w:t>+ 0.</w:t>
-      </w:r>
-    </w:p>
-    <w:p>
-      <w:pPr>
-        <w:pStyle w:val="ListParagraph"/>
-        <w:numPr>
-          <w:ilvl w:val="0"/>
-          <w:numId w:val="39"/>
-        </w:numPr>
-        <w:jc w:val="both"/>
-        <w:rPr>
-          <w:rFonts w:asciiTheme="majorBidi" w:hAnsiTheme="majorBidi" w:cstheme="majorBidi"/>
-          <w:sz w:val="24"/>
-          <w:szCs w:val="24"/>
-        </w:rPr>
-      </w:pPr>
-      <w:r>
-        <w:rPr>
-          <w:rFonts w:asciiTheme="majorBidi" w:hAnsiTheme="majorBidi" w:cstheme="majorBidi"/>
-          <w:sz w:val="24"/>
-          <w:szCs w:val="24"/>
-        </w:rPr>
-        <w:t>H_1100_2: Stores the lowest byte of the data (</w:t>
-      </w:r>
-      <w:r>
-        <w:rPr>
-          <w:rFonts w:ascii="Consolas" w:hAnsi="Consolas" w:cstheme="majorBidi"/>
-          <w:sz w:val="24"/>
-          <w:szCs w:val="24"/>
-        </w:rPr>
-        <w:t>data</w:t>
-      </w:r>
-      <w:r>
-        <w:rPr>
-          <w:rFonts w:ascii="Consolas" w:hAnsi="Consolas" w:cstheme="majorBidi"/>
-          <w:sz w:val="24"/>
-          <w:szCs w:val="24"/>
-        </w:rPr>
-        <w:t xml:space="preserve"> </w:t>
-      </w:r>
-      <w:r>
-        <w:rPr>
-          <w:rFonts w:ascii="Consolas" w:hAnsi="Consolas" w:cstheme="majorBidi"/>
-          <w:sz w:val="24"/>
-          <w:szCs w:val="24"/>
-        </w:rPr>
-        <w:t>[7:0]</w:t>
-      </w:r>
-      <w:r>
-        <w:rPr>
-          <w:rFonts w:asciiTheme="majorBidi" w:hAnsiTheme="majorBidi" w:cstheme="majorBidi"/>
-          <w:sz w:val="24"/>
-          <w:szCs w:val="24"/>
-        </w:rPr>
-        <w:t xml:space="preserve">) in the memory location </w:t>
-      </w:r>
-      <w:r>
-        <w:rPr>
-          <w:rFonts w:asciiTheme="majorBidi" w:hAnsiTheme="majorBidi" w:cstheme="majorBidi"/>
-          <w:sz w:val="24"/>
-          <w:szCs w:val="24"/>
-        </w:rPr>
-        <w:t>Address</w:t>
-      </w:r>
-      <w:r>
-        <w:rPr>
-          <w:rFonts w:asciiTheme="majorBidi" w:hAnsiTheme="majorBidi" w:cstheme="majorBidi"/>
-          <w:sz w:val="24"/>
-          <w:szCs w:val="24"/>
-        </w:rPr>
-        <w:t xml:space="preserve"> </w:t>
-      </w:r>
-      <w:r>
-        <w:rPr>
-          <w:rFonts w:asciiTheme="majorBidi" w:hAnsiTheme="majorBidi" w:cstheme="majorBidi"/>
-          <w:sz w:val="24"/>
-          <w:szCs w:val="24"/>
-        </w:rPr>
-        <w:t>+ 1.</w:t>
-      </w:r>
-    </w:p>
-    <w:p>
-      <w:pPr>
-        <w:jc w:val="both"/>
-        <w:rPr>
-          <w:rFonts w:asciiTheme="majorBidi" w:hAnsiTheme="majorBidi" w:cstheme="majorBidi"/>
-          <w:sz w:val="24"/>
-          <w:szCs w:val="24"/>
-        </w:rPr>
-      </w:pPr>
-    </w:p>
-    <w:p>
-      <w:pPr>
-        <w:jc w:val="both"/>
-        <w:rPr>
-          <w:rFonts w:asciiTheme="majorBidi" w:hAnsiTheme="majorBidi" w:cstheme="majorBidi"/>
-          <w:sz w:val="24"/>
-          <w:szCs w:val="24"/>
-        </w:rPr>
-      </w:pPr>
-      <w:r>
-        <w:rPr>
-          <w:rFonts w:asciiTheme="majorBidi" w:hAnsiTheme="majorBidi" w:cstheme="majorBidi"/>
-          <w:sz w:val="24"/>
-          <w:szCs w:val="24"/>
-        </w:rPr>
-        <w:t>W Section:</w:t>
-      </w:r>
-    </w:p>
-    <w:p>
-      <w:pPr>
-        <w:pStyle w:val="ListParagraph"/>
-        <w:numPr>
-          <w:ilvl w:val="0"/>
-          <w:numId w:val="40"/>
-        </w:numPr>
-        <w:jc w:val="both"/>
-        <w:rPr>
-          <w:rFonts w:asciiTheme="majorBidi" w:hAnsiTheme="majorBidi" w:cstheme="majorBidi"/>
-          <w:sz w:val="24"/>
-          <w:szCs w:val="24"/>
-        </w:rPr>
-      </w:pPr>
-      <w:r>
-        <w:rPr>
-          <w:rFonts w:asciiTheme="majorBidi" w:hAnsiTheme="majorBidi" w:cstheme="majorBidi"/>
-          <w:sz w:val="24"/>
-          <w:szCs w:val="24"/>
-        </w:rPr>
-        <w:t>W_1111_1: Stores the highest byte of the data (</w:t>
-      </w:r>
-      <w:r>
-        <w:rPr>
-          <w:rFonts w:ascii="Consolas" w:hAnsi="Consolas" w:cstheme="majorBidi"/>
-          <w:sz w:val="24"/>
-          <w:szCs w:val="24"/>
-        </w:rPr>
-        <w:t>data</w:t>
-      </w:r>
-      <w:r>
-        <w:rPr>
-          <w:rFonts w:ascii="Consolas" w:hAnsi="Consolas" w:cstheme="majorBidi"/>
-          <w:sz w:val="24"/>
-          <w:szCs w:val="24"/>
-        </w:rPr>
-        <w:t xml:space="preserve"> </w:t>
-      </w:r>
-      <w:r>
-        <w:rPr>
-          <w:rFonts w:ascii="Consolas" w:hAnsi="Consolas" w:cstheme="majorBidi"/>
-          <w:sz w:val="24"/>
-          <w:szCs w:val="24"/>
-        </w:rPr>
-        <w:t>[31:24]</w:t>
-      </w:r>
-      <w:r>
-        <w:rPr>
-          <w:rFonts w:asciiTheme="majorBidi" w:hAnsiTheme="majorBidi" w:cstheme="majorBidi"/>
-          <w:sz w:val="24"/>
-          <w:szCs w:val="24"/>
-        </w:rPr>
-        <w:t xml:space="preserve">) in the memory location </w:t>
-      </w:r>
-      <w:r>
-        <w:rPr>
-          <w:rFonts w:asciiTheme="majorBidi" w:hAnsiTheme="majorBidi" w:cstheme="majorBidi"/>
-          <w:sz w:val="24"/>
-          <w:szCs w:val="24"/>
-        </w:rPr>
-        <w:t>Address</w:t>
-      </w:r>
-      <w:r>
-        <w:rPr>
-          <w:rFonts w:asciiTheme="majorBidi" w:hAnsiTheme="majorBidi" w:cstheme="majorBidi"/>
-          <w:sz w:val="24"/>
-          <w:szCs w:val="24"/>
-        </w:rPr>
-        <w:t xml:space="preserve"> + 0.</w:t>
-      </w:r>
-    </w:p>
-    <w:p>
-      <w:pPr>
-        <w:pStyle w:val="ListParagraph"/>
-        <w:numPr>
-          <w:ilvl w:val="0"/>
-          <w:numId w:val="40"/>
-        </w:numPr>
-        <w:jc w:val="both"/>
-        <w:rPr>
-          <w:rFonts w:asciiTheme="majorBidi" w:hAnsiTheme="majorBidi" w:cstheme="majorBidi"/>
-          <w:sz w:val="24"/>
-          <w:szCs w:val="24"/>
-        </w:rPr>
-      </w:pPr>
-      <w:r>
-        <w:rPr>
-          <w:rFonts w:asciiTheme="majorBidi" w:hAnsiTheme="majorBidi" w:cstheme="majorBidi"/>
-          <w:sz w:val="24"/>
-          <w:szCs w:val="24"/>
-        </w:rPr>
-        <w:t>W_1111_2: Stores the next higher byte of the data (</w:t>
-      </w:r>
-      <w:r>
-        <w:rPr>
-          <w:rFonts w:ascii="Consolas" w:hAnsi="Consolas" w:cstheme="majorBidi"/>
-          <w:sz w:val="24"/>
-          <w:szCs w:val="24"/>
-        </w:rPr>
-        <w:t>data</w:t>
-      </w:r>
-      <w:r>
-        <w:rPr>
-          <w:rFonts w:ascii="Consolas" w:hAnsi="Consolas" w:cstheme="majorBidi"/>
-          <w:sz w:val="24"/>
-          <w:szCs w:val="24"/>
-        </w:rPr>
-        <w:t xml:space="preserve"> </w:t>
-      </w:r>
-      <w:r>
-        <w:rPr>
-          <w:rFonts w:ascii="Consolas" w:hAnsi="Consolas" w:cstheme="majorBidi"/>
-          <w:sz w:val="24"/>
-          <w:szCs w:val="24"/>
-        </w:rPr>
-        <w:t>[23:16]</w:t>
-      </w:r>
-      <w:r>
-        <w:rPr>
-          <w:rFonts w:asciiTheme="majorBidi" w:hAnsiTheme="majorBidi" w:cstheme="majorBidi"/>
-          <w:sz w:val="24"/>
-          <w:szCs w:val="24"/>
-        </w:rPr>
-        <w:t xml:space="preserve">) in the memory location </w:t>
-      </w:r>
-      <w:r>
-        <w:rPr>
-          <w:rFonts w:asciiTheme="majorBidi" w:hAnsiTheme="majorBidi" w:cstheme="majorBidi"/>
-          <w:sz w:val="24"/>
-          <w:szCs w:val="24"/>
-        </w:rPr>
-        <w:t xml:space="preserve">Address </w:t>
-      </w:r>
-      <w:r>
-        <w:rPr>
-          <w:rFonts w:asciiTheme="majorBidi" w:hAnsiTheme="majorBidi" w:cstheme="majorBidi"/>
-          <w:sz w:val="24"/>
-          <w:szCs w:val="24"/>
-        </w:rPr>
-        <w:t>+ 1.</w:t>
-      </w:r>
-    </w:p>
-    <w:p>
-      <w:pPr>
-        <w:pStyle w:val="ListParagraph"/>
-        <w:numPr>
-          <w:ilvl w:val="0"/>
-          <w:numId w:val="40"/>
-        </w:numPr>
-        <w:jc w:val="both"/>
-        <w:rPr>
-          <w:rFonts w:asciiTheme="majorBidi" w:hAnsiTheme="majorBidi" w:cstheme="majorBidi"/>
-          <w:sz w:val="24"/>
-          <w:szCs w:val="24"/>
-        </w:rPr>
-      </w:pPr>
-      <w:r>
-        <w:rPr>
-          <w:rFonts w:asciiTheme="majorBidi" w:hAnsiTheme="majorBidi" w:cstheme="majorBidi"/>
-          <w:sz w:val="24"/>
-          <w:szCs w:val="24"/>
-        </w:rPr>
-        <w:t>W_1111_3: Stores the next higher byte of the data (</w:t>
-      </w:r>
-      <w:r>
-        <w:rPr>
-          <w:rFonts w:ascii="Consolas" w:hAnsi="Consolas" w:cstheme="majorBidi"/>
-          <w:sz w:val="24"/>
-          <w:szCs w:val="24"/>
-        </w:rPr>
-        <w:t>data</w:t>
-      </w:r>
-      <w:r>
-        <w:rPr>
-          <w:rFonts w:ascii="Consolas" w:hAnsi="Consolas" w:cstheme="majorBidi"/>
-          <w:sz w:val="24"/>
-          <w:szCs w:val="24"/>
-        </w:rPr>
-        <w:t xml:space="preserve"> </w:t>
-      </w:r>
-      <w:r>
-        <w:rPr>
-          <w:rFonts w:ascii="Consolas" w:hAnsi="Consolas" w:cstheme="majorBidi"/>
-          <w:sz w:val="24"/>
-          <w:szCs w:val="24"/>
-        </w:rPr>
-        <w:t>[15:8]</w:t>
-      </w:r>
-      <w:r>
-        <w:rPr>
-          <w:rFonts w:asciiTheme="majorBidi" w:hAnsiTheme="majorBidi" w:cstheme="majorBidi"/>
-          <w:sz w:val="24"/>
-          <w:szCs w:val="24"/>
-        </w:rPr>
-        <w:t xml:space="preserve">) in the memory location </w:t>
-      </w:r>
-      <w:r>
-        <w:rPr>
-          <w:rFonts w:asciiTheme="majorBidi" w:hAnsiTheme="majorBidi" w:cstheme="majorBidi"/>
-          <w:sz w:val="24"/>
-          <w:szCs w:val="24"/>
-        </w:rPr>
-        <w:t xml:space="preserve">Address </w:t>
-      </w:r>
-      <w:r>
-        <w:rPr>
-          <w:rFonts w:asciiTheme="majorBidi" w:hAnsiTheme="majorBidi" w:cstheme="majorBidi"/>
-          <w:sz w:val="24"/>
-          <w:szCs w:val="24"/>
-        </w:rPr>
-        <w:t>+ 2.</w:t>
-      </w:r>
-    </w:p>
-    <w:p>
-      <w:pPr>
-        <w:pStyle w:val="ListParagraph"/>
-        <w:numPr>
-          <w:ilvl w:val="0"/>
-          <w:numId w:val="40"/>
-        </w:numPr>
-        <w:jc w:val="both"/>
-        <w:rPr>
-          <w:rFonts w:asciiTheme="majorBidi" w:hAnsiTheme="majorBidi" w:cstheme="majorBidi"/>
-          <w:sz w:val="24"/>
-          <w:szCs w:val="24"/>
-        </w:rPr>
-      </w:pPr>
-      <w:r>
-        <w:rPr>
-          <w:rFonts w:asciiTheme="majorBidi" w:hAnsiTheme="majorBidi" w:cstheme="majorBidi"/>
-          <w:sz w:val="24"/>
-          <w:szCs w:val="24"/>
-        </w:rPr>
-        <w:t>W_1111_4: Stores the lowest byte of the data (</w:t>
-      </w:r>
-      <w:r>
-        <w:rPr>
-          <w:rFonts w:ascii="Consolas" w:hAnsi="Consolas" w:cstheme="majorBidi"/>
-          <w:sz w:val="24"/>
-          <w:szCs w:val="24"/>
-        </w:rPr>
-        <w:t>data</w:t>
-      </w:r>
-      <w:r>
-        <w:rPr>
-          <w:rFonts w:ascii="Consolas" w:hAnsi="Consolas" w:cstheme="majorBidi"/>
-          <w:sz w:val="24"/>
-          <w:szCs w:val="24"/>
-        </w:rPr>
-        <w:t xml:space="preserve"> </w:t>
-      </w:r>
-      <w:r>
-        <w:rPr>
-          <w:rFonts w:ascii="Consolas" w:hAnsi="Consolas" w:cstheme="majorBidi"/>
-          <w:sz w:val="24"/>
-          <w:szCs w:val="24"/>
-        </w:rPr>
-        <w:t>[7:0]</w:t>
-      </w:r>
-      <w:r>
-        <w:rPr>
-          <w:rFonts w:asciiTheme="majorBidi" w:hAnsiTheme="majorBidi" w:cstheme="majorBidi"/>
-          <w:sz w:val="24"/>
-          <w:szCs w:val="24"/>
-        </w:rPr>
-        <w:t xml:space="preserve">) in the memory location </w:t>
-      </w:r>
-      <w:r>
-        <w:rPr>
-          <w:rFonts w:asciiTheme="majorBidi" w:hAnsiTheme="majorBidi" w:cstheme="majorBidi"/>
-          <w:sz w:val="24"/>
-          <w:szCs w:val="24"/>
-        </w:rPr>
-        <w:t xml:space="preserve">Address </w:t>
-      </w:r>
-      <w:r>
-        <w:rPr>
-          <w:rFonts w:asciiTheme="majorBidi" w:hAnsiTheme="majorBidi" w:cstheme="majorBidi"/>
-          <w:sz w:val="24"/>
-          <w:szCs w:val="24"/>
-        </w:rPr>
-        <w:t>+ 3.</w:t>
-      </w:r>
-    </w:p>
-    <w:p>
-      <w:pPr>
-        <w:jc w:val="both"/>
-        <w:rPr>
-          <w:rFonts w:asciiTheme="majorBidi" w:hAnsiTheme="majorBidi" w:cstheme="majorBidi"/>
-          <w:sz w:val="24"/>
-          <w:szCs w:val="24"/>
-        </w:rPr>
-      </w:pPr>
-    </w:p>
-    <w:p>
-      <w:pPr>
-        <w:jc w:val="both"/>
-        <w:rPr>
-          <w:rFonts w:asciiTheme="majorBidi" w:hAnsiTheme="majorBidi" w:cstheme="majorBidi"/>
-          <w:sz w:val="24"/>
-          <w:szCs w:val="24"/>
-        </w:rPr>
-      </w:pPr>
-      <w:r>
-        <w:rPr>
-          <w:rFonts w:asciiTheme="majorBidi" w:hAnsiTheme="majorBidi" w:cstheme="majorBidi"/>
-          <w:sz w:val="24"/>
-          <w:szCs w:val="24"/>
-        </w:rPr>
-        <w:t>In each section, after storing the data in memory, the state transitions to "stable," indicating that the operation is complete and the state machine is ready for the next input.</w:t>
-      </w:r>
-    </w:p>
-    <w:p>
-      <w:pPr>
-        <w:jc w:val="both"/>
-        <w:rPr>
-          <w:rFonts w:asciiTheme="majorBidi" w:hAnsiTheme="majorBidi" w:cstheme="majorBidi"/>
-          <w:sz w:val="24"/>
-          <w:szCs w:val="24"/>
-        </w:rPr>
-      </w:pPr>
-    </w:p>
-    <w:p>
-      <w:pPr>
-        <w:pStyle w:val="ListParagraph"/>
-        <w:numPr>
-          <w:ilvl w:val="1"/>
-          <w:numId w:val="41"/>
-        </w:numPr>
+        <w:jc w:val="both"/>
+        <w:rPr>
+          <w:rFonts w:asciiTheme="majorBidi" w:hAnsiTheme="majorBidi" w:cstheme="majorBidi"/>
+          <w:sz w:val="24"/>
+          <w:szCs w:val="24"/>
+        </w:rPr>
+      </w:pPr>
+      <w:r>
+        <w:rPr>
+          <w:rFonts w:asciiTheme="majorBidi" w:hAnsiTheme="majorBidi" w:cstheme="majorBidi"/>
+          <w:sz w:val="24"/>
+          <w:szCs w:val="24"/>
+        </w:rPr>
+        <w:t xml:space="preserve">The </w:t>
+      </w:r>
+      <w:r>
+        <w:rPr>
+          <w:rFonts w:ascii="Consolas" w:hAnsi="Consolas" w:cstheme="majorBidi"/>
+          <w:sz w:val="24"/>
+          <w:szCs w:val="24"/>
+        </w:rPr>
+        <w:t>data_memory_interface_data_reg</w:t>
+      </w:r>
+      <w:r>
+        <w:rPr>
+          <w:rFonts w:asciiTheme="majorBidi" w:hAnsiTheme="majorBidi" w:cstheme="majorBidi"/>
+          <w:sz w:val="24"/>
+          <w:szCs w:val="24"/>
+        </w:rPr>
+        <w:t xml:space="preserve"> is set to high-impedance (32'bz) in a separate always block triggered by the</w:t>
+      </w:r>
+      <w:r>
+        <w:rPr>
+          <w:rFonts w:ascii="Consolas" w:hAnsi="Consolas" w:cstheme="majorBidi"/>
+          <w:sz w:val="24"/>
+          <w:szCs w:val="24"/>
+        </w:rPr>
+        <w:t xml:space="preserve"> posedge </w:t>
+      </w:r>
+      <w:r>
+        <w:rPr>
+          <w:rFonts w:asciiTheme="majorBidi" w:hAnsiTheme="majorBidi" w:cstheme="majorBidi"/>
+          <w:sz w:val="24"/>
+          <w:szCs w:val="24"/>
+        </w:rPr>
+        <w:t xml:space="preserve">of the </w:t>
+      </w:r>
+      <w:r>
+        <w:rPr>
+          <w:rFonts w:ascii="Consolas" w:hAnsi="Consolas" w:cstheme="majorBidi"/>
+          <w:sz w:val="24"/>
+          <w:szCs w:val="24"/>
+        </w:rPr>
+        <w:t>CLK</w:t>
+      </w:r>
+      <w:r>
+        <w:rPr>
+          <w:rFonts w:asciiTheme="majorBidi" w:hAnsiTheme="majorBidi" w:cstheme="majorBidi"/>
+          <w:sz w:val="24"/>
+          <w:szCs w:val="24"/>
+        </w:rPr>
+        <w:t xml:space="preserve"> signal to avoid glitches.</w:t>
+      </w:r>
+    </w:p>
+    <w:p>
+      <w:pPr>
+        <w:jc w:val="both"/>
+        <w:rPr>
+          <w:rFonts w:asciiTheme="majorBidi" w:hAnsiTheme="majorBidi" w:cstheme="majorBidi"/>
+          <w:sz w:val="24"/>
+          <w:szCs w:val="24"/>
+        </w:rPr>
+      </w:pPr>
+      <w:r>
+        <w:rPr>
+          <w:rFonts w:asciiTheme="majorBidi" w:hAnsiTheme="majorBidi" w:cstheme="majorBidi"/>
+          <w:sz w:val="24"/>
+          <w:szCs w:val="24"/>
+        </w:rPr>
+        <w:t>Overall, this testbench module provides the necessary logic to interface with the phoeniX design module's instruction and data memory interfaces, initializes memories, and monitors register values for debugging purposes. It also includes simulation control and finish detection.</w:t>
+      </w:r>
+    </w:p>
+    <w:p>
+      <w:pPr>
         <w:jc w:val="both"/>
         <w:rPr>
           <w:rFonts w:asciiTheme="majorBidi" w:hAnsiTheme="majorBidi" w:cstheme="majorBidi"/>
@@ -15889,166 +14600,88 @@
       <w:r>
         <w:rPr>
           <w:rFonts w:asciiTheme="majorBidi" w:hAnsiTheme="majorBidi" w:cstheme="majorBidi"/>
+          <w:sz w:val="24"/>
+          <w:szCs w:val="24"/>
+        </w:rPr>
+        <w:t xml:space="preserve">In the end, it is crucial to emphasize that the memory interface logic is fully implemented within the testbench. Designing a large memory within the foundation modules of the processor is not a recommended approach due to synthesis limitations in both FPGA and ASIC designs. Moreover, such an approach can significantly impact power and area efficiency within the design. Instead, in the testbench, a memory space </w:t>
+      </w:r>
+      <w:r>
+        <w:rPr>
+          <w:rFonts w:asciiTheme="majorBidi" w:hAnsiTheme="majorBidi" w:cstheme="majorBidi"/>
+          <w:sz w:val="24"/>
+          <w:szCs w:val="24"/>
+        </w:rPr>
+        <w:t>of</w:t>
+      </w:r>
+      <w:r>
+        <w:rPr>
+          <w:rFonts w:asciiTheme="majorBidi" w:hAnsiTheme="majorBidi" w:cstheme="majorBidi"/>
+          <w:sz w:val="24"/>
+          <w:szCs w:val="24"/>
+        </w:rPr>
+        <w:t xml:space="preserve"> 4MB is defined. This memory space serves</w:t>
+      </w:r>
+      <w:r>
+        <w:rPr>
+          <w:rFonts w:asciiTheme="majorBidi" w:hAnsiTheme="majorBidi" w:cstheme="majorBidi"/>
+          <w:sz w:val="24"/>
+          <w:szCs w:val="24"/>
+        </w:rPr>
+        <w:t xml:space="preserve"> also</w:t>
+      </w:r>
+      <w:r>
+        <w:rPr>
+          <w:rFonts w:asciiTheme="majorBidi" w:hAnsiTheme="majorBidi" w:cstheme="majorBidi"/>
+          <w:sz w:val="24"/>
+          <w:szCs w:val="24"/>
+        </w:rPr>
+        <w:t xml:space="preserve"> as storage for the firmware file, which contains the compiled and assembled instructions of a code. By adopting this methodology, the memory is effectively managed within the testbench while accommodating the necessary code instructions.</w:t>
+      </w:r>
+    </w:p>
+    <w:p>
+      <w:pPr>
+        <w:rPr>
+          <w:rFonts w:asciiTheme="majorBidi" w:hAnsiTheme="majorBidi" w:cstheme="majorBidi"/>
           <w:sz w:val="32"/>
           <w:szCs w:val="32"/>
         </w:rPr>
-        <w:lastRenderedPageBreak/>
-        <w:t>Load</w:t>
-      </w:r>
-      <w:r>
+      </w:pPr>
+    </w:p>
+    <w:p>
+      <w:pPr>
         <w:rPr>
           <w:rFonts w:asciiTheme="majorBidi" w:hAnsiTheme="majorBidi" w:cstheme="majorBidi"/>
           <w:sz w:val="32"/>
           <w:szCs w:val="32"/>
         </w:rPr>
-        <w:t>ing Data</w:t>
-      </w:r>
-    </w:p>
-    <w:p>
-      <w:pPr>
-        <w:jc w:val="both"/>
-        <w:rPr>
-          <w:rFonts w:asciiTheme="majorBidi" w:hAnsiTheme="majorBidi" w:cstheme="majorBidi"/>
-          <w:sz w:val="24"/>
-          <w:szCs w:val="24"/>
-        </w:rPr>
-      </w:pPr>
-      <w:r>
-        <w:rPr>
-          <w:rFonts w:asciiTheme="majorBidi" w:hAnsiTheme="majorBidi" w:cstheme="majorBidi"/>
-          <w:sz w:val="24"/>
-          <w:szCs w:val="24"/>
-        </w:rPr>
-        <w:t>Overall, this state machine efficiently handles different data sizes (byte, half word, and word) and performs the appropriate memory storage operations based on the given data size.</w:t>
-      </w:r>
-    </w:p>
-    <w:p>
-      <w:pPr>
-        <w:jc w:val="both"/>
-        <w:rPr>
-          <w:rFonts w:asciiTheme="majorBidi" w:hAnsiTheme="majorBidi" w:cstheme="majorBidi"/>
-          <w:sz w:val="24"/>
-          <w:szCs w:val="24"/>
-        </w:rPr>
-      </w:pPr>
-      <w:r>
-        <w:rPr>
-          <w:rFonts w:asciiTheme="majorBidi" w:hAnsiTheme="majorBidi" w:cstheme="majorBidi"/>
-          <w:sz w:val="24"/>
-          <w:szCs w:val="24"/>
-        </w:rPr>
-        <w:t xml:space="preserve">The memory interface logic for loading data differs slightly from the storing state machine described earlier. </w:t>
-      </w:r>
-      <w:r>
-        <w:rPr>
-          <w:rFonts w:asciiTheme="majorBidi" w:hAnsiTheme="majorBidi" w:cstheme="majorBidi"/>
-          <w:sz w:val="24"/>
-          <w:szCs w:val="24"/>
-        </w:rPr>
-        <w:t>In the case of loading, the p</w:t>
-      </w:r>
-      <w:r>
-        <w:rPr>
-          <w:rFonts w:asciiTheme="majorBidi" w:hAnsiTheme="majorBidi" w:cstheme="majorBidi"/>
-          <w:sz w:val="24"/>
-          <w:szCs w:val="24"/>
-        </w:rPr>
-        <w:t>hoeniX core directly retrieves 32-bit data from memory and transfers it to the core. This approach is utilized during both instruction fetching and loading operations.</w:t>
-      </w:r>
-    </w:p>
-    <w:p>
-      <w:pPr>
-        <w:jc w:val="both"/>
-        <w:rPr>
-          <w:rFonts w:asciiTheme="majorBidi" w:hAnsiTheme="majorBidi" w:cstheme="majorBidi"/>
-          <w:sz w:val="24"/>
-          <w:szCs w:val="24"/>
-        </w:rPr>
-      </w:pPr>
-      <w:r>
-        <w:rPr>
-          <w:rFonts w:asciiTheme="majorBidi" w:hAnsiTheme="majorBidi" w:cstheme="majorBidi"/>
-          <w:sz w:val="24"/>
-          <w:szCs w:val="24"/>
-        </w:rPr>
-        <w:t>In RISC-V assembly, there are specific instructions available for loading half words or bytes into registers. The Load Store Unit, as discussed in the previous chapter, handles the task of decoding the desired byte and half words from the retrieved 32-bit word and appropriately directing them to the corresponding positions within the destination register. This mechanism ensures that the individual bytes are correctly placed within the destination register, allowing for precise data loading from memory.</w:t>
-      </w:r>
-    </w:p>
-    <w:p>
-      <w:pPr>
-        <w:jc w:val="both"/>
+      </w:pPr>
+    </w:p>
+    <w:p>
+      <w:pPr>
         <w:rPr>
           <w:rFonts w:asciiTheme="majorBidi" w:hAnsiTheme="majorBidi" w:cstheme="majorBidi"/>
           <w:sz w:val="32"/>
           <w:szCs w:val="32"/>
         </w:rPr>
       </w:pPr>
-      <w:r>
+    </w:p>
+    <w:p>
+      <w:pPr>
         <w:rPr>
           <w:rFonts w:asciiTheme="majorBidi" w:hAnsiTheme="majorBidi" w:cstheme="majorBidi"/>
           <w:sz w:val="32"/>
           <w:szCs w:val="32"/>
         </w:rPr>
-        <w:t>Conclusion</w:t>
-      </w:r>
-    </w:p>
-    <w:p>
-      <w:pPr>
-        <w:jc w:val="both"/>
+      </w:pPr>
+    </w:p>
+    <w:p>
+      <w:pPr>
         <w:rPr>
           <w:rFonts w:asciiTheme="majorBidi" w:hAnsiTheme="majorBidi" w:cstheme="majorBidi"/>
           <w:sz w:val="32"/>
           <w:szCs w:val="32"/>
         </w:rPr>
       </w:pPr>
-      <w:r>
-        <w:rPr>
-          <w:rFonts w:asciiTheme="majorBidi" w:hAnsiTheme="majorBidi" w:cstheme="majorBidi"/>
-          <w:sz w:val="24"/>
-          <w:szCs w:val="24"/>
-        </w:rPr>
-        <w:t>In the end</w:t>
-      </w:r>
-      <w:r>
-        <w:rPr>
-          <w:rFonts w:asciiTheme="majorBidi" w:hAnsiTheme="majorBidi" w:cstheme="majorBidi"/>
-          <w:sz w:val="24"/>
-          <w:szCs w:val="24"/>
-        </w:rPr>
-        <w:t xml:space="preserve">, it is crucial to emphasize that the memory interface logic is fully implemented within the testbench. Designing a large memory within the foundation modules of the processor is not a recommended approach due to synthesis limitations in both FPGA and ASIC designs. Moreover, such an approach can significantly impact power and area efficiency within the design. Instead, in the testbench, a memory space </w:t>
-      </w:r>
-      <w:r>
-        <w:rPr>
-          <w:rFonts w:asciiTheme="majorBidi" w:hAnsiTheme="majorBidi" w:cstheme="majorBidi"/>
-          <w:sz w:val="24"/>
-          <w:szCs w:val="24"/>
-        </w:rPr>
-        <w:t>of</w:t>
-      </w:r>
-      <w:r>
-        <w:rPr>
-          <w:rFonts w:asciiTheme="majorBidi" w:hAnsiTheme="majorBidi" w:cstheme="majorBidi"/>
-          <w:sz w:val="24"/>
-          <w:szCs w:val="24"/>
-        </w:rPr>
-        <w:t xml:space="preserve"> 4MB is defined. This memory space serves</w:t>
-      </w:r>
-      <w:r>
-        <w:rPr>
-          <w:rFonts w:asciiTheme="majorBidi" w:hAnsiTheme="majorBidi" w:cstheme="majorBidi"/>
-          <w:sz w:val="24"/>
-          <w:szCs w:val="24"/>
-        </w:rPr>
-        <w:t xml:space="preserve"> also</w:t>
-      </w:r>
-      <w:r>
-        <w:rPr>
-          <w:rFonts w:asciiTheme="majorBidi" w:hAnsiTheme="majorBidi" w:cstheme="majorBidi"/>
-          <w:sz w:val="24"/>
-          <w:szCs w:val="24"/>
-        </w:rPr>
-        <w:t xml:space="preserve"> as storage for the firmware file, which contains the compiled and assembled instructions of a code. By adopting this methodology, the memory is effectively managed within the testbench while accommodating the necessary code instructions.</w:t>
-      </w:r>
     </w:p>
     <w:p>
       <w:pPr>
@@ -16083,6 +14716,7 @@
           <w:rFonts w:asciiTheme="majorBidi" w:hAnsiTheme="majorBidi" w:cstheme="majorBidi"/>
           <w:sz w:val="32"/>
           <w:szCs w:val="32"/>
+          <w:rtl/>
         </w:rPr>
       </w:pPr>
     </w:p>
@@ -16092,6 +14726,7 @@
           <w:rFonts w:asciiTheme="majorBidi" w:hAnsiTheme="majorBidi" w:cstheme="majorBidi"/>
           <w:sz w:val="32"/>
           <w:szCs w:val="32"/>
+          <w:rtl/>
         </w:rPr>
       </w:pPr>
     </w:p>
@@ -16101,24 +14736,7 @@
           <w:rFonts w:asciiTheme="majorBidi" w:hAnsiTheme="majorBidi" w:cstheme="majorBidi"/>
           <w:sz w:val="32"/>
           <w:szCs w:val="32"/>
-        </w:rPr>
-      </w:pPr>
-    </w:p>
-    <w:p>
-      <w:pPr>
-        <w:rPr>
-          <w:rFonts w:asciiTheme="majorBidi" w:hAnsiTheme="majorBidi" w:cstheme="majorBidi"/>
-          <w:sz w:val="32"/>
-          <w:szCs w:val="32"/>
-        </w:rPr>
-      </w:pPr>
-    </w:p>
-    <w:p>
-      <w:pPr>
-        <w:rPr>
-          <w:rFonts w:asciiTheme="majorBidi" w:hAnsiTheme="majorBidi" w:cstheme="majorBidi"/>
-          <w:sz w:val="32"/>
-          <w:szCs w:val="32"/>
+          <w:rtl/>
         </w:rPr>
       </w:pPr>
     </w:p>
@@ -17351,6 +15969,119 @@
     </w:lvl>
   </w:abstractNum>
   <w:abstractNum w:abstractNumId="5" w15:restartNumberingAfterBreak="0">
+    <w:nsid w:val="0C0F450A"/>
+    <w:multiLevelType w:val="hybridMultilevel"/>
+    <w:tmpl w:val="92343BAE"/>
+    <w:lvl w:ilvl="0" w:tplc="04090001">
+      <w:start w:val="1"/>
+      <w:numFmt w:val="bullet"/>
+      <w:lvlText w:val=""/>
+      <w:lvlJc w:val="left"/>
+      <w:pPr>
+        <w:ind w:left="720" w:hanging="360"/>
+      </w:pPr>
+      <w:rPr>
+        <w:rFonts w:ascii="Symbol" w:hAnsi="Symbol" w:hint="default"/>
+      </w:rPr>
+    </w:lvl>
+    <w:lvl w:ilvl="1" w:tplc="04090003" w:tentative="1">
+      <w:start w:val="1"/>
+      <w:numFmt w:val="bullet"/>
+      <w:lvlText w:val="o"/>
+      <w:lvlJc w:val="left"/>
+      <w:pPr>
+        <w:ind w:left="1440" w:hanging="360"/>
+      </w:pPr>
+      <w:rPr>
+        <w:rFonts w:ascii="Courier New" w:hAnsi="Courier New" w:cs="Courier New" w:hint="default"/>
+      </w:rPr>
+    </w:lvl>
+    <w:lvl w:ilvl="2" w:tplc="04090005" w:tentative="1">
+      <w:start w:val="1"/>
+      <w:numFmt w:val="bullet"/>
+      <w:lvlText w:val=""/>
+      <w:lvlJc w:val="left"/>
+      <w:pPr>
+        <w:ind w:left="2160" w:hanging="360"/>
+      </w:pPr>
+      <w:rPr>
+        <w:rFonts w:ascii="Wingdings" w:hAnsi="Wingdings" w:hint="default"/>
+      </w:rPr>
+    </w:lvl>
+    <w:lvl w:ilvl="3" w:tplc="04090001" w:tentative="1">
+      <w:start w:val="1"/>
+      <w:numFmt w:val="bullet"/>
+      <w:lvlText w:val=""/>
+      <w:lvlJc w:val="left"/>
+      <w:pPr>
+        <w:ind w:left="2880" w:hanging="360"/>
+      </w:pPr>
+      <w:rPr>
+        <w:rFonts w:ascii="Symbol" w:hAnsi="Symbol" w:hint="default"/>
+      </w:rPr>
+    </w:lvl>
+    <w:lvl w:ilvl="4" w:tplc="04090003" w:tentative="1">
+      <w:start w:val="1"/>
+      <w:numFmt w:val="bullet"/>
+      <w:lvlText w:val="o"/>
+      <w:lvlJc w:val="left"/>
+      <w:pPr>
+        <w:ind w:left="3600" w:hanging="360"/>
+      </w:pPr>
+      <w:rPr>
+        <w:rFonts w:ascii="Courier New" w:hAnsi="Courier New" w:cs="Courier New" w:hint="default"/>
+      </w:rPr>
+    </w:lvl>
+    <w:lvl w:ilvl="5" w:tplc="04090005" w:tentative="1">
+      <w:start w:val="1"/>
+      <w:numFmt w:val="bullet"/>
+      <w:lvlText w:val=""/>
+      <w:lvlJc w:val="left"/>
+      <w:pPr>
+        <w:ind w:left="4320" w:hanging="360"/>
+      </w:pPr>
+      <w:rPr>
+        <w:rFonts w:ascii="Wingdings" w:hAnsi="Wingdings" w:hint="default"/>
+      </w:rPr>
+    </w:lvl>
+    <w:lvl w:ilvl="6" w:tplc="04090001" w:tentative="1">
+      <w:start w:val="1"/>
+      <w:numFmt w:val="bullet"/>
+      <w:lvlText w:val=""/>
+      <w:lvlJc w:val="left"/>
+      <w:pPr>
+        <w:ind w:left="5040" w:hanging="360"/>
+      </w:pPr>
+      <w:rPr>
+        <w:rFonts w:ascii="Symbol" w:hAnsi="Symbol" w:hint="default"/>
+      </w:rPr>
+    </w:lvl>
+    <w:lvl w:ilvl="7" w:tplc="04090003" w:tentative="1">
+      <w:start w:val="1"/>
+      <w:numFmt w:val="bullet"/>
+      <w:lvlText w:val="o"/>
+      <w:lvlJc w:val="left"/>
+      <w:pPr>
+        <w:ind w:left="5760" w:hanging="360"/>
+      </w:pPr>
+      <w:rPr>
+        <w:rFonts w:ascii="Courier New" w:hAnsi="Courier New" w:cs="Courier New" w:hint="default"/>
+      </w:rPr>
+    </w:lvl>
+    <w:lvl w:ilvl="8" w:tplc="04090005" w:tentative="1">
+      <w:start w:val="1"/>
+      <w:numFmt w:val="bullet"/>
+      <w:lvlText w:val=""/>
+      <w:lvlJc w:val="left"/>
+      <w:pPr>
+        <w:ind w:left="6480" w:hanging="360"/>
+      </w:pPr>
+      <w:rPr>
+        <w:rFonts w:ascii="Wingdings" w:hAnsi="Wingdings" w:hint="default"/>
+      </w:rPr>
+    </w:lvl>
+  </w:abstractNum>
+  <w:abstractNum w:abstractNumId="6" w15:restartNumberingAfterBreak="0">
     <w:nsid w:val="118B3CB9"/>
     <w:multiLevelType w:val="multilevel"/>
     <w:tmpl w:val="0409001F"/>
@@ -17439,7 +16170,7 @@
       </w:pPr>
     </w:lvl>
   </w:abstractNum>
-  <w:abstractNum w:abstractNumId="6" w15:restartNumberingAfterBreak="0">
+  <w:abstractNum w:abstractNumId="7" w15:restartNumberingAfterBreak="0">
     <w:nsid w:val="15D001BE"/>
     <w:multiLevelType w:val="hybridMultilevel"/>
     <w:tmpl w:val="8E8646EA"/>
@@ -17552,7 +16283,7 @@
       </w:rPr>
     </w:lvl>
   </w:abstractNum>
-  <w:abstractNum w:abstractNumId="7" w15:restartNumberingAfterBreak="0">
+  <w:abstractNum w:abstractNumId="8" w15:restartNumberingAfterBreak="0">
     <w:nsid w:val="17F96DF7"/>
     <w:multiLevelType w:val="hybridMultilevel"/>
     <w:tmpl w:val="F7B225B0"/>
@@ -17665,7 +16396,7 @@
       </w:rPr>
     </w:lvl>
   </w:abstractNum>
-  <w:abstractNum w:abstractNumId="8" w15:restartNumberingAfterBreak="0">
+  <w:abstractNum w:abstractNumId="9" w15:restartNumberingAfterBreak="0">
     <w:nsid w:val="19063161"/>
     <w:multiLevelType w:val="multilevel"/>
     <w:tmpl w:val="6CBC0966"/>
@@ -17786,7 +16517,7 @@
       </w:rPr>
     </w:lvl>
   </w:abstractNum>
-  <w:abstractNum w:abstractNumId="9" w15:restartNumberingAfterBreak="0">
+  <w:abstractNum w:abstractNumId="10" w15:restartNumberingAfterBreak="0">
     <w:nsid w:val="1B5B39F8"/>
     <w:multiLevelType w:val="hybridMultilevel"/>
     <w:tmpl w:val="BF68B3B6"/>
@@ -17899,7 +16630,7 @@
       </w:rPr>
     </w:lvl>
   </w:abstractNum>
-  <w:abstractNum w:abstractNumId="10" w15:restartNumberingAfterBreak="0">
+  <w:abstractNum w:abstractNumId="11" w15:restartNumberingAfterBreak="0">
     <w:nsid w:val="1D864FE8"/>
     <w:multiLevelType w:val="hybridMultilevel"/>
     <w:tmpl w:val="6EE0EC84"/>
@@ -18012,7 +16743,7 @@
       </w:rPr>
     </w:lvl>
   </w:abstractNum>
-  <w:abstractNum w:abstractNumId="11" w15:restartNumberingAfterBreak="0">
+  <w:abstractNum w:abstractNumId="12" w15:restartNumberingAfterBreak="0">
     <w:nsid w:val="1F275C9F"/>
     <w:multiLevelType w:val="multilevel"/>
     <w:tmpl w:val="06A4039A"/>
@@ -18125,7 +16856,7 @@
       </w:rPr>
     </w:lvl>
   </w:abstractNum>
-  <w:abstractNum w:abstractNumId="12" w15:restartNumberingAfterBreak="0">
+  <w:abstractNum w:abstractNumId="13" w15:restartNumberingAfterBreak="0">
     <w:nsid w:val="22024F79"/>
     <w:multiLevelType w:val="hybridMultilevel"/>
     <w:tmpl w:val="3D50ACAC"/>
@@ -18238,7 +16969,7 @@
       </w:rPr>
     </w:lvl>
   </w:abstractNum>
-  <w:abstractNum w:abstractNumId="13" w15:restartNumberingAfterBreak="0">
+  <w:abstractNum w:abstractNumId="14" w15:restartNumberingAfterBreak="0">
     <w:nsid w:val="240F7EF4"/>
     <w:multiLevelType w:val="hybridMultilevel"/>
     <w:tmpl w:val="ED4AD062"/>
@@ -18350,7 +17081,7 @@
       </w:rPr>
     </w:lvl>
   </w:abstractNum>
-  <w:abstractNum w:abstractNumId="14" w15:restartNumberingAfterBreak="0">
+  <w:abstractNum w:abstractNumId="15" w15:restartNumberingAfterBreak="0">
     <w:nsid w:val="27E126BC"/>
     <w:multiLevelType w:val="multilevel"/>
     <w:tmpl w:val="04090021"/>
@@ -18463,7 +17194,7 @@
       </w:rPr>
     </w:lvl>
   </w:abstractNum>
-  <w:abstractNum w:abstractNumId="15" w15:restartNumberingAfterBreak="0">
+  <w:abstractNum w:abstractNumId="16" w15:restartNumberingAfterBreak="0">
     <w:nsid w:val="2ADA339E"/>
     <w:multiLevelType w:val="hybridMultilevel"/>
     <w:tmpl w:val="D34803F6"/>
@@ -18576,7 +17307,7 @@
       </w:rPr>
     </w:lvl>
   </w:abstractNum>
-  <w:abstractNum w:abstractNumId="16" w15:restartNumberingAfterBreak="0">
+  <w:abstractNum w:abstractNumId="17" w15:restartNumberingAfterBreak="0">
     <w:nsid w:val="2C5D1F00"/>
     <w:multiLevelType w:val="hybridMultilevel"/>
     <w:tmpl w:val="1B0AAC60"/>
@@ -18689,7 +17420,7 @@
       </w:rPr>
     </w:lvl>
   </w:abstractNum>
-  <w:abstractNum w:abstractNumId="17" w15:restartNumberingAfterBreak="0">
+  <w:abstractNum w:abstractNumId="18" w15:restartNumberingAfterBreak="0">
     <w:nsid w:val="3933230A"/>
     <w:multiLevelType w:val="multilevel"/>
     <w:tmpl w:val="F26E0CE8"/>
@@ -18802,7 +17533,7 @@
       </w:rPr>
     </w:lvl>
   </w:abstractNum>
-  <w:abstractNum w:abstractNumId="18" w15:restartNumberingAfterBreak="0">
+  <w:abstractNum w:abstractNumId="19" w15:restartNumberingAfterBreak="0">
     <w:nsid w:val="3D9821C4"/>
     <w:multiLevelType w:val="hybridMultilevel"/>
     <w:tmpl w:val="092423D2"/>
@@ -18915,7 +17646,7 @@
       </w:rPr>
     </w:lvl>
   </w:abstractNum>
-  <w:abstractNum w:abstractNumId="19" w15:restartNumberingAfterBreak="0">
+  <w:abstractNum w:abstractNumId="20" w15:restartNumberingAfterBreak="0">
     <w:nsid w:val="3EB317BF"/>
     <w:multiLevelType w:val="multilevel"/>
     <w:tmpl w:val="3E56E174"/>
@@ -19028,7 +17759,7 @@
       </w:rPr>
     </w:lvl>
   </w:abstractNum>
-  <w:abstractNum w:abstractNumId="20" w15:restartNumberingAfterBreak="0">
+  <w:abstractNum w:abstractNumId="21" w15:restartNumberingAfterBreak="0">
     <w:nsid w:val="43FD0E9B"/>
     <w:multiLevelType w:val="hybridMultilevel"/>
     <w:tmpl w:val="F7A2A894"/>
@@ -19141,7 +17872,7 @@
       </w:rPr>
     </w:lvl>
   </w:abstractNum>
-  <w:abstractNum w:abstractNumId="21" w15:restartNumberingAfterBreak="0">
+  <w:abstractNum w:abstractNumId="22" w15:restartNumberingAfterBreak="0">
     <w:nsid w:val="44B0519C"/>
     <w:multiLevelType w:val="hybridMultilevel"/>
     <w:tmpl w:val="4852F02A"/>
@@ -19254,7 +17985,7 @@
       </w:rPr>
     </w:lvl>
   </w:abstractNum>
-  <w:abstractNum w:abstractNumId="22" w15:restartNumberingAfterBreak="0">
+  <w:abstractNum w:abstractNumId="23" w15:restartNumberingAfterBreak="0">
     <w:nsid w:val="46393B58"/>
     <w:multiLevelType w:val="multilevel"/>
     <w:tmpl w:val="B97098AC"/>
@@ -19367,7 +18098,7 @@
       </w:rPr>
     </w:lvl>
   </w:abstractNum>
-  <w:abstractNum w:abstractNumId="23" w15:restartNumberingAfterBreak="0">
+  <w:abstractNum w:abstractNumId="24" w15:restartNumberingAfterBreak="0">
     <w:nsid w:val="47972409"/>
     <w:multiLevelType w:val="hybridMultilevel"/>
     <w:tmpl w:val="46C0C1F4"/>
@@ -19480,7 +18211,7 @@
       </w:rPr>
     </w:lvl>
   </w:abstractNum>
-  <w:abstractNum w:abstractNumId="24" w15:restartNumberingAfterBreak="0">
+  <w:abstractNum w:abstractNumId="25" w15:restartNumberingAfterBreak="0">
     <w:nsid w:val="47B66566"/>
     <w:multiLevelType w:val="hybridMultilevel"/>
     <w:tmpl w:val="A4A49190"/>
@@ -19593,7 +18324,7 @@
       </w:rPr>
     </w:lvl>
   </w:abstractNum>
-  <w:abstractNum w:abstractNumId="25" w15:restartNumberingAfterBreak="0">
+  <w:abstractNum w:abstractNumId="26" w15:restartNumberingAfterBreak="0">
     <w:nsid w:val="488B44BD"/>
     <w:multiLevelType w:val="hybridMultilevel"/>
     <w:tmpl w:val="73B4389C"/>
@@ -19706,7 +18437,7 @@
       </w:rPr>
     </w:lvl>
   </w:abstractNum>
-  <w:abstractNum w:abstractNumId="26" w15:restartNumberingAfterBreak="0">
+  <w:abstractNum w:abstractNumId="27" w15:restartNumberingAfterBreak="0">
     <w:nsid w:val="48970026"/>
     <w:multiLevelType w:val="hybridMultilevel"/>
     <w:tmpl w:val="45A8C5C0"/>
@@ -19819,7 +18550,7 @@
       </w:rPr>
     </w:lvl>
   </w:abstractNum>
-  <w:abstractNum w:abstractNumId="27" w15:restartNumberingAfterBreak="0">
+  <w:abstractNum w:abstractNumId="28" w15:restartNumberingAfterBreak="0">
     <w:nsid w:val="4CF519CD"/>
     <w:multiLevelType w:val="hybridMultilevel"/>
     <w:tmpl w:val="56264A4E"/>
@@ -19931,7 +18662,7 @@
       </w:rPr>
     </w:lvl>
   </w:abstractNum>
-  <w:abstractNum w:abstractNumId="28" w15:restartNumberingAfterBreak="0">
+  <w:abstractNum w:abstractNumId="29" w15:restartNumberingAfterBreak="0">
     <w:nsid w:val="4E7E76B1"/>
     <w:multiLevelType w:val="hybridMultilevel"/>
     <w:tmpl w:val="6E3EE13A"/>
@@ -20044,7 +18775,7 @@
       </w:rPr>
     </w:lvl>
   </w:abstractNum>
-  <w:abstractNum w:abstractNumId="29" w15:restartNumberingAfterBreak="0">
+  <w:abstractNum w:abstractNumId="30" w15:restartNumberingAfterBreak="0">
     <w:nsid w:val="50EF2586"/>
     <w:multiLevelType w:val="hybridMultilevel"/>
     <w:tmpl w:val="59F8150C"/>
@@ -20157,7 +18888,7 @@
       </w:rPr>
     </w:lvl>
   </w:abstractNum>
-  <w:abstractNum w:abstractNumId="30" w15:restartNumberingAfterBreak="0">
+  <w:abstractNum w:abstractNumId="31" w15:restartNumberingAfterBreak="0">
     <w:nsid w:val="544D4B2B"/>
     <w:multiLevelType w:val="hybridMultilevel"/>
     <w:tmpl w:val="D1B45F9C"/>
@@ -20270,7 +19001,7 @@
       </w:rPr>
     </w:lvl>
   </w:abstractNum>
-  <w:abstractNum w:abstractNumId="31" w15:restartNumberingAfterBreak="0">
+  <w:abstractNum w:abstractNumId="32" w15:restartNumberingAfterBreak="0">
     <w:nsid w:val="5A651BEC"/>
     <w:multiLevelType w:val="multilevel"/>
     <w:tmpl w:val="0409001F"/>
@@ -20356,7 +19087,7 @@
       </w:pPr>
     </w:lvl>
   </w:abstractNum>
-  <w:abstractNum w:abstractNumId="32" w15:restartNumberingAfterBreak="0">
+  <w:abstractNum w:abstractNumId="33" w15:restartNumberingAfterBreak="0">
     <w:nsid w:val="5C700CA2"/>
     <w:multiLevelType w:val="hybridMultilevel"/>
     <w:tmpl w:val="9A729DFC"/>
@@ -20469,7 +19200,7 @@
       </w:rPr>
     </w:lvl>
   </w:abstractNum>
-  <w:abstractNum w:abstractNumId="33" w15:restartNumberingAfterBreak="0">
+  <w:abstractNum w:abstractNumId="34" w15:restartNumberingAfterBreak="0">
     <w:nsid w:val="5F3B1973"/>
     <w:multiLevelType w:val="hybridMultilevel"/>
     <w:tmpl w:val="173CB0F0"/>
@@ -20582,7 +19313,7 @@
       </w:rPr>
     </w:lvl>
   </w:abstractNum>
-  <w:abstractNum w:abstractNumId="34" w15:restartNumberingAfterBreak="0">
+  <w:abstractNum w:abstractNumId="35" w15:restartNumberingAfterBreak="0">
     <w:nsid w:val="60474706"/>
     <w:multiLevelType w:val="hybridMultilevel"/>
     <w:tmpl w:val="2752E4B2"/>
@@ -20671,7 +19402,7 @@
       </w:pPr>
     </w:lvl>
   </w:abstractNum>
-  <w:abstractNum w:abstractNumId="35" w15:restartNumberingAfterBreak="0">
+  <w:abstractNum w:abstractNumId="36" w15:restartNumberingAfterBreak="0">
     <w:nsid w:val="66370FC8"/>
     <w:multiLevelType w:val="hybridMultilevel"/>
     <w:tmpl w:val="026C67B8"/>
@@ -20784,7 +19515,7 @@
       </w:rPr>
     </w:lvl>
   </w:abstractNum>
-  <w:abstractNum w:abstractNumId="36" w15:restartNumberingAfterBreak="0">
+  <w:abstractNum w:abstractNumId="37" w15:restartNumberingAfterBreak="0">
     <w:nsid w:val="682819D5"/>
     <w:multiLevelType w:val="hybridMultilevel"/>
     <w:tmpl w:val="87D22952"/>
@@ -20897,7 +19628,7 @@
       </w:rPr>
     </w:lvl>
   </w:abstractNum>
-  <w:abstractNum w:abstractNumId="37" w15:restartNumberingAfterBreak="0">
+  <w:abstractNum w:abstractNumId="38" w15:restartNumberingAfterBreak="0">
     <w:nsid w:val="6E157907"/>
     <w:multiLevelType w:val="hybridMultilevel"/>
     <w:tmpl w:val="13F04682"/>
@@ -21010,7 +19741,7 @@
       </w:rPr>
     </w:lvl>
   </w:abstractNum>
-  <w:abstractNum w:abstractNumId="38" w15:restartNumberingAfterBreak="0">
+  <w:abstractNum w:abstractNumId="39" w15:restartNumberingAfterBreak="0">
     <w:nsid w:val="7015149F"/>
     <w:multiLevelType w:val="multilevel"/>
     <w:tmpl w:val="AA725504"/>
@@ -21123,7 +19854,7 @@
       </w:rPr>
     </w:lvl>
   </w:abstractNum>
-  <w:abstractNum w:abstractNumId="39" w15:restartNumberingAfterBreak="0">
+  <w:abstractNum w:abstractNumId="40" w15:restartNumberingAfterBreak="0">
     <w:nsid w:val="7BFF40B5"/>
     <w:multiLevelType w:val="hybridMultilevel"/>
     <w:tmpl w:val="5CA6C248"/>
@@ -21236,7 +19967,120 @@
       </w:rPr>
     </w:lvl>
   </w:abstractNum>
-  <w:abstractNum w:abstractNumId="40" w15:restartNumberingAfterBreak="0">
+  <w:abstractNum w:abstractNumId="41" w15:restartNumberingAfterBreak="0">
+    <w:nsid w:val="7C6B73E1"/>
+    <w:multiLevelType w:val="hybridMultilevel"/>
+    <w:tmpl w:val="BBE4BBCC"/>
+    <w:lvl w:ilvl="0" w:tplc="04090001">
+      <w:start w:val="1"/>
+      <w:numFmt w:val="bullet"/>
+      <w:lvlText w:val=""/>
+      <w:lvlJc w:val="left"/>
+      <w:pPr>
+        <w:ind w:left="720" w:hanging="360"/>
+      </w:pPr>
+      <w:rPr>
+        <w:rFonts w:ascii="Symbol" w:hAnsi="Symbol" w:hint="default"/>
+      </w:rPr>
+    </w:lvl>
+    <w:lvl w:ilvl="1" w:tplc="04090003" w:tentative="1">
+      <w:start w:val="1"/>
+      <w:numFmt w:val="bullet"/>
+      <w:lvlText w:val="o"/>
+      <w:lvlJc w:val="left"/>
+      <w:pPr>
+        <w:ind w:left="1440" w:hanging="360"/>
+      </w:pPr>
+      <w:rPr>
+        <w:rFonts w:ascii="Courier New" w:hAnsi="Courier New" w:cs="Courier New" w:hint="default"/>
+      </w:rPr>
+    </w:lvl>
+    <w:lvl w:ilvl="2" w:tplc="04090005" w:tentative="1">
+      <w:start w:val="1"/>
+      <w:numFmt w:val="bullet"/>
+      <w:lvlText w:val=""/>
+      <w:lvlJc w:val="left"/>
+      <w:pPr>
+        <w:ind w:left="2160" w:hanging="360"/>
+      </w:pPr>
+      <w:rPr>
+        <w:rFonts w:ascii="Wingdings" w:hAnsi="Wingdings" w:hint="default"/>
+      </w:rPr>
+    </w:lvl>
+    <w:lvl w:ilvl="3" w:tplc="04090001" w:tentative="1">
+      <w:start w:val="1"/>
+      <w:numFmt w:val="bullet"/>
+      <w:lvlText w:val=""/>
+      <w:lvlJc w:val="left"/>
+      <w:pPr>
+        <w:ind w:left="2880" w:hanging="360"/>
+      </w:pPr>
+      <w:rPr>
+        <w:rFonts w:ascii="Symbol" w:hAnsi="Symbol" w:hint="default"/>
+      </w:rPr>
+    </w:lvl>
+    <w:lvl w:ilvl="4" w:tplc="04090003" w:tentative="1">
+      <w:start w:val="1"/>
+      <w:numFmt w:val="bullet"/>
+      <w:lvlText w:val="o"/>
+      <w:lvlJc w:val="left"/>
+      <w:pPr>
+        <w:ind w:left="3600" w:hanging="360"/>
+      </w:pPr>
+      <w:rPr>
+        <w:rFonts w:ascii="Courier New" w:hAnsi="Courier New" w:cs="Courier New" w:hint="default"/>
+      </w:rPr>
+    </w:lvl>
+    <w:lvl w:ilvl="5" w:tplc="04090005" w:tentative="1">
+      <w:start w:val="1"/>
+      <w:numFmt w:val="bullet"/>
+      <w:lvlText w:val=""/>
+      <w:lvlJc w:val="left"/>
+      <w:pPr>
+        <w:ind w:left="4320" w:hanging="360"/>
+      </w:pPr>
+      <w:rPr>
+        <w:rFonts w:ascii="Wingdings" w:hAnsi="Wingdings" w:hint="default"/>
+      </w:rPr>
+    </w:lvl>
+    <w:lvl w:ilvl="6" w:tplc="04090001" w:tentative="1">
+      <w:start w:val="1"/>
+      <w:numFmt w:val="bullet"/>
+      <w:lvlText w:val=""/>
+      <w:lvlJc w:val="left"/>
+      <w:pPr>
+        <w:ind w:left="5040" w:hanging="360"/>
+      </w:pPr>
+      <w:rPr>
+        <w:rFonts w:ascii="Symbol" w:hAnsi="Symbol" w:hint="default"/>
+      </w:rPr>
+    </w:lvl>
+    <w:lvl w:ilvl="7" w:tplc="04090003" w:tentative="1">
+      <w:start w:val="1"/>
+      <w:numFmt w:val="bullet"/>
+      <w:lvlText w:val="o"/>
+      <w:lvlJc w:val="left"/>
+      <w:pPr>
+        <w:ind w:left="5760" w:hanging="360"/>
+      </w:pPr>
+      <w:rPr>
+        <w:rFonts w:ascii="Courier New" w:hAnsi="Courier New" w:cs="Courier New" w:hint="default"/>
+      </w:rPr>
+    </w:lvl>
+    <w:lvl w:ilvl="8" w:tplc="04090005" w:tentative="1">
+      <w:start w:val="1"/>
+      <w:numFmt w:val="bullet"/>
+      <w:lvlText w:val=""/>
+      <w:lvlJc w:val="left"/>
+      <w:pPr>
+        <w:ind w:left="6480" w:hanging="360"/>
+      </w:pPr>
+      <w:rPr>
+        <w:rFonts w:ascii="Wingdings" w:hAnsi="Wingdings" w:hint="default"/>
+      </w:rPr>
+    </w:lvl>
+  </w:abstractNum>
+  <w:abstractNum w:abstractNumId="42" w15:restartNumberingAfterBreak="0">
     <w:nsid w:val="7D087883"/>
     <w:multiLevelType w:val="hybridMultilevel"/>
     <w:tmpl w:val="12301F8E"/>
@@ -21350,61 +20194,61 @@
     </w:lvl>
   </w:abstractNum>
   <w:num w:numId="1">
-    <w:abstractNumId w:val="25"/>
+    <w:abstractNumId w:val="26"/>
   </w:num>
   <w:num w:numId="2">
-    <w:abstractNumId w:val="5"/>
+    <w:abstractNumId w:val="6"/>
   </w:num>
   <w:num w:numId="3">
-    <w:abstractNumId w:val="8"/>
+    <w:abstractNumId w:val="9"/>
   </w:num>
   <w:num w:numId="4">
-    <w:abstractNumId w:val="34"/>
+    <w:abstractNumId w:val="35"/>
   </w:num>
   <w:num w:numId="5">
-    <w:abstractNumId w:val="40"/>
+    <w:abstractNumId w:val="42"/>
   </w:num>
   <w:num w:numId="6">
+    <w:abstractNumId w:val="31"/>
+  </w:num>
+  <w:num w:numId="7">
     <w:abstractNumId w:val="30"/>
   </w:num>
-  <w:num w:numId="7">
-    <w:abstractNumId w:val="29"/>
-  </w:num>
   <w:num w:numId="8">
-    <w:abstractNumId w:val="31"/>
+    <w:abstractNumId w:val="32"/>
   </w:num>
   <w:num w:numId="9">
-    <w:abstractNumId w:val="14"/>
+    <w:abstractNumId w:val="15"/>
   </w:num>
   <w:num w:numId="10">
-    <w:abstractNumId w:val="35"/>
+    <w:abstractNumId w:val="36"/>
   </w:num>
   <w:num w:numId="11">
     <w:abstractNumId w:val="4"/>
   </w:num>
   <w:num w:numId="12">
-    <w:abstractNumId w:val="11"/>
+    <w:abstractNumId w:val="12"/>
   </w:num>
   <w:num w:numId="13">
     <w:abstractNumId w:val="0"/>
   </w:num>
   <w:num w:numId="14">
-    <w:abstractNumId w:val="17"/>
+    <w:abstractNumId w:val="18"/>
   </w:num>
   <w:num w:numId="15">
+    <w:abstractNumId w:val="20"/>
+  </w:num>
+  <w:num w:numId="16">
+    <w:abstractNumId w:val="23"/>
+  </w:num>
+  <w:num w:numId="17">
     <w:abstractNumId w:val="19"/>
   </w:num>
-  <w:num w:numId="16">
-    <w:abstractNumId w:val="22"/>
-  </w:num>
-  <w:num w:numId="17">
-    <w:abstractNumId w:val="18"/>
-  </w:num>
   <w:num w:numId="18">
-    <w:abstractNumId w:val="6"/>
+    <w:abstractNumId w:val="7"/>
   </w:num>
   <w:num w:numId="19">
-    <w:abstractNumId w:val="33"/>
+    <w:abstractNumId w:val="34"/>
   </w:num>
   <w:num w:numId="20">
     <w:abstractNumId w:val="3"/>
@@ -21413,64 +20257,70 @@
     <w:abstractNumId w:val="2"/>
   </w:num>
   <w:num w:numId="22">
-    <w:abstractNumId w:val="28"/>
+    <w:abstractNumId w:val="29"/>
   </w:num>
   <w:num w:numId="23">
-    <w:abstractNumId w:val="26"/>
+    <w:abstractNumId w:val="27"/>
   </w:num>
   <w:num w:numId="24">
-    <w:abstractNumId w:val="24"/>
+    <w:abstractNumId w:val="25"/>
   </w:num>
   <w:num w:numId="25">
-    <w:abstractNumId w:val="9"/>
+    <w:abstractNumId w:val="10"/>
   </w:num>
   <w:num w:numId="26">
+    <w:abstractNumId w:val="22"/>
+  </w:num>
+  <w:num w:numId="27">
     <w:abstractNumId w:val="21"/>
   </w:num>
-  <w:num w:numId="27">
-    <w:abstractNumId w:val="20"/>
-  </w:num>
   <w:num w:numId="28">
-    <w:abstractNumId w:val="39"/>
+    <w:abstractNumId w:val="40"/>
   </w:num>
   <w:num w:numId="29">
     <w:abstractNumId w:val="1"/>
   </w:num>
   <w:num w:numId="30">
-    <w:abstractNumId w:val="36"/>
+    <w:abstractNumId w:val="37"/>
   </w:num>
   <w:num w:numId="31">
+    <w:abstractNumId w:val="17"/>
+  </w:num>
+  <w:num w:numId="32">
+    <w:abstractNumId w:val="13"/>
+  </w:num>
+  <w:num w:numId="33">
+    <w:abstractNumId w:val="33"/>
+  </w:num>
+  <w:num w:numId="34">
+    <w:abstractNumId w:val="24"/>
+  </w:num>
+  <w:num w:numId="35">
+    <w:abstractNumId w:val="28"/>
+  </w:num>
+  <w:num w:numId="36">
+    <w:abstractNumId w:val="14"/>
+  </w:num>
+  <w:num w:numId="37">
+    <w:abstractNumId w:val="11"/>
+  </w:num>
+  <w:num w:numId="38">
+    <w:abstractNumId w:val="38"/>
+  </w:num>
+  <w:num w:numId="39">
     <w:abstractNumId w:val="16"/>
   </w:num>
-  <w:num w:numId="32">
-    <w:abstractNumId w:val="12"/>
-  </w:num>
-  <w:num w:numId="33">
-    <w:abstractNumId w:val="32"/>
-  </w:num>
-  <w:num w:numId="34">
-    <w:abstractNumId w:val="23"/>
-  </w:num>
-  <w:num w:numId="35">
-    <w:abstractNumId w:val="27"/>
-  </w:num>
-  <w:num w:numId="36">
-    <w:abstractNumId w:val="13"/>
-  </w:num>
-  <w:num w:numId="37">
-    <w:abstractNumId w:val="10"/>
-  </w:num>
-  <w:num w:numId="38">
-    <w:abstractNumId w:val="37"/>
-  </w:num>
-  <w:num w:numId="39">
-    <w:abstractNumId w:val="15"/>
-  </w:num>
   <w:num w:numId="40">
-    <w:abstractNumId w:val="7"/>
+    <w:abstractNumId w:val="8"/>
   </w:num>
   <w:num w:numId="41">
-    <w:abstractNumId w:val="38"/>
+    <w:abstractNumId w:val="39"/>
+  </w:num>
+  <w:num w:numId="42">
+    <w:abstractNumId w:val="5"/>
+  </w:num>
+  <w:num w:numId="43">
+    <w:abstractNumId w:val="41"/>
   </w:num>
 </w:numbering>
 </file>
@@ -22316,7 +21166,7 @@
 </file>
 
 <file path=customXml/itemProps1.xml><?xml version="1.0" encoding="utf-8"?>
-<ds:datastoreItem xmlns:ds="http://schemas.openxmlformats.org/officeDocument/2006/customXml" ds:itemID="{83947D90-2605-40D2-A349-DEE6E5DFCD56}">
+<ds:datastoreItem xmlns:ds="http://schemas.openxmlformats.org/officeDocument/2006/customXml" ds:itemID="{4D4AC410-4C65-4D2E-B7CD-E191788F70FB}">
   <ds:schemaRefs>
     <ds:schemaRef ds:uri="http://schemas.openxmlformats.org/officeDocument/2006/bibliography"/>
   </ds:schemaRefs>

</xml_diff>

<commit_message>
📝 Update document (chapter 4 in progress)
</commit_message>
<xml_diff>
--- a/Documents/phoeniX RISC-V Core V0.1.docx
+++ b/Documents/phoeniX RISC-V Core V0.1.docx
@@ -1378,7 +1378,55 @@
               <w:sz w:val="24"/>
               <w:szCs w:val="24"/>
             </w:rPr>
-            <w:t xml:space="preserve"> Code execution and simulation flow</w:t>
+            <w:t xml:space="preserve"> Code E</w:t>
+          </w:r>
+          <w:r>
+            <w:rPr>
+              <w:rFonts w:asciiTheme="majorBidi" w:hAnsiTheme="majorBidi" w:cstheme="majorBidi"/>
+              <w:sz w:val="24"/>
+              <w:szCs w:val="24"/>
+            </w:rPr>
+            <w:t xml:space="preserve">xecution </w:t>
+          </w:r>
+          <w:r>
+            <w:rPr>
+              <w:rFonts w:asciiTheme="majorBidi" w:hAnsiTheme="majorBidi" w:cstheme="majorBidi"/>
+              <w:sz w:val="24"/>
+              <w:szCs w:val="24"/>
+            </w:rPr>
+            <w:t>F</w:t>
+          </w:r>
+          <w:r>
+            <w:rPr>
+              <w:rFonts w:asciiTheme="majorBidi" w:hAnsiTheme="majorBidi" w:cstheme="majorBidi"/>
+              <w:sz w:val="24"/>
+              <w:szCs w:val="24"/>
+            </w:rPr>
+            <w:t>low</w:t>
+          </w:r>
+          <w:r>
+            <w:rPr>
+              <w:rFonts w:asciiTheme="majorBidi" w:hAnsiTheme="majorBidi" w:cstheme="majorBidi"/>
+              <w:sz w:val="24"/>
+              <w:szCs w:val="24"/>
+            </w:rPr>
+            <w:t xml:space="preserve"> </w:t>
+          </w:r>
+          <w:r>
+            <w:rPr>
+              <w:rFonts w:asciiTheme="majorBidi" w:hAnsiTheme="majorBidi" w:cstheme="majorBidi"/>
+              <w:sz w:val="24"/>
+              <w:szCs w:val="24"/>
+            </w:rPr>
+            <w:t>R</w:t>
+          </w:r>
+          <w:r>
+            <w:rPr>
+              <w:rFonts w:asciiTheme="majorBidi" w:hAnsiTheme="majorBidi" w:cstheme="majorBidi"/>
+              <w:sz w:val="24"/>
+              <w:szCs w:val="24"/>
+            </w:rPr>
+            <w:t>equirements</w:t>
           </w:r>
         </w:p>
         <w:p>
@@ -14911,8 +14959,6 @@
         </w:rPr>
         <w:t>Pamela Zave</w:t>
       </w:r>
-      <w:bookmarkStart w:id="0" w:name="_GoBack"/>
-      <w:bookmarkEnd w:id="0"/>
     </w:p>
     <w:p>
       <w:pPr>
@@ -14925,6 +14971,75 @@
     </w:p>
     <w:p>
       <w:pPr>
+        <w:jc w:val="both"/>
+        <w:rPr>
+          <w:rFonts w:asciiTheme="majorBidi" w:hAnsiTheme="majorBidi" w:cstheme="majorBidi"/>
+          <w:sz w:val="24"/>
+          <w:szCs w:val="24"/>
+        </w:rPr>
+      </w:pPr>
+      <w:r>
+        <w:rPr>
+          <w:rFonts w:asciiTheme="majorBidi" w:hAnsiTheme="majorBidi" w:cstheme="majorBidi"/>
+          <w:sz w:val="24"/>
+          <w:szCs w:val="24"/>
+        </w:rPr>
+        <w:t>In the preceding chapters, we delved into an exploration and elucidation of the hardware design and features of the phoeniX RISC-V core. Our upcoming chapter aims to provide a comprehensive explanation and description of the interface between the phoeniX hardware and software layers, as well as the procedural flow for executing C and assembly codes on the processor.</w:t>
+      </w:r>
+    </w:p>
+    <w:p>
+      <w:pPr>
+        <w:jc w:val="both"/>
+        <w:rPr>
+          <w:rFonts w:asciiTheme="majorBidi" w:hAnsiTheme="majorBidi" w:cstheme="majorBidi"/>
+          <w:sz w:val="24"/>
+          <w:szCs w:val="24"/>
+        </w:rPr>
+      </w:pPr>
+      <w:r>
+        <w:rPr>
+          <w:rFonts w:asciiTheme="majorBidi" w:hAnsiTheme="majorBidi" w:cstheme="majorBidi"/>
+          <w:sz w:val="24"/>
+          <w:szCs w:val="24"/>
+        </w:rPr>
+        <w:t>Prior to delving into the flow explanation, it is important to note that the execution and simulation process on the phoeniX core requires several essential software applications. These applications, along with their respective purposes, were comprehensively detailed in the introd</w:t>
+      </w:r>
+      <w:r>
+        <w:rPr>
+          <w:rFonts w:asciiTheme="majorBidi" w:hAnsiTheme="majorBidi" w:cstheme="majorBidi"/>
+          <w:sz w:val="24"/>
+          <w:szCs w:val="24"/>
+        </w:rPr>
+        <w:t xml:space="preserve">uctory chapter of this document. </w:t>
+      </w:r>
+      <w:r>
+        <w:rPr>
+          <w:rFonts w:asciiTheme="majorBidi" w:hAnsiTheme="majorBidi" w:cstheme="majorBidi"/>
+          <w:sz w:val="24"/>
+          <w:szCs w:val="24"/>
+        </w:rPr>
+        <w:t xml:space="preserve">As previously mentioned, within the </w:t>
+      </w:r>
+      <w:r>
+        <w:rPr>
+          <w:rFonts w:ascii="Consolas" w:hAnsi="Consolas" w:cstheme="majorBidi"/>
+          <w:sz w:val="24"/>
+          <w:szCs w:val="24"/>
+        </w:rPr>
+        <w:t>Setup</w:t>
+      </w:r>
+      <w:r>
+        <w:rPr>
+          <w:rFonts w:asciiTheme="majorBidi" w:hAnsiTheme="majorBidi" w:cstheme="majorBidi"/>
+          <w:sz w:val="24"/>
+          <w:szCs w:val="24"/>
+        </w:rPr>
+        <w:t xml:space="preserve"> directory of the phoeniX core repository, a shell script has been prepared to streamline the installation process of the required software mentioned earlier. This script serves to automate the installation, ensuring a more convenient and efficient setup experience for users.</w:t>
+      </w:r>
+    </w:p>
+    <w:p>
+      <w:pPr>
+        <w:jc w:val="both"/>
         <w:rPr>
           <w:rFonts w:asciiTheme="majorBidi" w:hAnsiTheme="majorBidi" w:cstheme="majorBidi"/>
           <w:sz w:val="32"/>
@@ -14934,24 +15049,899 @@
     </w:p>
     <w:p>
       <w:pPr>
+        <w:pStyle w:val="ListParagraph"/>
+        <w:numPr>
+          <w:ilvl w:val="1"/>
+          <w:numId w:val="44"/>
+        </w:numPr>
+        <w:jc w:val="both"/>
         <w:rPr>
           <w:rFonts w:asciiTheme="majorBidi" w:hAnsiTheme="majorBidi" w:cstheme="majorBidi"/>
           <w:sz w:val="32"/>
           <w:szCs w:val="32"/>
         </w:rPr>
       </w:pPr>
-    </w:p>
-    <w:p>
-      <w:pPr>
+      <w:r>
         <w:rPr>
           <w:rFonts w:asciiTheme="majorBidi" w:hAnsiTheme="majorBidi" w:cstheme="majorBidi"/>
           <w:sz w:val="32"/>
           <w:szCs w:val="32"/>
         </w:rPr>
-      </w:pPr>
-    </w:p>
-    <w:p>
-      <w:pPr>
+        <w:t xml:space="preserve">Code Execution Flow </w:t>
+      </w:r>
+    </w:p>
+    <w:p>
+      <w:pPr>
+        <w:jc w:val="both"/>
+        <w:rPr>
+          <w:rFonts w:asciiTheme="majorBidi" w:hAnsiTheme="majorBidi" w:cstheme="majorBidi"/>
+          <w:sz w:val="24"/>
+          <w:szCs w:val="24"/>
+        </w:rPr>
+      </w:pPr>
+      <w:r>
+        <w:rPr>
+          <w:rFonts w:asciiTheme="majorBidi" w:hAnsiTheme="majorBidi" w:cstheme="majorBidi"/>
+          <w:noProof/>
+          <w:sz w:val="24"/>
+          <w:szCs w:val="24"/>
+        </w:rPr>
+        <mc:AlternateContent>
+          <mc:Choice Requires="wps">
+            <w:drawing>
+              <wp:anchor distT="45720" distB="45720" distL="114300" distR="114300" simplePos="0" relativeHeight="251680768" behindDoc="0" locked="0" layoutInCell="1" allowOverlap="1" wp14:anchorId="5F904D5C" wp14:editId="3DF4B25D">
+                <wp:simplePos x="0" y="0"/>
+                <wp:positionH relativeFrom="margin">
+                  <wp:align>center</wp:align>
+                </wp:positionH>
+                <wp:positionV relativeFrom="paragraph">
+                  <wp:posOffset>1560195</wp:posOffset>
+                </wp:positionV>
+                <wp:extent cx="6248400" cy="1150620"/>
+                <wp:effectExtent l="0" t="0" r="0" b="0"/>
+                <wp:wrapSquare wrapText="bothSides"/>
+                <wp:docPr id="217" name="Text Box 2"/>
+                <wp:cNvGraphicFramePr>
+                  <a:graphicFrameLocks xmlns:a="http://schemas.openxmlformats.org/drawingml/2006/main"/>
+                </wp:cNvGraphicFramePr>
+                <a:graphic xmlns:a="http://schemas.openxmlformats.org/drawingml/2006/main">
+                  <a:graphicData uri="http://schemas.microsoft.com/office/word/2010/wordprocessingShape">
+                    <wps:wsp>
+                      <wps:cNvSpPr txBox="1">
+                        <a:spLocks noChangeArrowheads="1"/>
+                      </wps:cNvSpPr>
+                      <wps:spPr bwMode="auto">
+                        <a:xfrm>
+                          <a:off x="0" y="0"/>
+                          <a:ext cx="6248400" cy="1150620"/>
+                        </a:xfrm>
+                        <a:prstGeom prst="rect">
+                          <a:avLst/>
+                        </a:prstGeom>
+                        <a:solidFill>
+                          <a:schemeClr val="bg1">
+                            <a:lumMod val="95000"/>
+                          </a:schemeClr>
+                        </a:solidFill>
+                        <a:ln w="9525">
+                          <a:noFill/>
+                          <a:miter lim="800000"/>
+                          <a:headEnd/>
+                          <a:tailEnd/>
+                        </a:ln>
+                      </wps:spPr>
+                      <wps:txbx>
+                        <w:txbxContent>
+                          <w:p>
+                            <w:pPr>
+                              <w:rPr>
+                                <w:rFonts w:ascii="Consolas" w:hAnsi="Consolas"/>
+                              </w:rPr>
+                            </w:pPr>
+                            <w:r>
+                              <w:rPr>
+                                <w:rFonts w:ascii="Consolas" w:hAnsi="Consolas"/>
+                                <w:b/>
+                                <w:bCs/>
+                                <w:color w:val="C45911" w:themeColor="accent2" w:themeShade="BF"/>
+                              </w:rPr>
+                              <w:t>user@Ubuntu:~</w:t>
+                            </w:r>
+                            <w:r>
+                              <w:rPr>
+                                <w:rFonts w:ascii="Consolas" w:hAnsi="Consolas"/>
+                                <w:b/>
+                                <w:bCs/>
+                              </w:rPr>
+                              <w:t>$</w:t>
+                            </w:r>
+                            <w:r>
+                              <w:rPr>
+                                <w:rFonts w:ascii="Consolas" w:hAnsi="Consolas"/>
+                              </w:rPr>
+                              <w:t xml:space="preserve"> </w:t>
+                            </w:r>
+                            <w:r>
+                              <w:rPr>
+                                <w:rFonts w:ascii="Consolas" w:hAnsi="Consolas"/>
+                                <w:color w:val="595959" w:themeColor="text1" w:themeTint="A6"/>
+                              </w:rPr>
+                              <w:t>git clone https://github.com/ArvinDelavari/phoeniX-RV32.git</w:t>
+                            </w:r>
+                          </w:p>
+                          <w:p>
+                            <w:pPr>
+                              <w:rPr>
+                                <w:rFonts w:ascii="Consolas" w:hAnsi="Consolas"/>
+                              </w:rPr>
+                            </w:pPr>
+                            <w:r>
+                              <w:rPr>
+                                <w:rFonts w:ascii="Consolas" w:hAnsi="Consolas"/>
+                                <w:b/>
+                                <w:bCs/>
+                                <w:color w:val="C45911" w:themeColor="accent2" w:themeShade="BF"/>
+                              </w:rPr>
+                              <w:t>user@Ubuntu:~</w:t>
+                            </w:r>
+                            <w:r>
+                              <w:rPr>
+                                <w:rFonts w:ascii="Consolas" w:hAnsi="Consolas"/>
+                                <w:b/>
+                                <w:bCs/>
+                              </w:rPr>
+                              <w:t>$</w:t>
+                            </w:r>
+                            <w:r>
+                              <w:rPr>
+                                <w:rFonts w:ascii="Consolas" w:hAnsi="Consolas"/>
+                              </w:rPr>
+                              <w:t xml:space="preserve"> </w:t>
+                            </w:r>
+                            <w:r>
+                              <w:rPr>
+                                <w:rFonts w:ascii="Consolas" w:hAnsi="Consolas"/>
+                                <w:color w:val="595959" w:themeColor="text1" w:themeTint="A6"/>
+                              </w:rPr>
+                              <w:t>cd Setup</w:t>
+                            </w:r>
+                          </w:p>
+                          <w:p>
+                            <w:pPr>
+                              <w:rPr>
+                                <w:rFonts w:ascii="Consolas" w:hAnsi="Consolas"/>
+                              </w:rPr>
+                            </w:pPr>
+                            <w:r>
+                              <w:rPr>
+                                <w:rFonts w:ascii="Consolas" w:hAnsi="Consolas"/>
+                                <w:b/>
+                                <w:bCs/>
+                                <w:color w:val="C45911" w:themeColor="accent2" w:themeShade="BF"/>
+                              </w:rPr>
+                              <w:t>user@Ubuntu:~</w:t>
+                            </w:r>
+                            <w:r>
+                              <w:rPr>
+                                <w:rFonts w:ascii="Consolas" w:hAnsi="Consolas"/>
+                                <w:b/>
+                                <w:bCs/>
+                              </w:rPr>
+                              <w:t>$</w:t>
+                            </w:r>
+                            <w:r>
+                              <w:rPr>
+                                <w:rFonts w:ascii="Consolas" w:hAnsi="Consolas"/>
+                              </w:rPr>
+                              <w:t xml:space="preserve"> </w:t>
+                            </w:r>
+                            <w:r>
+                              <w:rPr>
+                                <w:rFonts w:ascii="Consolas" w:hAnsi="Consolas"/>
+                                <w:color w:val="595959" w:themeColor="text1" w:themeTint="A6"/>
+                              </w:rPr>
+                              <w:t>chmod +x setup.sh</w:t>
+                            </w:r>
+                            <w:bookmarkStart w:id="0" w:name="_GoBack"/>
+                            <w:bookmarkEnd w:id="0"/>
+                          </w:p>
+                          <w:p>
+                            <w:pPr>
+                              <w:rPr>
+                                <w:rFonts w:ascii="Consolas" w:hAnsi="Consolas"/>
+                              </w:rPr>
+                            </w:pPr>
+                            <w:r>
+                              <w:rPr>
+                                <w:rFonts w:ascii="Consolas" w:hAnsi="Consolas"/>
+                                <w:b/>
+                                <w:bCs/>
+                                <w:color w:val="C45911" w:themeColor="accent2" w:themeShade="BF"/>
+                              </w:rPr>
+                              <w:t>user@Ubuntu:~</w:t>
+                            </w:r>
+                            <w:r>
+                              <w:rPr>
+                                <w:rFonts w:ascii="Consolas" w:hAnsi="Consolas"/>
+                                <w:b/>
+                                <w:bCs/>
+                              </w:rPr>
+                              <w:t>$</w:t>
+                            </w:r>
+                            <w:r>
+                              <w:rPr>
+                                <w:rFonts w:ascii="Consolas" w:hAnsi="Consolas"/>
+                              </w:rPr>
+                              <w:t xml:space="preserve"> </w:t>
+                            </w:r>
+                            <w:r>
+                              <w:rPr>
+                                <w:rFonts w:ascii="Consolas" w:hAnsi="Consolas"/>
+                                <w:color w:val="595959" w:themeColor="text1" w:themeTint="A6"/>
+                              </w:rPr>
+                              <w:t>./setup.sh</w:t>
+                            </w:r>
+                          </w:p>
+                        </w:txbxContent>
+                      </wps:txbx>
+                      <wps:bodyPr rot="0" vert="horz" wrap="square" lIns="91440" tIns="45720" rIns="91440" bIns="45720" anchor="t" anchorCtr="0">
+                        <a:noAutofit/>
+                      </wps:bodyPr>
+                    </wps:wsp>
+                  </a:graphicData>
+                </a:graphic>
+                <wp14:sizeRelH relativeFrom="margin">
+                  <wp14:pctWidth>0</wp14:pctWidth>
+                </wp14:sizeRelH>
+                <wp14:sizeRelV relativeFrom="margin">
+                  <wp14:pctHeight>0</wp14:pctHeight>
+                </wp14:sizeRelV>
+              </wp:anchor>
+            </w:drawing>
+          </mc:Choice>
+          <mc:Fallback>
+            <w:pict>
+              <v:shape w14:anchorId="5F904D5C" id="_x0000_s1033" type="#_x0000_t202" style="position:absolute;left:0;text-align:left;margin-left:0;margin-top:122.85pt;width:492pt;height:90.6pt;z-index:251680768;visibility:visible;mso-wrap-style:square;mso-width-percent:0;mso-height-percent:0;mso-wrap-distance-left:9pt;mso-wrap-distance-top:3.6pt;mso-wrap-distance-right:9pt;mso-wrap-distance-bottom:3.6pt;mso-position-horizontal:center;mso-position-horizontal-relative:margin;mso-position-vertical:absolute;mso-position-vertical-relative:text;mso-width-percent:0;mso-height-percent:0;mso-width-relative:margin;mso-height-relative:margin;v-text-anchor:top" o:gfxdata="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" fillcolor="#f2f2f2 [3052]" stroked="f">
+                <v:textbox>
+                  <w:txbxContent>
+                    <w:p>
+                      <w:pPr>
+                        <w:rPr>
+                          <w:rFonts w:ascii="Consolas" w:hAnsi="Consolas"/>
+                        </w:rPr>
+                      </w:pPr>
+                      <w:r>
+                        <w:rPr>
+                          <w:rFonts w:ascii="Consolas" w:hAnsi="Consolas"/>
+                          <w:b/>
+                          <w:bCs/>
+                          <w:color w:val="C45911" w:themeColor="accent2" w:themeShade="BF"/>
+                        </w:rPr>
+                        <w:t>user@Ubuntu:~</w:t>
+                      </w:r>
+                      <w:r>
+                        <w:rPr>
+                          <w:rFonts w:ascii="Consolas" w:hAnsi="Consolas"/>
+                          <w:b/>
+                          <w:bCs/>
+                        </w:rPr>
+                        <w:t>$</w:t>
+                      </w:r>
+                      <w:r>
+                        <w:rPr>
+                          <w:rFonts w:ascii="Consolas" w:hAnsi="Consolas"/>
+                        </w:rPr>
+                        <w:t xml:space="preserve"> </w:t>
+                      </w:r>
+                      <w:r>
+                        <w:rPr>
+                          <w:rFonts w:ascii="Consolas" w:hAnsi="Consolas"/>
+                          <w:color w:val="595959" w:themeColor="text1" w:themeTint="A6"/>
+                        </w:rPr>
+                        <w:t>git clone https://github.com/ArvinDelavari/phoeniX-RV32.git</w:t>
+                      </w:r>
+                    </w:p>
+                    <w:p>
+                      <w:pPr>
+                        <w:rPr>
+                          <w:rFonts w:ascii="Consolas" w:hAnsi="Consolas"/>
+                        </w:rPr>
+                      </w:pPr>
+                      <w:r>
+                        <w:rPr>
+                          <w:rFonts w:ascii="Consolas" w:hAnsi="Consolas"/>
+                          <w:b/>
+                          <w:bCs/>
+                          <w:color w:val="C45911" w:themeColor="accent2" w:themeShade="BF"/>
+                        </w:rPr>
+                        <w:t>user@Ubuntu:~</w:t>
+                      </w:r>
+                      <w:r>
+                        <w:rPr>
+                          <w:rFonts w:ascii="Consolas" w:hAnsi="Consolas"/>
+                          <w:b/>
+                          <w:bCs/>
+                        </w:rPr>
+                        <w:t>$</w:t>
+                      </w:r>
+                      <w:r>
+                        <w:rPr>
+                          <w:rFonts w:ascii="Consolas" w:hAnsi="Consolas"/>
+                        </w:rPr>
+                        <w:t xml:space="preserve"> </w:t>
+                      </w:r>
+                      <w:r>
+                        <w:rPr>
+                          <w:rFonts w:ascii="Consolas" w:hAnsi="Consolas"/>
+                          <w:color w:val="595959" w:themeColor="text1" w:themeTint="A6"/>
+                        </w:rPr>
+                        <w:t>cd Setup</w:t>
+                      </w:r>
+                    </w:p>
+                    <w:p>
+                      <w:pPr>
+                        <w:rPr>
+                          <w:rFonts w:ascii="Consolas" w:hAnsi="Consolas"/>
+                        </w:rPr>
+                      </w:pPr>
+                      <w:r>
+                        <w:rPr>
+                          <w:rFonts w:ascii="Consolas" w:hAnsi="Consolas"/>
+                          <w:b/>
+                          <w:bCs/>
+                          <w:color w:val="C45911" w:themeColor="accent2" w:themeShade="BF"/>
+                        </w:rPr>
+                        <w:t>user@Ubuntu:~</w:t>
+                      </w:r>
+                      <w:r>
+                        <w:rPr>
+                          <w:rFonts w:ascii="Consolas" w:hAnsi="Consolas"/>
+                          <w:b/>
+                          <w:bCs/>
+                        </w:rPr>
+                        <w:t>$</w:t>
+                      </w:r>
+                      <w:r>
+                        <w:rPr>
+                          <w:rFonts w:ascii="Consolas" w:hAnsi="Consolas"/>
+                        </w:rPr>
+                        <w:t xml:space="preserve"> </w:t>
+                      </w:r>
+                      <w:r>
+                        <w:rPr>
+                          <w:rFonts w:ascii="Consolas" w:hAnsi="Consolas"/>
+                          <w:color w:val="595959" w:themeColor="text1" w:themeTint="A6"/>
+                        </w:rPr>
+                        <w:t>chmod +x setup.sh</w:t>
+                      </w:r>
+                      <w:bookmarkStart w:id="1" w:name="_GoBack"/>
+                      <w:bookmarkEnd w:id="1"/>
+                    </w:p>
+                    <w:p>
+                      <w:pPr>
+                        <w:rPr>
+                          <w:rFonts w:ascii="Consolas" w:hAnsi="Consolas"/>
+                        </w:rPr>
+                      </w:pPr>
+                      <w:r>
+                        <w:rPr>
+                          <w:rFonts w:ascii="Consolas" w:hAnsi="Consolas"/>
+                          <w:b/>
+                          <w:bCs/>
+                          <w:color w:val="C45911" w:themeColor="accent2" w:themeShade="BF"/>
+                        </w:rPr>
+                        <w:t>user@Ubuntu:~</w:t>
+                      </w:r>
+                      <w:r>
+                        <w:rPr>
+                          <w:rFonts w:ascii="Consolas" w:hAnsi="Consolas"/>
+                          <w:b/>
+                          <w:bCs/>
+                        </w:rPr>
+                        <w:t>$</w:t>
+                      </w:r>
+                      <w:r>
+                        <w:rPr>
+                          <w:rFonts w:ascii="Consolas" w:hAnsi="Consolas"/>
+                        </w:rPr>
+                        <w:t xml:space="preserve"> </w:t>
+                      </w:r>
+                      <w:r>
+                        <w:rPr>
+                          <w:rFonts w:ascii="Consolas" w:hAnsi="Consolas"/>
+                          <w:color w:val="595959" w:themeColor="text1" w:themeTint="A6"/>
+                        </w:rPr>
+                        <w:t>./setup.sh</w:t>
+                      </w:r>
+                    </w:p>
+                  </w:txbxContent>
+                </v:textbox>
+                <w10:wrap type="square" anchorx="margin"/>
+              </v:shape>
+            </w:pict>
+          </mc:Fallback>
+        </mc:AlternateContent>
+      </w:r>
+      <w:r>
+        <w:rPr>
+          <w:rFonts w:asciiTheme="majorBidi" w:hAnsiTheme="majorBidi" w:cstheme="majorBidi"/>
+          <w:sz w:val="24"/>
+          <w:szCs w:val="24"/>
+        </w:rPr>
+        <w:t>The mentioned shell is in the Setup directory in the phoeniX core repository. First important tool which is used in this process is RISC-V GCC Compiler toolchain.</w:t>
+      </w:r>
+      <w:r>
+        <w:t xml:space="preserve"> </w:t>
+      </w:r>
+      <w:r>
+        <w:rPr>
+          <w:rFonts w:asciiTheme="majorBidi" w:hAnsiTheme="majorBidi" w:cstheme="majorBidi"/>
+          <w:sz w:val="24"/>
+          <w:szCs w:val="24"/>
+        </w:rPr>
+        <w:t>You can use the script</w:t>
+      </w:r>
+      <w:r>
+        <w:rPr>
+          <w:rFonts w:asciiTheme="majorBidi" w:hAnsiTheme="majorBidi" w:cstheme="majorBidi"/>
+          <w:sz w:val="24"/>
+          <w:szCs w:val="24"/>
+        </w:rPr>
+        <w:t>s provided in the original RISC-V</w:t>
+      </w:r>
+      <w:r>
+        <w:rPr>
+          <w:rFonts w:asciiTheme="majorBidi" w:hAnsiTheme="majorBidi" w:cstheme="majorBidi"/>
+          <w:sz w:val="24"/>
+          <w:szCs w:val="24"/>
+        </w:rPr>
+        <w:t xml:space="preserve"> repositories and riscv-tools</w:t>
+      </w:r>
+      <w:r>
+        <w:rPr>
+          <w:rFonts w:asciiTheme="majorBidi" w:hAnsiTheme="majorBidi" w:cstheme="majorBidi"/>
+          <w:sz w:val="24"/>
+          <w:szCs w:val="24"/>
+        </w:rPr>
+        <w:t xml:space="preserve"> [</w:t>
+      </w:r>
+      <w:r>
+        <w:rPr>
+          <w:rFonts w:asciiTheme="majorBidi" w:hAnsiTheme="majorBidi" w:cstheme="majorBidi"/>
+          <w:sz w:val="24"/>
+          <w:szCs w:val="24"/>
+        </w:rPr>
+        <w:t>12</w:t>
+      </w:r>
+      <w:r>
+        <w:rPr>
+          <w:rFonts w:asciiTheme="majorBidi" w:hAnsiTheme="majorBidi" w:cstheme="majorBidi"/>
+          <w:sz w:val="24"/>
+          <w:szCs w:val="24"/>
+        </w:rPr>
+        <w:t>]</w:t>
+      </w:r>
+      <w:r>
+        <w:rPr>
+          <w:rFonts w:asciiTheme="majorBidi" w:hAnsiTheme="majorBidi" w:cstheme="majorBidi"/>
+          <w:sz w:val="24"/>
+          <w:szCs w:val="24"/>
+        </w:rPr>
+        <w:t xml:space="preserve">. The default settings in the original repos build scripts will build a compiler, assembler and linker that can target any RISC-V ISA. You can also use the provided shell script in </w:t>
+      </w:r>
+      <w:r>
+        <w:rPr>
+          <w:rFonts w:ascii="Consolas" w:hAnsi="Consolas" w:cstheme="majorBidi"/>
+          <w:sz w:val="24"/>
+          <w:szCs w:val="24"/>
+        </w:rPr>
+        <w:t>/Setup</w:t>
+      </w:r>
+      <w:r>
+        <w:rPr>
+          <w:rFonts w:asciiTheme="majorBidi" w:hAnsiTheme="majorBidi" w:cstheme="majorBidi"/>
+          <w:sz w:val="24"/>
+          <w:szCs w:val="24"/>
+        </w:rPr>
+        <w:t xml:space="preserve">. All shell scripts and Makefiles provided in this repository target Ubuntu 20.04 unless otherwise specified. Simply run the </w:t>
+      </w:r>
+      <w:r>
+        <w:rPr>
+          <w:rFonts w:ascii="Consolas" w:hAnsi="Consolas" w:cstheme="majorBidi"/>
+          <w:sz w:val="24"/>
+          <w:szCs w:val="24"/>
+        </w:rPr>
+        <w:t>setup.sh</w:t>
+      </w:r>
+      <w:r>
+        <w:rPr>
+          <w:rFonts w:asciiTheme="majorBidi" w:hAnsiTheme="majorBidi" w:cstheme="majorBidi"/>
+          <w:sz w:val="24"/>
+          <w:szCs w:val="24"/>
+        </w:rPr>
+        <w:t xml:space="preserve"> from your terminal, it will automatically install the required </w:t>
+      </w:r>
+      <w:r>
+        <w:rPr>
+          <w:rFonts w:asciiTheme="majorBidi" w:hAnsiTheme="majorBidi" w:cstheme="majorBidi"/>
+          <w:sz w:val="24"/>
+          <w:szCs w:val="24"/>
+        </w:rPr>
+        <w:t>perquisites</w:t>
+      </w:r>
+      <w:r>
+        <w:rPr>
+          <w:rFonts w:asciiTheme="majorBidi" w:hAnsiTheme="majorBidi" w:cstheme="majorBidi"/>
+          <w:sz w:val="24"/>
+          <w:szCs w:val="24"/>
+        </w:rPr>
+        <w:t>, iVerilog version 12 and gtkwave.</w:t>
+      </w:r>
+    </w:p>
+    <w:p>
+      <w:pPr>
+        <w:jc w:val="both"/>
+        <w:rPr>
+          <w:rFonts w:asciiTheme="majorBidi" w:hAnsiTheme="majorBidi" w:cstheme="majorBidi"/>
+          <w:sz w:val="24"/>
+          <w:szCs w:val="24"/>
+        </w:rPr>
+      </w:pPr>
+      <w:r>
+        <w:rPr>
+          <w:rFonts w:asciiTheme="majorBidi" w:hAnsiTheme="majorBidi" w:cstheme="majorBidi"/>
+          <w:sz w:val="24"/>
+          <w:szCs w:val="24"/>
+        </w:rPr>
+        <w:lastRenderedPageBreak/>
+        <w:t xml:space="preserve">Using your favorite editor open </w:t>
+      </w:r>
+      <w:r>
+        <w:rPr>
+          <w:rFonts w:ascii="Consolas" w:hAnsi="Consolas" w:cstheme="majorBidi"/>
+          <w:sz w:val="24"/>
+          <w:szCs w:val="24"/>
+        </w:rPr>
+        <w:t>.bashrc</w:t>
+      </w:r>
+      <w:r>
+        <w:rPr>
+          <w:rFonts w:asciiTheme="majorBidi" w:hAnsiTheme="majorBidi" w:cstheme="majorBidi"/>
+          <w:sz w:val="24"/>
+          <w:szCs w:val="24"/>
+        </w:rPr>
+        <w:t xml:space="preserve"> file from the home directory of your </w:t>
+      </w:r>
+      <w:r>
+        <w:rPr>
+          <w:rFonts w:asciiTheme="majorBidi" w:hAnsiTheme="majorBidi" w:cstheme="majorBidi"/>
+          <w:sz w:val="24"/>
+          <w:szCs w:val="24"/>
+        </w:rPr>
+        <w:t>Ubuntu</w:t>
+      </w:r>
+      <w:r>
+        <w:rPr>
+          <w:rFonts w:asciiTheme="majorBidi" w:hAnsiTheme="majorBidi" w:cstheme="majorBidi"/>
+          <w:sz w:val="24"/>
+          <w:szCs w:val="24"/>
+        </w:rPr>
+        <w:t xml:space="preserve">. Replace </w:t>
+      </w:r>
+      <w:r>
+        <w:rPr>
+          <w:rFonts w:ascii="Consolas" w:hAnsi="Consolas" w:cstheme="majorBidi"/>
+          <w:sz w:val="24"/>
+          <w:szCs w:val="24"/>
+        </w:rPr>
+        <w:t>{user}</w:t>
+      </w:r>
+      <w:r>
+        <w:rPr>
+          <w:rFonts w:asciiTheme="majorBidi" w:hAnsiTheme="majorBidi" w:cstheme="majorBidi"/>
+          <w:sz w:val="24"/>
+          <w:szCs w:val="24"/>
+        </w:rPr>
+        <w:t xml:space="preserve"> with your own user name and add the following lines to the end of file. This will your </w:t>
+      </w:r>
+      <w:r>
+        <w:rPr>
+          <w:rFonts w:ascii="Consolas" w:hAnsi="Consolas" w:cstheme="majorBidi"/>
+          <w:sz w:val="24"/>
+          <w:szCs w:val="24"/>
+        </w:rPr>
+        <w:t>PATH</w:t>
+      </w:r>
+      <w:r>
+        <w:rPr>
+          <w:rFonts w:asciiTheme="majorBidi" w:hAnsiTheme="majorBidi" w:cstheme="majorBidi"/>
+          <w:sz w:val="24"/>
+          <w:szCs w:val="24"/>
+        </w:rPr>
+        <w:t xml:space="preserve"> environment variable and is required to run RISC-V GNU Compiler automatically without exporting </w:t>
+      </w:r>
+      <w:r>
+        <w:rPr>
+          <w:rFonts w:ascii="Consolas" w:hAnsi="Consolas" w:cstheme="majorBidi"/>
+          <w:sz w:val="24"/>
+          <w:szCs w:val="24"/>
+        </w:rPr>
+        <w:t>PATH</w:t>
+      </w:r>
+      <w:r>
+        <w:rPr>
+          <w:rFonts w:asciiTheme="majorBidi" w:hAnsiTheme="majorBidi" w:cstheme="majorBidi"/>
+          <w:sz w:val="24"/>
+          <w:szCs w:val="24"/>
+        </w:rPr>
+        <w:t xml:space="preserve"> variable each time.</w:t>
+      </w:r>
+    </w:p>
+    <w:p>
+      <w:pPr>
+        <w:jc w:val="both"/>
+        <w:rPr>
+          <w:rFonts w:asciiTheme="majorBidi" w:hAnsiTheme="majorBidi" w:cstheme="majorBidi"/>
+          <w:sz w:val="24"/>
+          <w:szCs w:val="24"/>
+        </w:rPr>
+      </w:pPr>
+      <w:r>
+        <w:rPr>
+          <w:rFonts w:asciiTheme="majorBidi" w:hAnsiTheme="majorBidi" w:cstheme="majorBidi"/>
+          <w:noProof/>
+          <w:sz w:val="24"/>
+          <w:szCs w:val="24"/>
+        </w:rPr>
+        <mc:AlternateContent>
+          <mc:Choice Requires="wps">
+            <w:drawing>
+              <wp:anchor distT="45720" distB="45720" distL="114300" distR="114300" simplePos="0" relativeHeight="251682816" behindDoc="0" locked="0" layoutInCell="1" allowOverlap="1" wp14:anchorId="34ACC5B7" wp14:editId="6329C63C">
+                <wp:simplePos x="0" y="0"/>
+                <wp:positionH relativeFrom="margin">
+                  <wp:align>center</wp:align>
+                </wp:positionH>
+                <wp:positionV relativeFrom="paragraph">
+                  <wp:posOffset>765810</wp:posOffset>
+                </wp:positionV>
+                <wp:extent cx="6248400" cy="967740"/>
+                <wp:effectExtent l="0" t="0" r="0" b="3810"/>
+                <wp:wrapSquare wrapText="bothSides"/>
+                <wp:docPr id="16" name="Text Box 2"/>
+                <wp:cNvGraphicFramePr>
+                  <a:graphicFrameLocks xmlns:a="http://schemas.openxmlformats.org/drawingml/2006/main"/>
+                </wp:cNvGraphicFramePr>
+                <a:graphic xmlns:a="http://schemas.openxmlformats.org/drawingml/2006/main">
+                  <a:graphicData uri="http://schemas.microsoft.com/office/word/2010/wordprocessingShape">
+                    <wps:wsp>
+                      <wps:cNvSpPr txBox="1">
+                        <a:spLocks noChangeArrowheads="1"/>
+                      </wps:cNvSpPr>
+                      <wps:spPr bwMode="auto">
+                        <a:xfrm>
+                          <a:off x="0" y="0"/>
+                          <a:ext cx="6248400" cy="967740"/>
+                        </a:xfrm>
+                        <a:prstGeom prst="rect">
+                          <a:avLst/>
+                        </a:prstGeom>
+                        <a:solidFill>
+                          <a:schemeClr val="bg1">
+                            <a:lumMod val="95000"/>
+                          </a:schemeClr>
+                        </a:solidFill>
+                        <a:ln w="9525">
+                          <a:noFill/>
+                          <a:miter lim="800000"/>
+                          <a:headEnd/>
+                          <a:tailEnd/>
+                        </a:ln>
+                      </wps:spPr>
+                      <wps:txbx>
+                        <w:txbxContent>
+                          <w:p>
+                            <w:pPr>
+                              <w:rPr>
+                                <w:rFonts w:ascii="Consolas" w:hAnsi="Consolas"/>
+                              </w:rPr>
+                            </w:pPr>
+                            <w:r>
+                              <w:rPr>
+                                <w:rFonts w:ascii="Consolas" w:hAnsi="Consolas"/>
+                                <w:b/>
+                                <w:bCs/>
+                                <w:color w:val="C45911" w:themeColor="accent2" w:themeShade="BF"/>
+                              </w:rPr>
+                              <w:t xml:space="preserve">export </w:t>
+                            </w:r>
+                            <w:r>
+                              <w:rPr>
+                                <w:rFonts w:ascii="Consolas" w:hAnsi="Consolas"/>
+                                <w:color w:val="595959" w:themeColor="text1" w:themeTint="A6"/>
+                              </w:rPr>
+                              <w:t>PATH=/home/{user}/riscv_toolchain/riscv64-unknown-elf-gcc-8.3.0-2019.08.0-x86_64-linux-ubuntu14/bin:$PATH</w:t>
+                            </w:r>
+                          </w:p>
+                          <w:p>
+                            <w:pPr>
+                              <w:rPr>
+                                <w:rFonts w:ascii="Consolas" w:hAnsi="Consolas"/>
+                                <w:color w:val="595959" w:themeColor="text1" w:themeTint="A6"/>
+                              </w:rPr>
+                            </w:pPr>
+                            <w:r>
+                              <w:rPr>
+                                <w:rFonts w:ascii="Consolas" w:hAnsi="Consolas"/>
+                                <w:b/>
+                                <w:bCs/>
+                                <w:color w:val="C45911" w:themeColor="accent2" w:themeShade="BF"/>
+                              </w:rPr>
+                              <w:t xml:space="preserve">export </w:t>
+                            </w:r>
+                            <w:r>
+                              <w:rPr>
+                                <w:rFonts w:ascii="Consolas" w:hAnsi="Consolas"/>
+                                <w:color w:val="595959" w:themeColor="text1" w:themeTint="A6"/>
+                              </w:rPr>
+                              <w:t>PATH=/home/{user}/riscv_toolchain/riscv64-unknown-elf-gcc-8.3.0-2019.08.0-x86_64-linux-ubuntu14/riscv64-unknown-elf/bin:$PATH</w:t>
+                            </w:r>
+                          </w:p>
+                        </w:txbxContent>
+                      </wps:txbx>
+                      <wps:bodyPr rot="0" vert="horz" wrap="square" lIns="91440" tIns="45720" rIns="91440" bIns="45720" anchor="t" anchorCtr="0">
+                        <a:noAutofit/>
+                      </wps:bodyPr>
+                    </wps:wsp>
+                  </a:graphicData>
+                </a:graphic>
+                <wp14:sizeRelH relativeFrom="margin">
+                  <wp14:pctWidth>0</wp14:pctWidth>
+                </wp14:sizeRelH>
+                <wp14:sizeRelV relativeFrom="margin">
+                  <wp14:pctHeight>0</wp14:pctHeight>
+                </wp14:sizeRelV>
+              </wp:anchor>
+            </w:drawing>
+          </mc:Choice>
+          <mc:Fallback>
+            <w:pict>
+              <v:shape w14:anchorId="34ACC5B7" id="_x0000_s1034" type="#_x0000_t202" style="position:absolute;left:0;text-align:left;margin-left:0;margin-top:60.3pt;width:492pt;height:76.2pt;z-index:251682816;visibility:visible;mso-wrap-style:square;mso-width-percent:0;mso-height-percent:0;mso-wrap-distance-left:9pt;mso-wrap-distance-top:3.6pt;mso-wrap-distance-right:9pt;mso-wrap-distance-bottom:3.6pt;mso-position-horizontal:center;mso-position-horizontal-relative:margin;mso-position-vertical:absolute;mso-position-vertical-relative:text;mso-width-percent:0;mso-height-percent:0;mso-width-relative:margin;mso-height-relative:margin;v-text-anchor:top" o:gfxdata="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" fillcolor="#f2f2f2 [3052]" stroked="f">
+                <v:textbox>
+                  <w:txbxContent>
+                    <w:p>
+                      <w:pPr>
+                        <w:rPr>
+                          <w:rFonts w:ascii="Consolas" w:hAnsi="Consolas"/>
+                        </w:rPr>
+                      </w:pPr>
+                      <w:r>
+                        <w:rPr>
+                          <w:rFonts w:ascii="Consolas" w:hAnsi="Consolas"/>
+                          <w:b/>
+                          <w:bCs/>
+                          <w:color w:val="C45911" w:themeColor="accent2" w:themeShade="BF"/>
+                        </w:rPr>
+                        <w:t xml:space="preserve">export </w:t>
+                      </w:r>
+                      <w:r>
+                        <w:rPr>
+                          <w:rFonts w:ascii="Consolas" w:hAnsi="Consolas"/>
+                          <w:color w:val="595959" w:themeColor="text1" w:themeTint="A6"/>
+                        </w:rPr>
+                        <w:t>PATH=/home/{user}/riscv_toolchain/riscv64-unknown-elf-gcc-8.3.0-2019.08.0-x86_64-linux-ubuntu14/bin:$PATH</w:t>
+                      </w:r>
+                    </w:p>
+                    <w:p>
+                      <w:pPr>
+                        <w:rPr>
+                          <w:rFonts w:ascii="Consolas" w:hAnsi="Consolas"/>
+                          <w:color w:val="595959" w:themeColor="text1" w:themeTint="A6"/>
+                        </w:rPr>
+                      </w:pPr>
+                      <w:r>
+                        <w:rPr>
+                          <w:rFonts w:ascii="Consolas" w:hAnsi="Consolas"/>
+                          <w:b/>
+                          <w:bCs/>
+                          <w:color w:val="C45911" w:themeColor="accent2" w:themeShade="BF"/>
+                        </w:rPr>
+                        <w:t xml:space="preserve">export </w:t>
+                      </w:r>
+                      <w:r>
+                        <w:rPr>
+                          <w:rFonts w:ascii="Consolas" w:hAnsi="Consolas"/>
+                          <w:color w:val="595959" w:themeColor="text1" w:themeTint="A6"/>
+                        </w:rPr>
+                        <w:t>PATH=/home/{user}/riscv_toolchain/riscv64-unknown-elf-gcc-8.3.0-2019.08.0-x86_64-linux-ubuntu14/riscv64-unknown-elf/bin:$PATH</w:t>
+                      </w:r>
+                    </w:p>
+                  </w:txbxContent>
+                </v:textbox>
+                <w10:wrap type="square" anchorx="margin"/>
+              </v:shape>
+            </w:pict>
+          </mc:Fallback>
+        </mc:AlternateContent>
+      </w:r>
+      <w:r>
+        <w:rPr>
+          <w:rFonts w:asciiTheme="majorBidi" w:hAnsiTheme="majorBidi" w:cstheme="majorBidi"/>
+          <w:sz w:val="24"/>
+          <w:szCs w:val="24"/>
+        </w:rPr>
+        <w:t>Note</w:t>
+      </w:r>
+      <w:r>
+        <w:rPr>
+          <w:rFonts w:asciiTheme="majorBidi" w:hAnsiTheme="majorBidi" w:cstheme="majorBidi"/>
+          <w:sz w:val="24"/>
+          <w:szCs w:val="24"/>
+        </w:rPr>
+        <w:t xml:space="preserve">: The script provided setup.sh and the following lines are set configure the toolchain based on 8.3.0 version of the compiler and toolchain. If you wish to install a different </w:t>
+      </w:r>
+      <w:r>
+        <w:rPr>
+          <w:rFonts w:asciiTheme="majorBidi" w:hAnsiTheme="majorBidi" w:cstheme="majorBidi"/>
+          <w:sz w:val="24"/>
+          <w:szCs w:val="24"/>
+        </w:rPr>
+        <w:t>version,</w:t>
+      </w:r>
+      <w:r>
+        <w:rPr>
+          <w:rFonts w:asciiTheme="majorBidi" w:hAnsiTheme="majorBidi" w:cstheme="majorBidi"/>
+          <w:sz w:val="24"/>
+          <w:szCs w:val="24"/>
+        </w:rPr>
+        <w:t xml:space="preserve"> please beware and change the </w:t>
+      </w:r>
+      <w:r>
+        <w:rPr>
+          <w:rFonts w:asciiTheme="majorBidi" w:hAnsiTheme="majorBidi" w:cstheme="majorBidi"/>
+          <w:sz w:val="24"/>
+          <w:szCs w:val="24"/>
+        </w:rPr>
+        <w:t>required</w:t>
+      </w:r>
+      <w:r>
+        <w:rPr>
+          <w:rFonts w:asciiTheme="majorBidi" w:hAnsiTheme="majorBidi" w:cstheme="majorBidi"/>
+          <w:sz w:val="24"/>
+          <w:szCs w:val="24"/>
+        </w:rPr>
+        <w:t xml:space="preserve"> lines in </w:t>
+      </w:r>
+      <w:r>
+        <w:rPr>
+          <w:rFonts w:ascii="Consolas" w:hAnsi="Consolas" w:cstheme="majorBidi"/>
+          <w:sz w:val="24"/>
+          <w:szCs w:val="24"/>
+        </w:rPr>
+        <w:t>setup.sh</w:t>
+      </w:r>
+      <w:r>
+        <w:rPr>
+          <w:rFonts w:asciiTheme="majorBidi" w:hAnsiTheme="majorBidi" w:cstheme="majorBidi"/>
+          <w:sz w:val="24"/>
+          <w:szCs w:val="24"/>
+        </w:rPr>
+        <w:t xml:space="preserve"> and the following lines:</w:t>
+      </w:r>
+    </w:p>
+    <w:p>
+      <w:pPr>
+        <w:rPr>
+          <w:rFonts w:asciiTheme="majorBidi" w:hAnsiTheme="majorBidi" w:cstheme="majorBidi" w:hint="cs"/>
+          <w:sz w:val="24"/>
+          <w:szCs w:val="24"/>
+          <w:rtl/>
+          <w:lang w:bidi="fa-IR"/>
+        </w:rPr>
+      </w:pPr>
+    </w:p>
+    <w:p>
+      <w:pPr>
+        <w:jc w:val="center"/>
         <w:rPr>
           <w:rFonts w:asciiTheme="majorBidi" w:hAnsiTheme="majorBidi" w:cstheme="majorBidi"/>
           <w:sz w:val="32"/>
@@ -15075,13 +16065,147 @@
           <w:szCs w:val="32"/>
         </w:rPr>
       </w:pPr>
-      <w:r>
+    </w:p>
+    <w:p>
+      <w:pPr>
         <w:rPr>
           <w:rFonts w:asciiTheme="majorBidi" w:hAnsiTheme="majorBidi" w:cstheme="majorBidi"/>
           <w:sz w:val="32"/>
           <w:szCs w:val="32"/>
         </w:rPr>
-        <w:lastRenderedPageBreak/>
+      </w:pPr>
+    </w:p>
+    <w:p>
+      <w:pPr>
+        <w:rPr>
+          <w:rFonts w:asciiTheme="majorBidi" w:hAnsiTheme="majorBidi" w:cstheme="majorBidi"/>
+          <w:sz w:val="32"/>
+          <w:szCs w:val="32"/>
+        </w:rPr>
+      </w:pPr>
+    </w:p>
+    <w:p>
+      <w:pPr>
+        <w:rPr>
+          <w:rFonts w:asciiTheme="majorBidi" w:hAnsiTheme="majorBidi" w:cstheme="majorBidi"/>
+          <w:sz w:val="32"/>
+          <w:szCs w:val="32"/>
+        </w:rPr>
+      </w:pPr>
+    </w:p>
+    <w:p>
+      <w:pPr>
+        <w:rPr>
+          <w:rFonts w:asciiTheme="majorBidi" w:hAnsiTheme="majorBidi" w:cstheme="majorBidi"/>
+          <w:sz w:val="32"/>
+          <w:szCs w:val="32"/>
+        </w:rPr>
+      </w:pPr>
+    </w:p>
+    <w:p>
+      <w:pPr>
+        <w:rPr>
+          <w:rFonts w:asciiTheme="majorBidi" w:hAnsiTheme="majorBidi" w:cstheme="majorBidi"/>
+          <w:sz w:val="32"/>
+          <w:szCs w:val="32"/>
+        </w:rPr>
+      </w:pPr>
+    </w:p>
+    <w:p>
+      <w:pPr>
+        <w:rPr>
+          <w:rFonts w:asciiTheme="majorBidi" w:hAnsiTheme="majorBidi" w:cstheme="majorBidi"/>
+          <w:sz w:val="32"/>
+          <w:szCs w:val="32"/>
+        </w:rPr>
+      </w:pPr>
+    </w:p>
+    <w:p>
+      <w:pPr>
+        <w:rPr>
+          <w:rFonts w:asciiTheme="majorBidi" w:hAnsiTheme="majorBidi" w:cstheme="majorBidi"/>
+          <w:sz w:val="32"/>
+          <w:szCs w:val="32"/>
+        </w:rPr>
+      </w:pPr>
+    </w:p>
+    <w:p>
+      <w:pPr>
+        <w:rPr>
+          <w:rFonts w:asciiTheme="majorBidi" w:hAnsiTheme="majorBidi" w:cstheme="majorBidi"/>
+          <w:sz w:val="32"/>
+          <w:szCs w:val="32"/>
+        </w:rPr>
+      </w:pPr>
+    </w:p>
+    <w:p>
+      <w:pPr>
+        <w:rPr>
+          <w:rFonts w:asciiTheme="majorBidi" w:hAnsiTheme="majorBidi" w:cstheme="majorBidi"/>
+          <w:sz w:val="32"/>
+          <w:szCs w:val="32"/>
+        </w:rPr>
+      </w:pPr>
+    </w:p>
+    <w:p>
+      <w:pPr>
+        <w:rPr>
+          <w:rFonts w:asciiTheme="majorBidi" w:hAnsiTheme="majorBidi" w:cstheme="majorBidi"/>
+          <w:sz w:val="32"/>
+          <w:szCs w:val="32"/>
+        </w:rPr>
+      </w:pPr>
+    </w:p>
+    <w:p>
+      <w:pPr>
+        <w:rPr>
+          <w:rFonts w:asciiTheme="majorBidi" w:hAnsiTheme="majorBidi" w:cstheme="majorBidi"/>
+          <w:sz w:val="32"/>
+          <w:szCs w:val="32"/>
+        </w:rPr>
+      </w:pPr>
+    </w:p>
+    <w:p>
+      <w:pPr>
+        <w:rPr>
+          <w:rFonts w:asciiTheme="majorBidi" w:hAnsiTheme="majorBidi" w:cstheme="majorBidi"/>
+          <w:sz w:val="32"/>
+          <w:szCs w:val="32"/>
+        </w:rPr>
+      </w:pPr>
+    </w:p>
+    <w:p>
+      <w:pPr>
+        <w:rPr>
+          <w:rFonts w:asciiTheme="majorBidi" w:hAnsiTheme="majorBidi" w:cstheme="majorBidi"/>
+          <w:sz w:val="32"/>
+          <w:szCs w:val="32"/>
+        </w:rPr>
+      </w:pPr>
+    </w:p>
+    <w:p>
+      <w:pPr>
+        <w:rPr>
+          <w:rFonts w:asciiTheme="majorBidi" w:hAnsiTheme="majorBidi" w:cstheme="majorBidi"/>
+          <w:sz w:val="32"/>
+          <w:szCs w:val="32"/>
+        </w:rPr>
+      </w:pPr>
+    </w:p>
+    <w:p>
+      <w:pPr>
+        <w:rPr>
+          <w:rFonts w:asciiTheme="majorBidi" w:hAnsiTheme="majorBidi" w:cstheme="majorBidi"/>
+          <w:sz w:val="32"/>
+          <w:szCs w:val="32"/>
+        </w:rPr>
+      </w:pPr>
+      <w:r>
+        <w:rPr>
+          <w:rFonts w:asciiTheme="majorBidi" w:hAnsiTheme="majorBidi" w:cstheme="majorBidi"/>
+          <w:sz w:val="32"/>
+          <w:szCs w:val="32"/>
+        </w:rPr>
         <w:t>Chapter 6</w:t>
       </w:r>
     </w:p>
@@ -15285,6 +16409,7 @@
           <w:sz w:val="24"/>
           <w:szCs w:val="24"/>
         </w:rPr>
+        <w:lastRenderedPageBreak/>
         <w:t>[8] ibex</w:t>
       </w:r>
     </w:p>
@@ -15320,6 +16445,23 @@
           <w:szCs w:val="24"/>
         </w:rPr>
         <w:t>[10] iverilog</w:t>
+      </w:r>
+    </w:p>
+    <w:p>
+      <w:pPr>
+        <w:rPr>
+          <w:rFonts w:asciiTheme="majorBidi" w:hAnsiTheme="majorBidi" w:cstheme="majorBidi"/>
+          <w:sz w:val="24"/>
+          <w:szCs w:val="24"/>
+        </w:rPr>
+      </w:pPr>
+      <w:r>
+        <w:rPr>
+          <w:rFonts w:asciiTheme="majorBidi" w:hAnsiTheme="majorBidi" w:cstheme="majorBidi"/>
+          <w:sz w:val="24"/>
+          <w:szCs w:val="24"/>
+        </w:rPr>
+        <w:t>[11] Python</w:t>
       </w:r>
     </w:p>
     <w:p>
@@ -15338,7 +16480,7 @@
           <w:sz w:val="24"/>
           <w:szCs w:val="24"/>
         </w:rPr>
-        <w:t>[11] Python</w:t>
+        <w:t>[12] RISC-V tools</w:t>
       </w:r>
     </w:p>
     <w:sectPr>
@@ -15856,6 +16998,119 @@
     </w:lvl>
   </w:abstractNum>
   <w:abstractNum w:abstractNumId="4" w15:restartNumberingAfterBreak="0">
+    <w:nsid w:val="085B2D6B"/>
+    <w:multiLevelType w:val="multilevel"/>
+    <w:tmpl w:val="309EA38A"/>
+    <w:lvl w:ilvl="0">
+      <w:start w:val="4"/>
+      <w:numFmt w:val="decimal"/>
+      <w:lvlText w:val="%1."/>
+      <w:lvlJc w:val="left"/>
+      <w:pPr>
+        <w:ind w:left="504" w:hanging="504"/>
+      </w:pPr>
+      <w:rPr>
+        <w:rFonts w:hint="default"/>
+      </w:rPr>
+    </w:lvl>
+    <w:lvl w:ilvl="1">
+      <w:start w:val="1"/>
+      <w:numFmt w:val="decimal"/>
+      <w:lvlText w:val="%1.%2."/>
+      <w:lvlJc w:val="left"/>
+      <w:pPr>
+        <w:ind w:left="720" w:hanging="720"/>
+      </w:pPr>
+      <w:rPr>
+        <w:rFonts w:hint="default"/>
+      </w:rPr>
+    </w:lvl>
+    <w:lvl w:ilvl="2">
+      <w:start w:val="1"/>
+      <w:numFmt w:val="decimal"/>
+      <w:lvlText w:val="%1.%2.%3."/>
+      <w:lvlJc w:val="left"/>
+      <w:pPr>
+        <w:ind w:left="720" w:hanging="720"/>
+      </w:pPr>
+      <w:rPr>
+        <w:rFonts w:hint="default"/>
+      </w:rPr>
+    </w:lvl>
+    <w:lvl w:ilvl="3">
+      <w:start w:val="1"/>
+      <w:numFmt w:val="decimal"/>
+      <w:lvlText w:val="%1.%2.%3.%4."/>
+      <w:lvlJc w:val="left"/>
+      <w:pPr>
+        <w:ind w:left="1080" w:hanging="1080"/>
+      </w:pPr>
+      <w:rPr>
+        <w:rFonts w:hint="default"/>
+      </w:rPr>
+    </w:lvl>
+    <w:lvl w:ilvl="4">
+      <w:start w:val="1"/>
+      <w:numFmt w:val="decimal"/>
+      <w:lvlText w:val="%1.%2.%3.%4.%5."/>
+      <w:lvlJc w:val="left"/>
+      <w:pPr>
+        <w:ind w:left="1440" w:hanging="1440"/>
+      </w:pPr>
+      <w:rPr>
+        <w:rFonts w:hint="default"/>
+      </w:rPr>
+    </w:lvl>
+    <w:lvl w:ilvl="5">
+      <w:start w:val="1"/>
+      <w:numFmt w:val="decimal"/>
+      <w:lvlText w:val="%1.%2.%3.%4.%5.%6."/>
+      <w:lvlJc w:val="left"/>
+      <w:pPr>
+        <w:ind w:left="1440" w:hanging="1440"/>
+      </w:pPr>
+      <w:rPr>
+        <w:rFonts w:hint="default"/>
+      </w:rPr>
+    </w:lvl>
+    <w:lvl w:ilvl="6">
+      <w:start w:val="1"/>
+      <w:numFmt w:val="decimal"/>
+      <w:lvlText w:val="%1.%2.%3.%4.%5.%6.%7."/>
+      <w:lvlJc w:val="left"/>
+      <w:pPr>
+        <w:ind w:left="1800" w:hanging="1800"/>
+      </w:pPr>
+      <w:rPr>
+        <w:rFonts w:hint="default"/>
+      </w:rPr>
+    </w:lvl>
+    <w:lvl w:ilvl="7">
+      <w:start w:val="1"/>
+      <w:numFmt w:val="decimal"/>
+      <w:lvlText w:val="%1.%2.%3.%4.%5.%6.%7.%8."/>
+      <w:lvlJc w:val="left"/>
+      <w:pPr>
+        <w:ind w:left="2160" w:hanging="2160"/>
+      </w:pPr>
+      <w:rPr>
+        <w:rFonts w:hint="default"/>
+      </w:rPr>
+    </w:lvl>
+    <w:lvl w:ilvl="8">
+      <w:start w:val="1"/>
+      <w:numFmt w:val="decimal"/>
+      <w:lvlText w:val="%1.%2.%3.%4.%5.%6.%7.%8.%9."/>
+      <w:lvlJc w:val="left"/>
+      <w:pPr>
+        <w:ind w:left="2160" w:hanging="2160"/>
+      </w:pPr>
+      <w:rPr>
+        <w:rFonts w:hint="default"/>
+      </w:rPr>
+    </w:lvl>
+  </w:abstractNum>
+  <w:abstractNum w:abstractNumId="5" w15:restartNumberingAfterBreak="0">
     <w:nsid w:val="0B4E72FF"/>
     <w:multiLevelType w:val="multilevel"/>
     <w:tmpl w:val="04090021"/>
@@ -15968,7 +17223,7 @@
       </w:rPr>
     </w:lvl>
   </w:abstractNum>
-  <w:abstractNum w:abstractNumId="5" w15:restartNumberingAfterBreak="0">
+  <w:abstractNum w:abstractNumId="6" w15:restartNumberingAfterBreak="0">
     <w:nsid w:val="0C0F450A"/>
     <w:multiLevelType w:val="hybridMultilevel"/>
     <w:tmpl w:val="92343BAE"/>
@@ -16081,7 +17336,7 @@
       </w:rPr>
     </w:lvl>
   </w:abstractNum>
-  <w:abstractNum w:abstractNumId="6" w15:restartNumberingAfterBreak="0">
+  <w:abstractNum w:abstractNumId="7" w15:restartNumberingAfterBreak="0">
     <w:nsid w:val="118B3CB9"/>
     <w:multiLevelType w:val="multilevel"/>
     <w:tmpl w:val="0409001F"/>
@@ -16170,7 +17425,7 @@
       </w:pPr>
     </w:lvl>
   </w:abstractNum>
-  <w:abstractNum w:abstractNumId="7" w15:restartNumberingAfterBreak="0">
+  <w:abstractNum w:abstractNumId="8" w15:restartNumberingAfterBreak="0">
     <w:nsid w:val="15D001BE"/>
     <w:multiLevelType w:val="hybridMultilevel"/>
     <w:tmpl w:val="8E8646EA"/>
@@ -16283,7 +17538,7 @@
       </w:rPr>
     </w:lvl>
   </w:abstractNum>
-  <w:abstractNum w:abstractNumId="8" w15:restartNumberingAfterBreak="0">
+  <w:abstractNum w:abstractNumId="9" w15:restartNumberingAfterBreak="0">
     <w:nsid w:val="17F96DF7"/>
     <w:multiLevelType w:val="hybridMultilevel"/>
     <w:tmpl w:val="F7B225B0"/>
@@ -16396,7 +17651,7 @@
       </w:rPr>
     </w:lvl>
   </w:abstractNum>
-  <w:abstractNum w:abstractNumId="9" w15:restartNumberingAfterBreak="0">
+  <w:abstractNum w:abstractNumId="10" w15:restartNumberingAfterBreak="0">
     <w:nsid w:val="19063161"/>
     <w:multiLevelType w:val="multilevel"/>
     <w:tmpl w:val="6CBC0966"/>
@@ -16517,7 +17772,7 @@
       </w:rPr>
     </w:lvl>
   </w:abstractNum>
-  <w:abstractNum w:abstractNumId="10" w15:restartNumberingAfterBreak="0">
+  <w:abstractNum w:abstractNumId="11" w15:restartNumberingAfterBreak="0">
     <w:nsid w:val="1B5B39F8"/>
     <w:multiLevelType w:val="hybridMultilevel"/>
     <w:tmpl w:val="BF68B3B6"/>
@@ -16630,7 +17885,7 @@
       </w:rPr>
     </w:lvl>
   </w:abstractNum>
-  <w:abstractNum w:abstractNumId="11" w15:restartNumberingAfterBreak="0">
+  <w:abstractNum w:abstractNumId="12" w15:restartNumberingAfterBreak="0">
     <w:nsid w:val="1D864FE8"/>
     <w:multiLevelType w:val="hybridMultilevel"/>
     <w:tmpl w:val="6EE0EC84"/>
@@ -16743,7 +17998,7 @@
       </w:rPr>
     </w:lvl>
   </w:abstractNum>
-  <w:abstractNum w:abstractNumId="12" w15:restartNumberingAfterBreak="0">
+  <w:abstractNum w:abstractNumId="13" w15:restartNumberingAfterBreak="0">
     <w:nsid w:val="1F275C9F"/>
     <w:multiLevelType w:val="multilevel"/>
     <w:tmpl w:val="06A4039A"/>
@@ -16856,7 +18111,7 @@
       </w:rPr>
     </w:lvl>
   </w:abstractNum>
-  <w:abstractNum w:abstractNumId="13" w15:restartNumberingAfterBreak="0">
+  <w:abstractNum w:abstractNumId="14" w15:restartNumberingAfterBreak="0">
     <w:nsid w:val="22024F79"/>
     <w:multiLevelType w:val="hybridMultilevel"/>
     <w:tmpl w:val="3D50ACAC"/>
@@ -16969,7 +18224,7 @@
       </w:rPr>
     </w:lvl>
   </w:abstractNum>
-  <w:abstractNum w:abstractNumId="14" w15:restartNumberingAfterBreak="0">
+  <w:abstractNum w:abstractNumId="15" w15:restartNumberingAfterBreak="0">
     <w:nsid w:val="240F7EF4"/>
     <w:multiLevelType w:val="hybridMultilevel"/>
     <w:tmpl w:val="ED4AD062"/>
@@ -17081,7 +18336,7 @@
       </w:rPr>
     </w:lvl>
   </w:abstractNum>
-  <w:abstractNum w:abstractNumId="15" w15:restartNumberingAfterBreak="0">
+  <w:abstractNum w:abstractNumId="16" w15:restartNumberingAfterBreak="0">
     <w:nsid w:val="27E126BC"/>
     <w:multiLevelType w:val="multilevel"/>
     <w:tmpl w:val="04090021"/>
@@ -17194,7 +18449,7 @@
       </w:rPr>
     </w:lvl>
   </w:abstractNum>
-  <w:abstractNum w:abstractNumId="16" w15:restartNumberingAfterBreak="0">
+  <w:abstractNum w:abstractNumId="17" w15:restartNumberingAfterBreak="0">
     <w:nsid w:val="2ADA339E"/>
     <w:multiLevelType w:val="hybridMultilevel"/>
     <w:tmpl w:val="D34803F6"/>
@@ -17307,7 +18562,7 @@
       </w:rPr>
     </w:lvl>
   </w:abstractNum>
-  <w:abstractNum w:abstractNumId="17" w15:restartNumberingAfterBreak="0">
+  <w:abstractNum w:abstractNumId="18" w15:restartNumberingAfterBreak="0">
     <w:nsid w:val="2C5D1F00"/>
     <w:multiLevelType w:val="hybridMultilevel"/>
     <w:tmpl w:val="1B0AAC60"/>
@@ -17420,7 +18675,7 @@
       </w:rPr>
     </w:lvl>
   </w:abstractNum>
-  <w:abstractNum w:abstractNumId="18" w15:restartNumberingAfterBreak="0">
+  <w:abstractNum w:abstractNumId="19" w15:restartNumberingAfterBreak="0">
     <w:nsid w:val="3933230A"/>
     <w:multiLevelType w:val="multilevel"/>
     <w:tmpl w:val="F26E0CE8"/>
@@ -17533,7 +18788,7 @@
       </w:rPr>
     </w:lvl>
   </w:abstractNum>
-  <w:abstractNum w:abstractNumId="19" w15:restartNumberingAfterBreak="0">
+  <w:abstractNum w:abstractNumId="20" w15:restartNumberingAfterBreak="0">
     <w:nsid w:val="3D9821C4"/>
     <w:multiLevelType w:val="hybridMultilevel"/>
     <w:tmpl w:val="092423D2"/>
@@ -17646,7 +18901,7 @@
       </w:rPr>
     </w:lvl>
   </w:abstractNum>
-  <w:abstractNum w:abstractNumId="20" w15:restartNumberingAfterBreak="0">
+  <w:abstractNum w:abstractNumId="21" w15:restartNumberingAfterBreak="0">
     <w:nsid w:val="3EB317BF"/>
     <w:multiLevelType w:val="multilevel"/>
     <w:tmpl w:val="3E56E174"/>
@@ -17759,7 +19014,7 @@
       </w:rPr>
     </w:lvl>
   </w:abstractNum>
-  <w:abstractNum w:abstractNumId="21" w15:restartNumberingAfterBreak="0">
+  <w:abstractNum w:abstractNumId="22" w15:restartNumberingAfterBreak="0">
     <w:nsid w:val="43FD0E9B"/>
     <w:multiLevelType w:val="hybridMultilevel"/>
     <w:tmpl w:val="F7A2A894"/>
@@ -17872,7 +19127,7 @@
       </w:rPr>
     </w:lvl>
   </w:abstractNum>
-  <w:abstractNum w:abstractNumId="22" w15:restartNumberingAfterBreak="0">
+  <w:abstractNum w:abstractNumId="23" w15:restartNumberingAfterBreak="0">
     <w:nsid w:val="44B0519C"/>
     <w:multiLevelType w:val="hybridMultilevel"/>
     <w:tmpl w:val="4852F02A"/>
@@ -17985,7 +19240,7 @@
       </w:rPr>
     </w:lvl>
   </w:abstractNum>
-  <w:abstractNum w:abstractNumId="23" w15:restartNumberingAfterBreak="0">
+  <w:abstractNum w:abstractNumId="24" w15:restartNumberingAfterBreak="0">
     <w:nsid w:val="46393B58"/>
     <w:multiLevelType w:val="multilevel"/>
     <w:tmpl w:val="B97098AC"/>
@@ -18098,7 +19353,7 @@
       </w:rPr>
     </w:lvl>
   </w:abstractNum>
-  <w:abstractNum w:abstractNumId="24" w15:restartNumberingAfterBreak="0">
+  <w:abstractNum w:abstractNumId="25" w15:restartNumberingAfterBreak="0">
     <w:nsid w:val="47972409"/>
     <w:multiLevelType w:val="hybridMultilevel"/>
     <w:tmpl w:val="46C0C1F4"/>
@@ -18211,7 +19466,7 @@
       </w:rPr>
     </w:lvl>
   </w:abstractNum>
-  <w:abstractNum w:abstractNumId="25" w15:restartNumberingAfterBreak="0">
+  <w:abstractNum w:abstractNumId="26" w15:restartNumberingAfterBreak="0">
     <w:nsid w:val="47B66566"/>
     <w:multiLevelType w:val="hybridMultilevel"/>
     <w:tmpl w:val="A4A49190"/>
@@ -18324,7 +19579,7 @@
       </w:rPr>
     </w:lvl>
   </w:abstractNum>
-  <w:abstractNum w:abstractNumId="26" w15:restartNumberingAfterBreak="0">
+  <w:abstractNum w:abstractNumId="27" w15:restartNumberingAfterBreak="0">
     <w:nsid w:val="488B44BD"/>
     <w:multiLevelType w:val="hybridMultilevel"/>
     <w:tmpl w:val="73B4389C"/>
@@ -18437,7 +19692,7 @@
       </w:rPr>
     </w:lvl>
   </w:abstractNum>
-  <w:abstractNum w:abstractNumId="27" w15:restartNumberingAfterBreak="0">
+  <w:abstractNum w:abstractNumId="28" w15:restartNumberingAfterBreak="0">
     <w:nsid w:val="48970026"/>
     <w:multiLevelType w:val="hybridMultilevel"/>
     <w:tmpl w:val="45A8C5C0"/>
@@ -18550,7 +19805,7 @@
       </w:rPr>
     </w:lvl>
   </w:abstractNum>
-  <w:abstractNum w:abstractNumId="28" w15:restartNumberingAfterBreak="0">
+  <w:abstractNum w:abstractNumId="29" w15:restartNumberingAfterBreak="0">
     <w:nsid w:val="4CF519CD"/>
     <w:multiLevelType w:val="hybridMultilevel"/>
     <w:tmpl w:val="56264A4E"/>
@@ -18662,7 +19917,7 @@
       </w:rPr>
     </w:lvl>
   </w:abstractNum>
-  <w:abstractNum w:abstractNumId="29" w15:restartNumberingAfterBreak="0">
+  <w:abstractNum w:abstractNumId="30" w15:restartNumberingAfterBreak="0">
     <w:nsid w:val="4E7E76B1"/>
     <w:multiLevelType w:val="hybridMultilevel"/>
     <w:tmpl w:val="6E3EE13A"/>
@@ -18775,7 +20030,7 @@
       </w:rPr>
     </w:lvl>
   </w:abstractNum>
-  <w:abstractNum w:abstractNumId="30" w15:restartNumberingAfterBreak="0">
+  <w:abstractNum w:abstractNumId="31" w15:restartNumberingAfterBreak="0">
     <w:nsid w:val="50EF2586"/>
     <w:multiLevelType w:val="hybridMultilevel"/>
     <w:tmpl w:val="59F8150C"/>
@@ -18888,7 +20143,7 @@
       </w:rPr>
     </w:lvl>
   </w:abstractNum>
-  <w:abstractNum w:abstractNumId="31" w15:restartNumberingAfterBreak="0">
+  <w:abstractNum w:abstractNumId="32" w15:restartNumberingAfterBreak="0">
     <w:nsid w:val="544D4B2B"/>
     <w:multiLevelType w:val="hybridMultilevel"/>
     <w:tmpl w:val="D1B45F9C"/>
@@ -19001,7 +20256,7 @@
       </w:rPr>
     </w:lvl>
   </w:abstractNum>
-  <w:abstractNum w:abstractNumId="32" w15:restartNumberingAfterBreak="0">
+  <w:abstractNum w:abstractNumId="33" w15:restartNumberingAfterBreak="0">
     <w:nsid w:val="5A651BEC"/>
     <w:multiLevelType w:val="multilevel"/>
     <w:tmpl w:val="0409001F"/>
@@ -19087,7 +20342,7 @@
       </w:pPr>
     </w:lvl>
   </w:abstractNum>
-  <w:abstractNum w:abstractNumId="33" w15:restartNumberingAfterBreak="0">
+  <w:abstractNum w:abstractNumId="34" w15:restartNumberingAfterBreak="0">
     <w:nsid w:val="5C700CA2"/>
     <w:multiLevelType w:val="hybridMultilevel"/>
     <w:tmpl w:val="9A729DFC"/>
@@ -19200,7 +20455,7 @@
       </w:rPr>
     </w:lvl>
   </w:abstractNum>
-  <w:abstractNum w:abstractNumId="34" w15:restartNumberingAfterBreak="0">
+  <w:abstractNum w:abstractNumId="35" w15:restartNumberingAfterBreak="0">
     <w:nsid w:val="5F3B1973"/>
     <w:multiLevelType w:val="hybridMultilevel"/>
     <w:tmpl w:val="173CB0F0"/>
@@ -19313,7 +20568,7 @@
       </w:rPr>
     </w:lvl>
   </w:abstractNum>
-  <w:abstractNum w:abstractNumId="35" w15:restartNumberingAfterBreak="0">
+  <w:abstractNum w:abstractNumId="36" w15:restartNumberingAfterBreak="0">
     <w:nsid w:val="60474706"/>
     <w:multiLevelType w:val="hybridMultilevel"/>
     <w:tmpl w:val="2752E4B2"/>
@@ -19402,7 +20657,7 @@
       </w:pPr>
     </w:lvl>
   </w:abstractNum>
-  <w:abstractNum w:abstractNumId="36" w15:restartNumberingAfterBreak="0">
+  <w:abstractNum w:abstractNumId="37" w15:restartNumberingAfterBreak="0">
     <w:nsid w:val="66370FC8"/>
     <w:multiLevelType w:val="hybridMultilevel"/>
     <w:tmpl w:val="026C67B8"/>
@@ -19515,7 +20770,7 @@
       </w:rPr>
     </w:lvl>
   </w:abstractNum>
-  <w:abstractNum w:abstractNumId="37" w15:restartNumberingAfterBreak="0">
+  <w:abstractNum w:abstractNumId="38" w15:restartNumberingAfterBreak="0">
     <w:nsid w:val="682819D5"/>
     <w:multiLevelType w:val="hybridMultilevel"/>
     <w:tmpl w:val="87D22952"/>
@@ -19628,7 +20883,7 @@
       </w:rPr>
     </w:lvl>
   </w:abstractNum>
-  <w:abstractNum w:abstractNumId="38" w15:restartNumberingAfterBreak="0">
+  <w:abstractNum w:abstractNumId="39" w15:restartNumberingAfterBreak="0">
     <w:nsid w:val="6E157907"/>
     <w:multiLevelType w:val="hybridMultilevel"/>
     <w:tmpl w:val="13F04682"/>
@@ -19741,7 +20996,7 @@
       </w:rPr>
     </w:lvl>
   </w:abstractNum>
-  <w:abstractNum w:abstractNumId="39" w15:restartNumberingAfterBreak="0">
+  <w:abstractNum w:abstractNumId="40" w15:restartNumberingAfterBreak="0">
     <w:nsid w:val="7015149F"/>
     <w:multiLevelType w:val="multilevel"/>
     <w:tmpl w:val="AA725504"/>
@@ -19854,7 +21109,7 @@
       </w:rPr>
     </w:lvl>
   </w:abstractNum>
-  <w:abstractNum w:abstractNumId="40" w15:restartNumberingAfterBreak="0">
+  <w:abstractNum w:abstractNumId="41" w15:restartNumberingAfterBreak="0">
     <w:nsid w:val="7BFF40B5"/>
     <w:multiLevelType w:val="hybridMultilevel"/>
     <w:tmpl w:val="5CA6C248"/>
@@ -19967,7 +21222,7 @@
       </w:rPr>
     </w:lvl>
   </w:abstractNum>
-  <w:abstractNum w:abstractNumId="41" w15:restartNumberingAfterBreak="0">
+  <w:abstractNum w:abstractNumId="42" w15:restartNumberingAfterBreak="0">
     <w:nsid w:val="7C6B73E1"/>
     <w:multiLevelType w:val="hybridMultilevel"/>
     <w:tmpl w:val="BBE4BBCC"/>
@@ -20080,7 +21335,7 @@
       </w:rPr>
     </w:lvl>
   </w:abstractNum>
-  <w:abstractNum w:abstractNumId="42" w15:restartNumberingAfterBreak="0">
+  <w:abstractNum w:abstractNumId="43" w15:restartNumberingAfterBreak="0">
     <w:nsid w:val="7D087883"/>
     <w:multiLevelType w:val="hybridMultilevel"/>
     <w:tmpl w:val="12301F8E"/>
@@ -20194,61 +21449,61 @@
     </w:lvl>
   </w:abstractNum>
   <w:num w:numId="1">
-    <w:abstractNumId w:val="26"/>
+    <w:abstractNumId w:val="27"/>
   </w:num>
   <w:num w:numId="2">
-    <w:abstractNumId w:val="6"/>
+    <w:abstractNumId w:val="7"/>
   </w:num>
   <w:num w:numId="3">
-    <w:abstractNumId w:val="9"/>
+    <w:abstractNumId w:val="10"/>
   </w:num>
   <w:num w:numId="4">
-    <w:abstractNumId w:val="35"/>
+    <w:abstractNumId w:val="36"/>
   </w:num>
   <w:num w:numId="5">
-    <w:abstractNumId w:val="42"/>
+    <w:abstractNumId w:val="43"/>
   </w:num>
   <w:num w:numId="6">
+    <w:abstractNumId w:val="32"/>
+  </w:num>
+  <w:num w:numId="7">
     <w:abstractNumId w:val="31"/>
   </w:num>
-  <w:num w:numId="7">
-    <w:abstractNumId w:val="30"/>
-  </w:num>
   <w:num w:numId="8">
-    <w:abstractNumId w:val="32"/>
+    <w:abstractNumId w:val="33"/>
   </w:num>
   <w:num w:numId="9">
-    <w:abstractNumId w:val="15"/>
+    <w:abstractNumId w:val="16"/>
   </w:num>
   <w:num w:numId="10">
-    <w:abstractNumId w:val="36"/>
+    <w:abstractNumId w:val="37"/>
   </w:num>
   <w:num w:numId="11">
-    <w:abstractNumId w:val="4"/>
+    <w:abstractNumId w:val="5"/>
   </w:num>
   <w:num w:numId="12">
-    <w:abstractNumId w:val="12"/>
+    <w:abstractNumId w:val="13"/>
   </w:num>
   <w:num w:numId="13">
     <w:abstractNumId w:val="0"/>
   </w:num>
   <w:num w:numId="14">
-    <w:abstractNumId w:val="18"/>
+    <w:abstractNumId w:val="19"/>
   </w:num>
   <w:num w:numId="15">
+    <w:abstractNumId w:val="21"/>
+  </w:num>
+  <w:num w:numId="16">
+    <w:abstractNumId w:val="24"/>
+  </w:num>
+  <w:num w:numId="17">
     <w:abstractNumId w:val="20"/>
   </w:num>
-  <w:num w:numId="16">
-    <w:abstractNumId w:val="23"/>
-  </w:num>
-  <w:num w:numId="17">
-    <w:abstractNumId w:val="19"/>
-  </w:num>
   <w:num w:numId="18">
-    <w:abstractNumId w:val="7"/>
+    <w:abstractNumId w:val="8"/>
   </w:num>
   <w:num w:numId="19">
-    <w:abstractNumId w:val="34"/>
+    <w:abstractNumId w:val="35"/>
   </w:num>
   <w:num w:numId="20">
     <w:abstractNumId w:val="3"/>
@@ -20257,70 +21512,73 @@
     <w:abstractNumId w:val="2"/>
   </w:num>
   <w:num w:numId="22">
-    <w:abstractNumId w:val="29"/>
+    <w:abstractNumId w:val="30"/>
   </w:num>
   <w:num w:numId="23">
-    <w:abstractNumId w:val="27"/>
+    <w:abstractNumId w:val="28"/>
   </w:num>
   <w:num w:numId="24">
-    <w:abstractNumId w:val="25"/>
+    <w:abstractNumId w:val="26"/>
   </w:num>
   <w:num w:numId="25">
-    <w:abstractNumId w:val="10"/>
+    <w:abstractNumId w:val="11"/>
   </w:num>
   <w:num w:numId="26">
+    <w:abstractNumId w:val="23"/>
+  </w:num>
+  <w:num w:numId="27">
     <w:abstractNumId w:val="22"/>
   </w:num>
-  <w:num w:numId="27">
-    <w:abstractNumId w:val="21"/>
-  </w:num>
   <w:num w:numId="28">
-    <w:abstractNumId w:val="40"/>
+    <w:abstractNumId w:val="41"/>
   </w:num>
   <w:num w:numId="29">
     <w:abstractNumId w:val="1"/>
   </w:num>
   <w:num w:numId="30">
-    <w:abstractNumId w:val="37"/>
+    <w:abstractNumId w:val="38"/>
   </w:num>
   <w:num w:numId="31">
+    <w:abstractNumId w:val="18"/>
+  </w:num>
+  <w:num w:numId="32">
+    <w:abstractNumId w:val="14"/>
+  </w:num>
+  <w:num w:numId="33">
+    <w:abstractNumId w:val="34"/>
+  </w:num>
+  <w:num w:numId="34">
+    <w:abstractNumId w:val="25"/>
+  </w:num>
+  <w:num w:numId="35">
+    <w:abstractNumId w:val="29"/>
+  </w:num>
+  <w:num w:numId="36">
+    <w:abstractNumId w:val="15"/>
+  </w:num>
+  <w:num w:numId="37">
+    <w:abstractNumId w:val="12"/>
+  </w:num>
+  <w:num w:numId="38">
+    <w:abstractNumId w:val="39"/>
+  </w:num>
+  <w:num w:numId="39">
     <w:abstractNumId w:val="17"/>
   </w:num>
-  <w:num w:numId="32">
-    <w:abstractNumId w:val="13"/>
-  </w:num>
-  <w:num w:numId="33">
-    <w:abstractNumId w:val="33"/>
-  </w:num>
-  <w:num w:numId="34">
-    <w:abstractNumId w:val="24"/>
-  </w:num>
-  <w:num w:numId="35">
-    <w:abstractNumId w:val="28"/>
-  </w:num>
-  <w:num w:numId="36">
-    <w:abstractNumId w:val="14"/>
-  </w:num>
-  <w:num w:numId="37">
-    <w:abstractNumId w:val="11"/>
-  </w:num>
-  <w:num w:numId="38">
-    <w:abstractNumId w:val="38"/>
-  </w:num>
-  <w:num w:numId="39">
-    <w:abstractNumId w:val="16"/>
-  </w:num>
   <w:num w:numId="40">
-    <w:abstractNumId w:val="8"/>
+    <w:abstractNumId w:val="9"/>
   </w:num>
   <w:num w:numId="41">
-    <w:abstractNumId w:val="39"/>
+    <w:abstractNumId w:val="40"/>
   </w:num>
   <w:num w:numId="42">
-    <w:abstractNumId w:val="5"/>
+    <w:abstractNumId w:val="6"/>
   </w:num>
   <w:num w:numId="43">
-    <w:abstractNumId w:val="41"/>
+    <w:abstractNumId w:val="42"/>
+  </w:num>
+  <w:num w:numId="44">
+    <w:abstractNumId w:val="4"/>
   </w:num>
 </w:numbering>
 </file>
@@ -21166,7 +22424,7 @@
 </file>
 
 <file path=customXml/itemProps1.xml><?xml version="1.0" encoding="utf-8"?>
-<ds:datastoreItem xmlns:ds="http://schemas.openxmlformats.org/officeDocument/2006/customXml" ds:itemID="{4D4AC410-4C65-4D2E-B7CD-E191788F70FB}">
+<ds:datastoreItem xmlns:ds="http://schemas.openxmlformats.org/officeDocument/2006/customXml" ds:itemID="{79077EC2-45F1-4598-A946-60E6D60A0953}">
   <ds:schemaRefs>
     <ds:schemaRef ds:uri="http://schemas.openxmlformats.org/officeDocument/2006/bibliography"/>
   </ds:schemaRefs>

</xml_diff>

<commit_message>
📝 Update document (section 4.1)
</commit_message>
<xml_diff>
--- a/Documents/phoeniX RISC-V Core V0.1.docx
+++ b/Documents/phoeniX RISC-V Core V0.1.docx
@@ -53,7 +53,6 @@
       <w:pPr>
         <w:jc w:val="both"/>
         <w:rPr>
-          <w:rFonts w:hint="cs"/>
           <w:sz w:val="36"/>
           <w:szCs w:val="36"/>
           <w:rtl/>
@@ -85,7 +84,7 @@
       <w:pPr>
         <w:jc w:val="center"/>
         <w:rPr>
-          <w:rFonts w:asciiTheme="majorBidi" w:hAnsiTheme="majorBidi" w:cstheme="majorBidi" w:hint="cs"/>
+          <w:rFonts w:asciiTheme="majorBidi" w:hAnsiTheme="majorBidi" w:cstheme="majorBidi"/>
           <w:sz w:val="28"/>
           <w:szCs w:val="28"/>
           <w:rtl/>
@@ -13678,15 +13677,7 @@
           <w:sz w:val="24"/>
           <w:szCs w:val="24"/>
         </w:rPr>
-        <w:t xml:space="preserve"> </w:t>
-      </w:r>
-      <w:r>
-        <w:rPr>
-          <w:rFonts w:asciiTheme="majorBidi" w:hAnsiTheme="majorBidi" w:cstheme="majorBidi"/>
-          <w:sz w:val="24"/>
-          <w:szCs w:val="24"/>
-        </w:rPr>
-        <w:t>(READ/WRITE)</w:t>
+        <w:t xml:space="preserve"> (READ/WRITE)</w:t>
       </w:r>
       <w:r>
         <w:rPr>
@@ -13866,15 +13857,7 @@
           <w:sz w:val="24"/>
           <w:szCs w:val="24"/>
         </w:rPr>
-        <w:t>-byte</w:t>
-      </w:r>
-      <w:r>
-        <w:rPr>
-          <w:rFonts w:asciiTheme="majorBidi" w:hAnsiTheme="majorBidi" w:cstheme="majorBidi"/>
-          <w:sz w:val="24"/>
-          <w:szCs w:val="24"/>
-        </w:rPr>
-        <w:t xml:space="preserve"> frame from memory which is then operated on based on a `</w:t>
+        <w:t>-byte frame from memory which is then operated on based on a `</w:t>
       </w:r>
       <w:r>
         <w:rPr>
@@ -15242,8 +15225,6 @@
                               </w:rPr>
                               <w:t>chmod +x setup.sh</w:t>
                             </w:r>
-                            <w:bookmarkStart w:id="0" w:name="_GoBack"/>
-                            <w:bookmarkEnd w:id="0"/>
                           </w:p>
                           <w:p>
                             <w:pPr>
@@ -15610,23 +15591,7 @@
           <w:sz w:val="24"/>
           <w:szCs w:val="24"/>
         </w:rPr>
-        <w:t xml:space="preserve"> file from the home directory of your </w:t>
-      </w:r>
-      <w:r>
-        <w:rPr>
-          <w:rFonts w:asciiTheme="majorBidi" w:hAnsiTheme="majorBidi" w:cstheme="majorBidi"/>
-          <w:sz w:val="24"/>
-          <w:szCs w:val="24"/>
-        </w:rPr>
-        <w:t>Ubuntu</w:t>
-      </w:r>
-      <w:r>
-        <w:rPr>
-          <w:rFonts w:asciiTheme="majorBidi" w:hAnsiTheme="majorBidi" w:cstheme="majorBidi"/>
-          <w:sz w:val="24"/>
-          <w:szCs w:val="24"/>
-        </w:rPr>
-        <w:t xml:space="preserve">. Replace </w:t>
+        <w:t xml:space="preserve"> file from the home directory of your Ubuntu. Replace </w:t>
       </w:r>
       <w:r>
         <w:rPr>
@@ -15877,39 +15842,7 @@
           <w:sz w:val="24"/>
           <w:szCs w:val="24"/>
         </w:rPr>
-        <w:t xml:space="preserve">: The script provided setup.sh and the following lines are set configure the toolchain based on 8.3.0 version of the compiler and toolchain. If you wish to install a different </w:t>
-      </w:r>
-      <w:r>
-        <w:rPr>
-          <w:rFonts w:asciiTheme="majorBidi" w:hAnsiTheme="majorBidi" w:cstheme="majorBidi"/>
-          <w:sz w:val="24"/>
-          <w:szCs w:val="24"/>
-        </w:rPr>
-        <w:t>version,</w:t>
-      </w:r>
-      <w:r>
-        <w:rPr>
-          <w:rFonts w:asciiTheme="majorBidi" w:hAnsiTheme="majorBidi" w:cstheme="majorBidi"/>
-          <w:sz w:val="24"/>
-          <w:szCs w:val="24"/>
-        </w:rPr>
-        <w:t xml:space="preserve"> please beware and change the </w:t>
-      </w:r>
-      <w:r>
-        <w:rPr>
-          <w:rFonts w:asciiTheme="majorBidi" w:hAnsiTheme="majorBidi" w:cstheme="majorBidi"/>
-          <w:sz w:val="24"/>
-          <w:szCs w:val="24"/>
-        </w:rPr>
-        <w:t>required</w:t>
-      </w:r>
-      <w:r>
-        <w:rPr>
-          <w:rFonts w:asciiTheme="majorBidi" w:hAnsiTheme="majorBidi" w:cstheme="majorBidi"/>
-          <w:sz w:val="24"/>
-          <w:szCs w:val="24"/>
-        </w:rPr>
-        <w:t xml:space="preserve"> lines in </w:t>
+        <w:t xml:space="preserve">: The script provided setup.sh and the following lines are set configure the toolchain based on 8.3.0 version of the compiler and toolchain. If you wish to install a different version, please beware and change the required lines in </w:t>
       </w:r>
       <w:r>
         <w:rPr>
@@ -15931,7 +15864,7 @@
     <w:p>
       <w:pPr>
         <w:rPr>
-          <w:rFonts w:asciiTheme="majorBidi" w:hAnsiTheme="majorBidi" w:cstheme="majorBidi" w:hint="cs"/>
+          <w:rFonts w:asciiTheme="majorBidi" w:hAnsiTheme="majorBidi" w:cstheme="majorBidi"/>
           <w:sz w:val="24"/>
           <w:szCs w:val="24"/>
           <w:rtl/>
@@ -15941,22 +15874,45 @@
     </w:p>
     <w:p>
       <w:pPr>
-        <w:jc w:val="center"/>
+        <w:jc w:val="both"/>
         <w:rPr>
           <w:rFonts w:asciiTheme="majorBidi" w:hAnsiTheme="majorBidi" w:cstheme="majorBidi"/>
           <w:sz w:val="32"/>
           <w:szCs w:val="32"/>
         </w:rPr>
       </w:pPr>
-    </w:p>
-    <w:p>
-      <w:pPr>
+      <w:r>
+        <w:rPr>
+          <w:rFonts w:asciiTheme="majorBidi" w:hAnsiTheme="majorBidi" w:cstheme="majorBidi"/>
+          <w:sz w:val="24"/>
+          <w:szCs w:val="24"/>
+        </w:rPr>
+        <w:t xml:space="preserve">Upon completion of the </w:t>
+      </w:r>
+      <w:r>
+        <w:rPr>
+          <w:rFonts w:ascii="Consolas" w:hAnsi="Consolas" w:cstheme="majorBidi"/>
+          <w:sz w:val="24"/>
+          <w:szCs w:val="24"/>
+        </w:rPr>
+        <w:t>setup.sh</w:t>
+      </w:r>
+      <w:r>
+        <w:rPr>
+          <w:rFonts w:asciiTheme="majorBidi" w:hAnsiTheme="majorBidi" w:cstheme="majorBidi"/>
+          <w:sz w:val="24"/>
+          <w:szCs w:val="24"/>
+        </w:rPr>
+        <w:t xml:space="preserve"> process, the RISC-V compiler toolchain, iVerilog V12.0, and GTKWave will be installed on the system. This comprehensive installation equips users with the necessary tools to execute C and assembly codes on the phoeniX processor and analyze the resulting outputs. These simulation tools enable users to effectively evaluate the workflow and outcomes of their code execution.</w:t>
+      </w:r>
+      <w:r>
         <w:rPr>
           <w:rFonts w:asciiTheme="majorBidi" w:hAnsiTheme="majorBidi" w:cstheme="majorBidi"/>
           <w:sz w:val="32"/>
           <w:szCs w:val="32"/>
         </w:rPr>
-      </w:pPr>
+        <w:t xml:space="preserve"> </w:t>
+      </w:r>
     </w:p>
     <w:p>
       <w:pPr>
@@ -16065,6 +16021,8 @@
           <w:szCs w:val="32"/>
         </w:rPr>
       </w:pPr>
+      <w:bookmarkStart w:id="0" w:name="_GoBack"/>
+      <w:bookmarkEnd w:id="0"/>
     </w:p>
     <w:p>
       <w:pPr>
@@ -16074,138 +16032,13 @@
           <w:szCs w:val="32"/>
         </w:rPr>
       </w:pPr>
-    </w:p>
-    <w:p>
-      <w:pPr>
+      <w:r>
         <w:rPr>
           <w:rFonts w:asciiTheme="majorBidi" w:hAnsiTheme="majorBidi" w:cstheme="majorBidi"/>
           <w:sz w:val="32"/>
           <w:szCs w:val="32"/>
         </w:rPr>
-      </w:pPr>
-    </w:p>
-    <w:p>
-      <w:pPr>
-        <w:rPr>
-          <w:rFonts w:asciiTheme="majorBidi" w:hAnsiTheme="majorBidi" w:cstheme="majorBidi"/>
-          <w:sz w:val="32"/>
-          <w:szCs w:val="32"/>
-        </w:rPr>
-      </w:pPr>
-    </w:p>
-    <w:p>
-      <w:pPr>
-        <w:rPr>
-          <w:rFonts w:asciiTheme="majorBidi" w:hAnsiTheme="majorBidi" w:cstheme="majorBidi"/>
-          <w:sz w:val="32"/>
-          <w:szCs w:val="32"/>
-        </w:rPr>
-      </w:pPr>
-    </w:p>
-    <w:p>
-      <w:pPr>
-        <w:rPr>
-          <w:rFonts w:asciiTheme="majorBidi" w:hAnsiTheme="majorBidi" w:cstheme="majorBidi"/>
-          <w:sz w:val="32"/>
-          <w:szCs w:val="32"/>
-        </w:rPr>
-      </w:pPr>
-    </w:p>
-    <w:p>
-      <w:pPr>
-        <w:rPr>
-          <w:rFonts w:asciiTheme="majorBidi" w:hAnsiTheme="majorBidi" w:cstheme="majorBidi"/>
-          <w:sz w:val="32"/>
-          <w:szCs w:val="32"/>
-        </w:rPr>
-      </w:pPr>
-    </w:p>
-    <w:p>
-      <w:pPr>
-        <w:rPr>
-          <w:rFonts w:asciiTheme="majorBidi" w:hAnsiTheme="majorBidi" w:cstheme="majorBidi"/>
-          <w:sz w:val="32"/>
-          <w:szCs w:val="32"/>
-        </w:rPr>
-      </w:pPr>
-    </w:p>
-    <w:p>
-      <w:pPr>
-        <w:rPr>
-          <w:rFonts w:asciiTheme="majorBidi" w:hAnsiTheme="majorBidi" w:cstheme="majorBidi"/>
-          <w:sz w:val="32"/>
-          <w:szCs w:val="32"/>
-        </w:rPr>
-      </w:pPr>
-    </w:p>
-    <w:p>
-      <w:pPr>
-        <w:rPr>
-          <w:rFonts w:asciiTheme="majorBidi" w:hAnsiTheme="majorBidi" w:cstheme="majorBidi"/>
-          <w:sz w:val="32"/>
-          <w:szCs w:val="32"/>
-        </w:rPr>
-      </w:pPr>
-    </w:p>
-    <w:p>
-      <w:pPr>
-        <w:rPr>
-          <w:rFonts w:asciiTheme="majorBidi" w:hAnsiTheme="majorBidi" w:cstheme="majorBidi"/>
-          <w:sz w:val="32"/>
-          <w:szCs w:val="32"/>
-        </w:rPr>
-      </w:pPr>
-    </w:p>
-    <w:p>
-      <w:pPr>
-        <w:rPr>
-          <w:rFonts w:asciiTheme="majorBidi" w:hAnsiTheme="majorBidi" w:cstheme="majorBidi"/>
-          <w:sz w:val="32"/>
-          <w:szCs w:val="32"/>
-        </w:rPr>
-      </w:pPr>
-    </w:p>
-    <w:p>
-      <w:pPr>
-        <w:rPr>
-          <w:rFonts w:asciiTheme="majorBidi" w:hAnsiTheme="majorBidi" w:cstheme="majorBidi"/>
-          <w:sz w:val="32"/>
-          <w:szCs w:val="32"/>
-        </w:rPr>
-      </w:pPr>
-    </w:p>
-    <w:p>
-      <w:pPr>
-        <w:rPr>
-          <w:rFonts w:asciiTheme="majorBidi" w:hAnsiTheme="majorBidi" w:cstheme="majorBidi"/>
-          <w:sz w:val="32"/>
-          <w:szCs w:val="32"/>
-        </w:rPr>
-      </w:pPr>
-    </w:p>
-    <w:p>
-      <w:pPr>
-        <w:rPr>
-          <w:rFonts w:asciiTheme="majorBidi" w:hAnsiTheme="majorBidi" w:cstheme="majorBidi"/>
-          <w:sz w:val="32"/>
-          <w:szCs w:val="32"/>
-        </w:rPr>
-      </w:pPr>
-    </w:p>
-    <w:p>
-      <w:pPr>
-        <w:rPr>
-          <w:rFonts w:asciiTheme="majorBidi" w:hAnsiTheme="majorBidi" w:cstheme="majorBidi"/>
-          <w:sz w:val="32"/>
-          <w:szCs w:val="32"/>
-        </w:rPr>
-      </w:pPr>
-      <w:r>
-        <w:rPr>
-          <w:rFonts w:asciiTheme="majorBidi" w:hAnsiTheme="majorBidi" w:cstheme="majorBidi"/>
-          <w:sz w:val="32"/>
-          <w:szCs w:val="32"/>
-        </w:rPr>
+        <w:lastRenderedPageBreak/>
         <w:t>Chapter 6</w:t>
       </w:r>
     </w:p>
@@ -16409,7 +16242,6 @@
           <w:sz w:val="24"/>
           <w:szCs w:val="24"/>
         </w:rPr>
-        <w:lastRenderedPageBreak/>
         <w:t>[8] ibex</w:t>
       </w:r>
     </w:p>
@@ -22424,7 +22256,7 @@
 </file>
 
 <file path=customXml/itemProps1.xml><?xml version="1.0" encoding="utf-8"?>
-<ds:datastoreItem xmlns:ds="http://schemas.openxmlformats.org/officeDocument/2006/customXml" ds:itemID="{79077EC2-45F1-4598-A946-60E6D60A0953}">
+<ds:datastoreItem xmlns:ds="http://schemas.openxmlformats.org/officeDocument/2006/customXml" ds:itemID="{537CCCB9-B822-4E74-AA81-9BD8D47A94D0}">
   <ds:schemaRefs>
     <ds:schemaRef ds:uri="http://schemas.openxmlformats.org/officeDocument/2006/bibliography"/>
   </ds:schemaRefs>

</xml_diff>

<commit_message>
📝 Update document (chapter 4)
</commit_message>
<xml_diff>
--- a/Documents/phoeniX RISC-V Core V0.1.docx
+++ b/Documents/phoeniX RISC-V Core V0.1.docx
@@ -16119,30 +16119,6 @@
           <w:szCs w:val="24"/>
         </w:rPr>
         <w:t>, our Makefile offers broader functionality. It enables the execution of both C codes and assembly codes using the original RISC-V compiler and assembler. This enhanced capability provides greater flexibility for developers working with the phoeniX processor.</w:t>
-      </w:r>
-      <w:r>
-        <w:rPr>
-          <w:rFonts w:asciiTheme="majorBidi" w:hAnsiTheme="majorBidi" w:cstheme="majorBidi"/>
-          <w:sz w:val="24"/>
-          <w:szCs w:val="24"/>
-        </w:rPr>
-        <w:t xml:space="preserve"> There are 3 subdirectories included in the </w:t>
-      </w:r>
-      <w:r>
-        <w:rPr>
-          <w:rFonts w:ascii="Consolas" w:hAnsi="Consolas" w:cstheme="majorBidi"/>
-          <w:sz w:val="24"/>
-          <w:szCs w:val="24"/>
-        </w:rPr>
-        <w:t>Software</w:t>
-      </w:r>
-      <w:r>
-        <w:rPr>
-          <w:rFonts w:asciiTheme="majorBidi" w:hAnsiTheme="majorBidi" w:cstheme="majorBidi"/>
-          <w:sz w:val="24"/>
-          <w:szCs w:val="24"/>
-        </w:rPr>
-        <w:t xml:space="preserve"> directory. </w:t>
       </w:r>
       <w:bookmarkStart w:id="0" w:name="_GoBack"/>
       <w:bookmarkEnd w:id="0"/>
@@ -22414,7 +22390,7 @@
 </file>
 
 <file path=customXml/itemProps1.xml><?xml version="1.0" encoding="utf-8"?>
-<ds:datastoreItem xmlns:ds="http://schemas.openxmlformats.org/officeDocument/2006/customXml" ds:itemID="{93A0A8DD-11C3-4C5D-BBEE-4BA71D293533}">
+<ds:datastoreItem xmlns:ds="http://schemas.openxmlformats.org/officeDocument/2006/customXml" ds:itemID="{3021F2DC-FDE1-4A98-B9B5-07EDED95ECB4}">
   <ds:schemaRefs>
     <ds:schemaRef ds:uri="http://schemas.openxmlformats.org/officeDocument/2006/bibliography"/>
   </ds:schemaRefs>

</xml_diff>